<commit_message>
Change charge sum in loan agreement
Change Sum Logic
</commit_message>
<xml_diff>
--- a/SMSF/Purchase/Source/4. Loan Agreement SMSF PI.docx
+++ b/SMSF/Purchase/Source/4. Loan Agreement SMSF PI.docx
@@ -295,6 +295,7 @@
         </w:rPr>
         <w:t xml:space="preserve">{{ </w:t>
       </w:r>
+      <w:proofErr w:type="spellStart"/>
       <w:r>
         <w:rPr>
           <w:rFonts w:ascii="Arial" w:hAnsi="Arial" w:cs="Arial"/>
@@ -304,6 +305,7 @@
         </w:rPr>
         <w:t>Bordetallnames</w:t>
       </w:r>
+      <w:proofErr w:type="spellEnd"/>
       <w:r>
         <w:rPr>
           <w:rFonts w:ascii="Arial" w:hAnsi="Arial" w:cs="Arial"/>
@@ -2785,6 +2787,7 @@
               </w:rPr>
               <w:t xml:space="preserve">{{ </w:t>
             </w:r>
+            <w:proofErr w:type="spellStart"/>
             <w:r>
               <w:rPr>
                 <w:rFonts w:ascii="Arial" w:hAnsi="Arial" w:cs="Arial"/>
@@ -2809,6 +2812,7 @@
               </w:rPr>
               <w:t>Repayments</w:t>
             </w:r>
+            <w:proofErr w:type="spellEnd"/>
             <w:r>
               <w:rPr>
                 <w:rFonts w:ascii="Arial" w:hAnsi="Arial" w:cs="Arial"/>
@@ -3019,6 +3023,7 @@
               </w:rPr>
               <w:t xml:space="preserve">{% if </w:t>
             </w:r>
+            <w:proofErr w:type="spellStart"/>
             <w:r>
               <w:rPr>
                 <w:rFonts w:ascii="Arial" w:hAnsi="Arial" w:cs="Arial"/>
@@ -3026,6 +3031,7 @@
               </w:rPr>
               <w:t>RepaymentAmount</w:t>
             </w:r>
+            <w:proofErr w:type="spellEnd"/>
             <w:r>
               <w:rPr>
                 <w:rFonts w:ascii="Arial" w:hAnsi="Arial" w:cs="Arial"/>
@@ -3064,6 +3070,7 @@
               </w:rPr>
               <w:t>".format(</w:t>
             </w:r>
+            <w:proofErr w:type="spellStart"/>
             <w:r>
               <w:rPr>
                 <w:rFonts w:ascii="Arial" w:hAnsi="Arial" w:cs="Arial"/>
@@ -3071,6 +3078,7 @@
               </w:rPr>
               <w:t>RepaymentAmount</w:t>
             </w:r>
+            <w:proofErr w:type="spellEnd"/>
             <w:r>
               <w:rPr>
                 <w:rFonts w:ascii="Arial" w:hAnsi="Arial" w:cs="Arial"/>
@@ -3143,12 +3151,21 @@
               <w:lastRenderedPageBreak/>
               <w:t xml:space="preserve">{%tr if </w:t>
             </w:r>
-            <w:r>
-              <w:rPr>
-                <w:rFonts w:ascii="Arial" w:hAnsi="Arial" w:cs="Arial"/>
-                <w:sz w:val="20"/>
-              </w:rPr>
-              <w:t>number_of_repayments &lt;= 84</w:t>
+            <w:proofErr w:type="spellStart"/>
+            <w:r>
+              <w:rPr>
+                <w:rFonts w:ascii="Arial" w:hAnsi="Arial" w:cs="Arial"/>
+                <w:sz w:val="20"/>
+              </w:rPr>
+              <w:t>number_of_repayments</w:t>
+            </w:r>
+            <w:proofErr w:type="spellEnd"/>
+            <w:r>
+              <w:rPr>
+                <w:rFonts w:ascii="Arial" w:hAnsi="Arial" w:cs="Arial"/>
+                <w:sz w:val="20"/>
+              </w:rPr>
+              <w:t xml:space="preserve"> &lt;= 84</w:t>
             </w:r>
             <w:r>
               <w:rPr>
@@ -3808,16 +3825,26 @@
                 <w:sz w:val="20"/>
                 <w:u w:val="single"/>
               </w:rPr>
-              <w:t>{{ charge.c</w:t>
-            </w:r>
+              <w:t xml:space="preserve">{{ </w:t>
+            </w:r>
+            <w:proofErr w:type="spellStart"/>
             <w:r>
               <w:rPr>
                 <w:rFonts w:ascii="Arial" w:hAnsi="Arial" w:cs="Arial"/>
                 <w:sz w:val="20"/>
                 <w:u w:val="single"/>
               </w:rPr>
+              <w:t>charge.c</w:t>
+            </w:r>
+            <w:r>
+              <w:rPr>
+                <w:rFonts w:ascii="Arial" w:hAnsi="Arial" w:cs="Arial"/>
+                <w:sz w:val="20"/>
+                <w:u w:val="single"/>
+              </w:rPr>
               <w:t>harge_name</w:t>
             </w:r>
+            <w:proofErr w:type="spellEnd"/>
             <w:r>
               <w:rPr>
                 <w:rFonts w:ascii="Arial" w:hAnsi="Arial" w:cs="Arial"/>
@@ -3867,6 +3894,7 @@
               </w:rPr>
               <w:t xml:space="preserve"> if </w:t>
             </w:r>
+            <w:proofErr w:type="spellStart"/>
             <w:r>
               <w:rPr>
                 <w:rFonts w:ascii="Arial" w:hAnsi="Arial" w:cs="Arial"/>
@@ -3874,6 +3902,7 @@
               </w:rPr>
               <w:t>charge.charge_amount</w:t>
             </w:r>
+            <w:proofErr w:type="spellEnd"/>
             <w:r>
               <w:rPr>
                 <w:rFonts w:ascii="Arial" w:hAnsi="Arial" w:cs="Arial"/>
@@ -3918,6 +3947,7 @@
               </w:rPr>
               <w:t>.2f}".format(</w:t>
             </w:r>
+            <w:proofErr w:type="spellStart"/>
             <w:r>
               <w:rPr>
                 <w:rFonts w:ascii="Arial" w:hAnsi="Arial" w:cs="Arial"/>
@@ -3925,6 +3955,7 @@
               </w:rPr>
               <w:t>charge.charge_amount</w:t>
             </w:r>
+            <w:proofErr w:type="spellEnd"/>
             <w:r>
               <w:rPr>
                 <w:rFonts w:ascii="Arial" w:hAnsi="Arial" w:cs="Arial"/>
@@ -3995,7 +4026,25 @@
                 <w:sz w:val="20"/>
                 <w:u w:val="single"/>
               </w:rPr>
-              <w:t>{%tr endfor %}</w:t>
+              <w:t xml:space="preserve">{%tr </w:t>
+            </w:r>
+            <w:proofErr w:type="spellStart"/>
+            <w:r>
+              <w:rPr>
+                <w:rFonts w:ascii="Arial" w:hAnsi="Arial" w:cs="Arial"/>
+                <w:sz w:val="20"/>
+                <w:u w:val="single"/>
+              </w:rPr>
+              <w:t>endfor</w:t>
+            </w:r>
+            <w:proofErr w:type="spellEnd"/>
+            <w:r>
+              <w:rPr>
+                <w:rFonts w:ascii="Arial" w:hAnsi="Arial" w:cs="Arial"/>
+                <w:sz w:val="20"/>
+                <w:u w:val="single"/>
+              </w:rPr>
+              <w:t xml:space="preserve"> %}</w:t>
             </w:r>
           </w:p>
         </w:tc>
@@ -4193,6 +4242,7 @@
               </w:rPr>
               <w:t xml:space="preserve"> if </w:t>
             </w:r>
+            <w:proofErr w:type="spellStart"/>
             <w:r>
               <w:rPr>
                 <w:rFonts w:ascii="Arial" w:hAnsi="Arial" w:cs="Arial"/>
@@ -4200,6 +4250,7 @@
               </w:rPr>
               <w:t>mortgage_registration_fee</w:t>
             </w:r>
+            <w:proofErr w:type="spellEnd"/>
             <w:r>
               <w:rPr>
                 <w:rFonts w:ascii="Arial" w:hAnsi="Arial" w:cs="Arial"/>
@@ -4244,6 +4295,7 @@
               </w:rPr>
               <w:t>.2f}".format(</w:t>
             </w:r>
+            <w:proofErr w:type="spellStart"/>
             <w:r>
               <w:rPr>
                 <w:rFonts w:ascii="Arial" w:hAnsi="Arial" w:cs="Arial"/>
@@ -4251,6 +4303,7 @@
               </w:rPr>
               <w:t>mortgage_registration_fee</w:t>
             </w:r>
+            <w:proofErr w:type="spellEnd"/>
             <w:r>
               <w:rPr>
                 <w:rFonts w:ascii="Arial" w:hAnsi="Arial" w:cs="Arial"/>
@@ -4330,6 +4383,7 @@
               </w:rPr>
               <w:t xml:space="preserve">{%tr if </w:t>
             </w:r>
+            <w:proofErr w:type="spellStart"/>
             <w:r>
               <w:rPr>
                 <w:rFonts w:ascii="Arial" w:hAnsi="Arial" w:cs="Arial"/>
@@ -4337,6 +4391,7 @@
               </w:rPr>
               <w:t>security_duty</w:t>
             </w:r>
+            <w:proofErr w:type="spellEnd"/>
             <w:r>
               <w:rPr>
                 <w:rFonts w:ascii="Arial" w:hAnsi="Arial" w:cs="Arial"/>
@@ -4711,7 +4766,23 @@
                 <w:rFonts w:ascii="Arial" w:hAnsi="Arial" w:cs="Arial"/>
                 <w:sz w:val="20"/>
               </w:rPr>
-              <w:t>{%tr if LMI_Fee %}</w:t>
+              <w:t xml:space="preserve">{%tr if </w:t>
+            </w:r>
+            <w:proofErr w:type="spellStart"/>
+            <w:r>
+              <w:rPr>
+                <w:rFonts w:ascii="Arial" w:hAnsi="Arial" w:cs="Arial"/>
+                <w:sz w:val="20"/>
+              </w:rPr>
+              <w:t>LMI_Fee</w:t>
+            </w:r>
+            <w:proofErr w:type="spellEnd"/>
+            <w:r>
+              <w:rPr>
+                <w:rFonts w:ascii="Arial" w:hAnsi="Arial" w:cs="Arial"/>
+                <w:sz w:val="20"/>
+              </w:rPr>
+              <w:t xml:space="preserve"> %}</w:t>
             </w:r>
           </w:p>
         </w:tc>
@@ -4807,6 +4878,7 @@
               </w:rPr>
               <w:t xml:space="preserve"> if </w:t>
             </w:r>
+            <w:proofErr w:type="spellStart"/>
             <w:r>
               <w:rPr>
                 <w:rFonts w:ascii="Arial" w:hAnsi="Arial" w:cs="Arial"/>
@@ -4814,6 +4886,7 @@
               </w:rPr>
               <w:t>LMI_Fee</w:t>
             </w:r>
+            <w:proofErr w:type="spellEnd"/>
             <w:r>
               <w:rPr>
                 <w:rFonts w:ascii="Arial" w:hAnsi="Arial" w:cs="Arial"/>
@@ -4858,6 +4931,7 @@
               </w:rPr>
               <w:t>.2f}".format(</w:t>
             </w:r>
+            <w:proofErr w:type="spellStart"/>
             <w:r>
               <w:rPr>
                 <w:rFonts w:ascii="Arial" w:hAnsi="Arial" w:cs="Arial"/>
@@ -4865,6 +4939,7 @@
               </w:rPr>
               <w:t>LMI_Fee</w:t>
             </w:r>
+            <w:proofErr w:type="spellEnd"/>
             <w:r>
               <w:rPr>
                 <w:rFonts w:ascii="Arial" w:hAnsi="Arial" w:cs="Arial"/>
@@ -5071,23 +5146,55 @@
                 <w:rFonts w:ascii="Arial" w:hAnsi="Arial" w:cs="Arial"/>
                 <w:sz w:val="20"/>
               </w:rPr>
-              <w:t xml:space="preserve">    (charges | map(attribute='charge_amount') | sum)</w:t>
-            </w:r>
-          </w:p>
-          <w:p>
-            <w:pPr>
-              <w:spacing w:before="60" w:after="60"/>
-              <w:rPr>
-                <w:rFonts w:ascii="Arial" w:hAnsi="Arial" w:cs="Arial"/>
-                <w:sz w:val="20"/>
-              </w:rPr>
-            </w:pPr>
-            <w:r>
-              <w:rPr>
-                <w:rFonts w:ascii="Arial" w:hAnsi="Arial" w:cs="Arial"/>
-                <w:sz w:val="20"/>
-              </w:rPr>
-              <w:t xml:space="preserve">    + (mortgage_registration_fee if mortgage_registration_fee is not none else 0)</w:t>
+              <w:t xml:space="preserve">    (charges | map(attribute='</w:t>
+            </w:r>
+            <w:proofErr w:type="spellStart"/>
+            <w:r>
+              <w:rPr>
+                <w:rFonts w:ascii="Arial" w:hAnsi="Arial" w:cs="Arial"/>
+                <w:sz w:val="20"/>
+              </w:rPr>
+              <w:t>charge_amount</w:t>
+            </w:r>
+            <w:proofErr w:type="spellEnd"/>
+            <w:r>
+              <w:rPr>
+                <w:rFonts w:ascii="Arial" w:hAnsi="Arial" w:cs="Arial"/>
+                <w:sz w:val="20"/>
+              </w:rPr>
+              <w:t>') | sum)</w:t>
+            </w:r>
+          </w:p>
+          <w:p>
+            <w:pPr>
+              <w:spacing w:before="60" w:after="60"/>
+              <w:rPr>
+                <w:rFonts w:ascii="Arial" w:hAnsi="Arial" w:cs="Arial"/>
+                <w:sz w:val="20"/>
+              </w:rPr>
+            </w:pPr>
+            <w:r>
+              <w:rPr>
+                <w:rFonts w:ascii="Arial" w:hAnsi="Arial" w:cs="Arial"/>
+                <w:sz w:val="20"/>
+              </w:rPr>
+              <w:t xml:space="preserve">    + (</w:t>
+            </w:r>
+            <w:proofErr w:type="spellStart"/>
+            <w:r>
+              <w:rPr>
+                <w:rFonts w:ascii="Arial" w:hAnsi="Arial" w:cs="Arial"/>
+                <w:sz w:val="20"/>
+              </w:rPr>
+              <w:t>mortgage_registration_fee</w:t>
+            </w:r>
+            <w:proofErr w:type="spellEnd"/>
+            <w:r>
+              <w:rPr>
+                <w:rFonts w:ascii="Arial" w:hAnsi="Arial" w:cs="Arial"/>
+                <w:sz w:val="20"/>
+              </w:rPr>
+              <w:t xml:space="preserve"> | default(0.00))</w:t>
             </w:r>
           </w:p>
           <w:p>
@@ -5104,7 +5211,23 @@
                 <w:sz w:val="20"/>
               </w:rPr>
               <w:lastRenderedPageBreak/>
-              <w:t xml:space="preserve">    + (LMI_Fee if LMI_Fee is not none else 0)</w:t>
+              <w:t xml:space="preserve">    + (</w:t>
+            </w:r>
+            <w:proofErr w:type="spellStart"/>
+            <w:r>
+              <w:rPr>
+                <w:rFonts w:ascii="Arial" w:hAnsi="Arial" w:cs="Arial"/>
+                <w:sz w:val="20"/>
+              </w:rPr>
+              <w:t>LMI_Fee</w:t>
+            </w:r>
+            <w:proofErr w:type="spellEnd"/>
+            <w:r>
+              <w:rPr>
+                <w:rFonts w:ascii="Arial" w:hAnsi="Arial" w:cs="Arial"/>
+                <w:sz w:val="20"/>
+              </w:rPr>
+              <w:t xml:space="preserve"> | default(0.00))</w:t>
             </w:r>
           </w:p>
           <w:p>
@@ -5122,6 +5245,15 @@
               </w:rPr>
               <w:t>%}</w:t>
             </w:r>
+          </w:p>
+          <w:p>
+            <w:pPr>
+              <w:spacing w:before="60" w:after="60"/>
+              <w:rPr>
+                <w:rFonts w:ascii="Arial" w:hAnsi="Arial" w:cs="Arial"/>
+                <w:sz w:val="20"/>
+              </w:rPr>
+            </w:pPr>
             <w:r>
               <w:rPr>
                 <w:rFonts w:ascii="Arial" w:hAnsi="Arial" w:cs="Arial"/>
@@ -5611,12 +5743,21 @@
               </w:rPr>
               <w:t xml:space="preserve">{%tr if </w:t>
             </w:r>
-            <w:r>
-              <w:rPr>
-                <w:rFonts w:ascii="Arial" w:hAnsi="Arial" w:cs="Arial"/>
-                <w:sz w:val="20"/>
-              </w:rPr>
-              <w:t xml:space="preserve">annual_facility_fee </w:t>
+            <w:proofErr w:type="spellStart"/>
+            <w:r>
+              <w:rPr>
+                <w:rFonts w:ascii="Arial" w:hAnsi="Arial" w:cs="Arial"/>
+                <w:sz w:val="20"/>
+              </w:rPr>
+              <w:t>annual_facility_fee</w:t>
+            </w:r>
+            <w:proofErr w:type="spellEnd"/>
+            <w:r>
+              <w:rPr>
+                <w:rFonts w:ascii="Arial" w:hAnsi="Arial" w:cs="Arial"/>
+                <w:sz w:val="20"/>
+              </w:rPr>
+              <w:t xml:space="preserve"> </w:t>
             </w:r>
             <w:r>
               <w:rPr>
@@ -5941,12 +6082,21 @@
               </w:rPr>
               <w:t xml:space="preserve">{%tr if </w:t>
             </w:r>
-            <w:r>
-              <w:rPr>
-                <w:rFonts w:ascii="Arial" w:hAnsi="Arial" w:cs="Arial"/>
-                <w:sz w:val="20"/>
-              </w:rPr>
-              <w:t xml:space="preserve">monthly_facility_fee </w:t>
+            <w:proofErr w:type="spellStart"/>
+            <w:r>
+              <w:rPr>
+                <w:rFonts w:ascii="Arial" w:hAnsi="Arial" w:cs="Arial"/>
+                <w:sz w:val="20"/>
+              </w:rPr>
+              <w:t>monthly_facility_fee</w:t>
+            </w:r>
+            <w:proofErr w:type="spellEnd"/>
+            <w:r>
+              <w:rPr>
+                <w:rFonts w:ascii="Arial" w:hAnsi="Arial" w:cs="Arial"/>
+                <w:sz w:val="20"/>
+              </w:rPr>
+              <w:t xml:space="preserve"> </w:t>
             </w:r>
             <w:r>
               <w:rPr>
@@ -7654,7 +7804,23 @@
                 <w:rFonts w:ascii="Arial" w:hAnsi="Arial" w:cs="Arial"/>
                 <w:sz w:val="20"/>
               </w:rPr>
-              <w:t xml:space="preserve">the costs and expenses that we reasonably incur in connection with any exercise or non exercise of rights arising from any </w:t>
+              <w:t xml:space="preserve">the costs and expenses that we reasonably incur in connection with any exercise or </w:t>
+            </w:r>
+            <w:proofErr w:type="spellStart"/>
+            <w:r>
+              <w:rPr>
+                <w:rFonts w:ascii="Arial" w:hAnsi="Arial" w:cs="Arial"/>
+                <w:sz w:val="20"/>
+              </w:rPr>
+              <w:t>non exercise</w:t>
+            </w:r>
+            <w:proofErr w:type="spellEnd"/>
+            <w:r>
+              <w:rPr>
+                <w:rFonts w:ascii="Arial" w:hAnsi="Arial" w:cs="Arial"/>
+                <w:sz w:val="20"/>
+              </w:rPr>
+              <w:t xml:space="preserve"> of rights arising from any </w:t>
             </w:r>
             <w:r>
               <w:rPr>
@@ -8267,6 +8433,7 @@
               </w:rPr>
               <w:t xml:space="preserve">{{ </w:t>
             </w:r>
+            <w:proofErr w:type="spellStart"/>
             <w:r>
               <w:rPr>
                 <w:rFonts w:ascii="Arial" w:hAnsi="Arial" w:cs="Arial"/>
@@ -8274,6 +8441,7 @@
               </w:rPr>
               <w:t>LoanPurposeDetail</w:t>
             </w:r>
+            <w:proofErr w:type="spellEnd"/>
             <w:r>
               <w:rPr>
                 <w:rFonts w:ascii="Arial" w:hAnsi="Arial" w:cs="Arial"/>
@@ -8621,6 +8789,7 @@
               </w:rPr>
               <w:t xml:space="preserve">{{ </w:t>
             </w:r>
+            <w:proofErr w:type="spellStart"/>
             <w:r>
               <w:rPr>
                 <w:rFonts w:ascii="Arial" w:hAnsi="Arial" w:cs="Arial"/>
@@ -8629,6 +8798,7 @@
               </w:rPr>
               <w:t>DefaultInterestRate</w:t>
             </w:r>
+            <w:proofErr w:type="spellEnd"/>
             <w:r>
               <w:rPr>
                 <w:rFonts w:ascii="Arial" w:hAnsi="Arial" w:cs="Arial"/>
@@ -9221,6 +9391,7 @@
               </w:rPr>
               <w:t xml:space="preserve">{{ </w:t>
             </w:r>
+            <w:proofErr w:type="spellStart"/>
             <w:r>
               <w:rPr>
                 <w:rFonts w:ascii="Arial" w:hAnsi="Arial" w:cs="Arial"/>
@@ -9228,6 +9399,7 @@
               </w:rPr>
               <w:t>Bordetallnames</w:t>
             </w:r>
+            <w:proofErr w:type="spellEnd"/>
             <w:r>
               <w:rPr>
                 <w:rFonts w:ascii="Arial" w:hAnsi="Arial" w:cs="Arial"/>
@@ -9270,6 +9442,7 @@
               </w:rPr>
               <w:t xml:space="preserve"> </w:t>
             </w:r>
+            <w:proofErr w:type="spellStart"/>
             <w:r>
               <w:rPr>
                 <w:rFonts w:ascii="Arial" w:hAnsi="Arial" w:cs="Arial"/>
@@ -9277,6 +9450,7 @@
               </w:rPr>
               <w:t>atf</w:t>
             </w:r>
+            <w:proofErr w:type="spellEnd"/>
             <w:r>
               <w:rPr>
                 <w:rFonts w:ascii="Arial" w:hAnsi="Arial" w:cs="Arial"/>
@@ -9974,7 +10148,27 @@
                 <w:bCs/>
                 <w:sz w:val="20"/>
               </w:rPr>
-              <w:t xml:space="preserve"> {{ loop.index + 1 }}</w:t>
+              <w:t xml:space="preserve"> {{ </w:t>
+            </w:r>
+            <w:proofErr w:type="spellStart"/>
+            <w:r>
+              <w:rPr>
+                <w:rFonts w:ascii="Arial" w:hAnsi="Arial" w:cs="Arial"/>
+                <w:b/>
+                <w:bCs/>
+                <w:sz w:val="20"/>
+              </w:rPr>
+              <w:t>loop.index</w:t>
+            </w:r>
+            <w:proofErr w:type="spellEnd"/>
+            <w:r>
+              <w:rPr>
+                <w:rFonts w:ascii="Arial" w:hAnsi="Arial" w:cs="Arial"/>
+                <w:b/>
+                <w:bCs/>
+                <w:sz w:val="20"/>
+              </w:rPr>
+              <w:t xml:space="preserve"> + 1 }}</w:t>
             </w:r>
           </w:p>
         </w:tc>
@@ -10020,7 +10214,16 @@
                 <w:noProof/>
                 <w:sz w:val="20"/>
               </w:rPr>
-              <w:t>{{ director.</w:t>
+              <w:t xml:space="preserve">{{ </w:t>
+            </w:r>
+            <w:proofErr w:type="spellStart"/>
+            <w:r>
+              <w:rPr>
+                <w:rFonts w:ascii="Arial" w:hAnsi="Arial" w:cs="Arial"/>
+                <w:noProof/>
+                <w:sz w:val="20"/>
+              </w:rPr>
+              <w:t>director.</w:t>
             </w:r>
             <w:r>
               <w:rPr>
@@ -10029,6 +10232,7 @@
               </w:rPr>
               <w:t>GUARANTORNAME</w:t>
             </w:r>
+            <w:proofErr w:type="spellEnd"/>
             <w:r>
               <w:rPr>
                 <w:rFonts w:ascii="Arial" w:hAnsi="Arial" w:cs="Arial"/>
@@ -10291,7 +10495,23 @@
                 <w:rFonts w:ascii="Arial" w:hAnsi="Arial" w:cs="Arial"/>
                 <w:sz w:val="20"/>
               </w:rPr>
-              <w:t>{%tr endfor %}</w:t>
+              <w:t xml:space="preserve">{%tr </w:t>
+            </w:r>
+            <w:proofErr w:type="spellStart"/>
+            <w:r>
+              <w:rPr>
+                <w:rFonts w:ascii="Arial" w:hAnsi="Arial" w:cs="Arial"/>
+                <w:sz w:val="20"/>
+              </w:rPr>
+              <w:t>endfor</w:t>
+            </w:r>
+            <w:proofErr w:type="spellEnd"/>
+            <w:r>
+              <w:rPr>
+                <w:rFonts w:ascii="Arial" w:hAnsi="Arial" w:cs="Arial"/>
+                <w:sz w:val="20"/>
+              </w:rPr>
+              <w:t xml:space="preserve"> %}</w:t>
             </w:r>
           </w:p>
         </w:tc>
@@ -10393,7 +10613,23 @@
                 <w:rFonts w:ascii="Arial" w:hAnsi="Arial" w:cs="Arial"/>
                 <w:sz w:val="20"/>
               </w:rPr>
-              <w:t xml:space="preserve"> (inc ACN/ABN):</w:t>
+              <w:t xml:space="preserve"> (</w:t>
+            </w:r>
+            <w:proofErr w:type="spellStart"/>
+            <w:r>
+              <w:rPr>
+                <w:rFonts w:ascii="Arial" w:hAnsi="Arial" w:cs="Arial"/>
+                <w:sz w:val="20"/>
+              </w:rPr>
+              <w:t>inc</w:t>
+            </w:r>
+            <w:proofErr w:type="spellEnd"/>
+            <w:r>
+              <w:rPr>
+                <w:rFonts w:ascii="Arial" w:hAnsi="Arial" w:cs="Arial"/>
+                <w:sz w:val="20"/>
+              </w:rPr>
+              <w:t xml:space="preserve"> ACN/ABN):</w:t>
             </w:r>
             <w:r>
               <w:rPr>
@@ -12174,6 +12410,7 @@
           <w:szCs w:val="20"/>
         </w:rPr>
       </w:pPr>
+      <w:proofErr w:type="spellStart"/>
       <w:r>
         <w:rPr>
           <w:rFonts w:ascii="Arial" w:hAnsi="Arial" w:cs="Arial"/>
@@ -12182,7 +12419,18 @@
           <w:sz w:val="20"/>
           <w:szCs w:val="20"/>
         </w:rPr>
-        <w:t>subregulation 74(</w:t>
+        <w:t>subregulation</w:t>
+      </w:r>
+      <w:proofErr w:type="spellEnd"/>
+      <w:r>
+        <w:rPr>
+          <w:rFonts w:ascii="Arial" w:hAnsi="Arial" w:cs="Arial"/>
+          <w:b/>
+          <w:color w:val="000000"/>
+          <w:sz w:val="20"/>
+          <w:szCs w:val="20"/>
+        </w:rPr>
+        <w:t> 74(</w:t>
       </w:r>
       <w:r>
         <w:rPr>
@@ -12567,7 +12815,23 @@
                 <w:rFonts w:ascii="Arial" w:hAnsi="Arial" w:cs="Arial"/>
                 <w:sz w:val="20"/>
               </w:rPr>
-              <w:t>If you take out insurance, the credit provider can not insist on any particular insurance company</w:t>
+              <w:t xml:space="preserve">If you take out insurance, the credit provider </w:t>
+            </w:r>
+            <w:proofErr w:type="spellStart"/>
+            <w:r>
+              <w:rPr>
+                <w:rFonts w:ascii="Arial" w:hAnsi="Arial" w:cs="Arial"/>
+                <w:sz w:val="20"/>
+              </w:rPr>
+              <w:t>can not</w:t>
+            </w:r>
+            <w:proofErr w:type="spellEnd"/>
+            <w:r>
+              <w:rPr>
+                <w:rFonts w:ascii="Arial" w:hAnsi="Arial" w:cs="Arial"/>
+                <w:sz w:val="20"/>
+              </w:rPr>
+              <w:t xml:space="preserve"> insist on any particular insurance company</w:t>
             </w:r>
             <w:r>
               <w:rPr>
@@ -12796,7 +13060,31 @@
                 <w:sz w:val="20"/>
                 <w:lang w:eastAsia="en-US"/>
               </w:rPr>
-              <w:t xml:space="preserve">{{ Bordetallnames }} </w:t>
+              <w:t xml:space="preserve">{{ </w:t>
+            </w:r>
+            <w:proofErr w:type="spellStart"/>
+            <w:r>
+              <w:rPr>
+                <w:rFonts w:ascii="Arial" w:eastAsia="Arial" w:hAnsi="Arial" w:cs="Arial"/>
+                <w:b/>
+                <w:bCs/>
+                <w:color w:val="000000"/>
+                <w:sz w:val="20"/>
+                <w:lang w:eastAsia="en-US"/>
+              </w:rPr>
+              <w:t>Bordetallnames</w:t>
+            </w:r>
+            <w:proofErr w:type="spellEnd"/>
+            <w:r>
+              <w:rPr>
+                <w:rFonts w:ascii="Arial" w:eastAsia="Arial" w:hAnsi="Arial" w:cs="Arial"/>
+                <w:b/>
+                <w:bCs/>
+                <w:color w:val="000000"/>
+                <w:sz w:val="20"/>
+                <w:lang w:eastAsia="en-US"/>
+              </w:rPr>
+              <w:t xml:space="preserve"> }} </w:t>
             </w:r>
             <w:r>
               <w:rPr>
@@ -14181,7 +14469,27 @@
           <w:szCs w:val="20"/>
         </w:rPr>
         <w:tab/>
-        <w:t>How can I find out the pay out figure?</w:t>
+        <w:t xml:space="preserve">How can I find out the </w:t>
+      </w:r>
+      <w:proofErr w:type="spellStart"/>
+      <w:r>
+        <w:rPr>
+          <w:rFonts w:ascii="Calibri" w:hAnsi="Calibri" w:cstheme="minorHAnsi"/>
+          <w:color w:val="000000"/>
+          <w:sz w:val="20"/>
+          <w:szCs w:val="20"/>
+        </w:rPr>
+        <w:t>pay out</w:t>
+      </w:r>
+      <w:proofErr w:type="spellEnd"/>
+      <w:r>
+        <w:rPr>
+          <w:rFonts w:ascii="Calibri" w:hAnsi="Calibri" w:cstheme="minorHAnsi"/>
+          <w:color w:val="000000"/>
+          <w:sz w:val="20"/>
+          <w:szCs w:val="20"/>
+        </w:rPr>
+        <w:t xml:space="preserve"> figure?</w:t>
       </w:r>
     </w:p>
     <w:p>
@@ -14211,7 +14519,27 @@
           <w:szCs w:val="20"/>
         </w:rPr>
         <w:tab/>
-        <w:t>You can write to your credit provider at any time and ask for a statement of the pay out figure as at any date you specify. You can also ask for details of how the amount is made up.</w:t>
+        <w:t xml:space="preserve">You can write to your credit provider at any time and ask for a statement of the </w:t>
+      </w:r>
+      <w:proofErr w:type="spellStart"/>
+      <w:r>
+        <w:rPr>
+          <w:rFonts w:ascii="Calibri" w:hAnsi="Calibri" w:cstheme="minorHAnsi"/>
+          <w:color w:val="000000"/>
+          <w:sz w:val="20"/>
+          <w:szCs w:val="20"/>
+        </w:rPr>
+        <w:t>pay out</w:t>
+      </w:r>
+      <w:proofErr w:type="spellEnd"/>
+      <w:r>
+        <w:rPr>
+          <w:rFonts w:ascii="Calibri" w:hAnsi="Calibri" w:cstheme="minorHAnsi"/>
+          <w:color w:val="000000"/>
+          <w:sz w:val="20"/>
+          <w:szCs w:val="20"/>
+        </w:rPr>
+        <w:t xml:space="preserve"> figure as at any date you specify. You can also ask for details of how the amount is made up.</w:t>
       </w:r>
     </w:p>
     <w:p>
@@ -15058,7 +15386,27 @@
           <w:szCs w:val="20"/>
         </w:rPr>
         <w:tab/>
-        <w:t>Your credit provider can insist you take out or pay the cost of types of insurance specifically allowed by law. These are compulsory third party personal injury insurance, mortgage indemnity insurance or insurance over property covered by any mortgage. Otherwise, you can decide if you want to take out insurance or not. If you take out insurance, the credit provider can not insist that you use any particular insurance company.</w:t>
+        <w:t xml:space="preserve">Your credit provider can insist you take out or pay the cost of types of insurance specifically allowed by law. These are compulsory third party personal injury insurance, mortgage indemnity insurance or insurance over property covered by any mortgage. Otherwise, you can decide if you want to take out insurance or not. If you take out insurance, the credit provider </w:t>
+      </w:r>
+      <w:proofErr w:type="spellStart"/>
+      <w:r>
+        <w:rPr>
+          <w:rFonts w:ascii="Calibri" w:hAnsi="Calibri" w:cstheme="minorHAnsi"/>
+          <w:color w:val="000000"/>
+          <w:sz w:val="20"/>
+          <w:szCs w:val="20"/>
+        </w:rPr>
+        <w:t>can not</w:t>
+      </w:r>
+      <w:proofErr w:type="spellEnd"/>
+      <w:r>
+        <w:rPr>
+          <w:rFonts w:ascii="Calibri" w:hAnsi="Calibri" w:cstheme="minorHAnsi"/>
+          <w:color w:val="000000"/>
+          <w:sz w:val="20"/>
+          <w:szCs w:val="20"/>
+        </w:rPr>
+        <w:t xml:space="preserve"> insist that you use any particular insurance company.</w:t>
       </w:r>
     </w:p>
     <w:p>
@@ -15598,7 +15946,47 @@
           <w:szCs w:val="20"/>
         </w:rPr>
         <w:tab/>
-        <w:t>The law says you can not assign or dispose of the property unless you have your credit provider’s, or the court’s, permission. You must also look after the property. Read the mortgage document as well. It will usually have other terms and conditions about what you can or can not do with the property.</w:t>
+        <w:t xml:space="preserve">The law says you </w:t>
+      </w:r>
+      <w:proofErr w:type="spellStart"/>
+      <w:r>
+        <w:rPr>
+          <w:rFonts w:ascii="Calibri" w:hAnsi="Calibri" w:cstheme="minorHAnsi"/>
+          <w:color w:val="000000"/>
+          <w:sz w:val="20"/>
+          <w:szCs w:val="20"/>
+        </w:rPr>
+        <w:t>can not</w:t>
+      </w:r>
+      <w:proofErr w:type="spellEnd"/>
+      <w:r>
+        <w:rPr>
+          <w:rFonts w:ascii="Calibri" w:hAnsi="Calibri" w:cstheme="minorHAnsi"/>
+          <w:color w:val="000000"/>
+          <w:sz w:val="20"/>
+          <w:szCs w:val="20"/>
+        </w:rPr>
+        <w:t xml:space="preserve"> assign or dispose of the property unless you have your credit provider’s, or the court’s, permission. You must also look after the property. Read the mortgage document as well. It will usually have other terms and conditions about what you can or </w:t>
+      </w:r>
+      <w:proofErr w:type="spellStart"/>
+      <w:r>
+        <w:rPr>
+          <w:rFonts w:ascii="Calibri" w:hAnsi="Calibri" w:cstheme="minorHAnsi"/>
+          <w:color w:val="000000"/>
+          <w:sz w:val="20"/>
+          <w:szCs w:val="20"/>
+        </w:rPr>
+        <w:t>can not</w:t>
+      </w:r>
+      <w:proofErr w:type="spellEnd"/>
+      <w:r>
+        <w:rPr>
+          <w:rFonts w:ascii="Calibri" w:hAnsi="Calibri" w:cstheme="minorHAnsi"/>
+          <w:color w:val="000000"/>
+          <w:sz w:val="20"/>
+          <w:szCs w:val="20"/>
+        </w:rPr>
+        <w:t xml:space="preserve"> do with the property.</w:t>
       </w:r>
     </w:p>
     <w:p>
@@ -15629,7 +16017,27 @@
           <w:szCs w:val="20"/>
         </w:rPr>
         <w:tab/>
-        <w:t>What can I do if I find that I can not afford my repayments and there is a mortgage over property?</w:t>
+        <w:t xml:space="preserve">What can I do if I find that I </w:t>
+      </w:r>
+      <w:proofErr w:type="spellStart"/>
+      <w:r>
+        <w:rPr>
+          <w:rFonts w:ascii="Calibri" w:hAnsi="Calibri" w:cstheme="minorHAnsi"/>
+          <w:color w:val="000000"/>
+          <w:sz w:val="20"/>
+          <w:szCs w:val="20"/>
+        </w:rPr>
+        <w:t>can not</w:t>
+      </w:r>
+      <w:proofErr w:type="spellEnd"/>
+      <w:r>
+        <w:rPr>
+          <w:rFonts w:ascii="Calibri" w:hAnsi="Calibri" w:cstheme="minorHAnsi"/>
+          <w:color w:val="000000"/>
+          <w:sz w:val="20"/>
+          <w:szCs w:val="20"/>
+        </w:rPr>
+        <w:t xml:space="preserve"> afford my repayments and there is a mortgage over property?</w:t>
       </w:r>
     </w:p>
     <w:p>
@@ -16109,7 +16517,27 @@
           <w:szCs w:val="20"/>
         </w:rPr>
         <w:tab/>
-        <w:t>What do I do if I can not make a repayment?</w:t>
+        <w:t xml:space="preserve">What do I do if I </w:t>
+      </w:r>
+      <w:proofErr w:type="spellStart"/>
+      <w:r>
+        <w:rPr>
+          <w:rFonts w:ascii="Calibri" w:hAnsi="Calibri" w:cstheme="minorHAnsi"/>
+          <w:color w:val="000000"/>
+          <w:sz w:val="20"/>
+          <w:szCs w:val="20"/>
+        </w:rPr>
+        <w:t>can not</w:t>
+      </w:r>
+      <w:proofErr w:type="spellEnd"/>
+      <w:r>
+        <w:rPr>
+          <w:rFonts w:ascii="Calibri" w:hAnsi="Calibri" w:cstheme="minorHAnsi"/>
+          <w:color w:val="000000"/>
+          <w:sz w:val="20"/>
+          <w:szCs w:val="20"/>
+        </w:rPr>
+        <w:t xml:space="preserve"> make a repayment?</w:t>
       </w:r>
     </w:p>
     <w:p>
@@ -16242,7 +16670,27 @@
           <w:szCs w:val="20"/>
         </w:rPr>
         <w:tab/>
-        <w:t>What if my credit provider and I can not agree on a suitable arrangement?</w:t>
+        <w:t xml:space="preserve">What if my credit provider and I </w:t>
+      </w:r>
+      <w:proofErr w:type="spellStart"/>
+      <w:r>
+        <w:rPr>
+          <w:rFonts w:ascii="Calibri" w:hAnsi="Calibri" w:cstheme="minorHAnsi"/>
+          <w:color w:val="000000"/>
+          <w:sz w:val="20"/>
+          <w:szCs w:val="20"/>
+        </w:rPr>
+        <w:t>can not</w:t>
+      </w:r>
+      <w:proofErr w:type="spellEnd"/>
+      <w:r>
+        <w:rPr>
+          <w:rFonts w:ascii="Calibri" w:hAnsi="Calibri" w:cstheme="minorHAnsi"/>
+          <w:color w:val="000000"/>
+          <w:sz w:val="20"/>
+          <w:szCs w:val="20"/>
+        </w:rPr>
+        <w:t xml:space="preserve"> agree on a suitable arrangement?</w:t>
       </w:r>
     </w:p>
     <w:p>
@@ -16363,7 +16811,27 @@
           <w:szCs w:val="20"/>
         </w:rPr>
         <w:tab/>
-        <w:t>Yes, if you are in default under your contract. But the law says that you can not be unduly harassed or threatened for repayments. If you think you are being unduly harassed or threatened, contact the credit provider’s external dispute resolution scheme or ASIC, or get legal advice.</w:t>
+        <w:t xml:space="preserve">Yes, if you are in default under your contract. But the law says that you </w:t>
+      </w:r>
+      <w:proofErr w:type="spellStart"/>
+      <w:r>
+        <w:rPr>
+          <w:rFonts w:ascii="Calibri" w:hAnsi="Calibri" w:cstheme="minorHAnsi"/>
+          <w:color w:val="000000"/>
+          <w:sz w:val="20"/>
+          <w:szCs w:val="20"/>
+        </w:rPr>
+        <w:t>can not</w:t>
+      </w:r>
+      <w:proofErr w:type="spellEnd"/>
+      <w:r>
+        <w:rPr>
+          <w:rFonts w:ascii="Calibri" w:hAnsi="Calibri" w:cstheme="minorHAnsi"/>
+          <w:color w:val="000000"/>
+          <w:sz w:val="20"/>
+          <w:szCs w:val="20"/>
+        </w:rPr>
+        <w:t xml:space="preserve"> be unduly harassed or threatened for repayments. If you think you are being unduly harassed or threatened, contact the credit provider’s external dispute resolution scheme or ASIC, or get legal advice.</w:t>
       </w:r>
     </w:p>
     <w:p>

</xml_diff>

<commit_message>
Change to summing logic
Change to summing logic LA
</commit_message>
<xml_diff>
--- a/SMSF/Purchase/Source/4. Loan Agreement SMSF PI.docx
+++ b/SMSF/Purchase/Source/4. Loan Agreement SMSF PI.docx
@@ -286,6 +286,7 @@
         </w:rPr>
         <w:tab/>
       </w:r>
+      <w:proofErr w:type="gramStart"/>
       <w:r>
         <w:rPr>
           <w:rFonts w:ascii="Arial" w:hAnsi="Arial" w:cs="Arial"/>
@@ -306,6 +307,7 @@
         <w:t>Bordetallnames</w:t>
       </w:r>
       <w:proofErr w:type="spellEnd"/>
+      <w:proofErr w:type="gramEnd"/>
       <w:r>
         <w:rPr>
           <w:rFonts w:ascii="Arial" w:hAnsi="Arial" w:cs="Arial"/>
@@ -324,6 +326,7 @@
         </w:rPr>
         <w:t xml:space="preserve"> ACN </w:t>
       </w:r>
+      <w:proofErr w:type="gramStart"/>
       <w:r>
         <w:rPr>
           <w:rFonts w:ascii="Arial" w:hAnsi="Arial" w:cs="Arial"/>
@@ -340,8 +343,9 @@
           <w:spacing w:val="-3"/>
           <w:sz w:val="20"/>
         </w:rPr>
-        <w:t>BORDET1ACN</w:t>
-      </w:r>
+        <w:t>BORDET</w:t>
+      </w:r>
+      <w:proofErr w:type="gramEnd"/>
       <w:r>
         <w:rPr>
           <w:rFonts w:ascii="Arial" w:hAnsi="Arial" w:cs="Arial"/>
@@ -349,8 +353,9 @@
           <w:spacing w:val="-3"/>
           <w:sz w:val="20"/>
         </w:rPr>
-        <w:t xml:space="preserve"> }}</w:t>
-      </w:r>
+        <w:t>1</w:t>
+      </w:r>
+      <w:proofErr w:type="gramStart"/>
       <w:r>
         <w:rPr>
           <w:rFonts w:ascii="Arial" w:hAnsi="Arial" w:cs="Arial"/>
@@ -358,7 +363,7 @@
           <w:spacing w:val="-3"/>
           <w:sz w:val="20"/>
         </w:rPr>
-        <w:t xml:space="preserve"> as trustee for </w:t>
+        <w:t>ACN</w:t>
       </w:r>
       <w:r>
         <w:rPr>
@@ -367,8 +372,9 @@
           <w:spacing w:val="-3"/>
           <w:sz w:val="20"/>
         </w:rPr>
-        <w:t xml:space="preserve">{{ </w:t>
-      </w:r>
+        <w:t xml:space="preserve"> }</w:t>
+      </w:r>
+      <w:proofErr w:type="gramEnd"/>
       <w:r>
         <w:rPr>
           <w:rFonts w:ascii="Arial" w:hAnsi="Arial" w:cs="Arial"/>
@@ -376,7 +382,7 @@
           <w:spacing w:val="-3"/>
           <w:sz w:val="20"/>
         </w:rPr>
-        <w:t>BORDET1TRUSTNAME</w:t>
+        <w:t>}</w:t>
       </w:r>
       <w:r>
         <w:rPr>
@@ -385,7 +391,65 @@
           <w:spacing w:val="-3"/>
           <w:sz w:val="20"/>
         </w:rPr>
-        <w:t xml:space="preserve"> }}</w:t>
+        <w:t xml:space="preserve"> as trustee for </w:t>
+      </w:r>
+      <w:proofErr w:type="gramStart"/>
+      <w:r>
+        <w:rPr>
+          <w:rFonts w:ascii="Arial" w:hAnsi="Arial" w:cs="Arial"/>
+          <w:b/>
+          <w:spacing w:val="-3"/>
+          <w:sz w:val="20"/>
+        </w:rPr>
+        <w:t xml:space="preserve">{{ </w:t>
+      </w:r>
+      <w:r>
+        <w:rPr>
+          <w:rFonts w:ascii="Arial" w:hAnsi="Arial" w:cs="Arial"/>
+          <w:b/>
+          <w:spacing w:val="-3"/>
+          <w:sz w:val="20"/>
+        </w:rPr>
+        <w:t>BORDET</w:t>
+      </w:r>
+      <w:proofErr w:type="gramEnd"/>
+      <w:r>
+        <w:rPr>
+          <w:rFonts w:ascii="Arial" w:hAnsi="Arial" w:cs="Arial"/>
+          <w:b/>
+          <w:spacing w:val="-3"/>
+          <w:sz w:val="20"/>
+        </w:rPr>
+        <w:t>1</w:t>
+      </w:r>
+      <w:proofErr w:type="gramStart"/>
+      <w:r>
+        <w:rPr>
+          <w:rFonts w:ascii="Arial" w:hAnsi="Arial" w:cs="Arial"/>
+          <w:b/>
+          <w:spacing w:val="-3"/>
+          <w:sz w:val="20"/>
+        </w:rPr>
+        <w:t>TRUSTNAME</w:t>
+      </w:r>
+      <w:r>
+        <w:rPr>
+          <w:rFonts w:ascii="Arial" w:hAnsi="Arial" w:cs="Arial"/>
+          <w:b/>
+          <w:spacing w:val="-3"/>
+          <w:sz w:val="20"/>
+        </w:rPr>
+        <w:t xml:space="preserve"> }</w:t>
+      </w:r>
+      <w:proofErr w:type="gramEnd"/>
+      <w:r>
+        <w:rPr>
+          <w:rFonts w:ascii="Arial" w:hAnsi="Arial" w:cs="Arial"/>
+          <w:b/>
+          <w:spacing w:val="-3"/>
+          <w:sz w:val="20"/>
+        </w:rPr>
+        <w:t>}</w:t>
       </w:r>
       <w:r>
         <w:rPr>
@@ -403,6 +467,7 @@
         </w:rPr>
         <w:t xml:space="preserve"> </w:t>
       </w:r>
+      <w:proofErr w:type="gramStart"/>
       <w:r>
         <w:rPr>
           <w:rFonts w:ascii="Arial" w:hAnsi="Arial" w:cs="Arial"/>
@@ -420,6 +485,7 @@
         </w:rPr>
         <w:t>BORDET</w:t>
       </w:r>
+      <w:proofErr w:type="gramEnd"/>
       <w:r>
         <w:rPr>
           <w:rFonts w:ascii="Arial" w:hAnsi="Arial" w:cs="Arial"/>
@@ -634,6 +700,7 @@
         </w:rPr>
         <w:tab/>
       </w:r>
+      <w:proofErr w:type="gramStart"/>
       <w:r>
         <w:rPr>
           <w:rFonts w:ascii="Arial" w:hAnsi="Arial" w:cs="Arial"/>
@@ -654,6 +721,7 @@
         </w:rPr>
         <w:t>LOANNUMBER</w:t>
       </w:r>
+      <w:proofErr w:type="gramEnd"/>
       <w:r>
         <w:rPr>
           <w:rFonts w:ascii="Arial" w:hAnsi="Arial" w:cs="Arial"/>
@@ -748,13 +816,29 @@
           <w:rFonts w:ascii="Arial" w:hAnsi="Arial" w:cs="Arial"/>
           <w:sz w:val="20"/>
         </w:rPr>
-        <w:t xml:space="preserve"> not contain all of the terms </w:t>
-      </w:r>
+        <w:t xml:space="preserve"> not contain </w:t>
+      </w:r>
+      <w:proofErr w:type="gramStart"/>
       <w:r>
         <w:rPr>
           <w:rFonts w:ascii="Arial" w:hAnsi="Arial" w:cs="Arial"/>
           <w:sz w:val="20"/>
         </w:rPr>
+        <w:t>all of</w:t>
+      </w:r>
+      <w:proofErr w:type="gramEnd"/>
+      <w:r>
+        <w:rPr>
+          <w:rFonts w:ascii="Arial" w:hAnsi="Arial" w:cs="Arial"/>
+          <w:sz w:val="20"/>
+        </w:rPr>
+        <w:t xml:space="preserve"> the terms </w:t>
+      </w:r>
+      <w:r>
+        <w:rPr>
+          <w:rFonts w:ascii="Arial" w:hAnsi="Arial" w:cs="Arial"/>
+          <w:sz w:val="20"/>
+        </w:rPr>
         <w:t xml:space="preserve">and conditions </w:t>
       </w:r>
       <w:r>
@@ -762,7 +846,23 @@
           <w:rFonts w:ascii="Arial" w:hAnsi="Arial" w:cs="Arial"/>
           <w:sz w:val="20"/>
         </w:rPr>
-        <w:t xml:space="preserve">of your loan or all of the information we are required by law to give you before </w:t>
+        <w:t xml:space="preserve">of your loan or </w:t>
+      </w:r>
+      <w:proofErr w:type="gramStart"/>
+      <w:r>
+        <w:rPr>
+          <w:rFonts w:ascii="Arial" w:hAnsi="Arial" w:cs="Arial"/>
+          <w:sz w:val="20"/>
+        </w:rPr>
+        <w:t>all of</w:t>
+      </w:r>
+      <w:proofErr w:type="gramEnd"/>
+      <w:r>
+        <w:rPr>
+          <w:rFonts w:ascii="Arial" w:hAnsi="Arial" w:cs="Arial"/>
+          <w:sz w:val="20"/>
+        </w:rPr>
+        <w:t xml:space="preserve"> the information we are required by law to give you before </w:t>
       </w:r>
       <w:r>
         <w:rPr>
@@ -1471,6 +1571,7 @@
               </w:rPr>
               <w:t>$</w:t>
             </w:r>
+            <w:proofErr w:type="gramStart"/>
             <w:r>
               <w:rPr>
                 <w:rFonts w:ascii="Arial" w:hAnsi="Arial" w:cs="Arial"/>
@@ -1479,6 +1580,7 @@
               </w:rPr>
               <w:t>{{ "</w:t>
             </w:r>
+            <w:proofErr w:type="gramEnd"/>
             <w:r>
               <w:rPr>
                 <w:rFonts w:ascii="Arial" w:hAnsi="Arial" w:cs="Arial"/>
@@ -1487,13 +1589,23 @@
               </w:rPr>
               <w:t>{:,.2f}</w:t>
             </w:r>
+            <w:proofErr w:type="gramStart"/>
             <w:r>
               <w:rPr>
                 <w:rFonts w:ascii="Arial" w:hAnsi="Arial" w:cs="Arial"/>
                 <w:b/>
                 <w:sz w:val="20"/>
               </w:rPr>
-              <w:t>".format(</w:t>
+              <w:t>".format</w:t>
+            </w:r>
+            <w:proofErr w:type="gramEnd"/>
+            <w:r>
+              <w:rPr>
+                <w:rFonts w:ascii="Arial" w:hAnsi="Arial" w:cs="Arial"/>
+                <w:b/>
+                <w:sz w:val="20"/>
+              </w:rPr>
+              <w:t>(</w:t>
             </w:r>
             <w:r>
               <w:rPr>
@@ -1512,13 +1624,23 @@
               <w:lastRenderedPageBreak/>
               <w:t>NT</w:t>
             </w:r>
+            <w:proofErr w:type="gramStart"/>
             <w:r>
               <w:rPr>
                 <w:rFonts w:ascii="Arial" w:hAnsi="Arial" w:cs="Arial"/>
                 <w:b/>
                 <w:sz w:val="20"/>
               </w:rPr>
-              <w:t>) }}</w:t>
+              <w:t>) }</w:t>
+            </w:r>
+            <w:proofErr w:type="gramEnd"/>
+            <w:r>
+              <w:rPr>
+                <w:rFonts w:ascii="Arial" w:hAnsi="Arial" w:cs="Arial"/>
+                <w:b/>
+                <w:sz w:val="20"/>
+              </w:rPr>
+              <w:t>}</w:t>
             </w:r>
           </w:p>
           <w:p>
@@ -1705,6 +1827,7 @@
               </w:rPr>
               <w:t xml:space="preserve">Account </w:t>
             </w:r>
+            <w:proofErr w:type="gramStart"/>
             <w:r>
               <w:rPr>
                 <w:rFonts w:ascii="Arial" w:hAnsi="Arial" w:cs="Arial"/>
@@ -1719,6 +1842,7 @@
               </w:rPr>
               <w:t>LOANNUMBER</w:t>
             </w:r>
+            <w:proofErr w:type="gramEnd"/>
             <w:r>
               <w:rPr>
                 <w:rFonts w:ascii="Arial" w:hAnsi="Arial" w:cs="Arial"/>
@@ -1791,6 +1915,7 @@
               </w:rPr>
               <w:t>$</w:t>
             </w:r>
+            <w:proofErr w:type="gramStart"/>
             <w:r>
               <w:rPr>
                 <w:rFonts w:ascii="Arial" w:hAnsi="Arial" w:cs="Arial"/>
@@ -1798,6 +1923,7 @@
               </w:rPr>
               <w:t>{{ "</w:t>
             </w:r>
+            <w:proofErr w:type="gramEnd"/>
             <w:r>
               <w:rPr>
                 <w:rFonts w:ascii="Arial" w:hAnsi="Arial" w:cs="Arial"/>
@@ -1805,12 +1931,21 @@
               </w:rPr>
               <w:t>{:,.2f}</w:t>
             </w:r>
-            <w:r>
-              <w:rPr>
-                <w:rFonts w:ascii="Arial" w:hAnsi="Arial" w:cs="Arial"/>
-                <w:sz w:val="20"/>
-              </w:rPr>
-              <w:t>".format(</w:t>
+            <w:proofErr w:type="gramStart"/>
+            <w:r>
+              <w:rPr>
+                <w:rFonts w:ascii="Arial" w:hAnsi="Arial" w:cs="Arial"/>
+                <w:sz w:val="20"/>
+              </w:rPr>
+              <w:t>".format</w:t>
+            </w:r>
+            <w:proofErr w:type="gramEnd"/>
+            <w:r>
+              <w:rPr>
+                <w:rFonts w:ascii="Arial" w:hAnsi="Arial" w:cs="Arial"/>
+                <w:sz w:val="20"/>
+              </w:rPr>
+              <w:t>(</w:t>
             </w:r>
             <w:r>
               <w:rPr>
@@ -1819,12 +1954,21 @@
               </w:rPr>
               <w:t>ADVANCEAMOUNT</w:t>
             </w:r>
-            <w:r>
-              <w:rPr>
-                <w:rFonts w:ascii="Arial" w:hAnsi="Arial" w:cs="Arial"/>
-                <w:sz w:val="20"/>
-              </w:rPr>
-              <w:t>) }}</w:t>
+            <w:proofErr w:type="gramStart"/>
+            <w:r>
+              <w:rPr>
+                <w:rFonts w:ascii="Arial" w:hAnsi="Arial" w:cs="Arial"/>
+                <w:sz w:val="20"/>
+              </w:rPr>
+              <w:t>) }</w:t>
+            </w:r>
+            <w:proofErr w:type="gramEnd"/>
+            <w:r>
+              <w:rPr>
+                <w:rFonts w:ascii="Arial" w:hAnsi="Arial" w:cs="Arial"/>
+                <w:sz w:val="20"/>
+              </w:rPr>
+              <w:t>}</w:t>
             </w:r>
           </w:p>
           <w:p>
@@ -2087,6 +2231,7 @@
               </w:rPr>
               <w:t xml:space="preserve">Account </w:t>
             </w:r>
+            <w:proofErr w:type="gramStart"/>
             <w:r>
               <w:rPr>
                 <w:rFonts w:ascii="Arial" w:hAnsi="Arial" w:cs="Arial"/>
@@ -2101,6 +2246,7 @@
               </w:rPr>
               <w:t>LOANNUMBER</w:t>
             </w:r>
+            <w:proofErr w:type="gramEnd"/>
             <w:r>
               <w:rPr>
                 <w:rFonts w:ascii="Arial" w:hAnsi="Arial" w:cs="Arial"/>
@@ -2196,14 +2342,31 @@
                 <w:noProof/>
                 <w:sz w:val="20"/>
               </w:rPr>
-              <w:t xml:space="preserve"> }}</w:t>
-            </w:r>
-            <w:r>
-              <w:rPr>
-                <w:rFonts w:ascii="Arial" w:hAnsi="Arial" w:cs="Arial"/>
-                <w:sz w:val="20"/>
-              </w:rPr>
-              <w:t xml:space="preserve">% </w:t>
+              <w:t xml:space="preserve"> </w:t>
+            </w:r>
+            <w:proofErr w:type="gramStart"/>
+            <w:r>
+              <w:rPr>
+                <w:rFonts w:ascii="Arial" w:hAnsi="Arial" w:cs="Arial"/>
+                <w:noProof/>
+                <w:sz w:val="20"/>
+              </w:rPr>
+              <w:t>}}</w:t>
+            </w:r>
+            <w:r>
+              <w:rPr>
+                <w:rFonts w:ascii="Arial" w:hAnsi="Arial" w:cs="Arial"/>
+                <w:sz w:val="20"/>
+              </w:rPr>
+              <w:t>%</w:t>
+            </w:r>
+            <w:proofErr w:type="gramEnd"/>
+            <w:r>
+              <w:rPr>
+                <w:rFonts w:ascii="Arial" w:hAnsi="Arial" w:cs="Arial"/>
+                <w:sz w:val="20"/>
+              </w:rPr>
+              <w:t xml:space="preserve"> </w:t>
             </w:r>
             <w:r>
               <w:rPr>
@@ -2449,6 +2612,7 @@
               </w:rPr>
               <w:t xml:space="preserve">Account </w:t>
             </w:r>
+            <w:proofErr w:type="gramStart"/>
             <w:r>
               <w:rPr>
                 <w:rFonts w:ascii="Arial" w:hAnsi="Arial" w:cs="Arial"/>
@@ -2463,6 +2627,7 @@
               </w:rPr>
               <w:t>LOANNUMBER</w:t>
             </w:r>
+            <w:proofErr w:type="gramEnd"/>
             <w:r>
               <w:rPr>
                 <w:rFonts w:ascii="Arial" w:hAnsi="Arial" w:cs="Arial"/>
@@ -2681,6 +2846,7 @@
               </w:rPr>
               <w:t xml:space="preserve">Account </w:t>
             </w:r>
+            <w:proofErr w:type="gramStart"/>
             <w:r>
               <w:rPr>
                 <w:rFonts w:ascii="Arial" w:hAnsi="Arial" w:cs="Arial"/>
@@ -2695,6 +2861,7 @@
               </w:rPr>
               <w:t>LOANNUMBER</w:t>
             </w:r>
+            <w:proofErr w:type="gramEnd"/>
             <w:r>
               <w:rPr>
                 <w:rFonts w:ascii="Arial" w:hAnsi="Arial" w:cs="Arial"/>
@@ -2779,6 +2946,7 @@
                 <w:sz w:val="20"/>
               </w:rPr>
             </w:pPr>
+            <w:proofErr w:type="gramStart"/>
             <w:r>
               <w:rPr>
                 <w:rFonts w:ascii="Arial" w:hAnsi="Arial" w:cs="Arial"/>
@@ -2813,6 +2981,7 @@
               <w:t>Repayments</w:t>
             </w:r>
             <w:proofErr w:type="spellEnd"/>
+            <w:proofErr w:type="gramEnd"/>
             <w:r>
               <w:rPr>
                 <w:rFonts w:ascii="Arial" w:hAnsi="Arial" w:cs="Arial"/>
@@ -2968,6 +3137,7 @@
               </w:rPr>
               <w:t xml:space="preserve">Account </w:t>
             </w:r>
+            <w:proofErr w:type="gramStart"/>
             <w:r>
               <w:rPr>
                 <w:rFonts w:ascii="Arial" w:hAnsi="Arial" w:cs="Arial"/>
@@ -2982,6 +3152,7 @@
               </w:rPr>
               <w:t>LOANNUMBER</w:t>
             </w:r>
+            <w:proofErr w:type="gramEnd"/>
             <w:r>
               <w:rPr>
                 <w:rFonts w:ascii="Arial" w:hAnsi="Arial" w:cs="Arial"/>
@@ -3049,6 +3220,7 @@
                 <w:sz w:val="20"/>
               </w:rPr>
             </w:pPr>
+            <w:proofErr w:type="gramStart"/>
             <w:r>
               <w:rPr>
                 <w:rFonts w:ascii="Arial" w:hAnsi="Arial" w:cs="Arial"/>
@@ -3056,6 +3228,7 @@
               </w:rPr>
               <w:t>{{ "</w:t>
             </w:r>
+            <w:proofErr w:type="gramEnd"/>
             <w:r>
               <w:rPr>
                 <w:rFonts w:ascii="Arial" w:hAnsi="Arial" w:cs="Arial"/>
@@ -3063,12 +3236,21 @@
               </w:rPr>
               <w:t>{:,.2f}</w:t>
             </w:r>
-            <w:r>
-              <w:rPr>
-                <w:rFonts w:ascii="Arial" w:hAnsi="Arial" w:cs="Arial"/>
-                <w:sz w:val="20"/>
-              </w:rPr>
-              <w:t>".format(</w:t>
+            <w:proofErr w:type="gramStart"/>
+            <w:r>
+              <w:rPr>
+                <w:rFonts w:ascii="Arial" w:hAnsi="Arial" w:cs="Arial"/>
+                <w:sz w:val="20"/>
+              </w:rPr>
+              <w:t>".format</w:t>
+            </w:r>
+            <w:proofErr w:type="gramEnd"/>
+            <w:r>
+              <w:rPr>
+                <w:rFonts w:ascii="Arial" w:hAnsi="Arial" w:cs="Arial"/>
+                <w:sz w:val="20"/>
+              </w:rPr>
+              <w:t>(</w:t>
             </w:r>
             <w:proofErr w:type="spellStart"/>
             <w:r>
@@ -3079,12 +3261,21 @@
               <w:t>RepaymentAmount</w:t>
             </w:r>
             <w:proofErr w:type="spellEnd"/>
-            <w:r>
-              <w:rPr>
-                <w:rFonts w:ascii="Arial" w:hAnsi="Arial" w:cs="Arial"/>
-                <w:sz w:val="20"/>
-              </w:rPr>
-              <w:t>) }}</w:t>
+            <w:proofErr w:type="gramStart"/>
+            <w:r>
+              <w:rPr>
+                <w:rFonts w:ascii="Arial" w:hAnsi="Arial" w:cs="Arial"/>
+                <w:sz w:val="20"/>
+              </w:rPr>
+              <w:t>) }</w:t>
+            </w:r>
+            <w:proofErr w:type="gramEnd"/>
+            <w:r>
+              <w:rPr>
+                <w:rFonts w:ascii="Arial" w:hAnsi="Arial" w:cs="Arial"/>
+                <w:sz w:val="20"/>
+              </w:rPr>
+              <w:t>}</w:t>
             </w:r>
           </w:p>
           <w:p>
@@ -3819,6 +4010,7 @@
                 <w:u w:val="single"/>
               </w:rPr>
             </w:pPr>
+            <w:proofErr w:type="gramStart"/>
             <w:r>
               <w:rPr>
                 <w:rFonts w:ascii="Arial" w:hAnsi="Arial" w:cs="Arial"/>
@@ -3834,7 +4026,16 @@
                 <w:sz w:val="20"/>
                 <w:u w:val="single"/>
               </w:rPr>
-              <w:t>charge.c</w:t>
+              <w:t>charge</w:t>
+            </w:r>
+            <w:proofErr w:type="gramEnd"/>
+            <w:r>
+              <w:rPr>
+                <w:rFonts w:ascii="Arial" w:hAnsi="Arial" w:cs="Arial"/>
+                <w:sz w:val="20"/>
+                <w:u w:val="single"/>
+              </w:rPr>
+              <w:t>.c</w:t>
             </w:r>
             <w:r>
               <w:rPr>
@@ -3895,12 +4096,21 @@
               <w:t xml:space="preserve"> if </w:t>
             </w:r>
             <w:proofErr w:type="spellStart"/>
-            <w:r>
-              <w:rPr>
-                <w:rFonts w:ascii="Arial" w:hAnsi="Arial" w:cs="Arial"/>
-                <w:sz w:val="20"/>
-              </w:rPr>
-              <w:t>charge.charge_amount</w:t>
+            <w:proofErr w:type="gramStart"/>
+            <w:r>
+              <w:rPr>
+                <w:rFonts w:ascii="Arial" w:hAnsi="Arial" w:cs="Arial"/>
+                <w:sz w:val="20"/>
+              </w:rPr>
+              <w:t>charge.charge</w:t>
+            </w:r>
+            <w:proofErr w:type="gramEnd"/>
+            <w:r>
+              <w:rPr>
+                <w:rFonts w:ascii="Arial" w:hAnsi="Arial" w:cs="Arial"/>
+                <w:sz w:val="20"/>
+              </w:rPr>
+              <w:t>_amount</w:t>
             </w:r>
             <w:proofErr w:type="spellEnd"/>
             <w:r>
@@ -3926,12 +4136,21 @@
               </w:rPr>
               <w:t>$</w:t>
             </w:r>
-            <w:r>
-              <w:rPr>
-                <w:rFonts w:ascii="Arial" w:hAnsi="Arial" w:cs="Arial"/>
-                <w:sz w:val="20"/>
-              </w:rPr>
-              <w:t>{{ "{:</w:t>
+            <w:proofErr w:type="gramStart"/>
+            <w:r>
+              <w:rPr>
+                <w:rFonts w:ascii="Arial" w:hAnsi="Arial" w:cs="Arial"/>
+                <w:sz w:val="20"/>
+              </w:rPr>
+              <w:t>{{ "</w:t>
+            </w:r>
+            <w:proofErr w:type="gramEnd"/>
+            <w:r>
+              <w:rPr>
+                <w:rFonts w:ascii="Arial" w:hAnsi="Arial" w:cs="Arial"/>
+                <w:sz w:val="20"/>
+              </w:rPr>
+              <w:t>{:</w:t>
             </w:r>
             <w:r>
               <w:rPr>
@@ -3945,23 +4164,57 @@
                 <w:rFonts w:ascii="Arial" w:hAnsi="Arial" w:cs="Arial"/>
                 <w:sz w:val="20"/>
               </w:rPr>
-              <w:t>.2f}".format(</w:t>
+              <w:t>.2f}</w:t>
+            </w:r>
+            <w:proofErr w:type="gramStart"/>
+            <w:r>
+              <w:rPr>
+                <w:rFonts w:ascii="Arial" w:hAnsi="Arial" w:cs="Arial"/>
+                <w:sz w:val="20"/>
+              </w:rPr>
+              <w:t>".format</w:t>
+            </w:r>
+            <w:proofErr w:type="gramEnd"/>
+            <w:r>
+              <w:rPr>
+                <w:rFonts w:ascii="Arial" w:hAnsi="Arial" w:cs="Arial"/>
+                <w:sz w:val="20"/>
+              </w:rPr>
+              <w:t>(</w:t>
             </w:r>
             <w:proofErr w:type="spellStart"/>
-            <w:r>
-              <w:rPr>
-                <w:rFonts w:ascii="Arial" w:hAnsi="Arial" w:cs="Arial"/>
-                <w:sz w:val="20"/>
-              </w:rPr>
-              <w:t>charge.charge_amount</w:t>
+            <w:proofErr w:type="gramStart"/>
+            <w:r>
+              <w:rPr>
+                <w:rFonts w:ascii="Arial" w:hAnsi="Arial" w:cs="Arial"/>
+                <w:sz w:val="20"/>
+              </w:rPr>
+              <w:t>charge.charge</w:t>
+            </w:r>
+            <w:proofErr w:type="gramEnd"/>
+            <w:r>
+              <w:rPr>
+                <w:rFonts w:ascii="Arial" w:hAnsi="Arial" w:cs="Arial"/>
+                <w:sz w:val="20"/>
+              </w:rPr>
+              <w:t>_amount</w:t>
             </w:r>
             <w:proofErr w:type="spellEnd"/>
-            <w:r>
-              <w:rPr>
-                <w:rFonts w:ascii="Arial" w:hAnsi="Arial" w:cs="Arial"/>
-                <w:sz w:val="20"/>
-              </w:rPr>
-              <w:t>) }}</w:t>
+            <w:proofErr w:type="gramStart"/>
+            <w:r>
+              <w:rPr>
+                <w:rFonts w:ascii="Arial" w:hAnsi="Arial" w:cs="Arial"/>
+                <w:sz w:val="20"/>
+              </w:rPr>
+              <w:t>) }</w:t>
+            </w:r>
+            <w:proofErr w:type="gramEnd"/>
+            <w:r>
+              <w:rPr>
+                <w:rFonts w:ascii="Arial" w:hAnsi="Arial" w:cs="Arial"/>
+                <w:sz w:val="20"/>
+              </w:rPr>
+              <w:t>}</w:t>
             </w:r>
           </w:p>
           <w:p>
@@ -4274,12 +4527,21 @@
               </w:rPr>
               <w:t>$</w:t>
             </w:r>
-            <w:r>
-              <w:rPr>
-                <w:rFonts w:ascii="Arial" w:hAnsi="Arial" w:cs="Arial"/>
-                <w:sz w:val="20"/>
-              </w:rPr>
-              <w:t>{{ "{:</w:t>
+            <w:proofErr w:type="gramStart"/>
+            <w:r>
+              <w:rPr>
+                <w:rFonts w:ascii="Arial" w:hAnsi="Arial" w:cs="Arial"/>
+                <w:sz w:val="20"/>
+              </w:rPr>
+              <w:t>{{ "</w:t>
+            </w:r>
+            <w:proofErr w:type="gramEnd"/>
+            <w:r>
+              <w:rPr>
+                <w:rFonts w:ascii="Arial" w:hAnsi="Arial" w:cs="Arial"/>
+                <w:sz w:val="20"/>
+              </w:rPr>
+              <w:t>{:</w:t>
             </w:r>
             <w:r>
               <w:rPr>
@@ -4293,7 +4555,23 @@
                 <w:rFonts w:ascii="Arial" w:hAnsi="Arial" w:cs="Arial"/>
                 <w:sz w:val="20"/>
               </w:rPr>
-              <w:t>.2f}".format(</w:t>
+              <w:t>.2f}</w:t>
+            </w:r>
+            <w:proofErr w:type="gramStart"/>
+            <w:r>
+              <w:rPr>
+                <w:rFonts w:ascii="Arial" w:hAnsi="Arial" w:cs="Arial"/>
+                <w:sz w:val="20"/>
+              </w:rPr>
+              <w:t>".format</w:t>
+            </w:r>
+            <w:proofErr w:type="gramEnd"/>
+            <w:r>
+              <w:rPr>
+                <w:rFonts w:ascii="Arial" w:hAnsi="Arial" w:cs="Arial"/>
+                <w:sz w:val="20"/>
+              </w:rPr>
+              <w:t>(</w:t>
             </w:r>
             <w:proofErr w:type="spellStart"/>
             <w:r>
@@ -4304,12 +4582,21 @@
               <w:t>mortgage_registration_fee</w:t>
             </w:r>
             <w:proofErr w:type="spellEnd"/>
-            <w:r>
-              <w:rPr>
-                <w:rFonts w:ascii="Arial" w:hAnsi="Arial" w:cs="Arial"/>
-                <w:sz w:val="20"/>
-              </w:rPr>
-              <w:t>) }}</w:t>
+            <w:proofErr w:type="gramStart"/>
+            <w:r>
+              <w:rPr>
+                <w:rFonts w:ascii="Arial" w:hAnsi="Arial" w:cs="Arial"/>
+                <w:sz w:val="20"/>
+              </w:rPr>
+              <w:t>) }</w:t>
+            </w:r>
+            <w:proofErr w:type="gramEnd"/>
+            <w:r>
+              <w:rPr>
+                <w:rFonts w:ascii="Arial" w:hAnsi="Arial" w:cs="Arial"/>
+                <w:sz w:val="20"/>
+              </w:rPr>
+              <w:t>}</w:t>
             </w:r>
           </w:p>
           <w:p>
@@ -4501,6 +4788,7 @@
               </w:rPr>
               <w:t>$</w:t>
             </w:r>
+            <w:proofErr w:type="gramStart"/>
             <w:r>
               <w:rPr>
                 <w:rFonts w:ascii="Arial" w:hAnsi="Arial" w:cs="Arial"/>
@@ -4523,6 +4811,7 @@
               </w:rPr>
               <w:t xml:space="preserve">  [</w:t>
             </w:r>
+            <w:proofErr w:type="gramEnd"/>
             <w:r>
               <w:rPr>
                 <w:rFonts w:ascii="Arial" w:hAnsi="Arial" w:cs="Arial"/>
@@ -4910,12 +5199,21 @@
               </w:rPr>
               <w:t>$</w:t>
             </w:r>
-            <w:r>
-              <w:rPr>
-                <w:rFonts w:ascii="Arial" w:hAnsi="Arial" w:cs="Arial"/>
-                <w:sz w:val="20"/>
-              </w:rPr>
-              <w:t>{{ "{:</w:t>
+            <w:proofErr w:type="gramStart"/>
+            <w:r>
+              <w:rPr>
+                <w:rFonts w:ascii="Arial" w:hAnsi="Arial" w:cs="Arial"/>
+                <w:sz w:val="20"/>
+              </w:rPr>
+              <w:t>{{ "</w:t>
+            </w:r>
+            <w:proofErr w:type="gramEnd"/>
+            <w:r>
+              <w:rPr>
+                <w:rFonts w:ascii="Arial" w:hAnsi="Arial" w:cs="Arial"/>
+                <w:sz w:val="20"/>
+              </w:rPr>
+              <w:t>{:</w:t>
             </w:r>
             <w:r>
               <w:rPr>
@@ -4929,7 +5227,23 @@
                 <w:rFonts w:ascii="Arial" w:hAnsi="Arial" w:cs="Arial"/>
                 <w:sz w:val="20"/>
               </w:rPr>
-              <w:t>.2f}".format(</w:t>
+              <w:t>.2f}</w:t>
+            </w:r>
+            <w:proofErr w:type="gramStart"/>
+            <w:r>
+              <w:rPr>
+                <w:rFonts w:ascii="Arial" w:hAnsi="Arial" w:cs="Arial"/>
+                <w:sz w:val="20"/>
+              </w:rPr>
+              <w:t>".format</w:t>
+            </w:r>
+            <w:proofErr w:type="gramEnd"/>
+            <w:r>
+              <w:rPr>
+                <w:rFonts w:ascii="Arial" w:hAnsi="Arial" w:cs="Arial"/>
+                <w:sz w:val="20"/>
+              </w:rPr>
+              <w:t>(</w:t>
             </w:r>
             <w:proofErr w:type="spellStart"/>
             <w:r>
@@ -4940,12 +5254,21 @@
               <w:t>LMI_Fee</w:t>
             </w:r>
             <w:proofErr w:type="spellEnd"/>
-            <w:r>
-              <w:rPr>
-                <w:rFonts w:ascii="Arial" w:hAnsi="Arial" w:cs="Arial"/>
-                <w:sz w:val="20"/>
-              </w:rPr>
-              <w:t>) }}</w:t>
+            <w:proofErr w:type="gramStart"/>
+            <w:r>
+              <w:rPr>
+                <w:rFonts w:ascii="Arial" w:hAnsi="Arial" w:cs="Arial"/>
+                <w:sz w:val="20"/>
+              </w:rPr>
+              <w:t>) }</w:t>
+            </w:r>
+            <w:proofErr w:type="gramEnd"/>
+            <w:r>
+              <w:rPr>
+                <w:rFonts w:ascii="Arial" w:hAnsi="Arial" w:cs="Arial"/>
+                <w:sz w:val="20"/>
+              </w:rPr>
+              <w:t>}</w:t>
             </w:r>
           </w:p>
           <w:p>
@@ -5073,7 +5396,25 @@
                 <w:b/>
                 <w:sz w:val="20"/>
               </w:rPr>
-              <w:t xml:space="preserve">Total fees and charges which are definitely payable (excluding contingent and unascertainable amounts)  </w:t>
+              <w:t xml:space="preserve">Total fees and charges which are </w:t>
+            </w:r>
+            <w:proofErr w:type="gramStart"/>
+            <w:r>
+              <w:rPr>
+                <w:rFonts w:ascii="Arial" w:hAnsi="Arial" w:cs="Arial"/>
+                <w:b/>
+                <w:sz w:val="20"/>
+              </w:rPr>
+              <w:t>definitely payable</w:t>
+            </w:r>
+            <w:proofErr w:type="gramEnd"/>
+            <w:r>
+              <w:rPr>
+                <w:rFonts w:ascii="Arial" w:hAnsi="Arial" w:cs="Arial"/>
+                <w:b/>
+                <w:sz w:val="20"/>
+              </w:rPr>
+              <w:t xml:space="preserve"> (excluding contingent and unascertainable amounts)  </w:t>
             </w:r>
           </w:p>
         </w:tc>
@@ -5178,7 +5519,23 @@
                 <w:rFonts w:ascii="Arial" w:hAnsi="Arial" w:cs="Arial"/>
                 <w:sz w:val="20"/>
               </w:rPr>
-              <w:t xml:space="preserve">    + (</w:t>
+              <w:t>%}</w:t>
+            </w:r>
+          </w:p>
+          <w:p>
+            <w:pPr>
+              <w:spacing w:before="60" w:after="60"/>
+              <w:rPr>
+                <w:rFonts w:ascii="Arial" w:hAnsi="Arial" w:cs="Arial"/>
+                <w:sz w:val="20"/>
+              </w:rPr>
+            </w:pPr>
+            <w:r>
+              <w:rPr>
+                <w:rFonts w:ascii="Arial" w:hAnsi="Arial" w:cs="Arial"/>
+                <w:sz w:val="20"/>
+              </w:rPr>
+              <w:t xml:space="preserve">{%p if </w:t>
             </w:r>
             <w:proofErr w:type="spellStart"/>
             <w:r>
@@ -5186,6 +5543,87 @@
                 <w:rFonts w:ascii="Arial" w:hAnsi="Arial" w:cs="Arial"/>
                 <w:sz w:val="20"/>
               </w:rPr>
+              <w:t>LMI_Fee</w:t>
+            </w:r>
+            <w:proofErr w:type="spellEnd"/>
+            <w:r>
+              <w:rPr>
+                <w:rFonts w:ascii="Arial" w:hAnsi="Arial" w:cs="Arial"/>
+                <w:sz w:val="20"/>
+              </w:rPr>
+              <w:t xml:space="preserve"> %}</w:t>
+            </w:r>
+          </w:p>
+          <w:p>
+            <w:pPr>
+              <w:spacing w:before="60" w:after="60"/>
+              <w:rPr>
+                <w:rFonts w:ascii="Arial" w:hAnsi="Arial" w:cs="Arial"/>
+                <w:sz w:val="20"/>
+              </w:rPr>
+            </w:pPr>
+            <w:r>
+              <w:rPr>
+                <w:rFonts w:ascii="Arial" w:hAnsi="Arial" w:cs="Arial"/>
+                <w:sz w:val="20"/>
+              </w:rPr>
+              <w:lastRenderedPageBreak/>
+              <w:t xml:space="preserve">{% set total = total + </w:t>
+            </w:r>
+            <w:proofErr w:type="spellStart"/>
+            <w:r>
+              <w:rPr>
+                <w:rFonts w:ascii="Arial" w:hAnsi="Arial" w:cs="Arial"/>
+                <w:sz w:val="20"/>
+              </w:rPr>
+              <w:t>LMI_Fee</w:t>
+            </w:r>
+            <w:proofErr w:type="spellEnd"/>
+            <w:r>
+              <w:rPr>
+                <w:rFonts w:ascii="Arial" w:hAnsi="Arial" w:cs="Arial"/>
+                <w:sz w:val="20"/>
+              </w:rPr>
+              <w:t xml:space="preserve"> %}</w:t>
+            </w:r>
+          </w:p>
+          <w:p>
+            <w:pPr>
+              <w:spacing w:before="60" w:after="60"/>
+              <w:rPr>
+                <w:rFonts w:ascii="Arial" w:hAnsi="Arial" w:cs="Arial"/>
+                <w:sz w:val="20"/>
+              </w:rPr>
+            </w:pPr>
+            <w:r>
+              <w:rPr>
+                <w:rFonts w:ascii="Arial" w:hAnsi="Arial" w:cs="Arial"/>
+                <w:sz w:val="20"/>
+              </w:rPr>
+              <w:t>{%p endif %}</w:t>
+            </w:r>
+          </w:p>
+          <w:p>
+            <w:pPr>
+              <w:spacing w:before="60" w:after="60"/>
+              <w:rPr>
+                <w:rFonts w:ascii="Arial" w:hAnsi="Arial" w:cs="Arial"/>
+                <w:sz w:val="20"/>
+              </w:rPr>
+            </w:pPr>
+            <w:r>
+              <w:rPr>
+                <w:rFonts w:ascii="Arial" w:hAnsi="Arial" w:cs="Arial"/>
+                <w:sz w:val="20"/>
+              </w:rPr>
+              <w:t xml:space="preserve">{%p if </w:t>
+            </w:r>
+            <w:proofErr w:type="spellStart"/>
+            <w:r>
+              <w:rPr>
+                <w:rFonts w:ascii="Arial" w:hAnsi="Arial" w:cs="Arial"/>
+                <w:sz w:val="20"/>
+              </w:rPr>
               <w:t>mortgage_registration_fee</w:t>
             </w:r>
             <w:proofErr w:type="spellEnd"/>
@@ -5194,24 +5632,30 @@
                 <w:rFonts w:ascii="Arial" w:hAnsi="Arial" w:cs="Arial"/>
                 <w:sz w:val="20"/>
               </w:rPr>
-              <w:t xml:space="preserve"> | default(0.00))</w:t>
-            </w:r>
-          </w:p>
-          <w:p>
-            <w:pPr>
-              <w:spacing w:before="60" w:after="60"/>
-              <w:rPr>
-                <w:rFonts w:ascii="Arial" w:hAnsi="Arial" w:cs="Arial"/>
-                <w:sz w:val="20"/>
-              </w:rPr>
-            </w:pPr>
-            <w:r>
-              <w:rPr>
-                <w:rFonts w:ascii="Arial" w:hAnsi="Arial" w:cs="Arial"/>
-                <w:sz w:val="20"/>
-              </w:rPr>
-              <w:lastRenderedPageBreak/>
-              <w:t xml:space="preserve">    + (</w:t>
+              <w:t xml:space="preserve"> %}</w:t>
+            </w:r>
+          </w:p>
+          <w:p>
+            <w:pPr>
+              <w:spacing w:before="60" w:after="60"/>
+              <w:rPr>
+                <w:rFonts w:ascii="Arial" w:hAnsi="Arial" w:cs="Arial"/>
+                <w:sz w:val="20"/>
+              </w:rPr>
+            </w:pPr>
+            <w:r>
+              <w:rPr>
+                <w:rFonts w:ascii="Arial" w:hAnsi="Arial" w:cs="Arial"/>
+                <w:sz w:val="20"/>
+              </w:rPr>
+              <w:t>{% set total = total +</w:t>
+            </w:r>
+            <w:r>
+              <w:rPr>
+                <w:rFonts w:ascii="Arial" w:hAnsi="Arial" w:cs="Arial"/>
+                <w:sz w:val="20"/>
+              </w:rPr>
+              <w:t xml:space="preserve"> </w:t>
             </w:r>
             <w:proofErr w:type="spellStart"/>
             <w:r>
@@ -5219,7 +5663,7 @@
                 <w:rFonts w:ascii="Arial" w:hAnsi="Arial" w:cs="Arial"/>
                 <w:sz w:val="20"/>
               </w:rPr>
-              <w:t>LMI_Fee</w:t>
+              <w:t>mortgage_registration_fee</w:t>
             </w:r>
             <w:proofErr w:type="spellEnd"/>
             <w:r>
@@ -5227,23 +5671,7 @@
                 <w:rFonts w:ascii="Arial" w:hAnsi="Arial" w:cs="Arial"/>
                 <w:sz w:val="20"/>
               </w:rPr>
-              <w:t xml:space="preserve"> | default(0.00))</w:t>
-            </w:r>
-          </w:p>
-          <w:p>
-            <w:pPr>
-              <w:spacing w:before="60" w:after="60"/>
-              <w:rPr>
-                <w:rFonts w:ascii="Arial" w:hAnsi="Arial" w:cs="Arial"/>
-                <w:sz w:val="20"/>
-              </w:rPr>
-            </w:pPr>
-            <w:r>
-              <w:rPr>
-                <w:rFonts w:ascii="Arial" w:hAnsi="Arial" w:cs="Arial"/>
-                <w:sz w:val="20"/>
-              </w:rPr>
-              <w:t>%}</w:t>
+              <w:t xml:space="preserve"> %}</w:t>
             </w:r>
           </w:p>
           <w:p>
@@ -5275,7 +5703,39 @@
                 <w:rFonts w:ascii="Arial" w:hAnsi="Arial" w:cs="Arial"/>
                 <w:sz w:val="20"/>
               </w:rPr>
-              <w:t>${{ total }}</w:t>
+              <w:t>{%p endif %}</w:t>
+            </w:r>
+          </w:p>
+          <w:p>
+            <w:pPr>
+              <w:spacing w:before="60" w:after="60"/>
+              <w:rPr>
+                <w:rFonts w:ascii="Arial" w:hAnsi="Arial" w:cs="Arial"/>
+                <w:sz w:val="20"/>
+              </w:rPr>
+            </w:pPr>
+            <w:r>
+              <w:rPr>
+                <w:rFonts w:ascii="Arial" w:hAnsi="Arial" w:cs="Arial"/>
+                <w:sz w:val="20"/>
+              </w:rPr>
+              <w:t>$</w:t>
+            </w:r>
+            <w:proofErr w:type="gramStart"/>
+            <w:r>
+              <w:rPr>
+                <w:rFonts w:ascii="Arial" w:hAnsi="Arial" w:cs="Arial"/>
+                <w:sz w:val="20"/>
+              </w:rPr>
+              <w:t>{{ total</w:t>
+            </w:r>
+            <w:proofErr w:type="gramEnd"/>
+            <w:r>
+              <w:rPr>
+                <w:rFonts w:ascii="Arial" w:hAnsi="Arial" w:cs="Arial"/>
+                <w:sz w:val="20"/>
+              </w:rPr>
+              <w:t xml:space="preserve"> }}</w:t>
             </w:r>
           </w:p>
         </w:tc>
@@ -5749,7 +6209,15 @@
                 <w:rFonts w:ascii="Arial" w:hAnsi="Arial" w:cs="Arial"/>
                 <w:sz w:val="20"/>
               </w:rPr>
-              <w:t>annual_facility_fee</w:t>
+              <w:t>annual_facility_</w:t>
+            </w:r>
+            <w:proofErr w:type="gramStart"/>
+            <w:r>
+              <w:rPr>
+                <w:rFonts w:ascii="Arial" w:hAnsi="Arial" w:cs="Arial"/>
+                <w:sz w:val="20"/>
+              </w:rPr>
+              <w:t>fee</w:t>
             </w:r>
             <w:proofErr w:type="spellEnd"/>
             <w:r>
@@ -5764,7 +6232,15 @@
                 <w:rFonts w:ascii="Arial" w:hAnsi="Arial" w:cs="Arial"/>
                 <w:sz w:val="20"/>
               </w:rPr>
-              <w:t xml:space="preserve"> %}</w:t>
+              <w:t xml:space="preserve"> %</w:t>
+            </w:r>
+            <w:proofErr w:type="gramEnd"/>
+            <w:r>
+              <w:rPr>
+                <w:rFonts w:ascii="Arial" w:hAnsi="Arial" w:cs="Arial"/>
+                <w:sz w:val="20"/>
+              </w:rPr>
+              <w:t>}</w:t>
             </w:r>
           </w:p>
         </w:tc>
@@ -7483,19 +7959,44 @@
               </w:rPr>
               <w:t xml:space="preserve">A manual </w:t>
             </w:r>
-            <w:r>
-              <w:rPr>
-                <w:rFonts w:ascii="Arial" w:hAnsi="Arial" w:cs="Arial"/>
-                <w:sz w:val="20"/>
-              </w:rPr>
-              <w:t>redraw request</w:t>
-            </w:r>
-            <w:r>
-              <w:rPr>
-                <w:rFonts w:ascii="Arial" w:hAnsi="Arial" w:cs="Arial"/>
-                <w:sz w:val="20"/>
-              </w:rPr>
-              <w:t xml:space="preserve"> fee (payable if you request and we agree to process a redraw request, a one off payment or a funds transfer)</w:t>
+            <w:proofErr w:type="gramStart"/>
+            <w:r>
+              <w:rPr>
+                <w:rFonts w:ascii="Arial" w:hAnsi="Arial" w:cs="Arial"/>
+                <w:sz w:val="20"/>
+              </w:rPr>
+              <w:t>redraw</w:t>
+            </w:r>
+            <w:proofErr w:type="gramEnd"/>
+            <w:r>
+              <w:rPr>
+                <w:rFonts w:ascii="Arial" w:hAnsi="Arial" w:cs="Arial"/>
+                <w:sz w:val="20"/>
+              </w:rPr>
+              <w:t xml:space="preserve"> request</w:t>
+            </w:r>
+            <w:r>
+              <w:rPr>
+                <w:rFonts w:ascii="Arial" w:hAnsi="Arial" w:cs="Arial"/>
+                <w:sz w:val="20"/>
+              </w:rPr>
+              <w:t xml:space="preserve"> fee (payable if you request and we agree to process a redraw request, a </w:t>
+            </w:r>
+            <w:proofErr w:type="gramStart"/>
+            <w:r>
+              <w:rPr>
+                <w:rFonts w:ascii="Arial" w:hAnsi="Arial" w:cs="Arial"/>
+                <w:sz w:val="20"/>
+              </w:rPr>
+              <w:t>one off</w:t>
+            </w:r>
+            <w:proofErr w:type="gramEnd"/>
+            <w:r>
+              <w:rPr>
+                <w:rFonts w:ascii="Arial" w:hAnsi="Arial" w:cs="Arial"/>
+                <w:sz w:val="20"/>
+              </w:rPr>
+              <w:t xml:space="preserve"> payment or a funds transfer)</w:t>
             </w:r>
           </w:p>
         </w:tc>
@@ -8029,7 +8530,23 @@
                 <w:rFonts w:ascii="Arial" w:hAnsi="Arial" w:cs="Arial"/>
                 <w:sz w:val="20"/>
               </w:rPr>
-              <w:t xml:space="preserve">the credit fees or charges (by adding, changing or removing fees or charges or the frequency of fees or charges); </w:t>
+              <w:t>the credit fees or charges (by adding, changing or removing fees or charges or the frequency of fees or charges</w:t>
+            </w:r>
+            <w:proofErr w:type="gramStart"/>
+            <w:r>
+              <w:rPr>
+                <w:rFonts w:ascii="Arial" w:hAnsi="Arial" w:cs="Arial"/>
+                <w:sz w:val="20"/>
+              </w:rPr>
+              <w:t>);</w:t>
+            </w:r>
+            <w:proofErr w:type="gramEnd"/>
+            <w:r>
+              <w:rPr>
+                <w:rFonts w:ascii="Arial" w:hAnsi="Arial" w:cs="Arial"/>
+                <w:sz w:val="20"/>
+              </w:rPr>
+              <w:t xml:space="preserve"> </w:t>
             </w:r>
           </w:p>
           <w:p>
@@ -8054,8 +8571,17 @@
                 <w:rFonts w:ascii="Arial" w:hAnsi="Arial" w:cs="Arial"/>
                 <w:sz w:val="20"/>
               </w:rPr>
-              <w:t>the repayments (either or both the amount and frequency of those repayments);</w:t>
-            </w:r>
+              <w:t>the repayments (either or both the amount and frequency of those repayments</w:t>
+            </w:r>
+            <w:proofErr w:type="gramStart"/>
+            <w:r>
+              <w:rPr>
+                <w:rFonts w:ascii="Arial" w:hAnsi="Arial" w:cs="Arial"/>
+                <w:sz w:val="20"/>
+              </w:rPr>
+              <w:t>);</w:t>
+            </w:r>
+            <w:proofErr w:type="gramEnd"/>
           </w:p>
           <w:p>
             <w:pPr>
@@ -8079,8 +8605,17 @@
                 <w:rFonts w:ascii="Arial" w:hAnsi="Arial" w:cs="Arial"/>
                 <w:sz w:val="20"/>
               </w:rPr>
-              <w:t>changes required to correct for errors, inconsistencies, inadvertent omissions, inaccuracies or ambiguities;</w:t>
-            </w:r>
+              <w:t xml:space="preserve">changes required to correct for errors, inconsistencies, inadvertent omissions, inaccuracies or </w:t>
+            </w:r>
+            <w:proofErr w:type="gramStart"/>
+            <w:r>
+              <w:rPr>
+                <w:rFonts w:ascii="Arial" w:hAnsi="Arial" w:cs="Arial"/>
+                <w:sz w:val="20"/>
+              </w:rPr>
+              <w:t>ambiguities;</w:t>
+            </w:r>
+            <w:proofErr w:type="gramEnd"/>
           </w:p>
           <w:p>
             <w:pPr>
@@ -8192,7 +8727,23 @@
                 <w:rFonts w:ascii="Arial" w:hAnsi="Arial" w:cs="Arial"/>
                 <w:sz w:val="20"/>
               </w:rPr>
-              <w:t>If the interest rate changes, we may change the amount of repayments.</w:t>
+              <w:t xml:space="preserve">If the interest rate changes, we may change the </w:t>
+            </w:r>
+            <w:proofErr w:type="gramStart"/>
+            <w:r>
+              <w:rPr>
+                <w:rFonts w:ascii="Arial" w:hAnsi="Arial" w:cs="Arial"/>
+                <w:sz w:val="20"/>
+              </w:rPr>
+              <w:t>amount</w:t>
+            </w:r>
+            <w:proofErr w:type="gramEnd"/>
+            <w:r>
+              <w:rPr>
+                <w:rFonts w:ascii="Arial" w:hAnsi="Arial" w:cs="Arial"/>
+                <w:sz w:val="20"/>
+              </w:rPr>
+              <w:t xml:space="preserve"> of repayments.</w:t>
             </w:r>
             <w:r>
               <w:rPr>
@@ -8426,6 +8977,7 @@
                 <w:sz w:val="20"/>
               </w:rPr>
             </w:pPr>
+            <w:proofErr w:type="gramStart"/>
             <w:r>
               <w:rPr>
                 <w:rFonts w:ascii="Arial" w:hAnsi="Arial" w:cs="Arial"/>
@@ -8442,6 +8994,7 @@
               <w:t>LoanPurposeDetail</w:t>
             </w:r>
             <w:proofErr w:type="spellEnd"/>
+            <w:proofErr w:type="gramEnd"/>
             <w:r>
               <w:rPr>
                 <w:rFonts w:ascii="Arial" w:hAnsi="Arial" w:cs="Arial"/>
@@ -8665,6 +9218,7 @@
               </w:rPr>
               <w:t>(</w:t>
             </w:r>
+            <w:proofErr w:type="gramStart"/>
             <w:r>
               <w:rPr>
                 <w:rFonts w:ascii="Arial" w:hAnsi="Arial" w:cs="Arial"/>
@@ -8687,6 +9241,7 @@
               </w:rPr>
               <w:t>%</w:t>
             </w:r>
+            <w:proofErr w:type="gramEnd"/>
             <w:r>
               <w:rPr>
                 <w:rFonts w:ascii="Arial" w:hAnsi="Arial" w:cs="Arial"/>
@@ -8753,6 +9308,7 @@
               </w:rPr>
               <w:t xml:space="preserve"> </w:t>
             </w:r>
+            <w:proofErr w:type="gramStart"/>
             <w:r>
               <w:rPr>
                 <w:rFonts w:ascii="Arial" w:hAnsi="Arial" w:cs="Arial"/>
@@ -8767,6 +9323,7 @@
               </w:rPr>
               <w:t>LOANNUMBER</w:t>
             </w:r>
+            <w:proofErr w:type="gramEnd"/>
             <w:r>
               <w:rPr>
                 <w:rFonts w:ascii="Arial" w:hAnsi="Arial" w:cs="Arial"/>
@@ -8781,6 +9338,7 @@
               </w:rPr>
               <w:t xml:space="preserve">: </w:t>
             </w:r>
+            <w:proofErr w:type="gramStart"/>
             <w:r>
               <w:rPr>
                 <w:rFonts w:ascii="Arial" w:hAnsi="Arial" w:cs="Arial"/>
@@ -8799,6 +9357,7 @@
               <w:t>DefaultInterestRate</w:t>
             </w:r>
             <w:proofErr w:type="spellEnd"/>
+            <w:proofErr w:type="gramEnd"/>
             <w:r>
               <w:rPr>
                 <w:rFonts w:ascii="Arial" w:hAnsi="Arial" w:cs="Arial"/>
@@ -8893,7 +9452,23 @@
                 <w:rFonts w:ascii="Arial" w:hAnsi="Arial" w:cs="Arial"/>
                 <w:sz w:val="20"/>
               </w:rPr>
-              <w:t xml:space="preserve">We may pay an introduction fee to the mortgage originator or anyone else, such as a broker, who introduced your loan to us.  The amount of commission payable is presently unascertainable.  There may be further amounts payable as a trailing commission.  If a further amount is payable as a trailing commission the amount is not currently ascertainable.  </w:t>
+              <w:t xml:space="preserve">We may pay an introduction fee to the mortgage originator or anyone else, such as a broker, who introduced your loan to us.  The amount of commission payable is presently unascertainable.  There may be further amounts payable as a trailing commission.  If a further amount is payable as a trailing </w:t>
+            </w:r>
+            <w:proofErr w:type="gramStart"/>
+            <w:r>
+              <w:rPr>
+                <w:rFonts w:ascii="Arial" w:hAnsi="Arial" w:cs="Arial"/>
+                <w:sz w:val="20"/>
+              </w:rPr>
+              <w:t>commission</w:t>
+            </w:r>
+            <w:proofErr w:type="gramEnd"/>
+            <w:r>
+              <w:rPr>
+                <w:rFonts w:ascii="Arial" w:hAnsi="Arial" w:cs="Arial"/>
+                <w:sz w:val="20"/>
+              </w:rPr>
+              <w:t xml:space="preserve"> the amount is not currently ascertainable.  </w:t>
             </w:r>
           </w:p>
         </w:tc>
@@ -8987,6 +9562,7 @@
                 <w:sz w:val="20"/>
               </w:rPr>
             </w:pPr>
+            <w:proofErr w:type="gramStart"/>
             <w:r>
               <w:rPr>
                 <w:rFonts w:ascii="Arial" w:hAnsi="Arial" w:cs="Arial"/>
@@ -9001,6 +9577,7 @@
               </w:rPr>
               <w:t>LOANSPECIALCONDITIONS</w:t>
             </w:r>
+            <w:proofErr w:type="gramEnd"/>
             <w:r>
               <w:rPr>
                 <w:rFonts w:ascii="Arial" w:hAnsi="Arial" w:cs="Arial"/>
@@ -9147,6 +9724,7 @@
               </w:rPr>
               <w:t xml:space="preserve">Mortgagor/s: </w:t>
             </w:r>
+            <w:proofErr w:type="gramStart"/>
             <w:r>
               <w:rPr>
                 <w:rFonts w:ascii="Arial" w:hAnsi="Arial" w:cs="Arial"/>
@@ -9159,7 +9737,15 @@
                 <w:rFonts w:ascii="Arial" w:hAnsi="Arial" w:cs="Arial"/>
                 <w:sz w:val="20"/>
               </w:rPr>
-              <w:t>PROPDET1MORTGAGORS</w:t>
+              <w:t>PROPDET</w:t>
+            </w:r>
+            <w:proofErr w:type="gramEnd"/>
+            <w:r>
+              <w:rPr>
+                <w:rFonts w:ascii="Arial" w:hAnsi="Arial" w:cs="Arial"/>
+                <w:sz w:val="20"/>
+              </w:rPr>
+              <w:t>1MORTGAGORS</w:t>
             </w:r>
             <w:r>
               <w:rPr>
@@ -9384,6 +9970,7 @@
               </w:rPr>
               <w:t xml:space="preserve">) over the </w:t>
             </w:r>
+            <w:proofErr w:type="gramStart"/>
             <w:r>
               <w:rPr>
                 <w:rFonts w:ascii="Arial" w:hAnsi="Arial" w:cs="Arial"/>
@@ -9400,6 +9987,7 @@
               <w:t>Bordetallnames</w:t>
             </w:r>
             <w:proofErr w:type="spellEnd"/>
+            <w:proofErr w:type="gramEnd"/>
             <w:r>
               <w:rPr>
                 <w:rFonts w:ascii="Arial" w:hAnsi="Arial" w:cs="Arial"/>
@@ -9414,6 +10002,7 @@
               </w:rPr>
               <w:t xml:space="preserve"> ACN </w:t>
             </w:r>
+            <w:proofErr w:type="gramStart"/>
             <w:r>
               <w:rPr>
                 <w:rFonts w:ascii="Arial" w:hAnsi="Arial" w:cs="Arial"/>
@@ -9426,14 +10015,38 @@
                 <w:rFonts w:ascii="Arial" w:hAnsi="Arial" w:cs="Arial"/>
                 <w:sz w:val="20"/>
               </w:rPr>
-              <w:t>BORDET1ACN</w:t>
-            </w:r>
-            <w:r>
-              <w:rPr>
-                <w:rFonts w:ascii="Arial" w:hAnsi="Arial" w:cs="Arial"/>
-                <w:sz w:val="20"/>
-              </w:rPr>
-              <w:t xml:space="preserve"> }}</w:t>
+              <w:t>BORDET</w:t>
+            </w:r>
+            <w:proofErr w:type="gramEnd"/>
+            <w:r>
+              <w:rPr>
+                <w:rFonts w:ascii="Arial" w:hAnsi="Arial" w:cs="Arial"/>
+                <w:sz w:val="20"/>
+              </w:rPr>
+              <w:t>1</w:t>
+            </w:r>
+            <w:proofErr w:type="gramStart"/>
+            <w:r>
+              <w:rPr>
+                <w:rFonts w:ascii="Arial" w:hAnsi="Arial" w:cs="Arial"/>
+                <w:sz w:val="20"/>
+              </w:rPr>
+              <w:t>ACN</w:t>
+            </w:r>
+            <w:r>
+              <w:rPr>
+                <w:rFonts w:ascii="Arial" w:hAnsi="Arial" w:cs="Arial"/>
+                <w:sz w:val="20"/>
+              </w:rPr>
+              <w:t xml:space="preserve"> }</w:t>
+            </w:r>
+            <w:proofErr w:type="gramEnd"/>
+            <w:r>
+              <w:rPr>
+                <w:rFonts w:ascii="Arial" w:hAnsi="Arial" w:cs="Arial"/>
+                <w:sz w:val="20"/>
+              </w:rPr>
+              <w:t>}</w:t>
             </w:r>
             <w:r>
               <w:rPr>
@@ -9458,6 +10071,7 @@
               </w:rPr>
               <w:t xml:space="preserve"> </w:t>
             </w:r>
+            <w:proofErr w:type="gramStart"/>
             <w:r>
               <w:rPr>
                 <w:rFonts w:ascii="Arial" w:hAnsi="Arial" w:cs="Arial"/>
@@ -9470,14 +10084,38 @@
                 <w:rFonts w:ascii="Arial" w:hAnsi="Arial" w:cs="Arial"/>
                 <w:sz w:val="20"/>
               </w:rPr>
-              <w:t>BORDET1TRUSTNAME</w:t>
-            </w:r>
-            <w:r>
-              <w:rPr>
-                <w:rFonts w:ascii="Arial" w:hAnsi="Arial" w:cs="Arial"/>
-                <w:sz w:val="20"/>
-              </w:rPr>
-              <w:t xml:space="preserve"> }}</w:t>
+              <w:t>BORDET</w:t>
+            </w:r>
+            <w:proofErr w:type="gramEnd"/>
+            <w:r>
+              <w:rPr>
+                <w:rFonts w:ascii="Arial" w:hAnsi="Arial" w:cs="Arial"/>
+                <w:sz w:val="20"/>
+              </w:rPr>
+              <w:t>1</w:t>
+            </w:r>
+            <w:proofErr w:type="gramStart"/>
+            <w:r>
+              <w:rPr>
+                <w:rFonts w:ascii="Arial" w:hAnsi="Arial" w:cs="Arial"/>
+                <w:sz w:val="20"/>
+              </w:rPr>
+              <w:t>TRUSTNAME</w:t>
+            </w:r>
+            <w:r>
+              <w:rPr>
+                <w:rFonts w:ascii="Arial" w:hAnsi="Arial" w:cs="Arial"/>
+                <w:sz w:val="20"/>
+              </w:rPr>
+              <w:t xml:space="preserve"> }</w:t>
+            </w:r>
+            <w:proofErr w:type="gramEnd"/>
+            <w:r>
+              <w:rPr>
+                <w:rFonts w:ascii="Arial" w:hAnsi="Arial" w:cs="Arial"/>
+                <w:sz w:val="20"/>
+              </w:rPr>
+              <w:t>}</w:t>
             </w:r>
             <w:r>
               <w:rPr>
@@ -9500,6 +10138,7 @@
               </w:rPr>
               <w:t xml:space="preserve">mortgaged by the </w:t>
             </w:r>
+            <w:proofErr w:type="gramStart"/>
             <w:r>
               <w:rPr>
                 <w:rFonts w:ascii="Arial" w:hAnsi="Arial" w:cs="Arial"/>
@@ -9512,14 +10151,38 @@
                 <w:rFonts w:ascii="Arial" w:hAnsi="Arial" w:cs="Arial"/>
                 <w:sz w:val="20"/>
               </w:rPr>
-              <w:t>GUARANTOR1FULLNAME</w:t>
-            </w:r>
-            <w:r>
-              <w:rPr>
-                <w:rFonts w:ascii="Arial" w:hAnsi="Arial" w:cs="Arial"/>
-                <w:sz w:val="20"/>
-              </w:rPr>
-              <w:t xml:space="preserve"> }}</w:t>
+              <w:t>GUARANTOR</w:t>
+            </w:r>
+            <w:proofErr w:type="gramEnd"/>
+            <w:r>
+              <w:rPr>
+                <w:rFonts w:ascii="Arial" w:hAnsi="Arial" w:cs="Arial"/>
+                <w:sz w:val="20"/>
+              </w:rPr>
+              <w:t>1</w:t>
+            </w:r>
+            <w:proofErr w:type="gramStart"/>
+            <w:r>
+              <w:rPr>
+                <w:rFonts w:ascii="Arial" w:hAnsi="Arial" w:cs="Arial"/>
+                <w:sz w:val="20"/>
+              </w:rPr>
+              <w:t>FULLNAME</w:t>
+            </w:r>
+            <w:r>
+              <w:rPr>
+                <w:rFonts w:ascii="Arial" w:hAnsi="Arial" w:cs="Arial"/>
+                <w:sz w:val="20"/>
+              </w:rPr>
+              <w:t xml:space="preserve"> }</w:t>
+            </w:r>
+            <w:proofErr w:type="gramEnd"/>
+            <w:r>
+              <w:rPr>
+                <w:rFonts w:ascii="Arial" w:hAnsi="Arial" w:cs="Arial"/>
+                <w:sz w:val="20"/>
+              </w:rPr>
+              <w:t>}</w:t>
             </w:r>
             <w:r>
               <w:rPr>
@@ -9528,6 +10191,7 @@
               </w:rPr>
               <w:t xml:space="preserve"> ACN </w:t>
             </w:r>
+            <w:proofErr w:type="gramStart"/>
             <w:r>
               <w:rPr>
                 <w:rFonts w:ascii="Arial" w:hAnsi="Arial" w:cs="Arial"/>
@@ -9540,8 +10204,17 @@
                 <w:rFonts w:ascii="Arial" w:hAnsi="Arial" w:cs="Arial"/>
                 <w:sz w:val="20"/>
               </w:rPr>
-              <w:t>GUARANTOR1</w:t>
-            </w:r>
+              <w:t>GUARANTOR</w:t>
+            </w:r>
+            <w:proofErr w:type="gramEnd"/>
+            <w:r>
+              <w:rPr>
+                <w:rFonts w:ascii="Arial" w:hAnsi="Arial" w:cs="Arial"/>
+                <w:sz w:val="20"/>
+              </w:rPr>
+              <w:t>1</w:t>
+            </w:r>
+            <w:proofErr w:type="gramStart"/>
             <w:r>
               <w:rPr>
                 <w:rFonts w:ascii="Arial" w:hAnsi="Arial" w:cs="Arial"/>
@@ -9561,7 +10234,15 @@
                 <w:rFonts w:ascii="Arial" w:hAnsi="Arial" w:cs="Arial"/>
                 <w:sz w:val="20"/>
               </w:rPr>
-              <w:t xml:space="preserve"> }}</w:t>
+              <w:t xml:space="preserve"> }</w:t>
+            </w:r>
+            <w:proofErr w:type="gramEnd"/>
+            <w:r>
+              <w:rPr>
+                <w:rFonts w:ascii="Arial" w:hAnsi="Arial" w:cs="Arial"/>
+                <w:sz w:val="20"/>
+              </w:rPr>
+              <w:t>}</w:t>
             </w:r>
             <w:r>
               <w:rPr>
@@ -9577,6 +10258,7 @@
               </w:rPr>
               <w:t xml:space="preserve"> at </w:t>
             </w:r>
+            <w:proofErr w:type="gramStart"/>
             <w:r>
               <w:rPr>
                 <w:rFonts w:ascii="Arial" w:hAnsi="Arial" w:cs="Arial"/>
@@ -9591,6 +10273,7 @@
               </w:rPr>
               <w:t>PROPDETALLSECADD</w:t>
             </w:r>
+            <w:proofErr w:type="gramEnd"/>
             <w:r>
               <w:rPr>
                 <w:rFonts w:ascii="Arial" w:hAnsi="Arial" w:cs="Arial"/>
@@ -9812,6 +10495,7 @@
               </w:rPr>
               <w:t xml:space="preserve">(if applicable): ACN </w:t>
             </w:r>
+            <w:proofErr w:type="gramStart"/>
             <w:r>
               <w:rPr>
                 <w:rFonts w:ascii="Arial" w:hAnsi="Arial" w:cs="Arial"/>
@@ -9824,7 +10508,15 @@
                 <w:rFonts w:ascii="Arial" w:hAnsi="Arial" w:cs="Arial"/>
                 <w:sz w:val="20"/>
               </w:rPr>
-              <w:t>GUARANTOR1ACN</w:t>
+              <w:t>GUARANTOR</w:t>
+            </w:r>
+            <w:proofErr w:type="gramEnd"/>
+            <w:r>
+              <w:rPr>
+                <w:rFonts w:ascii="Arial" w:hAnsi="Arial" w:cs="Arial"/>
+                <w:sz w:val="20"/>
+              </w:rPr>
+              <w:t>1ACN</w:t>
             </w:r>
             <w:r>
               <w:rPr>
@@ -9862,7 +10554,15 @@
                 <w:rFonts w:ascii="Arial" w:hAnsi="Arial" w:cs="Arial"/>
                 <w:sz w:val="20"/>
               </w:rPr>
-              <w:t xml:space="preserve">Address of guarantor:  </w:t>
+              <w:t>Address of guarantor</w:t>
+            </w:r>
+            <w:proofErr w:type="gramStart"/>
+            <w:r>
+              <w:rPr>
+                <w:rFonts w:ascii="Arial" w:hAnsi="Arial" w:cs="Arial"/>
+                <w:sz w:val="20"/>
+              </w:rPr>
+              <w:t xml:space="preserve">:  </w:t>
             </w:r>
             <w:r>
               <w:rPr>
@@ -9870,6 +10570,63 @@
                 <w:noProof/>
                 <w:sz w:val="20"/>
               </w:rPr>
+              <w:t>{</w:t>
+            </w:r>
+            <w:proofErr w:type="gramEnd"/>
+            <w:r>
+              <w:rPr>
+                <w:rFonts w:ascii="Arial" w:hAnsi="Arial" w:cs="Arial"/>
+                <w:noProof/>
+                <w:sz w:val="20"/>
+              </w:rPr>
+              <w:t xml:space="preserve">{ </w:t>
+            </w:r>
+            <w:r>
+              <w:rPr>
+                <w:rFonts w:ascii="Arial" w:hAnsi="Arial" w:cs="Arial"/>
+                <w:noProof/>
+                <w:sz w:val="20"/>
+              </w:rPr>
+              <w:t>GUARANTOR</w:t>
+            </w:r>
+            <w:r>
+              <w:rPr>
+                <w:rFonts w:ascii="Arial" w:hAnsi="Arial" w:cs="Arial"/>
+                <w:noProof/>
+                <w:sz w:val="20"/>
+              </w:rPr>
+              <w:t>1</w:t>
+            </w:r>
+            <w:r>
+              <w:rPr>
+                <w:rFonts w:ascii="Arial" w:hAnsi="Arial" w:cs="Arial"/>
+                <w:noProof/>
+                <w:sz w:val="20"/>
+              </w:rPr>
+              <w:t>ADDRESSLINE1</w:t>
+            </w:r>
+            <w:r>
+              <w:rPr>
+                <w:rFonts w:ascii="Arial" w:hAnsi="Arial" w:cs="Arial"/>
+                <w:noProof/>
+                <w:sz w:val="20"/>
+              </w:rPr>
+              <w:t xml:space="preserve"> }}</w:t>
+            </w:r>
+            <w:r>
+              <w:rPr>
+                <w:rFonts w:ascii="Arial" w:hAnsi="Arial" w:cs="Arial"/>
+                <w:noProof/>
+                <w:sz w:val="20"/>
+              </w:rPr>
+              <w:t xml:space="preserve">, </w:t>
+            </w:r>
+            <w:r>
+              <w:rPr>
+                <w:rFonts w:ascii="Arial" w:hAnsi="Arial" w:cs="Arial"/>
+                <w:noProof/>
+                <w:sz w:val="20"/>
+              </w:rPr>
               <w:t xml:space="preserve">{{ </w:t>
             </w:r>
             <w:r>
@@ -9894,7 +10651,7 @@
                 <w:noProof/>
                 <w:sz w:val="20"/>
               </w:rPr>
-              <w:t>ADDRESSLINE1</w:t>
+              <w:t>SUBURB</w:t>
             </w:r>
             <w:r>
               <w:rPr>
@@ -9910,7 +10667,7 @@
                 <w:noProof/>
                 <w:sz w:val="20"/>
               </w:rPr>
-              <w:t xml:space="preserve">, </w:t>
+              <w:t xml:space="preserve"> </w:t>
             </w:r>
             <w:r>
               <w:rPr>
@@ -9942,7 +10699,7 @@
                 <w:noProof/>
                 <w:sz w:val="20"/>
               </w:rPr>
-              <w:t>SUBURB</w:t>
+              <w:t>STATE</w:t>
             </w:r>
             <w:r>
               <w:rPr>
@@ -9984,13 +10741,14 @@
               </w:rPr>
               <w:t>1</w:t>
             </w:r>
+            <w:proofErr w:type="gramStart"/>
             <w:r>
               <w:rPr>
                 <w:rFonts w:ascii="Arial" w:hAnsi="Arial" w:cs="Arial"/>
                 <w:noProof/>
                 <w:sz w:val="20"/>
               </w:rPr>
-              <w:t>STATE</w:t>
+              <w:t>POSTCODE</w:t>
             </w:r>
             <w:r>
               <w:rPr>
@@ -10003,58 +10761,11 @@
             <w:r>
               <w:rPr>
                 <w:rFonts w:ascii="Arial" w:hAnsi="Arial" w:cs="Arial"/>
-                <w:noProof/>
-                <w:sz w:val="20"/>
-              </w:rPr>
-              <w:t xml:space="preserve"> </w:t>
-            </w:r>
-            <w:r>
-              <w:rPr>
-                <w:rFonts w:ascii="Arial" w:hAnsi="Arial" w:cs="Arial"/>
-                <w:noProof/>
-                <w:sz w:val="20"/>
-              </w:rPr>
-              <w:t xml:space="preserve">{{ </w:t>
-            </w:r>
-            <w:r>
-              <w:rPr>
-                <w:rFonts w:ascii="Arial" w:hAnsi="Arial" w:cs="Arial"/>
-                <w:noProof/>
-                <w:sz w:val="20"/>
-              </w:rPr>
-              <w:t>GUARANTOR</w:t>
-            </w:r>
-            <w:r>
-              <w:rPr>
-                <w:rFonts w:ascii="Arial" w:hAnsi="Arial" w:cs="Arial"/>
-                <w:noProof/>
-                <w:sz w:val="20"/>
-              </w:rPr>
-              <w:t>1</w:t>
-            </w:r>
-            <w:r>
-              <w:rPr>
-                <w:rFonts w:ascii="Arial" w:hAnsi="Arial" w:cs="Arial"/>
-                <w:noProof/>
-                <w:sz w:val="20"/>
-              </w:rPr>
-              <w:t>POSTCODE</w:t>
-            </w:r>
-            <w:r>
-              <w:rPr>
-                <w:rFonts w:ascii="Arial" w:hAnsi="Arial" w:cs="Arial"/>
-                <w:noProof/>
-                <w:sz w:val="20"/>
-              </w:rPr>
-              <w:t xml:space="preserve"> }}</w:t>
-            </w:r>
-            <w:r>
-              <w:rPr>
-                <w:rFonts w:ascii="Arial" w:hAnsi="Arial" w:cs="Arial"/>
                 <w:sz w:val="20"/>
               </w:rPr>
               <w:tab/>
             </w:r>
+            <w:proofErr w:type="gramEnd"/>
             <w:r>
               <w:rPr>
                 <w:rFonts w:ascii="Arial" w:hAnsi="Arial" w:cs="Arial"/>
@@ -10148,9 +10859,9 @@
                 <w:bCs/>
                 <w:sz w:val="20"/>
               </w:rPr>
-              <w:t xml:space="preserve"> {{ </w:t>
-            </w:r>
-            <w:proofErr w:type="spellStart"/>
+              <w:t xml:space="preserve"> </w:t>
+            </w:r>
+            <w:proofErr w:type="gramStart"/>
             <w:r>
               <w:rPr>
                 <w:rFonts w:ascii="Arial" w:hAnsi="Arial" w:cs="Arial"/>
@@ -10158,7 +10869,27 @@
                 <w:bCs/>
                 <w:sz w:val="20"/>
               </w:rPr>
-              <w:t>loop.index</w:t>
+              <w:t xml:space="preserve">{{ </w:t>
+            </w:r>
+            <w:proofErr w:type="spellStart"/>
+            <w:r>
+              <w:rPr>
+                <w:rFonts w:ascii="Arial" w:hAnsi="Arial" w:cs="Arial"/>
+                <w:b/>
+                <w:bCs/>
+                <w:sz w:val="20"/>
+              </w:rPr>
+              <w:t>loop</w:t>
+            </w:r>
+            <w:proofErr w:type="gramEnd"/>
+            <w:r>
+              <w:rPr>
+                <w:rFonts w:ascii="Arial" w:hAnsi="Arial" w:cs="Arial"/>
+                <w:b/>
+                <w:bCs/>
+                <w:sz w:val="20"/>
+              </w:rPr>
+              <w:t>.index</w:t>
             </w:r>
             <w:proofErr w:type="spellEnd"/>
             <w:r>
@@ -10225,6 +10956,7 @@
               </w:rPr>
               <w:t>director.</w:t>
             </w:r>
+            <w:proofErr w:type="gramStart"/>
             <w:r>
               <w:rPr>
                 <w:rFonts w:ascii="Arial" w:hAnsi="Arial" w:cs="Arial"/>
@@ -10239,7 +10971,16 @@
                 <w:noProof/>
                 <w:sz w:val="20"/>
               </w:rPr>
-              <w:t xml:space="preserve"> }}</w:t>
+              <w:t xml:space="preserve"> }</w:t>
+            </w:r>
+            <w:proofErr w:type="gramEnd"/>
+            <w:r>
+              <w:rPr>
+                <w:rFonts w:ascii="Arial" w:hAnsi="Arial" w:cs="Arial"/>
+                <w:noProof/>
+                <w:sz w:val="20"/>
+              </w:rPr>
+              <w:t>}</w:t>
             </w:r>
             <w:r>
               <w:rPr>
@@ -10422,6 +11163,7 @@
               </w:rPr>
               <w:t>{{ director.</w:t>
             </w:r>
+            <w:proofErr w:type="gramStart"/>
             <w:r>
               <w:rPr>
                 <w:rFonts w:ascii="Arial" w:hAnsi="Arial" w:cs="Arial"/>
@@ -10445,6 +11187,7 @@
               </w:rPr>
               <w:tab/>
             </w:r>
+            <w:proofErr w:type="gramEnd"/>
             <w:r>
               <w:rPr>
                 <w:rFonts w:ascii="Arial" w:hAnsi="Arial" w:cs="Arial"/>
@@ -10756,6 +11499,7 @@
               </w:rPr>
               <w:t xml:space="preserve">’: </w:t>
             </w:r>
+            <w:proofErr w:type="gramStart"/>
             <w:r>
               <w:rPr>
                 <w:rFonts w:ascii="Arial" w:hAnsi="Arial" w:cs="Arial"/>
@@ -10768,14 +11512,38 @@
                 <w:rFonts w:ascii="Arial" w:hAnsi="Arial" w:cs="Arial"/>
                 <w:sz w:val="20"/>
               </w:rPr>
-              <w:t>BORDET1TRUSTNAME</w:t>
-            </w:r>
-            <w:r>
-              <w:rPr>
-                <w:rFonts w:ascii="Arial" w:hAnsi="Arial" w:cs="Arial"/>
-                <w:sz w:val="20"/>
-              </w:rPr>
-              <w:t xml:space="preserve"> }}</w:t>
+              <w:t>BORDET</w:t>
+            </w:r>
+            <w:proofErr w:type="gramEnd"/>
+            <w:r>
+              <w:rPr>
+                <w:rFonts w:ascii="Arial" w:hAnsi="Arial" w:cs="Arial"/>
+                <w:sz w:val="20"/>
+              </w:rPr>
+              <w:t>1</w:t>
+            </w:r>
+            <w:proofErr w:type="gramStart"/>
+            <w:r>
+              <w:rPr>
+                <w:rFonts w:ascii="Arial" w:hAnsi="Arial" w:cs="Arial"/>
+                <w:sz w:val="20"/>
+              </w:rPr>
+              <w:t>TRUSTNAME</w:t>
+            </w:r>
+            <w:r>
+              <w:rPr>
+                <w:rFonts w:ascii="Arial" w:hAnsi="Arial" w:cs="Arial"/>
+                <w:sz w:val="20"/>
+              </w:rPr>
+              <w:t xml:space="preserve"> }</w:t>
+            </w:r>
+            <w:proofErr w:type="gramEnd"/>
+            <w:r>
+              <w:rPr>
+                <w:rFonts w:ascii="Arial" w:hAnsi="Arial" w:cs="Arial"/>
+                <w:sz w:val="20"/>
+              </w:rPr>
+              <w:t>}</w:t>
             </w:r>
           </w:p>
           <w:p>
@@ -10836,6 +11604,7 @@
               </w:rPr>
               <w:t xml:space="preserve"> </w:t>
             </w:r>
+            <w:proofErr w:type="gramStart"/>
             <w:r>
               <w:rPr>
                 <w:rFonts w:ascii="Arial" w:hAnsi="Arial" w:cs="Arial"/>
@@ -10848,14 +11617,38 @@
                 <w:rFonts w:ascii="Arial" w:hAnsi="Arial" w:cs="Arial"/>
                 <w:sz w:val="20"/>
               </w:rPr>
-              <w:t>bordet1trustdate</w:t>
-            </w:r>
-            <w:r>
-              <w:rPr>
-                <w:rFonts w:ascii="Arial" w:hAnsi="Arial" w:cs="Arial"/>
-                <w:sz w:val="20"/>
-              </w:rPr>
-              <w:t xml:space="preserve"> }}</w:t>
+              <w:t>bordet</w:t>
+            </w:r>
+            <w:proofErr w:type="gramEnd"/>
+            <w:r>
+              <w:rPr>
+                <w:rFonts w:ascii="Arial" w:hAnsi="Arial" w:cs="Arial"/>
+                <w:sz w:val="20"/>
+              </w:rPr>
+              <w:t>1</w:t>
+            </w:r>
+            <w:proofErr w:type="gramStart"/>
+            <w:r>
+              <w:rPr>
+                <w:rFonts w:ascii="Arial" w:hAnsi="Arial" w:cs="Arial"/>
+                <w:sz w:val="20"/>
+              </w:rPr>
+              <w:t>trustdate</w:t>
+            </w:r>
+            <w:r>
+              <w:rPr>
+                <w:rFonts w:ascii="Arial" w:hAnsi="Arial" w:cs="Arial"/>
+                <w:sz w:val="20"/>
+              </w:rPr>
+              <w:t xml:space="preserve"> }</w:t>
+            </w:r>
+            <w:proofErr w:type="gramEnd"/>
+            <w:r>
+              <w:rPr>
+                <w:rFonts w:ascii="Arial" w:hAnsi="Arial" w:cs="Arial"/>
+                <w:sz w:val="20"/>
+              </w:rPr>
+              <w:t>}</w:t>
             </w:r>
           </w:p>
           <w:p>
@@ -10874,6 +11667,7 @@
               </w:rPr>
               <w:t xml:space="preserve">Name of ‘Holding Trustee’ (inc. ACN/ABN): </w:t>
             </w:r>
+            <w:proofErr w:type="gramStart"/>
             <w:r>
               <w:rPr>
                 <w:rFonts w:ascii="Arial" w:hAnsi="Arial" w:cs="Arial"/>
@@ -10886,14 +11680,38 @@
                 <w:rFonts w:ascii="Arial" w:hAnsi="Arial" w:cs="Arial"/>
                 <w:sz w:val="20"/>
               </w:rPr>
-              <w:t>GUARANTOR1FULLNAME</w:t>
-            </w:r>
-            <w:r>
-              <w:rPr>
-                <w:rFonts w:ascii="Arial" w:hAnsi="Arial" w:cs="Arial"/>
-                <w:sz w:val="20"/>
-              </w:rPr>
-              <w:t xml:space="preserve"> }}</w:t>
+              <w:t>GUARANTOR</w:t>
+            </w:r>
+            <w:proofErr w:type="gramEnd"/>
+            <w:r>
+              <w:rPr>
+                <w:rFonts w:ascii="Arial" w:hAnsi="Arial" w:cs="Arial"/>
+                <w:sz w:val="20"/>
+              </w:rPr>
+              <w:t>1</w:t>
+            </w:r>
+            <w:proofErr w:type="gramStart"/>
+            <w:r>
+              <w:rPr>
+                <w:rFonts w:ascii="Arial" w:hAnsi="Arial" w:cs="Arial"/>
+                <w:sz w:val="20"/>
+              </w:rPr>
+              <w:t>FULLNAME</w:t>
+            </w:r>
+            <w:r>
+              <w:rPr>
+                <w:rFonts w:ascii="Arial" w:hAnsi="Arial" w:cs="Arial"/>
+                <w:sz w:val="20"/>
+              </w:rPr>
+              <w:t xml:space="preserve"> }</w:t>
+            </w:r>
+            <w:proofErr w:type="gramEnd"/>
+            <w:r>
+              <w:rPr>
+                <w:rFonts w:ascii="Arial" w:hAnsi="Arial" w:cs="Arial"/>
+                <w:sz w:val="20"/>
+              </w:rPr>
+              <w:t>}</w:t>
             </w:r>
             <w:r>
               <w:rPr>
@@ -10902,6 +11720,7 @@
               </w:rPr>
               <w:t xml:space="preserve"> ACN </w:t>
             </w:r>
+            <w:proofErr w:type="gramStart"/>
             <w:r>
               <w:rPr>
                 <w:rFonts w:ascii="Arial" w:hAnsi="Arial" w:cs="Arial"/>
@@ -10914,14 +11733,38 @@
                 <w:rFonts w:ascii="Arial" w:hAnsi="Arial" w:cs="Arial"/>
                 <w:sz w:val="20"/>
               </w:rPr>
-              <w:t>GUARANTOR1ACN</w:t>
-            </w:r>
-            <w:r>
-              <w:rPr>
-                <w:rFonts w:ascii="Arial" w:hAnsi="Arial" w:cs="Arial"/>
-                <w:sz w:val="20"/>
-              </w:rPr>
-              <w:t xml:space="preserve"> }}</w:t>
+              <w:t>GUARANTOR</w:t>
+            </w:r>
+            <w:proofErr w:type="gramEnd"/>
+            <w:r>
+              <w:rPr>
+                <w:rFonts w:ascii="Arial" w:hAnsi="Arial" w:cs="Arial"/>
+                <w:sz w:val="20"/>
+              </w:rPr>
+              <w:t>1</w:t>
+            </w:r>
+            <w:proofErr w:type="gramStart"/>
+            <w:r>
+              <w:rPr>
+                <w:rFonts w:ascii="Arial" w:hAnsi="Arial" w:cs="Arial"/>
+                <w:sz w:val="20"/>
+              </w:rPr>
+              <w:t>ACN</w:t>
+            </w:r>
+            <w:r>
+              <w:rPr>
+                <w:rFonts w:ascii="Arial" w:hAnsi="Arial" w:cs="Arial"/>
+                <w:sz w:val="20"/>
+              </w:rPr>
+              <w:t xml:space="preserve"> }</w:t>
+            </w:r>
+            <w:proofErr w:type="gramEnd"/>
+            <w:r>
+              <w:rPr>
+                <w:rFonts w:ascii="Arial" w:hAnsi="Arial" w:cs="Arial"/>
+                <w:sz w:val="20"/>
+              </w:rPr>
+              <w:t>}</w:t>
             </w:r>
             <w:r>
               <w:rPr>
@@ -10982,6 +11825,7 @@
               </w:rPr>
               <w:t xml:space="preserve">Trust’: </w:t>
             </w:r>
+            <w:proofErr w:type="gramStart"/>
             <w:r>
               <w:rPr>
                 <w:rFonts w:ascii="Arial" w:hAnsi="Arial" w:cs="Arial"/>
@@ -10994,14 +11838,38 @@
                 <w:rFonts w:ascii="Arial" w:hAnsi="Arial" w:cs="Arial"/>
                 <w:sz w:val="20"/>
               </w:rPr>
-              <w:t>GUARANTOR1TRUSTNAME</w:t>
-            </w:r>
-            <w:r>
-              <w:rPr>
-                <w:rFonts w:ascii="Arial" w:hAnsi="Arial" w:cs="Arial"/>
-                <w:sz w:val="20"/>
-              </w:rPr>
-              <w:t xml:space="preserve"> }}</w:t>
+              <w:t>GUARANTOR</w:t>
+            </w:r>
+            <w:proofErr w:type="gramEnd"/>
+            <w:r>
+              <w:rPr>
+                <w:rFonts w:ascii="Arial" w:hAnsi="Arial" w:cs="Arial"/>
+                <w:sz w:val="20"/>
+              </w:rPr>
+              <w:t>1</w:t>
+            </w:r>
+            <w:proofErr w:type="gramStart"/>
+            <w:r>
+              <w:rPr>
+                <w:rFonts w:ascii="Arial" w:hAnsi="Arial" w:cs="Arial"/>
+                <w:sz w:val="20"/>
+              </w:rPr>
+              <w:t>TRUSTNAME</w:t>
+            </w:r>
+            <w:r>
+              <w:rPr>
+                <w:rFonts w:ascii="Arial" w:hAnsi="Arial" w:cs="Arial"/>
+                <w:sz w:val="20"/>
+              </w:rPr>
+              <w:t xml:space="preserve"> }</w:t>
+            </w:r>
+            <w:proofErr w:type="gramEnd"/>
+            <w:r>
+              <w:rPr>
+                <w:rFonts w:ascii="Arial" w:hAnsi="Arial" w:cs="Arial"/>
+                <w:sz w:val="20"/>
+              </w:rPr>
+              <w:t>}</w:t>
             </w:r>
           </w:p>
           <w:p>
@@ -11057,6 +11925,7 @@
               </w:rPr>
               <w:t xml:space="preserve"> </w:t>
             </w:r>
+            <w:proofErr w:type="gramStart"/>
             <w:r>
               <w:rPr>
                 <w:rFonts w:ascii="Arial" w:hAnsi="Arial" w:cs="Arial"/>
@@ -11069,7 +11938,15 @@
                 <w:rFonts w:ascii="Arial" w:hAnsi="Arial" w:cs="Arial"/>
                 <w:sz w:val="20"/>
               </w:rPr>
-              <w:t>GUARANTOR1TRUSTDATE</w:t>
+              <w:t>GUARANTOR</w:t>
+            </w:r>
+            <w:proofErr w:type="gramEnd"/>
+            <w:r>
+              <w:rPr>
+                <w:rFonts w:ascii="Arial" w:hAnsi="Arial" w:cs="Arial"/>
+                <w:sz w:val="20"/>
+              </w:rPr>
+              <w:t>1TRUSTDATE</w:t>
             </w:r>
             <w:r>
               <w:rPr>
@@ -11392,7 +12269,16 @@
                 <w:i/>
                 <w:sz w:val="20"/>
               </w:rPr>
-              <w:t>disclosure date</w:t>
+              <w:t xml:space="preserve">disclosure </w:t>
+            </w:r>
+            <w:proofErr w:type="gramStart"/>
+            <w:r>
+              <w:rPr>
+                <w:rFonts w:ascii="Arial" w:hAnsi="Arial" w:cs="Arial"/>
+                <w:i/>
+                <w:sz w:val="20"/>
+              </w:rPr>
+              <w:t>date</w:t>
             </w:r>
             <w:r>
               <w:rPr>
@@ -11401,6 +12287,7 @@
               </w:rPr>
               <w:t>;</w:t>
             </w:r>
+            <w:proofErr w:type="gramEnd"/>
           </w:p>
           <w:p>
             <w:pPr>
@@ -11429,14 +12316,31 @@
                 <w:i/>
                 <w:sz w:val="20"/>
               </w:rPr>
-              <w:t>disclosure date</w:t>
-            </w:r>
-            <w:r>
-              <w:rPr>
-                <w:rFonts w:ascii="Arial" w:hAnsi="Arial" w:cs="Arial"/>
-                <w:sz w:val="20"/>
-              </w:rPr>
-              <w:t xml:space="preserve">; </w:t>
+              <w:t xml:space="preserve">disclosure </w:t>
+            </w:r>
+            <w:proofErr w:type="gramStart"/>
+            <w:r>
+              <w:rPr>
+                <w:rFonts w:ascii="Arial" w:hAnsi="Arial" w:cs="Arial"/>
+                <w:i/>
+                <w:sz w:val="20"/>
+              </w:rPr>
+              <w:t>date</w:t>
+            </w:r>
+            <w:r>
+              <w:rPr>
+                <w:rFonts w:ascii="Arial" w:hAnsi="Arial" w:cs="Arial"/>
+                <w:sz w:val="20"/>
+              </w:rPr>
+              <w:t>;</w:t>
+            </w:r>
+            <w:proofErr w:type="gramEnd"/>
+            <w:r>
+              <w:rPr>
+                <w:rFonts w:ascii="Arial" w:hAnsi="Arial" w:cs="Arial"/>
+                <w:sz w:val="20"/>
+              </w:rPr>
+              <w:t xml:space="preserve"> </w:t>
             </w:r>
           </w:p>
           <w:p>
@@ -11458,8 +12362,17 @@
                 <w:rFonts w:ascii="Arial" w:hAnsi="Arial" w:cs="Arial"/>
                 <w:sz w:val="20"/>
               </w:rPr>
-              <w:t>we have not been provided with information or documents we require or the accuracy or authenticity of any such document or information has not been verified to our satisfaction;</w:t>
-            </w:r>
+              <w:t xml:space="preserve">we have not been provided with information or documents we require or the accuracy or authenticity of any such document or information has not been verified to our </w:t>
+            </w:r>
+            <w:proofErr w:type="gramStart"/>
+            <w:r>
+              <w:rPr>
+                <w:rFonts w:ascii="Arial" w:hAnsi="Arial" w:cs="Arial"/>
+                <w:sz w:val="20"/>
+              </w:rPr>
+              <w:t>satisfaction;</w:t>
+            </w:r>
+            <w:proofErr w:type="gramEnd"/>
           </w:p>
           <w:p>
             <w:pPr>
@@ -11495,8 +12408,17 @@
                 <w:rFonts w:ascii="Arial" w:hAnsi="Arial" w:cs="Arial"/>
                 <w:sz w:val="20"/>
               </w:rPr>
-              <w:t xml:space="preserve"> is lower than our valuation;</w:t>
-            </w:r>
+              <w:t xml:space="preserve"> is lower than our </w:t>
+            </w:r>
+            <w:proofErr w:type="gramStart"/>
+            <w:r>
+              <w:rPr>
+                <w:rFonts w:ascii="Arial" w:hAnsi="Arial" w:cs="Arial"/>
+                <w:sz w:val="20"/>
+              </w:rPr>
+              <w:t>valuation;</w:t>
+            </w:r>
+            <w:proofErr w:type="gramEnd"/>
           </w:p>
           <w:p>
             <w:pPr>
@@ -11532,8 +12454,17 @@
                 <w:rFonts w:ascii="Arial" w:hAnsi="Arial" w:cs="Arial"/>
                 <w:sz w:val="20"/>
               </w:rPr>
-              <w:t xml:space="preserve"> reveal that your capacity to repay the proposed loan is not adequate in the circumstances;</w:t>
-            </w:r>
+              <w:t xml:space="preserve"> reveal that your capacity to repay the proposed loan is not adequate in the </w:t>
+            </w:r>
+            <w:proofErr w:type="gramStart"/>
+            <w:r>
+              <w:rPr>
+                <w:rFonts w:ascii="Arial" w:hAnsi="Arial" w:cs="Arial"/>
+                <w:sz w:val="20"/>
+              </w:rPr>
+              <w:t>circumstances;</w:t>
+            </w:r>
+            <w:proofErr w:type="gramEnd"/>
           </w:p>
           <w:p>
             <w:pPr>
@@ -12160,7 +13091,16 @@
                 <w:i/>
                 <w:sz w:val="20"/>
               </w:rPr>
-              <w:t>offer details</w:t>
+              <w:t xml:space="preserve">offer </w:t>
+            </w:r>
+            <w:proofErr w:type="gramStart"/>
+            <w:r>
+              <w:rPr>
+                <w:rFonts w:ascii="Arial" w:hAnsi="Arial" w:cs="Arial"/>
+                <w:i/>
+                <w:sz w:val="20"/>
+              </w:rPr>
+              <w:t>details</w:t>
             </w:r>
             <w:r>
               <w:rPr>
@@ -12169,6 +13109,7 @@
               </w:rPr>
               <w:t>;</w:t>
             </w:r>
+            <w:proofErr w:type="gramEnd"/>
           </w:p>
           <w:p>
             <w:pPr>
@@ -12219,7 +13160,23 @@
                 <w:rFonts w:ascii="Arial" w:hAnsi="Arial" w:cs="Arial"/>
                 <w:sz w:val="20"/>
               </w:rPr>
-              <w:t xml:space="preserve"> and that you have read them carefully and understand them;  </w:t>
+              <w:t xml:space="preserve"> and that you have read them carefully and understand </w:t>
+            </w:r>
+            <w:proofErr w:type="gramStart"/>
+            <w:r>
+              <w:rPr>
+                <w:rFonts w:ascii="Arial" w:hAnsi="Arial" w:cs="Arial"/>
+                <w:sz w:val="20"/>
+              </w:rPr>
+              <w:t>them;</w:t>
+            </w:r>
+            <w:proofErr w:type="gramEnd"/>
+            <w:r>
+              <w:rPr>
+                <w:rFonts w:ascii="Arial" w:hAnsi="Arial" w:cs="Arial"/>
+                <w:sz w:val="20"/>
+              </w:rPr>
+              <w:t xml:space="preserve">  </w:t>
             </w:r>
           </w:p>
           <w:p>
@@ -12239,8 +13196,33 @@
                 <w:rFonts w:ascii="Arial" w:hAnsi="Arial" w:cs="Arial"/>
                 <w:sz w:val="20"/>
               </w:rPr>
-              <w:t>declare that all of the information which you have given directly or indirectly to us is accurate and not misleading and you are aware that we are relying on it;</w:t>
-            </w:r>
+              <w:t xml:space="preserve">declare that </w:t>
+            </w:r>
+            <w:proofErr w:type="gramStart"/>
+            <w:r>
+              <w:rPr>
+                <w:rFonts w:ascii="Arial" w:hAnsi="Arial" w:cs="Arial"/>
+                <w:sz w:val="20"/>
+              </w:rPr>
+              <w:t>all of</w:t>
+            </w:r>
+            <w:proofErr w:type="gramEnd"/>
+            <w:r>
+              <w:rPr>
+                <w:rFonts w:ascii="Arial" w:hAnsi="Arial" w:cs="Arial"/>
+                <w:sz w:val="20"/>
+              </w:rPr>
+              <w:t xml:space="preserve"> the information which you have given directly or indirectly to us is accurate and not misleading and you are aware that we are relying on </w:t>
+            </w:r>
+            <w:proofErr w:type="gramStart"/>
+            <w:r>
+              <w:rPr>
+                <w:rFonts w:ascii="Arial" w:hAnsi="Arial" w:cs="Arial"/>
+                <w:sz w:val="20"/>
+              </w:rPr>
+              <w:t>it;</w:t>
+            </w:r>
+            <w:proofErr w:type="gramEnd"/>
           </w:p>
           <w:p>
             <w:pPr>
@@ -12274,8 +13256,17 @@
                 <w:rFonts w:ascii="Arial" w:hAnsi="Arial" w:cs="Arial"/>
                 <w:sz w:val="20"/>
               </w:rPr>
-              <w:t>.  You have not relied on any other promise or representation made by us or anyone else on our behalf;</w:t>
-            </w:r>
+              <w:t xml:space="preserve">.  You have not relied on any other promise or representation made by us or anyone else on our </w:t>
+            </w:r>
+            <w:proofErr w:type="gramStart"/>
+            <w:r>
+              <w:rPr>
+                <w:rFonts w:ascii="Arial" w:hAnsi="Arial" w:cs="Arial"/>
+                <w:sz w:val="20"/>
+              </w:rPr>
+              <w:t>behalf;</w:t>
+            </w:r>
+            <w:proofErr w:type="gramEnd"/>
           </w:p>
           <w:p>
             <w:pPr>
@@ -12689,7 +13680,23 @@
                 <w:sz w:val="20"/>
               </w:rPr>
               <w:tab/>
-              <w:t>You should also read the information statement:  “THINGS YOU SHOULD KNOW ABOUT YOUR PROPOSED CREDIT CONTRACT”.</w:t>
+              <w:t>You should also read the information statement</w:t>
+            </w:r>
+            <w:proofErr w:type="gramStart"/>
+            <w:r>
+              <w:rPr>
+                <w:rFonts w:ascii="Arial" w:hAnsi="Arial" w:cs="Arial"/>
+                <w:sz w:val="20"/>
+              </w:rPr>
+              <w:t>:  “</w:t>
+            </w:r>
+            <w:proofErr w:type="gramEnd"/>
+            <w:r>
+              <w:rPr>
+                <w:rFonts w:ascii="Arial" w:hAnsi="Arial" w:cs="Arial"/>
+                <w:sz w:val="20"/>
+              </w:rPr>
+              <w:t>THINGS YOU SHOULD KNOW ABOUT YOUR PROPOSED CREDIT CONTRACT”.</w:t>
             </w:r>
           </w:p>
         </w:tc>
@@ -12831,7 +13838,23 @@
                 <w:rFonts w:ascii="Arial" w:hAnsi="Arial" w:cs="Arial"/>
                 <w:sz w:val="20"/>
               </w:rPr>
-              <w:t xml:space="preserve"> insist on any particular insurance company</w:t>
+              <w:t xml:space="preserve"> insist on any </w:t>
+            </w:r>
+            <w:proofErr w:type="gramStart"/>
+            <w:r>
+              <w:rPr>
+                <w:rFonts w:ascii="Arial" w:hAnsi="Arial" w:cs="Arial"/>
+                <w:sz w:val="20"/>
+              </w:rPr>
+              <w:t>particular insurance</w:t>
+            </w:r>
+            <w:proofErr w:type="gramEnd"/>
+            <w:r>
+              <w:rPr>
+                <w:rFonts w:ascii="Arial" w:hAnsi="Arial" w:cs="Arial"/>
+                <w:sz w:val="20"/>
+              </w:rPr>
+              <w:t xml:space="preserve"> company</w:t>
             </w:r>
             <w:r>
               <w:rPr>
@@ -13051,6 +14074,7 @@
               </w:rPr>
               <w:t xml:space="preserve">by </w:t>
             </w:r>
+            <w:proofErr w:type="gramStart"/>
             <w:r>
               <w:rPr>
                 <w:rFonts w:ascii="Arial" w:eastAsia="Arial" w:hAnsi="Arial" w:cs="Arial"/>
@@ -13075,6 +14099,7 @@
               <w:t>Bordetallnames</w:t>
             </w:r>
             <w:proofErr w:type="spellEnd"/>
+            <w:proofErr w:type="gramEnd"/>
             <w:r>
               <w:rPr>
                 <w:rFonts w:ascii="Arial" w:eastAsia="Arial" w:hAnsi="Arial" w:cs="Arial"/>
@@ -13106,6 +14131,7 @@
               </w:rPr>
               <w:t xml:space="preserve"> </w:t>
             </w:r>
+            <w:proofErr w:type="gramStart"/>
             <w:r>
               <w:rPr>
                 <w:rFonts w:ascii="Arial" w:eastAsia="Arial" w:hAnsi="Arial" w:cs="Arial"/>
@@ -13116,7 +14142,46 @@
                 <w:sz w:val="20"/>
                 <w:lang w:eastAsia="en-US"/>
               </w:rPr>
-              <w:t xml:space="preserve">{{ BORDET1ACN }} </w:t>
+              <w:t>{{ BORDET</w:t>
+            </w:r>
+            <w:proofErr w:type="gramEnd"/>
+            <w:r>
+              <w:rPr>
+                <w:rFonts w:ascii="Arial" w:eastAsia="Arial" w:hAnsi="Arial" w:cs="Arial"/>
+                <w:b/>
+                <w:bCs/>
+                <w:caps/>
+                <w:color w:val="000000"/>
+                <w:sz w:val="20"/>
+                <w:lang w:eastAsia="en-US"/>
+              </w:rPr>
+              <w:t>1</w:t>
+            </w:r>
+            <w:proofErr w:type="gramStart"/>
+            <w:r>
+              <w:rPr>
+                <w:rFonts w:ascii="Arial" w:eastAsia="Arial" w:hAnsi="Arial" w:cs="Arial"/>
+                <w:b/>
+                <w:bCs/>
+                <w:caps/>
+                <w:color w:val="000000"/>
+                <w:sz w:val="20"/>
+                <w:lang w:eastAsia="en-US"/>
+              </w:rPr>
+              <w:t>ACN }</w:t>
+            </w:r>
+            <w:proofErr w:type="gramEnd"/>
+            <w:r>
+              <w:rPr>
+                <w:rFonts w:ascii="Arial" w:eastAsia="Arial" w:hAnsi="Arial" w:cs="Arial"/>
+                <w:b/>
+                <w:bCs/>
+                <w:caps/>
+                <w:color w:val="000000"/>
+                <w:sz w:val="20"/>
+                <w:lang w:eastAsia="en-US"/>
+              </w:rPr>
+              <w:t xml:space="preserve">} </w:t>
             </w:r>
             <w:r>
               <w:rPr>
@@ -13136,18 +14201,9 @@
                 <w:sz w:val="20"/>
                 <w:lang w:eastAsia="en-US"/>
               </w:rPr>
-              <w:t xml:space="preserve"> {{ </w:t>
-            </w:r>
-            <w:r>
-              <w:rPr>
-                <w:rFonts w:ascii="Arial" w:hAnsi="Arial" w:cs="Arial"/>
-                <w:b/>
-                <w:bCs/>
-                <w:sz w:val="20"/>
-                <w:lang w:eastAsia="en-US"/>
-              </w:rPr>
-              <w:t>BORDET1TRUSTNAME</w:t>
-            </w:r>
+              <w:t xml:space="preserve"> </w:t>
+            </w:r>
+            <w:proofErr w:type="gramStart"/>
             <w:r>
               <w:rPr>
                 <w:rFonts w:ascii="Arial" w:eastAsia="Arial" w:hAnsi="Arial" w:cs="Arial"/>
@@ -13157,7 +14213,62 @@
                 <w:sz w:val="20"/>
                 <w:lang w:eastAsia="en-US"/>
               </w:rPr>
-              <w:t xml:space="preserve"> }}</w:t>
+              <w:t xml:space="preserve">{{ </w:t>
+            </w:r>
+            <w:r>
+              <w:rPr>
+                <w:rFonts w:ascii="Arial" w:hAnsi="Arial" w:cs="Arial"/>
+                <w:b/>
+                <w:bCs/>
+                <w:sz w:val="20"/>
+                <w:lang w:eastAsia="en-US"/>
+              </w:rPr>
+              <w:t>BORDET</w:t>
+            </w:r>
+            <w:proofErr w:type="gramEnd"/>
+            <w:r>
+              <w:rPr>
+                <w:rFonts w:ascii="Arial" w:hAnsi="Arial" w:cs="Arial"/>
+                <w:b/>
+                <w:bCs/>
+                <w:sz w:val="20"/>
+                <w:lang w:eastAsia="en-US"/>
+              </w:rPr>
+              <w:t>1</w:t>
+            </w:r>
+            <w:proofErr w:type="gramStart"/>
+            <w:r>
+              <w:rPr>
+                <w:rFonts w:ascii="Arial" w:hAnsi="Arial" w:cs="Arial"/>
+                <w:b/>
+                <w:bCs/>
+                <w:sz w:val="20"/>
+                <w:lang w:eastAsia="en-US"/>
+              </w:rPr>
+              <w:t>TRUSTNAME</w:t>
+            </w:r>
+            <w:r>
+              <w:rPr>
+                <w:rFonts w:ascii="Arial" w:eastAsia="Arial" w:hAnsi="Arial" w:cs="Arial"/>
+                <w:b/>
+                <w:bCs/>
+                <w:color w:val="000000"/>
+                <w:sz w:val="20"/>
+                <w:lang w:eastAsia="en-US"/>
+              </w:rPr>
+              <w:t xml:space="preserve"> }</w:t>
+            </w:r>
+            <w:proofErr w:type="gramEnd"/>
+            <w:r>
+              <w:rPr>
+                <w:rFonts w:ascii="Arial" w:eastAsia="Arial" w:hAnsi="Arial" w:cs="Arial"/>
+                <w:b/>
+                <w:bCs/>
+                <w:color w:val="000000"/>
+                <w:sz w:val="20"/>
+                <w:lang w:eastAsia="en-US"/>
+              </w:rPr>
+              <w:t>}</w:t>
             </w:r>
           </w:p>
           <w:p>
@@ -13405,6 +14516,7 @@
                       <w:sz w:val="20"/>
                     </w:rPr>
                   </w:pPr>
+                  <w:proofErr w:type="gramStart"/>
                   <w:r>
                     <w:rPr>
                       <w:rFonts w:cs="Arial"/>
@@ -13412,7 +14524,17 @@
                       <w:color w:val="000000"/>
                       <w:sz w:val="20"/>
                     </w:rPr>
-                    <w:t>{{ guarantor_2_name }}</w:t>
+                    <w:t>{{ guarantor</w:t>
+                  </w:r>
+                  <w:proofErr w:type="gramEnd"/>
+                  <w:r>
+                    <w:rPr>
+                      <w:rFonts w:cs="Arial"/>
+                      <w:b/>
+                      <w:color w:val="000000"/>
+                      <w:sz w:val="20"/>
+                    </w:rPr>
+                    <w:t>_2_name }}</w:t>
                   </w:r>
                 </w:p>
               </w:tc>
@@ -13459,13 +14581,131 @@
                       <w:sz w:val="20"/>
                     </w:rPr>
                   </w:pPr>
+                  <w:proofErr w:type="gramStart"/>
                   <w:r>
                     <w:rPr>
                       <w:color w:val="000000"/>
                       <w:sz w:val="18"/>
                       <w:szCs w:val="18"/>
                     </w:rPr>
-                    <w:t>{{ Guarantor2Addressline1 }}, {{ Guarantor2Suburb }} {{ Guarantor2State }} {{ Guarantor2Postcode }}</w:t>
+                    <w:t>{{ Guarantor</w:t>
+                  </w:r>
+                  <w:proofErr w:type="gramEnd"/>
+                  <w:r>
+                    <w:rPr>
+                      <w:color w:val="000000"/>
+                      <w:sz w:val="18"/>
+                      <w:szCs w:val="18"/>
+                    </w:rPr>
+                    <w:t>2Addressline</w:t>
+                  </w:r>
+                  <w:proofErr w:type="gramStart"/>
+                  <w:r>
+                    <w:rPr>
+                      <w:color w:val="000000"/>
+                      <w:sz w:val="18"/>
+                      <w:szCs w:val="18"/>
+                    </w:rPr>
+                    <w:t>1 }</w:t>
+                  </w:r>
+                  <w:proofErr w:type="gramEnd"/>
+                  <w:r>
+                    <w:rPr>
+                      <w:color w:val="000000"/>
+                      <w:sz w:val="18"/>
+                      <w:szCs w:val="18"/>
+                    </w:rPr>
+                    <w:t xml:space="preserve">}, </w:t>
+                  </w:r>
+                  <w:proofErr w:type="gramStart"/>
+                  <w:r>
+                    <w:rPr>
+                      <w:color w:val="000000"/>
+                      <w:sz w:val="18"/>
+                      <w:szCs w:val="18"/>
+                    </w:rPr>
+                    <w:t>{{ Guarantor</w:t>
+                  </w:r>
+                  <w:proofErr w:type="gramEnd"/>
+                  <w:r>
+                    <w:rPr>
+                      <w:color w:val="000000"/>
+                      <w:sz w:val="18"/>
+                      <w:szCs w:val="18"/>
+                    </w:rPr>
+                    <w:t>2</w:t>
+                  </w:r>
+                  <w:proofErr w:type="gramStart"/>
+                  <w:r>
+                    <w:rPr>
+                      <w:color w:val="000000"/>
+                      <w:sz w:val="18"/>
+                      <w:szCs w:val="18"/>
+                    </w:rPr>
+                    <w:t>Suburb }</w:t>
+                  </w:r>
+                  <w:proofErr w:type="gramEnd"/>
+                  <w:r>
+                    <w:rPr>
+                      <w:color w:val="000000"/>
+                      <w:sz w:val="18"/>
+                      <w:szCs w:val="18"/>
+                    </w:rPr>
+                    <w:t xml:space="preserve">} </w:t>
+                  </w:r>
+                  <w:proofErr w:type="gramStart"/>
+                  <w:r>
+                    <w:rPr>
+                      <w:color w:val="000000"/>
+                      <w:sz w:val="18"/>
+                      <w:szCs w:val="18"/>
+                    </w:rPr>
+                    <w:t>{{ Guarantor</w:t>
+                  </w:r>
+                  <w:proofErr w:type="gramEnd"/>
+                  <w:r>
+                    <w:rPr>
+                      <w:color w:val="000000"/>
+                      <w:sz w:val="18"/>
+                      <w:szCs w:val="18"/>
+                    </w:rPr>
+                    <w:t>2</w:t>
+                  </w:r>
+                  <w:proofErr w:type="gramStart"/>
+                  <w:r>
+                    <w:rPr>
+                      <w:color w:val="000000"/>
+                      <w:sz w:val="18"/>
+                      <w:szCs w:val="18"/>
+                    </w:rPr>
+                    <w:t>State }</w:t>
+                  </w:r>
+                  <w:proofErr w:type="gramEnd"/>
+                  <w:r>
+                    <w:rPr>
+                      <w:color w:val="000000"/>
+                      <w:sz w:val="18"/>
+                      <w:szCs w:val="18"/>
+                    </w:rPr>
+                    <w:t xml:space="preserve">} </w:t>
+                  </w:r>
+                  <w:proofErr w:type="gramStart"/>
+                  <w:r>
+                    <w:rPr>
+                      <w:color w:val="000000"/>
+                      <w:sz w:val="18"/>
+                      <w:szCs w:val="18"/>
+                    </w:rPr>
+                    <w:t>{{ Guarantor</w:t>
+                  </w:r>
+                  <w:proofErr w:type="gramEnd"/>
+                  <w:r>
+                    <w:rPr>
+                      <w:color w:val="000000"/>
+                      <w:sz w:val="18"/>
+                      <w:szCs w:val="18"/>
+                    </w:rPr>
+                    <w:t>2Postcode }}</w:t>
                   </w:r>
                 </w:p>
               </w:tc>
@@ -13624,6 +14864,7 @@
                       <w:sz w:val="20"/>
                     </w:rPr>
                   </w:pPr>
+                  <w:proofErr w:type="gramStart"/>
                   <w:r>
                     <w:rPr>
                       <w:rFonts w:cs="Arial"/>
@@ -13631,7 +14872,17 @@
                       <w:color w:val="000000"/>
                       <w:sz w:val="20"/>
                     </w:rPr>
-                    <w:t>{{ guarantor_3_name }}</w:t>
+                    <w:t>{{ guarantor</w:t>
+                  </w:r>
+                  <w:proofErr w:type="gramEnd"/>
+                  <w:r>
+                    <w:rPr>
+                      <w:rFonts w:cs="Arial"/>
+                      <w:b/>
+                      <w:color w:val="000000"/>
+                      <w:sz w:val="20"/>
+                    </w:rPr>
+                    <w:t>_3_name }}</w:t>
                   </w:r>
                 </w:p>
               </w:tc>
@@ -13681,13 +14932,131 @@
                       <w:sz w:val="20"/>
                     </w:rPr>
                   </w:pPr>
+                  <w:proofErr w:type="gramStart"/>
                   <w:r>
                     <w:rPr>
                       <w:color w:val="000000"/>
                       <w:sz w:val="18"/>
                       <w:szCs w:val="18"/>
                     </w:rPr>
-                    <w:t>{{ Guarantor3Addressline1 }}, {{ Guarantor3Suburb }} {{ Guarantor3State }} {{ Guarantor3Postcode }}</w:t>
+                    <w:t>{{ Guarantor</w:t>
+                  </w:r>
+                  <w:proofErr w:type="gramEnd"/>
+                  <w:r>
+                    <w:rPr>
+                      <w:color w:val="000000"/>
+                      <w:sz w:val="18"/>
+                      <w:szCs w:val="18"/>
+                    </w:rPr>
+                    <w:t>3Addressline</w:t>
+                  </w:r>
+                  <w:proofErr w:type="gramStart"/>
+                  <w:r>
+                    <w:rPr>
+                      <w:color w:val="000000"/>
+                      <w:sz w:val="18"/>
+                      <w:szCs w:val="18"/>
+                    </w:rPr>
+                    <w:t>1 }</w:t>
+                  </w:r>
+                  <w:proofErr w:type="gramEnd"/>
+                  <w:r>
+                    <w:rPr>
+                      <w:color w:val="000000"/>
+                      <w:sz w:val="18"/>
+                      <w:szCs w:val="18"/>
+                    </w:rPr>
+                    <w:t xml:space="preserve">}, </w:t>
+                  </w:r>
+                  <w:proofErr w:type="gramStart"/>
+                  <w:r>
+                    <w:rPr>
+                      <w:color w:val="000000"/>
+                      <w:sz w:val="18"/>
+                      <w:szCs w:val="18"/>
+                    </w:rPr>
+                    <w:t>{{ Guarantor</w:t>
+                  </w:r>
+                  <w:proofErr w:type="gramEnd"/>
+                  <w:r>
+                    <w:rPr>
+                      <w:color w:val="000000"/>
+                      <w:sz w:val="18"/>
+                      <w:szCs w:val="18"/>
+                    </w:rPr>
+                    <w:t>3</w:t>
+                  </w:r>
+                  <w:proofErr w:type="gramStart"/>
+                  <w:r>
+                    <w:rPr>
+                      <w:color w:val="000000"/>
+                      <w:sz w:val="18"/>
+                      <w:szCs w:val="18"/>
+                    </w:rPr>
+                    <w:t>Suburb }</w:t>
+                  </w:r>
+                  <w:proofErr w:type="gramEnd"/>
+                  <w:r>
+                    <w:rPr>
+                      <w:color w:val="000000"/>
+                      <w:sz w:val="18"/>
+                      <w:szCs w:val="18"/>
+                    </w:rPr>
+                    <w:t xml:space="preserve">} </w:t>
+                  </w:r>
+                  <w:proofErr w:type="gramStart"/>
+                  <w:r>
+                    <w:rPr>
+                      <w:color w:val="000000"/>
+                      <w:sz w:val="18"/>
+                      <w:szCs w:val="18"/>
+                    </w:rPr>
+                    <w:t>{{ Guarantor</w:t>
+                  </w:r>
+                  <w:proofErr w:type="gramEnd"/>
+                  <w:r>
+                    <w:rPr>
+                      <w:color w:val="000000"/>
+                      <w:sz w:val="18"/>
+                      <w:szCs w:val="18"/>
+                    </w:rPr>
+                    <w:t>3</w:t>
+                  </w:r>
+                  <w:proofErr w:type="gramStart"/>
+                  <w:r>
+                    <w:rPr>
+                      <w:color w:val="000000"/>
+                      <w:sz w:val="18"/>
+                      <w:szCs w:val="18"/>
+                    </w:rPr>
+                    <w:t>State }</w:t>
+                  </w:r>
+                  <w:proofErr w:type="gramEnd"/>
+                  <w:r>
+                    <w:rPr>
+                      <w:color w:val="000000"/>
+                      <w:sz w:val="18"/>
+                      <w:szCs w:val="18"/>
+                    </w:rPr>
+                    <w:t xml:space="preserve">} </w:t>
+                  </w:r>
+                  <w:proofErr w:type="gramStart"/>
+                  <w:r>
+                    <w:rPr>
+                      <w:color w:val="000000"/>
+                      <w:sz w:val="18"/>
+                      <w:szCs w:val="18"/>
+                    </w:rPr>
+                    <w:t>{{ Guarantor</w:t>
+                  </w:r>
+                  <w:proofErr w:type="gramEnd"/>
+                  <w:r>
+                    <w:rPr>
+                      <w:color w:val="000000"/>
+                      <w:sz w:val="18"/>
+                      <w:szCs w:val="18"/>
+                    </w:rPr>
+                    <w:t>3Postcode }}</w:t>
                   </w:r>
                 </w:p>
               </w:tc>
@@ -14068,8 +15437,39 @@
           <w:sz w:val="20"/>
           <w:szCs w:val="20"/>
         </w:rPr>
-        <w:t>you make an offer to enter into the contract;</w:t>
-      </w:r>
+        <w:t xml:space="preserve">you make an offer to </w:t>
+      </w:r>
+      <w:proofErr w:type="gramStart"/>
+      <w:r>
+        <w:rPr>
+          <w:rFonts w:ascii="Calibri" w:hAnsi="Calibri" w:cstheme="minorHAnsi"/>
+          <w:color w:val="000000"/>
+          <w:sz w:val="20"/>
+          <w:szCs w:val="20"/>
+        </w:rPr>
+        <w:t>enter into</w:t>
+      </w:r>
+      <w:proofErr w:type="gramEnd"/>
+      <w:r>
+        <w:rPr>
+          <w:rFonts w:ascii="Calibri" w:hAnsi="Calibri" w:cstheme="minorHAnsi"/>
+          <w:color w:val="000000"/>
+          <w:sz w:val="20"/>
+          <w:szCs w:val="20"/>
+        </w:rPr>
+        <w:t xml:space="preserve"> the </w:t>
+      </w:r>
+      <w:proofErr w:type="gramStart"/>
+      <w:r>
+        <w:rPr>
+          <w:rFonts w:ascii="Calibri" w:hAnsi="Calibri" w:cstheme="minorHAnsi"/>
+          <w:color w:val="000000"/>
+          <w:sz w:val="20"/>
+          <w:szCs w:val="20"/>
+        </w:rPr>
+        <w:t>contract;</w:t>
+      </w:r>
+      <w:proofErr w:type="gramEnd"/>
     </w:p>
     <w:p>
       <w:pPr>
@@ -14189,7 +15589,27 @@
           <w:szCs w:val="20"/>
         </w:rPr>
         <w:tab/>
-        <w:t>If you want another copy of your contract, write to your credit provider and ask for one. Your credit provider may charge you a fee. Your credit provider has to give you a copy —</w:t>
+        <w:t xml:space="preserve">If you want another copy of your contract, write to your credit provider and ask for one. Your credit provider may charge you a fee. Your credit provider </w:t>
+      </w:r>
+      <w:proofErr w:type="gramStart"/>
+      <w:r>
+        <w:rPr>
+          <w:rFonts w:ascii="Calibri" w:hAnsi="Calibri" w:cstheme="minorHAnsi"/>
+          <w:color w:val="000000"/>
+          <w:sz w:val="20"/>
+          <w:szCs w:val="20"/>
+        </w:rPr>
+        <w:t>has to</w:t>
+      </w:r>
+      <w:proofErr w:type="gramEnd"/>
+      <w:r>
+        <w:rPr>
+          <w:rFonts w:ascii="Calibri" w:hAnsi="Calibri" w:cstheme="minorHAnsi"/>
+          <w:color w:val="000000"/>
+          <w:sz w:val="20"/>
+          <w:szCs w:val="20"/>
+        </w:rPr>
+        <w:t xml:space="preserve"> give you a copy —</w:t>
       </w:r>
     </w:p>
     <w:p>
@@ -14213,7 +15633,27 @@
           <w:sz w:val="20"/>
           <w:szCs w:val="20"/>
         </w:rPr>
-        <w:t>within 14 days of your written request if the original contract came into existence 1 year or less before your request; or</w:t>
+        <w:t xml:space="preserve">within 14 days of your written request if the original contract came into existence 1 year or less before your </w:t>
+      </w:r>
+      <w:proofErr w:type="gramStart"/>
+      <w:r>
+        <w:rPr>
+          <w:rFonts w:ascii="Calibri" w:hAnsi="Calibri" w:cstheme="minorHAnsi"/>
+          <w:color w:val="000000"/>
+          <w:sz w:val="20"/>
+          <w:szCs w:val="20"/>
+        </w:rPr>
+        <w:t>request;</w:t>
+      </w:r>
+      <w:proofErr w:type="gramEnd"/>
+      <w:r>
+        <w:rPr>
+          <w:rFonts w:ascii="Calibri" w:hAnsi="Calibri" w:cstheme="minorHAnsi"/>
+          <w:color w:val="000000"/>
+          <w:sz w:val="20"/>
+          <w:szCs w:val="20"/>
+        </w:rPr>
+        <w:t xml:space="preserve"> or</w:t>
       </w:r>
     </w:p>
     <w:p>
@@ -14890,8 +16330,19 @@
           <w:sz w:val="20"/>
           <w:szCs w:val="20"/>
         </w:rPr>
-        <w:t>any other changes by your credit provider;</w:t>
-      </w:r>
+        <w:t xml:space="preserve">any other changes by your credit </w:t>
+      </w:r>
+      <w:proofErr w:type="gramStart"/>
+      <w:r>
+        <w:rPr>
+          <w:rFonts w:ascii="Calibri" w:hAnsi="Calibri" w:cstheme="minorHAnsi"/>
+          <w:color w:val="000000"/>
+          <w:sz w:val="20"/>
+          <w:szCs w:val="20"/>
+        </w:rPr>
+        <w:t>provider;</w:t>
+      </w:r>
+      <w:proofErr w:type="gramEnd"/>
     </w:p>
     <w:p>
       <w:pPr>
@@ -15386,7 +16837,27 @@
           <w:szCs w:val="20"/>
         </w:rPr>
         <w:tab/>
-        <w:t xml:space="preserve">Your credit provider can insist you take out or pay the cost of types of insurance specifically allowed by law. These are compulsory third party personal injury insurance, mortgage indemnity insurance or insurance over property covered by any mortgage. Otherwise, you can decide if you want to take out insurance or not. If you take out insurance, the credit provider </w:t>
+        <w:t xml:space="preserve">Your credit provider can insist you take out or pay the cost of types of insurance specifically allowed by law. These are compulsory </w:t>
+      </w:r>
+      <w:proofErr w:type="gramStart"/>
+      <w:r>
+        <w:rPr>
+          <w:rFonts w:ascii="Calibri" w:hAnsi="Calibri" w:cstheme="minorHAnsi"/>
+          <w:color w:val="000000"/>
+          <w:sz w:val="20"/>
+          <w:szCs w:val="20"/>
+        </w:rPr>
+        <w:t>third party</w:t>
+      </w:r>
+      <w:proofErr w:type="gramEnd"/>
+      <w:r>
+        <w:rPr>
+          <w:rFonts w:ascii="Calibri" w:hAnsi="Calibri" w:cstheme="minorHAnsi"/>
+          <w:color w:val="000000"/>
+          <w:sz w:val="20"/>
+          <w:szCs w:val="20"/>
+        </w:rPr>
+        <w:t xml:space="preserve"> personal injury insurance, mortgage indemnity insurance or insurance over property covered by any mortgage. Otherwise, you can decide if you want to take out insurance or not. If you take out insurance, the credit provider </w:t>
       </w:r>
       <w:proofErr w:type="spellStart"/>
       <w:r>
@@ -15406,7 +16877,27 @@
           <w:sz w:val="20"/>
           <w:szCs w:val="20"/>
         </w:rPr>
-        <w:t xml:space="preserve"> insist that you use any particular insurance company.</w:t>
+        <w:t xml:space="preserve"> insist that you use any </w:t>
+      </w:r>
+      <w:proofErr w:type="gramStart"/>
+      <w:r>
+        <w:rPr>
+          <w:rFonts w:ascii="Calibri" w:hAnsi="Calibri" w:cstheme="minorHAnsi"/>
+          <w:color w:val="000000"/>
+          <w:sz w:val="20"/>
+          <w:szCs w:val="20"/>
+        </w:rPr>
+        <w:t>particular insurance</w:t>
+      </w:r>
+      <w:proofErr w:type="gramEnd"/>
+      <w:r>
+        <w:rPr>
+          <w:rFonts w:ascii="Calibri" w:hAnsi="Calibri" w:cstheme="minorHAnsi"/>
+          <w:color w:val="000000"/>
+          <w:sz w:val="20"/>
+          <w:szCs w:val="20"/>
+        </w:rPr>
+        <w:t xml:space="preserve"> company.</w:t>
       </w:r>
     </w:p>
     <w:p>
@@ -15763,7 +17254,27 @@
           <w:szCs w:val="20"/>
         </w:rPr>
         <w:tab/>
-        <w:t>If my contract says I have to give a mortgage, what does this mean?</w:t>
+        <w:t xml:space="preserve">If my contract says I </w:t>
+      </w:r>
+      <w:proofErr w:type="gramStart"/>
+      <w:r>
+        <w:rPr>
+          <w:rFonts w:ascii="Calibri" w:hAnsi="Calibri" w:cstheme="minorHAnsi"/>
+          <w:color w:val="000000"/>
+          <w:sz w:val="20"/>
+          <w:szCs w:val="20"/>
+        </w:rPr>
+        <w:t>have to</w:t>
+      </w:r>
+      <w:proofErr w:type="gramEnd"/>
+      <w:r>
+        <w:rPr>
+          <w:rFonts w:ascii="Calibri" w:hAnsi="Calibri" w:cstheme="minorHAnsi"/>
+          <w:color w:val="000000"/>
+          <w:sz w:val="20"/>
+          <w:szCs w:val="20"/>
+        </w:rPr>
+        <w:t xml:space="preserve"> give a mortgage, what does this mean?</w:t>
       </w:r>
     </w:p>
     <w:p>
@@ -15855,7 +17366,27 @@
           <w:szCs w:val="20"/>
         </w:rPr>
         <w:tab/>
-        <w:t>Yes. It can be part of your credit contract or, if it is a separate document, you will be given a copy of the mortgage within 14 days after your mortgage is entered into.</w:t>
+        <w:t xml:space="preserve">Yes. It can be part of your credit contract or, if it is a separate document, you will be given a copy of the mortgage within 14 days after your mortgage is </w:t>
+      </w:r>
+      <w:proofErr w:type="gramStart"/>
+      <w:r>
+        <w:rPr>
+          <w:rFonts w:ascii="Calibri" w:hAnsi="Calibri" w:cstheme="minorHAnsi"/>
+          <w:color w:val="000000"/>
+          <w:sz w:val="20"/>
+          <w:szCs w:val="20"/>
+        </w:rPr>
+        <w:t>entered into</w:t>
+      </w:r>
+      <w:proofErr w:type="gramEnd"/>
+      <w:r>
+        <w:rPr>
+          <w:rFonts w:ascii="Calibri" w:hAnsi="Calibri" w:cstheme="minorHAnsi"/>
+          <w:color w:val="000000"/>
+          <w:sz w:val="20"/>
+          <w:szCs w:val="20"/>
+        </w:rPr>
+        <w:t>.</w:t>
       </w:r>
     </w:p>
     <w:p>
@@ -16097,7 +17628,26 @@
           <w:szCs w:val="20"/>
         </w:rPr>
         <w:tab/>
-        <w:t>Otherwise you may —</w:t>
+      </w:r>
+      <w:proofErr w:type="gramStart"/>
+      <w:r>
+        <w:rPr>
+          <w:rFonts w:ascii="Calibri" w:hAnsi="Calibri" w:cstheme="minorHAnsi"/>
+          <w:color w:val="000000"/>
+          <w:sz w:val="20"/>
+          <w:szCs w:val="20"/>
+        </w:rPr>
+        <w:t>Otherwise</w:t>
+      </w:r>
+      <w:proofErr w:type="gramEnd"/>
+      <w:r>
+        <w:rPr>
+          <w:rFonts w:ascii="Calibri" w:hAnsi="Calibri" w:cstheme="minorHAnsi"/>
+          <w:color w:val="000000"/>
+          <w:sz w:val="20"/>
+          <w:szCs w:val="20"/>
+        </w:rPr>
+        <w:t xml:space="preserve"> you may —</w:t>
       </w:r>
     </w:p>
     <w:p>
@@ -16121,8 +17671,19 @@
           <w:sz w:val="20"/>
           <w:szCs w:val="20"/>
         </w:rPr>
-        <w:t>if the mortgaged property is goods — give the property back to your credit provider, together with a letter saying you want the credit provider to sell the property for you;</w:t>
-      </w:r>
+        <w:t xml:space="preserve">if the mortgaged property is goods — give the property back to your credit provider, together with a letter saying you want the credit provider to sell the property for </w:t>
+      </w:r>
+      <w:proofErr w:type="gramStart"/>
+      <w:r>
+        <w:rPr>
+          <w:rFonts w:ascii="Calibri" w:hAnsi="Calibri" w:cstheme="minorHAnsi"/>
+          <w:color w:val="000000"/>
+          <w:sz w:val="20"/>
+          <w:szCs w:val="20"/>
+        </w:rPr>
+        <w:t>you;</w:t>
+      </w:r>
+      <w:proofErr w:type="gramEnd"/>
     </w:p>
     <w:p>
       <w:pPr>
@@ -16145,8 +17706,19 @@
           <w:sz w:val="20"/>
           <w:szCs w:val="20"/>
         </w:rPr>
-        <w:t>sell the property, but only if your credit provider gives permission first;</w:t>
-      </w:r>
+        <w:t xml:space="preserve">sell the property, but only if your credit provider gives permission </w:t>
+      </w:r>
+      <w:proofErr w:type="gramStart"/>
+      <w:r>
+        <w:rPr>
+          <w:rFonts w:ascii="Calibri" w:hAnsi="Calibri" w:cstheme="minorHAnsi"/>
+          <w:color w:val="000000"/>
+          <w:sz w:val="20"/>
+          <w:szCs w:val="20"/>
+        </w:rPr>
+        <w:t>first;</w:t>
+      </w:r>
+      <w:proofErr w:type="gramEnd"/>
     </w:p>
     <w:p>
       <w:pPr>
@@ -16341,7 +17913,27 @@
           <w:szCs w:val="20"/>
         </w:rPr>
         <w:tab/>
-        <w:t>Yes, if you have not carried out all of your obligations under your contract.</w:t>
+        <w:t xml:space="preserve">Yes, if you have not carried out </w:t>
+      </w:r>
+      <w:proofErr w:type="gramStart"/>
+      <w:r>
+        <w:rPr>
+          <w:rFonts w:ascii="Calibri" w:hAnsi="Calibri" w:cstheme="minorHAnsi"/>
+          <w:color w:val="000000"/>
+          <w:sz w:val="20"/>
+          <w:szCs w:val="20"/>
+        </w:rPr>
+        <w:t>all of</w:t>
+      </w:r>
+      <w:proofErr w:type="gramEnd"/>
+      <w:r>
+        <w:rPr>
+          <w:rFonts w:ascii="Calibri" w:hAnsi="Calibri" w:cstheme="minorHAnsi"/>
+          <w:color w:val="000000"/>
+          <w:sz w:val="20"/>
+          <w:szCs w:val="20"/>
+        </w:rPr>
+        <w:t xml:space="preserve"> your obligations under your contract.</w:t>
       </w:r>
     </w:p>
     <w:p>
@@ -16402,7 +17994,27 @@
           <w:szCs w:val="20"/>
         </w:rPr>
         <w:tab/>
-        <w:t>Yes. You have 7 days after receiving your credit provider’s request to tell your credit provider. If you do not have the goods you must give your credit provider all the information you have so they can be traced.</w:t>
+        <w:t xml:space="preserve">Yes. You have 7 days after receiving your credit provider’s request to tell your credit provider. If you do not have the </w:t>
+      </w:r>
+      <w:proofErr w:type="gramStart"/>
+      <w:r>
+        <w:rPr>
+          <w:rFonts w:ascii="Calibri" w:hAnsi="Calibri" w:cstheme="minorHAnsi"/>
+          <w:color w:val="000000"/>
+          <w:sz w:val="20"/>
+          <w:szCs w:val="20"/>
+        </w:rPr>
+        <w:t>goods</w:t>
+      </w:r>
+      <w:proofErr w:type="gramEnd"/>
+      <w:r>
+        <w:rPr>
+          <w:rFonts w:ascii="Calibri" w:hAnsi="Calibri" w:cstheme="minorHAnsi"/>
+          <w:color w:val="000000"/>
+          <w:sz w:val="20"/>
+          <w:szCs w:val="20"/>
+        </w:rPr>
+        <w:t xml:space="preserve"> you must give your credit provider all the information you have so they can be traced.</w:t>
       </w:r>
     </w:p>
     <w:p>
@@ -16567,7 +18179,27 @@
           <w:szCs w:val="20"/>
         </w:rPr>
         <w:tab/>
-        <w:t>Get in touch with your credit provider immediately. Discuss the matter and see if you can come to some arrangement. You can ask your credit provider to change your contract in a number of ways —</w:t>
+        <w:t xml:space="preserve">Get in touch with your credit provider immediately. Discuss the matter and see if you can come to some arrangement. You can ask your credit provider to change your contract in </w:t>
+      </w:r>
+      <w:proofErr w:type="gramStart"/>
+      <w:r>
+        <w:rPr>
+          <w:rFonts w:ascii="Calibri" w:hAnsi="Calibri" w:cstheme="minorHAnsi"/>
+          <w:color w:val="000000"/>
+          <w:sz w:val="20"/>
+          <w:szCs w:val="20"/>
+        </w:rPr>
+        <w:t>a number of</w:t>
+      </w:r>
+      <w:proofErr w:type="gramEnd"/>
+      <w:r>
+        <w:rPr>
+          <w:rFonts w:ascii="Calibri" w:hAnsi="Calibri" w:cstheme="minorHAnsi"/>
+          <w:color w:val="000000"/>
+          <w:sz w:val="20"/>
+          <w:szCs w:val="20"/>
+        </w:rPr>
+        <w:t xml:space="preserve"> ways —</w:t>
       </w:r>
     </w:p>
     <w:p>
@@ -16750,7 +18382,27 @@
           <w:szCs w:val="20"/>
         </w:rPr>
         <w:tab/>
-        <w:t>If the credit provider still refuses your request you can complain to the AFCA scheme. Further details about this scheme are set out below in question 25.</w:t>
+        <w:t xml:space="preserve">If the credit provider still refuses your </w:t>
+      </w:r>
+      <w:proofErr w:type="gramStart"/>
+      <w:r>
+        <w:rPr>
+          <w:rFonts w:ascii="Calibri" w:hAnsi="Calibri" w:cstheme="minorHAnsi"/>
+          <w:color w:val="000000"/>
+          <w:sz w:val="20"/>
+          <w:szCs w:val="20"/>
+        </w:rPr>
+        <w:t>request</w:t>
+      </w:r>
+      <w:proofErr w:type="gramEnd"/>
+      <w:r>
+        <w:rPr>
+          <w:rFonts w:ascii="Calibri" w:hAnsi="Calibri" w:cstheme="minorHAnsi"/>
+          <w:color w:val="000000"/>
+          <w:sz w:val="20"/>
+          <w:szCs w:val="20"/>
+        </w:rPr>
+        <w:t xml:space="preserve"> you can complain to the AFCA scheme. Further details about this scheme are set out below in question 25.</w:t>
       </w:r>
     </w:p>
     <w:p>
@@ -16781,7 +18433,27 @@
           <w:szCs w:val="20"/>
         </w:rPr>
         <w:tab/>
-        <w:t>Can my credit provider take action against me?</w:t>
+        <w:t xml:space="preserve">Can my credit provider </w:t>
+      </w:r>
+      <w:proofErr w:type="gramStart"/>
+      <w:r>
+        <w:rPr>
+          <w:rFonts w:ascii="Calibri" w:hAnsi="Calibri" w:cstheme="minorHAnsi"/>
+          <w:color w:val="000000"/>
+          <w:sz w:val="20"/>
+          <w:szCs w:val="20"/>
+        </w:rPr>
+        <w:t>take action</w:t>
+      </w:r>
+      <w:proofErr w:type="gramEnd"/>
+      <w:r>
+        <w:rPr>
+          <w:rFonts w:ascii="Calibri" w:hAnsi="Calibri" w:cstheme="minorHAnsi"/>
+          <w:color w:val="000000"/>
+          <w:sz w:val="20"/>
+          <w:szCs w:val="20"/>
+        </w:rPr>
+        <w:t xml:space="preserve"> against me?</w:t>
       </w:r>
     </w:p>
     <w:p>

</xml_diff>

<commit_message>
Changes to summing logic
Changes to summing logic
</commit_message>
<xml_diff>
--- a/SMSF/Purchase/Source/4. Loan Agreement SMSF PI.docx
+++ b/SMSF/Purchase/Source/4. Loan Agreement SMSF PI.docx
@@ -286,6 +286,7 @@
         </w:rPr>
         <w:tab/>
       </w:r>
+      <w:proofErr w:type="gramStart"/>
       <w:r>
         <w:rPr>
           <w:rFonts w:ascii="Arial" w:hAnsi="Arial" w:cs="Arial"/>
@@ -295,6 +296,7 @@
         </w:rPr>
         <w:t xml:space="preserve">{{ </w:t>
       </w:r>
+      <w:proofErr w:type="spellStart"/>
       <w:r>
         <w:rPr>
           <w:rFonts w:ascii="Arial" w:hAnsi="Arial" w:cs="Arial"/>
@@ -304,6 +306,8 @@
         </w:rPr>
         <w:t>Bordetallnames</w:t>
       </w:r>
+      <w:proofErr w:type="spellEnd"/>
+      <w:proofErr w:type="gramEnd"/>
       <w:r>
         <w:rPr>
           <w:rFonts w:ascii="Arial" w:hAnsi="Arial" w:cs="Arial"/>
@@ -322,6 +326,7 @@
         </w:rPr>
         <w:t xml:space="preserve"> ACN </w:t>
       </w:r>
+      <w:proofErr w:type="gramStart"/>
       <w:r>
         <w:rPr>
           <w:rFonts w:ascii="Arial" w:hAnsi="Arial" w:cs="Arial"/>
@@ -338,8 +343,9 @@
           <w:spacing w:val="-3"/>
           <w:sz w:val="20"/>
         </w:rPr>
-        <w:t>BORDET1ACN</w:t>
-      </w:r>
+        <w:t>BORDET</w:t>
+      </w:r>
+      <w:proofErr w:type="gramEnd"/>
       <w:r>
         <w:rPr>
           <w:rFonts w:ascii="Arial" w:hAnsi="Arial" w:cs="Arial"/>
@@ -347,8 +353,9 @@
           <w:spacing w:val="-3"/>
           <w:sz w:val="20"/>
         </w:rPr>
-        <w:t xml:space="preserve"> }}</w:t>
-      </w:r>
+        <w:t>1</w:t>
+      </w:r>
+      <w:proofErr w:type="gramStart"/>
       <w:r>
         <w:rPr>
           <w:rFonts w:ascii="Arial" w:hAnsi="Arial" w:cs="Arial"/>
@@ -356,7 +363,7 @@
           <w:spacing w:val="-3"/>
           <w:sz w:val="20"/>
         </w:rPr>
-        <w:t xml:space="preserve"> as trustee for </w:t>
+        <w:t>ACN</w:t>
       </w:r>
       <w:r>
         <w:rPr>
@@ -365,8 +372,9 @@
           <w:spacing w:val="-3"/>
           <w:sz w:val="20"/>
         </w:rPr>
-        <w:t xml:space="preserve">{{ </w:t>
-      </w:r>
+        <w:t xml:space="preserve"> }</w:t>
+      </w:r>
+      <w:proofErr w:type="gramEnd"/>
       <w:r>
         <w:rPr>
           <w:rFonts w:ascii="Arial" w:hAnsi="Arial" w:cs="Arial"/>
@@ -374,7 +382,7 @@
           <w:spacing w:val="-3"/>
           <w:sz w:val="20"/>
         </w:rPr>
-        <w:t>BORDET1TRUSTNAME</w:t>
+        <w:t>}</w:t>
       </w:r>
       <w:r>
         <w:rPr>
@@ -383,7 +391,65 @@
           <w:spacing w:val="-3"/>
           <w:sz w:val="20"/>
         </w:rPr>
-        <w:t xml:space="preserve"> }}</w:t>
+        <w:t xml:space="preserve"> as trustee for </w:t>
+      </w:r>
+      <w:proofErr w:type="gramStart"/>
+      <w:r>
+        <w:rPr>
+          <w:rFonts w:ascii="Arial" w:hAnsi="Arial" w:cs="Arial"/>
+          <w:b/>
+          <w:spacing w:val="-3"/>
+          <w:sz w:val="20"/>
+        </w:rPr>
+        <w:t xml:space="preserve">{{ </w:t>
+      </w:r>
+      <w:r>
+        <w:rPr>
+          <w:rFonts w:ascii="Arial" w:hAnsi="Arial" w:cs="Arial"/>
+          <w:b/>
+          <w:spacing w:val="-3"/>
+          <w:sz w:val="20"/>
+        </w:rPr>
+        <w:t>BORDET</w:t>
+      </w:r>
+      <w:proofErr w:type="gramEnd"/>
+      <w:r>
+        <w:rPr>
+          <w:rFonts w:ascii="Arial" w:hAnsi="Arial" w:cs="Arial"/>
+          <w:b/>
+          <w:spacing w:val="-3"/>
+          <w:sz w:val="20"/>
+        </w:rPr>
+        <w:t>1</w:t>
+      </w:r>
+      <w:proofErr w:type="gramStart"/>
+      <w:r>
+        <w:rPr>
+          <w:rFonts w:ascii="Arial" w:hAnsi="Arial" w:cs="Arial"/>
+          <w:b/>
+          <w:spacing w:val="-3"/>
+          <w:sz w:val="20"/>
+        </w:rPr>
+        <w:t>TRUSTNAME</w:t>
+      </w:r>
+      <w:r>
+        <w:rPr>
+          <w:rFonts w:ascii="Arial" w:hAnsi="Arial" w:cs="Arial"/>
+          <w:b/>
+          <w:spacing w:val="-3"/>
+          <w:sz w:val="20"/>
+        </w:rPr>
+        <w:t xml:space="preserve"> }</w:t>
+      </w:r>
+      <w:proofErr w:type="gramEnd"/>
+      <w:r>
+        <w:rPr>
+          <w:rFonts w:ascii="Arial" w:hAnsi="Arial" w:cs="Arial"/>
+          <w:b/>
+          <w:spacing w:val="-3"/>
+          <w:sz w:val="20"/>
+        </w:rPr>
+        <w:t>}</w:t>
       </w:r>
       <w:r>
         <w:rPr>
@@ -401,6 +467,7 @@
         </w:rPr>
         <w:t xml:space="preserve"> </w:t>
       </w:r>
+      <w:proofErr w:type="gramStart"/>
       <w:r>
         <w:rPr>
           <w:rFonts w:ascii="Arial" w:hAnsi="Arial" w:cs="Arial"/>
@@ -418,6 +485,7 @@
         </w:rPr>
         <w:t>BORDET</w:t>
       </w:r>
+      <w:proofErr w:type="gramEnd"/>
       <w:r>
         <w:rPr>
           <w:rFonts w:ascii="Arial" w:hAnsi="Arial" w:cs="Arial"/>
@@ -632,6 +700,7 @@
         </w:rPr>
         <w:tab/>
       </w:r>
+      <w:proofErr w:type="gramStart"/>
       <w:r>
         <w:rPr>
           <w:rFonts w:ascii="Arial" w:hAnsi="Arial" w:cs="Arial"/>
@@ -652,6 +721,7 @@
         </w:rPr>
         <w:t>LOANNUMBER</w:t>
       </w:r>
+      <w:proofErr w:type="gramEnd"/>
       <w:r>
         <w:rPr>
           <w:rFonts w:ascii="Arial" w:hAnsi="Arial" w:cs="Arial"/>
@@ -746,13 +816,29 @@
           <w:rFonts w:ascii="Arial" w:hAnsi="Arial" w:cs="Arial"/>
           <w:sz w:val="20"/>
         </w:rPr>
-        <w:t xml:space="preserve"> not contain all of the terms </w:t>
-      </w:r>
+        <w:t xml:space="preserve"> not contain </w:t>
+      </w:r>
+      <w:proofErr w:type="gramStart"/>
       <w:r>
         <w:rPr>
           <w:rFonts w:ascii="Arial" w:hAnsi="Arial" w:cs="Arial"/>
           <w:sz w:val="20"/>
         </w:rPr>
+        <w:t>all of</w:t>
+      </w:r>
+      <w:proofErr w:type="gramEnd"/>
+      <w:r>
+        <w:rPr>
+          <w:rFonts w:ascii="Arial" w:hAnsi="Arial" w:cs="Arial"/>
+          <w:sz w:val="20"/>
+        </w:rPr>
+        <w:t xml:space="preserve"> the terms </w:t>
+      </w:r>
+      <w:r>
+        <w:rPr>
+          <w:rFonts w:ascii="Arial" w:hAnsi="Arial" w:cs="Arial"/>
+          <w:sz w:val="20"/>
+        </w:rPr>
         <w:t xml:space="preserve">and conditions </w:t>
       </w:r>
       <w:r>
@@ -760,7 +846,23 @@
           <w:rFonts w:ascii="Arial" w:hAnsi="Arial" w:cs="Arial"/>
           <w:sz w:val="20"/>
         </w:rPr>
-        <w:t xml:space="preserve">of your loan or all of the information we are required by law to give you before </w:t>
+        <w:t xml:space="preserve">of your loan or </w:t>
+      </w:r>
+      <w:proofErr w:type="gramStart"/>
+      <w:r>
+        <w:rPr>
+          <w:rFonts w:ascii="Arial" w:hAnsi="Arial" w:cs="Arial"/>
+          <w:sz w:val="20"/>
+        </w:rPr>
+        <w:t>all of</w:t>
+      </w:r>
+      <w:proofErr w:type="gramEnd"/>
+      <w:r>
+        <w:rPr>
+          <w:rFonts w:ascii="Arial" w:hAnsi="Arial" w:cs="Arial"/>
+          <w:sz w:val="20"/>
+        </w:rPr>
+        <w:t xml:space="preserve"> the information we are required by law to give you before </w:t>
       </w:r>
       <w:r>
         <w:rPr>
@@ -1469,6 +1571,7 @@
               </w:rPr>
               <w:t>$</w:t>
             </w:r>
+            <w:proofErr w:type="gramStart"/>
             <w:r>
               <w:rPr>
                 <w:rFonts w:ascii="Arial" w:hAnsi="Arial" w:cs="Arial"/>
@@ -1477,6 +1580,7 @@
               </w:rPr>
               <w:t>{{ "</w:t>
             </w:r>
+            <w:proofErr w:type="gramEnd"/>
             <w:r>
               <w:rPr>
                 <w:rFonts w:ascii="Arial" w:hAnsi="Arial" w:cs="Arial"/>
@@ -1485,13 +1589,23 @@
               </w:rPr>
               <w:t>{:,.2f}</w:t>
             </w:r>
+            <w:proofErr w:type="gramStart"/>
             <w:r>
               <w:rPr>
                 <w:rFonts w:ascii="Arial" w:hAnsi="Arial" w:cs="Arial"/>
                 <w:b/>
                 <w:sz w:val="20"/>
               </w:rPr>
-              <w:t>".format(</w:t>
+              <w:t>".format</w:t>
+            </w:r>
+            <w:proofErr w:type="gramEnd"/>
+            <w:r>
+              <w:rPr>
+                <w:rFonts w:ascii="Arial" w:hAnsi="Arial" w:cs="Arial"/>
+                <w:b/>
+                <w:sz w:val="20"/>
+              </w:rPr>
+              <w:t>(</w:t>
             </w:r>
             <w:r>
               <w:rPr>
@@ -1510,13 +1624,23 @@
               <w:lastRenderedPageBreak/>
               <w:t>NT</w:t>
             </w:r>
+            <w:proofErr w:type="gramStart"/>
             <w:r>
               <w:rPr>
                 <w:rFonts w:ascii="Arial" w:hAnsi="Arial" w:cs="Arial"/>
                 <w:b/>
                 <w:sz w:val="20"/>
               </w:rPr>
-              <w:t>) }}</w:t>
+              <w:t>) }</w:t>
+            </w:r>
+            <w:proofErr w:type="gramEnd"/>
+            <w:r>
+              <w:rPr>
+                <w:rFonts w:ascii="Arial" w:hAnsi="Arial" w:cs="Arial"/>
+                <w:b/>
+                <w:sz w:val="20"/>
+              </w:rPr>
+              <w:t>}</w:t>
             </w:r>
           </w:p>
           <w:p>
@@ -1703,6 +1827,7 @@
               </w:rPr>
               <w:t xml:space="preserve">Account </w:t>
             </w:r>
+            <w:proofErr w:type="gramStart"/>
             <w:r>
               <w:rPr>
                 <w:rFonts w:ascii="Arial" w:hAnsi="Arial" w:cs="Arial"/>
@@ -1717,6 +1842,7 @@
               </w:rPr>
               <w:t>LOANNUMBER</w:t>
             </w:r>
+            <w:proofErr w:type="gramEnd"/>
             <w:r>
               <w:rPr>
                 <w:rFonts w:ascii="Arial" w:hAnsi="Arial" w:cs="Arial"/>
@@ -1789,6 +1915,7 @@
               </w:rPr>
               <w:t>$</w:t>
             </w:r>
+            <w:proofErr w:type="gramStart"/>
             <w:r>
               <w:rPr>
                 <w:rFonts w:ascii="Arial" w:hAnsi="Arial" w:cs="Arial"/>
@@ -1796,6 +1923,7 @@
               </w:rPr>
               <w:t>{{ "</w:t>
             </w:r>
+            <w:proofErr w:type="gramEnd"/>
             <w:r>
               <w:rPr>
                 <w:rFonts w:ascii="Arial" w:hAnsi="Arial" w:cs="Arial"/>
@@ -1803,12 +1931,21 @@
               </w:rPr>
               <w:t>{:,.2f}</w:t>
             </w:r>
-            <w:r>
-              <w:rPr>
-                <w:rFonts w:ascii="Arial" w:hAnsi="Arial" w:cs="Arial"/>
-                <w:sz w:val="20"/>
-              </w:rPr>
-              <w:t>".format(</w:t>
+            <w:proofErr w:type="gramStart"/>
+            <w:r>
+              <w:rPr>
+                <w:rFonts w:ascii="Arial" w:hAnsi="Arial" w:cs="Arial"/>
+                <w:sz w:val="20"/>
+              </w:rPr>
+              <w:t>".format</w:t>
+            </w:r>
+            <w:proofErr w:type="gramEnd"/>
+            <w:r>
+              <w:rPr>
+                <w:rFonts w:ascii="Arial" w:hAnsi="Arial" w:cs="Arial"/>
+                <w:sz w:val="20"/>
+              </w:rPr>
+              <w:t>(</w:t>
             </w:r>
             <w:r>
               <w:rPr>
@@ -1817,12 +1954,21 @@
               </w:rPr>
               <w:t>ADVANCEAMOUNT</w:t>
             </w:r>
-            <w:r>
-              <w:rPr>
-                <w:rFonts w:ascii="Arial" w:hAnsi="Arial" w:cs="Arial"/>
-                <w:sz w:val="20"/>
-              </w:rPr>
-              <w:t>) }}</w:t>
+            <w:proofErr w:type="gramStart"/>
+            <w:r>
+              <w:rPr>
+                <w:rFonts w:ascii="Arial" w:hAnsi="Arial" w:cs="Arial"/>
+                <w:sz w:val="20"/>
+              </w:rPr>
+              <w:t>) }</w:t>
+            </w:r>
+            <w:proofErr w:type="gramEnd"/>
+            <w:r>
+              <w:rPr>
+                <w:rFonts w:ascii="Arial" w:hAnsi="Arial" w:cs="Arial"/>
+                <w:sz w:val="20"/>
+              </w:rPr>
+              <w:t>}</w:t>
             </w:r>
           </w:p>
           <w:p>
@@ -2085,6 +2231,7 @@
               </w:rPr>
               <w:t xml:space="preserve">Account </w:t>
             </w:r>
+            <w:proofErr w:type="gramStart"/>
             <w:r>
               <w:rPr>
                 <w:rFonts w:ascii="Arial" w:hAnsi="Arial" w:cs="Arial"/>
@@ -2099,6 +2246,7 @@
               </w:rPr>
               <w:t>LOANNUMBER</w:t>
             </w:r>
+            <w:proofErr w:type="gramEnd"/>
             <w:r>
               <w:rPr>
                 <w:rFonts w:ascii="Arial" w:hAnsi="Arial" w:cs="Arial"/>
@@ -2194,14 +2342,31 @@
                 <w:noProof/>
                 <w:sz w:val="20"/>
               </w:rPr>
-              <w:t xml:space="preserve"> }}</w:t>
-            </w:r>
-            <w:r>
-              <w:rPr>
-                <w:rFonts w:ascii="Arial" w:hAnsi="Arial" w:cs="Arial"/>
-                <w:sz w:val="20"/>
-              </w:rPr>
-              <w:t xml:space="preserve">% </w:t>
+              <w:t xml:space="preserve"> </w:t>
+            </w:r>
+            <w:proofErr w:type="gramStart"/>
+            <w:r>
+              <w:rPr>
+                <w:rFonts w:ascii="Arial" w:hAnsi="Arial" w:cs="Arial"/>
+                <w:noProof/>
+                <w:sz w:val="20"/>
+              </w:rPr>
+              <w:t>}}</w:t>
+            </w:r>
+            <w:r>
+              <w:rPr>
+                <w:rFonts w:ascii="Arial" w:hAnsi="Arial" w:cs="Arial"/>
+                <w:sz w:val="20"/>
+              </w:rPr>
+              <w:t>%</w:t>
+            </w:r>
+            <w:proofErr w:type="gramEnd"/>
+            <w:r>
+              <w:rPr>
+                <w:rFonts w:ascii="Arial" w:hAnsi="Arial" w:cs="Arial"/>
+                <w:sz w:val="20"/>
+              </w:rPr>
+              <w:t xml:space="preserve"> </w:t>
             </w:r>
             <w:r>
               <w:rPr>
@@ -2447,6 +2612,7 @@
               </w:rPr>
               <w:t xml:space="preserve">Account </w:t>
             </w:r>
+            <w:proofErr w:type="gramStart"/>
             <w:r>
               <w:rPr>
                 <w:rFonts w:ascii="Arial" w:hAnsi="Arial" w:cs="Arial"/>
@@ -2461,6 +2627,7 @@
               </w:rPr>
               <w:t>LOANNUMBER</w:t>
             </w:r>
+            <w:proofErr w:type="gramEnd"/>
             <w:r>
               <w:rPr>
                 <w:rFonts w:ascii="Arial" w:hAnsi="Arial" w:cs="Arial"/>
@@ -2679,6 +2846,7 @@
               </w:rPr>
               <w:t xml:space="preserve">Account </w:t>
             </w:r>
+            <w:proofErr w:type="gramStart"/>
             <w:r>
               <w:rPr>
                 <w:rFonts w:ascii="Arial" w:hAnsi="Arial" w:cs="Arial"/>
@@ -2693,6 +2861,7 @@
               </w:rPr>
               <w:t>LOANNUMBER</w:t>
             </w:r>
+            <w:proofErr w:type="gramEnd"/>
             <w:r>
               <w:rPr>
                 <w:rFonts w:ascii="Arial" w:hAnsi="Arial" w:cs="Arial"/>
@@ -2777,6 +2946,7 @@
                 <w:sz w:val="20"/>
               </w:rPr>
             </w:pPr>
+            <w:proofErr w:type="gramStart"/>
             <w:r>
               <w:rPr>
                 <w:rFonts w:ascii="Arial" w:hAnsi="Arial" w:cs="Arial"/>
@@ -2785,6 +2955,7 @@
               </w:rPr>
               <w:t xml:space="preserve">{{ </w:t>
             </w:r>
+            <w:proofErr w:type="spellStart"/>
             <w:r>
               <w:rPr>
                 <w:rFonts w:ascii="Arial" w:hAnsi="Arial" w:cs="Arial"/>
@@ -2809,6 +2980,8 @@
               </w:rPr>
               <w:t>Repayments</w:t>
             </w:r>
+            <w:proofErr w:type="spellEnd"/>
+            <w:proofErr w:type="gramEnd"/>
             <w:r>
               <w:rPr>
                 <w:rFonts w:ascii="Arial" w:hAnsi="Arial" w:cs="Arial"/>
@@ -2964,6 +3137,7 @@
               </w:rPr>
               <w:t xml:space="preserve">Account </w:t>
             </w:r>
+            <w:proofErr w:type="gramStart"/>
             <w:r>
               <w:rPr>
                 <w:rFonts w:ascii="Arial" w:hAnsi="Arial" w:cs="Arial"/>
@@ -2978,6 +3152,7 @@
               </w:rPr>
               <w:t>LOANNUMBER</w:t>
             </w:r>
+            <w:proofErr w:type="gramEnd"/>
             <w:r>
               <w:rPr>
                 <w:rFonts w:ascii="Arial" w:hAnsi="Arial" w:cs="Arial"/>
@@ -3019,6 +3194,7 @@
               </w:rPr>
               <w:t xml:space="preserve">{% if </w:t>
             </w:r>
+            <w:proofErr w:type="spellStart"/>
             <w:r>
               <w:rPr>
                 <w:rFonts w:ascii="Arial" w:hAnsi="Arial" w:cs="Arial"/>
@@ -3026,6 +3202,7 @@
               </w:rPr>
               <w:t>RepaymentAmount</w:t>
             </w:r>
+            <w:proofErr w:type="spellEnd"/>
             <w:r>
               <w:rPr>
                 <w:rFonts w:ascii="Arial" w:hAnsi="Arial" w:cs="Arial"/>
@@ -3043,6 +3220,7 @@
                 <w:sz w:val="20"/>
               </w:rPr>
             </w:pPr>
+            <w:proofErr w:type="gramStart"/>
             <w:r>
               <w:rPr>
                 <w:rFonts w:ascii="Arial" w:hAnsi="Arial" w:cs="Arial"/>
@@ -3050,6 +3228,7 @@
               </w:rPr>
               <w:t>{{ "</w:t>
             </w:r>
+            <w:proofErr w:type="gramEnd"/>
             <w:r>
               <w:rPr>
                 <w:rFonts w:ascii="Arial" w:hAnsi="Arial" w:cs="Arial"/>
@@ -3057,13 +3236,23 @@
               </w:rPr>
               <w:t>{:,.2f}</w:t>
             </w:r>
-            <w:r>
-              <w:rPr>
-                <w:rFonts w:ascii="Arial" w:hAnsi="Arial" w:cs="Arial"/>
-                <w:sz w:val="20"/>
-              </w:rPr>
-              <w:t>".format(</w:t>
-            </w:r>
+            <w:proofErr w:type="gramStart"/>
+            <w:r>
+              <w:rPr>
+                <w:rFonts w:ascii="Arial" w:hAnsi="Arial" w:cs="Arial"/>
+                <w:sz w:val="20"/>
+              </w:rPr>
+              <w:t>".format</w:t>
+            </w:r>
+            <w:proofErr w:type="gramEnd"/>
+            <w:r>
+              <w:rPr>
+                <w:rFonts w:ascii="Arial" w:hAnsi="Arial" w:cs="Arial"/>
+                <w:sz w:val="20"/>
+              </w:rPr>
+              <w:t>(</w:t>
+            </w:r>
+            <w:proofErr w:type="spellStart"/>
             <w:r>
               <w:rPr>
                 <w:rFonts w:ascii="Arial" w:hAnsi="Arial" w:cs="Arial"/>
@@ -3071,12 +3260,22 @@
               </w:rPr>
               <w:t>RepaymentAmount</w:t>
             </w:r>
-            <w:r>
-              <w:rPr>
-                <w:rFonts w:ascii="Arial" w:hAnsi="Arial" w:cs="Arial"/>
-                <w:sz w:val="20"/>
-              </w:rPr>
-              <w:t>) }}</w:t>
+            <w:proofErr w:type="spellEnd"/>
+            <w:proofErr w:type="gramStart"/>
+            <w:r>
+              <w:rPr>
+                <w:rFonts w:ascii="Arial" w:hAnsi="Arial" w:cs="Arial"/>
+                <w:sz w:val="20"/>
+              </w:rPr>
+              <w:t>) }</w:t>
+            </w:r>
+            <w:proofErr w:type="gramEnd"/>
+            <w:r>
+              <w:rPr>
+                <w:rFonts w:ascii="Arial" w:hAnsi="Arial" w:cs="Arial"/>
+                <w:sz w:val="20"/>
+              </w:rPr>
+              <w:t>}</w:t>
             </w:r>
           </w:p>
           <w:p>
@@ -3143,12 +3342,21 @@
               <w:lastRenderedPageBreak/>
               <w:t xml:space="preserve">{%tr if </w:t>
             </w:r>
-            <w:r>
-              <w:rPr>
-                <w:rFonts w:ascii="Arial" w:hAnsi="Arial" w:cs="Arial"/>
-                <w:sz w:val="20"/>
-              </w:rPr>
-              <w:t>number_of_repayments &lt;= 84</w:t>
+            <w:proofErr w:type="spellStart"/>
+            <w:r>
+              <w:rPr>
+                <w:rFonts w:ascii="Arial" w:hAnsi="Arial" w:cs="Arial"/>
+                <w:sz w:val="20"/>
+              </w:rPr>
+              <w:t>number_of_repayments</w:t>
+            </w:r>
+            <w:proofErr w:type="spellEnd"/>
+            <w:r>
+              <w:rPr>
+                <w:rFonts w:ascii="Arial" w:hAnsi="Arial" w:cs="Arial"/>
+                <w:sz w:val="20"/>
+              </w:rPr>
+              <w:t xml:space="preserve"> &lt;= 84</w:t>
             </w:r>
             <w:r>
               <w:rPr>
@@ -3802,22 +4010,42 @@
                 <w:u w:val="single"/>
               </w:rPr>
             </w:pPr>
+            <w:proofErr w:type="gramStart"/>
             <w:r>
               <w:rPr>
                 <w:rFonts w:ascii="Arial" w:hAnsi="Arial" w:cs="Arial"/>
                 <w:sz w:val="20"/>
                 <w:u w:val="single"/>
               </w:rPr>
-              <w:t>{{ charge.c</w:t>
-            </w:r>
+              <w:t xml:space="preserve">{{ </w:t>
+            </w:r>
+            <w:proofErr w:type="spellStart"/>
             <w:r>
               <w:rPr>
                 <w:rFonts w:ascii="Arial" w:hAnsi="Arial" w:cs="Arial"/>
                 <w:sz w:val="20"/>
                 <w:u w:val="single"/>
               </w:rPr>
+              <w:t>charge</w:t>
+            </w:r>
+            <w:proofErr w:type="gramEnd"/>
+            <w:r>
+              <w:rPr>
+                <w:rFonts w:ascii="Arial" w:hAnsi="Arial" w:cs="Arial"/>
+                <w:sz w:val="20"/>
+                <w:u w:val="single"/>
+              </w:rPr>
+              <w:t>.c</w:t>
+            </w:r>
+            <w:r>
+              <w:rPr>
+                <w:rFonts w:ascii="Arial" w:hAnsi="Arial" w:cs="Arial"/>
+                <w:sz w:val="20"/>
+                <w:u w:val="single"/>
+              </w:rPr>
               <w:t>harge_name</w:t>
             </w:r>
+            <w:proofErr w:type="spellEnd"/>
             <w:r>
               <w:rPr>
                 <w:rFonts w:ascii="Arial" w:hAnsi="Arial" w:cs="Arial"/>
@@ -3867,13 +4095,24 @@
               </w:rPr>
               <w:t xml:space="preserve"> if </w:t>
             </w:r>
-            <w:r>
-              <w:rPr>
-                <w:rFonts w:ascii="Arial" w:hAnsi="Arial" w:cs="Arial"/>
-                <w:sz w:val="20"/>
-              </w:rPr>
-              <w:t>charge.charge_amount</w:t>
-            </w:r>
+            <w:proofErr w:type="spellStart"/>
+            <w:proofErr w:type="gramStart"/>
+            <w:r>
+              <w:rPr>
+                <w:rFonts w:ascii="Arial" w:hAnsi="Arial" w:cs="Arial"/>
+                <w:sz w:val="20"/>
+              </w:rPr>
+              <w:t>charge.charge</w:t>
+            </w:r>
+            <w:proofErr w:type="gramEnd"/>
+            <w:r>
+              <w:rPr>
+                <w:rFonts w:ascii="Arial" w:hAnsi="Arial" w:cs="Arial"/>
+                <w:sz w:val="20"/>
+              </w:rPr>
+              <w:t>_amount</w:t>
+            </w:r>
+            <w:proofErr w:type="spellEnd"/>
             <w:r>
               <w:rPr>
                 <w:rFonts w:ascii="Arial" w:hAnsi="Arial" w:cs="Arial"/>
@@ -3897,12 +4136,21 @@
               </w:rPr>
               <w:t>$</w:t>
             </w:r>
-            <w:r>
-              <w:rPr>
-                <w:rFonts w:ascii="Arial" w:hAnsi="Arial" w:cs="Arial"/>
-                <w:sz w:val="20"/>
-              </w:rPr>
-              <w:t>{{ "{:</w:t>
+            <w:proofErr w:type="gramStart"/>
+            <w:r>
+              <w:rPr>
+                <w:rFonts w:ascii="Arial" w:hAnsi="Arial" w:cs="Arial"/>
+                <w:sz w:val="20"/>
+              </w:rPr>
+              <w:t>{{ "</w:t>
+            </w:r>
+            <w:proofErr w:type="gramEnd"/>
+            <w:r>
+              <w:rPr>
+                <w:rFonts w:ascii="Arial" w:hAnsi="Arial" w:cs="Arial"/>
+                <w:sz w:val="20"/>
+              </w:rPr>
+              <w:t>{:</w:t>
             </w:r>
             <w:r>
               <w:rPr>
@@ -3916,21 +4164,57 @@
                 <w:rFonts w:ascii="Arial" w:hAnsi="Arial" w:cs="Arial"/>
                 <w:sz w:val="20"/>
               </w:rPr>
-              <w:t>.2f}".format(</w:t>
-            </w:r>
-            <w:r>
-              <w:rPr>
-                <w:rFonts w:ascii="Arial" w:hAnsi="Arial" w:cs="Arial"/>
-                <w:sz w:val="20"/>
-              </w:rPr>
-              <w:t>charge.charge_amount</w:t>
-            </w:r>
-            <w:r>
-              <w:rPr>
-                <w:rFonts w:ascii="Arial" w:hAnsi="Arial" w:cs="Arial"/>
-                <w:sz w:val="20"/>
-              </w:rPr>
-              <w:t>) }}</w:t>
+              <w:t>.2f}</w:t>
+            </w:r>
+            <w:proofErr w:type="gramStart"/>
+            <w:r>
+              <w:rPr>
+                <w:rFonts w:ascii="Arial" w:hAnsi="Arial" w:cs="Arial"/>
+                <w:sz w:val="20"/>
+              </w:rPr>
+              <w:t>".format</w:t>
+            </w:r>
+            <w:proofErr w:type="gramEnd"/>
+            <w:r>
+              <w:rPr>
+                <w:rFonts w:ascii="Arial" w:hAnsi="Arial" w:cs="Arial"/>
+                <w:sz w:val="20"/>
+              </w:rPr>
+              <w:t>(</w:t>
+            </w:r>
+            <w:proofErr w:type="spellStart"/>
+            <w:proofErr w:type="gramStart"/>
+            <w:r>
+              <w:rPr>
+                <w:rFonts w:ascii="Arial" w:hAnsi="Arial" w:cs="Arial"/>
+                <w:sz w:val="20"/>
+              </w:rPr>
+              <w:t>charge.charge</w:t>
+            </w:r>
+            <w:proofErr w:type="gramEnd"/>
+            <w:r>
+              <w:rPr>
+                <w:rFonts w:ascii="Arial" w:hAnsi="Arial" w:cs="Arial"/>
+                <w:sz w:val="20"/>
+              </w:rPr>
+              <w:t>_amount</w:t>
+            </w:r>
+            <w:proofErr w:type="spellEnd"/>
+            <w:proofErr w:type="gramStart"/>
+            <w:r>
+              <w:rPr>
+                <w:rFonts w:ascii="Arial" w:hAnsi="Arial" w:cs="Arial"/>
+                <w:sz w:val="20"/>
+              </w:rPr>
+              <w:t>) }</w:t>
+            </w:r>
+            <w:proofErr w:type="gramEnd"/>
+            <w:r>
+              <w:rPr>
+                <w:rFonts w:ascii="Arial" w:hAnsi="Arial" w:cs="Arial"/>
+                <w:sz w:val="20"/>
+              </w:rPr>
+              <w:t>}</w:t>
             </w:r>
           </w:p>
           <w:p>
@@ -3995,7 +4279,25 @@
                 <w:sz w:val="20"/>
                 <w:u w:val="single"/>
               </w:rPr>
-              <w:t>{%tr endfor %}</w:t>
+              <w:t xml:space="preserve">{%tr </w:t>
+            </w:r>
+            <w:proofErr w:type="spellStart"/>
+            <w:r>
+              <w:rPr>
+                <w:rFonts w:ascii="Arial" w:hAnsi="Arial" w:cs="Arial"/>
+                <w:sz w:val="20"/>
+                <w:u w:val="single"/>
+              </w:rPr>
+              <w:t>endfor</w:t>
+            </w:r>
+            <w:proofErr w:type="spellEnd"/>
+            <w:r>
+              <w:rPr>
+                <w:rFonts w:ascii="Arial" w:hAnsi="Arial" w:cs="Arial"/>
+                <w:sz w:val="20"/>
+                <w:u w:val="single"/>
+              </w:rPr>
+              <w:t xml:space="preserve"> %}</w:t>
             </w:r>
           </w:p>
         </w:tc>
@@ -4193,6 +4495,7 @@
               </w:rPr>
               <w:t xml:space="preserve"> if </w:t>
             </w:r>
+            <w:proofErr w:type="spellStart"/>
             <w:r>
               <w:rPr>
                 <w:rFonts w:ascii="Arial" w:hAnsi="Arial" w:cs="Arial"/>
@@ -4200,6 +4503,7 @@
               </w:rPr>
               <w:t>mortgage_registration_fee</w:t>
             </w:r>
+            <w:proofErr w:type="spellEnd"/>
             <w:r>
               <w:rPr>
                 <w:rFonts w:ascii="Arial" w:hAnsi="Arial" w:cs="Arial"/>
@@ -4223,12 +4527,21 @@
               </w:rPr>
               <w:t>$</w:t>
             </w:r>
-            <w:r>
-              <w:rPr>
-                <w:rFonts w:ascii="Arial" w:hAnsi="Arial" w:cs="Arial"/>
-                <w:sz w:val="20"/>
-              </w:rPr>
-              <w:t>{{ "{:</w:t>
+            <w:proofErr w:type="gramStart"/>
+            <w:r>
+              <w:rPr>
+                <w:rFonts w:ascii="Arial" w:hAnsi="Arial" w:cs="Arial"/>
+                <w:sz w:val="20"/>
+              </w:rPr>
+              <w:t>{{ "</w:t>
+            </w:r>
+            <w:proofErr w:type="gramEnd"/>
+            <w:r>
+              <w:rPr>
+                <w:rFonts w:ascii="Arial" w:hAnsi="Arial" w:cs="Arial"/>
+                <w:sz w:val="20"/>
+              </w:rPr>
+              <w:t>{:</w:t>
             </w:r>
             <w:r>
               <w:rPr>
@@ -4242,8 +4555,25 @@
                 <w:rFonts w:ascii="Arial" w:hAnsi="Arial" w:cs="Arial"/>
                 <w:sz w:val="20"/>
               </w:rPr>
-              <w:t>.2f}".format(</w:t>
-            </w:r>
+              <w:t>.2f}</w:t>
+            </w:r>
+            <w:proofErr w:type="gramStart"/>
+            <w:r>
+              <w:rPr>
+                <w:rFonts w:ascii="Arial" w:hAnsi="Arial" w:cs="Arial"/>
+                <w:sz w:val="20"/>
+              </w:rPr>
+              <w:t>".format</w:t>
+            </w:r>
+            <w:proofErr w:type="gramEnd"/>
+            <w:r>
+              <w:rPr>
+                <w:rFonts w:ascii="Arial" w:hAnsi="Arial" w:cs="Arial"/>
+                <w:sz w:val="20"/>
+              </w:rPr>
+              <w:t>(</w:t>
+            </w:r>
+            <w:proofErr w:type="spellStart"/>
             <w:r>
               <w:rPr>
                 <w:rFonts w:ascii="Arial" w:hAnsi="Arial" w:cs="Arial"/>
@@ -4251,12 +4581,22 @@
               </w:rPr>
               <w:t>mortgage_registration_fee</w:t>
             </w:r>
-            <w:r>
-              <w:rPr>
-                <w:rFonts w:ascii="Arial" w:hAnsi="Arial" w:cs="Arial"/>
-                <w:sz w:val="20"/>
-              </w:rPr>
-              <w:t>) }}</w:t>
+            <w:proofErr w:type="spellEnd"/>
+            <w:proofErr w:type="gramStart"/>
+            <w:r>
+              <w:rPr>
+                <w:rFonts w:ascii="Arial" w:hAnsi="Arial" w:cs="Arial"/>
+                <w:sz w:val="20"/>
+              </w:rPr>
+              <w:t>) }</w:t>
+            </w:r>
+            <w:proofErr w:type="gramEnd"/>
+            <w:r>
+              <w:rPr>
+                <w:rFonts w:ascii="Arial" w:hAnsi="Arial" w:cs="Arial"/>
+                <w:sz w:val="20"/>
+              </w:rPr>
+              <w:t>}</w:t>
             </w:r>
           </w:p>
           <w:p>
@@ -4330,6 +4670,7 @@
               </w:rPr>
               <w:t xml:space="preserve">{%tr if </w:t>
             </w:r>
+            <w:proofErr w:type="spellStart"/>
             <w:r>
               <w:rPr>
                 <w:rFonts w:ascii="Arial" w:hAnsi="Arial" w:cs="Arial"/>
@@ -4337,6 +4678,7 @@
               </w:rPr>
               <w:t>security_duty</w:t>
             </w:r>
+            <w:proofErr w:type="spellEnd"/>
             <w:r>
               <w:rPr>
                 <w:rFonts w:ascii="Arial" w:hAnsi="Arial" w:cs="Arial"/>
@@ -4446,6 +4788,7 @@
               </w:rPr>
               <w:t>$</w:t>
             </w:r>
+            <w:proofErr w:type="gramStart"/>
             <w:r>
               <w:rPr>
                 <w:rFonts w:ascii="Arial" w:hAnsi="Arial" w:cs="Arial"/>
@@ -4468,6 +4811,7 @@
               </w:rPr>
               <w:t xml:space="preserve">  [</w:t>
             </w:r>
+            <w:proofErr w:type="gramEnd"/>
             <w:r>
               <w:rPr>
                 <w:rFonts w:ascii="Arial" w:hAnsi="Arial" w:cs="Arial"/>
@@ -4711,7 +5055,23 @@
                 <w:rFonts w:ascii="Arial" w:hAnsi="Arial" w:cs="Arial"/>
                 <w:sz w:val="20"/>
               </w:rPr>
-              <w:t>{%tr if LMI_Fee %}</w:t>
+              <w:t xml:space="preserve">{%tr if </w:t>
+            </w:r>
+            <w:proofErr w:type="spellStart"/>
+            <w:r>
+              <w:rPr>
+                <w:rFonts w:ascii="Arial" w:hAnsi="Arial" w:cs="Arial"/>
+                <w:sz w:val="20"/>
+              </w:rPr>
+              <w:t>LMI_Fee</w:t>
+            </w:r>
+            <w:proofErr w:type="spellEnd"/>
+            <w:r>
+              <w:rPr>
+                <w:rFonts w:ascii="Arial" w:hAnsi="Arial" w:cs="Arial"/>
+                <w:sz w:val="20"/>
+              </w:rPr>
+              <w:t xml:space="preserve"> %}</w:t>
             </w:r>
           </w:p>
         </w:tc>
@@ -4807,6 +5167,7 @@
               </w:rPr>
               <w:t xml:space="preserve"> if </w:t>
             </w:r>
+            <w:proofErr w:type="spellStart"/>
             <w:r>
               <w:rPr>
                 <w:rFonts w:ascii="Arial" w:hAnsi="Arial" w:cs="Arial"/>
@@ -4814,6 +5175,7 @@
               </w:rPr>
               <w:t>LMI_Fee</w:t>
             </w:r>
+            <w:proofErr w:type="spellEnd"/>
             <w:r>
               <w:rPr>
                 <w:rFonts w:ascii="Arial" w:hAnsi="Arial" w:cs="Arial"/>
@@ -4837,12 +5199,21 @@
               </w:rPr>
               <w:t>$</w:t>
             </w:r>
-            <w:r>
-              <w:rPr>
-                <w:rFonts w:ascii="Arial" w:hAnsi="Arial" w:cs="Arial"/>
-                <w:sz w:val="20"/>
-              </w:rPr>
-              <w:t>{{ "{:</w:t>
+            <w:proofErr w:type="gramStart"/>
+            <w:r>
+              <w:rPr>
+                <w:rFonts w:ascii="Arial" w:hAnsi="Arial" w:cs="Arial"/>
+                <w:sz w:val="20"/>
+              </w:rPr>
+              <w:t>{{ "</w:t>
+            </w:r>
+            <w:proofErr w:type="gramEnd"/>
+            <w:r>
+              <w:rPr>
+                <w:rFonts w:ascii="Arial" w:hAnsi="Arial" w:cs="Arial"/>
+                <w:sz w:val="20"/>
+              </w:rPr>
+              <w:t>{:</w:t>
             </w:r>
             <w:r>
               <w:rPr>
@@ -4856,8 +5227,25 @@
                 <w:rFonts w:ascii="Arial" w:hAnsi="Arial" w:cs="Arial"/>
                 <w:sz w:val="20"/>
               </w:rPr>
-              <w:t>.2f}".format(</w:t>
-            </w:r>
+              <w:t>.2f}</w:t>
+            </w:r>
+            <w:proofErr w:type="gramStart"/>
+            <w:r>
+              <w:rPr>
+                <w:rFonts w:ascii="Arial" w:hAnsi="Arial" w:cs="Arial"/>
+                <w:sz w:val="20"/>
+              </w:rPr>
+              <w:t>".format</w:t>
+            </w:r>
+            <w:proofErr w:type="gramEnd"/>
+            <w:r>
+              <w:rPr>
+                <w:rFonts w:ascii="Arial" w:hAnsi="Arial" w:cs="Arial"/>
+                <w:sz w:val="20"/>
+              </w:rPr>
+              <w:t>(</w:t>
+            </w:r>
+            <w:proofErr w:type="spellStart"/>
             <w:r>
               <w:rPr>
                 <w:rFonts w:ascii="Arial" w:hAnsi="Arial" w:cs="Arial"/>
@@ -4865,12 +5253,22 @@
               </w:rPr>
               <w:t>LMI_Fee</w:t>
             </w:r>
-            <w:r>
-              <w:rPr>
-                <w:rFonts w:ascii="Arial" w:hAnsi="Arial" w:cs="Arial"/>
-                <w:sz w:val="20"/>
-              </w:rPr>
-              <w:t>) }}</w:t>
+            <w:proofErr w:type="spellEnd"/>
+            <w:proofErr w:type="gramStart"/>
+            <w:r>
+              <w:rPr>
+                <w:rFonts w:ascii="Arial" w:hAnsi="Arial" w:cs="Arial"/>
+                <w:sz w:val="20"/>
+              </w:rPr>
+              <w:t>) }</w:t>
+            </w:r>
+            <w:proofErr w:type="gramEnd"/>
+            <w:r>
+              <w:rPr>
+                <w:rFonts w:ascii="Arial" w:hAnsi="Arial" w:cs="Arial"/>
+                <w:sz w:val="20"/>
+              </w:rPr>
+              <w:t>}</w:t>
             </w:r>
           </w:p>
           <w:p>
@@ -4975,6 +5373,323 @@
         </w:trPr>
         <w:tc>
           <w:tcPr>
+            <w:tcW w:w="5901" w:type="dxa"/>
+            <w:gridSpan w:val="2"/>
+            <w:tcBorders>
+              <w:top w:val="nil"/>
+              <w:bottom w:val="nil"/>
+              <w:right w:val="nil"/>
+            </w:tcBorders>
+          </w:tcPr>
+          <w:p>
+            <w:pPr>
+              <w:spacing w:before="60" w:after="60"/>
+              <w:rPr>
+                <w:rFonts w:ascii="Arial" w:hAnsi="Arial" w:cs="Arial"/>
+                <w:sz w:val="20"/>
+              </w:rPr>
+            </w:pPr>
+          </w:p>
+        </w:tc>
+        <w:tc>
+          <w:tcPr>
+            <w:tcW w:w="4275" w:type="dxa"/>
+            <w:gridSpan w:val="3"/>
+            <w:tcBorders>
+              <w:top w:val="nil"/>
+              <w:left w:val="single" w:sz="4" w:space="0" w:color="auto"/>
+              <w:bottom w:val="nil"/>
+            </w:tcBorders>
+          </w:tcPr>
+          <w:p>
+            <w:pPr>
+              <w:spacing w:before="60" w:after="60"/>
+              <w:rPr>
+                <w:rFonts w:ascii="Arial" w:hAnsi="Arial" w:cs="Arial"/>
+                <w:sz w:val="20"/>
+              </w:rPr>
+            </w:pPr>
+            <w:r>
+              <w:rPr>
+                <w:rFonts w:ascii="Arial" w:hAnsi="Arial" w:cs="Arial"/>
+                <w:sz w:val="20"/>
+              </w:rPr>
+              <w:t>{%p if charges %}</w:t>
+            </w:r>
+          </w:p>
+          <w:p>
+            <w:pPr>
+              <w:spacing w:before="60" w:after="60"/>
+              <w:rPr>
+                <w:rFonts w:ascii="Arial" w:hAnsi="Arial" w:cs="Arial"/>
+                <w:sz w:val="20"/>
+              </w:rPr>
+            </w:pPr>
+            <w:r>
+              <w:rPr>
+                <w:rFonts w:ascii="Arial" w:hAnsi="Arial" w:cs="Arial"/>
+                <w:sz w:val="20"/>
+              </w:rPr>
+              <w:t>{%</w:t>
+            </w:r>
+            <w:r>
+              <w:rPr>
+                <w:rFonts w:ascii="Arial" w:hAnsi="Arial" w:cs="Arial"/>
+                <w:sz w:val="20"/>
+              </w:rPr>
+              <w:t xml:space="preserve"> </w:t>
+            </w:r>
+            <w:r>
+              <w:rPr>
+                <w:rFonts w:ascii="Arial" w:hAnsi="Arial" w:cs="Arial"/>
+                <w:sz w:val="20"/>
+              </w:rPr>
+              <w:t>set total =</w:t>
+            </w:r>
+          </w:p>
+          <w:p>
+            <w:pPr>
+              <w:spacing w:before="60" w:after="60"/>
+              <w:rPr>
+                <w:rFonts w:ascii="Arial" w:hAnsi="Arial" w:cs="Arial"/>
+                <w:sz w:val="20"/>
+              </w:rPr>
+            </w:pPr>
+            <w:r>
+              <w:rPr>
+                <w:rFonts w:ascii="Arial" w:hAnsi="Arial" w:cs="Arial"/>
+                <w:sz w:val="20"/>
+              </w:rPr>
+              <w:t xml:space="preserve">    (charges | map(attribute='</w:t>
+            </w:r>
+            <w:proofErr w:type="spellStart"/>
+            <w:r>
+              <w:rPr>
+                <w:rFonts w:ascii="Arial" w:hAnsi="Arial" w:cs="Arial"/>
+                <w:sz w:val="20"/>
+              </w:rPr>
+              <w:t>charge_amount</w:t>
+            </w:r>
+            <w:proofErr w:type="spellEnd"/>
+            <w:r>
+              <w:rPr>
+                <w:rFonts w:ascii="Arial" w:hAnsi="Arial" w:cs="Arial"/>
+                <w:sz w:val="20"/>
+              </w:rPr>
+              <w:t>') | sum)</w:t>
+            </w:r>
+          </w:p>
+          <w:p>
+            <w:pPr>
+              <w:spacing w:before="60" w:after="60"/>
+              <w:rPr>
+                <w:rFonts w:ascii="Arial" w:hAnsi="Arial" w:cs="Arial"/>
+                <w:sz w:val="20"/>
+              </w:rPr>
+            </w:pPr>
+            <w:r>
+              <w:rPr>
+                <w:rFonts w:ascii="Arial" w:hAnsi="Arial" w:cs="Arial"/>
+                <w:sz w:val="20"/>
+              </w:rPr>
+              <w:t>%}</w:t>
+            </w:r>
+          </w:p>
+          <w:p>
+            <w:pPr>
+              <w:spacing w:before="60" w:after="60"/>
+              <w:rPr>
+                <w:rFonts w:ascii="Arial" w:hAnsi="Arial" w:cs="Arial"/>
+                <w:sz w:val="20"/>
+              </w:rPr>
+            </w:pPr>
+            <w:r>
+              <w:rPr>
+                <w:rFonts w:ascii="Arial" w:hAnsi="Arial" w:cs="Arial"/>
+                <w:sz w:val="20"/>
+              </w:rPr>
+              <w:t xml:space="preserve">{%p if </w:t>
+            </w:r>
+            <w:proofErr w:type="spellStart"/>
+            <w:r>
+              <w:rPr>
+                <w:rFonts w:ascii="Arial" w:hAnsi="Arial" w:cs="Arial"/>
+                <w:sz w:val="20"/>
+              </w:rPr>
+              <w:t>LMI_Fee</w:t>
+            </w:r>
+            <w:proofErr w:type="spellEnd"/>
+            <w:r>
+              <w:rPr>
+                <w:rFonts w:ascii="Arial" w:hAnsi="Arial" w:cs="Arial"/>
+                <w:sz w:val="20"/>
+              </w:rPr>
+              <w:t xml:space="preserve"> %}</w:t>
+            </w:r>
+          </w:p>
+          <w:p>
+            <w:pPr>
+              <w:spacing w:before="60" w:after="60"/>
+              <w:rPr>
+                <w:rFonts w:ascii="Arial" w:hAnsi="Arial" w:cs="Arial"/>
+                <w:sz w:val="20"/>
+              </w:rPr>
+            </w:pPr>
+            <w:r>
+              <w:rPr>
+                <w:rFonts w:ascii="Arial" w:hAnsi="Arial" w:cs="Arial"/>
+                <w:sz w:val="20"/>
+              </w:rPr>
+              <w:lastRenderedPageBreak/>
+              <w:t xml:space="preserve">{% set total = total + </w:t>
+            </w:r>
+            <w:proofErr w:type="spellStart"/>
+            <w:r>
+              <w:rPr>
+                <w:rFonts w:ascii="Arial" w:hAnsi="Arial" w:cs="Arial"/>
+                <w:sz w:val="20"/>
+              </w:rPr>
+              <w:t>LMI_Fee</w:t>
+            </w:r>
+            <w:proofErr w:type="spellEnd"/>
+            <w:r>
+              <w:rPr>
+                <w:rFonts w:ascii="Arial" w:hAnsi="Arial" w:cs="Arial"/>
+                <w:sz w:val="20"/>
+              </w:rPr>
+              <w:t xml:space="preserve"> %}</w:t>
+            </w:r>
+          </w:p>
+          <w:p>
+            <w:pPr>
+              <w:spacing w:before="60" w:after="60"/>
+              <w:rPr>
+                <w:rFonts w:ascii="Arial" w:hAnsi="Arial" w:cs="Arial"/>
+                <w:sz w:val="20"/>
+              </w:rPr>
+            </w:pPr>
+            <w:r>
+              <w:rPr>
+                <w:rFonts w:ascii="Arial" w:hAnsi="Arial" w:cs="Arial"/>
+                <w:sz w:val="20"/>
+              </w:rPr>
+              <w:t>{%p endif %}</w:t>
+            </w:r>
+          </w:p>
+          <w:p>
+            <w:pPr>
+              <w:spacing w:before="60" w:after="60"/>
+              <w:rPr>
+                <w:rFonts w:ascii="Arial" w:hAnsi="Arial" w:cs="Arial"/>
+                <w:sz w:val="20"/>
+              </w:rPr>
+            </w:pPr>
+            <w:r>
+              <w:rPr>
+                <w:rFonts w:ascii="Arial" w:hAnsi="Arial" w:cs="Arial"/>
+                <w:sz w:val="20"/>
+              </w:rPr>
+              <w:t xml:space="preserve">{%p if </w:t>
+            </w:r>
+            <w:proofErr w:type="spellStart"/>
+            <w:r>
+              <w:rPr>
+                <w:rFonts w:ascii="Arial" w:hAnsi="Arial" w:cs="Arial"/>
+                <w:sz w:val="20"/>
+              </w:rPr>
+              <w:t>mortgage_registration_fee</w:t>
+            </w:r>
+            <w:proofErr w:type="spellEnd"/>
+            <w:r>
+              <w:rPr>
+                <w:rFonts w:ascii="Arial" w:hAnsi="Arial" w:cs="Arial"/>
+                <w:sz w:val="20"/>
+              </w:rPr>
+              <w:t xml:space="preserve"> %}</w:t>
+            </w:r>
+          </w:p>
+          <w:p>
+            <w:pPr>
+              <w:spacing w:before="60" w:after="60"/>
+              <w:rPr>
+                <w:rFonts w:ascii="Arial" w:hAnsi="Arial" w:cs="Arial"/>
+                <w:sz w:val="20"/>
+              </w:rPr>
+            </w:pPr>
+            <w:r>
+              <w:rPr>
+                <w:rFonts w:ascii="Arial" w:hAnsi="Arial" w:cs="Arial"/>
+                <w:sz w:val="20"/>
+              </w:rPr>
+              <w:t xml:space="preserve">{% set total = total + </w:t>
+            </w:r>
+            <w:proofErr w:type="spellStart"/>
+            <w:r>
+              <w:rPr>
+                <w:rFonts w:ascii="Arial" w:hAnsi="Arial" w:cs="Arial"/>
+                <w:sz w:val="20"/>
+              </w:rPr>
+              <w:t>mortgage_registration_fee</w:t>
+            </w:r>
+            <w:proofErr w:type="spellEnd"/>
+            <w:r>
+              <w:rPr>
+                <w:rFonts w:ascii="Arial" w:hAnsi="Arial" w:cs="Arial"/>
+                <w:sz w:val="20"/>
+              </w:rPr>
+              <w:t xml:space="preserve"> %}</w:t>
+            </w:r>
+          </w:p>
+          <w:p>
+            <w:pPr>
+              <w:spacing w:before="60" w:after="60"/>
+              <w:rPr>
+                <w:rFonts w:ascii="Arial" w:hAnsi="Arial" w:cs="Arial"/>
+                <w:sz w:val="20"/>
+              </w:rPr>
+            </w:pPr>
+            <w:r>
+              <w:rPr>
+                <w:rFonts w:ascii="Arial" w:hAnsi="Arial" w:cs="Arial"/>
+                <w:sz w:val="20"/>
+              </w:rPr>
+              <w:t>{%p endif %}</w:t>
+            </w:r>
+          </w:p>
+          <w:p>
+            <w:pPr>
+              <w:spacing w:before="60" w:after="60"/>
+              <w:rPr>
+                <w:rFonts w:ascii="Arial" w:hAnsi="Arial" w:cs="Arial"/>
+                <w:sz w:val="20"/>
+              </w:rPr>
+            </w:pPr>
+            <w:r>
+              <w:rPr>
+                <w:rFonts w:ascii="Arial" w:hAnsi="Arial" w:cs="Arial"/>
+                <w:sz w:val="20"/>
+              </w:rPr>
+              <w:t>{%p endif %}</w:t>
+            </w:r>
+          </w:p>
+          <w:p>
+            <w:pPr>
+              <w:spacing w:before="60" w:after="60"/>
+              <w:rPr>
+                <w:rFonts w:ascii="Arial" w:hAnsi="Arial" w:cs="Arial"/>
+                <w:sz w:val="20"/>
+              </w:rPr>
+            </w:pPr>
+          </w:p>
+        </w:tc>
+      </w:tr>
+      <w:tr>
+        <w:trPr>
+          <w:gridAfter w:val="1"/>
+          <w:wAfter w:w="24" w:type="dxa"/>
+        </w:trPr>
+        <w:tc>
+          <w:tcPr>
             <w:tcW w:w="5918" w:type="dxa"/>
             <w:gridSpan w:val="3"/>
             <w:tcBorders>
@@ -4998,7 +5713,26 @@
                 <w:b/>
                 <w:sz w:val="20"/>
               </w:rPr>
-              <w:t xml:space="preserve">Total fees and charges which are definitely payable (excluding contingent and unascertainable amounts)  </w:t>
+              <w:lastRenderedPageBreak/>
+              <w:t xml:space="preserve">Total fees and charges which are </w:t>
+            </w:r>
+            <w:proofErr w:type="gramStart"/>
+            <w:r>
+              <w:rPr>
+                <w:rFonts w:ascii="Arial" w:hAnsi="Arial" w:cs="Arial"/>
+                <w:b/>
+                <w:sz w:val="20"/>
+              </w:rPr>
+              <w:t>definitely payable</w:t>
+            </w:r>
+            <w:proofErr w:type="gramEnd"/>
+            <w:r>
+              <w:rPr>
+                <w:rFonts w:ascii="Arial" w:hAnsi="Arial" w:cs="Arial"/>
+                <w:b/>
+                <w:sz w:val="20"/>
+              </w:rPr>
+              <w:t xml:space="preserve"> (excluding contingent and unascertainable amounts)  </w:t>
             </w:r>
           </w:p>
         </w:tc>
@@ -5025,289 +5759,23 @@
                 <w:rFonts w:ascii="Arial" w:hAnsi="Arial" w:cs="Arial"/>
                 <w:sz w:val="20"/>
               </w:rPr>
-              <w:t xml:space="preserve">{%p if </w:t>
-            </w:r>
-            <w:r>
-              <w:rPr>
-                <w:rFonts w:ascii="Arial" w:hAnsi="Arial" w:cs="Arial"/>
-                <w:sz w:val="20"/>
-              </w:rPr>
-              <w:t>charges</w:t>
-            </w:r>
-            <w:r>
-              <w:rPr>
-                <w:rFonts w:ascii="Arial" w:hAnsi="Arial" w:cs="Arial"/>
-                <w:sz w:val="20"/>
-              </w:rPr>
-              <w:t xml:space="preserve"> %}</w:t>
-            </w:r>
-          </w:p>
-          <w:p>
-            <w:pPr>
-              <w:spacing w:before="60" w:after="60"/>
-              <w:rPr>
-                <w:rFonts w:ascii="Arial" w:hAnsi="Arial" w:cs="Arial"/>
-                <w:sz w:val="20"/>
-              </w:rPr>
-            </w:pPr>
-            <w:r>
-              <w:rPr>
-                <w:rFonts w:ascii="Arial" w:hAnsi="Arial" w:cs="Arial"/>
-                <w:sz w:val="20"/>
-              </w:rPr>
-              <w:t>{%</w:t>
-            </w:r>
-            <w:r>
-              <w:rPr>
-                <w:rFonts w:ascii="Arial" w:hAnsi="Arial" w:cs="Arial"/>
-                <w:sz w:val="20"/>
-              </w:rPr>
-              <w:t>-</w:t>
-            </w:r>
-            <w:r>
-              <w:rPr>
-                <w:rFonts w:ascii="Arial" w:hAnsi="Arial" w:cs="Arial"/>
-                <w:sz w:val="20"/>
-              </w:rPr>
-              <w:t xml:space="preserve"> set total =</w:t>
-            </w:r>
-          </w:p>
-          <w:p>
-            <w:pPr>
-              <w:spacing w:before="60" w:after="60"/>
-              <w:rPr>
-                <w:rFonts w:ascii="Arial" w:hAnsi="Arial" w:cs="Arial"/>
-                <w:sz w:val="20"/>
-              </w:rPr>
-            </w:pPr>
-            <w:r>
-              <w:rPr>
-                <w:rFonts w:ascii="Arial" w:hAnsi="Arial" w:cs="Arial"/>
-                <w:sz w:val="20"/>
-              </w:rPr>
-              <w:t xml:space="preserve">    (charges | map(attribute='charge_amount') | sum)</w:t>
-            </w:r>
-          </w:p>
-          <w:p>
-            <w:pPr>
-              <w:spacing w:before="60" w:after="60"/>
-              <w:rPr>
-                <w:rFonts w:ascii="Arial" w:hAnsi="Arial" w:cs="Arial"/>
-                <w:sz w:val="20"/>
-              </w:rPr>
-            </w:pPr>
-            <w:r>
-              <w:rPr>
-                <w:rFonts w:ascii="Arial" w:hAnsi="Arial" w:cs="Arial"/>
-                <w:sz w:val="20"/>
-              </w:rPr>
-              <w:t>-</w:t>
-            </w:r>
-            <w:r>
-              <w:rPr>
-                <w:rFonts w:ascii="Arial" w:hAnsi="Arial" w:cs="Arial"/>
-                <w:sz w:val="20"/>
-              </w:rPr>
-              <w:t>%}</w:t>
-            </w:r>
-          </w:p>
-          <w:p>
-            <w:pPr>
-              <w:spacing w:before="60" w:after="60"/>
-              <w:rPr>
-                <w:rFonts w:ascii="Arial" w:hAnsi="Arial" w:cs="Arial"/>
-                <w:sz w:val="20"/>
-              </w:rPr>
-            </w:pPr>
-            <w:r>
-              <w:rPr>
-                <w:rFonts w:ascii="Arial" w:hAnsi="Arial" w:cs="Arial"/>
-                <w:sz w:val="20"/>
-              </w:rPr>
-              <w:t>{%p if LMI_Fee %}</w:t>
-            </w:r>
-          </w:p>
-          <w:p>
-            <w:pPr>
-              <w:spacing w:before="60" w:after="60"/>
-              <w:rPr>
-                <w:rFonts w:ascii="Arial" w:hAnsi="Arial" w:cs="Arial"/>
-                <w:sz w:val="20"/>
-              </w:rPr>
-            </w:pPr>
-            <w:r>
-              <w:rPr>
-                <w:rFonts w:ascii="Arial" w:hAnsi="Arial" w:cs="Arial"/>
-                <w:sz w:val="20"/>
-              </w:rPr>
-              <w:lastRenderedPageBreak/>
-              <w:t>{%</w:t>
-            </w:r>
-            <w:r>
-              <w:rPr>
-                <w:rFonts w:ascii="Arial" w:hAnsi="Arial" w:cs="Arial"/>
-                <w:sz w:val="20"/>
-              </w:rPr>
-              <w:t>-</w:t>
-            </w:r>
-            <w:r>
-              <w:rPr>
-                <w:rFonts w:ascii="Arial" w:hAnsi="Arial" w:cs="Arial"/>
-                <w:sz w:val="20"/>
-              </w:rPr>
-              <w:t xml:space="preserve"> set total = total + LMI_Fee </w:t>
-            </w:r>
-            <w:r>
-              <w:rPr>
-                <w:rFonts w:ascii="Arial" w:hAnsi="Arial" w:cs="Arial"/>
-                <w:sz w:val="20"/>
-              </w:rPr>
-              <w:t>-</w:t>
-            </w:r>
-            <w:r>
-              <w:rPr>
-                <w:rFonts w:ascii="Arial" w:hAnsi="Arial" w:cs="Arial"/>
-                <w:sz w:val="20"/>
-              </w:rPr>
-              <w:t>%}</w:t>
-            </w:r>
-          </w:p>
-          <w:p>
-            <w:pPr>
-              <w:spacing w:before="60" w:after="60"/>
-              <w:rPr>
-                <w:rFonts w:ascii="Arial" w:hAnsi="Arial" w:cs="Arial"/>
-                <w:sz w:val="20"/>
-              </w:rPr>
-            </w:pPr>
-            <w:r>
-              <w:rPr>
-                <w:rFonts w:ascii="Arial" w:hAnsi="Arial" w:cs="Arial"/>
-                <w:sz w:val="20"/>
-              </w:rPr>
-              <w:t>{%p endif %}</w:t>
-            </w:r>
-          </w:p>
-          <w:p>
-            <w:pPr>
-              <w:spacing w:before="60" w:after="60"/>
-              <w:rPr>
-                <w:rFonts w:ascii="Arial" w:hAnsi="Arial" w:cs="Arial"/>
-                <w:sz w:val="20"/>
-              </w:rPr>
-            </w:pPr>
-            <w:r>
-              <w:rPr>
-                <w:rFonts w:ascii="Arial" w:hAnsi="Arial" w:cs="Arial"/>
-                <w:sz w:val="20"/>
-              </w:rPr>
-              <w:t>{%p if mortgage_registration_fee %}</w:t>
-            </w:r>
-          </w:p>
-          <w:p>
-            <w:pPr>
-              <w:spacing w:before="60" w:after="60"/>
-              <w:rPr>
-                <w:rFonts w:ascii="Arial" w:hAnsi="Arial" w:cs="Arial"/>
-                <w:sz w:val="20"/>
-              </w:rPr>
-            </w:pPr>
-            <w:r>
-              <w:rPr>
-                <w:rFonts w:ascii="Arial" w:hAnsi="Arial" w:cs="Arial"/>
-                <w:sz w:val="20"/>
-              </w:rPr>
-              <w:t>{%</w:t>
-            </w:r>
-            <w:r>
-              <w:rPr>
-                <w:rFonts w:ascii="Arial" w:hAnsi="Arial" w:cs="Arial"/>
-                <w:sz w:val="20"/>
-              </w:rPr>
-              <w:t>-</w:t>
-            </w:r>
-            <w:r>
-              <w:rPr>
-                <w:rFonts w:ascii="Arial" w:hAnsi="Arial" w:cs="Arial"/>
-                <w:sz w:val="20"/>
-              </w:rPr>
-              <w:t xml:space="preserve"> set total = total +</w:t>
-            </w:r>
-            <w:r>
-              <w:rPr>
-                <w:rFonts w:ascii="Arial" w:hAnsi="Arial" w:cs="Arial"/>
-                <w:sz w:val="20"/>
-              </w:rPr>
-              <w:t xml:space="preserve"> mortgage_registration_fee</w:t>
-            </w:r>
-            <w:r>
-              <w:rPr>
-                <w:rFonts w:ascii="Arial" w:hAnsi="Arial" w:cs="Arial"/>
-                <w:sz w:val="20"/>
-              </w:rPr>
-              <w:t xml:space="preserve"> </w:t>
-            </w:r>
-            <w:r>
-              <w:rPr>
-                <w:rFonts w:ascii="Arial" w:hAnsi="Arial" w:cs="Arial"/>
-                <w:sz w:val="20"/>
-              </w:rPr>
-              <w:t>-</w:t>
-            </w:r>
-            <w:r>
-              <w:rPr>
-                <w:rFonts w:ascii="Arial" w:hAnsi="Arial" w:cs="Arial"/>
-                <w:sz w:val="20"/>
-              </w:rPr>
-              <w:t>%}</w:t>
-            </w:r>
-          </w:p>
-          <w:p>
-            <w:pPr>
-              <w:spacing w:before="60" w:after="60"/>
-              <w:rPr>
-                <w:rFonts w:ascii="Arial" w:hAnsi="Arial" w:cs="Arial"/>
-                <w:sz w:val="20"/>
-              </w:rPr>
-            </w:pPr>
-            <w:r>
-              <w:rPr>
-                <w:rFonts w:ascii="Arial" w:hAnsi="Arial" w:cs="Arial"/>
-                <w:sz w:val="20"/>
-              </w:rPr>
-              <w:t>{%p endif %}</w:t>
-            </w:r>
-          </w:p>
-          <w:p>
-            <w:pPr>
-              <w:spacing w:before="60" w:after="60"/>
-              <w:rPr>
-                <w:rFonts w:ascii="Arial" w:hAnsi="Arial" w:cs="Arial"/>
-                <w:sz w:val="20"/>
-              </w:rPr>
-            </w:pPr>
-            <w:r>
-              <w:rPr>
-                <w:rFonts w:ascii="Arial" w:hAnsi="Arial" w:cs="Arial"/>
-                <w:sz w:val="20"/>
-              </w:rPr>
-              <w:t>{%p endif %}</w:t>
-            </w:r>
-          </w:p>
-          <w:p>
-            <w:pPr>
-              <w:spacing w:before="60" w:after="60"/>
-              <w:rPr>
-                <w:rFonts w:ascii="Arial" w:hAnsi="Arial" w:cs="Arial"/>
-                <w:sz w:val="20"/>
-              </w:rPr>
-            </w:pPr>
-            <w:r>
-              <w:rPr>
-                <w:rFonts w:ascii="Arial" w:hAnsi="Arial" w:cs="Arial"/>
-                <w:sz w:val="20"/>
-              </w:rPr>
-              <w:t>${{ total }}</w:t>
+              <w:t>$</w:t>
+            </w:r>
+            <w:proofErr w:type="gramStart"/>
+            <w:r>
+              <w:rPr>
+                <w:rFonts w:ascii="Arial" w:hAnsi="Arial" w:cs="Arial"/>
+                <w:sz w:val="20"/>
+              </w:rPr>
+              <w:t>{{ total</w:t>
+            </w:r>
+            <w:proofErr w:type="gramEnd"/>
+            <w:r>
+              <w:rPr>
+                <w:rFonts w:ascii="Arial" w:hAnsi="Arial" w:cs="Arial"/>
+                <w:sz w:val="20"/>
+              </w:rPr>
+              <w:t xml:space="preserve"> }}</w:t>
             </w:r>
           </w:p>
         </w:tc>
@@ -5341,7 +5809,6 @@
                 <w:rFonts w:ascii="Arial" w:hAnsi="Arial" w:cs="Arial"/>
                 <w:sz w:val="20"/>
               </w:rPr>
-              <w:lastRenderedPageBreak/>
               <w:t xml:space="preserve">The following fees and charges </w:t>
             </w:r>
             <w:r>
@@ -5775,19 +6242,44 @@
               </w:rPr>
               <w:t xml:space="preserve">{%tr if </w:t>
             </w:r>
-            <w:r>
-              <w:rPr>
-                <w:rFonts w:ascii="Arial" w:hAnsi="Arial" w:cs="Arial"/>
-                <w:sz w:val="20"/>
-              </w:rPr>
-              <w:t xml:space="preserve">annual_facility_fee </w:t>
-            </w:r>
-            <w:r>
-              <w:rPr>
-                <w:rFonts w:ascii="Arial" w:hAnsi="Arial" w:cs="Arial"/>
-                <w:sz w:val="20"/>
-              </w:rPr>
-              <w:t xml:space="preserve"> %}</w:t>
+            <w:proofErr w:type="spellStart"/>
+            <w:r>
+              <w:rPr>
+                <w:rFonts w:ascii="Arial" w:hAnsi="Arial" w:cs="Arial"/>
+                <w:sz w:val="20"/>
+              </w:rPr>
+              <w:t>annual_facility_</w:t>
+            </w:r>
+            <w:proofErr w:type="gramStart"/>
+            <w:r>
+              <w:rPr>
+                <w:rFonts w:ascii="Arial" w:hAnsi="Arial" w:cs="Arial"/>
+                <w:sz w:val="20"/>
+              </w:rPr>
+              <w:t>fee</w:t>
+            </w:r>
+            <w:proofErr w:type="spellEnd"/>
+            <w:r>
+              <w:rPr>
+                <w:rFonts w:ascii="Arial" w:hAnsi="Arial" w:cs="Arial"/>
+                <w:sz w:val="20"/>
+              </w:rPr>
+              <w:t xml:space="preserve"> </w:t>
+            </w:r>
+            <w:r>
+              <w:rPr>
+                <w:rFonts w:ascii="Arial" w:hAnsi="Arial" w:cs="Arial"/>
+                <w:sz w:val="20"/>
+              </w:rPr>
+              <w:t xml:space="preserve"> %</w:t>
+            </w:r>
+            <w:proofErr w:type="gramEnd"/>
+            <w:r>
+              <w:rPr>
+                <w:rFonts w:ascii="Arial" w:hAnsi="Arial" w:cs="Arial"/>
+                <w:sz w:val="20"/>
+              </w:rPr>
+              <w:t>}</w:t>
             </w:r>
           </w:p>
         </w:tc>
@@ -6105,12 +6597,21 @@
               </w:rPr>
               <w:t xml:space="preserve">{%tr if </w:t>
             </w:r>
-            <w:r>
-              <w:rPr>
-                <w:rFonts w:ascii="Arial" w:hAnsi="Arial" w:cs="Arial"/>
-                <w:sz w:val="20"/>
-              </w:rPr>
-              <w:t xml:space="preserve">monthly_facility_fee </w:t>
+            <w:proofErr w:type="spellStart"/>
+            <w:r>
+              <w:rPr>
+                <w:rFonts w:ascii="Arial" w:hAnsi="Arial" w:cs="Arial"/>
+                <w:sz w:val="20"/>
+              </w:rPr>
+              <w:t>monthly_facility_fee</w:t>
+            </w:r>
+            <w:proofErr w:type="spellEnd"/>
+            <w:r>
+              <w:rPr>
+                <w:rFonts w:ascii="Arial" w:hAnsi="Arial" w:cs="Arial"/>
+                <w:sz w:val="20"/>
+              </w:rPr>
+              <w:t xml:space="preserve"> </w:t>
             </w:r>
             <w:r>
               <w:rPr>
@@ -7497,19 +7998,44 @@
               </w:rPr>
               <w:t xml:space="preserve">A manual </w:t>
             </w:r>
-            <w:r>
-              <w:rPr>
-                <w:rFonts w:ascii="Arial" w:hAnsi="Arial" w:cs="Arial"/>
-                <w:sz w:val="20"/>
-              </w:rPr>
-              <w:t>redraw request</w:t>
-            </w:r>
-            <w:r>
-              <w:rPr>
-                <w:rFonts w:ascii="Arial" w:hAnsi="Arial" w:cs="Arial"/>
-                <w:sz w:val="20"/>
-              </w:rPr>
-              <w:t xml:space="preserve"> fee (payable if you request and we agree to process a redraw request, a one off payment or a funds transfer)</w:t>
+            <w:proofErr w:type="gramStart"/>
+            <w:r>
+              <w:rPr>
+                <w:rFonts w:ascii="Arial" w:hAnsi="Arial" w:cs="Arial"/>
+                <w:sz w:val="20"/>
+              </w:rPr>
+              <w:t>redraw</w:t>
+            </w:r>
+            <w:proofErr w:type="gramEnd"/>
+            <w:r>
+              <w:rPr>
+                <w:rFonts w:ascii="Arial" w:hAnsi="Arial" w:cs="Arial"/>
+                <w:sz w:val="20"/>
+              </w:rPr>
+              <w:t xml:space="preserve"> request</w:t>
+            </w:r>
+            <w:r>
+              <w:rPr>
+                <w:rFonts w:ascii="Arial" w:hAnsi="Arial" w:cs="Arial"/>
+                <w:sz w:val="20"/>
+              </w:rPr>
+              <w:t xml:space="preserve"> fee (payable if you request and we agree to process a redraw request, a </w:t>
+            </w:r>
+            <w:proofErr w:type="gramStart"/>
+            <w:r>
+              <w:rPr>
+                <w:rFonts w:ascii="Arial" w:hAnsi="Arial" w:cs="Arial"/>
+                <w:sz w:val="20"/>
+              </w:rPr>
+              <w:t>one off</w:t>
+            </w:r>
+            <w:proofErr w:type="gramEnd"/>
+            <w:r>
+              <w:rPr>
+                <w:rFonts w:ascii="Arial" w:hAnsi="Arial" w:cs="Arial"/>
+                <w:sz w:val="20"/>
+              </w:rPr>
+              <w:t xml:space="preserve"> payment or a funds transfer)</w:t>
             </w:r>
           </w:p>
         </w:tc>
@@ -7818,7 +8344,23 @@
                 <w:rFonts w:ascii="Arial" w:hAnsi="Arial" w:cs="Arial"/>
                 <w:sz w:val="20"/>
               </w:rPr>
-              <w:t xml:space="preserve">the costs and expenses that we reasonably incur in connection with any exercise or non exercise of rights arising from any </w:t>
+              <w:t xml:space="preserve">the costs and expenses that we reasonably incur in connection with any exercise or </w:t>
+            </w:r>
+            <w:proofErr w:type="spellStart"/>
+            <w:r>
+              <w:rPr>
+                <w:rFonts w:ascii="Arial" w:hAnsi="Arial" w:cs="Arial"/>
+                <w:sz w:val="20"/>
+              </w:rPr>
+              <w:t>non exercise</w:t>
+            </w:r>
+            <w:proofErr w:type="spellEnd"/>
+            <w:r>
+              <w:rPr>
+                <w:rFonts w:ascii="Arial" w:hAnsi="Arial" w:cs="Arial"/>
+                <w:sz w:val="20"/>
+              </w:rPr>
+              <w:t xml:space="preserve"> of rights arising from any </w:t>
             </w:r>
             <w:r>
               <w:rPr>
@@ -8027,7 +8569,23 @@
                 <w:rFonts w:ascii="Arial" w:hAnsi="Arial" w:cs="Arial"/>
                 <w:sz w:val="20"/>
               </w:rPr>
-              <w:t xml:space="preserve">the credit fees or charges (by adding, changing or removing fees or charges or the frequency of fees or charges); </w:t>
+              <w:t>the credit fees or charges (by adding, changing or removing fees or charges or the frequency of fees or charges</w:t>
+            </w:r>
+            <w:proofErr w:type="gramStart"/>
+            <w:r>
+              <w:rPr>
+                <w:rFonts w:ascii="Arial" w:hAnsi="Arial" w:cs="Arial"/>
+                <w:sz w:val="20"/>
+              </w:rPr>
+              <w:t>);</w:t>
+            </w:r>
+            <w:proofErr w:type="gramEnd"/>
+            <w:r>
+              <w:rPr>
+                <w:rFonts w:ascii="Arial" w:hAnsi="Arial" w:cs="Arial"/>
+                <w:sz w:val="20"/>
+              </w:rPr>
+              <w:t xml:space="preserve"> </w:t>
             </w:r>
           </w:p>
           <w:p>
@@ -8052,8 +8610,17 @@
                 <w:rFonts w:ascii="Arial" w:hAnsi="Arial" w:cs="Arial"/>
                 <w:sz w:val="20"/>
               </w:rPr>
-              <w:t>the repayments (either or both the amount and frequency of those repayments);</w:t>
-            </w:r>
+              <w:t>the repayments (either or both the amount and frequency of those repayments</w:t>
+            </w:r>
+            <w:proofErr w:type="gramStart"/>
+            <w:r>
+              <w:rPr>
+                <w:rFonts w:ascii="Arial" w:hAnsi="Arial" w:cs="Arial"/>
+                <w:sz w:val="20"/>
+              </w:rPr>
+              <w:t>);</w:t>
+            </w:r>
+            <w:proofErr w:type="gramEnd"/>
           </w:p>
           <w:p>
             <w:pPr>
@@ -8077,8 +8644,17 @@
                 <w:rFonts w:ascii="Arial" w:hAnsi="Arial" w:cs="Arial"/>
                 <w:sz w:val="20"/>
               </w:rPr>
-              <w:t>changes required to correct for errors, inconsistencies, inadvertent omissions, inaccuracies or ambiguities;</w:t>
-            </w:r>
+              <w:t xml:space="preserve">changes required to correct for errors, inconsistencies, inadvertent omissions, inaccuracies or </w:t>
+            </w:r>
+            <w:proofErr w:type="gramStart"/>
+            <w:r>
+              <w:rPr>
+                <w:rFonts w:ascii="Arial" w:hAnsi="Arial" w:cs="Arial"/>
+                <w:sz w:val="20"/>
+              </w:rPr>
+              <w:t>ambiguities;</w:t>
+            </w:r>
+            <w:proofErr w:type="gramEnd"/>
           </w:p>
           <w:p>
             <w:pPr>
@@ -8190,7 +8766,23 @@
                 <w:rFonts w:ascii="Arial" w:hAnsi="Arial" w:cs="Arial"/>
                 <w:sz w:val="20"/>
               </w:rPr>
-              <w:t>If the interest rate changes, we may change the amount of repayments.</w:t>
+              <w:t xml:space="preserve">If the interest rate changes, we may change the </w:t>
+            </w:r>
+            <w:proofErr w:type="gramStart"/>
+            <w:r>
+              <w:rPr>
+                <w:rFonts w:ascii="Arial" w:hAnsi="Arial" w:cs="Arial"/>
+                <w:sz w:val="20"/>
+              </w:rPr>
+              <w:t>amount</w:t>
+            </w:r>
+            <w:proofErr w:type="gramEnd"/>
+            <w:r>
+              <w:rPr>
+                <w:rFonts w:ascii="Arial" w:hAnsi="Arial" w:cs="Arial"/>
+                <w:sz w:val="20"/>
+              </w:rPr>
+              <w:t xml:space="preserve"> of repayments.</w:t>
             </w:r>
             <w:r>
               <w:rPr>
@@ -8424,6 +9016,7 @@
                 <w:sz w:val="20"/>
               </w:rPr>
             </w:pPr>
+            <w:proofErr w:type="gramStart"/>
             <w:r>
               <w:rPr>
                 <w:rFonts w:ascii="Arial" w:hAnsi="Arial" w:cs="Arial"/>
@@ -8431,6 +9024,7 @@
               </w:rPr>
               <w:t xml:space="preserve">{{ </w:t>
             </w:r>
+            <w:proofErr w:type="spellStart"/>
             <w:r>
               <w:rPr>
                 <w:rFonts w:ascii="Arial" w:hAnsi="Arial" w:cs="Arial"/>
@@ -8438,6 +9032,8 @@
               </w:rPr>
               <w:t>LoanPurposeDetail</w:t>
             </w:r>
+            <w:proofErr w:type="spellEnd"/>
+            <w:proofErr w:type="gramEnd"/>
             <w:r>
               <w:rPr>
                 <w:rFonts w:ascii="Arial" w:hAnsi="Arial" w:cs="Arial"/>
@@ -8478,6 +9074,7 @@
                 <w:b/>
                 <w:sz w:val="20"/>
               </w:rPr>
+              <w:lastRenderedPageBreak/>
               <w:t xml:space="preserve">Loan </w:t>
             </w:r>
             <w:r>
@@ -8598,7 +9195,6 @@
                 <w:b/>
                 <w:sz w:val="20"/>
               </w:rPr>
-              <w:lastRenderedPageBreak/>
               <w:t>Default rate</w:t>
             </w:r>
           </w:p>
@@ -8661,6 +9257,7 @@
               </w:rPr>
               <w:t>(</w:t>
             </w:r>
+            <w:proofErr w:type="gramStart"/>
             <w:r>
               <w:rPr>
                 <w:rFonts w:ascii="Arial" w:hAnsi="Arial" w:cs="Arial"/>
@@ -8683,6 +9280,7 @@
               </w:rPr>
               <w:t>%</w:t>
             </w:r>
+            <w:proofErr w:type="gramEnd"/>
             <w:r>
               <w:rPr>
                 <w:rFonts w:ascii="Arial" w:hAnsi="Arial" w:cs="Arial"/>
@@ -8749,6 +9347,7 @@
               </w:rPr>
               <w:t xml:space="preserve"> </w:t>
             </w:r>
+            <w:proofErr w:type="gramStart"/>
             <w:r>
               <w:rPr>
                 <w:rFonts w:ascii="Arial" w:hAnsi="Arial" w:cs="Arial"/>
@@ -8763,6 +9362,7 @@
               </w:rPr>
               <w:t>LOANNUMBER</w:t>
             </w:r>
+            <w:proofErr w:type="gramEnd"/>
             <w:r>
               <w:rPr>
                 <w:rFonts w:ascii="Arial" w:hAnsi="Arial" w:cs="Arial"/>
@@ -8777,6 +9377,7 @@
               </w:rPr>
               <w:t xml:space="preserve">: </w:t>
             </w:r>
+            <w:proofErr w:type="gramStart"/>
             <w:r>
               <w:rPr>
                 <w:rFonts w:ascii="Arial" w:hAnsi="Arial" w:cs="Arial"/>
@@ -8785,6 +9386,7 @@
               </w:rPr>
               <w:t xml:space="preserve">{{ </w:t>
             </w:r>
+            <w:proofErr w:type="spellStart"/>
             <w:r>
               <w:rPr>
                 <w:rFonts w:ascii="Arial" w:hAnsi="Arial" w:cs="Arial"/>
@@ -8793,6 +9395,8 @@
               </w:rPr>
               <w:t>DefaultInterestRate</w:t>
             </w:r>
+            <w:proofErr w:type="spellEnd"/>
+            <w:proofErr w:type="gramEnd"/>
             <w:r>
               <w:rPr>
                 <w:rFonts w:ascii="Arial" w:hAnsi="Arial" w:cs="Arial"/>
@@ -8887,7 +9491,23 @@
                 <w:rFonts w:ascii="Arial" w:hAnsi="Arial" w:cs="Arial"/>
                 <w:sz w:val="20"/>
               </w:rPr>
-              <w:t xml:space="preserve">We may pay an introduction fee to the mortgage originator or anyone else, such as a broker, who introduced your loan to us.  The amount of commission payable is presently unascertainable.  There may be further amounts payable as a trailing commission.  If a further amount is payable as a trailing commission the amount is not currently ascertainable.  </w:t>
+              <w:t xml:space="preserve">We may pay an introduction fee to the mortgage originator or anyone else, such as a broker, who introduced your loan to us.  The amount of commission payable is presently unascertainable.  There may be further amounts payable as a trailing commission.  If a further amount is payable as a trailing </w:t>
+            </w:r>
+            <w:proofErr w:type="gramStart"/>
+            <w:r>
+              <w:rPr>
+                <w:rFonts w:ascii="Arial" w:hAnsi="Arial" w:cs="Arial"/>
+                <w:sz w:val="20"/>
+              </w:rPr>
+              <w:t>commission</w:t>
+            </w:r>
+            <w:proofErr w:type="gramEnd"/>
+            <w:r>
+              <w:rPr>
+                <w:rFonts w:ascii="Arial" w:hAnsi="Arial" w:cs="Arial"/>
+                <w:sz w:val="20"/>
+              </w:rPr>
+              <w:t xml:space="preserve"> the amount is not currently ascertainable.  </w:t>
             </w:r>
           </w:p>
         </w:tc>
@@ -8981,6 +9601,7 @@
                 <w:sz w:val="20"/>
               </w:rPr>
             </w:pPr>
+            <w:proofErr w:type="gramStart"/>
             <w:r>
               <w:rPr>
                 <w:rFonts w:ascii="Arial" w:hAnsi="Arial" w:cs="Arial"/>
@@ -8995,6 +9616,7 @@
               </w:rPr>
               <w:t>LOANSPECIALCONDITIONS</w:t>
             </w:r>
+            <w:proofErr w:type="gramEnd"/>
             <w:r>
               <w:rPr>
                 <w:rFonts w:ascii="Arial" w:hAnsi="Arial" w:cs="Arial"/>
@@ -9141,6 +9763,7 @@
               </w:rPr>
               <w:t xml:space="preserve">Mortgagor/s: </w:t>
             </w:r>
+            <w:proofErr w:type="gramStart"/>
             <w:r>
               <w:rPr>
                 <w:rFonts w:ascii="Arial" w:hAnsi="Arial" w:cs="Arial"/>
@@ -9153,7 +9776,15 @@
                 <w:rFonts w:ascii="Arial" w:hAnsi="Arial" w:cs="Arial"/>
                 <w:sz w:val="20"/>
               </w:rPr>
-              <w:t>PROPDET1MORTGAGORS</w:t>
+              <w:t>PROPDET</w:t>
+            </w:r>
+            <w:proofErr w:type="gramEnd"/>
+            <w:r>
+              <w:rPr>
+                <w:rFonts w:ascii="Arial" w:hAnsi="Arial" w:cs="Arial"/>
+                <w:sz w:val="20"/>
+              </w:rPr>
+              <w:t>1MORTGAGORS</w:t>
             </w:r>
             <w:r>
               <w:rPr>
@@ -9378,6 +10009,7 @@
               </w:rPr>
               <w:t xml:space="preserve">) over the </w:t>
             </w:r>
+            <w:proofErr w:type="gramStart"/>
             <w:r>
               <w:rPr>
                 <w:rFonts w:ascii="Arial" w:hAnsi="Arial" w:cs="Arial"/>
@@ -9385,6 +10017,7 @@
               </w:rPr>
               <w:t xml:space="preserve">{{ </w:t>
             </w:r>
+            <w:proofErr w:type="spellStart"/>
             <w:r>
               <w:rPr>
                 <w:rFonts w:ascii="Arial" w:hAnsi="Arial" w:cs="Arial"/>
@@ -9392,6 +10025,8 @@
               </w:rPr>
               <w:t>Bordetallnames</w:t>
             </w:r>
+            <w:proofErr w:type="spellEnd"/>
+            <w:proofErr w:type="gramEnd"/>
             <w:r>
               <w:rPr>
                 <w:rFonts w:ascii="Arial" w:hAnsi="Arial" w:cs="Arial"/>
@@ -9406,6 +10041,7 @@
               </w:rPr>
               <w:t xml:space="preserve"> ACN </w:t>
             </w:r>
+            <w:proofErr w:type="gramStart"/>
             <w:r>
               <w:rPr>
                 <w:rFonts w:ascii="Arial" w:hAnsi="Arial" w:cs="Arial"/>
@@ -9418,14 +10054,38 @@
                 <w:rFonts w:ascii="Arial" w:hAnsi="Arial" w:cs="Arial"/>
                 <w:sz w:val="20"/>
               </w:rPr>
-              <w:t>BORDET1ACN</w:t>
-            </w:r>
-            <w:r>
-              <w:rPr>
-                <w:rFonts w:ascii="Arial" w:hAnsi="Arial" w:cs="Arial"/>
-                <w:sz w:val="20"/>
-              </w:rPr>
-              <w:t xml:space="preserve"> }}</w:t>
+              <w:t>BORDET</w:t>
+            </w:r>
+            <w:proofErr w:type="gramEnd"/>
+            <w:r>
+              <w:rPr>
+                <w:rFonts w:ascii="Arial" w:hAnsi="Arial" w:cs="Arial"/>
+                <w:sz w:val="20"/>
+              </w:rPr>
+              <w:t>1</w:t>
+            </w:r>
+            <w:proofErr w:type="gramStart"/>
+            <w:r>
+              <w:rPr>
+                <w:rFonts w:ascii="Arial" w:hAnsi="Arial" w:cs="Arial"/>
+                <w:sz w:val="20"/>
+              </w:rPr>
+              <w:t>ACN</w:t>
+            </w:r>
+            <w:r>
+              <w:rPr>
+                <w:rFonts w:ascii="Arial" w:hAnsi="Arial" w:cs="Arial"/>
+                <w:sz w:val="20"/>
+              </w:rPr>
+              <w:t xml:space="preserve"> }</w:t>
+            </w:r>
+            <w:proofErr w:type="gramEnd"/>
+            <w:r>
+              <w:rPr>
+                <w:rFonts w:ascii="Arial" w:hAnsi="Arial" w:cs="Arial"/>
+                <w:sz w:val="20"/>
+              </w:rPr>
+              <w:t>}</w:t>
             </w:r>
             <w:r>
               <w:rPr>
@@ -9434,6 +10094,7 @@
               </w:rPr>
               <w:t xml:space="preserve"> </w:t>
             </w:r>
+            <w:proofErr w:type="spellStart"/>
             <w:r>
               <w:rPr>
                 <w:rFonts w:ascii="Arial" w:hAnsi="Arial" w:cs="Arial"/>
@@ -9441,6 +10102,7 @@
               </w:rPr>
               <w:t>atf</w:t>
             </w:r>
+            <w:proofErr w:type="spellEnd"/>
             <w:r>
               <w:rPr>
                 <w:rFonts w:ascii="Arial" w:hAnsi="Arial" w:cs="Arial"/>
@@ -9448,6 +10110,7 @@
               </w:rPr>
               <w:t xml:space="preserve"> </w:t>
             </w:r>
+            <w:proofErr w:type="gramStart"/>
             <w:r>
               <w:rPr>
                 <w:rFonts w:ascii="Arial" w:hAnsi="Arial" w:cs="Arial"/>
@@ -9460,14 +10123,38 @@
                 <w:rFonts w:ascii="Arial" w:hAnsi="Arial" w:cs="Arial"/>
                 <w:sz w:val="20"/>
               </w:rPr>
-              <w:t>BORDET1TRUSTNAME</w:t>
-            </w:r>
-            <w:r>
-              <w:rPr>
-                <w:rFonts w:ascii="Arial" w:hAnsi="Arial" w:cs="Arial"/>
-                <w:sz w:val="20"/>
-              </w:rPr>
-              <w:t xml:space="preserve"> }}</w:t>
+              <w:t>BORDET</w:t>
+            </w:r>
+            <w:proofErr w:type="gramEnd"/>
+            <w:r>
+              <w:rPr>
+                <w:rFonts w:ascii="Arial" w:hAnsi="Arial" w:cs="Arial"/>
+                <w:sz w:val="20"/>
+              </w:rPr>
+              <w:t>1</w:t>
+            </w:r>
+            <w:proofErr w:type="gramStart"/>
+            <w:r>
+              <w:rPr>
+                <w:rFonts w:ascii="Arial" w:hAnsi="Arial" w:cs="Arial"/>
+                <w:sz w:val="20"/>
+              </w:rPr>
+              <w:t>TRUSTNAME</w:t>
+            </w:r>
+            <w:r>
+              <w:rPr>
+                <w:rFonts w:ascii="Arial" w:hAnsi="Arial" w:cs="Arial"/>
+                <w:sz w:val="20"/>
+              </w:rPr>
+              <w:t xml:space="preserve"> }</w:t>
+            </w:r>
+            <w:proofErr w:type="gramEnd"/>
+            <w:r>
+              <w:rPr>
+                <w:rFonts w:ascii="Arial" w:hAnsi="Arial" w:cs="Arial"/>
+                <w:sz w:val="20"/>
+              </w:rPr>
+              <w:t>}</w:t>
             </w:r>
             <w:r>
               <w:rPr>
@@ -9490,6 +10177,7 @@
               </w:rPr>
               <w:t xml:space="preserve">mortgaged by the </w:t>
             </w:r>
+            <w:proofErr w:type="gramStart"/>
             <w:r>
               <w:rPr>
                 <w:rFonts w:ascii="Arial" w:hAnsi="Arial" w:cs="Arial"/>
@@ -9502,14 +10190,38 @@
                 <w:rFonts w:ascii="Arial" w:hAnsi="Arial" w:cs="Arial"/>
                 <w:sz w:val="20"/>
               </w:rPr>
-              <w:t>GUARANTOR1FULLNAME</w:t>
-            </w:r>
-            <w:r>
-              <w:rPr>
-                <w:rFonts w:ascii="Arial" w:hAnsi="Arial" w:cs="Arial"/>
-                <w:sz w:val="20"/>
-              </w:rPr>
-              <w:t xml:space="preserve"> }}</w:t>
+              <w:t>GUARANTOR</w:t>
+            </w:r>
+            <w:proofErr w:type="gramEnd"/>
+            <w:r>
+              <w:rPr>
+                <w:rFonts w:ascii="Arial" w:hAnsi="Arial" w:cs="Arial"/>
+                <w:sz w:val="20"/>
+              </w:rPr>
+              <w:t>1</w:t>
+            </w:r>
+            <w:proofErr w:type="gramStart"/>
+            <w:r>
+              <w:rPr>
+                <w:rFonts w:ascii="Arial" w:hAnsi="Arial" w:cs="Arial"/>
+                <w:sz w:val="20"/>
+              </w:rPr>
+              <w:t>FULLNAME</w:t>
+            </w:r>
+            <w:r>
+              <w:rPr>
+                <w:rFonts w:ascii="Arial" w:hAnsi="Arial" w:cs="Arial"/>
+                <w:sz w:val="20"/>
+              </w:rPr>
+              <w:t xml:space="preserve"> }</w:t>
+            </w:r>
+            <w:proofErr w:type="gramEnd"/>
+            <w:r>
+              <w:rPr>
+                <w:rFonts w:ascii="Arial" w:hAnsi="Arial" w:cs="Arial"/>
+                <w:sz w:val="20"/>
+              </w:rPr>
+              <w:t>}</w:t>
             </w:r>
             <w:r>
               <w:rPr>
@@ -9518,6 +10230,7 @@
               </w:rPr>
               <w:t xml:space="preserve"> ACN </w:t>
             </w:r>
+            <w:proofErr w:type="gramStart"/>
             <w:r>
               <w:rPr>
                 <w:rFonts w:ascii="Arial" w:hAnsi="Arial" w:cs="Arial"/>
@@ -9530,8 +10243,17 @@
                 <w:rFonts w:ascii="Arial" w:hAnsi="Arial" w:cs="Arial"/>
                 <w:sz w:val="20"/>
               </w:rPr>
-              <w:t>GUARANTOR1</w:t>
-            </w:r>
+              <w:t>GUARANTOR</w:t>
+            </w:r>
+            <w:proofErr w:type="gramEnd"/>
+            <w:r>
+              <w:rPr>
+                <w:rFonts w:ascii="Arial" w:hAnsi="Arial" w:cs="Arial"/>
+                <w:sz w:val="20"/>
+              </w:rPr>
+              <w:t>1</w:t>
+            </w:r>
+            <w:proofErr w:type="gramStart"/>
             <w:r>
               <w:rPr>
                 <w:rFonts w:ascii="Arial" w:hAnsi="Arial" w:cs="Arial"/>
@@ -9551,7 +10273,15 @@
                 <w:rFonts w:ascii="Arial" w:hAnsi="Arial" w:cs="Arial"/>
                 <w:sz w:val="20"/>
               </w:rPr>
-              <w:t xml:space="preserve"> }}</w:t>
+              <w:t xml:space="preserve"> }</w:t>
+            </w:r>
+            <w:proofErr w:type="gramEnd"/>
+            <w:r>
+              <w:rPr>
+                <w:rFonts w:ascii="Arial" w:hAnsi="Arial" w:cs="Arial"/>
+                <w:sz w:val="20"/>
+              </w:rPr>
+              <w:t>}</w:t>
             </w:r>
             <w:r>
               <w:rPr>
@@ -9567,6 +10297,7 @@
               </w:rPr>
               <w:t xml:space="preserve"> at </w:t>
             </w:r>
+            <w:proofErr w:type="gramStart"/>
             <w:r>
               <w:rPr>
                 <w:rFonts w:ascii="Arial" w:hAnsi="Arial" w:cs="Arial"/>
@@ -9581,6 +10312,7 @@
               </w:rPr>
               <w:t>PROPDETALLSECADD</w:t>
             </w:r>
+            <w:proofErr w:type="gramEnd"/>
             <w:r>
               <w:rPr>
                 <w:rFonts w:ascii="Arial" w:hAnsi="Arial" w:cs="Arial"/>
@@ -9802,6 +10534,7 @@
               </w:rPr>
               <w:t xml:space="preserve">(if applicable): ACN </w:t>
             </w:r>
+            <w:proofErr w:type="gramStart"/>
             <w:r>
               <w:rPr>
                 <w:rFonts w:ascii="Arial" w:hAnsi="Arial" w:cs="Arial"/>
@@ -9814,7 +10547,15 @@
                 <w:rFonts w:ascii="Arial" w:hAnsi="Arial" w:cs="Arial"/>
                 <w:sz w:val="20"/>
               </w:rPr>
-              <w:t>GUARANTOR1ACN</w:t>
+              <w:t>GUARANTOR</w:t>
+            </w:r>
+            <w:proofErr w:type="gramEnd"/>
+            <w:r>
+              <w:rPr>
+                <w:rFonts w:ascii="Arial" w:hAnsi="Arial" w:cs="Arial"/>
+                <w:sz w:val="20"/>
+              </w:rPr>
+              <w:t>1ACN</w:t>
             </w:r>
             <w:r>
               <w:rPr>
@@ -9852,7 +10593,15 @@
                 <w:rFonts w:ascii="Arial" w:hAnsi="Arial" w:cs="Arial"/>
                 <w:sz w:val="20"/>
               </w:rPr>
-              <w:t xml:space="preserve">Address of guarantor:  </w:t>
+              <w:t>Address of guarantor</w:t>
+            </w:r>
+            <w:proofErr w:type="gramStart"/>
+            <w:r>
+              <w:rPr>
+                <w:rFonts w:ascii="Arial" w:hAnsi="Arial" w:cs="Arial"/>
+                <w:sz w:val="20"/>
+              </w:rPr>
+              <w:t xml:space="preserve">:  </w:t>
             </w:r>
             <w:r>
               <w:rPr>
@@ -9860,6 +10609,63 @@
                 <w:noProof/>
                 <w:sz w:val="20"/>
               </w:rPr>
+              <w:t>{</w:t>
+            </w:r>
+            <w:proofErr w:type="gramEnd"/>
+            <w:r>
+              <w:rPr>
+                <w:rFonts w:ascii="Arial" w:hAnsi="Arial" w:cs="Arial"/>
+                <w:noProof/>
+                <w:sz w:val="20"/>
+              </w:rPr>
+              <w:t xml:space="preserve">{ </w:t>
+            </w:r>
+            <w:r>
+              <w:rPr>
+                <w:rFonts w:ascii="Arial" w:hAnsi="Arial" w:cs="Arial"/>
+                <w:noProof/>
+                <w:sz w:val="20"/>
+              </w:rPr>
+              <w:t>GUARANTOR</w:t>
+            </w:r>
+            <w:r>
+              <w:rPr>
+                <w:rFonts w:ascii="Arial" w:hAnsi="Arial" w:cs="Arial"/>
+                <w:noProof/>
+                <w:sz w:val="20"/>
+              </w:rPr>
+              <w:t>1</w:t>
+            </w:r>
+            <w:r>
+              <w:rPr>
+                <w:rFonts w:ascii="Arial" w:hAnsi="Arial" w:cs="Arial"/>
+                <w:noProof/>
+                <w:sz w:val="20"/>
+              </w:rPr>
+              <w:t>ADDRESSLINE1</w:t>
+            </w:r>
+            <w:r>
+              <w:rPr>
+                <w:rFonts w:ascii="Arial" w:hAnsi="Arial" w:cs="Arial"/>
+                <w:noProof/>
+                <w:sz w:val="20"/>
+              </w:rPr>
+              <w:t xml:space="preserve"> }}</w:t>
+            </w:r>
+            <w:r>
+              <w:rPr>
+                <w:rFonts w:ascii="Arial" w:hAnsi="Arial" w:cs="Arial"/>
+                <w:noProof/>
+                <w:sz w:val="20"/>
+              </w:rPr>
+              <w:t xml:space="preserve">, </w:t>
+            </w:r>
+            <w:r>
+              <w:rPr>
+                <w:rFonts w:ascii="Arial" w:hAnsi="Arial" w:cs="Arial"/>
+                <w:noProof/>
+                <w:sz w:val="20"/>
+              </w:rPr>
               <w:t xml:space="preserve">{{ </w:t>
             </w:r>
             <w:r>
@@ -9884,7 +10690,7 @@
                 <w:noProof/>
                 <w:sz w:val="20"/>
               </w:rPr>
-              <w:t>ADDRESSLINE1</w:t>
+              <w:t>SUBURB</w:t>
             </w:r>
             <w:r>
               <w:rPr>
@@ -9900,7 +10706,7 @@
                 <w:noProof/>
                 <w:sz w:val="20"/>
               </w:rPr>
-              <w:t xml:space="preserve">, </w:t>
+              <w:t xml:space="preserve"> </w:t>
             </w:r>
             <w:r>
               <w:rPr>
@@ -9932,7 +10738,7 @@
                 <w:noProof/>
                 <w:sz w:val="20"/>
               </w:rPr>
-              <w:t>SUBURB</w:t>
+              <w:t>STATE</w:t>
             </w:r>
             <w:r>
               <w:rPr>
@@ -9974,13 +10780,14 @@
               </w:rPr>
               <w:t>1</w:t>
             </w:r>
+            <w:proofErr w:type="gramStart"/>
             <w:r>
               <w:rPr>
                 <w:rFonts w:ascii="Arial" w:hAnsi="Arial" w:cs="Arial"/>
                 <w:noProof/>
                 <w:sz w:val="20"/>
               </w:rPr>
-              <w:t>STATE</w:t>
+              <w:t>POSTCODE</w:t>
             </w:r>
             <w:r>
               <w:rPr>
@@ -9993,58 +10800,11 @@
             <w:r>
               <w:rPr>
                 <w:rFonts w:ascii="Arial" w:hAnsi="Arial" w:cs="Arial"/>
-                <w:noProof/>
-                <w:sz w:val="20"/>
-              </w:rPr>
-              <w:t xml:space="preserve"> </w:t>
-            </w:r>
-            <w:r>
-              <w:rPr>
-                <w:rFonts w:ascii="Arial" w:hAnsi="Arial" w:cs="Arial"/>
-                <w:noProof/>
-                <w:sz w:val="20"/>
-              </w:rPr>
-              <w:t xml:space="preserve">{{ </w:t>
-            </w:r>
-            <w:r>
-              <w:rPr>
-                <w:rFonts w:ascii="Arial" w:hAnsi="Arial" w:cs="Arial"/>
-                <w:noProof/>
-                <w:sz w:val="20"/>
-              </w:rPr>
-              <w:t>GUARANTOR</w:t>
-            </w:r>
-            <w:r>
-              <w:rPr>
-                <w:rFonts w:ascii="Arial" w:hAnsi="Arial" w:cs="Arial"/>
-                <w:noProof/>
-                <w:sz w:val="20"/>
-              </w:rPr>
-              <w:t>1</w:t>
-            </w:r>
-            <w:r>
-              <w:rPr>
-                <w:rFonts w:ascii="Arial" w:hAnsi="Arial" w:cs="Arial"/>
-                <w:noProof/>
-                <w:sz w:val="20"/>
-              </w:rPr>
-              <w:t>POSTCODE</w:t>
-            </w:r>
-            <w:r>
-              <w:rPr>
-                <w:rFonts w:ascii="Arial" w:hAnsi="Arial" w:cs="Arial"/>
-                <w:noProof/>
-                <w:sz w:val="20"/>
-              </w:rPr>
-              <w:t xml:space="preserve"> }}</w:t>
-            </w:r>
-            <w:r>
-              <w:rPr>
-                <w:rFonts w:ascii="Arial" w:hAnsi="Arial" w:cs="Arial"/>
                 <w:sz w:val="20"/>
               </w:rPr>
               <w:tab/>
             </w:r>
+            <w:proofErr w:type="gramEnd"/>
             <w:r>
               <w:rPr>
                 <w:rFonts w:ascii="Arial" w:hAnsi="Arial" w:cs="Arial"/>
@@ -10138,7 +10898,47 @@
                 <w:bCs/>
                 <w:sz w:val="20"/>
               </w:rPr>
-              <w:t xml:space="preserve"> {{ loop.index + 1 }}</w:t>
+              <w:t xml:space="preserve"> </w:t>
+            </w:r>
+            <w:proofErr w:type="gramStart"/>
+            <w:r>
+              <w:rPr>
+                <w:rFonts w:ascii="Arial" w:hAnsi="Arial" w:cs="Arial"/>
+                <w:b/>
+                <w:bCs/>
+                <w:sz w:val="20"/>
+              </w:rPr>
+              <w:t xml:space="preserve">{{ </w:t>
+            </w:r>
+            <w:proofErr w:type="spellStart"/>
+            <w:r>
+              <w:rPr>
+                <w:rFonts w:ascii="Arial" w:hAnsi="Arial" w:cs="Arial"/>
+                <w:b/>
+                <w:bCs/>
+                <w:sz w:val="20"/>
+              </w:rPr>
+              <w:t>loop</w:t>
+            </w:r>
+            <w:proofErr w:type="gramEnd"/>
+            <w:r>
+              <w:rPr>
+                <w:rFonts w:ascii="Arial" w:hAnsi="Arial" w:cs="Arial"/>
+                <w:b/>
+                <w:bCs/>
+                <w:sz w:val="20"/>
+              </w:rPr>
+              <w:t>.index</w:t>
+            </w:r>
+            <w:proofErr w:type="spellEnd"/>
+            <w:r>
+              <w:rPr>
+                <w:rFonts w:ascii="Arial" w:hAnsi="Arial" w:cs="Arial"/>
+                <w:b/>
+                <w:bCs/>
+                <w:sz w:val="20"/>
+              </w:rPr>
+              <w:t xml:space="preserve"> + 1 }}</w:t>
             </w:r>
           </w:p>
         </w:tc>
@@ -10184,8 +10984,18 @@
                 <w:noProof/>
                 <w:sz w:val="20"/>
               </w:rPr>
-              <w:t>{{ director.</w:t>
-            </w:r>
+              <w:t xml:space="preserve">{{ </w:t>
+            </w:r>
+            <w:proofErr w:type="spellStart"/>
+            <w:r>
+              <w:rPr>
+                <w:rFonts w:ascii="Arial" w:hAnsi="Arial" w:cs="Arial"/>
+                <w:noProof/>
+                <w:sz w:val="20"/>
+              </w:rPr>
+              <w:t>director.</w:t>
+            </w:r>
+            <w:proofErr w:type="gramStart"/>
             <w:r>
               <w:rPr>
                 <w:rFonts w:ascii="Arial" w:hAnsi="Arial" w:cs="Arial"/>
@@ -10193,13 +11003,23 @@
               </w:rPr>
               <w:t>GUARANTORNAME</w:t>
             </w:r>
+            <w:proofErr w:type="spellEnd"/>
             <w:r>
               <w:rPr>
                 <w:rFonts w:ascii="Arial" w:hAnsi="Arial" w:cs="Arial"/>
                 <w:noProof/>
                 <w:sz w:val="20"/>
               </w:rPr>
-              <w:t xml:space="preserve"> }}</w:t>
+              <w:t xml:space="preserve"> }</w:t>
+            </w:r>
+            <w:proofErr w:type="gramEnd"/>
+            <w:r>
+              <w:rPr>
+                <w:rFonts w:ascii="Arial" w:hAnsi="Arial" w:cs="Arial"/>
+                <w:noProof/>
+                <w:sz w:val="20"/>
+              </w:rPr>
+              <w:t>}</w:t>
             </w:r>
             <w:r>
               <w:rPr>
@@ -10382,6 +11202,7 @@
               </w:rPr>
               <w:t>{{ director.</w:t>
             </w:r>
+            <w:proofErr w:type="gramStart"/>
             <w:r>
               <w:rPr>
                 <w:rFonts w:ascii="Arial" w:hAnsi="Arial" w:cs="Arial"/>
@@ -10405,6 +11226,7 @@
               </w:rPr>
               <w:tab/>
             </w:r>
+            <w:proofErr w:type="gramEnd"/>
             <w:r>
               <w:rPr>
                 <w:rFonts w:ascii="Arial" w:hAnsi="Arial" w:cs="Arial"/>
@@ -10455,7 +11277,23 @@
                 <w:rFonts w:ascii="Arial" w:hAnsi="Arial" w:cs="Arial"/>
                 <w:sz w:val="20"/>
               </w:rPr>
-              <w:t>{%tr endfor %}</w:t>
+              <w:t xml:space="preserve">{%tr </w:t>
+            </w:r>
+            <w:proofErr w:type="spellStart"/>
+            <w:r>
+              <w:rPr>
+                <w:rFonts w:ascii="Arial" w:hAnsi="Arial" w:cs="Arial"/>
+                <w:sz w:val="20"/>
+              </w:rPr>
+              <w:t>endfor</w:t>
+            </w:r>
+            <w:proofErr w:type="spellEnd"/>
+            <w:r>
+              <w:rPr>
+                <w:rFonts w:ascii="Arial" w:hAnsi="Arial" w:cs="Arial"/>
+                <w:sz w:val="20"/>
+              </w:rPr>
+              <w:t xml:space="preserve"> %}</w:t>
             </w:r>
           </w:p>
         </w:tc>
@@ -10557,7 +11395,23 @@
                 <w:rFonts w:ascii="Arial" w:hAnsi="Arial" w:cs="Arial"/>
                 <w:sz w:val="20"/>
               </w:rPr>
-              <w:t xml:space="preserve"> (inc ACN/ABN):</w:t>
+              <w:t xml:space="preserve"> (</w:t>
+            </w:r>
+            <w:proofErr w:type="spellStart"/>
+            <w:r>
+              <w:rPr>
+                <w:rFonts w:ascii="Arial" w:hAnsi="Arial" w:cs="Arial"/>
+                <w:sz w:val="20"/>
+              </w:rPr>
+              <w:t>inc</w:t>
+            </w:r>
+            <w:proofErr w:type="spellEnd"/>
+            <w:r>
+              <w:rPr>
+                <w:rFonts w:ascii="Arial" w:hAnsi="Arial" w:cs="Arial"/>
+                <w:sz w:val="20"/>
+              </w:rPr>
+              <w:t xml:space="preserve"> ACN/ABN):</w:t>
             </w:r>
             <w:r>
               <w:rPr>
@@ -10684,6 +11538,7 @@
               </w:rPr>
               <w:t xml:space="preserve">’: </w:t>
             </w:r>
+            <w:proofErr w:type="gramStart"/>
             <w:r>
               <w:rPr>
                 <w:rFonts w:ascii="Arial" w:hAnsi="Arial" w:cs="Arial"/>
@@ -10696,14 +11551,38 @@
                 <w:rFonts w:ascii="Arial" w:hAnsi="Arial" w:cs="Arial"/>
                 <w:sz w:val="20"/>
               </w:rPr>
-              <w:t>BORDET1TRUSTNAME</w:t>
-            </w:r>
-            <w:r>
-              <w:rPr>
-                <w:rFonts w:ascii="Arial" w:hAnsi="Arial" w:cs="Arial"/>
-                <w:sz w:val="20"/>
-              </w:rPr>
-              <w:t xml:space="preserve"> }}</w:t>
+              <w:t>BORDET</w:t>
+            </w:r>
+            <w:proofErr w:type="gramEnd"/>
+            <w:r>
+              <w:rPr>
+                <w:rFonts w:ascii="Arial" w:hAnsi="Arial" w:cs="Arial"/>
+                <w:sz w:val="20"/>
+              </w:rPr>
+              <w:t>1</w:t>
+            </w:r>
+            <w:proofErr w:type="gramStart"/>
+            <w:r>
+              <w:rPr>
+                <w:rFonts w:ascii="Arial" w:hAnsi="Arial" w:cs="Arial"/>
+                <w:sz w:val="20"/>
+              </w:rPr>
+              <w:t>TRUSTNAME</w:t>
+            </w:r>
+            <w:r>
+              <w:rPr>
+                <w:rFonts w:ascii="Arial" w:hAnsi="Arial" w:cs="Arial"/>
+                <w:sz w:val="20"/>
+              </w:rPr>
+              <w:t xml:space="preserve"> }</w:t>
+            </w:r>
+            <w:proofErr w:type="gramEnd"/>
+            <w:r>
+              <w:rPr>
+                <w:rFonts w:ascii="Arial" w:hAnsi="Arial" w:cs="Arial"/>
+                <w:sz w:val="20"/>
+              </w:rPr>
+              <w:t>}</w:t>
             </w:r>
           </w:p>
           <w:p>
@@ -10764,6 +11643,7 @@
               </w:rPr>
               <w:t xml:space="preserve"> </w:t>
             </w:r>
+            <w:proofErr w:type="gramStart"/>
             <w:r>
               <w:rPr>
                 <w:rFonts w:ascii="Arial" w:hAnsi="Arial" w:cs="Arial"/>
@@ -10776,14 +11656,38 @@
                 <w:rFonts w:ascii="Arial" w:hAnsi="Arial" w:cs="Arial"/>
                 <w:sz w:val="20"/>
               </w:rPr>
-              <w:t>bordet1trustdate</w:t>
-            </w:r>
-            <w:r>
-              <w:rPr>
-                <w:rFonts w:ascii="Arial" w:hAnsi="Arial" w:cs="Arial"/>
-                <w:sz w:val="20"/>
-              </w:rPr>
-              <w:t xml:space="preserve"> }}</w:t>
+              <w:t>bordet</w:t>
+            </w:r>
+            <w:proofErr w:type="gramEnd"/>
+            <w:r>
+              <w:rPr>
+                <w:rFonts w:ascii="Arial" w:hAnsi="Arial" w:cs="Arial"/>
+                <w:sz w:val="20"/>
+              </w:rPr>
+              <w:t>1</w:t>
+            </w:r>
+            <w:proofErr w:type="gramStart"/>
+            <w:r>
+              <w:rPr>
+                <w:rFonts w:ascii="Arial" w:hAnsi="Arial" w:cs="Arial"/>
+                <w:sz w:val="20"/>
+              </w:rPr>
+              <w:t>trustdate</w:t>
+            </w:r>
+            <w:r>
+              <w:rPr>
+                <w:rFonts w:ascii="Arial" w:hAnsi="Arial" w:cs="Arial"/>
+                <w:sz w:val="20"/>
+              </w:rPr>
+              <w:t xml:space="preserve"> }</w:t>
+            </w:r>
+            <w:proofErr w:type="gramEnd"/>
+            <w:r>
+              <w:rPr>
+                <w:rFonts w:ascii="Arial" w:hAnsi="Arial" w:cs="Arial"/>
+                <w:sz w:val="20"/>
+              </w:rPr>
+              <w:t>}</w:t>
             </w:r>
           </w:p>
           <w:p>
@@ -10800,8 +11704,10 @@
                 <w:rFonts w:ascii="Arial" w:hAnsi="Arial" w:cs="Arial"/>
                 <w:sz w:val="20"/>
               </w:rPr>
+              <w:lastRenderedPageBreak/>
               <w:t xml:space="preserve">Name of ‘Holding Trustee’ (inc. ACN/ABN): </w:t>
             </w:r>
+            <w:proofErr w:type="gramStart"/>
             <w:r>
               <w:rPr>
                 <w:rFonts w:ascii="Arial" w:hAnsi="Arial" w:cs="Arial"/>
@@ -10814,14 +11720,38 @@
                 <w:rFonts w:ascii="Arial" w:hAnsi="Arial" w:cs="Arial"/>
                 <w:sz w:val="20"/>
               </w:rPr>
-              <w:t>GUARANTOR1FULLNAME</w:t>
-            </w:r>
-            <w:r>
-              <w:rPr>
-                <w:rFonts w:ascii="Arial" w:hAnsi="Arial" w:cs="Arial"/>
-                <w:sz w:val="20"/>
-              </w:rPr>
-              <w:t xml:space="preserve"> }}</w:t>
+              <w:t>GUARANTOR</w:t>
+            </w:r>
+            <w:proofErr w:type="gramEnd"/>
+            <w:r>
+              <w:rPr>
+                <w:rFonts w:ascii="Arial" w:hAnsi="Arial" w:cs="Arial"/>
+                <w:sz w:val="20"/>
+              </w:rPr>
+              <w:t>1</w:t>
+            </w:r>
+            <w:proofErr w:type="gramStart"/>
+            <w:r>
+              <w:rPr>
+                <w:rFonts w:ascii="Arial" w:hAnsi="Arial" w:cs="Arial"/>
+                <w:sz w:val="20"/>
+              </w:rPr>
+              <w:t>FULLNAME</w:t>
+            </w:r>
+            <w:r>
+              <w:rPr>
+                <w:rFonts w:ascii="Arial" w:hAnsi="Arial" w:cs="Arial"/>
+                <w:sz w:val="20"/>
+              </w:rPr>
+              <w:t xml:space="preserve"> }</w:t>
+            </w:r>
+            <w:proofErr w:type="gramEnd"/>
+            <w:r>
+              <w:rPr>
+                <w:rFonts w:ascii="Arial" w:hAnsi="Arial" w:cs="Arial"/>
+                <w:sz w:val="20"/>
+              </w:rPr>
+              <w:t>}</w:t>
             </w:r>
             <w:r>
               <w:rPr>
@@ -10830,6 +11760,7 @@
               </w:rPr>
               <w:t xml:space="preserve"> ACN </w:t>
             </w:r>
+            <w:proofErr w:type="gramStart"/>
             <w:r>
               <w:rPr>
                 <w:rFonts w:ascii="Arial" w:hAnsi="Arial" w:cs="Arial"/>
@@ -10842,14 +11773,38 @@
                 <w:rFonts w:ascii="Arial" w:hAnsi="Arial" w:cs="Arial"/>
                 <w:sz w:val="20"/>
               </w:rPr>
-              <w:t>GUARANTOR1ACN</w:t>
-            </w:r>
-            <w:r>
-              <w:rPr>
-                <w:rFonts w:ascii="Arial" w:hAnsi="Arial" w:cs="Arial"/>
-                <w:sz w:val="20"/>
-              </w:rPr>
-              <w:t xml:space="preserve"> }}</w:t>
+              <w:t>GUARANTOR</w:t>
+            </w:r>
+            <w:proofErr w:type="gramEnd"/>
+            <w:r>
+              <w:rPr>
+                <w:rFonts w:ascii="Arial" w:hAnsi="Arial" w:cs="Arial"/>
+                <w:sz w:val="20"/>
+              </w:rPr>
+              <w:t>1</w:t>
+            </w:r>
+            <w:proofErr w:type="gramStart"/>
+            <w:r>
+              <w:rPr>
+                <w:rFonts w:ascii="Arial" w:hAnsi="Arial" w:cs="Arial"/>
+                <w:sz w:val="20"/>
+              </w:rPr>
+              <w:t>ACN</w:t>
+            </w:r>
+            <w:r>
+              <w:rPr>
+                <w:rFonts w:ascii="Arial" w:hAnsi="Arial" w:cs="Arial"/>
+                <w:sz w:val="20"/>
+              </w:rPr>
+              <w:t xml:space="preserve"> }</w:t>
+            </w:r>
+            <w:proofErr w:type="gramEnd"/>
+            <w:r>
+              <w:rPr>
+                <w:rFonts w:ascii="Arial" w:hAnsi="Arial" w:cs="Arial"/>
+                <w:sz w:val="20"/>
+              </w:rPr>
+              <w:t>}</w:t>
             </w:r>
             <w:r>
               <w:rPr>
@@ -10910,6 +11865,7 @@
               </w:rPr>
               <w:t xml:space="preserve">Trust’: </w:t>
             </w:r>
+            <w:proofErr w:type="gramStart"/>
             <w:r>
               <w:rPr>
                 <w:rFonts w:ascii="Arial" w:hAnsi="Arial" w:cs="Arial"/>
@@ -10922,14 +11878,38 @@
                 <w:rFonts w:ascii="Arial" w:hAnsi="Arial" w:cs="Arial"/>
                 <w:sz w:val="20"/>
               </w:rPr>
-              <w:t>GUARANTOR1TRUSTNAME</w:t>
-            </w:r>
-            <w:r>
-              <w:rPr>
-                <w:rFonts w:ascii="Arial" w:hAnsi="Arial" w:cs="Arial"/>
-                <w:sz w:val="20"/>
-              </w:rPr>
-              <w:t xml:space="preserve"> }}</w:t>
+              <w:t>GUARANTOR</w:t>
+            </w:r>
+            <w:proofErr w:type="gramEnd"/>
+            <w:r>
+              <w:rPr>
+                <w:rFonts w:ascii="Arial" w:hAnsi="Arial" w:cs="Arial"/>
+                <w:sz w:val="20"/>
+              </w:rPr>
+              <w:t>1</w:t>
+            </w:r>
+            <w:proofErr w:type="gramStart"/>
+            <w:r>
+              <w:rPr>
+                <w:rFonts w:ascii="Arial" w:hAnsi="Arial" w:cs="Arial"/>
+                <w:sz w:val="20"/>
+              </w:rPr>
+              <w:t>TRUSTNAME</w:t>
+            </w:r>
+            <w:r>
+              <w:rPr>
+                <w:rFonts w:ascii="Arial" w:hAnsi="Arial" w:cs="Arial"/>
+                <w:sz w:val="20"/>
+              </w:rPr>
+              <w:t xml:space="preserve"> }</w:t>
+            </w:r>
+            <w:proofErr w:type="gramEnd"/>
+            <w:r>
+              <w:rPr>
+                <w:rFonts w:ascii="Arial" w:hAnsi="Arial" w:cs="Arial"/>
+                <w:sz w:val="20"/>
+              </w:rPr>
+              <w:t>}</w:t>
             </w:r>
           </w:p>
           <w:p>
@@ -10947,7 +11927,6 @@
                 <w:rFonts w:ascii="Arial" w:hAnsi="Arial" w:cs="Arial"/>
                 <w:sz w:val="20"/>
               </w:rPr>
-              <w:lastRenderedPageBreak/>
               <w:t xml:space="preserve">Date of </w:t>
             </w:r>
             <w:r>
@@ -10985,6 +11964,7 @@
               </w:rPr>
               <w:t xml:space="preserve"> </w:t>
             </w:r>
+            <w:proofErr w:type="gramStart"/>
             <w:r>
               <w:rPr>
                 <w:rFonts w:ascii="Arial" w:hAnsi="Arial" w:cs="Arial"/>
@@ -10997,7 +11977,15 @@
                 <w:rFonts w:ascii="Arial" w:hAnsi="Arial" w:cs="Arial"/>
                 <w:sz w:val="20"/>
               </w:rPr>
-              <w:t>GUARANTOR1TRUSTDATE</w:t>
+              <w:t>GUARANTOR</w:t>
+            </w:r>
+            <w:proofErr w:type="gramEnd"/>
+            <w:r>
+              <w:rPr>
+                <w:rFonts w:ascii="Arial" w:hAnsi="Arial" w:cs="Arial"/>
+                <w:sz w:val="20"/>
+              </w:rPr>
+              <w:t>1TRUSTDATE</w:t>
             </w:r>
             <w:r>
               <w:rPr>
@@ -11320,7 +12308,16 @@
                 <w:i/>
                 <w:sz w:val="20"/>
               </w:rPr>
-              <w:t>disclosure date</w:t>
+              <w:t xml:space="preserve">disclosure </w:t>
+            </w:r>
+            <w:proofErr w:type="gramStart"/>
+            <w:r>
+              <w:rPr>
+                <w:rFonts w:ascii="Arial" w:hAnsi="Arial" w:cs="Arial"/>
+                <w:i/>
+                <w:sz w:val="20"/>
+              </w:rPr>
+              <w:t>date</w:t>
             </w:r>
             <w:r>
               <w:rPr>
@@ -11329,6 +12326,7 @@
               </w:rPr>
               <w:t>;</w:t>
             </w:r>
+            <w:proofErr w:type="gramEnd"/>
           </w:p>
           <w:p>
             <w:pPr>
@@ -11357,14 +12355,31 @@
                 <w:i/>
                 <w:sz w:val="20"/>
               </w:rPr>
-              <w:t>disclosure date</w:t>
-            </w:r>
-            <w:r>
-              <w:rPr>
-                <w:rFonts w:ascii="Arial" w:hAnsi="Arial" w:cs="Arial"/>
-                <w:sz w:val="20"/>
-              </w:rPr>
-              <w:t xml:space="preserve">; </w:t>
+              <w:t xml:space="preserve">disclosure </w:t>
+            </w:r>
+            <w:proofErr w:type="gramStart"/>
+            <w:r>
+              <w:rPr>
+                <w:rFonts w:ascii="Arial" w:hAnsi="Arial" w:cs="Arial"/>
+                <w:i/>
+                <w:sz w:val="20"/>
+              </w:rPr>
+              <w:t>date</w:t>
+            </w:r>
+            <w:r>
+              <w:rPr>
+                <w:rFonts w:ascii="Arial" w:hAnsi="Arial" w:cs="Arial"/>
+                <w:sz w:val="20"/>
+              </w:rPr>
+              <w:t>;</w:t>
+            </w:r>
+            <w:proofErr w:type="gramEnd"/>
+            <w:r>
+              <w:rPr>
+                <w:rFonts w:ascii="Arial" w:hAnsi="Arial" w:cs="Arial"/>
+                <w:sz w:val="20"/>
+              </w:rPr>
+              <w:t xml:space="preserve"> </w:t>
             </w:r>
           </w:p>
           <w:p>
@@ -11386,8 +12401,17 @@
                 <w:rFonts w:ascii="Arial" w:hAnsi="Arial" w:cs="Arial"/>
                 <w:sz w:val="20"/>
               </w:rPr>
-              <w:t>we have not been provided with information or documents we require or the accuracy or authenticity of any such document or information has not been verified to our satisfaction;</w:t>
-            </w:r>
+              <w:t xml:space="preserve">we have not been provided with information or documents we require or the accuracy or authenticity of any such document or information has not been verified to our </w:t>
+            </w:r>
+            <w:proofErr w:type="gramStart"/>
+            <w:r>
+              <w:rPr>
+                <w:rFonts w:ascii="Arial" w:hAnsi="Arial" w:cs="Arial"/>
+                <w:sz w:val="20"/>
+              </w:rPr>
+              <w:t>satisfaction;</w:t>
+            </w:r>
+            <w:proofErr w:type="gramEnd"/>
           </w:p>
           <w:p>
             <w:pPr>
@@ -11423,8 +12447,17 @@
                 <w:rFonts w:ascii="Arial" w:hAnsi="Arial" w:cs="Arial"/>
                 <w:sz w:val="20"/>
               </w:rPr>
-              <w:t xml:space="preserve"> is lower than our valuation;</w:t>
-            </w:r>
+              <w:t xml:space="preserve"> is lower than our </w:t>
+            </w:r>
+            <w:proofErr w:type="gramStart"/>
+            <w:r>
+              <w:rPr>
+                <w:rFonts w:ascii="Arial" w:hAnsi="Arial" w:cs="Arial"/>
+                <w:sz w:val="20"/>
+              </w:rPr>
+              <w:t>valuation;</w:t>
+            </w:r>
+            <w:proofErr w:type="gramEnd"/>
           </w:p>
           <w:p>
             <w:pPr>
@@ -11460,8 +12493,17 @@
                 <w:rFonts w:ascii="Arial" w:hAnsi="Arial" w:cs="Arial"/>
                 <w:sz w:val="20"/>
               </w:rPr>
-              <w:t xml:space="preserve"> reveal that your capacity to repay the proposed loan is not adequate in the circumstances;</w:t>
-            </w:r>
+              <w:t xml:space="preserve"> reveal that your capacity to repay the proposed loan is not adequate in the </w:t>
+            </w:r>
+            <w:proofErr w:type="gramStart"/>
+            <w:r>
+              <w:rPr>
+                <w:rFonts w:ascii="Arial" w:hAnsi="Arial" w:cs="Arial"/>
+                <w:sz w:val="20"/>
+              </w:rPr>
+              <w:t>circumstances;</w:t>
+            </w:r>
+            <w:proofErr w:type="gramEnd"/>
           </w:p>
           <w:p>
             <w:pPr>
@@ -12088,7 +13130,16 @@
                 <w:i/>
                 <w:sz w:val="20"/>
               </w:rPr>
-              <w:t>offer details</w:t>
+              <w:t xml:space="preserve">offer </w:t>
+            </w:r>
+            <w:proofErr w:type="gramStart"/>
+            <w:r>
+              <w:rPr>
+                <w:rFonts w:ascii="Arial" w:hAnsi="Arial" w:cs="Arial"/>
+                <w:i/>
+                <w:sz w:val="20"/>
+              </w:rPr>
+              <w:t>details</w:t>
             </w:r>
             <w:r>
               <w:rPr>
@@ -12097,6 +13148,7 @@
               </w:rPr>
               <w:t>;</w:t>
             </w:r>
+            <w:proofErr w:type="gramEnd"/>
           </w:p>
           <w:p>
             <w:pPr>
@@ -12147,7 +13199,23 @@
                 <w:rFonts w:ascii="Arial" w:hAnsi="Arial" w:cs="Arial"/>
                 <w:sz w:val="20"/>
               </w:rPr>
-              <w:t xml:space="preserve"> and that you have read them carefully and understand them;  </w:t>
+              <w:t xml:space="preserve"> and that you have read them carefully and understand </w:t>
+            </w:r>
+            <w:proofErr w:type="gramStart"/>
+            <w:r>
+              <w:rPr>
+                <w:rFonts w:ascii="Arial" w:hAnsi="Arial" w:cs="Arial"/>
+                <w:sz w:val="20"/>
+              </w:rPr>
+              <w:t>them;</w:t>
+            </w:r>
+            <w:proofErr w:type="gramEnd"/>
+            <w:r>
+              <w:rPr>
+                <w:rFonts w:ascii="Arial" w:hAnsi="Arial" w:cs="Arial"/>
+                <w:sz w:val="20"/>
+              </w:rPr>
+              <w:t xml:space="preserve">  </w:t>
             </w:r>
           </w:p>
           <w:p>
@@ -12167,8 +13235,33 @@
                 <w:rFonts w:ascii="Arial" w:hAnsi="Arial" w:cs="Arial"/>
                 <w:sz w:val="20"/>
               </w:rPr>
-              <w:t>declare that all of the information which you have given directly or indirectly to us is accurate and not misleading and you are aware that we are relying on it;</w:t>
-            </w:r>
+              <w:t xml:space="preserve">declare that </w:t>
+            </w:r>
+            <w:proofErr w:type="gramStart"/>
+            <w:r>
+              <w:rPr>
+                <w:rFonts w:ascii="Arial" w:hAnsi="Arial" w:cs="Arial"/>
+                <w:sz w:val="20"/>
+              </w:rPr>
+              <w:t>all of</w:t>
+            </w:r>
+            <w:proofErr w:type="gramEnd"/>
+            <w:r>
+              <w:rPr>
+                <w:rFonts w:ascii="Arial" w:hAnsi="Arial" w:cs="Arial"/>
+                <w:sz w:val="20"/>
+              </w:rPr>
+              <w:t xml:space="preserve"> the information which you have given directly or indirectly to us is accurate and not misleading and you are aware that we are relying on </w:t>
+            </w:r>
+            <w:proofErr w:type="gramStart"/>
+            <w:r>
+              <w:rPr>
+                <w:rFonts w:ascii="Arial" w:hAnsi="Arial" w:cs="Arial"/>
+                <w:sz w:val="20"/>
+              </w:rPr>
+              <w:t>it;</w:t>
+            </w:r>
+            <w:proofErr w:type="gramEnd"/>
           </w:p>
           <w:p>
             <w:pPr>
@@ -12202,8 +13295,17 @@
                 <w:rFonts w:ascii="Arial" w:hAnsi="Arial" w:cs="Arial"/>
                 <w:sz w:val="20"/>
               </w:rPr>
-              <w:t>.  You have not relied on any other promise or representation made by us or anyone else on our behalf;</w:t>
-            </w:r>
+              <w:t xml:space="preserve">.  You have not relied on any other promise or representation made by us or anyone else on our </w:t>
+            </w:r>
+            <w:proofErr w:type="gramStart"/>
+            <w:r>
+              <w:rPr>
+                <w:rFonts w:ascii="Arial" w:hAnsi="Arial" w:cs="Arial"/>
+                <w:sz w:val="20"/>
+              </w:rPr>
+              <w:t>behalf;</w:t>
+            </w:r>
+            <w:proofErr w:type="gramEnd"/>
           </w:p>
           <w:p>
             <w:pPr>
@@ -12338,6 +13440,7 @@
           <w:szCs w:val="20"/>
         </w:rPr>
       </w:pPr>
+      <w:proofErr w:type="spellStart"/>
       <w:r>
         <w:rPr>
           <w:rFonts w:ascii="Arial" w:hAnsi="Arial" w:cs="Arial"/>
@@ -12346,7 +13449,18 @@
           <w:sz w:val="20"/>
           <w:szCs w:val="20"/>
         </w:rPr>
-        <w:t>subregulation 74(</w:t>
+        <w:t>subregulation</w:t>
+      </w:r>
+      <w:proofErr w:type="spellEnd"/>
+      <w:r>
+        <w:rPr>
+          <w:rFonts w:ascii="Arial" w:hAnsi="Arial" w:cs="Arial"/>
+          <w:b/>
+          <w:color w:val="000000"/>
+          <w:sz w:val="20"/>
+          <w:szCs w:val="20"/>
+        </w:rPr>
+        <w:t> 74(</w:t>
       </w:r>
       <w:r>
         <w:rPr>
@@ -12605,7 +13719,23 @@
                 <w:sz w:val="20"/>
               </w:rPr>
               <w:tab/>
-              <w:t>You should also read the information statement:  “THINGS YOU SHOULD KNOW ABOUT YOUR PROPOSED CREDIT CONTRACT”.</w:t>
+              <w:t>You should also read the information statement</w:t>
+            </w:r>
+            <w:proofErr w:type="gramStart"/>
+            <w:r>
+              <w:rPr>
+                <w:rFonts w:ascii="Arial" w:hAnsi="Arial" w:cs="Arial"/>
+                <w:sz w:val="20"/>
+              </w:rPr>
+              <w:t>:  “</w:t>
+            </w:r>
+            <w:proofErr w:type="gramEnd"/>
+            <w:r>
+              <w:rPr>
+                <w:rFonts w:ascii="Arial" w:hAnsi="Arial" w:cs="Arial"/>
+                <w:sz w:val="20"/>
+              </w:rPr>
+              <w:t>THINGS YOU SHOULD KNOW ABOUT YOUR PROPOSED CREDIT CONTRACT”.</w:t>
             </w:r>
           </w:p>
         </w:tc>
@@ -12731,7 +13861,39 @@
                 <w:rFonts w:ascii="Arial" w:hAnsi="Arial" w:cs="Arial"/>
                 <w:sz w:val="20"/>
               </w:rPr>
-              <w:t>If you take out insurance, the credit provider can not insist on any particular insurance company</w:t>
+              <w:t xml:space="preserve">If you take out insurance, the credit provider </w:t>
+            </w:r>
+            <w:proofErr w:type="spellStart"/>
+            <w:r>
+              <w:rPr>
+                <w:rFonts w:ascii="Arial" w:hAnsi="Arial" w:cs="Arial"/>
+                <w:sz w:val="20"/>
+              </w:rPr>
+              <w:t>can not</w:t>
+            </w:r>
+            <w:proofErr w:type="spellEnd"/>
+            <w:r>
+              <w:rPr>
+                <w:rFonts w:ascii="Arial" w:hAnsi="Arial" w:cs="Arial"/>
+                <w:sz w:val="20"/>
+              </w:rPr>
+              <w:t xml:space="preserve"> insist on any </w:t>
+            </w:r>
+            <w:proofErr w:type="gramStart"/>
+            <w:r>
+              <w:rPr>
+                <w:rFonts w:ascii="Arial" w:hAnsi="Arial" w:cs="Arial"/>
+                <w:sz w:val="20"/>
+              </w:rPr>
+              <w:t>particular insurance</w:t>
+            </w:r>
+            <w:proofErr w:type="gramEnd"/>
+            <w:r>
+              <w:rPr>
+                <w:rFonts w:ascii="Arial" w:hAnsi="Arial" w:cs="Arial"/>
+                <w:sz w:val="20"/>
+              </w:rPr>
+              <w:t xml:space="preserve"> company</w:t>
             </w:r>
             <w:r>
               <w:rPr>
@@ -12951,6 +14113,7 @@
               </w:rPr>
               <w:t xml:space="preserve">by </w:t>
             </w:r>
+            <w:proofErr w:type="gramStart"/>
             <w:r>
               <w:rPr>
                 <w:rFonts w:ascii="Arial" w:eastAsia="Arial" w:hAnsi="Arial" w:cs="Arial"/>
@@ -12960,17 +14123,9 @@
                 <w:sz w:val="20"/>
                 <w:lang w:eastAsia="en-US"/>
               </w:rPr>
-              <w:t xml:space="preserve">{{ Bordetallnames }} </w:t>
-            </w:r>
-            <w:r>
-              <w:rPr>
-                <w:rFonts w:ascii="Arial" w:eastAsia="Arial" w:hAnsi="Arial" w:cs="Arial"/>
-                <w:color w:val="000000"/>
-                <w:sz w:val="20"/>
-                <w:lang w:eastAsia="en-US"/>
-              </w:rPr>
-              <w:t>ACN</w:t>
-            </w:r>
+              <w:t xml:space="preserve">{{ </w:t>
+            </w:r>
+            <w:proofErr w:type="spellStart"/>
             <w:r>
               <w:rPr>
                 <w:rFonts w:ascii="Arial" w:eastAsia="Arial" w:hAnsi="Arial" w:cs="Arial"/>
@@ -12980,8 +14135,42 @@
                 <w:sz w:val="20"/>
                 <w:lang w:eastAsia="en-US"/>
               </w:rPr>
+              <w:t>Bordetallnames</w:t>
+            </w:r>
+            <w:proofErr w:type="spellEnd"/>
+            <w:proofErr w:type="gramEnd"/>
+            <w:r>
+              <w:rPr>
+                <w:rFonts w:ascii="Arial" w:eastAsia="Arial" w:hAnsi="Arial" w:cs="Arial"/>
+                <w:b/>
+                <w:bCs/>
+                <w:color w:val="000000"/>
+                <w:sz w:val="20"/>
+                <w:lang w:eastAsia="en-US"/>
+              </w:rPr>
+              <w:t xml:space="preserve"> }} </w:t>
+            </w:r>
+            <w:r>
+              <w:rPr>
+                <w:rFonts w:ascii="Arial" w:eastAsia="Arial" w:hAnsi="Arial" w:cs="Arial"/>
+                <w:color w:val="000000"/>
+                <w:sz w:val="20"/>
+                <w:lang w:eastAsia="en-US"/>
+              </w:rPr>
+              <w:t>ACN</w:t>
+            </w:r>
+            <w:r>
+              <w:rPr>
+                <w:rFonts w:ascii="Arial" w:eastAsia="Arial" w:hAnsi="Arial" w:cs="Arial"/>
+                <w:b/>
+                <w:bCs/>
+                <w:color w:val="000000"/>
+                <w:sz w:val="20"/>
+                <w:lang w:eastAsia="en-US"/>
+              </w:rPr>
               <w:t xml:space="preserve"> </w:t>
             </w:r>
+            <w:proofErr w:type="gramStart"/>
             <w:r>
               <w:rPr>
                 <w:rFonts w:ascii="Arial" w:eastAsia="Arial" w:hAnsi="Arial" w:cs="Arial"/>
@@ -12992,7 +14181,46 @@
                 <w:sz w:val="20"/>
                 <w:lang w:eastAsia="en-US"/>
               </w:rPr>
-              <w:t xml:space="preserve">{{ BORDET1ACN }} </w:t>
+              <w:t>{{ BORDET</w:t>
+            </w:r>
+            <w:proofErr w:type="gramEnd"/>
+            <w:r>
+              <w:rPr>
+                <w:rFonts w:ascii="Arial" w:eastAsia="Arial" w:hAnsi="Arial" w:cs="Arial"/>
+                <w:b/>
+                <w:bCs/>
+                <w:caps/>
+                <w:color w:val="000000"/>
+                <w:sz w:val="20"/>
+                <w:lang w:eastAsia="en-US"/>
+              </w:rPr>
+              <w:t>1</w:t>
+            </w:r>
+            <w:proofErr w:type="gramStart"/>
+            <w:r>
+              <w:rPr>
+                <w:rFonts w:ascii="Arial" w:eastAsia="Arial" w:hAnsi="Arial" w:cs="Arial"/>
+                <w:b/>
+                <w:bCs/>
+                <w:caps/>
+                <w:color w:val="000000"/>
+                <w:sz w:val="20"/>
+                <w:lang w:eastAsia="en-US"/>
+              </w:rPr>
+              <w:t>ACN }</w:t>
+            </w:r>
+            <w:proofErr w:type="gramEnd"/>
+            <w:r>
+              <w:rPr>
+                <w:rFonts w:ascii="Arial" w:eastAsia="Arial" w:hAnsi="Arial" w:cs="Arial"/>
+                <w:b/>
+                <w:bCs/>
+                <w:caps/>
+                <w:color w:val="000000"/>
+                <w:sz w:val="20"/>
+                <w:lang w:eastAsia="en-US"/>
+              </w:rPr>
+              <w:t xml:space="preserve">} </w:t>
             </w:r>
             <w:r>
               <w:rPr>
@@ -13012,18 +14240,9 @@
                 <w:sz w:val="20"/>
                 <w:lang w:eastAsia="en-US"/>
               </w:rPr>
-              <w:t xml:space="preserve"> {{ </w:t>
-            </w:r>
-            <w:r>
-              <w:rPr>
-                <w:rFonts w:ascii="Arial" w:hAnsi="Arial" w:cs="Arial"/>
-                <w:b/>
-                <w:bCs/>
-                <w:sz w:val="20"/>
-                <w:lang w:eastAsia="en-US"/>
-              </w:rPr>
-              <w:t>BORDET1TRUSTNAME</w:t>
-            </w:r>
+              <w:t xml:space="preserve"> </w:t>
+            </w:r>
+            <w:proofErr w:type="gramStart"/>
             <w:r>
               <w:rPr>
                 <w:rFonts w:ascii="Arial" w:eastAsia="Arial" w:hAnsi="Arial" w:cs="Arial"/>
@@ -13033,7 +14252,62 @@
                 <w:sz w:val="20"/>
                 <w:lang w:eastAsia="en-US"/>
               </w:rPr>
-              <w:t xml:space="preserve"> }}</w:t>
+              <w:t xml:space="preserve">{{ </w:t>
+            </w:r>
+            <w:r>
+              <w:rPr>
+                <w:rFonts w:ascii="Arial" w:hAnsi="Arial" w:cs="Arial"/>
+                <w:b/>
+                <w:bCs/>
+                <w:sz w:val="20"/>
+                <w:lang w:eastAsia="en-US"/>
+              </w:rPr>
+              <w:t>BORDET</w:t>
+            </w:r>
+            <w:proofErr w:type="gramEnd"/>
+            <w:r>
+              <w:rPr>
+                <w:rFonts w:ascii="Arial" w:hAnsi="Arial" w:cs="Arial"/>
+                <w:b/>
+                <w:bCs/>
+                <w:sz w:val="20"/>
+                <w:lang w:eastAsia="en-US"/>
+              </w:rPr>
+              <w:t>1</w:t>
+            </w:r>
+            <w:proofErr w:type="gramStart"/>
+            <w:r>
+              <w:rPr>
+                <w:rFonts w:ascii="Arial" w:hAnsi="Arial" w:cs="Arial"/>
+                <w:b/>
+                <w:bCs/>
+                <w:sz w:val="20"/>
+                <w:lang w:eastAsia="en-US"/>
+              </w:rPr>
+              <w:t>TRUSTNAME</w:t>
+            </w:r>
+            <w:r>
+              <w:rPr>
+                <w:rFonts w:ascii="Arial" w:eastAsia="Arial" w:hAnsi="Arial" w:cs="Arial"/>
+                <w:b/>
+                <w:bCs/>
+                <w:color w:val="000000"/>
+                <w:sz w:val="20"/>
+                <w:lang w:eastAsia="en-US"/>
+              </w:rPr>
+              <w:t xml:space="preserve"> }</w:t>
+            </w:r>
+            <w:proofErr w:type="gramEnd"/>
+            <w:r>
+              <w:rPr>
+                <w:rFonts w:ascii="Arial" w:eastAsia="Arial" w:hAnsi="Arial" w:cs="Arial"/>
+                <w:b/>
+                <w:bCs/>
+                <w:color w:val="000000"/>
+                <w:sz w:val="20"/>
+                <w:lang w:eastAsia="en-US"/>
+              </w:rPr>
+              <w:t>}</w:t>
             </w:r>
           </w:p>
           <w:p>
@@ -13281,6 +14555,7 @@
                       <w:sz w:val="20"/>
                     </w:rPr>
                   </w:pPr>
+                  <w:proofErr w:type="gramStart"/>
                   <w:r>
                     <w:rPr>
                       <w:rFonts w:cs="Arial"/>
@@ -13288,7 +14563,17 @@
                       <w:color w:val="000000"/>
                       <w:sz w:val="20"/>
                     </w:rPr>
-                    <w:t>{{ guarantor_2_name }}</w:t>
+                    <w:t>{{ guarantor</w:t>
+                  </w:r>
+                  <w:proofErr w:type="gramEnd"/>
+                  <w:r>
+                    <w:rPr>
+                      <w:rFonts w:cs="Arial"/>
+                      <w:b/>
+                      <w:color w:val="000000"/>
+                      <w:sz w:val="20"/>
+                    </w:rPr>
+                    <w:t>_2_name }}</w:t>
                   </w:r>
                 </w:p>
               </w:tc>
@@ -13335,13 +14620,131 @@
                       <w:sz w:val="20"/>
                     </w:rPr>
                   </w:pPr>
+                  <w:proofErr w:type="gramStart"/>
                   <w:r>
                     <w:rPr>
                       <w:color w:val="000000"/>
                       <w:sz w:val="18"/>
                       <w:szCs w:val="18"/>
                     </w:rPr>
-                    <w:t>{{ Guarantor2Addressline1 }}, {{ Guarantor2Suburb }} {{ Guarantor2State }} {{ Guarantor2Postcode }}</w:t>
+                    <w:t>{{ Guarantor</w:t>
+                  </w:r>
+                  <w:proofErr w:type="gramEnd"/>
+                  <w:r>
+                    <w:rPr>
+                      <w:color w:val="000000"/>
+                      <w:sz w:val="18"/>
+                      <w:szCs w:val="18"/>
+                    </w:rPr>
+                    <w:t>2Addressline</w:t>
+                  </w:r>
+                  <w:proofErr w:type="gramStart"/>
+                  <w:r>
+                    <w:rPr>
+                      <w:color w:val="000000"/>
+                      <w:sz w:val="18"/>
+                      <w:szCs w:val="18"/>
+                    </w:rPr>
+                    <w:t>1 }</w:t>
+                  </w:r>
+                  <w:proofErr w:type="gramEnd"/>
+                  <w:r>
+                    <w:rPr>
+                      <w:color w:val="000000"/>
+                      <w:sz w:val="18"/>
+                      <w:szCs w:val="18"/>
+                    </w:rPr>
+                    <w:t xml:space="preserve">}, </w:t>
+                  </w:r>
+                  <w:proofErr w:type="gramStart"/>
+                  <w:r>
+                    <w:rPr>
+                      <w:color w:val="000000"/>
+                      <w:sz w:val="18"/>
+                      <w:szCs w:val="18"/>
+                    </w:rPr>
+                    <w:t>{{ Guarantor</w:t>
+                  </w:r>
+                  <w:proofErr w:type="gramEnd"/>
+                  <w:r>
+                    <w:rPr>
+                      <w:color w:val="000000"/>
+                      <w:sz w:val="18"/>
+                      <w:szCs w:val="18"/>
+                    </w:rPr>
+                    <w:t>2</w:t>
+                  </w:r>
+                  <w:proofErr w:type="gramStart"/>
+                  <w:r>
+                    <w:rPr>
+                      <w:color w:val="000000"/>
+                      <w:sz w:val="18"/>
+                      <w:szCs w:val="18"/>
+                    </w:rPr>
+                    <w:t>Suburb }</w:t>
+                  </w:r>
+                  <w:proofErr w:type="gramEnd"/>
+                  <w:r>
+                    <w:rPr>
+                      <w:color w:val="000000"/>
+                      <w:sz w:val="18"/>
+                      <w:szCs w:val="18"/>
+                    </w:rPr>
+                    <w:t xml:space="preserve">} </w:t>
+                  </w:r>
+                  <w:proofErr w:type="gramStart"/>
+                  <w:r>
+                    <w:rPr>
+                      <w:color w:val="000000"/>
+                      <w:sz w:val="18"/>
+                      <w:szCs w:val="18"/>
+                    </w:rPr>
+                    <w:t>{{ Guarantor</w:t>
+                  </w:r>
+                  <w:proofErr w:type="gramEnd"/>
+                  <w:r>
+                    <w:rPr>
+                      <w:color w:val="000000"/>
+                      <w:sz w:val="18"/>
+                      <w:szCs w:val="18"/>
+                    </w:rPr>
+                    <w:t>2</w:t>
+                  </w:r>
+                  <w:proofErr w:type="gramStart"/>
+                  <w:r>
+                    <w:rPr>
+                      <w:color w:val="000000"/>
+                      <w:sz w:val="18"/>
+                      <w:szCs w:val="18"/>
+                    </w:rPr>
+                    <w:t>State }</w:t>
+                  </w:r>
+                  <w:proofErr w:type="gramEnd"/>
+                  <w:r>
+                    <w:rPr>
+                      <w:color w:val="000000"/>
+                      <w:sz w:val="18"/>
+                      <w:szCs w:val="18"/>
+                    </w:rPr>
+                    <w:t xml:space="preserve">} </w:t>
+                  </w:r>
+                  <w:proofErr w:type="gramStart"/>
+                  <w:r>
+                    <w:rPr>
+                      <w:color w:val="000000"/>
+                      <w:sz w:val="18"/>
+                      <w:szCs w:val="18"/>
+                    </w:rPr>
+                    <w:t>{{ Guarantor</w:t>
+                  </w:r>
+                  <w:proofErr w:type="gramEnd"/>
+                  <w:r>
+                    <w:rPr>
+                      <w:color w:val="000000"/>
+                      <w:sz w:val="18"/>
+                      <w:szCs w:val="18"/>
+                    </w:rPr>
+                    <w:t>2Postcode }}</w:t>
                   </w:r>
                 </w:p>
               </w:tc>
@@ -13500,6 +14903,7 @@
                       <w:sz w:val="20"/>
                     </w:rPr>
                   </w:pPr>
+                  <w:proofErr w:type="gramStart"/>
                   <w:r>
                     <w:rPr>
                       <w:rFonts w:cs="Arial"/>
@@ -13507,7 +14911,17 @@
                       <w:color w:val="000000"/>
                       <w:sz w:val="20"/>
                     </w:rPr>
-                    <w:t>{{ guarantor_3_name }}</w:t>
+                    <w:t>{{ guarantor</w:t>
+                  </w:r>
+                  <w:proofErr w:type="gramEnd"/>
+                  <w:r>
+                    <w:rPr>
+                      <w:rFonts w:cs="Arial"/>
+                      <w:b/>
+                      <w:color w:val="000000"/>
+                      <w:sz w:val="20"/>
+                    </w:rPr>
+                    <w:t>_3_name }}</w:t>
                   </w:r>
                 </w:p>
               </w:tc>
@@ -13557,13 +14971,131 @@
                       <w:sz w:val="20"/>
                     </w:rPr>
                   </w:pPr>
+                  <w:proofErr w:type="gramStart"/>
                   <w:r>
                     <w:rPr>
                       <w:color w:val="000000"/>
                       <w:sz w:val="18"/>
                       <w:szCs w:val="18"/>
                     </w:rPr>
-                    <w:t>{{ Guarantor3Addressline1 }}, {{ Guarantor3Suburb }} {{ Guarantor3State }} {{ Guarantor3Postcode }}</w:t>
+                    <w:t>{{ Guarantor</w:t>
+                  </w:r>
+                  <w:proofErr w:type="gramEnd"/>
+                  <w:r>
+                    <w:rPr>
+                      <w:color w:val="000000"/>
+                      <w:sz w:val="18"/>
+                      <w:szCs w:val="18"/>
+                    </w:rPr>
+                    <w:t>3Addressline</w:t>
+                  </w:r>
+                  <w:proofErr w:type="gramStart"/>
+                  <w:r>
+                    <w:rPr>
+                      <w:color w:val="000000"/>
+                      <w:sz w:val="18"/>
+                      <w:szCs w:val="18"/>
+                    </w:rPr>
+                    <w:t>1 }</w:t>
+                  </w:r>
+                  <w:proofErr w:type="gramEnd"/>
+                  <w:r>
+                    <w:rPr>
+                      <w:color w:val="000000"/>
+                      <w:sz w:val="18"/>
+                      <w:szCs w:val="18"/>
+                    </w:rPr>
+                    <w:t xml:space="preserve">}, </w:t>
+                  </w:r>
+                  <w:proofErr w:type="gramStart"/>
+                  <w:r>
+                    <w:rPr>
+                      <w:color w:val="000000"/>
+                      <w:sz w:val="18"/>
+                      <w:szCs w:val="18"/>
+                    </w:rPr>
+                    <w:t>{{ Guarantor</w:t>
+                  </w:r>
+                  <w:proofErr w:type="gramEnd"/>
+                  <w:r>
+                    <w:rPr>
+                      <w:color w:val="000000"/>
+                      <w:sz w:val="18"/>
+                      <w:szCs w:val="18"/>
+                    </w:rPr>
+                    <w:t>3</w:t>
+                  </w:r>
+                  <w:proofErr w:type="gramStart"/>
+                  <w:r>
+                    <w:rPr>
+                      <w:color w:val="000000"/>
+                      <w:sz w:val="18"/>
+                      <w:szCs w:val="18"/>
+                    </w:rPr>
+                    <w:t>Suburb }</w:t>
+                  </w:r>
+                  <w:proofErr w:type="gramEnd"/>
+                  <w:r>
+                    <w:rPr>
+                      <w:color w:val="000000"/>
+                      <w:sz w:val="18"/>
+                      <w:szCs w:val="18"/>
+                    </w:rPr>
+                    <w:t xml:space="preserve">} </w:t>
+                  </w:r>
+                  <w:proofErr w:type="gramStart"/>
+                  <w:r>
+                    <w:rPr>
+                      <w:color w:val="000000"/>
+                      <w:sz w:val="18"/>
+                      <w:szCs w:val="18"/>
+                    </w:rPr>
+                    <w:t>{{ Guarantor</w:t>
+                  </w:r>
+                  <w:proofErr w:type="gramEnd"/>
+                  <w:r>
+                    <w:rPr>
+                      <w:color w:val="000000"/>
+                      <w:sz w:val="18"/>
+                      <w:szCs w:val="18"/>
+                    </w:rPr>
+                    <w:t>3</w:t>
+                  </w:r>
+                  <w:proofErr w:type="gramStart"/>
+                  <w:r>
+                    <w:rPr>
+                      <w:color w:val="000000"/>
+                      <w:sz w:val="18"/>
+                      <w:szCs w:val="18"/>
+                    </w:rPr>
+                    <w:t>State }</w:t>
+                  </w:r>
+                  <w:proofErr w:type="gramEnd"/>
+                  <w:r>
+                    <w:rPr>
+                      <w:color w:val="000000"/>
+                      <w:sz w:val="18"/>
+                      <w:szCs w:val="18"/>
+                    </w:rPr>
+                    <w:t xml:space="preserve">} </w:t>
+                  </w:r>
+                  <w:proofErr w:type="gramStart"/>
+                  <w:r>
+                    <w:rPr>
+                      <w:color w:val="000000"/>
+                      <w:sz w:val="18"/>
+                      <w:szCs w:val="18"/>
+                    </w:rPr>
+                    <w:t>{{ Guarantor</w:t>
+                  </w:r>
+                  <w:proofErr w:type="gramEnd"/>
+                  <w:r>
+                    <w:rPr>
+                      <w:color w:val="000000"/>
+                      <w:sz w:val="18"/>
+                      <w:szCs w:val="18"/>
+                    </w:rPr>
+                    <w:t>3Postcode }}</w:t>
                   </w:r>
                 </w:p>
               </w:tc>
@@ -13944,8 +15476,39 @@
           <w:sz w:val="20"/>
           <w:szCs w:val="20"/>
         </w:rPr>
-        <w:t>you make an offer to enter into the contract;</w:t>
-      </w:r>
+        <w:t xml:space="preserve">you make an offer to </w:t>
+      </w:r>
+      <w:proofErr w:type="gramStart"/>
+      <w:r>
+        <w:rPr>
+          <w:rFonts w:ascii="Calibri" w:hAnsi="Calibri" w:cstheme="minorHAnsi"/>
+          <w:color w:val="000000"/>
+          <w:sz w:val="20"/>
+          <w:szCs w:val="20"/>
+        </w:rPr>
+        <w:t>enter into</w:t>
+      </w:r>
+      <w:proofErr w:type="gramEnd"/>
+      <w:r>
+        <w:rPr>
+          <w:rFonts w:ascii="Calibri" w:hAnsi="Calibri" w:cstheme="minorHAnsi"/>
+          <w:color w:val="000000"/>
+          <w:sz w:val="20"/>
+          <w:szCs w:val="20"/>
+        </w:rPr>
+        <w:t xml:space="preserve"> the </w:t>
+      </w:r>
+      <w:proofErr w:type="gramStart"/>
+      <w:r>
+        <w:rPr>
+          <w:rFonts w:ascii="Calibri" w:hAnsi="Calibri" w:cstheme="minorHAnsi"/>
+          <w:color w:val="000000"/>
+          <w:sz w:val="20"/>
+          <w:szCs w:val="20"/>
+        </w:rPr>
+        <w:t>contract;</w:t>
+      </w:r>
+      <w:proofErr w:type="gramEnd"/>
     </w:p>
     <w:p>
       <w:pPr>
@@ -14065,7 +15628,27 @@
           <w:szCs w:val="20"/>
         </w:rPr>
         <w:tab/>
-        <w:t>If you want another copy of your contract, write to your credit provider and ask for one. Your credit provider may charge you a fee. Your credit provider has to give you a copy —</w:t>
+        <w:t xml:space="preserve">If you want another copy of your contract, write to your credit provider and ask for one. Your credit provider may charge you a fee. Your credit provider </w:t>
+      </w:r>
+      <w:proofErr w:type="gramStart"/>
+      <w:r>
+        <w:rPr>
+          <w:rFonts w:ascii="Calibri" w:hAnsi="Calibri" w:cstheme="minorHAnsi"/>
+          <w:color w:val="000000"/>
+          <w:sz w:val="20"/>
+          <w:szCs w:val="20"/>
+        </w:rPr>
+        <w:t>has to</w:t>
+      </w:r>
+      <w:proofErr w:type="gramEnd"/>
+      <w:r>
+        <w:rPr>
+          <w:rFonts w:ascii="Calibri" w:hAnsi="Calibri" w:cstheme="minorHAnsi"/>
+          <w:color w:val="000000"/>
+          <w:sz w:val="20"/>
+          <w:szCs w:val="20"/>
+        </w:rPr>
+        <w:t xml:space="preserve"> give you a copy —</w:t>
       </w:r>
     </w:p>
     <w:p>
@@ -14089,7 +15672,27 @@
           <w:sz w:val="20"/>
           <w:szCs w:val="20"/>
         </w:rPr>
-        <w:t>within 14 days of your written request if the original contract came into existence 1 year or less before your request; or</w:t>
+        <w:t xml:space="preserve">within 14 days of your written request if the original contract came into existence 1 year or less before your </w:t>
+      </w:r>
+      <w:proofErr w:type="gramStart"/>
+      <w:r>
+        <w:rPr>
+          <w:rFonts w:ascii="Calibri" w:hAnsi="Calibri" w:cstheme="minorHAnsi"/>
+          <w:color w:val="000000"/>
+          <w:sz w:val="20"/>
+          <w:szCs w:val="20"/>
+        </w:rPr>
+        <w:t>request;</w:t>
+      </w:r>
+      <w:proofErr w:type="gramEnd"/>
+      <w:r>
+        <w:rPr>
+          <w:rFonts w:ascii="Calibri" w:hAnsi="Calibri" w:cstheme="minorHAnsi"/>
+          <w:color w:val="000000"/>
+          <w:sz w:val="20"/>
+          <w:szCs w:val="20"/>
+        </w:rPr>
+        <w:t xml:space="preserve"> or</w:t>
       </w:r>
     </w:p>
     <w:p>
@@ -14345,7 +15948,27 @@
           <w:szCs w:val="20"/>
         </w:rPr>
         <w:tab/>
-        <w:t>How can I find out the pay out figure?</w:t>
+        <w:t xml:space="preserve">How can I find out the </w:t>
+      </w:r>
+      <w:proofErr w:type="spellStart"/>
+      <w:r>
+        <w:rPr>
+          <w:rFonts w:ascii="Calibri" w:hAnsi="Calibri" w:cstheme="minorHAnsi"/>
+          <w:color w:val="000000"/>
+          <w:sz w:val="20"/>
+          <w:szCs w:val="20"/>
+        </w:rPr>
+        <w:t>pay out</w:t>
+      </w:r>
+      <w:proofErr w:type="spellEnd"/>
+      <w:r>
+        <w:rPr>
+          <w:rFonts w:ascii="Calibri" w:hAnsi="Calibri" w:cstheme="minorHAnsi"/>
+          <w:color w:val="000000"/>
+          <w:sz w:val="20"/>
+          <w:szCs w:val="20"/>
+        </w:rPr>
+        <w:t xml:space="preserve"> figure?</w:t>
       </w:r>
     </w:p>
     <w:p>
@@ -14375,7 +15998,27 @@
           <w:szCs w:val="20"/>
         </w:rPr>
         <w:tab/>
-        <w:t>You can write to your credit provider at any time and ask for a statement of the pay out figure as at any date you specify. You can also ask for details of how the amount is made up.</w:t>
+        <w:t xml:space="preserve">You can write to your credit provider at any time and ask for a statement of the </w:t>
+      </w:r>
+      <w:proofErr w:type="spellStart"/>
+      <w:r>
+        <w:rPr>
+          <w:rFonts w:ascii="Calibri" w:hAnsi="Calibri" w:cstheme="minorHAnsi"/>
+          <w:color w:val="000000"/>
+          <w:sz w:val="20"/>
+          <w:szCs w:val="20"/>
+        </w:rPr>
+        <w:t>pay out</w:t>
+      </w:r>
+      <w:proofErr w:type="spellEnd"/>
+      <w:r>
+        <w:rPr>
+          <w:rFonts w:ascii="Calibri" w:hAnsi="Calibri" w:cstheme="minorHAnsi"/>
+          <w:color w:val="000000"/>
+          <w:sz w:val="20"/>
+          <w:szCs w:val="20"/>
+        </w:rPr>
+        <w:t xml:space="preserve"> figure as at any date you specify. You can also ask for details of how the amount is made up.</w:t>
       </w:r>
     </w:p>
     <w:p>
@@ -14726,8 +16369,19 @@
           <w:sz w:val="20"/>
           <w:szCs w:val="20"/>
         </w:rPr>
-        <w:t>any other changes by your credit provider;</w:t>
-      </w:r>
+        <w:t xml:space="preserve">any other changes by your credit </w:t>
+      </w:r>
+      <w:proofErr w:type="gramStart"/>
+      <w:r>
+        <w:rPr>
+          <w:rFonts w:ascii="Calibri" w:hAnsi="Calibri" w:cstheme="minorHAnsi"/>
+          <w:color w:val="000000"/>
+          <w:sz w:val="20"/>
+          <w:szCs w:val="20"/>
+        </w:rPr>
+        <w:t>provider;</w:t>
+      </w:r>
+      <w:proofErr w:type="gramEnd"/>
     </w:p>
     <w:p>
       <w:pPr>
@@ -15222,7 +16876,67 @@
           <w:szCs w:val="20"/>
         </w:rPr>
         <w:tab/>
-        <w:t>Your credit provider can insist you take out or pay the cost of types of insurance specifically allowed by law. These are compulsory third party personal injury insurance, mortgage indemnity insurance or insurance over property covered by any mortgage. Otherwise, you can decide if you want to take out insurance or not. If you take out insurance, the credit provider can not insist that you use any particular insurance company.</w:t>
+        <w:t xml:space="preserve">Your credit provider can insist you take out or pay the cost of types of insurance specifically allowed by law. These are compulsory </w:t>
+      </w:r>
+      <w:proofErr w:type="gramStart"/>
+      <w:r>
+        <w:rPr>
+          <w:rFonts w:ascii="Calibri" w:hAnsi="Calibri" w:cstheme="minorHAnsi"/>
+          <w:color w:val="000000"/>
+          <w:sz w:val="20"/>
+          <w:szCs w:val="20"/>
+        </w:rPr>
+        <w:t>third party</w:t>
+      </w:r>
+      <w:proofErr w:type="gramEnd"/>
+      <w:r>
+        <w:rPr>
+          <w:rFonts w:ascii="Calibri" w:hAnsi="Calibri" w:cstheme="minorHAnsi"/>
+          <w:color w:val="000000"/>
+          <w:sz w:val="20"/>
+          <w:szCs w:val="20"/>
+        </w:rPr>
+        <w:t xml:space="preserve"> personal injury insurance, mortgage indemnity insurance or insurance over property covered by any mortgage. Otherwise, you can decide if you want to take out insurance or not. If you take out insurance, the credit provider </w:t>
+      </w:r>
+      <w:proofErr w:type="spellStart"/>
+      <w:r>
+        <w:rPr>
+          <w:rFonts w:ascii="Calibri" w:hAnsi="Calibri" w:cstheme="minorHAnsi"/>
+          <w:color w:val="000000"/>
+          <w:sz w:val="20"/>
+          <w:szCs w:val="20"/>
+        </w:rPr>
+        <w:t>can not</w:t>
+      </w:r>
+      <w:proofErr w:type="spellEnd"/>
+      <w:r>
+        <w:rPr>
+          <w:rFonts w:ascii="Calibri" w:hAnsi="Calibri" w:cstheme="minorHAnsi"/>
+          <w:color w:val="000000"/>
+          <w:sz w:val="20"/>
+          <w:szCs w:val="20"/>
+        </w:rPr>
+        <w:t xml:space="preserve"> insist that you use any </w:t>
+      </w:r>
+      <w:proofErr w:type="gramStart"/>
+      <w:r>
+        <w:rPr>
+          <w:rFonts w:ascii="Calibri" w:hAnsi="Calibri" w:cstheme="minorHAnsi"/>
+          <w:color w:val="000000"/>
+          <w:sz w:val="20"/>
+          <w:szCs w:val="20"/>
+        </w:rPr>
+        <w:t>particular insurance</w:t>
+      </w:r>
+      <w:proofErr w:type="gramEnd"/>
+      <w:r>
+        <w:rPr>
+          <w:rFonts w:ascii="Calibri" w:hAnsi="Calibri" w:cstheme="minorHAnsi"/>
+          <w:color w:val="000000"/>
+          <w:sz w:val="20"/>
+          <w:szCs w:val="20"/>
+        </w:rPr>
+        <w:t xml:space="preserve"> company.</w:t>
       </w:r>
     </w:p>
     <w:p>
@@ -15579,7 +17293,27 @@
           <w:szCs w:val="20"/>
         </w:rPr>
         <w:tab/>
-        <w:t>If my contract says I have to give a mortgage, what does this mean?</w:t>
+        <w:t xml:space="preserve">If my contract says I </w:t>
+      </w:r>
+      <w:proofErr w:type="gramStart"/>
+      <w:r>
+        <w:rPr>
+          <w:rFonts w:ascii="Calibri" w:hAnsi="Calibri" w:cstheme="minorHAnsi"/>
+          <w:color w:val="000000"/>
+          <w:sz w:val="20"/>
+          <w:szCs w:val="20"/>
+        </w:rPr>
+        <w:t>have to</w:t>
+      </w:r>
+      <w:proofErr w:type="gramEnd"/>
+      <w:r>
+        <w:rPr>
+          <w:rFonts w:ascii="Calibri" w:hAnsi="Calibri" w:cstheme="minorHAnsi"/>
+          <w:color w:val="000000"/>
+          <w:sz w:val="20"/>
+          <w:szCs w:val="20"/>
+        </w:rPr>
+        <w:t xml:space="preserve"> give a mortgage, what does this mean?</w:t>
       </w:r>
     </w:p>
     <w:p>
@@ -15671,7 +17405,27 @@
           <w:szCs w:val="20"/>
         </w:rPr>
         <w:tab/>
-        <w:t>Yes. It can be part of your credit contract or, if it is a separate document, you will be given a copy of the mortgage within 14 days after your mortgage is entered into.</w:t>
+        <w:t xml:space="preserve">Yes. It can be part of your credit contract or, if it is a separate document, you will be given a copy of the mortgage within 14 days after your mortgage is </w:t>
+      </w:r>
+      <w:proofErr w:type="gramStart"/>
+      <w:r>
+        <w:rPr>
+          <w:rFonts w:ascii="Calibri" w:hAnsi="Calibri" w:cstheme="minorHAnsi"/>
+          <w:color w:val="000000"/>
+          <w:sz w:val="20"/>
+          <w:szCs w:val="20"/>
+        </w:rPr>
+        <w:t>entered into</w:t>
+      </w:r>
+      <w:proofErr w:type="gramEnd"/>
+      <w:r>
+        <w:rPr>
+          <w:rFonts w:ascii="Calibri" w:hAnsi="Calibri" w:cstheme="minorHAnsi"/>
+          <w:color w:val="000000"/>
+          <w:sz w:val="20"/>
+          <w:szCs w:val="20"/>
+        </w:rPr>
+        <w:t>.</w:t>
       </w:r>
     </w:p>
     <w:p>
@@ -15762,7 +17516,47 @@
           <w:szCs w:val="20"/>
         </w:rPr>
         <w:tab/>
-        <w:t>The law says you can not assign or dispose of the property unless you have your credit provider’s, or the court’s, permission. You must also look after the property. Read the mortgage document as well. It will usually have other terms and conditions about what you can or can not do with the property.</w:t>
+        <w:t xml:space="preserve">The law says you </w:t>
+      </w:r>
+      <w:proofErr w:type="spellStart"/>
+      <w:r>
+        <w:rPr>
+          <w:rFonts w:ascii="Calibri" w:hAnsi="Calibri" w:cstheme="minorHAnsi"/>
+          <w:color w:val="000000"/>
+          <w:sz w:val="20"/>
+          <w:szCs w:val="20"/>
+        </w:rPr>
+        <w:t>can not</w:t>
+      </w:r>
+      <w:proofErr w:type="spellEnd"/>
+      <w:r>
+        <w:rPr>
+          <w:rFonts w:ascii="Calibri" w:hAnsi="Calibri" w:cstheme="minorHAnsi"/>
+          <w:color w:val="000000"/>
+          <w:sz w:val="20"/>
+          <w:szCs w:val="20"/>
+        </w:rPr>
+        <w:t xml:space="preserve"> assign or dispose of the property unless you have your credit provider’s, or the court’s, permission. You must also look after the property. Read the mortgage document as well. It will usually have other terms and conditions about what you can or </w:t>
+      </w:r>
+      <w:proofErr w:type="spellStart"/>
+      <w:r>
+        <w:rPr>
+          <w:rFonts w:ascii="Calibri" w:hAnsi="Calibri" w:cstheme="minorHAnsi"/>
+          <w:color w:val="000000"/>
+          <w:sz w:val="20"/>
+          <w:szCs w:val="20"/>
+        </w:rPr>
+        <w:t>can not</w:t>
+      </w:r>
+      <w:proofErr w:type="spellEnd"/>
+      <w:r>
+        <w:rPr>
+          <w:rFonts w:ascii="Calibri" w:hAnsi="Calibri" w:cstheme="minorHAnsi"/>
+          <w:color w:val="000000"/>
+          <w:sz w:val="20"/>
+          <w:szCs w:val="20"/>
+        </w:rPr>
+        <w:t xml:space="preserve"> do with the property.</w:t>
       </w:r>
     </w:p>
     <w:p>
@@ -15793,7 +17587,27 @@
           <w:szCs w:val="20"/>
         </w:rPr>
         <w:tab/>
-        <w:t>What can I do if I find that I can not afford my repayments and there is a mortgage over property?</w:t>
+        <w:t xml:space="preserve">What can I do if I find that I </w:t>
+      </w:r>
+      <w:proofErr w:type="spellStart"/>
+      <w:r>
+        <w:rPr>
+          <w:rFonts w:ascii="Calibri" w:hAnsi="Calibri" w:cstheme="minorHAnsi"/>
+          <w:color w:val="000000"/>
+          <w:sz w:val="20"/>
+          <w:szCs w:val="20"/>
+        </w:rPr>
+        <w:t>can not</w:t>
+      </w:r>
+      <w:proofErr w:type="spellEnd"/>
+      <w:r>
+        <w:rPr>
+          <w:rFonts w:ascii="Calibri" w:hAnsi="Calibri" w:cstheme="minorHAnsi"/>
+          <w:color w:val="000000"/>
+          <w:sz w:val="20"/>
+          <w:szCs w:val="20"/>
+        </w:rPr>
+        <w:t xml:space="preserve"> afford my repayments and there is a mortgage over property?</w:t>
       </w:r>
     </w:p>
     <w:p>
@@ -15853,7 +17667,26 @@
           <w:szCs w:val="20"/>
         </w:rPr>
         <w:tab/>
-        <w:t>Otherwise you may —</w:t>
+      </w:r>
+      <w:proofErr w:type="gramStart"/>
+      <w:r>
+        <w:rPr>
+          <w:rFonts w:ascii="Calibri" w:hAnsi="Calibri" w:cstheme="minorHAnsi"/>
+          <w:color w:val="000000"/>
+          <w:sz w:val="20"/>
+          <w:szCs w:val="20"/>
+        </w:rPr>
+        <w:t>Otherwise</w:t>
+      </w:r>
+      <w:proofErr w:type="gramEnd"/>
+      <w:r>
+        <w:rPr>
+          <w:rFonts w:ascii="Calibri" w:hAnsi="Calibri" w:cstheme="minorHAnsi"/>
+          <w:color w:val="000000"/>
+          <w:sz w:val="20"/>
+          <w:szCs w:val="20"/>
+        </w:rPr>
+        <w:t xml:space="preserve"> you may —</w:t>
       </w:r>
     </w:p>
     <w:p>
@@ -15877,8 +17710,19 @@
           <w:sz w:val="20"/>
           <w:szCs w:val="20"/>
         </w:rPr>
-        <w:t>if the mortgaged property is goods — give the property back to your credit provider, together with a letter saying you want the credit provider to sell the property for you;</w:t>
-      </w:r>
+        <w:t xml:space="preserve">if the mortgaged property is goods — give the property back to your credit provider, together with a letter saying you want the credit provider to sell the property for </w:t>
+      </w:r>
+      <w:proofErr w:type="gramStart"/>
+      <w:r>
+        <w:rPr>
+          <w:rFonts w:ascii="Calibri" w:hAnsi="Calibri" w:cstheme="minorHAnsi"/>
+          <w:color w:val="000000"/>
+          <w:sz w:val="20"/>
+          <w:szCs w:val="20"/>
+        </w:rPr>
+        <w:t>you;</w:t>
+      </w:r>
+      <w:proofErr w:type="gramEnd"/>
     </w:p>
     <w:p>
       <w:pPr>
@@ -15901,8 +17745,19 @@
           <w:sz w:val="20"/>
           <w:szCs w:val="20"/>
         </w:rPr>
-        <w:t>sell the property, but only if your credit provider gives permission first;</w:t>
-      </w:r>
+        <w:t xml:space="preserve">sell the property, but only if your credit provider gives permission </w:t>
+      </w:r>
+      <w:proofErr w:type="gramStart"/>
+      <w:r>
+        <w:rPr>
+          <w:rFonts w:ascii="Calibri" w:hAnsi="Calibri" w:cstheme="minorHAnsi"/>
+          <w:color w:val="000000"/>
+          <w:sz w:val="20"/>
+          <w:szCs w:val="20"/>
+        </w:rPr>
+        <w:t>first;</w:t>
+      </w:r>
+      <w:proofErr w:type="gramEnd"/>
     </w:p>
     <w:p>
       <w:pPr>
@@ -16097,7 +17952,27 @@
           <w:szCs w:val="20"/>
         </w:rPr>
         <w:tab/>
-        <w:t>Yes, if you have not carried out all of your obligations under your contract.</w:t>
+        <w:t xml:space="preserve">Yes, if you have not carried out </w:t>
+      </w:r>
+      <w:proofErr w:type="gramStart"/>
+      <w:r>
+        <w:rPr>
+          <w:rFonts w:ascii="Calibri" w:hAnsi="Calibri" w:cstheme="minorHAnsi"/>
+          <w:color w:val="000000"/>
+          <w:sz w:val="20"/>
+          <w:szCs w:val="20"/>
+        </w:rPr>
+        <w:t>all of</w:t>
+      </w:r>
+      <w:proofErr w:type="gramEnd"/>
+      <w:r>
+        <w:rPr>
+          <w:rFonts w:ascii="Calibri" w:hAnsi="Calibri" w:cstheme="minorHAnsi"/>
+          <w:color w:val="000000"/>
+          <w:sz w:val="20"/>
+          <w:szCs w:val="20"/>
+        </w:rPr>
+        <w:t xml:space="preserve"> your obligations under your contract.</w:t>
       </w:r>
     </w:p>
     <w:p>
@@ -16158,7 +18033,27 @@
           <w:szCs w:val="20"/>
         </w:rPr>
         <w:tab/>
-        <w:t>Yes. You have 7 days after receiving your credit provider’s request to tell your credit provider. If you do not have the goods you must give your credit provider all the information you have so they can be traced.</w:t>
+        <w:t xml:space="preserve">Yes. You have 7 days after receiving your credit provider’s request to tell your credit provider. If you do not have the </w:t>
+      </w:r>
+      <w:proofErr w:type="gramStart"/>
+      <w:r>
+        <w:rPr>
+          <w:rFonts w:ascii="Calibri" w:hAnsi="Calibri" w:cstheme="minorHAnsi"/>
+          <w:color w:val="000000"/>
+          <w:sz w:val="20"/>
+          <w:szCs w:val="20"/>
+        </w:rPr>
+        <w:t>goods</w:t>
+      </w:r>
+      <w:proofErr w:type="gramEnd"/>
+      <w:r>
+        <w:rPr>
+          <w:rFonts w:ascii="Calibri" w:hAnsi="Calibri" w:cstheme="minorHAnsi"/>
+          <w:color w:val="000000"/>
+          <w:sz w:val="20"/>
+          <w:szCs w:val="20"/>
+        </w:rPr>
+        <w:t xml:space="preserve"> you must give your credit provider all the information you have so they can be traced.</w:t>
       </w:r>
     </w:p>
     <w:p>
@@ -16273,7 +18168,27 @@
           <w:szCs w:val="20"/>
         </w:rPr>
         <w:tab/>
-        <w:t>What do I do if I can not make a repayment?</w:t>
+        <w:t xml:space="preserve">What do I do if I </w:t>
+      </w:r>
+      <w:proofErr w:type="spellStart"/>
+      <w:r>
+        <w:rPr>
+          <w:rFonts w:ascii="Calibri" w:hAnsi="Calibri" w:cstheme="minorHAnsi"/>
+          <w:color w:val="000000"/>
+          <w:sz w:val="20"/>
+          <w:szCs w:val="20"/>
+        </w:rPr>
+        <w:t>can not</w:t>
+      </w:r>
+      <w:proofErr w:type="spellEnd"/>
+      <w:r>
+        <w:rPr>
+          <w:rFonts w:ascii="Calibri" w:hAnsi="Calibri" w:cstheme="minorHAnsi"/>
+          <w:color w:val="000000"/>
+          <w:sz w:val="20"/>
+          <w:szCs w:val="20"/>
+        </w:rPr>
+        <w:t xml:space="preserve"> make a repayment?</w:t>
       </w:r>
     </w:p>
     <w:p>
@@ -16303,7 +18218,27 @@
           <w:szCs w:val="20"/>
         </w:rPr>
         <w:tab/>
-        <w:t>Get in touch with your credit provider immediately. Discuss the matter and see if you can come to some arrangement. You can ask your credit provider to change your contract in a number of ways —</w:t>
+        <w:t xml:space="preserve">Get in touch with your credit provider immediately. Discuss the matter and see if you can come to some arrangement. You can ask your credit provider to change your contract in </w:t>
+      </w:r>
+      <w:proofErr w:type="gramStart"/>
+      <w:r>
+        <w:rPr>
+          <w:rFonts w:ascii="Calibri" w:hAnsi="Calibri" w:cstheme="minorHAnsi"/>
+          <w:color w:val="000000"/>
+          <w:sz w:val="20"/>
+          <w:szCs w:val="20"/>
+        </w:rPr>
+        <w:t>a number of</w:t>
+      </w:r>
+      <w:proofErr w:type="gramEnd"/>
+      <w:r>
+        <w:rPr>
+          <w:rFonts w:ascii="Calibri" w:hAnsi="Calibri" w:cstheme="minorHAnsi"/>
+          <w:color w:val="000000"/>
+          <w:sz w:val="20"/>
+          <w:szCs w:val="20"/>
+        </w:rPr>
+        <w:t xml:space="preserve"> ways —</w:t>
       </w:r>
     </w:p>
     <w:p>
@@ -16406,7 +18341,27 @@
           <w:szCs w:val="20"/>
         </w:rPr>
         <w:tab/>
-        <w:t>What if my credit provider and I can not agree on a suitable arrangement?</w:t>
+        <w:t xml:space="preserve">What if my credit provider and I </w:t>
+      </w:r>
+      <w:proofErr w:type="spellStart"/>
+      <w:r>
+        <w:rPr>
+          <w:rFonts w:ascii="Calibri" w:hAnsi="Calibri" w:cstheme="minorHAnsi"/>
+          <w:color w:val="000000"/>
+          <w:sz w:val="20"/>
+          <w:szCs w:val="20"/>
+        </w:rPr>
+        <w:t>can not</w:t>
+      </w:r>
+      <w:proofErr w:type="spellEnd"/>
+      <w:r>
+        <w:rPr>
+          <w:rFonts w:ascii="Calibri" w:hAnsi="Calibri" w:cstheme="minorHAnsi"/>
+          <w:color w:val="000000"/>
+          <w:sz w:val="20"/>
+          <w:szCs w:val="20"/>
+        </w:rPr>
+        <w:t xml:space="preserve"> agree on a suitable arrangement?</w:t>
       </w:r>
     </w:p>
     <w:p>
@@ -16466,7 +18421,27 @@
           <w:szCs w:val="20"/>
         </w:rPr>
         <w:tab/>
-        <w:t>If the credit provider still refuses your request you can complain to the AFCA scheme. Further details about this scheme are set out below in question 25.</w:t>
+        <w:t xml:space="preserve">If the credit provider still refuses your </w:t>
+      </w:r>
+      <w:proofErr w:type="gramStart"/>
+      <w:r>
+        <w:rPr>
+          <w:rFonts w:ascii="Calibri" w:hAnsi="Calibri" w:cstheme="minorHAnsi"/>
+          <w:color w:val="000000"/>
+          <w:sz w:val="20"/>
+          <w:szCs w:val="20"/>
+        </w:rPr>
+        <w:t>request</w:t>
+      </w:r>
+      <w:proofErr w:type="gramEnd"/>
+      <w:r>
+        <w:rPr>
+          <w:rFonts w:ascii="Calibri" w:hAnsi="Calibri" w:cstheme="minorHAnsi"/>
+          <w:color w:val="000000"/>
+          <w:sz w:val="20"/>
+          <w:szCs w:val="20"/>
+        </w:rPr>
+        <w:t xml:space="preserve"> you can complain to the AFCA scheme. Further details about this scheme are set out below in question 25.</w:t>
       </w:r>
     </w:p>
     <w:p>
@@ -16497,7 +18472,27 @@
           <w:szCs w:val="20"/>
         </w:rPr>
         <w:tab/>
-        <w:t>Can my credit provider take action against me?</w:t>
+        <w:t xml:space="preserve">Can my credit provider </w:t>
+      </w:r>
+      <w:proofErr w:type="gramStart"/>
+      <w:r>
+        <w:rPr>
+          <w:rFonts w:ascii="Calibri" w:hAnsi="Calibri" w:cstheme="minorHAnsi"/>
+          <w:color w:val="000000"/>
+          <w:sz w:val="20"/>
+          <w:szCs w:val="20"/>
+        </w:rPr>
+        <w:t>take action</w:t>
+      </w:r>
+      <w:proofErr w:type="gramEnd"/>
+      <w:r>
+        <w:rPr>
+          <w:rFonts w:ascii="Calibri" w:hAnsi="Calibri" w:cstheme="minorHAnsi"/>
+          <w:color w:val="000000"/>
+          <w:sz w:val="20"/>
+          <w:szCs w:val="20"/>
+        </w:rPr>
+        <w:t xml:space="preserve"> against me?</w:t>
       </w:r>
     </w:p>
     <w:p>
@@ -16527,7 +18522,27 @@
           <w:szCs w:val="20"/>
         </w:rPr>
         <w:tab/>
-        <w:t>Yes, if you are in default under your contract. But the law says that you can not be unduly harassed or threatened for repayments. If you think you are being unduly harassed or threatened, contact the credit provider’s external dispute resolution scheme or ASIC, or get legal advice.</w:t>
+        <w:t xml:space="preserve">Yes, if you are in default under your contract. But the law says that you </w:t>
+      </w:r>
+      <w:proofErr w:type="spellStart"/>
+      <w:r>
+        <w:rPr>
+          <w:rFonts w:ascii="Calibri" w:hAnsi="Calibri" w:cstheme="minorHAnsi"/>
+          <w:color w:val="000000"/>
+          <w:sz w:val="20"/>
+          <w:szCs w:val="20"/>
+        </w:rPr>
+        <w:t>can not</w:t>
+      </w:r>
+      <w:proofErr w:type="spellEnd"/>
+      <w:r>
+        <w:rPr>
+          <w:rFonts w:ascii="Calibri" w:hAnsi="Calibri" w:cstheme="minorHAnsi"/>
+          <w:color w:val="000000"/>
+          <w:sz w:val="20"/>
+          <w:szCs w:val="20"/>
+        </w:rPr>
+        <w:t xml:space="preserve"> be unduly harassed or threatened for repayments. If you think you are being unduly harassed or threatened, contact the credit provider’s external dispute resolution scheme or ASIC, or get legal advice.</w:t>
       </w:r>
     </w:p>
     <w:p>

</xml_diff>

<commit_message>
PI Loan Agreement Changes
Loan Agreement Changes
</commit_message>
<xml_diff>
--- a/SMSF/Purchase/Source/4. Loan Agreement SMSF PI.docx
+++ b/SMSF/Purchase/Source/4. Loan Agreement SMSF PI.docx
@@ -286,6 +286,7 @@
         </w:rPr>
         <w:tab/>
       </w:r>
+      <w:proofErr w:type="gramStart"/>
       <w:r>
         <w:rPr>
           <w:rFonts w:ascii="Arial" w:hAnsi="Arial" w:cs="Arial"/>
@@ -295,6 +296,7 @@
         </w:rPr>
         <w:t xml:space="preserve">{{ </w:t>
       </w:r>
+      <w:proofErr w:type="spellStart"/>
       <w:r>
         <w:rPr>
           <w:rFonts w:ascii="Arial" w:hAnsi="Arial" w:cs="Arial"/>
@@ -304,6 +306,8 @@
         </w:rPr>
         <w:t>Bordetallnames</w:t>
       </w:r>
+      <w:proofErr w:type="spellEnd"/>
+      <w:proofErr w:type="gramEnd"/>
       <w:r>
         <w:rPr>
           <w:rFonts w:ascii="Arial" w:hAnsi="Arial" w:cs="Arial"/>
@@ -322,6 +326,7 @@
         </w:rPr>
         <w:t xml:space="preserve"> ACN </w:t>
       </w:r>
+      <w:proofErr w:type="gramStart"/>
       <w:r>
         <w:rPr>
           <w:rFonts w:ascii="Arial" w:hAnsi="Arial" w:cs="Arial"/>
@@ -338,8 +343,9 @@
           <w:spacing w:val="-3"/>
           <w:sz w:val="20"/>
         </w:rPr>
-        <w:t>BORDET1ACN</w:t>
-      </w:r>
+        <w:t>BORDET</w:t>
+      </w:r>
+      <w:proofErr w:type="gramEnd"/>
       <w:r>
         <w:rPr>
           <w:rFonts w:ascii="Arial" w:hAnsi="Arial" w:cs="Arial"/>
@@ -347,8 +353,9 @@
           <w:spacing w:val="-3"/>
           <w:sz w:val="20"/>
         </w:rPr>
-        <w:t xml:space="preserve"> }}</w:t>
-      </w:r>
+        <w:t>1</w:t>
+      </w:r>
+      <w:proofErr w:type="gramStart"/>
       <w:r>
         <w:rPr>
           <w:rFonts w:ascii="Arial" w:hAnsi="Arial" w:cs="Arial"/>
@@ -356,7 +363,7 @@
           <w:spacing w:val="-3"/>
           <w:sz w:val="20"/>
         </w:rPr>
-        <w:t xml:space="preserve"> as trustee for </w:t>
+        <w:t>ACN</w:t>
       </w:r>
       <w:r>
         <w:rPr>
@@ -365,8 +372,9 @@
           <w:spacing w:val="-3"/>
           <w:sz w:val="20"/>
         </w:rPr>
-        <w:t xml:space="preserve">{{ </w:t>
-      </w:r>
+        <w:t xml:space="preserve"> }</w:t>
+      </w:r>
+      <w:proofErr w:type="gramEnd"/>
       <w:r>
         <w:rPr>
           <w:rFonts w:ascii="Arial" w:hAnsi="Arial" w:cs="Arial"/>
@@ -374,7 +382,7 @@
           <w:spacing w:val="-3"/>
           <w:sz w:val="20"/>
         </w:rPr>
-        <w:t>BORDET1TRUSTNAME</w:t>
+        <w:t>}</w:t>
       </w:r>
       <w:r>
         <w:rPr>
@@ -383,7 +391,65 @@
           <w:spacing w:val="-3"/>
           <w:sz w:val="20"/>
         </w:rPr>
-        <w:t xml:space="preserve"> }}</w:t>
+        <w:t xml:space="preserve"> as trustee for </w:t>
+      </w:r>
+      <w:proofErr w:type="gramStart"/>
+      <w:r>
+        <w:rPr>
+          <w:rFonts w:ascii="Arial" w:hAnsi="Arial" w:cs="Arial"/>
+          <w:b/>
+          <w:spacing w:val="-3"/>
+          <w:sz w:val="20"/>
+        </w:rPr>
+        <w:t xml:space="preserve">{{ </w:t>
+      </w:r>
+      <w:r>
+        <w:rPr>
+          <w:rFonts w:ascii="Arial" w:hAnsi="Arial" w:cs="Arial"/>
+          <w:b/>
+          <w:spacing w:val="-3"/>
+          <w:sz w:val="20"/>
+        </w:rPr>
+        <w:t>BORDET</w:t>
+      </w:r>
+      <w:proofErr w:type="gramEnd"/>
+      <w:r>
+        <w:rPr>
+          <w:rFonts w:ascii="Arial" w:hAnsi="Arial" w:cs="Arial"/>
+          <w:b/>
+          <w:spacing w:val="-3"/>
+          <w:sz w:val="20"/>
+        </w:rPr>
+        <w:t>1</w:t>
+      </w:r>
+      <w:proofErr w:type="gramStart"/>
+      <w:r>
+        <w:rPr>
+          <w:rFonts w:ascii="Arial" w:hAnsi="Arial" w:cs="Arial"/>
+          <w:b/>
+          <w:spacing w:val="-3"/>
+          <w:sz w:val="20"/>
+        </w:rPr>
+        <w:t>TRUSTNAME</w:t>
+      </w:r>
+      <w:r>
+        <w:rPr>
+          <w:rFonts w:ascii="Arial" w:hAnsi="Arial" w:cs="Arial"/>
+          <w:b/>
+          <w:spacing w:val="-3"/>
+          <w:sz w:val="20"/>
+        </w:rPr>
+        <w:t xml:space="preserve"> }</w:t>
+      </w:r>
+      <w:proofErr w:type="gramEnd"/>
+      <w:r>
+        <w:rPr>
+          <w:rFonts w:ascii="Arial" w:hAnsi="Arial" w:cs="Arial"/>
+          <w:b/>
+          <w:spacing w:val="-3"/>
+          <w:sz w:val="20"/>
+        </w:rPr>
+        <w:t>}</w:t>
       </w:r>
       <w:r>
         <w:rPr>
@@ -401,6 +467,7 @@
         </w:rPr>
         <w:t xml:space="preserve"> </w:t>
       </w:r>
+      <w:proofErr w:type="gramStart"/>
       <w:r>
         <w:rPr>
           <w:rFonts w:ascii="Arial" w:hAnsi="Arial" w:cs="Arial"/>
@@ -418,6 +485,7 @@
         </w:rPr>
         <w:t>BORDET</w:t>
       </w:r>
+      <w:proofErr w:type="gramEnd"/>
       <w:r>
         <w:rPr>
           <w:rFonts w:ascii="Arial" w:hAnsi="Arial" w:cs="Arial"/>
@@ -632,6 +700,7 @@
         </w:rPr>
         <w:tab/>
       </w:r>
+      <w:proofErr w:type="gramStart"/>
       <w:r>
         <w:rPr>
           <w:rFonts w:ascii="Arial" w:hAnsi="Arial" w:cs="Arial"/>
@@ -652,6 +721,7 @@
         </w:rPr>
         <w:t>LOANNUMBER</w:t>
       </w:r>
+      <w:proofErr w:type="gramEnd"/>
       <w:r>
         <w:rPr>
           <w:rFonts w:ascii="Arial" w:hAnsi="Arial" w:cs="Arial"/>
@@ -746,13 +816,29 @@
           <w:rFonts w:ascii="Arial" w:hAnsi="Arial" w:cs="Arial"/>
           <w:sz w:val="20"/>
         </w:rPr>
-        <w:t xml:space="preserve"> not contain all of the terms </w:t>
-      </w:r>
+        <w:t xml:space="preserve"> not contain </w:t>
+      </w:r>
+      <w:proofErr w:type="gramStart"/>
       <w:r>
         <w:rPr>
           <w:rFonts w:ascii="Arial" w:hAnsi="Arial" w:cs="Arial"/>
           <w:sz w:val="20"/>
         </w:rPr>
+        <w:t>all of</w:t>
+      </w:r>
+      <w:proofErr w:type="gramEnd"/>
+      <w:r>
+        <w:rPr>
+          <w:rFonts w:ascii="Arial" w:hAnsi="Arial" w:cs="Arial"/>
+          <w:sz w:val="20"/>
+        </w:rPr>
+        <w:t xml:space="preserve"> the terms </w:t>
+      </w:r>
+      <w:r>
+        <w:rPr>
+          <w:rFonts w:ascii="Arial" w:hAnsi="Arial" w:cs="Arial"/>
+          <w:sz w:val="20"/>
+        </w:rPr>
         <w:t xml:space="preserve">and conditions </w:t>
       </w:r>
       <w:r>
@@ -760,7 +846,23 @@
           <w:rFonts w:ascii="Arial" w:hAnsi="Arial" w:cs="Arial"/>
           <w:sz w:val="20"/>
         </w:rPr>
-        <w:t xml:space="preserve">of your loan or all of the information we are required by law to give you before </w:t>
+        <w:t xml:space="preserve">of your loan or </w:t>
+      </w:r>
+      <w:proofErr w:type="gramStart"/>
+      <w:r>
+        <w:rPr>
+          <w:rFonts w:ascii="Arial" w:hAnsi="Arial" w:cs="Arial"/>
+          <w:sz w:val="20"/>
+        </w:rPr>
+        <w:t>all of</w:t>
+      </w:r>
+      <w:proofErr w:type="gramEnd"/>
+      <w:r>
+        <w:rPr>
+          <w:rFonts w:ascii="Arial" w:hAnsi="Arial" w:cs="Arial"/>
+          <w:sz w:val="20"/>
+        </w:rPr>
+        <w:t xml:space="preserve"> the information we are required by law to give you before </w:t>
       </w:r>
       <w:r>
         <w:rPr>
@@ -1156,7 +1258,7 @@
           <w:noProof/>
           <w:sz w:val="20"/>
         </w:rPr>
-        <w:t>9 December 2025</w:t>
+        <w:t>16 December 2025</w:t>
       </w:r>
       <w:r>
         <w:rPr>
@@ -1469,6 +1571,7 @@
               </w:rPr>
               <w:t>$</w:t>
             </w:r>
+            <w:proofErr w:type="gramStart"/>
             <w:r>
               <w:rPr>
                 <w:rFonts w:ascii="Arial" w:hAnsi="Arial" w:cs="Arial"/>
@@ -1477,6 +1580,7 @@
               </w:rPr>
               <w:t>{{ "</w:t>
             </w:r>
+            <w:proofErr w:type="gramEnd"/>
             <w:r>
               <w:rPr>
                 <w:rFonts w:ascii="Arial" w:hAnsi="Arial" w:cs="Arial"/>
@@ -1485,13 +1589,23 @@
               </w:rPr>
               <w:t>{:,.2f}</w:t>
             </w:r>
+            <w:proofErr w:type="gramStart"/>
             <w:r>
               <w:rPr>
                 <w:rFonts w:ascii="Arial" w:hAnsi="Arial" w:cs="Arial"/>
                 <w:b/>
                 <w:sz w:val="20"/>
               </w:rPr>
-              <w:t>".format(</w:t>
+              <w:t>".format</w:t>
+            </w:r>
+            <w:proofErr w:type="gramEnd"/>
+            <w:r>
+              <w:rPr>
+                <w:rFonts w:ascii="Arial" w:hAnsi="Arial" w:cs="Arial"/>
+                <w:b/>
+                <w:sz w:val="20"/>
+              </w:rPr>
+              <w:t>(</w:t>
             </w:r>
             <w:r>
               <w:rPr>
@@ -1510,13 +1624,23 @@
               <w:lastRenderedPageBreak/>
               <w:t>NT</w:t>
             </w:r>
+            <w:proofErr w:type="gramStart"/>
             <w:r>
               <w:rPr>
                 <w:rFonts w:ascii="Arial" w:hAnsi="Arial" w:cs="Arial"/>
                 <w:b/>
                 <w:sz w:val="20"/>
               </w:rPr>
-              <w:t>) }}</w:t>
+              <w:t>) }</w:t>
+            </w:r>
+            <w:proofErr w:type="gramEnd"/>
+            <w:r>
+              <w:rPr>
+                <w:rFonts w:ascii="Arial" w:hAnsi="Arial" w:cs="Arial"/>
+                <w:b/>
+                <w:sz w:val="20"/>
+              </w:rPr>
+              <w:t>}</w:t>
             </w:r>
           </w:p>
           <w:p>
@@ -1733,6 +1857,7 @@
               </w:rPr>
               <w:t xml:space="preserve">Account </w:t>
             </w:r>
+            <w:proofErr w:type="gramStart"/>
             <w:r>
               <w:rPr>
                 <w:rFonts w:ascii="Arial" w:hAnsi="Arial" w:cs="Arial"/>
@@ -1747,6 +1872,7 @@
               </w:rPr>
               <w:t>LOANNUMBER</w:t>
             </w:r>
+            <w:proofErr w:type="gramEnd"/>
             <w:r>
               <w:rPr>
                 <w:rFonts w:ascii="Arial" w:hAnsi="Arial" w:cs="Arial"/>
@@ -1787,6 +1913,7 @@
               </w:rPr>
               <w:t>$</w:t>
             </w:r>
+            <w:proofErr w:type="gramStart"/>
             <w:r>
               <w:rPr>
                 <w:rFonts w:ascii="Arial" w:hAnsi="Arial" w:cs="Arial"/>
@@ -1794,6 +1921,7 @@
               </w:rPr>
               <w:t>{{ "</w:t>
             </w:r>
+            <w:proofErr w:type="gramEnd"/>
             <w:r>
               <w:rPr>
                 <w:rFonts w:ascii="Arial" w:hAnsi="Arial" w:cs="Arial"/>
@@ -1801,12 +1929,21 @@
               </w:rPr>
               <w:t>{:,.2f}</w:t>
             </w:r>
-            <w:r>
-              <w:rPr>
-                <w:rFonts w:ascii="Arial" w:hAnsi="Arial" w:cs="Arial"/>
-                <w:sz w:val="20"/>
-              </w:rPr>
-              <w:t>".format(</w:t>
+            <w:proofErr w:type="gramStart"/>
+            <w:r>
+              <w:rPr>
+                <w:rFonts w:ascii="Arial" w:hAnsi="Arial" w:cs="Arial"/>
+                <w:sz w:val="20"/>
+              </w:rPr>
+              <w:t>".format</w:t>
+            </w:r>
+            <w:proofErr w:type="gramEnd"/>
+            <w:r>
+              <w:rPr>
+                <w:rFonts w:ascii="Arial" w:hAnsi="Arial" w:cs="Arial"/>
+                <w:sz w:val="20"/>
+              </w:rPr>
+              <w:t>(</w:t>
             </w:r>
             <w:r>
               <w:rPr>
@@ -1815,12 +1952,21 @@
               </w:rPr>
               <w:t>ADVANCEAMOUNT</w:t>
             </w:r>
-            <w:r>
-              <w:rPr>
-                <w:rFonts w:ascii="Arial" w:hAnsi="Arial" w:cs="Arial"/>
-                <w:sz w:val="20"/>
-              </w:rPr>
-              <w:t>) }}</w:t>
+            <w:proofErr w:type="gramStart"/>
+            <w:r>
+              <w:rPr>
+                <w:rFonts w:ascii="Arial" w:hAnsi="Arial" w:cs="Arial"/>
+                <w:sz w:val="20"/>
+              </w:rPr>
+              <w:t>) }</w:t>
+            </w:r>
+            <w:proofErr w:type="gramEnd"/>
+            <w:r>
+              <w:rPr>
+                <w:rFonts w:ascii="Arial" w:hAnsi="Arial" w:cs="Arial"/>
+                <w:sz w:val="20"/>
+              </w:rPr>
+              <w:t>}</w:t>
             </w:r>
           </w:p>
           <w:p>
@@ -2083,6 +2229,7 @@
               </w:rPr>
               <w:t xml:space="preserve">Account </w:t>
             </w:r>
+            <w:proofErr w:type="gramStart"/>
             <w:r>
               <w:rPr>
                 <w:rFonts w:ascii="Arial" w:hAnsi="Arial" w:cs="Arial"/>
@@ -2097,6 +2244,7 @@
               </w:rPr>
               <w:t>LOANNUMBER</w:t>
             </w:r>
+            <w:proofErr w:type="gramEnd"/>
             <w:r>
               <w:rPr>
                 <w:rFonts w:ascii="Arial" w:hAnsi="Arial" w:cs="Arial"/>
@@ -2192,14 +2340,31 @@
                 <w:noProof/>
                 <w:sz w:val="20"/>
               </w:rPr>
-              <w:t xml:space="preserve"> }}</w:t>
-            </w:r>
-            <w:r>
-              <w:rPr>
-                <w:rFonts w:ascii="Arial" w:hAnsi="Arial" w:cs="Arial"/>
-                <w:sz w:val="20"/>
-              </w:rPr>
-              <w:t xml:space="preserve">% </w:t>
+              <w:t xml:space="preserve"> </w:t>
+            </w:r>
+            <w:proofErr w:type="gramStart"/>
+            <w:r>
+              <w:rPr>
+                <w:rFonts w:ascii="Arial" w:hAnsi="Arial" w:cs="Arial"/>
+                <w:noProof/>
+                <w:sz w:val="20"/>
+              </w:rPr>
+              <w:t>}}</w:t>
+            </w:r>
+            <w:r>
+              <w:rPr>
+                <w:rFonts w:ascii="Arial" w:hAnsi="Arial" w:cs="Arial"/>
+                <w:sz w:val="20"/>
+              </w:rPr>
+              <w:t>%</w:t>
+            </w:r>
+            <w:proofErr w:type="gramEnd"/>
+            <w:r>
+              <w:rPr>
+                <w:rFonts w:ascii="Arial" w:hAnsi="Arial" w:cs="Arial"/>
+                <w:sz w:val="20"/>
+              </w:rPr>
+              <w:t xml:space="preserve"> </w:t>
             </w:r>
             <w:r>
               <w:rPr>
@@ -2444,6 +2609,7 @@
               </w:rPr>
               <w:t xml:space="preserve">Account </w:t>
             </w:r>
+            <w:proofErr w:type="gramStart"/>
             <w:r>
               <w:rPr>
                 <w:rFonts w:ascii="Arial" w:hAnsi="Arial" w:cs="Arial"/>
@@ -2458,6 +2624,7 @@
               </w:rPr>
               <w:t>LOANNUMBER</w:t>
             </w:r>
+            <w:proofErr w:type="gramEnd"/>
             <w:r>
               <w:rPr>
                 <w:rFonts w:ascii="Arial" w:hAnsi="Arial" w:cs="Arial"/>
@@ -2676,6 +2843,7 @@
               </w:rPr>
               <w:t xml:space="preserve">Account </w:t>
             </w:r>
+            <w:proofErr w:type="gramStart"/>
             <w:r>
               <w:rPr>
                 <w:rFonts w:ascii="Arial" w:hAnsi="Arial" w:cs="Arial"/>
@@ -2690,6 +2858,7 @@
               </w:rPr>
               <w:t>LOANNUMBER</w:t>
             </w:r>
+            <w:proofErr w:type="gramEnd"/>
             <w:r>
               <w:rPr>
                 <w:rFonts w:ascii="Arial" w:hAnsi="Arial" w:cs="Arial"/>
@@ -2774,6 +2943,7 @@
                 <w:sz w:val="20"/>
               </w:rPr>
             </w:pPr>
+            <w:proofErr w:type="gramStart"/>
             <w:r>
               <w:rPr>
                 <w:rFonts w:ascii="Arial" w:hAnsi="Arial" w:cs="Arial"/>
@@ -2782,6 +2952,7 @@
               </w:rPr>
               <w:t xml:space="preserve">{{ </w:t>
             </w:r>
+            <w:proofErr w:type="spellStart"/>
             <w:r>
               <w:rPr>
                 <w:rFonts w:ascii="Arial" w:hAnsi="Arial" w:cs="Arial"/>
@@ -2806,6 +2977,8 @@
               </w:rPr>
               <w:t>Repayments</w:t>
             </w:r>
+            <w:proofErr w:type="spellEnd"/>
+            <w:proofErr w:type="gramEnd"/>
             <w:r>
               <w:rPr>
                 <w:rFonts w:ascii="Arial" w:hAnsi="Arial" w:cs="Arial"/>
@@ -2920,6 +3093,7 @@
               </w:rPr>
               <w:t xml:space="preserve">{% if </w:t>
             </w:r>
+            <w:proofErr w:type="spellStart"/>
             <w:r>
               <w:rPr>
                 <w:rFonts w:ascii="Arial" w:hAnsi="Arial" w:cs="Arial"/>
@@ -2927,6 +3101,7 @@
               </w:rPr>
               <w:t>RepaymentAmount</w:t>
             </w:r>
+            <w:proofErr w:type="spellEnd"/>
             <w:r>
               <w:rPr>
                 <w:rFonts w:ascii="Arial" w:hAnsi="Arial" w:cs="Arial"/>
@@ -2992,6 +3167,7 @@
               </w:rPr>
               <w:t xml:space="preserve">Account </w:t>
             </w:r>
+            <w:proofErr w:type="gramStart"/>
             <w:r>
               <w:rPr>
                 <w:rFonts w:ascii="Arial" w:hAnsi="Arial" w:cs="Arial"/>
@@ -3006,6 +3182,7 @@
               </w:rPr>
               <w:t>LOANNUMBER</w:t>
             </w:r>
+            <w:proofErr w:type="gramEnd"/>
             <w:r>
               <w:rPr>
                 <w:rFonts w:ascii="Arial" w:hAnsi="Arial" w:cs="Arial"/>
@@ -3047,6 +3224,7 @@
               </w:rPr>
               <w:t>$</w:t>
             </w:r>
+            <w:proofErr w:type="gramStart"/>
             <w:r>
               <w:rPr>
                 <w:rFonts w:ascii="Arial" w:hAnsi="Arial" w:cs="Arial"/>
@@ -3054,6 +3232,7 @@
               </w:rPr>
               <w:t>{{ "</w:t>
             </w:r>
+            <w:proofErr w:type="gramEnd"/>
             <w:r>
               <w:rPr>
                 <w:rFonts w:ascii="Arial" w:hAnsi="Arial" w:cs="Arial"/>
@@ -3061,6 +3240,7 @@
               </w:rPr>
               <w:t>{:,.2f}</w:t>
             </w:r>
+            <w:proofErr w:type="gramStart"/>
             <w:r>
               <w:rPr>
                 <w:rFonts w:ascii="Arial" w:hAnsi="Arial" w:cs="Arial"/>
@@ -3074,8 +3254,17 @@
                 <w:sz w:val="20"/>
               </w:rPr>
               <w:lastRenderedPageBreak/>
-              <w:t>rmat(</w:t>
-            </w:r>
+              <w:t>rmat</w:t>
+            </w:r>
+            <w:proofErr w:type="gramEnd"/>
+            <w:r>
+              <w:rPr>
+                <w:rFonts w:ascii="Arial" w:hAnsi="Arial" w:cs="Arial"/>
+                <w:sz w:val="20"/>
+              </w:rPr>
+              <w:t>(</w:t>
+            </w:r>
+            <w:proofErr w:type="spellStart"/>
             <w:r>
               <w:rPr>
                 <w:rFonts w:ascii="Arial" w:hAnsi="Arial" w:cs="Arial"/>
@@ -3083,12 +3272,22 @@
               </w:rPr>
               <w:t>RepaymentAmount</w:t>
             </w:r>
-            <w:r>
-              <w:rPr>
-                <w:rFonts w:ascii="Arial" w:hAnsi="Arial" w:cs="Arial"/>
-                <w:sz w:val="20"/>
-              </w:rPr>
-              <w:t>) }}</w:t>
+            <w:proofErr w:type="spellEnd"/>
+            <w:proofErr w:type="gramStart"/>
+            <w:r>
+              <w:rPr>
+                <w:rFonts w:ascii="Arial" w:hAnsi="Arial" w:cs="Arial"/>
+                <w:sz w:val="20"/>
+              </w:rPr>
+              <w:t>) }</w:t>
+            </w:r>
+            <w:proofErr w:type="gramEnd"/>
+            <w:r>
+              <w:rPr>
+                <w:rFonts w:ascii="Arial" w:hAnsi="Arial" w:cs="Arial"/>
+                <w:sz w:val="20"/>
+              </w:rPr>
+              <w:t>}</w:t>
             </w:r>
           </w:p>
           <w:p>
@@ -3155,12 +3354,21 @@
               <w:lastRenderedPageBreak/>
               <w:t xml:space="preserve">{%tr if </w:t>
             </w:r>
-            <w:r>
-              <w:rPr>
-                <w:rFonts w:ascii="Arial" w:hAnsi="Arial" w:cs="Arial"/>
-                <w:sz w:val="20"/>
-              </w:rPr>
-              <w:t>number_of_repayments &lt;= 84</w:t>
+            <w:proofErr w:type="spellStart"/>
+            <w:r>
+              <w:rPr>
+                <w:rFonts w:ascii="Arial" w:hAnsi="Arial" w:cs="Arial"/>
+                <w:sz w:val="20"/>
+              </w:rPr>
+              <w:t>number_of_repayments</w:t>
+            </w:r>
+            <w:proofErr w:type="spellEnd"/>
+            <w:r>
+              <w:rPr>
+                <w:rFonts w:ascii="Arial" w:hAnsi="Arial" w:cs="Arial"/>
+                <w:sz w:val="20"/>
+              </w:rPr>
+              <w:t xml:space="preserve"> &lt;= 84</w:t>
             </w:r>
             <w:r>
               <w:rPr>
@@ -3814,22 +4022,42 @@
                 <w:u w:val="single"/>
               </w:rPr>
             </w:pPr>
+            <w:proofErr w:type="gramStart"/>
             <w:r>
               <w:rPr>
                 <w:rFonts w:ascii="Arial" w:hAnsi="Arial" w:cs="Arial"/>
                 <w:sz w:val="20"/>
                 <w:u w:val="single"/>
               </w:rPr>
-              <w:t>{{ charge.c</w:t>
-            </w:r>
+              <w:t xml:space="preserve">{{ </w:t>
+            </w:r>
+            <w:proofErr w:type="spellStart"/>
             <w:r>
               <w:rPr>
                 <w:rFonts w:ascii="Arial" w:hAnsi="Arial" w:cs="Arial"/>
                 <w:sz w:val="20"/>
                 <w:u w:val="single"/>
               </w:rPr>
+              <w:t>charge</w:t>
+            </w:r>
+            <w:proofErr w:type="gramEnd"/>
+            <w:r>
+              <w:rPr>
+                <w:rFonts w:ascii="Arial" w:hAnsi="Arial" w:cs="Arial"/>
+                <w:sz w:val="20"/>
+                <w:u w:val="single"/>
+              </w:rPr>
+              <w:t>.c</w:t>
+            </w:r>
+            <w:r>
+              <w:rPr>
+                <w:rFonts w:ascii="Arial" w:hAnsi="Arial" w:cs="Arial"/>
+                <w:sz w:val="20"/>
+                <w:u w:val="single"/>
+              </w:rPr>
               <w:t>harge_name</w:t>
             </w:r>
+            <w:proofErr w:type="spellEnd"/>
             <w:r>
               <w:rPr>
                 <w:rFonts w:ascii="Arial" w:hAnsi="Arial" w:cs="Arial"/>
@@ -3879,13 +4107,24 @@
               </w:rPr>
               <w:t xml:space="preserve"> if </w:t>
             </w:r>
-            <w:r>
-              <w:rPr>
-                <w:rFonts w:ascii="Arial" w:hAnsi="Arial" w:cs="Arial"/>
-                <w:sz w:val="20"/>
-              </w:rPr>
-              <w:t>charge.charge_amount</w:t>
-            </w:r>
+            <w:proofErr w:type="spellStart"/>
+            <w:proofErr w:type="gramStart"/>
+            <w:r>
+              <w:rPr>
+                <w:rFonts w:ascii="Arial" w:hAnsi="Arial" w:cs="Arial"/>
+                <w:sz w:val="20"/>
+              </w:rPr>
+              <w:t>charge.charge</w:t>
+            </w:r>
+            <w:proofErr w:type="gramEnd"/>
+            <w:r>
+              <w:rPr>
+                <w:rFonts w:ascii="Arial" w:hAnsi="Arial" w:cs="Arial"/>
+                <w:sz w:val="20"/>
+              </w:rPr>
+              <w:t>_amount</w:t>
+            </w:r>
+            <w:proofErr w:type="spellEnd"/>
             <w:r>
               <w:rPr>
                 <w:rFonts w:ascii="Arial" w:hAnsi="Arial" w:cs="Arial"/>
@@ -3909,12 +4148,21 @@
               </w:rPr>
               <w:t>$</w:t>
             </w:r>
-            <w:r>
-              <w:rPr>
-                <w:rFonts w:ascii="Arial" w:hAnsi="Arial" w:cs="Arial"/>
-                <w:sz w:val="20"/>
-              </w:rPr>
-              <w:t>{{ "{:</w:t>
+            <w:proofErr w:type="gramStart"/>
+            <w:r>
+              <w:rPr>
+                <w:rFonts w:ascii="Arial" w:hAnsi="Arial" w:cs="Arial"/>
+                <w:sz w:val="20"/>
+              </w:rPr>
+              <w:t>{{ "</w:t>
+            </w:r>
+            <w:proofErr w:type="gramEnd"/>
+            <w:r>
+              <w:rPr>
+                <w:rFonts w:ascii="Arial" w:hAnsi="Arial" w:cs="Arial"/>
+                <w:sz w:val="20"/>
+              </w:rPr>
+              <w:t>{:</w:t>
             </w:r>
             <w:r>
               <w:rPr>
@@ -3928,21 +4176,57 @@
                 <w:rFonts w:ascii="Arial" w:hAnsi="Arial" w:cs="Arial"/>
                 <w:sz w:val="20"/>
               </w:rPr>
-              <w:t>.2f}".format(</w:t>
-            </w:r>
-            <w:r>
-              <w:rPr>
-                <w:rFonts w:ascii="Arial" w:hAnsi="Arial" w:cs="Arial"/>
-                <w:sz w:val="20"/>
-              </w:rPr>
-              <w:t>charge.charge_amount</w:t>
-            </w:r>
-            <w:r>
-              <w:rPr>
-                <w:rFonts w:ascii="Arial" w:hAnsi="Arial" w:cs="Arial"/>
-                <w:sz w:val="20"/>
-              </w:rPr>
-              <w:t>) }}</w:t>
+              <w:t>.2f}</w:t>
+            </w:r>
+            <w:proofErr w:type="gramStart"/>
+            <w:r>
+              <w:rPr>
+                <w:rFonts w:ascii="Arial" w:hAnsi="Arial" w:cs="Arial"/>
+                <w:sz w:val="20"/>
+              </w:rPr>
+              <w:t>".format</w:t>
+            </w:r>
+            <w:proofErr w:type="gramEnd"/>
+            <w:r>
+              <w:rPr>
+                <w:rFonts w:ascii="Arial" w:hAnsi="Arial" w:cs="Arial"/>
+                <w:sz w:val="20"/>
+              </w:rPr>
+              <w:t>(</w:t>
+            </w:r>
+            <w:proofErr w:type="spellStart"/>
+            <w:proofErr w:type="gramStart"/>
+            <w:r>
+              <w:rPr>
+                <w:rFonts w:ascii="Arial" w:hAnsi="Arial" w:cs="Arial"/>
+                <w:sz w:val="20"/>
+              </w:rPr>
+              <w:t>charge.charge</w:t>
+            </w:r>
+            <w:proofErr w:type="gramEnd"/>
+            <w:r>
+              <w:rPr>
+                <w:rFonts w:ascii="Arial" w:hAnsi="Arial" w:cs="Arial"/>
+                <w:sz w:val="20"/>
+              </w:rPr>
+              <w:t>_amount</w:t>
+            </w:r>
+            <w:proofErr w:type="spellEnd"/>
+            <w:proofErr w:type="gramStart"/>
+            <w:r>
+              <w:rPr>
+                <w:rFonts w:ascii="Arial" w:hAnsi="Arial" w:cs="Arial"/>
+                <w:sz w:val="20"/>
+              </w:rPr>
+              <w:t>) }</w:t>
+            </w:r>
+            <w:proofErr w:type="gramEnd"/>
+            <w:r>
+              <w:rPr>
+                <w:rFonts w:ascii="Arial" w:hAnsi="Arial" w:cs="Arial"/>
+                <w:sz w:val="20"/>
+              </w:rPr>
+              <w:t>}</w:t>
             </w:r>
           </w:p>
           <w:p>
@@ -4007,7 +4291,25 @@
                 <w:sz w:val="20"/>
                 <w:u w:val="single"/>
               </w:rPr>
-              <w:t>{%tr endfor %}</w:t>
+              <w:t xml:space="preserve">{%tr </w:t>
+            </w:r>
+            <w:proofErr w:type="spellStart"/>
+            <w:r>
+              <w:rPr>
+                <w:rFonts w:ascii="Arial" w:hAnsi="Arial" w:cs="Arial"/>
+                <w:sz w:val="20"/>
+                <w:u w:val="single"/>
+              </w:rPr>
+              <w:t>endfor</w:t>
+            </w:r>
+            <w:proofErr w:type="spellEnd"/>
+            <w:r>
+              <w:rPr>
+                <w:rFonts w:ascii="Arial" w:hAnsi="Arial" w:cs="Arial"/>
+                <w:sz w:val="20"/>
+                <w:u w:val="single"/>
+              </w:rPr>
+              <w:t xml:space="preserve"> %}</w:t>
             </w:r>
           </w:p>
         </w:tc>
@@ -4056,6 +4358,14 @@
                 <w:u w:val="single"/>
               </w:rPr>
             </w:pPr>
+            <w:r>
+              <w:rPr>
+                <w:rFonts w:ascii="Arial" w:hAnsi="Arial" w:cs="Arial"/>
+                <w:sz w:val="20"/>
+                <w:u w:val="single"/>
+              </w:rPr>
+              <w:t>Loan processing fee</w:t>
+            </w:r>
           </w:p>
         </w:tc>
         <w:tc>
@@ -4076,6 +4386,13 @@
                 <w:sz w:val="20"/>
               </w:rPr>
             </w:pPr>
+            <w:r>
+              <w:rPr>
+                <w:rFonts w:ascii="Arial" w:hAnsi="Arial" w:cs="Arial"/>
+                <w:sz w:val="20"/>
+              </w:rPr>
+              <w:t>Unascertainable</w:t>
+            </w:r>
           </w:p>
         </w:tc>
       </w:tr>
@@ -4100,6 +4417,53 @@
               <w:rPr>
                 <w:rFonts w:ascii="Arial" w:hAnsi="Arial" w:cs="Arial"/>
                 <w:sz w:val="20"/>
+                <w:u w:val="single"/>
+              </w:rPr>
+            </w:pPr>
+          </w:p>
+        </w:tc>
+        <w:tc>
+          <w:tcPr>
+            <w:tcW w:w="4275" w:type="dxa"/>
+            <w:gridSpan w:val="3"/>
+            <w:tcBorders>
+              <w:top w:val="nil"/>
+              <w:left w:val="single" w:sz="4" w:space="0" w:color="auto"/>
+              <w:bottom w:val="nil"/>
+            </w:tcBorders>
+          </w:tcPr>
+          <w:p>
+            <w:pPr>
+              <w:spacing w:before="60" w:after="60"/>
+              <w:rPr>
+                <w:rFonts w:ascii="Arial" w:hAnsi="Arial" w:cs="Arial"/>
+                <w:sz w:val="20"/>
+              </w:rPr>
+            </w:pPr>
+          </w:p>
+        </w:tc>
+      </w:tr>
+      <w:tr>
+        <w:trPr>
+          <w:gridAfter w:val="1"/>
+          <w:wAfter w:w="24" w:type="dxa"/>
+        </w:trPr>
+        <w:tc>
+          <w:tcPr>
+            <w:tcW w:w="5901" w:type="dxa"/>
+            <w:gridSpan w:val="2"/>
+            <w:tcBorders>
+              <w:top w:val="nil"/>
+              <w:bottom w:val="nil"/>
+              <w:right w:val="single" w:sz="4" w:space="0" w:color="auto"/>
+            </w:tcBorders>
+          </w:tcPr>
+          <w:p>
+            <w:pPr>
+              <w:spacing w:before="60" w:after="60"/>
+              <w:rPr>
+                <w:rFonts w:ascii="Arial" w:hAnsi="Arial" w:cs="Arial"/>
+                <w:sz w:val="20"/>
               </w:rPr>
             </w:pPr>
             <w:r>
@@ -4184,131 +4548,6 @@
                 <w:sz w:val="20"/>
               </w:rPr>
             </w:pPr>
-            <w:r>
-              <w:rPr>
-                <w:rFonts w:ascii="Arial" w:hAnsi="Arial" w:cs="Arial"/>
-                <w:sz w:val="20"/>
-              </w:rPr>
-              <w:t>{%</w:t>
-            </w:r>
-            <w:r>
-              <w:rPr>
-                <w:rFonts w:ascii="Arial" w:hAnsi="Arial" w:cs="Arial"/>
-                <w:sz w:val="20"/>
-              </w:rPr>
-              <w:t>p</w:t>
-            </w:r>
-            <w:r>
-              <w:rPr>
-                <w:rFonts w:ascii="Arial" w:hAnsi="Arial" w:cs="Arial"/>
-                <w:sz w:val="20"/>
-              </w:rPr>
-              <w:t xml:space="preserve"> if </w:t>
-            </w:r>
-            <w:r>
-              <w:rPr>
-                <w:rFonts w:ascii="Arial" w:hAnsi="Arial" w:cs="Arial"/>
-                <w:sz w:val="20"/>
-              </w:rPr>
-              <w:t>mortgage_registration_fee</w:t>
-            </w:r>
-            <w:r>
-              <w:rPr>
-                <w:rFonts w:ascii="Arial" w:hAnsi="Arial" w:cs="Arial"/>
-                <w:sz w:val="20"/>
-              </w:rPr>
-              <w:t xml:space="preserve"> %}</w:t>
-            </w:r>
-          </w:p>
-          <w:p>
-            <w:pPr>
-              <w:spacing w:before="60" w:after="60"/>
-              <w:rPr>
-                <w:rFonts w:ascii="Arial" w:hAnsi="Arial" w:cs="Arial"/>
-                <w:sz w:val="20"/>
-              </w:rPr>
-            </w:pPr>
-            <w:r>
-              <w:rPr>
-                <w:rFonts w:ascii="Arial" w:hAnsi="Arial" w:cs="Arial"/>
-                <w:sz w:val="20"/>
-              </w:rPr>
-              <w:t>$</w:t>
-            </w:r>
-            <w:r>
-              <w:rPr>
-                <w:rFonts w:ascii="Arial" w:hAnsi="Arial" w:cs="Arial"/>
-                <w:sz w:val="20"/>
-              </w:rPr>
-              <w:t>{{ "{:</w:t>
-            </w:r>
-            <w:r>
-              <w:rPr>
-                <w:rFonts w:ascii="Arial" w:hAnsi="Arial" w:cs="Arial"/>
-                <w:sz w:val="20"/>
-              </w:rPr>
-              <w:t>,</w:t>
-            </w:r>
-            <w:r>
-              <w:rPr>
-                <w:rFonts w:ascii="Arial" w:hAnsi="Arial" w:cs="Arial"/>
-                <w:sz w:val="20"/>
-              </w:rPr>
-              <w:t>.2f}".format(</w:t>
-            </w:r>
-            <w:r>
-              <w:rPr>
-                <w:rFonts w:ascii="Arial" w:hAnsi="Arial" w:cs="Arial"/>
-                <w:sz w:val="20"/>
-              </w:rPr>
-              <w:t>mortgage_registration_fee</w:t>
-            </w:r>
-            <w:r>
-              <w:rPr>
-                <w:rFonts w:ascii="Arial" w:hAnsi="Arial" w:cs="Arial"/>
-                <w:sz w:val="20"/>
-              </w:rPr>
-              <w:t>) }}</w:t>
-            </w:r>
-          </w:p>
-          <w:p>
-            <w:pPr>
-              <w:spacing w:before="60" w:after="60"/>
-              <w:rPr>
-                <w:rFonts w:ascii="Arial" w:hAnsi="Arial" w:cs="Arial"/>
-                <w:sz w:val="20"/>
-              </w:rPr>
-            </w:pPr>
-            <w:r>
-              <w:rPr>
-                <w:rFonts w:ascii="Arial" w:hAnsi="Arial" w:cs="Arial"/>
-                <w:sz w:val="20"/>
-              </w:rPr>
-              <w:t>{%</w:t>
-            </w:r>
-            <w:r>
-              <w:rPr>
-                <w:rFonts w:ascii="Arial" w:hAnsi="Arial" w:cs="Arial"/>
-                <w:sz w:val="20"/>
-              </w:rPr>
-              <w:t>p</w:t>
-            </w:r>
-            <w:r>
-              <w:rPr>
-                <w:rFonts w:ascii="Arial" w:hAnsi="Arial" w:cs="Arial"/>
-                <w:sz w:val="20"/>
-              </w:rPr>
-              <w:t xml:space="preserve"> endif %}</w:t>
-            </w:r>
-          </w:p>
-          <w:p>
-            <w:pPr>
-              <w:spacing w:before="60" w:after="60"/>
-              <w:rPr>
-                <w:rFonts w:ascii="Arial" w:hAnsi="Arial" w:cs="Arial"/>
-                <w:sz w:val="20"/>
-              </w:rPr>
-            </w:pPr>
           </w:p>
         </w:tc>
       </w:tr>
@@ -4340,9 +4579,9 @@
                 <w:rFonts w:ascii="Arial" w:hAnsi="Arial" w:cs="Arial"/>
                 <w:sz w:val="20"/>
               </w:rPr>
-              <w:lastRenderedPageBreak/>
               <w:t xml:space="preserve">{%tr if </w:t>
             </w:r>
+            <w:proofErr w:type="spellStart"/>
             <w:r>
               <w:rPr>
                 <w:rFonts w:ascii="Arial" w:hAnsi="Arial" w:cs="Arial"/>
@@ -4350,6 +4589,7 @@
               </w:rPr>
               <w:t>security_duty</w:t>
             </w:r>
+            <w:proofErr w:type="spellEnd"/>
             <w:r>
               <w:rPr>
                 <w:rFonts w:ascii="Arial" w:hAnsi="Arial" w:cs="Arial"/>
@@ -4408,6 +4648,7 @@
                 <w:rFonts w:ascii="Arial" w:hAnsi="Arial" w:cs="Arial"/>
                 <w:sz w:val="20"/>
               </w:rPr>
+              <w:lastRenderedPageBreak/>
               <w:t>Loan security d</w:t>
             </w:r>
             <w:r>
@@ -4459,6 +4700,7 @@
               </w:rPr>
               <w:t>$</w:t>
             </w:r>
+            <w:proofErr w:type="gramStart"/>
             <w:r>
               <w:rPr>
                 <w:rFonts w:ascii="Arial" w:hAnsi="Arial" w:cs="Arial"/>
@@ -4481,6 +4723,7 @@
               </w:rPr>
               <w:t xml:space="preserve">  [</w:t>
             </w:r>
+            <w:proofErr w:type="gramEnd"/>
             <w:r>
               <w:rPr>
                 <w:rFonts w:ascii="Arial" w:hAnsi="Arial" w:cs="Arial"/>
@@ -4724,7 +4967,23 @@
                 <w:rFonts w:ascii="Arial" w:hAnsi="Arial" w:cs="Arial"/>
                 <w:sz w:val="20"/>
               </w:rPr>
-              <w:t>{%tr if LMI_Fee %}</w:t>
+              <w:t xml:space="preserve">{%tr if </w:t>
+            </w:r>
+            <w:proofErr w:type="spellStart"/>
+            <w:r>
+              <w:rPr>
+                <w:rFonts w:ascii="Arial" w:hAnsi="Arial" w:cs="Arial"/>
+                <w:sz w:val="20"/>
+              </w:rPr>
+              <w:t>LMI_Fee</w:t>
+            </w:r>
+            <w:proofErr w:type="spellEnd"/>
+            <w:r>
+              <w:rPr>
+                <w:rFonts w:ascii="Arial" w:hAnsi="Arial" w:cs="Arial"/>
+                <w:sz w:val="20"/>
+              </w:rPr>
+              <w:t xml:space="preserve"> %}</w:t>
             </w:r>
           </w:p>
         </w:tc>
@@ -4820,6 +5079,7 @@
               </w:rPr>
               <w:t xml:space="preserve"> if </w:t>
             </w:r>
+            <w:proofErr w:type="spellStart"/>
             <w:r>
               <w:rPr>
                 <w:rFonts w:ascii="Arial" w:hAnsi="Arial" w:cs="Arial"/>
@@ -4827,6 +5087,7 @@
               </w:rPr>
               <w:t>LMI_Fee</w:t>
             </w:r>
+            <w:proofErr w:type="spellEnd"/>
             <w:r>
               <w:rPr>
                 <w:rFonts w:ascii="Arial" w:hAnsi="Arial" w:cs="Arial"/>
@@ -4850,12 +5111,21 @@
               </w:rPr>
               <w:t>$</w:t>
             </w:r>
-            <w:r>
-              <w:rPr>
-                <w:rFonts w:ascii="Arial" w:hAnsi="Arial" w:cs="Arial"/>
-                <w:sz w:val="20"/>
-              </w:rPr>
-              <w:t>{{ "{:</w:t>
+            <w:proofErr w:type="gramStart"/>
+            <w:r>
+              <w:rPr>
+                <w:rFonts w:ascii="Arial" w:hAnsi="Arial" w:cs="Arial"/>
+                <w:sz w:val="20"/>
+              </w:rPr>
+              <w:t>{{ "</w:t>
+            </w:r>
+            <w:proofErr w:type="gramEnd"/>
+            <w:r>
+              <w:rPr>
+                <w:rFonts w:ascii="Arial" w:hAnsi="Arial" w:cs="Arial"/>
+                <w:sz w:val="20"/>
+              </w:rPr>
+              <w:t>{:</w:t>
             </w:r>
             <w:r>
               <w:rPr>
@@ -4869,8 +5139,25 @@
                 <w:rFonts w:ascii="Arial" w:hAnsi="Arial" w:cs="Arial"/>
                 <w:sz w:val="20"/>
               </w:rPr>
-              <w:t>.2f}".format(</w:t>
-            </w:r>
+              <w:t>.2f}</w:t>
+            </w:r>
+            <w:proofErr w:type="gramStart"/>
+            <w:r>
+              <w:rPr>
+                <w:rFonts w:ascii="Arial" w:hAnsi="Arial" w:cs="Arial"/>
+                <w:sz w:val="20"/>
+              </w:rPr>
+              <w:t>".format</w:t>
+            </w:r>
+            <w:proofErr w:type="gramEnd"/>
+            <w:r>
+              <w:rPr>
+                <w:rFonts w:ascii="Arial" w:hAnsi="Arial" w:cs="Arial"/>
+                <w:sz w:val="20"/>
+              </w:rPr>
+              <w:t>(</w:t>
+            </w:r>
+            <w:proofErr w:type="spellStart"/>
             <w:r>
               <w:rPr>
                 <w:rFonts w:ascii="Arial" w:hAnsi="Arial" w:cs="Arial"/>
@@ -4878,12 +5165,22 @@
               </w:rPr>
               <w:t>LMI_Fee</w:t>
             </w:r>
-            <w:r>
-              <w:rPr>
-                <w:rFonts w:ascii="Arial" w:hAnsi="Arial" w:cs="Arial"/>
-                <w:sz w:val="20"/>
-              </w:rPr>
-              <w:t>) }}</w:t>
+            <w:proofErr w:type="spellEnd"/>
+            <w:proofErr w:type="gramStart"/>
+            <w:r>
+              <w:rPr>
+                <w:rFonts w:ascii="Arial" w:hAnsi="Arial" w:cs="Arial"/>
+                <w:sz w:val="20"/>
+              </w:rPr>
+              <w:t>) }</w:t>
+            </w:r>
+            <w:proofErr w:type="gramEnd"/>
+            <w:r>
+              <w:rPr>
+                <w:rFonts w:ascii="Arial" w:hAnsi="Arial" w:cs="Arial"/>
+                <w:sz w:val="20"/>
+              </w:rPr>
+              <w:t>}</w:t>
             </w:r>
           </w:p>
           <w:p>
@@ -5075,7 +5372,23 @@
                 <w:rFonts w:ascii="Arial" w:hAnsi="Arial" w:cs="Arial"/>
                 <w:sz w:val="20"/>
               </w:rPr>
-              <w:t xml:space="preserve">    (charges | map(attribute='charge_amount') | sum)</w:t>
+              <w:t xml:space="preserve">    (charges | map(attribute='</w:t>
+            </w:r>
+            <w:proofErr w:type="spellStart"/>
+            <w:r>
+              <w:rPr>
+                <w:rFonts w:ascii="Arial" w:hAnsi="Arial" w:cs="Arial"/>
+                <w:sz w:val="20"/>
+              </w:rPr>
+              <w:t>charge_amount</w:t>
+            </w:r>
+            <w:proofErr w:type="spellEnd"/>
+            <w:r>
+              <w:rPr>
+                <w:rFonts w:ascii="Arial" w:hAnsi="Arial" w:cs="Arial"/>
+                <w:sz w:val="20"/>
+              </w:rPr>
+              <w:t>') | sum)</w:t>
             </w:r>
           </w:p>
           <w:p>
@@ -5107,71 +5420,55 @@
                 <w:rFonts w:ascii="Arial" w:hAnsi="Arial" w:cs="Arial"/>
                 <w:sz w:val="20"/>
               </w:rPr>
-              <w:t>{%p if LMI_Fee %}</w:t>
-            </w:r>
-          </w:p>
-          <w:p>
-            <w:pPr>
-              <w:spacing w:before="60" w:after="60"/>
-              <w:rPr>
-                <w:rFonts w:ascii="Arial" w:hAnsi="Arial" w:cs="Arial"/>
-                <w:sz w:val="20"/>
-              </w:rPr>
-            </w:pPr>
-            <w:r>
-              <w:rPr>
-                <w:rFonts w:ascii="Arial" w:hAnsi="Arial" w:cs="Arial"/>
-                <w:sz w:val="20"/>
-              </w:rPr>
-              <w:t>{% set total = total + LMI_Fee %}</w:t>
-            </w:r>
-          </w:p>
-          <w:p>
-            <w:pPr>
-              <w:spacing w:before="60" w:after="60"/>
-              <w:rPr>
-                <w:rFonts w:ascii="Arial" w:hAnsi="Arial" w:cs="Arial"/>
-                <w:sz w:val="20"/>
-              </w:rPr>
-            </w:pPr>
-            <w:r>
-              <w:rPr>
-                <w:rFonts w:ascii="Arial" w:hAnsi="Arial" w:cs="Arial"/>
-                <w:sz w:val="20"/>
-              </w:rPr>
-              <w:t>{%p endif %}</w:t>
-            </w:r>
-          </w:p>
-          <w:p>
-            <w:pPr>
-              <w:spacing w:before="60" w:after="60"/>
-              <w:rPr>
-                <w:rFonts w:ascii="Arial" w:hAnsi="Arial" w:cs="Arial"/>
-                <w:sz w:val="20"/>
-              </w:rPr>
-            </w:pPr>
-            <w:r>
-              <w:rPr>
-                <w:rFonts w:ascii="Arial" w:hAnsi="Arial" w:cs="Arial"/>
-                <w:sz w:val="20"/>
-              </w:rPr>
-              <w:t>{%p if mortgage_registration_fee %}</w:t>
-            </w:r>
-          </w:p>
-          <w:p>
-            <w:pPr>
-              <w:spacing w:before="60" w:after="60"/>
-              <w:rPr>
-                <w:rFonts w:ascii="Arial" w:hAnsi="Arial" w:cs="Arial"/>
-                <w:sz w:val="20"/>
-              </w:rPr>
-            </w:pPr>
-            <w:r>
-              <w:rPr>
-                <w:rFonts w:ascii="Arial" w:hAnsi="Arial" w:cs="Arial"/>
-                <w:sz w:val="20"/>
-              </w:rPr>
-              <w:t>{% set total = total + mortgage_registration_fee %}</w:t>
+              <w:t xml:space="preserve">{%p if </w:t>
+            </w:r>
+            <w:proofErr w:type="spellStart"/>
+            <w:r>
+              <w:rPr>
+                <w:rFonts w:ascii="Arial" w:hAnsi="Arial" w:cs="Arial"/>
+                <w:sz w:val="20"/>
+              </w:rPr>
+              <w:t>LMI_Fee</w:t>
+            </w:r>
+            <w:proofErr w:type="spellEnd"/>
+            <w:r>
+              <w:rPr>
+                <w:rFonts w:ascii="Arial" w:hAnsi="Arial" w:cs="Arial"/>
+                <w:sz w:val="20"/>
+              </w:rPr>
+              <w:t xml:space="preserve"> %}</w:t>
+            </w:r>
+          </w:p>
+          <w:p>
+            <w:pPr>
+              <w:spacing w:before="60" w:after="60"/>
+              <w:rPr>
+                <w:rFonts w:ascii="Arial" w:hAnsi="Arial" w:cs="Arial"/>
+                <w:sz w:val="20"/>
+              </w:rPr>
+            </w:pPr>
+            <w:r>
+              <w:rPr>
+                <w:rFonts w:ascii="Arial" w:hAnsi="Arial" w:cs="Arial"/>
+                <w:sz w:val="20"/>
+              </w:rPr>
+              <w:t xml:space="preserve">{% set total = total + </w:t>
+            </w:r>
+            <w:proofErr w:type="spellStart"/>
+            <w:r>
+              <w:rPr>
+                <w:rFonts w:ascii="Arial" w:hAnsi="Arial" w:cs="Arial"/>
+                <w:sz w:val="20"/>
+              </w:rPr>
+              <w:t>LMI_Fee</w:t>
+            </w:r>
+            <w:proofErr w:type="spellEnd"/>
+            <w:r>
+              <w:rPr>
+                <w:rFonts w:ascii="Arial" w:hAnsi="Arial" w:cs="Arial"/>
+                <w:sz w:val="20"/>
+              </w:rPr>
+              <w:t xml:space="preserve"> %}</w:t>
             </w:r>
           </w:p>
           <w:p>
@@ -5247,7 +5544,25 @@
                 <w:b/>
                 <w:sz w:val="20"/>
               </w:rPr>
-              <w:t xml:space="preserve">Total fees and charges which are definitely payable (excluding contingent and unascertainable amounts)  </w:t>
+              <w:t xml:space="preserve">Total fees and charges which are </w:t>
+            </w:r>
+            <w:proofErr w:type="gramStart"/>
+            <w:r>
+              <w:rPr>
+                <w:rFonts w:ascii="Arial" w:hAnsi="Arial" w:cs="Arial"/>
+                <w:b/>
+                <w:sz w:val="20"/>
+              </w:rPr>
+              <w:t>definitely payable</w:t>
+            </w:r>
+            <w:proofErr w:type="gramEnd"/>
+            <w:r>
+              <w:rPr>
+                <w:rFonts w:ascii="Arial" w:hAnsi="Arial" w:cs="Arial"/>
+                <w:b/>
+                <w:sz w:val="20"/>
+              </w:rPr>
+              <w:t xml:space="preserve"> (excluding contingent and unascertainable amounts)  </w:t>
             </w:r>
           </w:p>
         </w:tc>
@@ -5274,7 +5589,23 @@
                 <w:rFonts w:ascii="Arial" w:hAnsi="Arial" w:cs="Arial"/>
                 <w:sz w:val="20"/>
               </w:rPr>
-              <w:t>${{ total }}</w:t>
+              <w:t>$</w:t>
+            </w:r>
+            <w:proofErr w:type="gramStart"/>
+            <w:r>
+              <w:rPr>
+                <w:rFonts w:ascii="Arial" w:hAnsi="Arial" w:cs="Arial"/>
+                <w:sz w:val="20"/>
+              </w:rPr>
+              <w:t>{{ total</w:t>
+            </w:r>
+            <w:proofErr w:type="gramEnd"/>
+            <w:r>
+              <w:rPr>
+                <w:rFonts w:ascii="Arial" w:hAnsi="Arial" w:cs="Arial"/>
+                <w:sz w:val="20"/>
+              </w:rPr>
+              <w:t xml:space="preserve"> }}</w:t>
             </w:r>
           </w:p>
         </w:tc>
@@ -5741,19 +6072,44 @@
               </w:rPr>
               <w:t xml:space="preserve">{%tr if </w:t>
             </w:r>
-            <w:r>
-              <w:rPr>
-                <w:rFonts w:ascii="Arial" w:hAnsi="Arial" w:cs="Arial"/>
-                <w:sz w:val="20"/>
-              </w:rPr>
-              <w:t xml:space="preserve">annual_facility_fee </w:t>
-            </w:r>
-            <w:r>
-              <w:rPr>
-                <w:rFonts w:ascii="Arial" w:hAnsi="Arial" w:cs="Arial"/>
-                <w:sz w:val="20"/>
-              </w:rPr>
-              <w:t xml:space="preserve"> %}</w:t>
+            <w:proofErr w:type="spellStart"/>
+            <w:r>
+              <w:rPr>
+                <w:rFonts w:ascii="Arial" w:hAnsi="Arial" w:cs="Arial"/>
+                <w:sz w:val="20"/>
+              </w:rPr>
+              <w:t>annual_facility_</w:t>
+            </w:r>
+            <w:proofErr w:type="gramStart"/>
+            <w:r>
+              <w:rPr>
+                <w:rFonts w:ascii="Arial" w:hAnsi="Arial" w:cs="Arial"/>
+                <w:sz w:val="20"/>
+              </w:rPr>
+              <w:t>fee</w:t>
+            </w:r>
+            <w:proofErr w:type="spellEnd"/>
+            <w:r>
+              <w:rPr>
+                <w:rFonts w:ascii="Arial" w:hAnsi="Arial" w:cs="Arial"/>
+                <w:sz w:val="20"/>
+              </w:rPr>
+              <w:t xml:space="preserve"> </w:t>
+            </w:r>
+            <w:r>
+              <w:rPr>
+                <w:rFonts w:ascii="Arial" w:hAnsi="Arial" w:cs="Arial"/>
+                <w:sz w:val="20"/>
+              </w:rPr>
+              <w:t xml:space="preserve"> %</w:t>
+            </w:r>
+            <w:proofErr w:type="gramEnd"/>
+            <w:r>
+              <w:rPr>
+                <w:rFonts w:ascii="Arial" w:hAnsi="Arial" w:cs="Arial"/>
+                <w:sz w:val="20"/>
+              </w:rPr>
+              <w:t>}</w:t>
             </w:r>
           </w:p>
         </w:tc>
@@ -6071,12 +6427,21 @@
               </w:rPr>
               <w:t xml:space="preserve">{%tr if </w:t>
             </w:r>
-            <w:r>
-              <w:rPr>
-                <w:rFonts w:ascii="Arial" w:hAnsi="Arial" w:cs="Arial"/>
-                <w:sz w:val="20"/>
-              </w:rPr>
-              <w:t xml:space="preserve">monthly_facility_fee </w:t>
+            <w:proofErr w:type="spellStart"/>
+            <w:r>
+              <w:rPr>
+                <w:rFonts w:ascii="Arial" w:hAnsi="Arial" w:cs="Arial"/>
+                <w:sz w:val="20"/>
+              </w:rPr>
+              <w:t>monthly_facility_fee</w:t>
+            </w:r>
+            <w:proofErr w:type="spellEnd"/>
+            <w:r>
+              <w:rPr>
+                <w:rFonts w:ascii="Arial" w:hAnsi="Arial" w:cs="Arial"/>
+                <w:sz w:val="20"/>
+              </w:rPr>
+              <w:t xml:space="preserve"> </w:t>
             </w:r>
             <w:r>
               <w:rPr>
@@ -6426,7 +6791,15 @@
                 <w:rFonts w:ascii="Arial" w:hAnsi="Arial" w:cs="Arial"/>
                 <w:sz w:val="20"/>
               </w:rPr>
-              <w:t xml:space="preserve">variation fee payable each time you request (and we agree to your request) to split, switch, convert a loan account or sub-account, decrease your total amount of credit permanently or make a change to your loan account.  </w:t>
+              <w:t xml:space="preserve">variation fee payable each time you request (and we agree to your request) to split, switch, convert a loan account or sub-account, decrease your total amount of </w:t>
+            </w:r>
+            <w:r>
+              <w:rPr>
+                <w:rFonts w:ascii="Arial" w:hAnsi="Arial" w:cs="Arial"/>
+                <w:sz w:val="20"/>
+              </w:rPr>
+              <w:lastRenderedPageBreak/>
+              <w:t xml:space="preserve">credit permanently or make a change to your loan account.  </w:t>
             </w:r>
           </w:p>
         </w:tc>
@@ -6453,6 +6826,7 @@
                 <w:rFonts w:ascii="Arial" w:hAnsi="Arial" w:cs="Arial"/>
                 <w:sz w:val="20"/>
               </w:rPr>
+              <w:lastRenderedPageBreak/>
               <w:t>$</w:t>
             </w:r>
             <w:r>
@@ -7463,19 +7837,44 @@
               </w:rPr>
               <w:t xml:space="preserve">A manual </w:t>
             </w:r>
-            <w:r>
-              <w:rPr>
-                <w:rFonts w:ascii="Arial" w:hAnsi="Arial" w:cs="Arial"/>
-                <w:sz w:val="20"/>
-              </w:rPr>
-              <w:t>redraw request</w:t>
-            </w:r>
-            <w:r>
-              <w:rPr>
-                <w:rFonts w:ascii="Arial" w:hAnsi="Arial" w:cs="Arial"/>
-                <w:sz w:val="20"/>
-              </w:rPr>
-              <w:t xml:space="preserve"> fee (payable if you request and we agree to process a redraw request, a one off payment or a funds transfer)</w:t>
+            <w:proofErr w:type="gramStart"/>
+            <w:r>
+              <w:rPr>
+                <w:rFonts w:ascii="Arial" w:hAnsi="Arial" w:cs="Arial"/>
+                <w:sz w:val="20"/>
+              </w:rPr>
+              <w:t>redraw</w:t>
+            </w:r>
+            <w:proofErr w:type="gramEnd"/>
+            <w:r>
+              <w:rPr>
+                <w:rFonts w:ascii="Arial" w:hAnsi="Arial" w:cs="Arial"/>
+                <w:sz w:val="20"/>
+              </w:rPr>
+              <w:t xml:space="preserve"> request</w:t>
+            </w:r>
+            <w:r>
+              <w:rPr>
+                <w:rFonts w:ascii="Arial" w:hAnsi="Arial" w:cs="Arial"/>
+                <w:sz w:val="20"/>
+              </w:rPr>
+              <w:t xml:space="preserve"> fee (payable if you request and we agree to process a redraw request, a </w:t>
+            </w:r>
+            <w:proofErr w:type="gramStart"/>
+            <w:r>
+              <w:rPr>
+                <w:rFonts w:ascii="Arial" w:hAnsi="Arial" w:cs="Arial"/>
+                <w:sz w:val="20"/>
+              </w:rPr>
+              <w:t>one off</w:t>
+            </w:r>
+            <w:proofErr w:type="gramEnd"/>
+            <w:r>
+              <w:rPr>
+                <w:rFonts w:ascii="Arial" w:hAnsi="Arial" w:cs="Arial"/>
+                <w:sz w:val="20"/>
+              </w:rPr>
+              <w:t xml:space="preserve"> payment or a funds transfer)</w:t>
             </w:r>
           </w:p>
         </w:tc>
@@ -7784,7 +8183,23 @@
                 <w:rFonts w:ascii="Arial" w:hAnsi="Arial" w:cs="Arial"/>
                 <w:sz w:val="20"/>
               </w:rPr>
-              <w:t xml:space="preserve">the costs and expenses that we reasonably incur in connection with any exercise or non exercise of rights arising from any </w:t>
+              <w:t xml:space="preserve">the costs and expenses that we reasonably incur in connection with any exercise or </w:t>
+            </w:r>
+            <w:proofErr w:type="spellStart"/>
+            <w:r>
+              <w:rPr>
+                <w:rFonts w:ascii="Arial" w:hAnsi="Arial" w:cs="Arial"/>
+                <w:sz w:val="20"/>
+              </w:rPr>
+              <w:t>non exercise</w:t>
+            </w:r>
+            <w:proofErr w:type="spellEnd"/>
+            <w:r>
+              <w:rPr>
+                <w:rFonts w:ascii="Arial" w:hAnsi="Arial" w:cs="Arial"/>
+                <w:sz w:val="20"/>
+              </w:rPr>
+              <w:t xml:space="preserve"> of rights arising from any </w:t>
             </w:r>
             <w:r>
               <w:rPr>
@@ -7899,7 +8314,6 @@
                 <w:b/>
                 <w:sz w:val="20"/>
               </w:rPr>
-              <w:lastRenderedPageBreak/>
               <w:t xml:space="preserve">IMPORTANT NOTE </w:t>
             </w:r>
             <w:r>
@@ -7994,7 +8408,24 @@
                 <w:rFonts w:ascii="Arial" w:hAnsi="Arial" w:cs="Arial"/>
                 <w:sz w:val="20"/>
               </w:rPr>
-              <w:t xml:space="preserve">the credit fees or charges (by adding, changing or removing fees or charges or the frequency of fees or charges); </w:t>
+              <w:lastRenderedPageBreak/>
+              <w:t>the credit fees or charges (by adding, changing or removing fees or charges or the frequency of fees or charges</w:t>
+            </w:r>
+            <w:proofErr w:type="gramStart"/>
+            <w:r>
+              <w:rPr>
+                <w:rFonts w:ascii="Arial" w:hAnsi="Arial" w:cs="Arial"/>
+                <w:sz w:val="20"/>
+              </w:rPr>
+              <w:t>);</w:t>
+            </w:r>
+            <w:proofErr w:type="gramEnd"/>
+            <w:r>
+              <w:rPr>
+                <w:rFonts w:ascii="Arial" w:hAnsi="Arial" w:cs="Arial"/>
+                <w:sz w:val="20"/>
+              </w:rPr>
+              <w:t xml:space="preserve"> </w:t>
             </w:r>
           </w:p>
           <w:p>
@@ -8019,8 +8450,17 @@
                 <w:rFonts w:ascii="Arial" w:hAnsi="Arial" w:cs="Arial"/>
                 <w:sz w:val="20"/>
               </w:rPr>
-              <w:t>the repayments (either or both the amount and frequency of those repayments);</w:t>
-            </w:r>
+              <w:t>the repayments (either or both the amount and frequency of those repayments</w:t>
+            </w:r>
+            <w:proofErr w:type="gramStart"/>
+            <w:r>
+              <w:rPr>
+                <w:rFonts w:ascii="Arial" w:hAnsi="Arial" w:cs="Arial"/>
+                <w:sz w:val="20"/>
+              </w:rPr>
+              <w:t>);</w:t>
+            </w:r>
+            <w:proofErr w:type="gramEnd"/>
           </w:p>
           <w:p>
             <w:pPr>
@@ -8044,8 +8484,17 @@
                 <w:rFonts w:ascii="Arial" w:hAnsi="Arial" w:cs="Arial"/>
                 <w:sz w:val="20"/>
               </w:rPr>
-              <w:t>changes required to correct for errors, inconsistencies, inadvertent omissions, inaccuracies or ambiguities;</w:t>
-            </w:r>
+              <w:t xml:space="preserve">changes required to correct for errors, inconsistencies, inadvertent omissions, inaccuracies or </w:t>
+            </w:r>
+            <w:proofErr w:type="gramStart"/>
+            <w:r>
+              <w:rPr>
+                <w:rFonts w:ascii="Arial" w:hAnsi="Arial" w:cs="Arial"/>
+                <w:sz w:val="20"/>
+              </w:rPr>
+              <w:t>ambiguities;</w:t>
+            </w:r>
+            <w:proofErr w:type="gramEnd"/>
           </w:p>
           <w:p>
             <w:pPr>
@@ -8157,7 +8606,23 @@
                 <w:rFonts w:ascii="Arial" w:hAnsi="Arial" w:cs="Arial"/>
                 <w:sz w:val="20"/>
               </w:rPr>
-              <w:t>If the interest rate changes, we may change the amount of repayments.</w:t>
+              <w:t xml:space="preserve">If the interest rate changes, we may change the </w:t>
+            </w:r>
+            <w:proofErr w:type="gramStart"/>
+            <w:r>
+              <w:rPr>
+                <w:rFonts w:ascii="Arial" w:hAnsi="Arial" w:cs="Arial"/>
+                <w:sz w:val="20"/>
+              </w:rPr>
+              <w:t>amount</w:t>
+            </w:r>
+            <w:proofErr w:type="gramEnd"/>
+            <w:r>
+              <w:rPr>
+                <w:rFonts w:ascii="Arial" w:hAnsi="Arial" w:cs="Arial"/>
+                <w:sz w:val="20"/>
+              </w:rPr>
+              <w:t xml:space="preserve"> of repayments.</w:t>
             </w:r>
             <w:r>
               <w:rPr>
@@ -8391,6 +8856,7 @@
                 <w:sz w:val="20"/>
               </w:rPr>
             </w:pPr>
+            <w:proofErr w:type="gramStart"/>
             <w:r>
               <w:rPr>
                 <w:rFonts w:ascii="Arial" w:hAnsi="Arial" w:cs="Arial"/>
@@ -8398,6 +8864,7 @@
               </w:rPr>
               <w:t xml:space="preserve">{{ </w:t>
             </w:r>
+            <w:proofErr w:type="spellStart"/>
             <w:r>
               <w:rPr>
                 <w:rFonts w:ascii="Arial" w:hAnsi="Arial" w:cs="Arial"/>
@@ -8405,6 +8872,8 @@
               </w:rPr>
               <w:t>LoanPurposeDetail</w:t>
             </w:r>
+            <w:proofErr w:type="spellEnd"/>
+            <w:proofErr w:type="gramEnd"/>
             <w:r>
               <w:rPr>
                 <w:rFonts w:ascii="Arial" w:hAnsi="Arial" w:cs="Arial"/>
@@ -8627,6 +9096,7 @@
               </w:rPr>
               <w:t>(</w:t>
             </w:r>
+            <w:proofErr w:type="gramStart"/>
             <w:r>
               <w:rPr>
                 <w:rFonts w:ascii="Arial" w:hAnsi="Arial" w:cs="Arial"/>
@@ -8649,6 +9119,7 @@
               </w:rPr>
               <w:t>%</w:t>
             </w:r>
+            <w:proofErr w:type="gramEnd"/>
             <w:r>
               <w:rPr>
                 <w:rFonts w:ascii="Arial" w:hAnsi="Arial" w:cs="Arial"/>
@@ -8715,6 +9186,7 @@
               </w:rPr>
               <w:t xml:space="preserve"> </w:t>
             </w:r>
+            <w:proofErr w:type="gramStart"/>
             <w:r>
               <w:rPr>
                 <w:rFonts w:ascii="Arial" w:hAnsi="Arial" w:cs="Arial"/>
@@ -8729,6 +9201,7 @@
               </w:rPr>
               <w:t>LOANNUMBER</w:t>
             </w:r>
+            <w:proofErr w:type="gramEnd"/>
             <w:r>
               <w:rPr>
                 <w:rFonts w:ascii="Arial" w:hAnsi="Arial" w:cs="Arial"/>
@@ -8743,6 +9216,7 @@
               </w:rPr>
               <w:t xml:space="preserve">: </w:t>
             </w:r>
+            <w:proofErr w:type="gramStart"/>
             <w:r>
               <w:rPr>
                 <w:rFonts w:ascii="Arial" w:hAnsi="Arial" w:cs="Arial"/>
@@ -8751,6 +9225,7 @@
               </w:rPr>
               <w:t xml:space="preserve">{{ </w:t>
             </w:r>
+            <w:proofErr w:type="spellStart"/>
             <w:r>
               <w:rPr>
                 <w:rFonts w:ascii="Arial" w:hAnsi="Arial" w:cs="Arial"/>
@@ -8759,6 +9234,8 @@
               </w:rPr>
               <w:t>DefaultInterestRate</w:t>
             </w:r>
+            <w:proofErr w:type="spellEnd"/>
+            <w:proofErr w:type="gramEnd"/>
             <w:r>
               <w:rPr>
                 <w:rFonts w:ascii="Arial" w:hAnsi="Arial" w:cs="Arial"/>
@@ -8853,7 +9330,23 @@
                 <w:rFonts w:ascii="Arial" w:hAnsi="Arial" w:cs="Arial"/>
                 <w:sz w:val="20"/>
               </w:rPr>
-              <w:t xml:space="preserve">We may pay an introduction fee to the mortgage originator or anyone else, such as a broker, who introduced your loan to us.  The amount of commission payable is presently unascertainable.  There may be further amounts payable as a trailing commission.  If a further amount is payable as a trailing commission the amount is not currently ascertainable.  </w:t>
+              <w:t xml:space="preserve">We may pay an introduction fee to the mortgage originator or anyone else, such as a broker, who introduced your loan to us.  The amount of commission payable is presently unascertainable.  There may be further amounts payable as a trailing commission.  If a further amount is payable as a trailing </w:t>
+            </w:r>
+            <w:proofErr w:type="gramStart"/>
+            <w:r>
+              <w:rPr>
+                <w:rFonts w:ascii="Arial" w:hAnsi="Arial" w:cs="Arial"/>
+                <w:sz w:val="20"/>
+              </w:rPr>
+              <w:t>commission</w:t>
+            </w:r>
+            <w:proofErr w:type="gramEnd"/>
+            <w:r>
+              <w:rPr>
+                <w:rFonts w:ascii="Arial" w:hAnsi="Arial" w:cs="Arial"/>
+                <w:sz w:val="20"/>
+              </w:rPr>
+              <w:t xml:space="preserve"> the amount is not currently ascertainable.  </w:t>
             </w:r>
           </w:p>
         </w:tc>
@@ -8947,6 +9440,7 @@
                 <w:sz w:val="20"/>
               </w:rPr>
             </w:pPr>
+            <w:proofErr w:type="gramStart"/>
             <w:r>
               <w:rPr>
                 <w:rFonts w:ascii="Arial" w:hAnsi="Arial" w:cs="Arial"/>
@@ -8961,6 +9455,7 @@
               </w:rPr>
               <w:t>LOANSPECIALCONDITIONS</w:t>
             </w:r>
+            <w:proofErr w:type="gramEnd"/>
             <w:r>
               <w:rPr>
                 <w:rFonts w:ascii="Arial" w:hAnsi="Arial" w:cs="Arial"/>
@@ -9107,6 +9602,7 @@
               </w:rPr>
               <w:t xml:space="preserve">Mortgagor/s: </w:t>
             </w:r>
+            <w:proofErr w:type="gramStart"/>
             <w:r>
               <w:rPr>
                 <w:rFonts w:ascii="Arial" w:hAnsi="Arial" w:cs="Arial"/>
@@ -9119,7 +9615,15 @@
                 <w:rFonts w:ascii="Arial" w:hAnsi="Arial" w:cs="Arial"/>
                 <w:sz w:val="20"/>
               </w:rPr>
-              <w:t>PROPDET1MORTGAGORS</w:t>
+              <w:t>PROPDET</w:t>
+            </w:r>
+            <w:proofErr w:type="gramEnd"/>
+            <w:r>
+              <w:rPr>
+                <w:rFonts w:ascii="Arial" w:hAnsi="Arial" w:cs="Arial"/>
+                <w:sz w:val="20"/>
+              </w:rPr>
+              <w:t>1MORTGAGORS</w:t>
             </w:r>
             <w:r>
               <w:rPr>
@@ -9344,6 +9848,7 @@
               </w:rPr>
               <w:t xml:space="preserve">) over the </w:t>
             </w:r>
+            <w:proofErr w:type="gramStart"/>
             <w:r>
               <w:rPr>
                 <w:rFonts w:ascii="Arial" w:hAnsi="Arial" w:cs="Arial"/>
@@ -9351,6 +9856,7 @@
               </w:rPr>
               <w:t xml:space="preserve">{{ </w:t>
             </w:r>
+            <w:proofErr w:type="spellStart"/>
             <w:r>
               <w:rPr>
                 <w:rFonts w:ascii="Arial" w:hAnsi="Arial" w:cs="Arial"/>
@@ -9358,6 +9864,8 @@
               </w:rPr>
               <w:t>Bordetallnames</w:t>
             </w:r>
+            <w:proofErr w:type="spellEnd"/>
+            <w:proofErr w:type="gramEnd"/>
             <w:r>
               <w:rPr>
                 <w:rFonts w:ascii="Arial" w:hAnsi="Arial" w:cs="Arial"/>
@@ -9372,6 +9880,7 @@
               </w:rPr>
               <w:t xml:space="preserve"> ACN </w:t>
             </w:r>
+            <w:proofErr w:type="gramStart"/>
             <w:r>
               <w:rPr>
                 <w:rFonts w:ascii="Arial" w:hAnsi="Arial" w:cs="Arial"/>
@@ -9384,14 +9893,38 @@
                 <w:rFonts w:ascii="Arial" w:hAnsi="Arial" w:cs="Arial"/>
                 <w:sz w:val="20"/>
               </w:rPr>
-              <w:t>BORDET1ACN</w:t>
-            </w:r>
-            <w:r>
-              <w:rPr>
-                <w:rFonts w:ascii="Arial" w:hAnsi="Arial" w:cs="Arial"/>
-                <w:sz w:val="20"/>
-              </w:rPr>
-              <w:t xml:space="preserve"> }}</w:t>
+              <w:t>BORDET</w:t>
+            </w:r>
+            <w:proofErr w:type="gramEnd"/>
+            <w:r>
+              <w:rPr>
+                <w:rFonts w:ascii="Arial" w:hAnsi="Arial" w:cs="Arial"/>
+                <w:sz w:val="20"/>
+              </w:rPr>
+              <w:t>1</w:t>
+            </w:r>
+            <w:proofErr w:type="gramStart"/>
+            <w:r>
+              <w:rPr>
+                <w:rFonts w:ascii="Arial" w:hAnsi="Arial" w:cs="Arial"/>
+                <w:sz w:val="20"/>
+              </w:rPr>
+              <w:t>ACN</w:t>
+            </w:r>
+            <w:r>
+              <w:rPr>
+                <w:rFonts w:ascii="Arial" w:hAnsi="Arial" w:cs="Arial"/>
+                <w:sz w:val="20"/>
+              </w:rPr>
+              <w:t xml:space="preserve"> }</w:t>
+            </w:r>
+            <w:proofErr w:type="gramEnd"/>
+            <w:r>
+              <w:rPr>
+                <w:rFonts w:ascii="Arial" w:hAnsi="Arial" w:cs="Arial"/>
+                <w:sz w:val="20"/>
+              </w:rPr>
+              <w:t>}</w:t>
             </w:r>
             <w:r>
               <w:rPr>
@@ -9400,6 +9933,7 @@
               </w:rPr>
               <w:t xml:space="preserve"> </w:t>
             </w:r>
+            <w:proofErr w:type="spellStart"/>
             <w:r>
               <w:rPr>
                 <w:rFonts w:ascii="Arial" w:hAnsi="Arial" w:cs="Arial"/>
@@ -9407,6 +9941,7 @@
               </w:rPr>
               <w:t>atf</w:t>
             </w:r>
+            <w:proofErr w:type="spellEnd"/>
             <w:r>
               <w:rPr>
                 <w:rFonts w:ascii="Arial" w:hAnsi="Arial" w:cs="Arial"/>
@@ -9414,6 +9949,7 @@
               </w:rPr>
               <w:t xml:space="preserve"> </w:t>
             </w:r>
+            <w:proofErr w:type="gramStart"/>
             <w:r>
               <w:rPr>
                 <w:rFonts w:ascii="Arial" w:hAnsi="Arial" w:cs="Arial"/>
@@ -9426,14 +9962,38 @@
                 <w:rFonts w:ascii="Arial" w:hAnsi="Arial" w:cs="Arial"/>
                 <w:sz w:val="20"/>
               </w:rPr>
-              <w:t>BORDET1TRUSTNAME</w:t>
-            </w:r>
-            <w:r>
-              <w:rPr>
-                <w:rFonts w:ascii="Arial" w:hAnsi="Arial" w:cs="Arial"/>
-                <w:sz w:val="20"/>
-              </w:rPr>
-              <w:t xml:space="preserve"> }}</w:t>
+              <w:t>BORDET</w:t>
+            </w:r>
+            <w:proofErr w:type="gramEnd"/>
+            <w:r>
+              <w:rPr>
+                <w:rFonts w:ascii="Arial" w:hAnsi="Arial" w:cs="Arial"/>
+                <w:sz w:val="20"/>
+              </w:rPr>
+              <w:t>1</w:t>
+            </w:r>
+            <w:proofErr w:type="gramStart"/>
+            <w:r>
+              <w:rPr>
+                <w:rFonts w:ascii="Arial" w:hAnsi="Arial" w:cs="Arial"/>
+                <w:sz w:val="20"/>
+              </w:rPr>
+              <w:t>TRUSTNAME</w:t>
+            </w:r>
+            <w:r>
+              <w:rPr>
+                <w:rFonts w:ascii="Arial" w:hAnsi="Arial" w:cs="Arial"/>
+                <w:sz w:val="20"/>
+              </w:rPr>
+              <w:t xml:space="preserve"> }</w:t>
+            </w:r>
+            <w:proofErr w:type="gramEnd"/>
+            <w:r>
+              <w:rPr>
+                <w:rFonts w:ascii="Arial" w:hAnsi="Arial" w:cs="Arial"/>
+                <w:sz w:val="20"/>
+              </w:rPr>
+              <w:t>}</w:t>
             </w:r>
             <w:r>
               <w:rPr>
@@ -9456,6 +10016,7 @@
               </w:rPr>
               <w:t xml:space="preserve">mortgaged by the </w:t>
             </w:r>
+            <w:proofErr w:type="gramStart"/>
             <w:r>
               <w:rPr>
                 <w:rFonts w:ascii="Arial" w:hAnsi="Arial" w:cs="Arial"/>
@@ -9468,14 +10029,38 @@
                 <w:rFonts w:ascii="Arial" w:hAnsi="Arial" w:cs="Arial"/>
                 <w:sz w:val="20"/>
               </w:rPr>
-              <w:t>GUARANTOR1FULLNAME</w:t>
-            </w:r>
-            <w:r>
-              <w:rPr>
-                <w:rFonts w:ascii="Arial" w:hAnsi="Arial" w:cs="Arial"/>
-                <w:sz w:val="20"/>
-              </w:rPr>
-              <w:t xml:space="preserve"> }}</w:t>
+              <w:t>GUARANTOR</w:t>
+            </w:r>
+            <w:proofErr w:type="gramEnd"/>
+            <w:r>
+              <w:rPr>
+                <w:rFonts w:ascii="Arial" w:hAnsi="Arial" w:cs="Arial"/>
+                <w:sz w:val="20"/>
+              </w:rPr>
+              <w:t>1</w:t>
+            </w:r>
+            <w:proofErr w:type="gramStart"/>
+            <w:r>
+              <w:rPr>
+                <w:rFonts w:ascii="Arial" w:hAnsi="Arial" w:cs="Arial"/>
+                <w:sz w:val="20"/>
+              </w:rPr>
+              <w:t>FULLNAME</w:t>
+            </w:r>
+            <w:r>
+              <w:rPr>
+                <w:rFonts w:ascii="Arial" w:hAnsi="Arial" w:cs="Arial"/>
+                <w:sz w:val="20"/>
+              </w:rPr>
+              <w:t xml:space="preserve"> }</w:t>
+            </w:r>
+            <w:proofErr w:type="gramEnd"/>
+            <w:r>
+              <w:rPr>
+                <w:rFonts w:ascii="Arial" w:hAnsi="Arial" w:cs="Arial"/>
+                <w:sz w:val="20"/>
+              </w:rPr>
+              <w:t>}</w:t>
             </w:r>
             <w:r>
               <w:rPr>
@@ -9484,6 +10069,7 @@
               </w:rPr>
               <w:t xml:space="preserve"> ACN </w:t>
             </w:r>
+            <w:proofErr w:type="gramStart"/>
             <w:r>
               <w:rPr>
                 <w:rFonts w:ascii="Arial" w:hAnsi="Arial" w:cs="Arial"/>
@@ -9496,8 +10082,17 @@
                 <w:rFonts w:ascii="Arial" w:hAnsi="Arial" w:cs="Arial"/>
                 <w:sz w:val="20"/>
               </w:rPr>
-              <w:t>GUARANTOR1</w:t>
-            </w:r>
+              <w:t>GUARANTOR</w:t>
+            </w:r>
+            <w:proofErr w:type="gramEnd"/>
+            <w:r>
+              <w:rPr>
+                <w:rFonts w:ascii="Arial" w:hAnsi="Arial" w:cs="Arial"/>
+                <w:sz w:val="20"/>
+              </w:rPr>
+              <w:t>1</w:t>
+            </w:r>
+            <w:proofErr w:type="gramStart"/>
             <w:r>
               <w:rPr>
                 <w:rFonts w:ascii="Arial" w:hAnsi="Arial" w:cs="Arial"/>
@@ -9517,7 +10112,15 @@
                 <w:rFonts w:ascii="Arial" w:hAnsi="Arial" w:cs="Arial"/>
                 <w:sz w:val="20"/>
               </w:rPr>
-              <w:t xml:space="preserve"> }}</w:t>
+              <w:t xml:space="preserve"> }</w:t>
+            </w:r>
+            <w:proofErr w:type="gramEnd"/>
+            <w:r>
+              <w:rPr>
+                <w:rFonts w:ascii="Arial" w:hAnsi="Arial" w:cs="Arial"/>
+                <w:sz w:val="20"/>
+              </w:rPr>
+              <w:t>}</w:t>
             </w:r>
             <w:r>
               <w:rPr>
@@ -9533,6 +10136,7 @@
               </w:rPr>
               <w:t xml:space="preserve"> at </w:t>
             </w:r>
+            <w:proofErr w:type="gramStart"/>
             <w:r>
               <w:rPr>
                 <w:rFonts w:ascii="Arial" w:hAnsi="Arial" w:cs="Arial"/>
@@ -9547,6 +10151,7 @@
               </w:rPr>
               <w:t>PROPDETALLSECADD</w:t>
             </w:r>
+            <w:proofErr w:type="gramEnd"/>
             <w:r>
               <w:rPr>
                 <w:rFonts w:ascii="Arial" w:hAnsi="Arial" w:cs="Arial"/>
@@ -9769,6 +10374,7 @@
               </w:rPr>
               <w:t xml:space="preserve">(if applicable): ACN </w:t>
             </w:r>
+            <w:proofErr w:type="gramStart"/>
             <w:r>
               <w:rPr>
                 <w:rFonts w:ascii="Arial" w:hAnsi="Arial" w:cs="Arial"/>
@@ -9781,7 +10387,15 @@
                 <w:rFonts w:ascii="Arial" w:hAnsi="Arial" w:cs="Arial"/>
                 <w:sz w:val="20"/>
               </w:rPr>
-              <w:t>GUARANTOR1ACN</w:t>
+              <w:t>GUARANTOR</w:t>
+            </w:r>
+            <w:proofErr w:type="gramEnd"/>
+            <w:r>
+              <w:rPr>
+                <w:rFonts w:ascii="Arial" w:hAnsi="Arial" w:cs="Arial"/>
+                <w:sz w:val="20"/>
+              </w:rPr>
+              <w:t>1ACN</w:t>
             </w:r>
             <w:r>
               <w:rPr>
@@ -9819,7 +10433,15 @@
                 <w:rFonts w:ascii="Arial" w:hAnsi="Arial" w:cs="Arial"/>
                 <w:sz w:val="20"/>
               </w:rPr>
-              <w:t xml:space="preserve">Address of guarantor:  </w:t>
+              <w:t>Address of guarantor</w:t>
+            </w:r>
+            <w:proofErr w:type="gramStart"/>
+            <w:r>
+              <w:rPr>
+                <w:rFonts w:ascii="Arial" w:hAnsi="Arial" w:cs="Arial"/>
+                <w:sz w:val="20"/>
+              </w:rPr>
+              <w:t xml:space="preserve">:  </w:t>
             </w:r>
             <w:r>
               <w:rPr>
@@ -9827,6 +10449,63 @@
                 <w:noProof/>
                 <w:sz w:val="20"/>
               </w:rPr>
+              <w:t>{</w:t>
+            </w:r>
+            <w:proofErr w:type="gramEnd"/>
+            <w:r>
+              <w:rPr>
+                <w:rFonts w:ascii="Arial" w:hAnsi="Arial" w:cs="Arial"/>
+                <w:noProof/>
+                <w:sz w:val="20"/>
+              </w:rPr>
+              <w:t xml:space="preserve">{ </w:t>
+            </w:r>
+            <w:r>
+              <w:rPr>
+                <w:rFonts w:ascii="Arial" w:hAnsi="Arial" w:cs="Arial"/>
+                <w:noProof/>
+                <w:sz w:val="20"/>
+              </w:rPr>
+              <w:t>GUARANTOR</w:t>
+            </w:r>
+            <w:r>
+              <w:rPr>
+                <w:rFonts w:ascii="Arial" w:hAnsi="Arial" w:cs="Arial"/>
+                <w:noProof/>
+                <w:sz w:val="20"/>
+              </w:rPr>
+              <w:t>1</w:t>
+            </w:r>
+            <w:r>
+              <w:rPr>
+                <w:rFonts w:ascii="Arial" w:hAnsi="Arial" w:cs="Arial"/>
+                <w:noProof/>
+                <w:sz w:val="20"/>
+              </w:rPr>
+              <w:t>ADDRESSLINE1</w:t>
+            </w:r>
+            <w:r>
+              <w:rPr>
+                <w:rFonts w:ascii="Arial" w:hAnsi="Arial" w:cs="Arial"/>
+                <w:noProof/>
+                <w:sz w:val="20"/>
+              </w:rPr>
+              <w:t xml:space="preserve"> }}</w:t>
+            </w:r>
+            <w:r>
+              <w:rPr>
+                <w:rFonts w:ascii="Arial" w:hAnsi="Arial" w:cs="Arial"/>
+                <w:noProof/>
+                <w:sz w:val="20"/>
+              </w:rPr>
+              <w:t xml:space="preserve">, </w:t>
+            </w:r>
+            <w:r>
+              <w:rPr>
+                <w:rFonts w:ascii="Arial" w:hAnsi="Arial" w:cs="Arial"/>
+                <w:noProof/>
+                <w:sz w:val="20"/>
+              </w:rPr>
               <w:t xml:space="preserve">{{ </w:t>
             </w:r>
             <w:r>
@@ -9851,7 +10530,7 @@
                 <w:noProof/>
                 <w:sz w:val="20"/>
               </w:rPr>
-              <w:t>ADDRESSLINE1</w:t>
+              <w:t>SUBURB</w:t>
             </w:r>
             <w:r>
               <w:rPr>
@@ -9867,7 +10546,7 @@
                 <w:noProof/>
                 <w:sz w:val="20"/>
               </w:rPr>
-              <w:t xml:space="preserve">, </w:t>
+              <w:t xml:space="preserve"> </w:t>
             </w:r>
             <w:r>
               <w:rPr>
@@ -9899,7 +10578,7 @@
                 <w:noProof/>
                 <w:sz w:val="20"/>
               </w:rPr>
-              <w:t>SUBURB</w:t>
+              <w:t>STATE</w:t>
             </w:r>
             <w:r>
               <w:rPr>
@@ -9941,13 +10620,14 @@
               </w:rPr>
               <w:t>1</w:t>
             </w:r>
+            <w:proofErr w:type="gramStart"/>
             <w:r>
               <w:rPr>
                 <w:rFonts w:ascii="Arial" w:hAnsi="Arial" w:cs="Arial"/>
                 <w:noProof/>
                 <w:sz w:val="20"/>
               </w:rPr>
-              <w:t>STATE</w:t>
+              <w:t>POSTCODE</w:t>
             </w:r>
             <w:r>
               <w:rPr>
@@ -9960,58 +10640,11 @@
             <w:r>
               <w:rPr>
                 <w:rFonts w:ascii="Arial" w:hAnsi="Arial" w:cs="Arial"/>
-                <w:noProof/>
-                <w:sz w:val="20"/>
-              </w:rPr>
-              <w:t xml:space="preserve"> </w:t>
-            </w:r>
-            <w:r>
-              <w:rPr>
-                <w:rFonts w:ascii="Arial" w:hAnsi="Arial" w:cs="Arial"/>
-                <w:noProof/>
-                <w:sz w:val="20"/>
-              </w:rPr>
-              <w:t xml:space="preserve">{{ </w:t>
-            </w:r>
-            <w:r>
-              <w:rPr>
-                <w:rFonts w:ascii="Arial" w:hAnsi="Arial" w:cs="Arial"/>
-                <w:noProof/>
-                <w:sz w:val="20"/>
-              </w:rPr>
-              <w:t>GUARANTOR</w:t>
-            </w:r>
-            <w:r>
-              <w:rPr>
-                <w:rFonts w:ascii="Arial" w:hAnsi="Arial" w:cs="Arial"/>
-                <w:noProof/>
-                <w:sz w:val="20"/>
-              </w:rPr>
-              <w:t>1</w:t>
-            </w:r>
-            <w:r>
-              <w:rPr>
-                <w:rFonts w:ascii="Arial" w:hAnsi="Arial" w:cs="Arial"/>
-                <w:noProof/>
-                <w:sz w:val="20"/>
-              </w:rPr>
-              <w:t>POSTCODE</w:t>
-            </w:r>
-            <w:r>
-              <w:rPr>
-                <w:rFonts w:ascii="Arial" w:hAnsi="Arial" w:cs="Arial"/>
-                <w:noProof/>
-                <w:sz w:val="20"/>
-              </w:rPr>
-              <w:t xml:space="preserve"> }}</w:t>
-            </w:r>
-            <w:r>
-              <w:rPr>
-                <w:rFonts w:ascii="Arial" w:hAnsi="Arial" w:cs="Arial"/>
                 <w:sz w:val="20"/>
               </w:rPr>
               <w:tab/>
             </w:r>
+            <w:proofErr w:type="gramEnd"/>
             <w:r>
               <w:rPr>
                 <w:rFonts w:ascii="Arial" w:hAnsi="Arial" w:cs="Arial"/>
@@ -10105,7 +10738,47 @@
                 <w:bCs/>
                 <w:sz w:val="20"/>
               </w:rPr>
-              <w:t xml:space="preserve"> {{ loop.index + 1 }}</w:t>
+              <w:t xml:space="preserve"> </w:t>
+            </w:r>
+            <w:proofErr w:type="gramStart"/>
+            <w:r>
+              <w:rPr>
+                <w:rFonts w:ascii="Arial" w:hAnsi="Arial" w:cs="Arial"/>
+                <w:b/>
+                <w:bCs/>
+                <w:sz w:val="20"/>
+              </w:rPr>
+              <w:t xml:space="preserve">{{ </w:t>
+            </w:r>
+            <w:proofErr w:type="spellStart"/>
+            <w:r>
+              <w:rPr>
+                <w:rFonts w:ascii="Arial" w:hAnsi="Arial" w:cs="Arial"/>
+                <w:b/>
+                <w:bCs/>
+                <w:sz w:val="20"/>
+              </w:rPr>
+              <w:t>loop</w:t>
+            </w:r>
+            <w:proofErr w:type="gramEnd"/>
+            <w:r>
+              <w:rPr>
+                <w:rFonts w:ascii="Arial" w:hAnsi="Arial" w:cs="Arial"/>
+                <w:b/>
+                <w:bCs/>
+                <w:sz w:val="20"/>
+              </w:rPr>
+              <w:t>.index</w:t>
+            </w:r>
+            <w:proofErr w:type="spellEnd"/>
+            <w:r>
+              <w:rPr>
+                <w:rFonts w:ascii="Arial" w:hAnsi="Arial" w:cs="Arial"/>
+                <w:b/>
+                <w:bCs/>
+                <w:sz w:val="20"/>
+              </w:rPr>
+              <w:t xml:space="preserve"> + 1 }}</w:t>
             </w:r>
           </w:p>
         </w:tc>
@@ -10151,8 +10824,18 @@
                 <w:noProof/>
                 <w:sz w:val="20"/>
               </w:rPr>
-              <w:t>{{ director.</w:t>
-            </w:r>
+              <w:t xml:space="preserve">{{ </w:t>
+            </w:r>
+            <w:proofErr w:type="spellStart"/>
+            <w:r>
+              <w:rPr>
+                <w:rFonts w:ascii="Arial" w:hAnsi="Arial" w:cs="Arial"/>
+                <w:noProof/>
+                <w:sz w:val="20"/>
+              </w:rPr>
+              <w:t>director.</w:t>
+            </w:r>
+            <w:proofErr w:type="gramStart"/>
             <w:r>
               <w:rPr>
                 <w:rFonts w:ascii="Arial" w:hAnsi="Arial" w:cs="Arial"/>
@@ -10160,13 +10843,23 @@
               </w:rPr>
               <w:t>GUARANTORNAME</w:t>
             </w:r>
+            <w:proofErr w:type="spellEnd"/>
             <w:r>
               <w:rPr>
                 <w:rFonts w:ascii="Arial" w:hAnsi="Arial" w:cs="Arial"/>
                 <w:noProof/>
                 <w:sz w:val="20"/>
               </w:rPr>
-              <w:t xml:space="preserve"> }}</w:t>
+              <w:t xml:space="preserve"> }</w:t>
+            </w:r>
+            <w:proofErr w:type="gramEnd"/>
+            <w:r>
+              <w:rPr>
+                <w:rFonts w:ascii="Arial" w:hAnsi="Arial" w:cs="Arial"/>
+                <w:noProof/>
+                <w:sz w:val="20"/>
+              </w:rPr>
+              <w:t>}</w:t>
             </w:r>
             <w:r>
               <w:rPr>
@@ -10349,6 +11042,7 @@
               </w:rPr>
               <w:t>{{ director.</w:t>
             </w:r>
+            <w:proofErr w:type="gramStart"/>
             <w:r>
               <w:rPr>
                 <w:rFonts w:ascii="Arial" w:hAnsi="Arial" w:cs="Arial"/>
@@ -10372,6 +11066,7 @@
               </w:rPr>
               <w:tab/>
             </w:r>
+            <w:proofErr w:type="gramEnd"/>
             <w:r>
               <w:rPr>
                 <w:rFonts w:ascii="Arial" w:hAnsi="Arial" w:cs="Arial"/>
@@ -10422,7 +11117,23 @@
                 <w:rFonts w:ascii="Arial" w:hAnsi="Arial" w:cs="Arial"/>
                 <w:sz w:val="20"/>
               </w:rPr>
-              <w:t>{%tr endfor %}</w:t>
+              <w:t xml:space="preserve">{%tr </w:t>
+            </w:r>
+            <w:proofErr w:type="spellStart"/>
+            <w:r>
+              <w:rPr>
+                <w:rFonts w:ascii="Arial" w:hAnsi="Arial" w:cs="Arial"/>
+                <w:sz w:val="20"/>
+              </w:rPr>
+              <w:t>endfor</w:t>
+            </w:r>
+            <w:proofErr w:type="spellEnd"/>
+            <w:r>
+              <w:rPr>
+                <w:rFonts w:ascii="Arial" w:hAnsi="Arial" w:cs="Arial"/>
+                <w:sz w:val="20"/>
+              </w:rPr>
+              <w:t xml:space="preserve"> %}</w:t>
             </w:r>
           </w:p>
         </w:tc>
@@ -10524,7 +11235,23 @@
                 <w:rFonts w:ascii="Arial" w:hAnsi="Arial" w:cs="Arial"/>
                 <w:sz w:val="20"/>
               </w:rPr>
-              <w:t xml:space="preserve"> (inc ACN/ABN):</w:t>
+              <w:t xml:space="preserve"> (</w:t>
+            </w:r>
+            <w:proofErr w:type="spellStart"/>
+            <w:r>
+              <w:rPr>
+                <w:rFonts w:ascii="Arial" w:hAnsi="Arial" w:cs="Arial"/>
+                <w:sz w:val="20"/>
+              </w:rPr>
+              <w:t>inc</w:t>
+            </w:r>
+            <w:proofErr w:type="spellEnd"/>
+            <w:r>
+              <w:rPr>
+                <w:rFonts w:ascii="Arial" w:hAnsi="Arial" w:cs="Arial"/>
+                <w:sz w:val="20"/>
+              </w:rPr>
+              <w:t xml:space="preserve"> ACN/ABN):</w:t>
             </w:r>
             <w:r>
               <w:rPr>
@@ -10651,6 +11378,7 @@
               </w:rPr>
               <w:t xml:space="preserve">’: </w:t>
             </w:r>
+            <w:proofErr w:type="gramStart"/>
             <w:r>
               <w:rPr>
                 <w:rFonts w:ascii="Arial" w:hAnsi="Arial" w:cs="Arial"/>
@@ -10663,14 +11391,38 @@
                 <w:rFonts w:ascii="Arial" w:hAnsi="Arial" w:cs="Arial"/>
                 <w:sz w:val="20"/>
               </w:rPr>
-              <w:t>BORDET1TRUSTNAME</w:t>
-            </w:r>
-            <w:r>
-              <w:rPr>
-                <w:rFonts w:ascii="Arial" w:hAnsi="Arial" w:cs="Arial"/>
-                <w:sz w:val="20"/>
-              </w:rPr>
-              <w:t xml:space="preserve"> }}</w:t>
+              <w:t>BORDET</w:t>
+            </w:r>
+            <w:proofErr w:type="gramEnd"/>
+            <w:r>
+              <w:rPr>
+                <w:rFonts w:ascii="Arial" w:hAnsi="Arial" w:cs="Arial"/>
+                <w:sz w:val="20"/>
+              </w:rPr>
+              <w:t>1</w:t>
+            </w:r>
+            <w:proofErr w:type="gramStart"/>
+            <w:r>
+              <w:rPr>
+                <w:rFonts w:ascii="Arial" w:hAnsi="Arial" w:cs="Arial"/>
+                <w:sz w:val="20"/>
+              </w:rPr>
+              <w:t>TRUSTNAME</w:t>
+            </w:r>
+            <w:r>
+              <w:rPr>
+                <w:rFonts w:ascii="Arial" w:hAnsi="Arial" w:cs="Arial"/>
+                <w:sz w:val="20"/>
+              </w:rPr>
+              <w:t xml:space="preserve"> }</w:t>
+            </w:r>
+            <w:proofErr w:type="gramEnd"/>
+            <w:r>
+              <w:rPr>
+                <w:rFonts w:ascii="Arial" w:hAnsi="Arial" w:cs="Arial"/>
+                <w:sz w:val="20"/>
+              </w:rPr>
+              <w:t>}</w:t>
             </w:r>
           </w:p>
           <w:p>
@@ -10731,6 +11483,7 @@
               </w:rPr>
               <w:t xml:space="preserve"> </w:t>
             </w:r>
+            <w:proofErr w:type="gramStart"/>
             <w:r>
               <w:rPr>
                 <w:rFonts w:ascii="Arial" w:hAnsi="Arial" w:cs="Arial"/>
@@ -10743,14 +11496,38 @@
                 <w:rFonts w:ascii="Arial" w:hAnsi="Arial" w:cs="Arial"/>
                 <w:sz w:val="20"/>
               </w:rPr>
-              <w:t>bordet1trustdate</w:t>
-            </w:r>
-            <w:r>
-              <w:rPr>
-                <w:rFonts w:ascii="Arial" w:hAnsi="Arial" w:cs="Arial"/>
-                <w:sz w:val="20"/>
-              </w:rPr>
-              <w:t xml:space="preserve"> }}</w:t>
+              <w:t>bordet</w:t>
+            </w:r>
+            <w:proofErr w:type="gramEnd"/>
+            <w:r>
+              <w:rPr>
+                <w:rFonts w:ascii="Arial" w:hAnsi="Arial" w:cs="Arial"/>
+                <w:sz w:val="20"/>
+              </w:rPr>
+              <w:t>1</w:t>
+            </w:r>
+            <w:proofErr w:type="gramStart"/>
+            <w:r>
+              <w:rPr>
+                <w:rFonts w:ascii="Arial" w:hAnsi="Arial" w:cs="Arial"/>
+                <w:sz w:val="20"/>
+              </w:rPr>
+              <w:t>trustdate</w:t>
+            </w:r>
+            <w:r>
+              <w:rPr>
+                <w:rFonts w:ascii="Arial" w:hAnsi="Arial" w:cs="Arial"/>
+                <w:sz w:val="20"/>
+              </w:rPr>
+              <w:t xml:space="preserve"> }</w:t>
+            </w:r>
+            <w:proofErr w:type="gramEnd"/>
+            <w:r>
+              <w:rPr>
+                <w:rFonts w:ascii="Arial" w:hAnsi="Arial" w:cs="Arial"/>
+                <w:sz w:val="20"/>
+              </w:rPr>
+              <w:t>}</w:t>
             </w:r>
           </w:p>
           <w:p>
@@ -10769,6 +11546,7 @@
               </w:rPr>
               <w:t xml:space="preserve">Name of ‘Holding Trustee’ (inc. ACN/ABN): </w:t>
             </w:r>
+            <w:proofErr w:type="gramStart"/>
             <w:r>
               <w:rPr>
                 <w:rFonts w:ascii="Arial" w:hAnsi="Arial" w:cs="Arial"/>
@@ -10781,14 +11559,38 @@
                 <w:rFonts w:ascii="Arial" w:hAnsi="Arial" w:cs="Arial"/>
                 <w:sz w:val="20"/>
               </w:rPr>
-              <w:t>GUARANTOR1FULLNAME</w:t>
-            </w:r>
-            <w:r>
-              <w:rPr>
-                <w:rFonts w:ascii="Arial" w:hAnsi="Arial" w:cs="Arial"/>
-                <w:sz w:val="20"/>
-              </w:rPr>
-              <w:t xml:space="preserve"> }}</w:t>
+              <w:t>GUARANTOR</w:t>
+            </w:r>
+            <w:proofErr w:type="gramEnd"/>
+            <w:r>
+              <w:rPr>
+                <w:rFonts w:ascii="Arial" w:hAnsi="Arial" w:cs="Arial"/>
+                <w:sz w:val="20"/>
+              </w:rPr>
+              <w:t>1</w:t>
+            </w:r>
+            <w:proofErr w:type="gramStart"/>
+            <w:r>
+              <w:rPr>
+                <w:rFonts w:ascii="Arial" w:hAnsi="Arial" w:cs="Arial"/>
+                <w:sz w:val="20"/>
+              </w:rPr>
+              <w:t>FULLNAME</w:t>
+            </w:r>
+            <w:r>
+              <w:rPr>
+                <w:rFonts w:ascii="Arial" w:hAnsi="Arial" w:cs="Arial"/>
+                <w:sz w:val="20"/>
+              </w:rPr>
+              <w:t xml:space="preserve"> }</w:t>
+            </w:r>
+            <w:proofErr w:type="gramEnd"/>
+            <w:r>
+              <w:rPr>
+                <w:rFonts w:ascii="Arial" w:hAnsi="Arial" w:cs="Arial"/>
+                <w:sz w:val="20"/>
+              </w:rPr>
+              <w:t>}</w:t>
             </w:r>
             <w:r>
               <w:rPr>
@@ -10797,6 +11599,7 @@
               </w:rPr>
               <w:t xml:space="preserve"> ACN </w:t>
             </w:r>
+            <w:proofErr w:type="gramStart"/>
             <w:r>
               <w:rPr>
                 <w:rFonts w:ascii="Arial" w:hAnsi="Arial" w:cs="Arial"/>
@@ -10809,14 +11612,38 @@
                 <w:rFonts w:ascii="Arial" w:hAnsi="Arial" w:cs="Arial"/>
                 <w:sz w:val="20"/>
               </w:rPr>
-              <w:t>GUARANTOR1ACN</w:t>
-            </w:r>
-            <w:r>
-              <w:rPr>
-                <w:rFonts w:ascii="Arial" w:hAnsi="Arial" w:cs="Arial"/>
-                <w:sz w:val="20"/>
-              </w:rPr>
-              <w:t xml:space="preserve"> }}</w:t>
+              <w:t>GUARANTOR</w:t>
+            </w:r>
+            <w:proofErr w:type="gramEnd"/>
+            <w:r>
+              <w:rPr>
+                <w:rFonts w:ascii="Arial" w:hAnsi="Arial" w:cs="Arial"/>
+                <w:sz w:val="20"/>
+              </w:rPr>
+              <w:t>1</w:t>
+            </w:r>
+            <w:proofErr w:type="gramStart"/>
+            <w:r>
+              <w:rPr>
+                <w:rFonts w:ascii="Arial" w:hAnsi="Arial" w:cs="Arial"/>
+                <w:sz w:val="20"/>
+              </w:rPr>
+              <w:t>ACN</w:t>
+            </w:r>
+            <w:r>
+              <w:rPr>
+                <w:rFonts w:ascii="Arial" w:hAnsi="Arial" w:cs="Arial"/>
+                <w:sz w:val="20"/>
+              </w:rPr>
+              <w:t xml:space="preserve"> }</w:t>
+            </w:r>
+            <w:proofErr w:type="gramEnd"/>
+            <w:r>
+              <w:rPr>
+                <w:rFonts w:ascii="Arial" w:hAnsi="Arial" w:cs="Arial"/>
+                <w:sz w:val="20"/>
+              </w:rPr>
+              <w:t>}</w:t>
             </w:r>
             <w:r>
               <w:rPr>
@@ -10877,6 +11704,7 @@
               </w:rPr>
               <w:t xml:space="preserve">Trust’: </w:t>
             </w:r>
+            <w:proofErr w:type="gramStart"/>
             <w:r>
               <w:rPr>
                 <w:rFonts w:ascii="Arial" w:hAnsi="Arial" w:cs="Arial"/>
@@ -10889,14 +11717,38 @@
                 <w:rFonts w:ascii="Arial" w:hAnsi="Arial" w:cs="Arial"/>
                 <w:sz w:val="20"/>
               </w:rPr>
-              <w:t>GUARANTOR1TRUSTNAME</w:t>
-            </w:r>
-            <w:r>
-              <w:rPr>
-                <w:rFonts w:ascii="Arial" w:hAnsi="Arial" w:cs="Arial"/>
-                <w:sz w:val="20"/>
-              </w:rPr>
-              <w:t xml:space="preserve"> }}</w:t>
+              <w:t>GUARANTOR</w:t>
+            </w:r>
+            <w:proofErr w:type="gramEnd"/>
+            <w:r>
+              <w:rPr>
+                <w:rFonts w:ascii="Arial" w:hAnsi="Arial" w:cs="Arial"/>
+                <w:sz w:val="20"/>
+              </w:rPr>
+              <w:t>1</w:t>
+            </w:r>
+            <w:proofErr w:type="gramStart"/>
+            <w:r>
+              <w:rPr>
+                <w:rFonts w:ascii="Arial" w:hAnsi="Arial" w:cs="Arial"/>
+                <w:sz w:val="20"/>
+              </w:rPr>
+              <w:t>TRUSTNAME</w:t>
+            </w:r>
+            <w:r>
+              <w:rPr>
+                <w:rFonts w:ascii="Arial" w:hAnsi="Arial" w:cs="Arial"/>
+                <w:sz w:val="20"/>
+              </w:rPr>
+              <w:t xml:space="preserve"> }</w:t>
+            </w:r>
+            <w:proofErr w:type="gramEnd"/>
+            <w:r>
+              <w:rPr>
+                <w:rFonts w:ascii="Arial" w:hAnsi="Arial" w:cs="Arial"/>
+                <w:sz w:val="20"/>
+              </w:rPr>
+              <w:t>}</w:t>
             </w:r>
           </w:p>
           <w:p>
@@ -10951,6 +11803,7 @@
               </w:rPr>
               <w:t xml:space="preserve"> </w:t>
             </w:r>
+            <w:proofErr w:type="gramStart"/>
             <w:r>
               <w:rPr>
                 <w:rFonts w:ascii="Arial" w:hAnsi="Arial" w:cs="Arial"/>
@@ -10963,7 +11816,15 @@
                 <w:rFonts w:ascii="Arial" w:hAnsi="Arial" w:cs="Arial"/>
                 <w:sz w:val="20"/>
               </w:rPr>
-              <w:t>GUARANTOR1TRUSTDATE</w:t>
+              <w:t>GUARANTOR</w:t>
+            </w:r>
+            <w:proofErr w:type="gramEnd"/>
+            <w:r>
+              <w:rPr>
+                <w:rFonts w:ascii="Arial" w:hAnsi="Arial" w:cs="Arial"/>
+                <w:sz w:val="20"/>
+              </w:rPr>
+              <w:t>1TRUSTDATE</w:t>
             </w:r>
             <w:r>
               <w:rPr>
@@ -11286,7 +12147,16 @@
                 <w:i/>
                 <w:sz w:val="20"/>
               </w:rPr>
-              <w:t>disclosure date</w:t>
+              <w:t xml:space="preserve">disclosure </w:t>
+            </w:r>
+            <w:proofErr w:type="gramStart"/>
+            <w:r>
+              <w:rPr>
+                <w:rFonts w:ascii="Arial" w:hAnsi="Arial" w:cs="Arial"/>
+                <w:i/>
+                <w:sz w:val="20"/>
+              </w:rPr>
+              <w:t>date</w:t>
             </w:r>
             <w:r>
               <w:rPr>
@@ -11295,6 +12165,7 @@
               </w:rPr>
               <w:t>;</w:t>
             </w:r>
+            <w:proofErr w:type="gramEnd"/>
           </w:p>
           <w:p>
             <w:pPr>
@@ -11323,14 +12194,31 @@
                 <w:i/>
                 <w:sz w:val="20"/>
               </w:rPr>
-              <w:t>disclosure date</w:t>
-            </w:r>
-            <w:r>
-              <w:rPr>
-                <w:rFonts w:ascii="Arial" w:hAnsi="Arial" w:cs="Arial"/>
-                <w:sz w:val="20"/>
-              </w:rPr>
-              <w:t xml:space="preserve">; </w:t>
+              <w:t xml:space="preserve">disclosure </w:t>
+            </w:r>
+            <w:proofErr w:type="gramStart"/>
+            <w:r>
+              <w:rPr>
+                <w:rFonts w:ascii="Arial" w:hAnsi="Arial" w:cs="Arial"/>
+                <w:i/>
+                <w:sz w:val="20"/>
+              </w:rPr>
+              <w:t>date</w:t>
+            </w:r>
+            <w:r>
+              <w:rPr>
+                <w:rFonts w:ascii="Arial" w:hAnsi="Arial" w:cs="Arial"/>
+                <w:sz w:val="20"/>
+              </w:rPr>
+              <w:t>;</w:t>
+            </w:r>
+            <w:proofErr w:type="gramEnd"/>
+            <w:r>
+              <w:rPr>
+                <w:rFonts w:ascii="Arial" w:hAnsi="Arial" w:cs="Arial"/>
+                <w:sz w:val="20"/>
+              </w:rPr>
+              <w:t xml:space="preserve"> </w:t>
             </w:r>
           </w:p>
           <w:p>
@@ -11352,8 +12240,17 @@
                 <w:rFonts w:ascii="Arial" w:hAnsi="Arial" w:cs="Arial"/>
                 <w:sz w:val="20"/>
               </w:rPr>
-              <w:t>we have not been provided with information or documents we require or the accuracy or authenticity of any such document or information has not been verified to our satisfaction;</w:t>
-            </w:r>
+              <w:t xml:space="preserve">we have not been provided with information or documents we require or the accuracy or authenticity of any such document or information has not been verified to our </w:t>
+            </w:r>
+            <w:proofErr w:type="gramStart"/>
+            <w:r>
+              <w:rPr>
+                <w:rFonts w:ascii="Arial" w:hAnsi="Arial" w:cs="Arial"/>
+                <w:sz w:val="20"/>
+              </w:rPr>
+              <w:t>satisfaction;</w:t>
+            </w:r>
+            <w:proofErr w:type="gramEnd"/>
           </w:p>
           <w:p>
             <w:pPr>
@@ -11389,8 +12286,17 @@
                 <w:rFonts w:ascii="Arial" w:hAnsi="Arial" w:cs="Arial"/>
                 <w:sz w:val="20"/>
               </w:rPr>
-              <w:t xml:space="preserve"> is lower than our valuation;</w:t>
-            </w:r>
+              <w:t xml:space="preserve"> is lower than our </w:t>
+            </w:r>
+            <w:proofErr w:type="gramStart"/>
+            <w:r>
+              <w:rPr>
+                <w:rFonts w:ascii="Arial" w:hAnsi="Arial" w:cs="Arial"/>
+                <w:sz w:val="20"/>
+              </w:rPr>
+              <w:t>valuation;</w:t>
+            </w:r>
+            <w:proofErr w:type="gramEnd"/>
           </w:p>
           <w:p>
             <w:pPr>
@@ -11426,8 +12332,17 @@
                 <w:rFonts w:ascii="Arial" w:hAnsi="Arial" w:cs="Arial"/>
                 <w:sz w:val="20"/>
               </w:rPr>
-              <w:t xml:space="preserve"> reveal that your capacity to repay the proposed loan is not adequate in the circumstances;</w:t>
-            </w:r>
+              <w:t xml:space="preserve"> reveal that your capacity to repay the proposed loan is not adequate in the </w:t>
+            </w:r>
+            <w:proofErr w:type="gramStart"/>
+            <w:r>
+              <w:rPr>
+                <w:rFonts w:ascii="Arial" w:hAnsi="Arial" w:cs="Arial"/>
+                <w:sz w:val="20"/>
+              </w:rPr>
+              <w:t>circumstances;</w:t>
+            </w:r>
+            <w:proofErr w:type="gramEnd"/>
           </w:p>
           <w:p>
             <w:pPr>
@@ -11860,7 +12775,7 @@
                 <w:noProof/>
                 <w:sz w:val="20"/>
               </w:rPr>
-              <w:t>9 December 2025</w:t>
+              <w:t>16 December 2025</w:t>
             </w:r>
             <w:r>
               <w:rPr>
@@ -12054,7 +12969,16 @@
                 <w:i/>
                 <w:sz w:val="20"/>
               </w:rPr>
-              <w:t>offer details</w:t>
+              <w:t xml:space="preserve">offer </w:t>
+            </w:r>
+            <w:proofErr w:type="gramStart"/>
+            <w:r>
+              <w:rPr>
+                <w:rFonts w:ascii="Arial" w:hAnsi="Arial" w:cs="Arial"/>
+                <w:i/>
+                <w:sz w:val="20"/>
+              </w:rPr>
+              <w:t>details</w:t>
             </w:r>
             <w:r>
               <w:rPr>
@@ -12063,6 +12987,7 @@
               </w:rPr>
               <w:t>;</w:t>
             </w:r>
+            <w:proofErr w:type="gramEnd"/>
           </w:p>
           <w:p>
             <w:pPr>
@@ -12113,7 +13038,23 @@
                 <w:rFonts w:ascii="Arial" w:hAnsi="Arial" w:cs="Arial"/>
                 <w:sz w:val="20"/>
               </w:rPr>
-              <w:t xml:space="preserve"> and that you have read them carefully and understand them;  </w:t>
+              <w:t xml:space="preserve"> and that you have read them carefully and understand </w:t>
+            </w:r>
+            <w:proofErr w:type="gramStart"/>
+            <w:r>
+              <w:rPr>
+                <w:rFonts w:ascii="Arial" w:hAnsi="Arial" w:cs="Arial"/>
+                <w:sz w:val="20"/>
+              </w:rPr>
+              <w:t>them;</w:t>
+            </w:r>
+            <w:proofErr w:type="gramEnd"/>
+            <w:r>
+              <w:rPr>
+                <w:rFonts w:ascii="Arial" w:hAnsi="Arial" w:cs="Arial"/>
+                <w:sz w:val="20"/>
+              </w:rPr>
+              <w:t xml:space="preserve">  </w:t>
             </w:r>
           </w:p>
           <w:p>
@@ -12133,8 +13074,33 @@
                 <w:rFonts w:ascii="Arial" w:hAnsi="Arial" w:cs="Arial"/>
                 <w:sz w:val="20"/>
               </w:rPr>
-              <w:t>declare that all of the information which you have given directly or indirectly to us is accurate and not misleading and you are aware that we are relying on it;</w:t>
-            </w:r>
+              <w:t xml:space="preserve">declare that </w:t>
+            </w:r>
+            <w:proofErr w:type="gramStart"/>
+            <w:r>
+              <w:rPr>
+                <w:rFonts w:ascii="Arial" w:hAnsi="Arial" w:cs="Arial"/>
+                <w:sz w:val="20"/>
+              </w:rPr>
+              <w:t>all of</w:t>
+            </w:r>
+            <w:proofErr w:type="gramEnd"/>
+            <w:r>
+              <w:rPr>
+                <w:rFonts w:ascii="Arial" w:hAnsi="Arial" w:cs="Arial"/>
+                <w:sz w:val="20"/>
+              </w:rPr>
+              <w:t xml:space="preserve"> the information which you have given directly or indirectly to us is accurate and not misleading and you are aware that we are relying on </w:t>
+            </w:r>
+            <w:proofErr w:type="gramStart"/>
+            <w:r>
+              <w:rPr>
+                <w:rFonts w:ascii="Arial" w:hAnsi="Arial" w:cs="Arial"/>
+                <w:sz w:val="20"/>
+              </w:rPr>
+              <w:t>it;</w:t>
+            </w:r>
+            <w:proofErr w:type="gramEnd"/>
           </w:p>
           <w:p>
             <w:pPr>
@@ -12168,8 +13134,17 @@
                 <w:rFonts w:ascii="Arial" w:hAnsi="Arial" w:cs="Arial"/>
                 <w:sz w:val="20"/>
               </w:rPr>
-              <w:t>.  You have not relied on any other promise or representation made by us or anyone else on our behalf;</w:t>
-            </w:r>
+              <w:t xml:space="preserve">.  You have not relied on any other promise or representation made by us or anyone else on our </w:t>
+            </w:r>
+            <w:proofErr w:type="gramStart"/>
+            <w:r>
+              <w:rPr>
+                <w:rFonts w:ascii="Arial" w:hAnsi="Arial" w:cs="Arial"/>
+                <w:sz w:val="20"/>
+              </w:rPr>
+              <w:t>behalf;</w:t>
+            </w:r>
+            <w:proofErr w:type="gramEnd"/>
           </w:p>
           <w:p>
             <w:pPr>
@@ -12304,6 +13279,7 @@
           <w:szCs w:val="20"/>
         </w:rPr>
       </w:pPr>
+      <w:proofErr w:type="spellStart"/>
       <w:r>
         <w:rPr>
           <w:rFonts w:ascii="Arial" w:hAnsi="Arial" w:cs="Arial"/>
@@ -12312,7 +13288,18 @@
           <w:sz w:val="20"/>
           <w:szCs w:val="20"/>
         </w:rPr>
-        <w:t>subregulation 74(</w:t>
+        <w:t>subregulation</w:t>
+      </w:r>
+      <w:proofErr w:type="spellEnd"/>
+      <w:r>
+        <w:rPr>
+          <w:rFonts w:ascii="Arial" w:hAnsi="Arial" w:cs="Arial"/>
+          <w:b/>
+          <w:color w:val="000000"/>
+          <w:sz w:val="20"/>
+          <w:szCs w:val="20"/>
+        </w:rPr>
+        <w:t> 74(</w:t>
       </w:r>
       <w:r>
         <w:rPr>
@@ -12571,7 +13558,23 @@
                 <w:sz w:val="20"/>
               </w:rPr>
               <w:tab/>
-              <w:t>You should also read the information statement:  “THINGS YOU SHOULD KNOW ABOUT YOUR PROPOSED CREDIT CONTRACT”.</w:t>
+              <w:t>You should also read the information statement</w:t>
+            </w:r>
+            <w:proofErr w:type="gramStart"/>
+            <w:r>
+              <w:rPr>
+                <w:rFonts w:ascii="Arial" w:hAnsi="Arial" w:cs="Arial"/>
+                <w:sz w:val="20"/>
+              </w:rPr>
+              <w:t>:  “</w:t>
+            </w:r>
+            <w:proofErr w:type="gramEnd"/>
+            <w:r>
+              <w:rPr>
+                <w:rFonts w:ascii="Arial" w:hAnsi="Arial" w:cs="Arial"/>
+                <w:sz w:val="20"/>
+              </w:rPr>
+              <w:t>THINGS YOU SHOULD KNOW ABOUT YOUR PROPOSED CREDIT CONTRACT”.</w:t>
             </w:r>
           </w:p>
         </w:tc>
@@ -12697,7 +13700,39 @@
                 <w:rFonts w:ascii="Arial" w:hAnsi="Arial" w:cs="Arial"/>
                 <w:sz w:val="20"/>
               </w:rPr>
-              <w:t>If you take out insurance, the credit provider can not insist on any particular insurance company</w:t>
+              <w:t xml:space="preserve">If you take out insurance, the credit provider </w:t>
+            </w:r>
+            <w:proofErr w:type="spellStart"/>
+            <w:r>
+              <w:rPr>
+                <w:rFonts w:ascii="Arial" w:hAnsi="Arial" w:cs="Arial"/>
+                <w:sz w:val="20"/>
+              </w:rPr>
+              <w:t>can not</w:t>
+            </w:r>
+            <w:proofErr w:type="spellEnd"/>
+            <w:r>
+              <w:rPr>
+                <w:rFonts w:ascii="Arial" w:hAnsi="Arial" w:cs="Arial"/>
+                <w:sz w:val="20"/>
+              </w:rPr>
+              <w:t xml:space="preserve"> insist on any </w:t>
+            </w:r>
+            <w:proofErr w:type="gramStart"/>
+            <w:r>
+              <w:rPr>
+                <w:rFonts w:ascii="Arial" w:hAnsi="Arial" w:cs="Arial"/>
+                <w:sz w:val="20"/>
+              </w:rPr>
+              <w:t>particular insurance</w:t>
+            </w:r>
+            <w:proofErr w:type="gramEnd"/>
+            <w:r>
+              <w:rPr>
+                <w:rFonts w:ascii="Arial" w:hAnsi="Arial" w:cs="Arial"/>
+                <w:sz w:val="20"/>
+              </w:rPr>
+              <w:t xml:space="preserve"> company</w:t>
             </w:r>
             <w:r>
               <w:rPr>
@@ -12917,6 +13952,7 @@
               </w:rPr>
               <w:t xml:space="preserve">by </w:t>
             </w:r>
+            <w:proofErr w:type="gramStart"/>
             <w:r>
               <w:rPr>
                 <w:rFonts w:ascii="Arial" w:eastAsia="Arial" w:hAnsi="Arial" w:cs="Arial"/>
@@ -12926,17 +13962,9 @@
                 <w:sz w:val="20"/>
                 <w:lang w:eastAsia="en-US"/>
               </w:rPr>
-              <w:t xml:space="preserve">{{ Bordetallnames }} </w:t>
-            </w:r>
-            <w:r>
-              <w:rPr>
-                <w:rFonts w:ascii="Arial" w:eastAsia="Arial" w:hAnsi="Arial" w:cs="Arial"/>
-                <w:color w:val="000000"/>
-                <w:sz w:val="20"/>
-                <w:lang w:eastAsia="en-US"/>
-              </w:rPr>
-              <w:t>ACN</w:t>
-            </w:r>
+              <w:t xml:space="preserve">{{ </w:t>
+            </w:r>
+            <w:proofErr w:type="spellStart"/>
             <w:r>
               <w:rPr>
                 <w:rFonts w:ascii="Arial" w:eastAsia="Arial" w:hAnsi="Arial" w:cs="Arial"/>
@@ -12946,8 +13974,42 @@
                 <w:sz w:val="20"/>
                 <w:lang w:eastAsia="en-US"/>
               </w:rPr>
+              <w:t>Bordetallnames</w:t>
+            </w:r>
+            <w:proofErr w:type="spellEnd"/>
+            <w:proofErr w:type="gramEnd"/>
+            <w:r>
+              <w:rPr>
+                <w:rFonts w:ascii="Arial" w:eastAsia="Arial" w:hAnsi="Arial" w:cs="Arial"/>
+                <w:b/>
+                <w:bCs/>
+                <w:color w:val="000000"/>
+                <w:sz w:val="20"/>
+                <w:lang w:eastAsia="en-US"/>
+              </w:rPr>
+              <w:t xml:space="preserve"> }} </w:t>
+            </w:r>
+            <w:r>
+              <w:rPr>
+                <w:rFonts w:ascii="Arial" w:eastAsia="Arial" w:hAnsi="Arial" w:cs="Arial"/>
+                <w:color w:val="000000"/>
+                <w:sz w:val="20"/>
+                <w:lang w:eastAsia="en-US"/>
+              </w:rPr>
+              <w:t>ACN</w:t>
+            </w:r>
+            <w:r>
+              <w:rPr>
+                <w:rFonts w:ascii="Arial" w:eastAsia="Arial" w:hAnsi="Arial" w:cs="Arial"/>
+                <w:b/>
+                <w:bCs/>
+                <w:color w:val="000000"/>
+                <w:sz w:val="20"/>
+                <w:lang w:eastAsia="en-US"/>
+              </w:rPr>
               <w:t xml:space="preserve"> </w:t>
             </w:r>
+            <w:proofErr w:type="gramStart"/>
             <w:r>
               <w:rPr>
                 <w:rFonts w:ascii="Arial" w:eastAsia="Arial" w:hAnsi="Arial" w:cs="Arial"/>
@@ -12958,7 +14020,46 @@
                 <w:sz w:val="20"/>
                 <w:lang w:eastAsia="en-US"/>
               </w:rPr>
-              <w:t xml:space="preserve">{{ BORDET1ACN }} </w:t>
+              <w:t>{{ BORDET</w:t>
+            </w:r>
+            <w:proofErr w:type="gramEnd"/>
+            <w:r>
+              <w:rPr>
+                <w:rFonts w:ascii="Arial" w:eastAsia="Arial" w:hAnsi="Arial" w:cs="Arial"/>
+                <w:b/>
+                <w:bCs/>
+                <w:caps/>
+                <w:color w:val="000000"/>
+                <w:sz w:val="20"/>
+                <w:lang w:eastAsia="en-US"/>
+              </w:rPr>
+              <w:t>1</w:t>
+            </w:r>
+            <w:proofErr w:type="gramStart"/>
+            <w:r>
+              <w:rPr>
+                <w:rFonts w:ascii="Arial" w:eastAsia="Arial" w:hAnsi="Arial" w:cs="Arial"/>
+                <w:b/>
+                <w:bCs/>
+                <w:caps/>
+                <w:color w:val="000000"/>
+                <w:sz w:val="20"/>
+                <w:lang w:eastAsia="en-US"/>
+              </w:rPr>
+              <w:t>ACN }</w:t>
+            </w:r>
+            <w:proofErr w:type="gramEnd"/>
+            <w:r>
+              <w:rPr>
+                <w:rFonts w:ascii="Arial" w:eastAsia="Arial" w:hAnsi="Arial" w:cs="Arial"/>
+                <w:b/>
+                <w:bCs/>
+                <w:caps/>
+                <w:color w:val="000000"/>
+                <w:sz w:val="20"/>
+                <w:lang w:eastAsia="en-US"/>
+              </w:rPr>
+              <w:t xml:space="preserve">} </w:t>
             </w:r>
             <w:r>
               <w:rPr>
@@ -12978,18 +14079,9 @@
                 <w:sz w:val="20"/>
                 <w:lang w:eastAsia="en-US"/>
               </w:rPr>
-              <w:t xml:space="preserve"> {{ </w:t>
-            </w:r>
-            <w:r>
-              <w:rPr>
-                <w:rFonts w:ascii="Arial" w:hAnsi="Arial" w:cs="Arial"/>
-                <w:b/>
-                <w:bCs/>
-                <w:sz w:val="20"/>
-                <w:lang w:eastAsia="en-US"/>
-              </w:rPr>
-              <w:t>BORDET1TRUSTNAME</w:t>
-            </w:r>
+              <w:t xml:space="preserve"> </w:t>
+            </w:r>
+            <w:proofErr w:type="gramStart"/>
             <w:r>
               <w:rPr>
                 <w:rFonts w:ascii="Arial" w:eastAsia="Arial" w:hAnsi="Arial" w:cs="Arial"/>
@@ -12999,7 +14091,62 @@
                 <w:sz w:val="20"/>
                 <w:lang w:eastAsia="en-US"/>
               </w:rPr>
-              <w:t xml:space="preserve"> }}</w:t>
+              <w:t xml:space="preserve">{{ </w:t>
+            </w:r>
+            <w:r>
+              <w:rPr>
+                <w:rFonts w:ascii="Arial" w:hAnsi="Arial" w:cs="Arial"/>
+                <w:b/>
+                <w:bCs/>
+                <w:sz w:val="20"/>
+                <w:lang w:eastAsia="en-US"/>
+              </w:rPr>
+              <w:t>BORDET</w:t>
+            </w:r>
+            <w:proofErr w:type="gramEnd"/>
+            <w:r>
+              <w:rPr>
+                <w:rFonts w:ascii="Arial" w:hAnsi="Arial" w:cs="Arial"/>
+                <w:b/>
+                <w:bCs/>
+                <w:sz w:val="20"/>
+                <w:lang w:eastAsia="en-US"/>
+              </w:rPr>
+              <w:t>1</w:t>
+            </w:r>
+            <w:proofErr w:type="gramStart"/>
+            <w:r>
+              <w:rPr>
+                <w:rFonts w:ascii="Arial" w:hAnsi="Arial" w:cs="Arial"/>
+                <w:b/>
+                <w:bCs/>
+                <w:sz w:val="20"/>
+                <w:lang w:eastAsia="en-US"/>
+              </w:rPr>
+              <w:t>TRUSTNAME</w:t>
+            </w:r>
+            <w:r>
+              <w:rPr>
+                <w:rFonts w:ascii="Arial" w:eastAsia="Arial" w:hAnsi="Arial" w:cs="Arial"/>
+                <w:b/>
+                <w:bCs/>
+                <w:color w:val="000000"/>
+                <w:sz w:val="20"/>
+                <w:lang w:eastAsia="en-US"/>
+              </w:rPr>
+              <w:t xml:space="preserve"> }</w:t>
+            </w:r>
+            <w:proofErr w:type="gramEnd"/>
+            <w:r>
+              <w:rPr>
+                <w:rFonts w:ascii="Arial" w:eastAsia="Arial" w:hAnsi="Arial" w:cs="Arial"/>
+                <w:b/>
+                <w:bCs/>
+                <w:color w:val="000000"/>
+                <w:sz w:val="20"/>
+                <w:lang w:eastAsia="en-US"/>
+              </w:rPr>
+              <w:t>}</w:t>
             </w:r>
           </w:p>
           <w:p>
@@ -13247,6 +14394,7 @@
                       <w:sz w:val="20"/>
                     </w:rPr>
                   </w:pPr>
+                  <w:proofErr w:type="gramStart"/>
                   <w:r>
                     <w:rPr>
                       <w:rFonts w:cs="Arial"/>
@@ -13254,7 +14402,17 @@
                       <w:color w:val="000000"/>
                       <w:sz w:val="20"/>
                     </w:rPr>
-                    <w:t>{{ guarantor_2_name }}</w:t>
+                    <w:t>{{ guarantor</w:t>
+                  </w:r>
+                  <w:proofErr w:type="gramEnd"/>
+                  <w:r>
+                    <w:rPr>
+                      <w:rFonts w:cs="Arial"/>
+                      <w:b/>
+                      <w:color w:val="000000"/>
+                      <w:sz w:val="20"/>
+                    </w:rPr>
+                    <w:t>_2_name }}</w:t>
                   </w:r>
                 </w:p>
               </w:tc>
@@ -13301,13 +14459,131 @@
                       <w:sz w:val="20"/>
                     </w:rPr>
                   </w:pPr>
+                  <w:proofErr w:type="gramStart"/>
                   <w:r>
                     <w:rPr>
                       <w:color w:val="000000"/>
                       <w:sz w:val="18"/>
                       <w:szCs w:val="18"/>
                     </w:rPr>
-                    <w:t>{{ Guarantor2Addressline1 }}, {{ Guarantor2Suburb }} {{ Guarantor2State }} {{ Guarantor2Postcode }}</w:t>
+                    <w:t>{{ Guarantor</w:t>
+                  </w:r>
+                  <w:proofErr w:type="gramEnd"/>
+                  <w:r>
+                    <w:rPr>
+                      <w:color w:val="000000"/>
+                      <w:sz w:val="18"/>
+                      <w:szCs w:val="18"/>
+                    </w:rPr>
+                    <w:t>2Addressline</w:t>
+                  </w:r>
+                  <w:proofErr w:type="gramStart"/>
+                  <w:r>
+                    <w:rPr>
+                      <w:color w:val="000000"/>
+                      <w:sz w:val="18"/>
+                      <w:szCs w:val="18"/>
+                    </w:rPr>
+                    <w:t>1 }</w:t>
+                  </w:r>
+                  <w:proofErr w:type="gramEnd"/>
+                  <w:r>
+                    <w:rPr>
+                      <w:color w:val="000000"/>
+                      <w:sz w:val="18"/>
+                      <w:szCs w:val="18"/>
+                    </w:rPr>
+                    <w:t xml:space="preserve">}, </w:t>
+                  </w:r>
+                  <w:proofErr w:type="gramStart"/>
+                  <w:r>
+                    <w:rPr>
+                      <w:color w:val="000000"/>
+                      <w:sz w:val="18"/>
+                      <w:szCs w:val="18"/>
+                    </w:rPr>
+                    <w:t>{{ Guarantor</w:t>
+                  </w:r>
+                  <w:proofErr w:type="gramEnd"/>
+                  <w:r>
+                    <w:rPr>
+                      <w:color w:val="000000"/>
+                      <w:sz w:val="18"/>
+                      <w:szCs w:val="18"/>
+                    </w:rPr>
+                    <w:t>2</w:t>
+                  </w:r>
+                  <w:proofErr w:type="gramStart"/>
+                  <w:r>
+                    <w:rPr>
+                      <w:color w:val="000000"/>
+                      <w:sz w:val="18"/>
+                      <w:szCs w:val="18"/>
+                    </w:rPr>
+                    <w:t>Suburb }</w:t>
+                  </w:r>
+                  <w:proofErr w:type="gramEnd"/>
+                  <w:r>
+                    <w:rPr>
+                      <w:color w:val="000000"/>
+                      <w:sz w:val="18"/>
+                      <w:szCs w:val="18"/>
+                    </w:rPr>
+                    <w:t xml:space="preserve">} </w:t>
+                  </w:r>
+                  <w:proofErr w:type="gramStart"/>
+                  <w:r>
+                    <w:rPr>
+                      <w:color w:val="000000"/>
+                      <w:sz w:val="18"/>
+                      <w:szCs w:val="18"/>
+                    </w:rPr>
+                    <w:t>{{ Guarantor</w:t>
+                  </w:r>
+                  <w:proofErr w:type="gramEnd"/>
+                  <w:r>
+                    <w:rPr>
+                      <w:color w:val="000000"/>
+                      <w:sz w:val="18"/>
+                      <w:szCs w:val="18"/>
+                    </w:rPr>
+                    <w:t>2</w:t>
+                  </w:r>
+                  <w:proofErr w:type="gramStart"/>
+                  <w:r>
+                    <w:rPr>
+                      <w:color w:val="000000"/>
+                      <w:sz w:val="18"/>
+                      <w:szCs w:val="18"/>
+                    </w:rPr>
+                    <w:t>State }</w:t>
+                  </w:r>
+                  <w:proofErr w:type="gramEnd"/>
+                  <w:r>
+                    <w:rPr>
+                      <w:color w:val="000000"/>
+                      <w:sz w:val="18"/>
+                      <w:szCs w:val="18"/>
+                    </w:rPr>
+                    <w:t xml:space="preserve">} </w:t>
+                  </w:r>
+                  <w:proofErr w:type="gramStart"/>
+                  <w:r>
+                    <w:rPr>
+                      <w:color w:val="000000"/>
+                      <w:sz w:val="18"/>
+                      <w:szCs w:val="18"/>
+                    </w:rPr>
+                    <w:t>{{ Guarantor</w:t>
+                  </w:r>
+                  <w:proofErr w:type="gramEnd"/>
+                  <w:r>
+                    <w:rPr>
+                      <w:color w:val="000000"/>
+                      <w:sz w:val="18"/>
+                      <w:szCs w:val="18"/>
+                    </w:rPr>
+                    <w:t>2Postcode }}</w:t>
                   </w:r>
                 </w:p>
               </w:tc>
@@ -13466,6 +14742,7 @@
                       <w:sz w:val="20"/>
                     </w:rPr>
                   </w:pPr>
+                  <w:proofErr w:type="gramStart"/>
                   <w:r>
                     <w:rPr>
                       <w:rFonts w:cs="Arial"/>
@@ -13473,7 +14750,17 @@
                       <w:color w:val="000000"/>
                       <w:sz w:val="20"/>
                     </w:rPr>
-                    <w:t>{{ guarantor_3_name }}</w:t>
+                    <w:t>{{ guarantor</w:t>
+                  </w:r>
+                  <w:proofErr w:type="gramEnd"/>
+                  <w:r>
+                    <w:rPr>
+                      <w:rFonts w:cs="Arial"/>
+                      <w:b/>
+                      <w:color w:val="000000"/>
+                      <w:sz w:val="20"/>
+                    </w:rPr>
+                    <w:t>_3_name }}</w:t>
                   </w:r>
                 </w:p>
               </w:tc>
@@ -13523,13 +14810,131 @@
                       <w:sz w:val="20"/>
                     </w:rPr>
                   </w:pPr>
+                  <w:proofErr w:type="gramStart"/>
                   <w:r>
                     <w:rPr>
                       <w:color w:val="000000"/>
                       <w:sz w:val="18"/>
                       <w:szCs w:val="18"/>
                     </w:rPr>
-                    <w:t>{{ Guarantor3Addressline1 }}, {{ Guarantor3Suburb }} {{ Guarantor3State }} {{ Guarantor3Postcode }}</w:t>
+                    <w:t>{{ Guarantor</w:t>
+                  </w:r>
+                  <w:proofErr w:type="gramEnd"/>
+                  <w:r>
+                    <w:rPr>
+                      <w:color w:val="000000"/>
+                      <w:sz w:val="18"/>
+                      <w:szCs w:val="18"/>
+                    </w:rPr>
+                    <w:t>3Addressline</w:t>
+                  </w:r>
+                  <w:proofErr w:type="gramStart"/>
+                  <w:r>
+                    <w:rPr>
+                      <w:color w:val="000000"/>
+                      <w:sz w:val="18"/>
+                      <w:szCs w:val="18"/>
+                    </w:rPr>
+                    <w:t>1 }</w:t>
+                  </w:r>
+                  <w:proofErr w:type="gramEnd"/>
+                  <w:r>
+                    <w:rPr>
+                      <w:color w:val="000000"/>
+                      <w:sz w:val="18"/>
+                      <w:szCs w:val="18"/>
+                    </w:rPr>
+                    <w:t xml:space="preserve">}, </w:t>
+                  </w:r>
+                  <w:proofErr w:type="gramStart"/>
+                  <w:r>
+                    <w:rPr>
+                      <w:color w:val="000000"/>
+                      <w:sz w:val="18"/>
+                      <w:szCs w:val="18"/>
+                    </w:rPr>
+                    <w:t>{{ Guarantor</w:t>
+                  </w:r>
+                  <w:proofErr w:type="gramEnd"/>
+                  <w:r>
+                    <w:rPr>
+                      <w:color w:val="000000"/>
+                      <w:sz w:val="18"/>
+                      <w:szCs w:val="18"/>
+                    </w:rPr>
+                    <w:t>3</w:t>
+                  </w:r>
+                  <w:proofErr w:type="gramStart"/>
+                  <w:r>
+                    <w:rPr>
+                      <w:color w:val="000000"/>
+                      <w:sz w:val="18"/>
+                      <w:szCs w:val="18"/>
+                    </w:rPr>
+                    <w:t>Suburb }</w:t>
+                  </w:r>
+                  <w:proofErr w:type="gramEnd"/>
+                  <w:r>
+                    <w:rPr>
+                      <w:color w:val="000000"/>
+                      <w:sz w:val="18"/>
+                      <w:szCs w:val="18"/>
+                    </w:rPr>
+                    <w:t xml:space="preserve">} </w:t>
+                  </w:r>
+                  <w:proofErr w:type="gramStart"/>
+                  <w:r>
+                    <w:rPr>
+                      <w:color w:val="000000"/>
+                      <w:sz w:val="18"/>
+                      <w:szCs w:val="18"/>
+                    </w:rPr>
+                    <w:t>{{ Guarantor</w:t>
+                  </w:r>
+                  <w:proofErr w:type="gramEnd"/>
+                  <w:r>
+                    <w:rPr>
+                      <w:color w:val="000000"/>
+                      <w:sz w:val="18"/>
+                      <w:szCs w:val="18"/>
+                    </w:rPr>
+                    <w:t>3</w:t>
+                  </w:r>
+                  <w:proofErr w:type="gramStart"/>
+                  <w:r>
+                    <w:rPr>
+                      <w:color w:val="000000"/>
+                      <w:sz w:val="18"/>
+                      <w:szCs w:val="18"/>
+                    </w:rPr>
+                    <w:t>State }</w:t>
+                  </w:r>
+                  <w:proofErr w:type="gramEnd"/>
+                  <w:r>
+                    <w:rPr>
+                      <w:color w:val="000000"/>
+                      <w:sz w:val="18"/>
+                      <w:szCs w:val="18"/>
+                    </w:rPr>
+                    <w:t xml:space="preserve">} </w:t>
+                  </w:r>
+                  <w:proofErr w:type="gramStart"/>
+                  <w:r>
+                    <w:rPr>
+                      <w:color w:val="000000"/>
+                      <w:sz w:val="18"/>
+                      <w:szCs w:val="18"/>
+                    </w:rPr>
+                    <w:t>{{ Guarantor</w:t>
+                  </w:r>
+                  <w:proofErr w:type="gramEnd"/>
+                  <w:r>
+                    <w:rPr>
+                      <w:color w:val="000000"/>
+                      <w:sz w:val="18"/>
+                      <w:szCs w:val="18"/>
+                    </w:rPr>
+                    <w:t>3Postcode }}</w:t>
                   </w:r>
                 </w:p>
               </w:tc>
@@ -13910,8 +15315,39 @@
           <w:sz w:val="20"/>
           <w:szCs w:val="20"/>
         </w:rPr>
-        <w:t>you make an offer to enter into the contract;</w:t>
-      </w:r>
+        <w:t xml:space="preserve">you make an offer to </w:t>
+      </w:r>
+      <w:proofErr w:type="gramStart"/>
+      <w:r>
+        <w:rPr>
+          <w:rFonts w:ascii="Calibri" w:hAnsi="Calibri" w:cstheme="minorHAnsi"/>
+          <w:color w:val="000000"/>
+          <w:sz w:val="20"/>
+          <w:szCs w:val="20"/>
+        </w:rPr>
+        <w:t>enter into</w:t>
+      </w:r>
+      <w:proofErr w:type="gramEnd"/>
+      <w:r>
+        <w:rPr>
+          <w:rFonts w:ascii="Calibri" w:hAnsi="Calibri" w:cstheme="minorHAnsi"/>
+          <w:color w:val="000000"/>
+          <w:sz w:val="20"/>
+          <w:szCs w:val="20"/>
+        </w:rPr>
+        <w:t xml:space="preserve"> the </w:t>
+      </w:r>
+      <w:proofErr w:type="gramStart"/>
+      <w:r>
+        <w:rPr>
+          <w:rFonts w:ascii="Calibri" w:hAnsi="Calibri" w:cstheme="minorHAnsi"/>
+          <w:color w:val="000000"/>
+          <w:sz w:val="20"/>
+          <w:szCs w:val="20"/>
+        </w:rPr>
+        <w:t>contract;</w:t>
+      </w:r>
+      <w:proofErr w:type="gramEnd"/>
     </w:p>
     <w:p>
       <w:pPr>
@@ -14031,7 +15467,27 @@
           <w:szCs w:val="20"/>
         </w:rPr>
         <w:tab/>
-        <w:t>If you want another copy of your contract, write to your credit provider and ask for one. Your credit provider may charge you a fee. Your credit provider has to give you a copy —</w:t>
+        <w:t xml:space="preserve">If you want another copy of your contract, write to your credit provider and ask for one. Your credit provider may charge you a fee. Your credit provider </w:t>
+      </w:r>
+      <w:proofErr w:type="gramStart"/>
+      <w:r>
+        <w:rPr>
+          <w:rFonts w:ascii="Calibri" w:hAnsi="Calibri" w:cstheme="minorHAnsi"/>
+          <w:color w:val="000000"/>
+          <w:sz w:val="20"/>
+          <w:szCs w:val="20"/>
+        </w:rPr>
+        <w:t>has to</w:t>
+      </w:r>
+      <w:proofErr w:type="gramEnd"/>
+      <w:r>
+        <w:rPr>
+          <w:rFonts w:ascii="Calibri" w:hAnsi="Calibri" w:cstheme="minorHAnsi"/>
+          <w:color w:val="000000"/>
+          <w:sz w:val="20"/>
+          <w:szCs w:val="20"/>
+        </w:rPr>
+        <w:t xml:space="preserve"> give you a copy —</w:t>
       </w:r>
     </w:p>
     <w:p>
@@ -14055,7 +15511,27 @@
           <w:sz w:val="20"/>
           <w:szCs w:val="20"/>
         </w:rPr>
-        <w:t>within 14 days of your written request if the original contract came into existence 1 year or less before your request; or</w:t>
+        <w:t xml:space="preserve">within 14 days of your written request if the original contract came into existence 1 year or less before your </w:t>
+      </w:r>
+      <w:proofErr w:type="gramStart"/>
+      <w:r>
+        <w:rPr>
+          <w:rFonts w:ascii="Calibri" w:hAnsi="Calibri" w:cstheme="minorHAnsi"/>
+          <w:color w:val="000000"/>
+          <w:sz w:val="20"/>
+          <w:szCs w:val="20"/>
+        </w:rPr>
+        <w:t>request;</w:t>
+      </w:r>
+      <w:proofErr w:type="gramEnd"/>
+      <w:r>
+        <w:rPr>
+          <w:rFonts w:ascii="Calibri" w:hAnsi="Calibri" w:cstheme="minorHAnsi"/>
+          <w:color w:val="000000"/>
+          <w:sz w:val="20"/>
+          <w:szCs w:val="20"/>
+        </w:rPr>
+        <w:t xml:space="preserve"> or</w:t>
       </w:r>
     </w:p>
     <w:p>
@@ -14311,7 +15787,27 @@
           <w:szCs w:val="20"/>
         </w:rPr>
         <w:tab/>
-        <w:t>How can I find out the pay out figure?</w:t>
+        <w:t xml:space="preserve">How can I find out the </w:t>
+      </w:r>
+      <w:proofErr w:type="spellStart"/>
+      <w:r>
+        <w:rPr>
+          <w:rFonts w:ascii="Calibri" w:hAnsi="Calibri" w:cstheme="minorHAnsi"/>
+          <w:color w:val="000000"/>
+          <w:sz w:val="20"/>
+          <w:szCs w:val="20"/>
+        </w:rPr>
+        <w:t>pay out</w:t>
+      </w:r>
+      <w:proofErr w:type="spellEnd"/>
+      <w:r>
+        <w:rPr>
+          <w:rFonts w:ascii="Calibri" w:hAnsi="Calibri" w:cstheme="minorHAnsi"/>
+          <w:color w:val="000000"/>
+          <w:sz w:val="20"/>
+          <w:szCs w:val="20"/>
+        </w:rPr>
+        <w:t xml:space="preserve"> figure?</w:t>
       </w:r>
     </w:p>
     <w:p>
@@ -14341,7 +15837,27 @@
           <w:szCs w:val="20"/>
         </w:rPr>
         <w:tab/>
-        <w:t>You can write to your credit provider at any time and ask for a statement of the pay out figure as at any date you specify. You can also ask for details of how the amount is made up.</w:t>
+        <w:t xml:space="preserve">You can write to your credit provider at any time and ask for a statement of the </w:t>
+      </w:r>
+      <w:proofErr w:type="spellStart"/>
+      <w:r>
+        <w:rPr>
+          <w:rFonts w:ascii="Calibri" w:hAnsi="Calibri" w:cstheme="minorHAnsi"/>
+          <w:color w:val="000000"/>
+          <w:sz w:val="20"/>
+          <w:szCs w:val="20"/>
+        </w:rPr>
+        <w:t>pay out</w:t>
+      </w:r>
+      <w:proofErr w:type="spellEnd"/>
+      <w:r>
+        <w:rPr>
+          <w:rFonts w:ascii="Calibri" w:hAnsi="Calibri" w:cstheme="minorHAnsi"/>
+          <w:color w:val="000000"/>
+          <w:sz w:val="20"/>
+          <w:szCs w:val="20"/>
+        </w:rPr>
+        <w:t xml:space="preserve"> figure as at any date you specify. You can also ask for details of how the amount is made up.</w:t>
       </w:r>
     </w:p>
     <w:p>
@@ -14692,8 +16208,19 @@
           <w:sz w:val="20"/>
           <w:szCs w:val="20"/>
         </w:rPr>
-        <w:t>any other changes by your credit provider;</w:t>
-      </w:r>
+        <w:t xml:space="preserve">any other changes by your credit </w:t>
+      </w:r>
+      <w:proofErr w:type="gramStart"/>
+      <w:r>
+        <w:rPr>
+          <w:rFonts w:ascii="Calibri" w:hAnsi="Calibri" w:cstheme="minorHAnsi"/>
+          <w:color w:val="000000"/>
+          <w:sz w:val="20"/>
+          <w:szCs w:val="20"/>
+        </w:rPr>
+        <w:t>provider;</w:t>
+      </w:r>
+      <w:proofErr w:type="gramEnd"/>
     </w:p>
     <w:p>
       <w:pPr>
@@ -15188,7 +16715,67 @@
           <w:szCs w:val="20"/>
         </w:rPr>
         <w:tab/>
-        <w:t>Your credit provider can insist you take out or pay the cost of types of insurance specifically allowed by law. These are compulsory third party personal injury insurance, mortgage indemnity insurance or insurance over property covered by any mortgage. Otherwise, you can decide if you want to take out insurance or not. If you take out insurance, the credit provider can not insist that you use any particular insurance company.</w:t>
+        <w:t xml:space="preserve">Your credit provider can insist you take out or pay the cost of types of insurance specifically allowed by law. These are compulsory </w:t>
+      </w:r>
+      <w:proofErr w:type="gramStart"/>
+      <w:r>
+        <w:rPr>
+          <w:rFonts w:ascii="Calibri" w:hAnsi="Calibri" w:cstheme="minorHAnsi"/>
+          <w:color w:val="000000"/>
+          <w:sz w:val="20"/>
+          <w:szCs w:val="20"/>
+        </w:rPr>
+        <w:t>third party</w:t>
+      </w:r>
+      <w:proofErr w:type="gramEnd"/>
+      <w:r>
+        <w:rPr>
+          <w:rFonts w:ascii="Calibri" w:hAnsi="Calibri" w:cstheme="minorHAnsi"/>
+          <w:color w:val="000000"/>
+          <w:sz w:val="20"/>
+          <w:szCs w:val="20"/>
+        </w:rPr>
+        <w:t xml:space="preserve"> personal injury insurance, mortgage indemnity insurance or insurance over property covered by any mortgage. Otherwise, you can decide if you want to take out insurance or not. If you take out insurance, the credit provider </w:t>
+      </w:r>
+      <w:proofErr w:type="spellStart"/>
+      <w:r>
+        <w:rPr>
+          <w:rFonts w:ascii="Calibri" w:hAnsi="Calibri" w:cstheme="minorHAnsi"/>
+          <w:color w:val="000000"/>
+          <w:sz w:val="20"/>
+          <w:szCs w:val="20"/>
+        </w:rPr>
+        <w:t>can not</w:t>
+      </w:r>
+      <w:proofErr w:type="spellEnd"/>
+      <w:r>
+        <w:rPr>
+          <w:rFonts w:ascii="Calibri" w:hAnsi="Calibri" w:cstheme="minorHAnsi"/>
+          <w:color w:val="000000"/>
+          <w:sz w:val="20"/>
+          <w:szCs w:val="20"/>
+        </w:rPr>
+        <w:t xml:space="preserve"> insist that you use any </w:t>
+      </w:r>
+      <w:proofErr w:type="gramStart"/>
+      <w:r>
+        <w:rPr>
+          <w:rFonts w:ascii="Calibri" w:hAnsi="Calibri" w:cstheme="minorHAnsi"/>
+          <w:color w:val="000000"/>
+          <w:sz w:val="20"/>
+          <w:szCs w:val="20"/>
+        </w:rPr>
+        <w:t>particular insurance</w:t>
+      </w:r>
+      <w:proofErr w:type="gramEnd"/>
+      <w:r>
+        <w:rPr>
+          <w:rFonts w:ascii="Calibri" w:hAnsi="Calibri" w:cstheme="minorHAnsi"/>
+          <w:color w:val="000000"/>
+          <w:sz w:val="20"/>
+          <w:szCs w:val="20"/>
+        </w:rPr>
+        <w:t xml:space="preserve"> company.</w:t>
       </w:r>
     </w:p>
     <w:p>
@@ -15545,7 +17132,27 @@
           <w:szCs w:val="20"/>
         </w:rPr>
         <w:tab/>
-        <w:t>If my contract says I have to give a mortgage, what does this mean?</w:t>
+        <w:t xml:space="preserve">If my contract says I </w:t>
+      </w:r>
+      <w:proofErr w:type="gramStart"/>
+      <w:r>
+        <w:rPr>
+          <w:rFonts w:ascii="Calibri" w:hAnsi="Calibri" w:cstheme="minorHAnsi"/>
+          <w:color w:val="000000"/>
+          <w:sz w:val="20"/>
+          <w:szCs w:val="20"/>
+        </w:rPr>
+        <w:t>have to</w:t>
+      </w:r>
+      <w:proofErr w:type="gramEnd"/>
+      <w:r>
+        <w:rPr>
+          <w:rFonts w:ascii="Calibri" w:hAnsi="Calibri" w:cstheme="minorHAnsi"/>
+          <w:color w:val="000000"/>
+          <w:sz w:val="20"/>
+          <w:szCs w:val="20"/>
+        </w:rPr>
+        <w:t xml:space="preserve"> give a mortgage, what does this mean?</w:t>
       </w:r>
     </w:p>
     <w:p>
@@ -15637,7 +17244,27 @@
           <w:szCs w:val="20"/>
         </w:rPr>
         <w:tab/>
-        <w:t>Yes. It can be part of your credit contract or, if it is a separate document, you will be given a copy of the mortgage within 14 days after your mortgage is entered into.</w:t>
+        <w:t xml:space="preserve">Yes. It can be part of your credit contract or, if it is a separate document, you will be given a copy of the mortgage within 14 days after your mortgage is </w:t>
+      </w:r>
+      <w:proofErr w:type="gramStart"/>
+      <w:r>
+        <w:rPr>
+          <w:rFonts w:ascii="Calibri" w:hAnsi="Calibri" w:cstheme="minorHAnsi"/>
+          <w:color w:val="000000"/>
+          <w:sz w:val="20"/>
+          <w:szCs w:val="20"/>
+        </w:rPr>
+        <w:t>entered into</w:t>
+      </w:r>
+      <w:proofErr w:type="gramEnd"/>
+      <w:r>
+        <w:rPr>
+          <w:rFonts w:ascii="Calibri" w:hAnsi="Calibri" w:cstheme="minorHAnsi"/>
+          <w:color w:val="000000"/>
+          <w:sz w:val="20"/>
+          <w:szCs w:val="20"/>
+        </w:rPr>
+        <w:t>.</w:t>
       </w:r>
     </w:p>
     <w:p>
@@ -15728,7 +17355,47 @@
           <w:szCs w:val="20"/>
         </w:rPr>
         <w:tab/>
-        <w:t>The law says you can not assign or dispose of the property unless you have your credit provider’s, or the court’s, permission. You must also look after the property. Read the mortgage document as well. It will usually have other terms and conditions about what you can or can not do with the property.</w:t>
+        <w:t xml:space="preserve">The law says you </w:t>
+      </w:r>
+      <w:proofErr w:type="spellStart"/>
+      <w:r>
+        <w:rPr>
+          <w:rFonts w:ascii="Calibri" w:hAnsi="Calibri" w:cstheme="minorHAnsi"/>
+          <w:color w:val="000000"/>
+          <w:sz w:val="20"/>
+          <w:szCs w:val="20"/>
+        </w:rPr>
+        <w:t>can not</w:t>
+      </w:r>
+      <w:proofErr w:type="spellEnd"/>
+      <w:r>
+        <w:rPr>
+          <w:rFonts w:ascii="Calibri" w:hAnsi="Calibri" w:cstheme="minorHAnsi"/>
+          <w:color w:val="000000"/>
+          <w:sz w:val="20"/>
+          <w:szCs w:val="20"/>
+        </w:rPr>
+        <w:t xml:space="preserve"> assign or dispose of the property unless you have your credit provider’s, or the court’s, permission. You must also look after the property. Read the mortgage document as well. It will usually have other terms and conditions about what you can or </w:t>
+      </w:r>
+      <w:proofErr w:type="spellStart"/>
+      <w:r>
+        <w:rPr>
+          <w:rFonts w:ascii="Calibri" w:hAnsi="Calibri" w:cstheme="minorHAnsi"/>
+          <w:color w:val="000000"/>
+          <w:sz w:val="20"/>
+          <w:szCs w:val="20"/>
+        </w:rPr>
+        <w:t>can not</w:t>
+      </w:r>
+      <w:proofErr w:type="spellEnd"/>
+      <w:r>
+        <w:rPr>
+          <w:rFonts w:ascii="Calibri" w:hAnsi="Calibri" w:cstheme="minorHAnsi"/>
+          <w:color w:val="000000"/>
+          <w:sz w:val="20"/>
+          <w:szCs w:val="20"/>
+        </w:rPr>
+        <w:t xml:space="preserve"> do with the property.</w:t>
       </w:r>
     </w:p>
     <w:p>
@@ -15759,7 +17426,27 @@
           <w:szCs w:val="20"/>
         </w:rPr>
         <w:tab/>
-        <w:t>What can I do if I find that I can not afford my repayments and there is a mortgage over property?</w:t>
+        <w:t xml:space="preserve">What can I do if I find that I </w:t>
+      </w:r>
+      <w:proofErr w:type="spellStart"/>
+      <w:r>
+        <w:rPr>
+          <w:rFonts w:ascii="Calibri" w:hAnsi="Calibri" w:cstheme="minorHAnsi"/>
+          <w:color w:val="000000"/>
+          <w:sz w:val="20"/>
+          <w:szCs w:val="20"/>
+        </w:rPr>
+        <w:t>can not</w:t>
+      </w:r>
+      <w:proofErr w:type="spellEnd"/>
+      <w:r>
+        <w:rPr>
+          <w:rFonts w:ascii="Calibri" w:hAnsi="Calibri" w:cstheme="minorHAnsi"/>
+          <w:color w:val="000000"/>
+          <w:sz w:val="20"/>
+          <w:szCs w:val="20"/>
+        </w:rPr>
+        <w:t xml:space="preserve"> afford my repayments and there is a mortgage over property?</w:t>
       </w:r>
     </w:p>
     <w:p>
@@ -15819,7 +17506,26 @@
           <w:szCs w:val="20"/>
         </w:rPr>
         <w:tab/>
-        <w:t>Otherwise you may —</w:t>
+      </w:r>
+      <w:proofErr w:type="gramStart"/>
+      <w:r>
+        <w:rPr>
+          <w:rFonts w:ascii="Calibri" w:hAnsi="Calibri" w:cstheme="minorHAnsi"/>
+          <w:color w:val="000000"/>
+          <w:sz w:val="20"/>
+          <w:szCs w:val="20"/>
+        </w:rPr>
+        <w:t>Otherwise</w:t>
+      </w:r>
+      <w:proofErr w:type="gramEnd"/>
+      <w:r>
+        <w:rPr>
+          <w:rFonts w:ascii="Calibri" w:hAnsi="Calibri" w:cstheme="minorHAnsi"/>
+          <w:color w:val="000000"/>
+          <w:sz w:val="20"/>
+          <w:szCs w:val="20"/>
+        </w:rPr>
+        <w:t xml:space="preserve"> you may —</w:t>
       </w:r>
     </w:p>
     <w:p>
@@ -15843,8 +17549,19 @@
           <w:sz w:val="20"/>
           <w:szCs w:val="20"/>
         </w:rPr>
-        <w:t>if the mortgaged property is goods — give the property back to your credit provider, together with a letter saying you want the credit provider to sell the property for you;</w:t>
-      </w:r>
+        <w:t xml:space="preserve">if the mortgaged property is goods — give the property back to your credit provider, together with a letter saying you want the credit provider to sell the property for </w:t>
+      </w:r>
+      <w:proofErr w:type="gramStart"/>
+      <w:r>
+        <w:rPr>
+          <w:rFonts w:ascii="Calibri" w:hAnsi="Calibri" w:cstheme="minorHAnsi"/>
+          <w:color w:val="000000"/>
+          <w:sz w:val="20"/>
+          <w:szCs w:val="20"/>
+        </w:rPr>
+        <w:t>you;</w:t>
+      </w:r>
+      <w:proofErr w:type="gramEnd"/>
     </w:p>
     <w:p>
       <w:pPr>
@@ -15867,8 +17584,19 @@
           <w:sz w:val="20"/>
           <w:szCs w:val="20"/>
         </w:rPr>
-        <w:t>sell the property, but only if your credit provider gives permission first;</w:t>
-      </w:r>
+        <w:t xml:space="preserve">sell the property, but only if your credit provider gives permission </w:t>
+      </w:r>
+      <w:proofErr w:type="gramStart"/>
+      <w:r>
+        <w:rPr>
+          <w:rFonts w:ascii="Calibri" w:hAnsi="Calibri" w:cstheme="minorHAnsi"/>
+          <w:color w:val="000000"/>
+          <w:sz w:val="20"/>
+          <w:szCs w:val="20"/>
+        </w:rPr>
+        <w:t>first;</w:t>
+      </w:r>
+      <w:proofErr w:type="gramEnd"/>
     </w:p>
     <w:p>
       <w:pPr>
@@ -16063,7 +17791,27 @@
           <w:szCs w:val="20"/>
         </w:rPr>
         <w:tab/>
-        <w:t>Yes, if you have not carried out all of your obligations under your contract.</w:t>
+        <w:t xml:space="preserve">Yes, if you have not carried out </w:t>
+      </w:r>
+      <w:proofErr w:type="gramStart"/>
+      <w:r>
+        <w:rPr>
+          <w:rFonts w:ascii="Calibri" w:hAnsi="Calibri" w:cstheme="minorHAnsi"/>
+          <w:color w:val="000000"/>
+          <w:sz w:val="20"/>
+          <w:szCs w:val="20"/>
+        </w:rPr>
+        <w:t>all of</w:t>
+      </w:r>
+      <w:proofErr w:type="gramEnd"/>
+      <w:r>
+        <w:rPr>
+          <w:rFonts w:ascii="Calibri" w:hAnsi="Calibri" w:cstheme="minorHAnsi"/>
+          <w:color w:val="000000"/>
+          <w:sz w:val="20"/>
+          <w:szCs w:val="20"/>
+        </w:rPr>
+        <w:t xml:space="preserve"> your obligations under your contract.</w:t>
       </w:r>
     </w:p>
     <w:p>
@@ -16124,7 +17872,27 @@
           <w:szCs w:val="20"/>
         </w:rPr>
         <w:tab/>
-        <w:t>Yes. You have 7 days after receiving your credit provider’s request to tell your credit provider. If you do not have the goods you must give your credit provider all the information you have so they can be traced.</w:t>
+        <w:t xml:space="preserve">Yes. You have 7 days after receiving your credit provider’s request to tell your credit provider. If you do not have the </w:t>
+      </w:r>
+      <w:proofErr w:type="gramStart"/>
+      <w:r>
+        <w:rPr>
+          <w:rFonts w:ascii="Calibri" w:hAnsi="Calibri" w:cstheme="minorHAnsi"/>
+          <w:color w:val="000000"/>
+          <w:sz w:val="20"/>
+          <w:szCs w:val="20"/>
+        </w:rPr>
+        <w:t>goods</w:t>
+      </w:r>
+      <w:proofErr w:type="gramEnd"/>
+      <w:r>
+        <w:rPr>
+          <w:rFonts w:ascii="Calibri" w:hAnsi="Calibri" w:cstheme="minorHAnsi"/>
+          <w:color w:val="000000"/>
+          <w:sz w:val="20"/>
+          <w:szCs w:val="20"/>
+        </w:rPr>
+        <w:t xml:space="preserve"> you must give your credit provider all the information you have so they can be traced.</w:t>
       </w:r>
     </w:p>
     <w:p>
@@ -16239,7 +18007,27 @@
           <w:szCs w:val="20"/>
         </w:rPr>
         <w:tab/>
-        <w:t>What do I do if I can not make a repayment?</w:t>
+        <w:t xml:space="preserve">What do I do if I </w:t>
+      </w:r>
+      <w:proofErr w:type="spellStart"/>
+      <w:r>
+        <w:rPr>
+          <w:rFonts w:ascii="Calibri" w:hAnsi="Calibri" w:cstheme="minorHAnsi"/>
+          <w:color w:val="000000"/>
+          <w:sz w:val="20"/>
+          <w:szCs w:val="20"/>
+        </w:rPr>
+        <w:t>can not</w:t>
+      </w:r>
+      <w:proofErr w:type="spellEnd"/>
+      <w:r>
+        <w:rPr>
+          <w:rFonts w:ascii="Calibri" w:hAnsi="Calibri" w:cstheme="minorHAnsi"/>
+          <w:color w:val="000000"/>
+          <w:sz w:val="20"/>
+          <w:szCs w:val="20"/>
+        </w:rPr>
+        <w:t xml:space="preserve"> make a repayment?</w:t>
       </w:r>
     </w:p>
     <w:p>
@@ -16269,7 +18057,27 @@
           <w:szCs w:val="20"/>
         </w:rPr>
         <w:tab/>
-        <w:t>Get in touch with your credit provider immediately. Discuss the matter and see if you can come to some arrangement. You can ask your credit provider to change your contract in a number of ways —</w:t>
+        <w:t xml:space="preserve">Get in touch with your credit provider immediately. Discuss the matter and see if you can come to some arrangement. You can ask your credit provider to change your contract in </w:t>
+      </w:r>
+      <w:proofErr w:type="gramStart"/>
+      <w:r>
+        <w:rPr>
+          <w:rFonts w:ascii="Calibri" w:hAnsi="Calibri" w:cstheme="minorHAnsi"/>
+          <w:color w:val="000000"/>
+          <w:sz w:val="20"/>
+          <w:szCs w:val="20"/>
+        </w:rPr>
+        <w:t>a number of</w:t>
+      </w:r>
+      <w:proofErr w:type="gramEnd"/>
+      <w:r>
+        <w:rPr>
+          <w:rFonts w:ascii="Calibri" w:hAnsi="Calibri" w:cstheme="minorHAnsi"/>
+          <w:color w:val="000000"/>
+          <w:sz w:val="20"/>
+          <w:szCs w:val="20"/>
+        </w:rPr>
+        <w:t xml:space="preserve"> ways —</w:t>
       </w:r>
     </w:p>
     <w:p>
@@ -16372,7 +18180,27 @@
           <w:szCs w:val="20"/>
         </w:rPr>
         <w:tab/>
-        <w:t>What if my credit provider and I can not agree on a suitable arrangement?</w:t>
+        <w:t xml:space="preserve">What if my credit provider and I </w:t>
+      </w:r>
+      <w:proofErr w:type="spellStart"/>
+      <w:r>
+        <w:rPr>
+          <w:rFonts w:ascii="Calibri" w:hAnsi="Calibri" w:cstheme="minorHAnsi"/>
+          <w:color w:val="000000"/>
+          <w:sz w:val="20"/>
+          <w:szCs w:val="20"/>
+        </w:rPr>
+        <w:t>can not</w:t>
+      </w:r>
+      <w:proofErr w:type="spellEnd"/>
+      <w:r>
+        <w:rPr>
+          <w:rFonts w:ascii="Calibri" w:hAnsi="Calibri" w:cstheme="minorHAnsi"/>
+          <w:color w:val="000000"/>
+          <w:sz w:val="20"/>
+          <w:szCs w:val="20"/>
+        </w:rPr>
+        <w:t xml:space="preserve"> agree on a suitable arrangement?</w:t>
       </w:r>
     </w:p>
     <w:p>
@@ -16432,7 +18260,27 @@
           <w:szCs w:val="20"/>
         </w:rPr>
         <w:tab/>
-        <w:t>If the credit provider still refuses your request you can complain to the AFCA scheme. Further details about this scheme are set out below in question 25.</w:t>
+        <w:t xml:space="preserve">If the credit provider still refuses your </w:t>
+      </w:r>
+      <w:proofErr w:type="gramStart"/>
+      <w:r>
+        <w:rPr>
+          <w:rFonts w:ascii="Calibri" w:hAnsi="Calibri" w:cstheme="minorHAnsi"/>
+          <w:color w:val="000000"/>
+          <w:sz w:val="20"/>
+          <w:szCs w:val="20"/>
+        </w:rPr>
+        <w:t>request</w:t>
+      </w:r>
+      <w:proofErr w:type="gramEnd"/>
+      <w:r>
+        <w:rPr>
+          <w:rFonts w:ascii="Calibri" w:hAnsi="Calibri" w:cstheme="minorHAnsi"/>
+          <w:color w:val="000000"/>
+          <w:sz w:val="20"/>
+          <w:szCs w:val="20"/>
+        </w:rPr>
+        <w:t xml:space="preserve"> you can complain to the AFCA scheme. Further details about this scheme are set out below in question 25.</w:t>
       </w:r>
     </w:p>
     <w:p>
@@ -16463,7 +18311,27 @@
           <w:szCs w:val="20"/>
         </w:rPr>
         <w:tab/>
-        <w:t>Can my credit provider take action against me?</w:t>
+        <w:t xml:space="preserve">Can my credit provider </w:t>
+      </w:r>
+      <w:proofErr w:type="gramStart"/>
+      <w:r>
+        <w:rPr>
+          <w:rFonts w:ascii="Calibri" w:hAnsi="Calibri" w:cstheme="minorHAnsi"/>
+          <w:color w:val="000000"/>
+          <w:sz w:val="20"/>
+          <w:szCs w:val="20"/>
+        </w:rPr>
+        <w:t>take action</w:t>
+      </w:r>
+      <w:proofErr w:type="gramEnd"/>
+      <w:r>
+        <w:rPr>
+          <w:rFonts w:ascii="Calibri" w:hAnsi="Calibri" w:cstheme="minorHAnsi"/>
+          <w:color w:val="000000"/>
+          <w:sz w:val="20"/>
+          <w:szCs w:val="20"/>
+        </w:rPr>
+        <w:t xml:space="preserve"> against me?</w:t>
       </w:r>
     </w:p>
     <w:p>
@@ -16493,7 +18361,27 @@
           <w:szCs w:val="20"/>
         </w:rPr>
         <w:tab/>
-        <w:t>Yes, if you are in default under your contract. But the law says that you can not be unduly harassed or threatened for repayments. If you think you are being unduly harassed or threatened, contact the credit provider’s external dispute resolution scheme or ASIC, or get legal advice.</w:t>
+        <w:t xml:space="preserve">Yes, if you are in default under your contract. But the law says that you </w:t>
+      </w:r>
+      <w:proofErr w:type="spellStart"/>
+      <w:r>
+        <w:rPr>
+          <w:rFonts w:ascii="Calibri" w:hAnsi="Calibri" w:cstheme="minorHAnsi"/>
+          <w:color w:val="000000"/>
+          <w:sz w:val="20"/>
+          <w:szCs w:val="20"/>
+        </w:rPr>
+        <w:t>can not</w:t>
+      </w:r>
+      <w:proofErr w:type="spellEnd"/>
+      <w:r>
+        <w:rPr>
+          <w:rFonts w:ascii="Calibri" w:hAnsi="Calibri" w:cstheme="minorHAnsi"/>
+          <w:color w:val="000000"/>
+          <w:sz w:val="20"/>
+          <w:szCs w:val="20"/>
+        </w:rPr>
+        <w:t xml:space="preserve"> be unduly harassed or threatened for repayments. If you think you are being unduly harassed or threatened, contact the credit provider’s external dispute resolution scheme or ASIC, or get legal advice.</w:t>
       </w:r>
     </w:p>
     <w:p>

</xml_diff>

<commit_message>
DOCX to PDF added
DOCX TO PDF ADDED
</commit_message>
<xml_diff>
--- a/SMSF/Purchase/Source/4. Loan Agreement SMSF PI.docx
+++ b/SMSF/Purchase/Source/4. Loan Agreement SMSF PI.docx
@@ -286,6 +286,7 @@
         </w:rPr>
         <w:tab/>
       </w:r>
+      <w:proofErr w:type="gramStart"/>
       <w:r>
         <w:rPr>
           <w:rFonts w:ascii="Arial" w:hAnsi="Arial" w:cs="Arial"/>
@@ -295,6 +296,7 @@
         </w:rPr>
         <w:t xml:space="preserve">{{ </w:t>
       </w:r>
+      <w:proofErr w:type="spellStart"/>
       <w:r>
         <w:rPr>
           <w:rFonts w:ascii="Arial" w:hAnsi="Arial" w:cs="Arial"/>
@@ -304,6 +306,8 @@
         </w:rPr>
         <w:t>Bordetallnames</w:t>
       </w:r>
+      <w:proofErr w:type="spellEnd"/>
+      <w:proofErr w:type="gramEnd"/>
       <w:r>
         <w:rPr>
           <w:rFonts w:ascii="Arial" w:hAnsi="Arial" w:cs="Arial"/>
@@ -322,6 +326,7 @@
         </w:rPr>
         <w:t xml:space="preserve"> ACN </w:t>
       </w:r>
+      <w:proofErr w:type="gramStart"/>
       <w:r>
         <w:rPr>
           <w:rFonts w:ascii="Arial" w:hAnsi="Arial" w:cs="Arial"/>
@@ -338,8 +343,9 @@
           <w:spacing w:val="-3"/>
           <w:sz w:val="20"/>
         </w:rPr>
-        <w:t>BORDET1ACN</w:t>
-      </w:r>
+        <w:t>BORDET</w:t>
+      </w:r>
+      <w:proofErr w:type="gramEnd"/>
       <w:r>
         <w:rPr>
           <w:rFonts w:ascii="Arial" w:hAnsi="Arial" w:cs="Arial"/>
@@ -347,8 +353,9 @@
           <w:spacing w:val="-3"/>
           <w:sz w:val="20"/>
         </w:rPr>
-        <w:t xml:space="preserve"> }}</w:t>
-      </w:r>
+        <w:t>1</w:t>
+      </w:r>
+      <w:proofErr w:type="gramStart"/>
       <w:r>
         <w:rPr>
           <w:rFonts w:ascii="Arial" w:hAnsi="Arial" w:cs="Arial"/>
@@ -356,7 +363,7 @@
           <w:spacing w:val="-3"/>
           <w:sz w:val="20"/>
         </w:rPr>
-        <w:t xml:space="preserve"> as trustee for </w:t>
+        <w:t>ACN</w:t>
       </w:r>
       <w:r>
         <w:rPr>
@@ -365,8 +372,9 @@
           <w:spacing w:val="-3"/>
           <w:sz w:val="20"/>
         </w:rPr>
-        <w:t xml:space="preserve">{{ </w:t>
-      </w:r>
+        <w:t xml:space="preserve"> }</w:t>
+      </w:r>
+      <w:proofErr w:type="gramEnd"/>
       <w:r>
         <w:rPr>
           <w:rFonts w:ascii="Arial" w:hAnsi="Arial" w:cs="Arial"/>
@@ -374,7 +382,7 @@
           <w:spacing w:val="-3"/>
           <w:sz w:val="20"/>
         </w:rPr>
-        <w:t>BORDET1TRUSTNAME</w:t>
+        <w:t>}</w:t>
       </w:r>
       <w:r>
         <w:rPr>
@@ -383,7 +391,65 @@
           <w:spacing w:val="-3"/>
           <w:sz w:val="20"/>
         </w:rPr>
-        <w:t xml:space="preserve"> }}</w:t>
+        <w:t xml:space="preserve"> as trustee for </w:t>
+      </w:r>
+      <w:proofErr w:type="gramStart"/>
+      <w:r>
+        <w:rPr>
+          <w:rFonts w:ascii="Arial" w:hAnsi="Arial" w:cs="Arial"/>
+          <w:b/>
+          <w:spacing w:val="-3"/>
+          <w:sz w:val="20"/>
+        </w:rPr>
+        <w:t xml:space="preserve">{{ </w:t>
+      </w:r>
+      <w:r>
+        <w:rPr>
+          <w:rFonts w:ascii="Arial" w:hAnsi="Arial" w:cs="Arial"/>
+          <w:b/>
+          <w:spacing w:val="-3"/>
+          <w:sz w:val="20"/>
+        </w:rPr>
+        <w:t>BORDET</w:t>
+      </w:r>
+      <w:proofErr w:type="gramEnd"/>
+      <w:r>
+        <w:rPr>
+          <w:rFonts w:ascii="Arial" w:hAnsi="Arial" w:cs="Arial"/>
+          <w:b/>
+          <w:spacing w:val="-3"/>
+          <w:sz w:val="20"/>
+        </w:rPr>
+        <w:t>1</w:t>
+      </w:r>
+      <w:proofErr w:type="gramStart"/>
+      <w:r>
+        <w:rPr>
+          <w:rFonts w:ascii="Arial" w:hAnsi="Arial" w:cs="Arial"/>
+          <w:b/>
+          <w:spacing w:val="-3"/>
+          <w:sz w:val="20"/>
+        </w:rPr>
+        <w:t>TRUSTNAME</w:t>
+      </w:r>
+      <w:r>
+        <w:rPr>
+          <w:rFonts w:ascii="Arial" w:hAnsi="Arial" w:cs="Arial"/>
+          <w:b/>
+          <w:spacing w:val="-3"/>
+          <w:sz w:val="20"/>
+        </w:rPr>
+        <w:t xml:space="preserve"> }</w:t>
+      </w:r>
+      <w:proofErr w:type="gramEnd"/>
+      <w:r>
+        <w:rPr>
+          <w:rFonts w:ascii="Arial" w:hAnsi="Arial" w:cs="Arial"/>
+          <w:b/>
+          <w:spacing w:val="-3"/>
+          <w:sz w:val="20"/>
+        </w:rPr>
+        <w:t>}</w:t>
       </w:r>
       <w:r>
         <w:rPr>
@@ -401,6 +467,7 @@
         </w:rPr>
         <w:t xml:space="preserve"> </w:t>
       </w:r>
+      <w:proofErr w:type="gramStart"/>
       <w:r>
         <w:rPr>
           <w:rFonts w:ascii="Arial" w:hAnsi="Arial" w:cs="Arial"/>
@@ -418,6 +485,7 @@
         </w:rPr>
         <w:t>BORDET</w:t>
       </w:r>
+      <w:proofErr w:type="gramEnd"/>
       <w:r>
         <w:rPr>
           <w:rFonts w:ascii="Arial" w:hAnsi="Arial" w:cs="Arial"/>
@@ -632,6 +700,7 @@
         </w:rPr>
         <w:tab/>
       </w:r>
+      <w:proofErr w:type="gramStart"/>
       <w:r>
         <w:rPr>
           <w:rFonts w:ascii="Arial" w:hAnsi="Arial" w:cs="Arial"/>
@@ -652,6 +721,7 @@
         </w:rPr>
         <w:t>LOANNUMBER</w:t>
       </w:r>
+      <w:proofErr w:type="gramEnd"/>
       <w:r>
         <w:rPr>
           <w:rFonts w:ascii="Arial" w:hAnsi="Arial" w:cs="Arial"/>
@@ -746,13 +816,29 @@
           <w:rFonts w:ascii="Arial" w:hAnsi="Arial" w:cs="Arial"/>
           <w:sz w:val="20"/>
         </w:rPr>
-        <w:t xml:space="preserve"> not contain all of the terms </w:t>
-      </w:r>
+        <w:t xml:space="preserve"> not contain </w:t>
+      </w:r>
+      <w:proofErr w:type="gramStart"/>
       <w:r>
         <w:rPr>
           <w:rFonts w:ascii="Arial" w:hAnsi="Arial" w:cs="Arial"/>
           <w:sz w:val="20"/>
         </w:rPr>
+        <w:t>all of</w:t>
+      </w:r>
+      <w:proofErr w:type="gramEnd"/>
+      <w:r>
+        <w:rPr>
+          <w:rFonts w:ascii="Arial" w:hAnsi="Arial" w:cs="Arial"/>
+          <w:sz w:val="20"/>
+        </w:rPr>
+        <w:t xml:space="preserve"> the terms </w:t>
+      </w:r>
+      <w:r>
+        <w:rPr>
+          <w:rFonts w:ascii="Arial" w:hAnsi="Arial" w:cs="Arial"/>
+          <w:sz w:val="20"/>
+        </w:rPr>
         <w:t xml:space="preserve">and conditions </w:t>
       </w:r>
       <w:r>
@@ -760,7 +846,23 @@
           <w:rFonts w:ascii="Arial" w:hAnsi="Arial" w:cs="Arial"/>
           <w:sz w:val="20"/>
         </w:rPr>
-        <w:t xml:space="preserve">of your loan or all of the information we are required by law to give you before </w:t>
+        <w:t xml:space="preserve">of your loan or </w:t>
+      </w:r>
+      <w:proofErr w:type="gramStart"/>
+      <w:r>
+        <w:rPr>
+          <w:rFonts w:ascii="Arial" w:hAnsi="Arial" w:cs="Arial"/>
+          <w:sz w:val="20"/>
+        </w:rPr>
+        <w:t>all of</w:t>
+      </w:r>
+      <w:proofErr w:type="gramEnd"/>
+      <w:r>
+        <w:rPr>
+          <w:rFonts w:ascii="Arial" w:hAnsi="Arial" w:cs="Arial"/>
+          <w:sz w:val="20"/>
+        </w:rPr>
+        <w:t xml:space="preserve"> the information we are required by law to give you before </w:t>
       </w:r>
       <w:r>
         <w:rPr>
@@ -1181,7 +1283,23 @@
           <w:rFonts w:ascii="Arial" w:hAnsi="Arial" w:cs="Arial"/>
           <w:sz w:val="20"/>
         </w:rPr>
-        <w:t xml:space="preserve">    (charges | map(attribute='charge_amount') | sum)</w:t>
+        <w:t xml:space="preserve">    (charges | map(attribute='</w:t>
+      </w:r>
+      <w:proofErr w:type="spellStart"/>
+      <w:r>
+        <w:rPr>
+          <w:rFonts w:ascii="Arial" w:hAnsi="Arial" w:cs="Arial"/>
+          <w:sz w:val="20"/>
+        </w:rPr>
+        <w:t>charge_amount</w:t>
+      </w:r>
+      <w:proofErr w:type="spellEnd"/>
+      <w:r>
+        <w:rPr>
+          <w:rFonts w:ascii="Arial" w:hAnsi="Arial" w:cs="Arial"/>
+          <w:sz w:val="20"/>
+        </w:rPr>
+        <w:t>') | sum)</w:t>
       </w:r>
     </w:p>
     <w:p>
@@ -1213,7 +1331,23 @@
           <w:rFonts w:ascii="Arial" w:hAnsi="Arial" w:cs="Arial"/>
           <w:sz w:val="20"/>
         </w:rPr>
-        <w:t>{%p if LMI_Fee %}</w:t>
+        <w:t xml:space="preserve">{%p if </w:t>
+      </w:r>
+      <w:proofErr w:type="spellStart"/>
+      <w:r>
+        <w:rPr>
+          <w:rFonts w:ascii="Arial" w:hAnsi="Arial" w:cs="Arial"/>
+          <w:sz w:val="20"/>
+        </w:rPr>
+        <w:t>LMI_Fee</w:t>
+      </w:r>
+      <w:proofErr w:type="spellEnd"/>
+      <w:r>
+        <w:rPr>
+          <w:rFonts w:ascii="Arial" w:hAnsi="Arial" w:cs="Arial"/>
+          <w:sz w:val="20"/>
+        </w:rPr>
+        <w:t xml:space="preserve"> %}</w:t>
       </w:r>
     </w:p>
     <w:p>
@@ -1229,7 +1363,23 @@
           <w:rFonts w:ascii="Arial" w:hAnsi="Arial" w:cs="Arial"/>
           <w:sz w:val="20"/>
         </w:rPr>
-        <w:t>{% set total = total + LMI_Fee %}</w:t>
+        <w:t xml:space="preserve">{% set total = total + </w:t>
+      </w:r>
+      <w:proofErr w:type="spellStart"/>
+      <w:r>
+        <w:rPr>
+          <w:rFonts w:ascii="Arial" w:hAnsi="Arial" w:cs="Arial"/>
+          <w:sz w:val="20"/>
+        </w:rPr>
+        <w:t>LMI_Fee</w:t>
+      </w:r>
+      <w:proofErr w:type="spellEnd"/>
+      <w:r>
+        <w:rPr>
+          <w:rFonts w:ascii="Arial" w:hAnsi="Arial" w:cs="Arial"/>
+          <w:sz w:val="20"/>
+        </w:rPr>
+        <w:t xml:space="preserve"> %}</w:t>
       </w:r>
     </w:p>
     <w:p>
@@ -1337,7 +1487,7 @@
           <w:noProof/>
           <w:sz w:val="20"/>
         </w:rPr>
-        <w:t>16 December 2025</w:t>
+        <w:t>20 December 2025</w:t>
       </w:r>
       <w:r>
         <w:rPr>
@@ -1650,6 +1800,7 @@
               </w:rPr>
               <w:t>$</w:t>
             </w:r>
+            <w:proofErr w:type="gramStart"/>
             <w:r>
               <w:rPr>
                 <w:rFonts w:ascii="Arial" w:hAnsi="Arial" w:cs="Arial"/>
@@ -1658,6 +1809,7 @@
               </w:rPr>
               <w:t>{{ "</w:t>
             </w:r>
+            <w:proofErr w:type="gramEnd"/>
             <w:r>
               <w:rPr>
                 <w:rFonts w:ascii="Arial" w:hAnsi="Arial" w:cs="Arial"/>
@@ -1666,6 +1818,7 @@
               </w:rPr>
               <w:t>{:,.2f}</w:t>
             </w:r>
+            <w:proofErr w:type="gramStart"/>
             <w:r>
               <w:rPr>
                 <w:rFonts w:ascii="Arial" w:hAnsi="Arial" w:cs="Arial"/>
@@ -1674,6 +1827,7 @@
               </w:rPr>
               <w:t>".format</w:t>
             </w:r>
+            <w:proofErr w:type="gramEnd"/>
             <w:r>
               <w:rPr>
                 <w:rFonts w:ascii="Arial" w:hAnsi="Arial" w:cs="Arial"/>
@@ -1691,13 +1845,23 @@
               </w:rPr>
               <w:t>ADVANCEAMOUNT</w:t>
             </w:r>
+            <w:proofErr w:type="gramStart"/>
             <w:r>
               <w:rPr>
                 <w:rFonts w:ascii="Arial" w:hAnsi="Arial" w:cs="Arial"/>
                 <w:b/>
                 <w:sz w:val="20"/>
               </w:rPr>
-              <w:t>) }}</w:t>
+              <w:t>) }</w:t>
+            </w:r>
+            <w:proofErr w:type="gramEnd"/>
+            <w:r>
+              <w:rPr>
+                <w:rFonts w:ascii="Arial" w:hAnsi="Arial" w:cs="Arial"/>
+                <w:b/>
+                <w:sz w:val="20"/>
+              </w:rPr>
+              <w:t>}</w:t>
             </w:r>
           </w:p>
           <w:p>
@@ -1914,6 +2078,7 @@
               </w:rPr>
               <w:t xml:space="preserve">Account </w:t>
             </w:r>
+            <w:proofErr w:type="gramStart"/>
             <w:r>
               <w:rPr>
                 <w:rFonts w:ascii="Arial" w:hAnsi="Arial" w:cs="Arial"/>
@@ -1928,6 +2093,7 @@
               </w:rPr>
               <w:t>LOANNUMBER</w:t>
             </w:r>
+            <w:proofErr w:type="gramEnd"/>
             <w:r>
               <w:rPr>
                 <w:rFonts w:ascii="Arial" w:hAnsi="Arial" w:cs="Arial"/>
@@ -1968,6 +2134,7 @@
               </w:rPr>
               <w:t>$</w:t>
             </w:r>
+            <w:proofErr w:type="gramStart"/>
             <w:r>
               <w:rPr>
                 <w:rFonts w:ascii="Arial" w:hAnsi="Arial" w:cs="Arial"/>
@@ -1975,6 +2142,7 @@
               </w:rPr>
               <w:t>{{ "</w:t>
             </w:r>
+            <w:proofErr w:type="gramEnd"/>
             <w:r>
               <w:rPr>
                 <w:rFonts w:ascii="Arial" w:hAnsi="Arial" w:cs="Arial"/>
@@ -1982,12 +2150,21 @@
               </w:rPr>
               <w:t>{:,.2f}</w:t>
             </w:r>
-            <w:r>
-              <w:rPr>
-                <w:rFonts w:ascii="Arial" w:hAnsi="Arial" w:cs="Arial"/>
-                <w:sz w:val="20"/>
-              </w:rPr>
-              <w:t>".format(</w:t>
+            <w:proofErr w:type="gramStart"/>
+            <w:r>
+              <w:rPr>
+                <w:rFonts w:ascii="Arial" w:hAnsi="Arial" w:cs="Arial"/>
+                <w:sz w:val="20"/>
+              </w:rPr>
+              <w:t>".format</w:t>
+            </w:r>
+            <w:proofErr w:type="gramEnd"/>
+            <w:r>
+              <w:rPr>
+                <w:rFonts w:ascii="Arial" w:hAnsi="Arial" w:cs="Arial"/>
+                <w:sz w:val="20"/>
+              </w:rPr>
+              <w:t>(</w:t>
             </w:r>
             <w:r>
               <w:rPr>
@@ -1996,12 +2173,21 @@
               </w:rPr>
               <w:t>ADVANCEAMOUNT</w:t>
             </w:r>
-            <w:r>
-              <w:rPr>
-                <w:rFonts w:ascii="Arial" w:hAnsi="Arial" w:cs="Arial"/>
-                <w:sz w:val="20"/>
-              </w:rPr>
-              <w:t>) }}</w:t>
+            <w:proofErr w:type="gramStart"/>
+            <w:r>
+              <w:rPr>
+                <w:rFonts w:ascii="Arial" w:hAnsi="Arial" w:cs="Arial"/>
+                <w:sz w:val="20"/>
+              </w:rPr>
+              <w:t>) }</w:t>
+            </w:r>
+            <w:proofErr w:type="gramEnd"/>
+            <w:r>
+              <w:rPr>
+                <w:rFonts w:ascii="Arial" w:hAnsi="Arial" w:cs="Arial"/>
+                <w:sz w:val="20"/>
+              </w:rPr>
+              <w:t>}</w:t>
             </w:r>
           </w:p>
           <w:p>
@@ -2264,6 +2450,7 @@
               </w:rPr>
               <w:t xml:space="preserve">Account </w:t>
             </w:r>
+            <w:proofErr w:type="gramStart"/>
             <w:r>
               <w:rPr>
                 <w:rFonts w:ascii="Arial" w:hAnsi="Arial" w:cs="Arial"/>
@@ -2278,6 +2465,7 @@
               </w:rPr>
               <w:t>LOANNUMBER</w:t>
             </w:r>
+            <w:proofErr w:type="gramEnd"/>
             <w:r>
               <w:rPr>
                 <w:rFonts w:ascii="Arial" w:hAnsi="Arial" w:cs="Arial"/>
@@ -2373,14 +2561,31 @@
                 <w:noProof/>
                 <w:sz w:val="20"/>
               </w:rPr>
-              <w:t xml:space="preserve"> }}</w:t>
-            </w:r>
-            <w:r>
-              <w:rPr>
-                <w:rFonts w:ascii="Arial" w:hAnsi="Arial" w:cs="Arial"/>
-                <w:sz w:val="20"/>
-              </w:rPr>
-              <w:t xml:space="preserve">% </w:t>
+              <w:t xml:space="preserve"> </w:t>
+            </w:r>
+            <w:proofErr w:type="gramStart"/>
+            <w:r>
+              <w:rPr>
+                <w:rFonts w:ascii="Arial" w:hAnsi="Arial" w:cs="Arial"/>
+                <w:noProof/>
+                <w:sz w:val="20"/>
+              </w:rPr>
+              <w:t>}}</w:t>
+            </w:r>
+            <w:r>
+              <w:rPr>
+                <w:rFonts w:ascii="Arial" w:hAnsi="Arial" w:cs="Arial"/>
+                <w:sz w:val="20"/>
+              </w:rPr>
+              <w:t>%</w:t>
+            </w:r>
+            <w:proofErr w:type="gramEnd"/>
+            <w:r>
+              <w:rPr>
+                <w:rFonts w:ascii="Arial" w:hAnsi="Arial" w:cs="Arial"/>
+                <w:sz w:val="20"/>
+              </w:rPr>
+              <w:t xml:space="preserve"> </w:t>
             </w:r>
             <w:r>
               <w:rPr>
@@ -2625,6 +2830,7 @@
               </w:rPr>
               <w:t xml:space="preserve">Account </w:t>
             </w:r>
+            <w:proofErr w:type="gramStart"/>
             <w:r>
               <w:rPr>
                 <w:rFonts w:ascii="Arial" w:hAnsi="Arial" w:cs="Arial"/>
@@ -2639,6 +2845,7 @@
               </w:rPr>
               <w:t>LOANNUMBER</w:t>
             </w:r>
+            <w:proofErr w:type="gramEnd"/>
             <w:r>
               <w:rPr>
                 <w:rFonts w:ascii="Arial" w:hAnsi="Arial" w:cs="Arial"/>
@@ -2857,6 +3064,7 @@
               </w:rPr>
               <w:t xml:space="preserve">Account </w:t>
             </w:r>
+            <w:proofErr w:type="gramStart"/>
             <w:r>
               <w:rPr>
                 <w:rFonts w:ascii="Arial" w:hAnsi="Arial" w:cs="Arial"/>
@@ -2871,6 +3079,7 @@
               </w:rPr>
               <w:t>LOANNUMBER</w:t>
             </w:r>
+            <w:proofErr w:type="gramEnd"/>
             <w:r>
               <w:rPr>
                 <w:rFonts w:ascii="Arial" w:hAnsi="Arial" w:cs="Arial"/>
@@ -2955,6 +3164,7 @@
                 <w:sz w:val="20"/>
               </w:rPr>
             </w:pPr>
+            <w:proofErr w:type="gramStart"/>
             <w:r>
               <w:rPr>
                 <w:rFonts w:ascii="Arial" w:hAnsi="Arial" w:cs="Arial"/>
@@ -2963,6 +3173,7 @@
               </w:rPr>
               <w:t xml:space="preserve">{{ </w:t>
             </w:r>
+            <w:proofErr w:type="spellStart"/>
             <w:r>
               <w:rPr>
                 <w:rFonts w:ascii="Arial" w:hAnsi="Arial" w:cs="Arial"/>
@@ -2987,6 +3198,8 @@
               </w:rPr>
               <w:t>Repayments</w:t>
             </w:r>
+            <w:proofErr w:type="spellEnd"/>
+            <w:proofErr w:type="gramEnd"/>
             <w:r>
               <w:rPr>
                 <w:rFonts w:ascii="Arial" w:hAnsi="Arial" w:cs="Arial"/>
@@ -3101,6 +3314,7 @@
               </w:rPr>
               <w:t xml:space="preserve">{% if </w:t>
             </w:r>
+            <w:proofErr w:type="spellStart"/>
             <w:r>
               <w:rPr>
                 <w:rFonts w:ascii="Arial" w:hAnsi="Arial" w:cs="Arial"/>
@@ -3108,6 +3322,7 @@
               </w:rPr>
               <w:t>RepaymentAmount</w:t>
             </w:r>
+            <w:proofErr w:type="spellEnd"/>
             <w:r>
               <w:rPr>
                 <w:rFonts w:ascii="Arial" w:hAnsi="Arial" w:cs="Arial"/>
@@ -3174,6 +3389,7 @@
               </w:rPr>
               <w:t xml:space="preserve">Account </w:t>
             </w:r>
+            <w:proofErr w:type="gramStart"/>
             <w:r>
               <w:rPr>
                 <w:rFonts w:ascii="Arial" w:hAnsi="Arial" w:cs="Arial"/>
@@ -3188,6 +3404,7 @@
               </w:rPr>
               <w:t>LOANNUMBER</w:t>
             </w:r>
+            <w:proofErr w:type="gramEnd"/>
             <w:r>
               <w:rPr>
                 <w:rFonts w:ascii="Arial" w:hAnsi="Arial" w:cs="Arial"/>
@@ -3229,6 +3446,7 @@
               </w:rPr>
               <w:t>$</w:t>
             </w:r>
+            <w:proofErr w:type="gramStart"/>
             <w:r>
               <w:rPr>
                 <w:rFonts w:ascii="Arial" w:hAnsi="Arial" w:cs="Arial"/>
@@ -3236,6 +3454,7 @@
               </w:rPr>
               <w:t>{{ "</w:t>
             </w:r>
+            <w:proofErr w:type="gramEnd"/>
             <w:r>
               <w:rPr>
                 <w:rFonts w:ascii="Arial" w:hAnsi="Arial" w:cs="Arial"/>
@@ -3243,13 +3462,23 @@
               </w:rPr>
               <w:t>{:,.2f}</w:t>
             </w:r>
-            <w:r>
-              <w:rPr>
-                <w:rFonts w:ascii="Arial" w:hAnsi="Arial" w:cs="Arial"/>
-                <w:sz w:val="20"/>
-              </w:rPr>
-              <w:t>".format(</w:t>
-            </w:r>
+            <w:proofErr w:type="gramStart"/>
+            <w:r>
+              <w:rPr>
+                <w:rFonts w:ascii="Arial" w:hAnsi="Arial" w:cs="Arial"/>
+                <w:sz w:val="20"/>
+              </w:rPr>
+              <w:t>".format</w:t>
+            </w:r>
+            <w:proofErr w:type="gramEnd"/>
+            <w:r>
+              <w:rPr>
+                <w:rFonts w:ascii="Arial" w:hAnsi="Arial" w:cs="Arial"/>
+                <w:sz w:val="20"/>
+              </w:rPr>
+              <w:t>(</w:t>
+            </w:r>
+            <w:proofErr w:type="spellStart"/>
             <w:r>
               <w:rPr>
                 <w:rFonts w:ascii="Arial" w:hAnsi="Arial" w:cs="Arial"/>
@@ -3257,12 +3486,22 @@
               </w:rPr>
               <w:t>RepaymentAmount</w:t>
             </w:r>
-            <w:r>
-              <w:rPr>
-                <w:rFonts w:ascii="Arial" w:hAnsi="Arial" w:cs="Arial"/>
-                <w:sz w:val="20"/>
-              </w:rPr>
-              <w:t>) }}</w:t>
+            <w:proofErr w:type="spellEnd"/>
+            <w:proofErr w:type="gramStart"/>
+            <w:r>
+              <w:rPr>
+                <w:rFonts w:ascii="Arial" w:hAnsi="Arial" w:cs="Arial"/>
+                <w:sz w:val="20"/>
+              </w:rPr>
+              <w:t>) }</w:t>
+            </w:r>
+            <w:proofErr w:type="gramEnd"/>
+            <w:r>
+              <w:rPr>
+                <w:rFonts w:ascii="Arial" w:hAnsi="Arial" w:cs="Arial"/>
+                <w:sz w:val="20"/>
+              </w:rPr>
+              <w:t>}</w:t>
             </w:r>
           </w:p>
           <w:p>
@@ -3328,12 +3567,21 @@
               </w:rPr>
               <w:t xml:space="preserve">{%tr if </w:t>
             </w:r>
-            <w:r>
-              <w:rPr>
-                <w:rFonts w:ascii="Arial" w:hAnsi="Arial" w:cs="Arial"/>
-                <w:sz w:val="20"/>
-              </w:rPr>
-              <w:t>number_of_repayments &lt;= 84</w:t>
+            <w:proofErr w:type="spellStart"/>
+            <w:r>
+              <w:rPr>
+                <w:rFonts w:ascii="Arial" w:hAnsi="Arial" w:cs="Arial"/>
+                <w:sz w:val="20"/>
+              </w:rPr>
+              <w:t>number_of_repayments</w:t>
+            </w:r>
+            <w:proofErr w:type="spellEnd"/>
+            <w:r>
+              <w:rPr>
+                <w:rFonts w:ascii="Arial" w:hAnsi="Arial" w:cs="Arial"/>
+                <w:sz w:val="20"/>
+              </w:rPr>
+              <w:t xml:space="preserve"> &lt;= 84</w:t>
             </w:r>
             <w:r>
               <w:rPr>
@@ -3987,22 +4235,42 @@
                 <w:u w:val="single"/>
               </w:rPr>
             </w:pPr>
+            <w:proofErr w:type="gramStart"/>
             <w:r>
               <w:rPr>
                 <w:rFonts w:ascii="Arial" w:hAnsi="Arial" w:cs="Arial"/>
                 <w:sz w:val="20"/>
                 <w:u w:val="single"/>
               </w:rPr>
-              <w:t>{{ charge.c</w:t>
-            </w:r>
+              <w:t xml:space="preserve">{{ </w:t>
+            </w:r>
+            <w:proofErr w:type="spellStart"/>
             <w:r>
               <w:rPr>
                 <w:rFonts w:ascii="Arial" w:hAnsi="Arial" w:cs="Arial"/>
                 <w:sz w:val="20"/>
                 <w:u w:val="single"/>
               </w:rPr>
+              <w:t>charge</w:t>
+            </w:r>
+            <w:proofErr w:type="gramEnd"/>
+            <w:r>
+              <w:rPr>
+                <w:rFonts w:ascii="Arial" w:hAnsi="Arial" w:cs="Arial"/>
+                <w:sz w:val="20"/>
+                <w:u w:val="single"/>
+              </w:rPr>
+              <w:t>.c</w:t>
+            </w:r>
+            <w:r>
+              <w:rPr>
+                <w:rFonts w:ascii="Arial" w:hAnsi="Arial" w:cs="Arial"/>
+                <w:sz w:val="20"/>
+                <w:u w:val="single"/>
+              </w:rPr>
               <w:t>harge_name</w:t>
             </w:r>
+            <w:proofErr w:type="spellEnd"/>
             <w:r>
               <w:rPr>
                 <w:rFonts w:ascii="Arial" w:hAnsi="Arial" w:cs="Arial"/>
@@ -4052,13 +4320,24 @@
               </w:rPr>
               <w:t xml:space="preserve"> if </w:t>
             </w:r>
-            <w:r>
-              <w:rPr>
-                <w:rFonts w:ascii="Arial" w:hAnsi="Arial" w:cs="Arial"/>
-                <w:sz w:val="20"/>
-              </w:rPr>
-              <w:t>charge.charge_amount</w:t>
-            </w:r>
+            <w:proofErr w:type="spellStart"/>
+            <w:proofErr w:type="gramStart"/>
+            <w:r>
+              <w:rPr>
+                <w:rFonts w:ascii="Arial" w:hAnsi="Arial" w:cs="Arial"/>
+                <w:sz w:val="20"/>
+              </w:rPr>
+              <w:t>charge.charge</w:t>
+            </w:r>
+            <w:proofErr w:type="gramEnd"/>
+            <w:r>
+              <w:rPr>
+                <w:rFonts w:ascii="Arial" w:hAnsi="Arial" w:cs="Arial"/>
+                <w:sz w:val="20"/>
+              </w:rPr>
+              <w:t>_amount</w:t>
+            </w:r>
+            <w:proofErr w:type="spellEnd"/>
             <w:r>
               <w:rPr>
                 <w:rFonts w:ascii="Arial" w:hAnsi="Arial" w:cs="Arial"/>
@@ -4083,12 +4362,21 @@
               <w:lastRenderedPageBreak/>
               <w:t>$</w:t>
             </w:r>
-            <w:r>
-              <w:rPr>
-                <w:rFonts w:ascii="Arial" w:hAnsi="Arial" w:cs="Arial"/>
-                <w:sz w:val="20"/>
-              </w:rPr>
-              <w:t>{{ "{:</w:t>
+            <w:proofErr w:type="gramStart"/>
+            <w:r>
+              <w:rPr>
+                <w:rFonts w:ascii="Arial" w:hAnsi="Arial" w:cs="Arial"/>
+                <w:sz w:val="20"/>
+              </w:rPr>
+              <w:t>{{ "</w:t>
+            </w:r>
+            <w:proofErr w:type="gramEnd"/>
+            <w:r>
+              <w:rPr>
+                <w:rFonts w:ascii="Arial" w:hAnsi="Arial" w:cs="Arial"/>
+                <w:sz w:val="20"/>
+              </w:rPr>
+              <w:t>{:</w:t>
             </w:r>
             <w:r>
               <w:rPr>
@@ -4102,21 +4390,57 @@
                 <w:rFonts w:ascii="Arial" w:hAnsi="Arial" w:cs="Arial"/>
                 <w:sz w:val="20"/>
               </w:rPr>
-              <w:t>.2f}".format(</w:t>
-            </w:r>
-            <w:r>
-              <w:rPr>
-                <w:rFonts w:ascii="Arial" w:hAnsi="Arial" w:cs="Arial"/>
-                <w:sz w:val="20"/>
-              </w:rPr>
-              <w:t>charge.charge_amount</w:t>
-            </w:r>
-            <w:r>
-              <w:rPr>
-                <w:rFonts w:ascii="Arial" w:hAnsi="Arial" w:cs="Arial"/>
-                <w:sz w:val="20"/>
-              </w:rPr>
-              <w:t>) }}</w:t>
+              <w:t>.2f}</w:t>
+            </w:r>
+            <w:proofErr w:type="gramStart"/>
+            <w:r>
+              <w:rPr>
+                <w:rFonts w:ascii="Arial" w:hAnsi="Arial" w:cs="Arial"/>
+                <w:sz w:val="20"/>
+              </w:rPr>
+              <w:t>".format</w:t>
+            </w:r>
+            <w:proofErr w:type="gramEnd"/>
+            <w:r>
+              <w:rPr>
+                <w:rFonts w:ascii="Arial" w:hAnsi="Arial" w:cs="Arial"/>
+                <w:sz w:val="20"/>
+              </w:rPr>
+              <w:t>(</w:t>
+            </w:r>
+            <w:proofErr w:type="spellStart"/>
+            <w:proofErr w:type="gramStart"/>
+            <w:r>
+              <w:rPr>
+                <w:rFonts w:ascii="Arial" w:hAnsi="Arial" w:cs="Arial"/>
+                <w:sz w:val="20"/>
+              </w:rPr>
+              <w:t>charge.charge</w:t>
+            </w:r>
+            <w:proofErr w:type="gramEnd"/>
+            <w:r>
+              <w:rPr>
+                <w:rFonts w:ascii="Arial" w:hAnsi="Arial" w:cs="Arial"/>
+                <w:sz w:val="20"/>
+              </w:rPr>
+              <w:t>_amount</w:t>
+            </w:r>
+            <w:proofErr w:type="spellEnd"/>
+            <w:proofErr w:type="gramStart"/>
+            <w:r>
+              <w:rPr>
+                <w:rFonts w:ascii="Arial" w:hAnsi="Arial" w:cs="Arial"/>
+                <w:sz w:val="20"/>
+              </w:rPr>
+              <w:t>) }</w:t>
+            </w:r>
+            <w:proofErr w:type="gramEnd"/>
+            <w:r>
+              <w:rPr>
+                <w:rFonts w:ascii="Arial" w:hAnsi="Arial" w:cs="Arial"/>
+                <w:sz w:val="20"/>
+              </w:rPr>
+              <w:t>}</w:t>
             </w:r>
           </w:p>
           <w:p>
@@ -4182,7 +4506,25 @@
                 <w:u w:val="single"/>
               </w:rPr>
               <w:lastRenderedPageBreak/>
-              <w:t>{%tr endfor %}</w:t>
+              <w:t xml:space="preserve">{%tr </w:t>
+            </w:r>
+            <w:proofErr w:type="spellStart"/>
+            <w:r>
+              <w:rPr>
+                <w:rFonts w:ascii="Arial" w:hAnsi="Arial" w:cs="Arial"/>
+                <w:sz w:val="20"/>
+                <w:u w:val="single"/>
+              </w:rPr>
+              <w:t>endfor</w:t>
+            </w:r>
+            <w:proofErr w:type="spellEnd"/>
+            <w:r>
+              <w:rPr>
+                <w:rFonts w:ascii="Arial" w:hAnsi="Arial" w:cs="Arial"/>
+                <w:sz w:val="20"/>
+                <w:u w:val="single"/>
+              </w:rPr>
+              <w:t xml:space="preserve"> %}</w:t>
             </w:r>
           </w:p>
         </w:tc>
@@ -4407,6 +4749,7 @@
               </w:rPr>
               <w:t xml:space="preserve">{%tr if </w:t>
             </w:r>
+            <w:proofErr w:type="spellStart"/>
             <w:r>
               <w:rPr>
                 <w:rFonts w:ascii="Arial" w:hAnsi="Arial" w:cs="Arial"/>
@@ -4414,6 +4757,7 @@
               </w:rPr>
               <w:t>security_duty</w:t>
             </w:r>
+            <w:proofErr w:type="spellEnd"/>
             <w:r>
               <w:rPr>
                 <w:rFonts w:ascii="Arial" w:hAnsi="Arial" w:cs="Arial"/>
@@ -4523,6 +4867,7 @@
               </w:rPr>
               <w:t>$</w:t>
             </w:r>
+            <w:proofErr w:type="gramStart"/>
             <w:r>
               <w:rPr>
                 <w:rFonts w:ascii="Arial" w:hAnsi="Arial" w:cs="Arial"/>
@@ -4545,6 +4890,7 @@
               </w:rPr>
               <w:t xml:space="preserve">  [</w:t>
             </w:r>
+            <w:proofErr w:type="gramEnd"/>
             <w:r>
               <w:rPr>
                 <w:rFonts w:ascii="Arial" w:hAnsi="Arial" w:cs="Arial"/>
@@ -4788,7 +5134,23 @@
                 <w:rFonts w:ascii="Arial" w:hAnsi="Arial" w:cs="Arial"/>
                 <w:sz w:val="20"/>
               </w:rPr>
-              <w:t>{%tr if LMI_Fee %}</w:t>
+              <w:t xml:space="preserve">{%tr if </w:t>
+            </w:r>
+            <w:proofErr w:type="spellStart"/>
+            <w:r>
+              <w:rPr>
+                <w:rFonts w:ascii="Arial" w:hAnsi="Arial" w:cs="Arial"/>
+                <w:sz w:val="20"/>
+              </w:rPr>
+              <w:t>LMI_Fee</w:t>
+            </w:r>
+            <w:proofErr w:type="spellEnd"/>
+            <w:r>
+              <w:rPr>
+                <w:rFonts w:ascii="Arial" w:hAnsi="Arial" w:cs="Arial"/>
+                <w:sz w:val="20"/>
+              </w:rPr>
+              <w:t xml:space="preserve"> %}</w:t>
             </w:r>
           </w:p>
         </w:tc>
@@ -4884,6 +5246,7 @@
               </w:rPr>
               <w:t xml:space="preserve"> if </w:t>
             </w:r>
+            <w:proofErr w:type="spellStart"/>
             <w:r>
               <w:rPr>
                 <w:rFonts w:ascii="Arial" w:hAnsi="Arial" w:cs="Arial"/>
@@ -4891,6 +5254,7 @@
               </w:rPr>
               <w:t>LMI_Fee</w:t>
             </w:r>
+            <w:proofErr w:type="spellEnd"/>
             <w:r>
               <w:rPr>
                 <w:rFonts w:ascii="Arial" w:hAnsi="Arial" w:cs="Arial"/>
@@ -4914,12 +5278,21 @@
               </w:rPr>
               <w:t>$</w:t>
             </w:r>
-            <w:r>
-              <w:rPr>
-                <w:rFonts w:ascii="Arial" w:hAnsi="Arial" w:cs="Arial"/>
-                <w:sz w:val="20"/>
-              </w:rPr>
-              <w:t>{{ "{:</w:t>
+            <w:proofErr w:type="gramStart"/>
+            <w:r>
+              <w:rPr>
+                <w:rFonts w:ascii="Arial" w:hAnsi="Arial" w:cs="Arial"/>
+                <w:sz w:val="20"/>
+              </w:rPr>
+              <w:t>{{ "</w:t>
+            </w:r>
+            <w:proofErr w:type="gramEnd"/>
+            <w:r>
+              <w:rPr>
+                <w:rFonts w:ascii="Arial" w:hAnsi="Arial" w:cs="Arial"/>
+                <w:sz w:val="20"/>
+              </w:rPr>
+              <w:t>{:</w:t>
             </w:r>
             <w:r>
               <w:rPr>
@@ -4933,8 +5306,25 @@
                 <w:rFonts w:ascii="Arial" w:hAnsi="Arial" w:cs="Arial"/>
                 <w:sz w:val="20"/>
               </w:rPr>
-              <w:t>.2f}".format(</w:t>
-            </w:r>
+              <w:t>.2f}</w:t>
+            </w:r>
+            <w:proofErr w:type="gramStart"/>
+            <w:r>
+              <w:rPr>
+                <w:rFonts w:ascii="Arial" w:hAnsi="Arial" w:cs="Arial"/>
+                <w:sz w:val="20"/>
+              </w:rPr>
+              <w:t>".format</w:t>
+            </w:r>
+            <w:proofErr w:type="gramEnd"/>
+            <w:r>
+              <w:rPr>
+                <w:rFonts w:ascii="Arial" w:hAnsi="Arial" w:cs="Arial"/>
+                <w:sz w:val="20"/>
+              </w:rPr>
+              <w:t>(</w:t>
+            </w:r>
+            <w:proofErr w:type="spellStart"/>
             <w:r>
               <w:rPr>
                 <w:rFonts w:ascii="Arial" w:hAnsi="Arial" w:cs="Arial"/>
@@ -4942,12 +5332,22 @@
               </w:rPr>
               <w:t>LMI_Fee</w:t>
             </w:r>
-            <w:r>
-              <w:rPr>
-                <w:rFonts w:ascii="Arial" w:hAnsi="Arial" w:cs="Arial"/>
-                <w:sz w:val="20"/>
-              </w:rPr>
-              <w:t>) }}</w:t>
+            <w:proofErr w:type="spellEnd"/>
+            <w:proofErr w:type="gramStart"/>
+            <w:r>
+              <w:rPr>
+                <w:rFonts w:ascii="Arial" w:hAnsi="Arial" w:cs="Arial"/>
+                <w:sz w:val="20"/>
+              </w:rPr>
+              <w:t>) }</w:t>
+            </w:r>
+            <w:proofErr w:type="gramEnd"/>
+            <w:r>
+              <w:rPr>
+                <w:rFonts w:ascii="Arial" w:hAnsi="Arial" w:cs="Arial"/>
+                <w:sz w:val="20"/>
+              </w:rPr>
+              <w:t>}</w:t>
             </w:r>
           </w:p>
           <w:p>
@@ -5084,7 +5484,25 @@
                 <w:b/>
                 <w:sz w:val="20"/>
               </w:rPr>
-              <w:t xml:space="preserve">Total fees and charges which are definitely payable (excluding contingent and unascertainable amounts)  </w:t>
+              <w:t xml:space="preserve">Total fees and charges which are </w:t>
+            </w:r>
+            <w:proofErr w:type="gramStart"/>
+            <w:r>
+              <w:rPr>
+                <w:rFonts w:ascii="Arial" w:hAnsi="Arial" w:cs="Arial"/>
+                <w:b/>
+                <w:sz w:val="20"/>
+              </w:rPr>
+              <w:t>definitely payable</w:t>
+            </w:r>
+            <w:proofErr w:type="gramEnd"/>
+            <w:r>
+              <w:rPr>
+                <w:rFonts w:ascii="Arial" w:hAnsi="Arial" w:cs="Arial"/>
+                <w:b/>
+                <w:sz w:val="20"/>
+              </w:rPr>
+              <w:t xml:space="preserve"> (excluding contingent and unascertainable amounts)  </w:t>
             </w:r>
           </w:p>
         </w:tc>
@@ -5113,12 +5531,21 @@
               </w:rPr>
               <w:t>$</w:t>
             </w:r>
-            <w:r>
-              <w:rPr>
-                <w:rFonts w:ascii="Arial" w:hAnsi="Arial" w:cs="Arial"/>
-                <w:sz w:val="20"/>
-              </w:rPr>
-              <w:t>{{ "{:</w:t>
+            <w:proofErr w:type="gramStart"/>
+            <w:r>
+              <w:rPr>
+                <w:rFonts w:ascii="Arial" w:hAnsi="Arial" w:cs="Arial"/>
+                <w:sz w:val="20"/>
+              </w:rPr>
+              <w:t>{{ "</w:t>
+            </w:r>
+            <w:proofErr w:type="gramEnd"/>
+            <w:r>
+              <w:rPr>
+                <w:rFonts w:ascii="Arial" w:hAnsi="Arial" w:cs="Arial"/>
+                <w:sz w:val="20"/>
+              </w:rPr>
+              <w:t>{:</w:t>
             </w:r>
             <w:r>
               <w:rPr>
@@ -5132,7 +5559,23 @@
                 <w:rFonts w:ascii="Arial" w:hAnsi="Arial" w:cs="Arial"/>
                 <w:sz w:val="20"/>
               </w:rPr>
-              <w:t>.2f}".format(</w:t>
+              <w:t>.2f}</w:t>
+            </w:r>
+            <w:proofErr w:type="gramStart"/>
+            <w:r>
+              <w:rPr>
+                <w:rFonts w:ascii="Arial" w:hAnsi="Arial" w:cs="Arial"/>
+                <w:sz w:val="20"/>
+              </w:rPr>
+              <w:t>".format</w:t>
+            </w:r>
+            <w:proofErr w:type="gramEnd"/>
+            <w:r>
+              <w:rPr>
+                <w:rFonts w:ascii="Arial" w:hAnsi="Arial" w:cs="Arial"/>
+                <w:sz w:val="20"/>
+              </w:rPr>
+              <w:t>(</w:t>
             </w:r>
             <w:r>
               <w:rPr>
@@ -5604,7 +6047,23 @@
                 <w:rFonts w:ascii="Arial" w:hAnsi="Arial" w:cs="Arial"/>
                 <w:sz w:val="20"/>
               </w:rPr>
-              <w:t>{%tr if annual_facility_fee  %}</w:t>
+              <w:t xml:space="preserve">{%tr if </w:t>
+            </w:r>
+            <w:proofErr w:type="spellStart"/>
+            <w:r>
+              <w:rPr>
+                <w:rFonts w:ascii="Arial" w:hAnsi="Arial" w:cs="Arial"/>
+                <w:sz w:val="20"/>
+              </w:rPr>
+              <w:t>annual_facility_fee</w:t>
+            </w:r>
+            <w:proofErr w:type="spellEnd"/>
+            <w:r>
+              <w:rPr>
+                <w:rFonts w:ascii="Arial" w:hAnsi="Arial" w:cs="Arial"/>
+                <w:sz w:val="20"/>
+              </w:rPr>
+              <w:t xml:space="preserve"> %}</w:t>
             </w:r>
           </w:p>
         </w:tc>
@@ -5920,7 +6379,30 @@
                 <w:rFonts w:ascii="Arial" w:hAnsi="Arial" w:cs="Arial"/>
                 <w:sz w:val="20"/>
               </w:rPr>
-              <w:t>{%tr if monthly_facility_fee %}</w:t>
+              <w:t xml:space="preserve">{%tr if </w:t>
+            </w:r>
+            <w:proofErr w:type="spellStart"/>
+            <w:r>
+              <w:rPr>
+                <w:rFonts w:ascii="Arial" w:hAnsi="Arial" w:cs="Arial"/>
+                <w:sz w:val="20"/>
+              </w:rPr>
+              <w:t>monthly_facility_fee</w:t>
+            </w:r>
+            <w:proofErr w:type="spellEnd"/>
+            <w:r>
+              <w:rPr>
+                <w:rFonts w:ascii="Arial" w:hAnsi="Arial" w:cs="Arial"/>
+                <w:sz w:val="20"/>
+              </w:rPr>
+              <w:t xml:space="preserve"> </w:t>
+            </w:r>
+            <w:r>
+              <w:rPr>
+                <w:rFonts w:ascii="Arial" w:hAnsi="Arial" w:cs="Arial"/>
+                <w:sz w:val="20"/>
+              </w:rPr>
+              <w:t>%}</w:t>
             </w:r>
           </w:p>
         </w:tc>
@@ -7288,19 +7770,44 @@
               </w:rPr>
               <w:t xml:space="preserve">A manual </w:t>
             </w:r>
-            <w:r>
-              <w:rPr>
-                <w:rFonts w:ascii="Arial" w:hAnsi="Arial" w:cs="Arial"/>
-                <w:sz w:val="20"/>
-              </w:rPr>
-              <w:t>redraw request</w:t>
-            </w:r>
-            <w:r>
-              <w:rPr>
-                <w:rFonts w:ascii="Arial" w:hAnsi="Arial" w:cs="Arial"/>
-                <w:sz w:val="20"/>
-              </w:rPr>
-              <w:t xml:space="preserve"> fee (payable if you request and we agree to process a redraw request, a one off payment or a funds transfer)</w:t>
+            <w:proofErr w:type="gramStart"/>
+            <w:r>
+              <w:rPr>
+                <w:rFonts w:ascii="Arial" w:hAnsi="Arial" w:cs="Arial"/>
+                <w:sz w:val="20"/>
+              </w:rPr>
+              <w:t>redraw</w:t>
+            </w:r>
+            <w:proofErr w:type="gramEnd"/>
+            <w:r>
+              <w:rPr>
+                <w:rFonts w:ascii="Arial" w:hAnsi="Arial" w:cs="Arial"/>
+                <w:sz w:val="20"/>
+              </w:rPr>
+              <w:t xml:space="preserve"> request</w:t>
+            </w:r>
+            <w:r>
+              <w:rPr>
+                <w:rFonts w:ascii="Arial" w:hAnsi="Arial" w:cs="Arial"/>
+                <w:sz w:val="20"/>
+              </w:rPr>
+              <w:t xml:space="preserve"> fee (payable if you request and we agree to process a redraw request, a </w:t>
+            </w:r>
+            <w:proofErr w:type="gramStart"/>
+            <w:r>
+              <w:rPr>
+                <w:rFonts w:ascii="Arial" w:hAnsi="Arial" w:cs="Arial"/>
+                <w:sz w:val="20"/>
+              </w:rPr>
+              <w:t>one off</w:t>
+            </w:r>
+            <w:proofErr w:type="gramEnd"/>
+            <w:r>
+              <w:rPr>
+                <w:rFonts w:ascii="Arial" w:hAnsi="Arial" w:cs="Arial"/>
+                <w:sz w:val="20"/>
+              </w:rPr>
+              <w:t xml:space="preserve"> payment or a funds transfer)</w:t>
             </w:r>
           </w:p>
         </w:tc>
@@ -7595,7 +8102,23 @@
                 <w:rFonts w:ascii="Arial" w:hAnsi="Arial" w:cs="Arial"/>
                 <w:sz w:val="20"/>
               </w:rPr>
-              <w:t xml:space="preserve">the costs and expenses that we reasonably incur in connection with any exercise or non exercise of rights arising from any </w:t>
+              <w:t xml:space="preserve">the costs and expenses that we reasonably incur in connection with any exercise or </w:t>
+            </w:r>
+            <w:proofErr w:type="spellStart"/>
+            <w:r>
+              <w:rPr>
+                <w:rFonts w:ascii="Arial" w:hAnsi="Arial" w:cs="Arial"/>
+                <w:sz w:val="20"/>
+              </w:rPr>
+              <w:t>non exercise</w:t>
+            </w:r>
+            <w:proofErr w:type="spellEnd"/>
+            <w:r>
+              <w:rPr>
+                <w:rFonts w:ascii="Arial" w:hAnsi="Arial" w:cs="Arial"/>
+                <w:sz w:val="20"/>
+              </w:rPr>
+              <w:t xml:space="preserve"> of rights arising from any </w:t>
             </w:r>
             <w:r>
               <w:rPr>
@@ -7791,7 +8314,23 @@
                 <w:sz w:val="20"/>
               </w:rPr>
               <w:lastRenderedPageBreak/>
-              <w:t xml:space="preserve">the credit fees or charges (by adding, changing or removing fees or charges or the frequency of fees or charges); </w:t>
+              <w:t>the credit fees or charges (by adding, changing or removing fees or charges or the frequency of fees or charges</w:t>
+            </w:r>
+            <w:proofErr w:type="gramStart"/>
+            <w:r>
+              <w:rPr>
+                <w:rFonts w:ascii="Arial" w:hAnsi="Arial" w:cs="Arial"/>
+                <w:sz w:val="20"/>
+              </w:rPr>
+              <w:t>);</w:t>
+            </w:r>
+            <w:proofErr w:type="gramEnd"/>
+            <w:r>
+              <w:rPr>
+                <w:rFonts w:ascii="Arial" w:hAnsi="Arial" w:cs="Arial"/>
+                <w:sz w:val="20"/>
+              </w:rPr>
+              <w:t xml:space="preserve"> </w:t>
             </w:r>
           </w:p>
           <w:p>
@@ -7816,8 +8355,17 @@
                 <w:rFonts w:ascii="Arial" w:hAnsi="Arial" w:cs="Arial"/>
                 <w:sz w:val="20"/>
               </w:rPr>
-              <w:t>the repayments (either or both the amount and frequency of those repayments);</w:t>
-            </w:r>
+              <w:t>the repayments (either or both the amount and frequency of those repayments</w:t>
+            </w:r>
+            <w:proofErr w:type="gramStart"/>
+            <w:r>
+              <w:rPr>
+                <w:rFonts w:ascii="Arial" w:hAnsi="Arial" w:cs="Arial"/>
+                <w:sz w:val="20"/>
+              </w:rPr>
+              <w:t>);</w:t>
+            </w:r>
+            <w:proofErr w:type="gramEnd"/>
           </w:p>
           <w:p>
             <w:pPr>
@@ -7841,8 +8389,17 @@
                 <w:rFonts w:ascii="Arial" w:hAnsi="Arial" w:cs="Arial"/>
                 <w:sz w:val="20"/>
               </w:rPr>
-              <w:t>changes required to correct for errors, inconsistencies, inadvertent omissions, inaccuracies or ambiguities;</w:t>
-            </w:r>
+              <w:t xml:space="preserve">changes required to correct for errors, inconsistencies, inadvertent omissions, inaccuracies or </w:t>
+            </w:r>
+            <w:proofErr w:type="gramStart"/>
+            <w:r>
+              <w:rPr>
+                <w:rFonts w:ascii="Arial" w:hAnsi="Arial" w:cs="Arial"/>
+                <w:sz w:val="20"/>
+              </w:rPr>
+              <w:t>ambiguities;</w:t>
+            </w:r>
+            <w:proofErr w:type="gramEnd"/>
           </w:p>
           <w:p>
             <w:pPr>
@@ -7954,7 +8511,23 @@
                 <w:rFonts w:ascii="Arial" w:hAnsi="Arial" w:cs="Arial"/>
                 <w:sz w:val="20"/>
               </w:rPr>
-              <w:t>If the interest rate changes, we may change the amount of repayments.</w:t>
+              <w:t xml:space="preserve">If the interest rate changes, we may change the </w:t>
+            </w:r>
+            <w:proofErr w:type="gramStart"/>
+            <w:r>
+              <w:rPr>
+                <w:rFonts w:ascii="Arial" w:hAnsi="Arial" w:cs="Arial"/>
+                <w:sz w:val="20"/>
+              </w:rPr>
+              <w:t>amount</w:t>
+            </w:r>
+            <w:proofErr w:type="gramEnd"/>
+            <w:r>
+              <w:rPr>
+                <w:rFonts w:ascii="Arial" w:hAnsi="Arial" w:cs="Arial"/>
+                <w:sz w:val="20"/>
+              </w:rPr>
+              <w:t xml:space="preserve"> of repayments.</w:t>
             </w:r>
             <w:r>
               <w:rPr>
@@ -8167,6 +8740,7 @@
                 <w:sz w:val="20"/>
               </w:rPr>
             </w:pPr>
+            <w:proofErr w:type="gramStart"/>
             <w:r>
               <w:rPr>
                 <w:rFonts w:ascii="Arial" w:hAnsi="Arial" w:cs="Arial"/>
@@ -8174,6 +8748,7 @@
               </w:rPr>
               <w:t xml:space="preserve">{{ </w:t>
             </w:r>
+            <w:proofErr w:type="spellStart"/>
             <w:r>
               <w:rPr>
                 <w:rFonts w:ascii="Arial" w:hAnsi="Arial" w:cs="Arial"/>
@@ -8181,6 +8756,8 @@
               </w:rPr>
               <w:t>LoanPurposeDetail</w:t>
             </w:r>
+            <w:proofErr w:type="spellEnd"/>
+            <w:proofErr w:type="gramEnd"/>
             <w:r>
               <w:rPr>
                 <w:rFonts w:ascii="Arial" w:hAnsi="Arial" w:cs="Arial"/>
@@ -8403,6 +8980,7 @@
               </w:rPr>
               <w:t>(</w:t>
             </w:r>
+            <w:proofErr w:type="gramStart"/>
             <w:r>
               <w:rPr>
                 <w:rFonts w:ascii="Arial" w:hAnsi="Arial" w:cs="Arial"/>
@@ -8425,6 +9003,7 @@
               </w:rPr>
               <w:t>%</w:t>
             </w:r>
+            <w:proofErr w:type="gramEnd"/>
             <w:r>
               <w:rPr>
                 <w:rFonts w:ascii="Arial" w:hAnsi="Arial" w:cs="Arial"/>
@@ -8491,6 +9070,7 @@
               </w:rPr>
               <w:t xml:space="preserve"> </w:t>
             </w:r>
+            <w:proofErr w:type="gramStart"/>
             <w:r>
               <w:rPr>
                 <w:rFonts w:ascii="Arial" w:hAnsi="Arial" w:cs="Arial"/>
@@ -8505,6 +9085,7 @@
               </w:rPr>
               <w:t>LOANNUMBER</w:t>
             </w:r>
+            <w:proofErr w:type="gramEnd"/>
             <w:r>
               <w:rPr>
                 <w:rFonts w:ascii="Arial" w:hAnsi="Arial" w:cs="Arial"/>
@@ -8519,6 +9100,7 @@
               </w:rPr>
               <w:t xml:space="preserve">: </w:t>
             </w:r>
+            <w:proofErr w:type="gramStart"/>
             <w:r>
               <w:rPr>
                 <w:rFonts w:ascii="Arial" w:hAnsi="Arial" w:cs="Arial"/>
@@ -8527,6 +9109,7 @@
               </w:rPr>
               <w:t xml:space="preserve">{{ </w:t>
             </w:r>
+            <w:proofErr w:type="spellStart"/>
             <w:r>
               <w:rPr>
                 <w:rFonts w:ascii="Arial" w:hAnsi="Arial" w:cs="Arial"/>
@@ -8535,6 +9118,8 @@
               </w:rPr>
               <w:t>DefaultInterestRate</w:t>
             </w:r>
+            <w:proofErr w:type="spellEnd"/>
+            <w:proofErr w:type="gramEnd"/>
             <w:r>
               <w:rPr>
                 <w:rFonts w:ascii="Arial" w:hAnsi="Arial" w:cs="Arial"/>
@@ -8629,7 +9214,23 @@
                 <w:rFonts w:ascii="Arial" w:hAnsi="Arial" w:cs="Arial"/>
                 <w:sz w:val="20"/>
               </w:rPr>
-              <w:t xml:space="preserve">We may pay an introduction fee to the mortgage originator or anyone else, such as a broker, who introduced your loan to us.  The amount of commission payable is presently unascertainable.  There may be further amounts payable as a trailing commission.  If a further amount is payable as a trailing commission the amount is not currently ascertainable.  </w:t>
+              <w:t xml:space="preserve">We may pay an introduction fee to the mortgage originator or anyone else, such as a broker, who introduced your loan to us.  The amount of commission payable is presently unascertainable.  There may be further amounts payable as a trailing commission.  If a further amount is payable as a trailing </w:t>
+            </w:r>
+            <w:proofErr w:type="gramStart"/>
+            <w:r>
+              <w:rPr>
+                <w:rFonts w:ascii="Arial" w:hAnsi="Arial" w:cs="Arial"/>
+                <w:sz w:val="20"/>
+              </w:rPr>
+              <w:t>commission</w:t>
+            </w:r>
+            <w:proofErr w:type="gramEnd"/>
+            <w:r>
+              <w:rPr>
+                <w:rFonts w:ascii="Arial" w:hAnsi="Arial" w:cs="Arial"/>
+                <w:sz w:val="20"/>
+              </w:rPr>
+              <w:t xml:space="preserve"> the amount is not currently ascertainable.  </w:t>
             </w:r>
           </w:p>
         </w:tc>
@@ -8723,6 +9324,7 @@
                 <w:sz w:val="20"/>
               </w:rPr>
             </w:pPr>
+            <w:proofErr w:type="gramStart"/>
             <w:r>
               <w:rPr>
                 <w:rFonts w:ascii="Arial" w:hAnsi="Arial" w:cs="Arial"/>
@@ -8737,6 +9339,7 @@
               </w:rPr>
               <w:t>LOANSPECIALCONDITIONS</w:t>
             </w:r>
+            <w:proofErr w:type="gramEnd"/>
             <w:r>
               <w:rPr>
                 <w:rFonts w:ascii="Arial" w:hAnsi="Arial" w:cs="Arial"/>
@@ -8883,6 +9486,7 @@
               </w:rPr>
               <w:t xml:space="preserve">Mortgagor/s: </w:t>
             </w:r>
+            <w:proofErr w:type="gramStart"/>
             <w:r>
               <w:rPr>
                 <w:rFonts w:ascii="Arial" w:hAnsi="Arial" w:cs="Arial"/>
@@ -8895,7 +9499,15 @@
                 <w:rFonts w:ascii="Arial" w:hAnsi="Arial" w:cs="Arial"/>
                 <w:sz w:val="20"/>
               </w:rPr>
-              <w:t>PROPDET1MORTGAGORS</w:t>
+              <w:t>PROPDET</w:t>
+            </w:r>
+            <w:proofErr w:type="gramEnd"/>
+            <w:r>
+              <w:rPr>
+                <w:rFonts w:ascii="Arial" w:hAnsi="Arial" w:cs="Arial"/>
+                <w:sz w:val="20"/>
+              </w:rPr>
+              <w:t>1MORTGAGORS</w:t>
             </w:r>
             <w:r>
               <w:rPr>
@@ -9120,6 +9732,7 @@
               </w:rPr>
               <w:t xml:space="preserve">) over the </w:t>
             </w:r>
+            <w:proofErr w:type="gramStart"/>
             <w:r>
               <w:rPr>
                 <w:rFonts w:ascii="Arial" w:hAnsi="Arial" w:cs="Arial"/>
@@ -9127,6 +9740,7 @@
               </w:rPr>
               <w:t xml:space="preserve">{{ </w:t>
             </w:r>
+            <w:proofErr w:type="spellStart"/>
             <w:r>
               <w:rPr>
                 <w:rFonts w:ascii="Arial" w:hAnsi="Arial" w:cs="Arial"/>
@@ -9134,6 +9748,8 @@
               </w:rPr>
               <w:t>Bordetallnames</w:t>
             </w:r>
+            <w:proofErr w:type="spellEnd"/>
+            <w:proofErr w:type="gramEnd"/>
             <w:r>
               <w:rPr>
                 <w:rFonts w:ascii="Arial" w:hAnsi="Arial" w:cs="Arial"/>
@@ -9148,6 +9764,7 @@
               </w:rPr>
               <w:t xml:space="preserve"> ACN </w:t>
             </w:r>
+            <w:proofErr w:type="gramStart"/>
             <w:r>
               <w:rPr>
                 <w:rFonts w:ascii="Arial" w:hAnsi="Arial" w:cs="Arial"/>
@@ -9160,14 +9777,38 @@
                 <w:rFonts w:ascii="Arial" w:hAnsi="Arial" w:cs="Arial"/>
                 <w:sz w:val="20"/>
               </w:rPr>
-              <w:t>BORDET1ACN</w:t>
-            </w:r>
-            <w:r>
-              <w:rPr>
-                <w:rFonts w:ascii="Arial" w:hAnsi="Arial" w:cs="Arial"/>
-                <w:sz w:val="20"/>
-              </w:rPr>
-              <w:t xml:space="preserve"> }}</w:t>
+              <w:t>BORDET</w:t>
+            </w:r>
+            <w:proofErr w:type="gramEnd"/>
+            <w:r>
+              <w:rPr>
+                <w:rFonts w:ascii="Arial" w:hAnsi="Arial" w:cs="Arial"/>
+                <w:sz w:val="20"/>
+              </w:rPr>
+              <w:t>1</w:t>
+            </w:r>
+            <w:proofErr w:type="gramStart"/>
+            <w:r>
+              <w:rPr>
+                <w:rFonts w:ascii="Arial" w:hAnsi="Arial" w:cs="Arial"/>
+                <w:sz w:val="20"/>
+              </w:rPr>
+              <w:t>ACN</w:t>
+            </w:r>
+            <w:r>
+              <w:rPr>
+                <w:rFonts w:ascii="Arial" w:hAnsi="Arial" w:cs="Arial"/>
+                <w:sz w:val="20"/>
+              </w:rPr>
+              <w:t xml:space="preserve"> }</w:t>
+            </w:r>
+            <w:proofErr w:type="gramEnd"/>
+            <w:r>
+              <w:rPr>
+                <w:rFonts w:ascii="Arial" w:hAnsi="Arial" w:cs="Arial"/>
+                <w:sz w:val="20"/>
+              </w:rPr>
+              <w:t>}</w:t>
             </w:r>
             <w:r>
               <w:rPr>
@@ -9176,6 +9817,7 @@
               </w:rPr>
               <w:t xml:space="preserve"> </w:t>
             </w:r>
+            <w:proofErr w:type="spellStart"/>
             <w:r>
               <w:rPr>
                 <w:rFonts w:ascii="Arial" w:hAnsi="Arial" w:cs="Arial"/>
@@ -9183,6 +9825,7 @@
               </w:rPr>
               <w:t>atf</w:t>
             </w:r>
+            <w:proofErr w:type="spellEnd"/>
             <w:r>
               <w:rPr>
                 <w:rFonts w:ascii="Arial" w:hAnsi="Arial" w:cs="Arial"/>
@@ -9190,6 +9833,7 @@
               </w:rPr>
               <w:t xml:space="preserve"> </w:t>
             </w:r>
+            <w:proofErr w:type="gramStart"/>
             <w:r>
               <w:rPr>
                 <w:rFonts w:ascii="Arial" w:hAnsi="Arial" w:cs="Arial"/>
@@ -9202,14 +9846,38 @@
                 <w:rFonts w:ascii="Arial" w:hAnsi="Arial" w:cs="Arial"/>
                 <w:sz w:val="20"/>
               </w:rPr>
-              <w:t>BORDET1TRUSTNAME</w:t>
-            </w:r>
-            <w:r>
-              <w:rPr>
-                <w:rFonts w:ascii="Arial" w:hAnsi="Arial" w:cs="Arial"/>
-                <w:sz w:val="20"/>
-              </w:rPr>
-              <w:t xml:space="preserve"> }}</w:t>
+              <w:t>BORDET</w:t>
+            </w:r>
+            <w:proofErr w:type="gramEnd"/>
+            <w:r>
+              <w:rPr>
+                <w:rFonts w:ascii="Arial" w:hAnsi="Arial" w:cs="Arial"/>
+                <w:sz w:val="20"/>
+              </w:rPr>
+              <w:t>1</w:t>
+            </w:r>
+            <w:proofErr w:type="gramStart"/>
+            <w:r>
+              <w:rPr>
+                <w:rFonts w:ascii="Arial" w:hAnsi="Arial" w:cs="Arial"/>
+                <w:sz w:val="20"/>
+              </w:rPr>
+              <w:t>TRUSTNAME</w:t>
+            </w:r>
+            <w:r>
+              <w:rPr>
+                <w:rFonts w:ascii="Arial" w:hAnsi="Arial" w:cs="Arial"/>
+                <w:sz w:val="20"/>
+              </w:rPr>
+              <w:t xml:space="preserve"> }</w:t>
+            </w:r>
+            <w:proofErr w:type="gramEnd"/>
+            <w:r>
+              <w:rPr>
+                <w:rFonts w:ascii="Arial" w:hAnsi="Arial" w:cs="Arial"/>
+                <w:sz w:val="20"/>
+              </w:rPr>
+              <w:t>}</w:t>
             </w:r>
             <w:r>
               <w:rPr>
@@ -9232,6 +9900,7 @@
               </w:rPr>
               <w:t xml:space="preserve">mortgaged by the </w:t>
             </w:r>
+            <w:proofErr w:type="gramStart"/>
             <w:r>
               <w:rPr>
                 <w:rFonts w:ascii="Arial" w:hAnsi="Arial" w:cs="Arial"/>
@@ -9244,14 +9913,38 @@
                 <w:rFonts w:ascii="Arial" w:hAnsi="Arial" w:cs="Arial"/>
                 <w:sz w:val="20"/>
               </w:rPr>
-              <w:t>GUARANTOR1FULLNAME</w:t>
-            </w:r>
-            <w:r>
-              <w:rPr>
-                <w:rFonts w:ascii="Arial" w:hAnsi="Arial" w:cs="Arial"/>
-                <w:sz w:val="20"/>
-              </w:rPr>
-              <w:t xml:space="preserve"> }}</w:t>
+              <w:t>GUARANTOR</w:t>
+            </w:r>
+            <w:proofErr w:type="gramEnd"/>
+            <w:r>
+              <w:rPr>
+                <w:rFonts w:ascii="Arial" w:hAnsi="Arial" w:cs="Arial"/>
+                <w:sz w:val="20"/>
+              </w:rPr>
+              <w:t>1</w:t>
+            </w:r>
+            <w:proofErr w:type="gramStart"/>
+            <w:r>
+              <w:rPr>
+                <w:rFonts w:ascii="Arial" w:hAnsi="Arial" w:cs="Arial"/>
+                <w:sz w:val="20"/>
+              </w:rPr>
+              <w:t>FULLNAME</w:t>
+            </w:r>
+            <w:r>
+              <w:rPr>
+                <w:rFonts w:ascii="Arial" w:hAnsi="Arial" w:cs="Arial"/>
+                <w:sz w:val="20"/>
+              </w:rPr>
+              <w:t xml:space="preserve"> }</w:t>
+            </w:r>
+            <w:proofErr w:type="gramEnd"/>
+            <w:r>
+              <w:rPr>
+                <w:rFonts w:ascii="Arial" w:hAnsi="Arial" w:cs="Arial"/>
+                <w:sz w:val="20"/>
+              </w:rPr>
+              <w:t>}</w:t>
             </w:r>
             <w:r>
               <w:rPr>
@@ -9260,6 +9953,7 @@
               </w:rPr>
               <w:t xml:space="preserve"> ACN </w:t>
             </w:r>
+            <w:proofErr w:type="gramStart"/>
             <w:r>
               <w:rPr>
                 <w:rFonts w:ascii="Arial" w:hAnsi="Arial" w:cs="Arial"/>
@@ -9272,8 +9966,17 @@
                 <w:rFonts w:ascii="Arial" w:hAnsi="Arial" w:cs="Arial"/>
                 <w:sz w:val="20"/>
               </w:rPr>
-              <w:t>GUARANTOR1</w:t>
-            </w:r>
+              <w:t>GUARANTOR</w:t>
+            </w:r>
+            <w:proofErr w:type="gramEnd"/>
+            <w:r>
+              <w:rPr>
+                <w:rFonts w:ascii="Arial" w:hAnsi="Arial" w:cs="Arial"/>
+                <w:sz w:val="20"/>
+              </w:rPr>
+              <w:t>1</w:t>
+            </w:r>
+            <w:proofErr w:type="gramStart"/>
             <w:r>
               <w:rPr>
                 <w:rFonts w:ascii="Arial" w:hAnsi="Arial" w:cs="Arial"/>
@@ -9293,7 +9996,15 @@
                 <w:rFonts w:ascii="Arial" w:hAnsi="Arial" w:cs="Arial"/>
                 <w:sz w:val="20"/>
               </w:rPr>
-              <w:t xml:space="preserve"> }}</w:t>
+              <w:t xml:space="preserve"> }</w:t>
+            </w:r>
+            <w:proofErr w:type="gramEnd"/>
+            <w:r>
+              <w:rPr>
+                <w:rFonts w:ascii="Arial" w:hAnsi="Arial" w:cs="Arial"/>
+                <w:sz w:val="20"/>
+              </w:rPr>
+              <w:t>}</w:t>
             </w:r>
             <w:r>
               <w:rPr>
@@ -9309,6 +10020,7 @@
               </w:rPr>
               <w:t xml:space="preserve"> at </w:t>
             </w:r>
+            <w:proofErr w:type="gramStart"/>
             <w:r>
               <w:rPr>
                 <w:rFonts w:ascii="Arial" w:hAnsi="Arial" w:cs="Arial"/>
@@ -9323,6 +10035,7 @@
               </w:rPr>
               <w:t>PROPDETALLSECADD</w:t>
             </w:r>
+            <w:proofErr w:type="gramEnd"/>
             <w:r>
               <w:rPr>
                 <w:rFonts w:ascii="Arial" w:hAnsi="Arial" w:cs="Arial"/>
@@ -9545,6 +10258,7 @@
               </w:rPr>
               <w:t xml:space="preserve">(if applicable): ACN </w:t>
             </w:r>
+            <w:proofErr w:type="gramStart"/>
             <w:r>
               <w:rPr>
                 <w:rFonts w:ascii="Arial" w:hAnsi="Arial" w:cs="Arial"/>
@@ -9557,7 +10271,15 @@
                 <w:rFonts w:ascii="Arial" w:hAnsi="Arial" w:cs="Arial"/>
                 <w:sz w:val="20"/>
               </w:rPr>
-              <w:t>GUARANTOR1ACN</w:t>
+              <w:t>GUARANTOR</w:t>
+            </w:r>
+            <w:proofErr w:type="gramEnd"/>
+            <w:r>
+              <w:rPr>
+                <w:rFonts w:ascii="Arial" w:hAnsi="Arial" w:cs="Arial"/>
+                <w:sz w:val="20"/>
+              </w:rPr>
+              <w:t>1ACN</w:t>
             </w:r>
             <w:r>
               <w:rPr>
@@ -9595,7 +10317,15 @@
                 <w:rFonts w:ascii="Arial" w:hAnsi="Arial" w:cs="Arial"/>
                 <w:sz w:val="20"/>
               </w:rPr>
-              <w:t xml:space="preserve">Address of guarantor:  </w:t>
+              <w:t>Address of guarantor</w:t>
+            </w:r>
+            <w:proofErr w:type="gramStart"/>
+            <w:r>
+              <w:rPr>
+                <w:rFonts w:ascii="Arial" w:hAnsi="Arial" w:cs="Arial"/>
+                <w:sz w:val="20"/>
+              </w:rPr>
+              <w:t xml:space="preserve">:  </w:t>
             </w:r>
             <w:r>
               <w:rPr>
@@ -9603,6 +10333,63 @@
                 <w:noProof/>
                 <w:sz w:val="20"/>
               </w:rPr>
+              <w:t>{</w:t>
+            </w:r>
+            <w:proofErr w:type="gramEnd"/>
+            <w:r>
+              <w:rPr>
+                <w:rFonts w:ascii="Arial" w:hAnsi="Arial" w:cs="Arial"/>
+                <w:noProof/>
+                <w:sz w:val="20"/>
+              </w:rPr>
+              <w:t xml:space="preserve">{ </w:t>
+            </w:r>
+            <w:r>
+              <w:rPr>
+                <w:rFonts w:ascii="Arial" w:hAnsi="Arial" w:cs="Arial"/>
+                <w:noProof/>
+                <w:sz w:val="20"/>
+              </w:rPr>
+              <w:t>GUARANTOR</w:t>
+            </w:r>
+            <w:r>
+              <w:rPr>
+                <w:rFonts w:ascii="Arial" w:hAnsi="Arial" w:cs="Arial"/>
+                <w:noProof/>
+                <w:sz w:val="20"/>
+              </w:rPr>
+              <w:t>1</w:t>
+            </w:r>
+            <w:r>
+              <w:rPr>
+                <w:rFonts w:ascii="Arial" w:hAnsi="Arial" w:cs="Arial"/>
+                <w:noProof/>
+                <w:sz w:val="20"/>
+              </w:rPr>
+              <w:t>ADDRESSLINE1</w:t>
+            </w:r>
+            <w:r>
+              <w:rPr>
+                <w:rFonts w:ascii="Arial" w:hAnsi="Arial" w:cs="Arial"/>
+                <w:noProof/>
+                <w:sz w:val="20"/>
+              </w:rPr>
+              <w:t xml:space="preserve"> }}</w:t>
+            </w:r>
+            <w:r>
+              <w:rPr>
+                <w:rFonts w:ascii="Arial" w:hAnsi="Arial" w:cs="Arial"/>
+                <w:noProof/>
+                <w:sz w:val="20"/>
+              </w:rPr>
+              <w:t xml:space="preserve">, </w:t>
+            </w:r>
+            <w:r>
+              <w:rPr>
+                <w:rFonts w:ascii="Arial" w:hAnsi="Arial" w:cs="Arial"/>
+                <w:noProof/>
+                <w:sz w:val="20"/>
+              </w:rPr>
               <w:t xml:space="preserve">{{ </w:t>
             </w:r>
             <w:r>
@@ -9627,7 +10414,7 @@
                 <w:noProof/>
                 <w:sz w:val="20"/>
               </w:rPr>
-              <w:t>ADDRESSLINE1</w:t>
+              <w:t>SUBURB</w:t>
             </w:r>
             <w:r>
               <w:rPr>
@@ -9643,7 +10430,7 @@
                 <w:noProof/>
                 <w:sz w:val="20"/>
               </w:rPr>
-              <w:t xml:space="preserve">, </w:t>
+              <w:t xml:space="preserve"> </w:t>
             </w:r>
             <w:r>
               <w:rPr>
@@ -9675,7 +10462,7 @@
                 <w:noProof/>
                 <w:sz w:val="20"/>
               </w:rPr>
-              <w:t>SUBURB</w:t>
+              <w:t>STATE</w:t>
             </w:r>
             <w:r>
               <w:rPr>
@@ -9717,13 +10504,14 @@
               </w:rPr>
               <w:t>1</w:t>
             </w:r>
+            <w:proofErr w:type="gramStart"/>
             <w:r>
               <w:rPr>
                 <w:rFonts w:ascii="Arial" w:hAnsi="Arial" w:cs="Arial"/>
                 <w:noProof/>
                 <w:sz w:val="20"/>
               </w:rPr>
-              <w:t>STATE</w:t>
+              <w:t>POSTCODE</w:t>
             </w:r>
             <w:r>
               <w:rPr>
@@ -9736,58 +10524,11 @@
             <w:r>
               <w:rPr>
                 <w:rFonts w:ascii="Arial" w:hAnsi="Arial" w:cs="Arial"/>
-                <w:noProof/>
-                <w:sz w:val="20"/>
-              </w:rPr>
-              <w:t xml:space="preserve"> </w:t>
-            </w:r>
-            <w:r>
-              <w:rPr>
-                <w:rFonts w:ascii="Arial" w:hAnsi="Arial" w:cs="Arial"/>
-                <w:noProof/>
-                <w:sz w:val="20"/>
-              </w:rPr>
-              <w:t xml:space="preserve">{{ </w:t>
-            </w:r>
-            <w:r>
-              <w:rPr>
-                <w:rFonts w:ascii="Arial" w:hAnsi="Arial" w:cs="Arial"/>
-                <w:noProof/>
-                <w:sz w:val="20"/>
-              </w:rPr>
-              <w:t>GUARANTOR</w:t>
-            </w:r>
-            <w:r>
-              <w:rPr>
-                <w:rFonts w:ascii="Arial" w:hAnsi="Arial" w:cs="Arial"/>
-                <w:noProof/>
-                <w:sz w:val="20"/>
-              </w:rPr>
-              <w:t>1</w:t>
-            </w:r>
-            <w:r>
-              <w:rPr>
-                <w:rFonts w:ascii="Arial" w:hAnsi="Arial" w:cs="Arial"/>
-                <w:noProof/>
-                <w:sz w:val="20"/>
-              </w:rPr>
-              <w:t>POSTCODE</w:t>
-            </w:r>
-            <w:r>
-              <w:rPr>
-                <w:rFonts w:ascii="Arial" w:hAnsi="Arial" w:cs="Arial"/>
-                <w:noProof/>
-                <w:sz w:val="20"/>
-              </w:rPr>
-              <w:t xml:space="preserve"> }}</w:t>
-            </w:r>
-            <w:r>
-              <w:rPr>
-                <w:rFonts w:ascii="Arial" w:hAnsi="Arial" w:cs="Arial"/>
                 <w:sz w:val="20"/>
               </w:rPr>
               <w:tab/>
             </w:r>
+            <w:proofErr w:type="gramEnd"/>
             <w:r>
               <w:rPr>
                 <w:rFonts w:ascii="Arial" w:hAnsi="Arial" w:cs="Arial"/>
@@ -9881,7 +10622,47 @@
                 <w:bCs/>
                 <w:sz w:val="20"/>
               </w:rPr>
-              <w:t xml:space="preserve"> {{ loop.index + 1 }}</w:t>
+              <w:t xml:space="preserve"> </w:t>
+            </w:r>
+            <w:proofErr w:type="gramStart"/>
+            <w:r>
+              <w:rPr>
+                <w:rFonts w:ascii="Arial" w:hAnsi="Arial" w:cs="Arial"/>
+                <w:b/>
+                <w:bCs/>
+                <w:sz w:val="20"/>
+              </w:rPr>
+              <w:t xml:space="preserve">{{ </w:t>
+            </w:r>
+            <w:proofErr w:type="spellStart"/>
+            <w:r>
+              <w:rPr>
+                <w:rFonts w:ascii="Arial" w:hAnsi="Arial" w:cs="Arial"/>
+                <w:b/>
+                <w:bCs/>
+                <w:sz w:val="20"/>
+              </w:rPr>
+              <w:t>loop</w:t>
+            </w:r>
+            <w:proofErr w:type="gramEnd"/>
+            <w:r>
+              <w:rPr>
+                <w:rFonts w:ascii="Arial" w:hAnsi="Arial" w:cs="Arial"/>
+                <w:b/>
+                <w:bCs/>
+                <w:sz w:val="20"/>
+              </w:rPr>
+              <w:t>.index</w:t>
+            </w:r>
+            <w:proofErr w:type="spellEnd"/>
+            <w:r>
+              <w:rPr>
+                <w:rFonts w:ascii="Arial" w:hAnsi="Arial" w:cs="Arial"/>
+                <w:b/>
+                <w:bCs/>
+                <w:sz w:val="20"/>
+              </w:rPr>
+              <w:t xml:space="preserve"> + 1 }}</w:t>
             </w:r>
           </w:p>
         </w:tc>
@@ -9927,8 +10708,18 @@
                 <w:noProof/>
                 <w:sz w:val="20"/>
               </w:rPr>
-              <w:t>{{ director.</w:t>
-            </w:r>
+              <w:t xml:space="preserve">{{ </w:t>
+            </w:r>
+            <w:proofErr w:type="spellStart"/>
+            <w:r>
+              <w:rPr>
+                <w:rFonts w:ascii="Arial" w:hAnsi="Arial" w:cs="Arial"/>
+                <w:noProof/>
+                <w:sz w:val="20"/>
+              </w:rPr>
+              <w:t>director.</w:t>
+            </w:r>
+            <w:proofErr w:type="gramStart"/>
             <w:r>
               <w:rPr>
                 <w:rFonts w:ascii="Arial" w:hAnsi="Arial" w:cs="Arial"/>
@@ -9936,13 +10727,23 @@
               </w:rPr>
               <w:t>GUARANTORNAME</w:t>
             </w:r>
+            <w:proofErr w:type="spellEnd"/>
             <w:r>
               <w:rPr>
                 <w:rFonts w:ascii="Arial" w:hAnsi="Arial" w:cs="Arial"/>
                 <w:noProof/>
                 <w:sz w:val="20"/>
               </w:rPr>
-              <w:t xml:space="preserve"> }}</w:t>
+              <w:t xml:space="preserve"> }</w:t>
+            </w:r>
+            <w:proofErr w:type="gramEnd"/>
+            <w:r>
+              <w:rPr>
+                <w:rFonts w:ascii="Arial" w:hAnsi="Arial" w:cs="Arial"/>
+                <w:noProof/>
+                <w:sz w:val="20"/>
+              </w:rPr>
+              <w:t>}</w:t>
             </w:r>
             <w:r>
               <w:rPr>
@@ -10125,6 +10926,7 @@
               </w:rPr>
               <w:t>{{ director.</w:t>
             </w:r>
+            <w:proofErr w:type="gramStart"/>
             <w:r>
               <w:rPr>
                 <w:rFonts w:ascii="Arial" w:hAnsi="Arial" w:cs="Arial"/>
@@ -10148,6 +10950,7 @@
               </w:rPr>
               <w:tab/>
             </w:r>
+            <w:proofErr w:type="gramEnd"/>
             <w:r>
               <w:rPr>
                 <w:rFonts w:ascii="Arial" w:hAnsi="Arial" w:cs="Arial"/>
@@ -10198,7 +11001,23 @@
                 <w:rFonts w:ascii="Arial" w:hAnsi="Arial" w:cs="Arial"/>
                 <w:sz w:val="20"/>
               </w:rPr>
-              <w:t>{%tr endfor %}</w:t>
+              <w:t xml:space="preserve">{%tr </w:t>
+            </w:r>
+            <w:proofErr w:type="spellStart"/>
+            <w:r>
+              <w:rPr>
+                <w:rFonts w:ascii="Arial" w:hAnsi="Arial" w:cs="Arial"/>
+                <w:sz w:val="20"/>
+              </w:rPr>
+              <w:t>endfor</w:t>
+            </w:r>
+            <w:proofErr w:type="spellEnd"/>
+            <w:r>
+              <w:rPr>
+                <w:rFonts w:ascii="Arial" w:hAnsi="Arial" w:cs="Arial"/>
+                <w:sz w:val="20"/>
+              </w:rPr>
+              <w:t xml:space="preserve"> %}</w:t>
             </w:r>
           </w:p>
         </w:tc>
@@ -10300,7 +11119,23 @@
                 <w:rFonts w:ascii="Arial" w:hAnsi="Arial" w:cs="Arial"/>
                 <w:sz w:val="20"/>
               </w:rPr>
-              <w:t xml:space="preserve"> (inc ACN/ABN):</w:t>
+              <w:t xml:space="preserve"> (</w:t>
+            </w:r>
+            <w:proofErr w:type="spellStart"/>
+            <w:r>
+              <w:rPr>
+                <w:rFonts w:ascii="Arial" w:hAnsi="Arial" w:cs="Arial"/>
+                <w:sz w:val="20"/>
+              </w:rPr>
+              <w:t>inc</w:t>
+            </w:r>
+            <w:proofErr w:type="spellEnd"/>
+            <w:r>
+              <w:rPr>
+                <w:rFonts w:ascii="Arial" w:hAnsi="Arial" w:cs="Arial"/>
+                <w:sz w:val="20"/>
+              </w:rPr>
+              <w:t xml:space="preserve"> ACN/ABN):</w:t>
             </w:r>
             <w:r>
               <w:rPr>
@@ -10427,6 +11262,7 @@
               </w:rPr>
               <w:t xml:space="preserve">’: </w:t>
             </w:r>
+            <w:proofErr w:type="gramStart"/>
             <w:r>
               <w:rPr>
                 <w:rFonts w:ascii="Arial" w:hAnsi="Arial" w:cs="Arial"/>
@@ -10439,14 +11275,38 @@
                 <w:rFonts w:ascii="Arial" w:hAnsi="Arial" w:cs="Arial"/>
                 <w:sz w:val="20"/>
               </w:rPr>
-              <w:t>BORDET1TRUSTNAME</w:t>
-            </w:r>
-            <w:r>
-              <w:rPr>
-                <w:rFonts w:ascii="Arial" w:hAnsi="Arial" w:cs="Arial"/>
-                <w:sz w:val="20"/>
-              </w:rPr>
-              <w:t xml:space="preserve"> }}</w:t>
+              <w:t>BORDET</w:t>
+            </w:r>
+            <w:proofErr w:type="gramEnd"/>
+            <w:r>
+              <w:rPr>
+                <w:rFonts w:ascii="Arial" w:hAnsi="Arial" w:cs="Arial"/>
+                <w:sz w:val="20"/>
+              </w:rPr>
+              <w:t>1</w:t>
+            </w:r>
+            <w:proofErr w:type="gramStart"/>
+            <w:r>
+              <w:rPr>
+                <w:rFonts w:ascii="Arial" w:hAnsi="Arial" w:cs="Arial"/>
+                <w:sz w:val="20"/>
+              </w:rPr>
+              <w:t>TRUSTNAME</w:t>
+            </w:r>
+            <w:r>
+              <w:rPr>
+                <w:rFonts w:ascii="Arial" w:hAnsi="Arial" w:cs="Arial"/>
+                <w:sz w:val="20"/>
+              </w:rPr>
+              <w:t xml:space="preserve"> }</w:t>
+            </w:r>
+            <w:proofErr w:type="gramEnd"/>
+            <w:r>
+              <w:rPr>
+                <w:rFonts w:ascii="Arial" w:hAnsi="Arial" w:cs="Arial"/>
+                <w:sz w:val="20"/>
+              </w:rPr>
+              <w:t>}</w:t>
             </w:r>
           </w:p>
           <w:p>
@@ -10507,6 +11367,7 @@
               </w:rPr>
               <w:t xml:space="preserve"> </w:t>
             </w:r>
+            <w:proofErr w:type="gramStart"/>
             <w:r>
               <w:rPr>
                 <w:rFonts w:ascii="Arial" w:hAnsi="Arial" w:cs="Arial"/>
@@ -10519,14 +11380,38 @@
                 <w:rFonts w:ascii="Arial" w:hAnsi="Arial" w:cs="Arial"/>
                 <w:sz w:val="20"/>
               </w:rPr>
-              <w:t>bordet1trustdate</w:t>
-            </w:r>
-            <w:r>
-              <w:rPr>
-                <w:rFonts w:ascii="Arial" w:hAnsi="Arial" w:cs="Arial"/>
-                <w:sz w:val="20"/>
-              </w:rPr>
-              <w:t xml:space="preserve"> }}</w:t>
+              <w:t>bordet</w:t>
+            </w:r>
+            <w:proofErr w:type="gramEnd"/>
+            <w:r>
+              <w:rPr>
+                <w:rFonts w:ascii="Arial" w:hAnsi="Arial" w:cs="Arial"/>
+                <w:sz w:val="20"/>
+              </w:rPr>
+              <w:t>1</w:t>
+            </w:r>
+            <w:proofErr w:type="gramStart"/>
+            <w:r>
+              <w:rPr>
+                <w:rFonts w:ascii="Arial" w:hAnsi="Arial" w:cs="Arial"/>
+                <w:sz w:val="20"/>
+              </w:rPr>
+              <w:t>trustdate</w:t>
+            </w:r>
+            <w:r>
+              <w:rPr>
+                <w:rFonts w:ascii="Arial" w:hAnsi="Arial" w:cs="Arial"/>
+                <w:sz w:val="20"/>
+              </w:rPr>
+              <w:t xml:space="preserve"> }</w:t>
+            </w:r>
+            <w:proofErr w:type="gramEnd"/>
+            <w:r>
+              <w:rPr>
+                <w:rFonts w:ascii="Arial" w:hAnsi="Arial" w:cs="Arial"/>
+                <w:sz w:val="20"/>
+              </w:rPr>
+              <w:t>}</w:t>
             </w:r>
           </w:p>
           <w:p>
@@ -10545,6 +11430,7 @@
               </w:rPr>
               <w:t xml:space="preserve">Name of ‘Holding Trustee’ (inc. ACN/ABN): </w:t>
             </w:r>
+            <w:proofErr w:type="gramStart"/>
             <w:r>
               <w:rPr>
                 <w:rFonts w:ascii="Arial" w:hAnsi="Arial" w:cs="Arial"/>
@@ -10557,14 +11443,38 @@
                 <w:rFonts w:ascii="Arial" w:hAnsi="Arial" w:cs="Arial"/>
                 <w:sz w:val="20"/>
               </w:rPr>
-              <w:t>GUARANTOR1FULLNAME</w:t>
-            </w:r>
-            <w:r>
-              <w:rPr>
-                <w:rFonts w:ascii="Arial" w:hAnsi="Arial" w:cs="Arial"/>
-                <w:sz w:val="20"/>
-              </w:rPr>
-              <w:t xml:space="preserve"> }}</w:t>
+              <w:t>GUARANTOR</w:t>
+            </w:r>
+            <w:proofErr w:type="gramEnd"/>
+            <w:r>
+              <w:rPr>
+                <w:rFonts w:ascii="Arial" w:hAnsi="Arial" w:cs="Arial"/>
+                <w:sz w:val="20"/>
+              </w:rPr>
+              <w:t>1</w:t>
+            </w:r>
+            <w:proofErr w:type="gramStart"/>
+            <w:r>
+              <w:rPr>
+                <w:rFonts w:ascii="Arial" w:hAnsi="Arial" w:cs="Arial"/>
+                <w:sz w:val="20"/>
+              </w:rPr>
+              <w:t>FULLNAME</w:t>
+            </w:r>
+            <w:r>
+              <w:rPr>
+                <w:rFonts w:ascii="Arial" w:hAnsi="Arial" w:cs="Arial"/>
+                <w:sz w:val="20"/>
+              </w:rPr>
+              <w:t xml:space="preserve"> }</w:t>
+            </w:r>
+            <w:proofErr w:type="gramEnd"/>
+            <w:r>
+              <w:rPr>
+                <w:rFonts w:ascii="Arial" w:hAnsi="Arial" w:cs="Arial"/>
+                <w:sz w:val="20"/>
+              </w:rPr>
+              <w:t>}</w:t>
             </w:r>
             <w:r>
               <w:rPr>
@@ -10573,6 +11483,7 @@
               </w:rPr>
               <w:t xml:space="preserve"> ACN </w:t>
             </w:r>
+            <w:proofErr w:type="gramStart"/>
             <w:r>
               <w:rPr>
                 <w:rFonts w:ascii="Arial" w:hAnsi="Arial" w:cs="Arial"/>
@@ -10585,14 +11496,38 @@
                 <w:rFonts w:ascii="Arial" w:hAnsi="Arial" w:cs="Arial"/>
                 <w:sz w:val="20"/>
               </w:rPr>
-              <w:t>GUARANTOR1ACN</w:t>
-            </w:r>
-            <w:r>
-              <w:rPr>
-                <w:rFonts w:ascii="Arial" w:hAnsi="Arial" w:cs="Arial"/>
-                <w:sz w:val="20"/>
-              </w:rPr>
-              <w:t xml:space="preserve"> }}</w:t>
+              <w:t>GUARANTOR</w:t>
+            </w:r>
+            <w:proofErr w:type="gramEnd"/>
+            <w:r>
+              <w:rPr>
+                <w:rFonts w:ascii="Arial" w:hAnsi="Arial" w:cs="Arial"/>
+                <w:sz w:val="20"/>
+              </w:rPr>
+              <w:t>1</w:t>
+            </w:r>
+            <w:proofErr w:type="gramStart"/>
+            <w:r>
+              <w:rPr>
+                <w:rFonts w:ascii="Arial" w:hAnsi="Arial" w:cs="Arial"/>
+                <w:sz w:val="20"/>
+              </w:rPr>
+              <w:t>ACN</w:t>
+            </w:r>
+            <w:r>
+              <w:rPr>
+                <w:rFonts w:ascii="Arial" w:hAnsi="Arial" w:cs="Arial"/>
+                <w:sz w:val="20"/>
+              </w:rPr>
+              <w:t xml:space="preserve"> }</w:t>
+            </w:r>
+            <w:proofErr w:type="gramEnd"/>
+            <w:r>
+              <w:rPr>
+                <w:rFonts w:ascii="Arial" w:hAnsi="Arial" w:cs="Arial"/>
+                <w:sz w:val="20"/>
+              </w:rPr>
+              <w:t>}</w:t>
             </w:r>
             <w:r>
               <w:rPr>
@@ -10653,6 +11588,7 @@
               </w:rPr>
               <w:t xml:space="preserve">Trust’: </w:t>
             </w:r>
+            <w:proofErr w:type="gramStart"/>
             <w:r>
               <w:rPr>
                 <w:rFonts w:ascii="Arial" w:hAnsi="Arial" w:cs="Arial"/>
@@ -10665,14 +11601,38 @@
                 <w:rFonts w:ascii="Arial" w:hAnsi="Arial" w:cs="Arial"/>
                 <w:sz w:val="20"/>
               </w:rPr>
-              <w:t>GUARANTOR1TRUSTNAME</w:t>
-            </w:r>
-            <w:r>
-              <w:rPr>
-                <w:rFonts w:ascii="Arial" w:hAnsi="Arial" w:cs="Arial"/>
-                <w:sz w:val="20"/>
-              </w:rPr>
-              <w:t xml:space="preserve"> }}</w:t>
+              <w:t>GUARANTOR</w:t>
+            </w:r>
+            <w:proofErr w:type="gramEnd"/>
+            <w:r>
+              <w:rPr>
+                <w:rFonts w:ascii="Arial" w:hAnsi="Arial" w:cs="Arial"/>
+                <w:sz w:val="20"/>
+              </w:rPr>
+              <w:t>1</w:t>
+            </w:r>
+            <w:proofErr w:type="gramStart"/>
+            <w:r>
+              <w:rPr>
+                <w:rFonts w:ascii="Arial" w:hAnsi="Arial" w:cs="Arial"/>
+                <w:sz w:val="20"/>
+              </w:rPr>
+              <w:t>TRUSTNAME</w:t>
+            </w:r>
+            <w:r>
+              <w:rPr>
+                <w:rFonts w:ascii="Arial" w:hAnsi="Arial" w:cs="Arial"/>
+                <w:sz w:val="20"/>
+              </w:rPr>
+              <w:t xml:space="preserve"> }</w:t>
+            </w:r>
+            <w:proofErr w:type="gramEnd"/>
+            <w:r>
+              <w:rPr>
+                <w:rFonts w:ascii="Arial" w:hAnsi="Arial" w:cs="Arial"/>
+                <w:sz w:val="20"/>
+              </w:rPr>
+              <w:t>}</w:t>
             </w:r>
           </w:p>
           <w:p>
@@ -10727,6 +11687,7 @@
               </w:rPr>
               <w:t xml:space="preserve"> </w:t>
             </w:r>
+            <w:proofErr w:type="gramStart"/>
             <w:r>
               <w:rPr>
                 <w:rFonts w:ascii="Arial" w:hAnsi="Arial" w:cs="Arial"/>
@@ -10739,7 +11700,15 @@
                 <w:rFonts w:ascii="Arial" w:hAnsi="Arial" w:cs="Arial"/>
                 <w:sz w:val="20"/>
               </w:rPr>
-              <w:t>GUARANTOR1TRUSTDATE</w:t>
+              <w:t>GUARANTOR</w:t>
+            </w:r>
+            <w:proofErr w:type="gramEnd"/>
+            <w:r>
+              <w:rPr>
+                <w:rFonts w:ascii="Arial" w:hAnsi="Arial" w:cs="Arial"/>
+                <w:sz w:val="20"/>
+              </w:rPr>
+              <w:t>1TRUSTDATE</w:t>
             </w:r>
             <w:r>
               <w:rPr>
@@ -11062,7 +12031,16 @@
                 <w:i/>
                 <w:sz w:val="20"/>
               </w:rPr>
-              <w:t>disclosure date</w:t>
+              <w:t xml:space="preserve">disclosure </w:t>
+            </w:r>
+            <w:proofErr w:type="gramStart"/>
+            <w:r>
+              <w:rPr>
+                <w:rFonts w:ascii="Arial" w:hAnsi="Arial" w:cs="Arial"/>
+                <w:i/>
+                <w:sz w:val="20"/>
+              </w:rPr>
+              <w:t>date</w:t>
             </w:r>
             <w:r>
               <w:rPr>
@@ -11071,6 +12049,7 @@
               </w:rPr>
               <w:t>;</w:t>
             </w:r>
+            <w:proofErr w:type="gramEnd"/>
           </w:p>
           <w:p>
             <w:pPr>
@@ -11099,14 +12078,31 @@
                 <w:i/>
                 <w:sz w:val="20"/>
               </w:rPr>
-              <w:t>disclosure date</w:t>
-            </w:r>
-            <w:r>
-              <w:rPr>
-                <w:rFonts w:ascii="Arial" w:hAnsi="Arial" w:cs="Arial"/>
-                <w:sz w:val="20"/>
-              </w:rPr>
-              <w:t xml:space="preserve">; </w:t>
+              <w:t xml:space="preserve">disclosure </w:t>
+            </w:r>
+            <w:proofErr w:type="gramStart"/>
+            <w:r>
+              <w:rPr>
+                <w:rFonts w:ascii="Arial" w:hAnsi="Arial" w:cs="Arial"/>
+                <w:i/>
+                <w:sz w:val="20"/>
+              </w:rPr>
+              <w:t>date</w:t>
+            </w:r>
+            <w:r>
+              <w:rPr>
+                <w:rFonts w:ascii="Arial" w:hAnsi="Arial" w:cs="Arial"/>
+                <w:sz w:val="20"/>
+              </w:rPr>
+              <w:t>;</w:t>
+            </w:r>
+            <w:proofErr w:type="gramEnd"/>
+            <w:r>
+              <w:rPr>
+                <w:rFonts w:ascii="Arial" w:hAnsi="Arial" w:cs="Arial"/>
+                <w:sz w:val="20"/>
+              </w:rPr>
+              <w:t xml:space="preserve"> </w:t>
             </w:r>
           </w:p>
           <w:p>
@@ -11128,8 +12124,17 @@
                 <w:rFonts w:ascii="Arial" w:hAnsi="Arial" w:cs="Arial"/>
                 <w:sz w:val="20"/>
               </w:rPr>
-              <w:t>we have not been provided with information or documents we require or the accuracy or authenticity of any such document or information has not been verified to our satisfaction;</w:t>
-            </w:r>
+              <w:t xml:space="preserve">we have not been provided with information or documents we require or the accuracy or authenticity of any such document or information has not been verified to our </w:t>
+            </w:r>
+            <w:proofErr w:type="gramStart"/>
+            <w:r>
+              <w:rPr>
+                <w:rFonts w:ascii="Arial" w:hAnsi="Arial" w:cs="Arial"/>
+                <w:sz w:val="20"/>
+              </w:rPr>
+              <w:t>satisfaction;</w:t>
+            </w:r>
+            <w:proofErr w:type="gramEnd"/>
           </w:p>
           <w:p>
             <w:pPr>
@@ -11165,8 +12170,17 @@
                 <w:rFonts w:ascii="Arial" w:hAnsi="Arial" w:cs="Arial"/>
                 <w:sz w:val="20"/>
               </w:rPr>
-              <w:t xml:space="preserve"> is lower than our valuation;</w:t>
-            </w:r>
+              <w:t xml:space="preserve"> is lower than our </w:t>
+            </w:r>
+            <w:proofErr w:type="gramStart"/>
+            <w:r>
+              <w:rPr>
+                <w:rFonts w:ascii="Arial" w:hAnsi="Arial" w:cs="Arial"/>
+                <w:sz w:val="20"/>
+              </w:rPr>
+              <w:t>valuation;</w:t>
+            </w:r>
+            <w:proofErr w:type="gramEnd"/>
           </w:p>
           <w:p>
             <w:pPr>
@@ -11202,8 +12216,17 @@
                 <w:rFonts w:ascii="Arial" w:hAnsi="Arial" w:cs="Arial"/>
                 <w:sz w:val="20"/>
               </w:rPr>
-              <w:t xml:space="preserve"> reveal that your capacity to repay the proposed loan is not adequate in the circumstances;</w:t>
-            </w:r>
+              <w:t xml:space="preserve"> reveal that your capacity to repay the proposed loan is not adequate in the </w:t>
+            </w:r>
+            <w:proofErr w:type="gramStart"/>
+            <w:r>
+              <w:rPr>
+                <w:rFonts w:ascii="Arial" w:hAnsi="Arial" w:cs="Arial"/>
+                <w:sz w:val="20"/>
+              </w:rPr>
+              <w:t>circumstances;</w:t>
+            </w:r>
+            <w:proofErr w:type="gramEnd"/>
           </w:p>
           <w:p>
             <w:pPr>
@@ -11636,7 +12659,7 @@
                 <w:noProof/>
                 <w:sz w:val="20"/>
               </w:rPr>
-              <w:t>16 December 2025</w:t>
+              <w:t>20 December 2025</w:t>
             </w:r>
             <w:r>
               <w:rPr>
@@ -11830,7 +12853,16 @@
                 <w:i/>
                 <w:sz w:val="20"/>
               </w:rPr>
-              <w:t>offer details</w:t>
+              <w:t xml:space="preserve">offer </w:t>
+            </w:r>
+            <w:proofErr w:type="gramStart"/>
+            <w:r>
+              <w:rPr>
+                <w:rFonts w:ascii="Arial" w:hAnsi="Arial" w:cs="Arial"/>
+                <w:i/>
+                <w:sz w:val="20"/>
+              </w:rPr>
+              <w:t>details</w:t>
             </w:r>
             <w:r>
               <w:rPr>
@@ -11839,6 +12871,7 @@
               </w:rPr>
               <w:t>;</w:t>
             </w:r>
+            <w:proofErr w:type="gramEnd"/>
           </w:p>
           <w:p>
             <w:pPr>
@@ -11889,7 +12922,23 @@
                 <w:rFonts w:ascii="Arial" w:hAnsi="Arial" w:cs="Arial"/>
                 <w:sz w:val="20"/>
               </w:rPr>
-              <w:t xml:space="preserve"> and that you have read them carefully and understand them;  </w:t>
+              <w:t xml:space="preserve"> and that you have read them carefully and understand </w:t>
+            </w:r>
+            <w:proofErr w:type="gramStart"/>
+            <w:r>
+              <w:rPr>
+                <w:rFonts w:ascii="Arial" w:hAnsi="Arial" w:cs="Arial"/>
+                <w:sz w:val="20"/>
+              </w:rPr>
+              <w:t>them;</w:t>
+            </w:r>
+            <w:proofErr w:type="gramEnd"/>
+            <w:r>
+              <w:rPr>
+                <w:rFonts w:ascii="Arial" w:hAnsi="Arial" w:cs="Arial"/>
+                <w:sz w:val="20"/>
+              </w:rPr>
+              <w:t xml:space="preserve">  </w:t>
             </w:r>
           </w:p>
           <w:p>
@@ -11909,8 +12958,33 @@
                 <w:rFonts w:ascii="Arial" w:hAnsi="Arial" w:cs="Arial"/>
                 <w:sz w:val="20"/>
               </w:rPr>
-              <w:t>declare that all of the information which you have given directly or indirectly to us is accurate and not misleading and you are aware that we are relying on it;</w:t>
-            </w:r>
+              <w:t xml:space="preserve">declare that </w:t>
+            </w:r>
+            <w:proofErr w:type="gramStart"/>
+            <w:r>
+              <w:rPr>
+                <w:rFonts w:ascii="Arial" w:hAnsi="Arial" w:cs="Arial"/>
+                <w:sz w:val="20"/>
+              </w:rPr>
+              <w:t>all of</w:t>
+            </w:r>
+            <w:proofErr w:type="gramEnd"/>
+            <w:r>
+              <w:rPr>
+                <w:rFonts w:ascii="Arial" w:hAnsi="Arial" w:cs="Arial"/>
+                <w:sz w:val="20"/>
+              </w:rPr>
+              <w:t xml:space="preserve"> the information which you have given directly or indirectly to us is accurate and not misleading and you are aware that we are relying on </w:t>
+            </w:r>
+            <w:proofErr w:type="gramStart"/>
+            <w:r>
+              <w:rPr>
+                <w:rFonts w:ascii="Arial" w:hAnsi="Arial" w:cs="Arial"/>
+                <w:sz w:val="20"/>
+              </w:rPr>
+              <w:t>it;</w:t>
+            </w:r>
+            <w:proofErr w:type="gramEnd"/>
           </w:p>
           <w:p>
             <w:pPr>
@@ -11944,8 +13018,17 @@
                 <w:rFonts w:ascii="Arial" w:hAnsi="Arial" w:cs="Arial"/>
                 <w:sz w:val="20"/>
               </w:rPr>
-              <w:t>.  You have not relied on any other promise or representation made by us or anyone else on our behalf;</w:t>
-            </w:r>
+              <w:t xml:space="preserve">.  You have not relied on any other promise or representation made by us or anyone else on our </w:t>
+            </w:r>
+            <w:proofErr w:type="gramStart"/>
+            <w:r>
+              <w:rPr>
+                <w:rFonts w:ascii="Arial" w:hAnsi="Arial" w:cs="Arial"/>
+                <w:sz w:val="20"/>
+              </w:rPr>
+              <w:t>behalf;</w:t>
+            </w:r>
+            <w:proofErr w:type="gramEnd"/>
           </w:p>
           <w:p>
             <w:pPr>
@@ -12080,6 +13163,7 @@
           <w:szCs w:val="20"/>
         </w:rPr>
       </w:pPr>
+      <w:proofErr w:type="spellStart"/>
       <w:r>
         <w:rPr>
           <w:rFonts w:ascii="Arial" w:hAnsi="Arial" w:cs="Arial"/>
@@ -12088,7 +13172,18 @@
           <w:sz w:val="20"/>
           <w:szCs w:val="20"/>
         </w:rPr>
-        <w:t>subregulation 74(</w:t>
+        <w:t>subregulation</w:t>
+      </w:r>
+      <w:proofErr w:type="spellEnd"/>
+      <w:r>
+        <w:rPr>
+          <w:rFonts w:ascii="Arial" w:hAnsi="Arial" w:cs="Arial"/>
+          <w:b/>
+          <w:color w:val="000000"/>
+          <w:sz w:val="20"/>
+          <w:szCs w:val="20"/>
+        </w:rPr>
+        <w:t> 74(</w:t>
       </w:r>
       <w:r>
         <w:rPr>
@@ -12347,7 +13442,23 @@
                 <w:sz w:val="20"/>
               </w:rPr>
               <w:tab/>
-              <w:t>You should also read the information statement:  “THINGS YOU SHOULD KNOW ABOUT YOUR PROPOSED CREDIT CONTRACT”.</w:t>
+              <w:t>You should also read the information statement</w:t>
+            </w:r>
+            <w:proofErr w:type="gramStart"/>
+            <w:r>
+              <w:rPr>
+                <w:rFonts w:ascii="Arial" w:hAnsi="Arial" w:cs="Arial"/>
+                <w:sz w:val="20"/>
+              </w:rPr>
+              <w:t>:  “</w:t>
+            </w:r>
+            <w:proofErr w:type="gramEnd"/>
+            <w:r>
+              <w:rPr>
+                <w:rFonts w:ascii="Arial" w:hAnsi="Arial" w:cs="Arial"/>
+                <w:sz w:val="20"/>
+              </w:rPr>
+              <w:t>THINGS YOU SHOULD KNOW ABOUT YOUR PROPOSED CREDIT CONTRACT”.</w:t>
             </w:r>
           </w:p>
         </w:tc>
@@ -12473,7 +13584,39 @@
                 <w:rFonts w:ascii="Arial" w:hAnsi="Arial" w:cs="Arial"/>
                 <w:sz w:val="20"/>
               </w:rPr>
-              <w:t>If you take out insurance, the credit provider can not insist on any particular insurance company</w:t>
+              <w:t xml:space="preserve">If you take out insurance, the credit provider </w:t>
+            </w:r>
+            <w:proofErr w:type="spellStart"/>
+            <w:r>
+              <w:rPr>
+                <w:rFonts w:ascii="Arial" w:hAnsi="Arial" w:cs="Arial"/>
+                <w:sz w:val="20"/>
+              </w:rPr>
+              <w:t>can not</w:t>
+            </w:r>
+            <w:proofErr w:type="spellEnd"/>
+            <w:r>
+              <w:rPr>
+                <w:rFonts w:ascii="Arial" w:hAnsi="Arial" w:cs="Arial"/>
+                <w:sz w:val="20"/>
+              </w:rPr>
+              <w:t xml:space="preserve"> insist on any </w:t>
+            </w:r>
+            <w:proofErr w:type="gramStart"/>
+            <w:r>
+              <w:rPr>
+                <w:rFonts w:ascii="Arial" w:hAnsi="Arial" w:cs="Arial"/>
+                <w:sz w:val="20"/>
+              </w:rPr>
+              <w:t>particular insurance</w:t>
+            </w:r>
+            <w:proofErr w:type="gramEnd"/>
+            <w:r>
+              <w:rPr>
+                <w:rFonts w:ascii="Arial" w:hAnsi="Arial" w:cs="Arial"/>
+                <w:sz w:val="20"/>
+              </w:rPr>
+              <w:t xml:space="preserve"> company</w:t>
             </w:r>
             <w:r>
               <w:rPr>
@@ -12693,6 +13836,7 @@
               </w:rPr>
               <w:t xml:space="preserve">by </w:t>
             </w:r>
+            <w:proofErr w:type="gramStart"/>
             <w:r>
               <w:rPr>
                 <w:rFonts w:ascii="Arial" w:eastAsia="Arial" w:hAnsi="Arial" w:cs="Arial"/>
@@ -12702,17 +13846,9 @@
                 <w:sz w:val="20"/>
                 <w:lang w:eastAsia="en-US"/>
               </w:rPr>
-              <w:t xml:space="preserve">{{ Bordetallnames }} </w:t>
-            </w:r>
-            <w:r>
-              <w:rPr>
-                <w:rFonts w:ascii="Arial" w:eastAsia="Arial" w:hAnsi="Arial" w:cs="Arial"/>
-                <w:color w:val="000000"/>
-                <w:sz w:val="20"/>
-                <w:lang w:eastAsia="en-US"/>
-              </w:rPr>
-              <w:t>ACN</w:t>
-            </w:r>
+              <w:t xml:space="preserve">{{ </w:t>
+            </w:r>
+            <w:proofErr w:type="spellStart"/>
             <w:r>
               <w:rPr>
                 <w:rFonts w:ascii="Arial" w:eastAsia="Arial" w:hAnsi="Arial" w:cs="Arial"/>
@@ -12722,8 +13858,42 @@
                 <w:sz w:val="20"/>
                 <w:lang w:eastAsia="en-US"/>
               </w:rPr>
+              <w:t>Bordetallnames</w:t>
+            </w:r>
+            <w:proofErr w:type="spellEnd"/>
+            <w:proofErr w:type="gramEnd"/>
+            <w:r>
+              <w:rPr>
+                <w:rFonts w:ascii="Arial" w:eastAsia="Arial" w:hAnsi="Arial" w:cs="Arial"/>
+                <w:b/>
+                <w:bCs/>
+                <w:color w:val="000000"/>
+                <w:sz w:val="20"/>
+                <w:lang w:eastAsia="en-US"/>
+              </w:rPr>
+              <w:t xml:space="preserve"> }} </w:t>
+            </w:r>
+            <w:r>
+              <w:rPr>
+                <w:rFonts w:ascii="Arial" w:eastAsia="Arial" w:hAnsi="Arial" w:cs="Arial"/>
+                <w:color w:val="000000"/>
+                <w:sz w:val="20"/>
+                <w:lang w:eastAsia="en-US"/>
+              </w:rPr>
+              <w:t>ACN</w:t>
+            </w:r>
+            <w:r>
+              <w:rPr>
+                <w:rFonts w:ascii="Arial" w:eastAsia="Arial" w:hAnsi="Arial" w:cs="Arial"/>
+                <w:b/>
+                <w:bCs/>
+                <w:color w:val="000000"/>
+                <w:sz w:val="20"/>
+                <w:lang w:eastAsia="en-US"/>
+              </w:rPr>
               <w:t xml:space="preserve"> </w:t>
             </w:r>
+            <w:proofErr w:type="gramStart"/>
             <w:r>
               <w:rPr>
                 <w:rFonts w:ascii="Arial" w:eastAsia="Arial" w:hAnsi="Arial" w:cs="Arial"/>
@@ -12734,7 +13904,46 @@
                 <w:sz w:val="20"/>
                 <w:lang w:eastAsia="en-US"/>
               </w:rPr>
-              <w:t xml:space="preserve">{{ BORDET1ACN }} </w:t>
+              <w:t>{{ BORDET</w:t>
+            </w:r>
+            <w:proofErr w:type="gramEnd"/>
+            <w:r>
+              <w:rPr>
+                <w:rFonts w:ascii="Arial" w:eastAsia="Arial" w:hAnsi="Arial" w:cs="Arial"/>
+                <w:b/>
+                <w:bCs/>
+                <w:caps/>
+                <w:color w:val="000000"/>
+                <w:sz w:val="20"/>
+                <w:lang w:eastAsia="en-US"/>
+              </w:rPr>
+              <w:t>1</w:t>
+            </w:r>
+            <w:proofErr w:type="gramStart"/>
+            <w:r>
+              <w:rPr>
+                <w:rFonts w:ascii="Arial" w:eastAsia="Arial" w:hAnsi="Arial" w:cs="Arial"/>
+                <w:b/>
+                <w:bCs/>
+                <w:caps/>
+                <w:color w:val="000000"/>
+                <w:sz w:val="20"/>
+                <w:lang w:eastAsia="en-US"/>
+              </w:rPr>
+              <w:t>ACN }</w:t>
+            </w:r>
+            <w:proofErr w:type="gramEnd"/>
+            <w:r>
+              <w:rPr>
+                <w:rFonts w:ascii="Arial" w:eastAsia="Arial" w:hAnsi="Arial" w:cs="Arial"/>
+                <w:b/>
+                <w:bCs/>
+                <w:caps/>
+                <w:color w:val="000000"/>
+                <w:sz w:val="20"/>
+                <w:lang w:eastAsia="en-US"/>
+              </w:rPr>
+              <w:t xml:space="preserve">} </w:t>
             </w:r>
             <w:r>
               <w:rPr>
@@ -12754,18 +13963,9 @@
                 <w:sz w:val="20"/>
                 <w:lang w:eastAsia="en-US"/>
               </w:rPr>
-              <w:t xml:space="preserve"> {{ </w:t>
-            </w:r>
-            <w:r>
-              <w:rPr>
-                <w:rFonts w:ascii="Arial" w:hAnsi="Arial" w:cs="Arial"/>
-                <w:b/>
-                <w:bCs/>
-                <w:sz w:val="20"/>
-                <w:lang w:eastAsia="en-US"/>
-              </w:rPr>
-              <w:t>BORDET1TRUSTNAME</w:t>
-            </w:r>
+              <w:t xml:space="preserve"> </w:t>
+            </w:r>
+            <w:proofErr w:type="gramStart"/>
             <w:r>
               <w:rPr>
                 <w:rFonts w:ascii="Arial" w:eastAsia="Arial" w:hAnsi="Arial" w:cs="Arial"/>
@@ -12775,7 +13975,62 @@
                 <w:sz w:val="20"/>
                 <w:lang w:eastAsia="en-US"/>
               </w:rPr>
-              <w:t xml:space="preserve"> }}</w:t>
+              <w:t xml:space="preserve">{{ </w:t>
+            </w:r>
+            <w:r>
+              <w:rPr>
+                <w:rFonts w:ascii="Arial" w:hAnsi="Arial" w:cs="Arial"/>
+                <w:b/>
+                <w:bCs/>
+                <w:sz w:val="20"/>
+                <w:lang w:eastAsia="en-US"/>
+              </w:rPr>
+              <w:t>BORDET</w:t>
+            </w:r>
+            <w:proofErr w:type="gramEnd"/>
+            <w:r>
+              <w:rPr>
+                <w:rFonts w:ascii="Arial" w:hAnsi="Arial" w:cs="Arial"/>
+                <w:b/>
+                <w:bCs/>
+                <w:sz w:val="20"/>
+                <w:lang w:eastAsia="en-US"/>
+              </w:rPr>
+              <w:t>1</w:t>
+            </w:r>
+            <w:proofErr w:type="gramStart"/>
+            <w:r>
+              <w:rPr>
+                <w:rFonts w:ascii="Arial" w:hAnsi="Arial" w:cs="Arial"/>
+                <w:b/>
+                <w:bCs/>
+                <w:sz w:val="20"/>
+                <w:lang w:eastAsia="en-US"/>
+              </w:rPr>
+              <w:t>TRUSTNAME</w:t>
+            </w:r>
+            <w:r>
+              <w:rPr>
+                <w:rFonts w:ascii="Arial" w:eastAsia="Arial" w:hAnsi="Arial" w:cs="Arial"/>
+                <w:b/>
+                <w:bCs/>
+                <w:color w:val="000000"/>
+                <w:sz w:val="20"/>
+                <w:lang w:eastAsia="en-US"/>
+              </w:rPr>
+              <w:t xml:space="preserve"> }</w:t>
+            </w:r>
+            <w:proofErr w:type="gramEnd"/>
+            <w:r>
+              <w:rPr>
+                <w:rFonts w:ascii="Arial" w:eastAsia="Arial" w:hAnsi="Arial" w:cs="Arial"/>
+                <w:b/>
+                <w:bCs/>
+                <w:color w:val="000000"/>
+                <w:sz w:val="20"/>
+                <w:lang w:eastAsia="en-US"/>
+              </w:rPr>
+              <w:t>}</w:t>
             </w:r>
           </w:p>
           <w:p>
@@ -13023,6 +14278,7 @@
                       <w:sz w:val="20"/>
                     </w:rPr>
                   </w:pPr>
+                  <w:proofErr w:type="gramStart"/>
                   <w:r>
                     <w:rPr>
                       <w:rFonts w:cs="Arial"/>
@@ -13030,7 +14286,17 @@
                       <w:color w:val="000000"/>
                       <w:sz w:val="20"/>
                     </w:rPr>
-                    <w:t>{{ guarantor_2_name }}</w:t>
+                    <w:t>{{ guarantor</w:t>
+                  </w:r>
+                  <w:proofErr w:type="gramEnd"/>
+                  <w:r>
+                    <w:rPr>
+                      <w:rFonts w:cs="Arial"/>
+                      <w:b/>
+                      <w:color w:val="000000"/>
+                      <w:sz w:val="20"/>
+                    </w:rPr>
+                    <w:t>_2_name }}</w:t>
                   </w:r>
                 </w:p>
               </w:tc>
@@ -13077,13 +14343,131 @@
                       <w:sz w:val="20"/>
                     </w:rPr>
                   </w:pPr>
+                  <w:proofErr w:type="gramStart"/>
                   <w:r>
                     <w:rPr>
                       <w:color w:val="000000"/>
                       <w:sz w:val="18"/>
                       <w:szCs w:val="18"/>
                     </w:rPr>
-                    <w:t>{{ Guarantor2Addressline1 }}, {{ Guarantor2Suburb }} {{ Guarantor2State }} {{ Guarantor2Postcode }}</w:t>
+                    <w:t>{{ Guarantor</w:t>
+                  </w:r>
+                  <w:proofErr w:type="gramEnd"/>
+                  <w:r>
+                    <w:rPr>
+                      <w:color w:val="000000"/>
+                      <w:sz w:val="18"/>
+                      <w:szCs w:val="18"/>
+                    </w:rPr>
+                    <w:t>2Addressline</w:t>
+                  </w:r>
+                  <w:proofErr w:type="gramStart"/>
+                  <w:r>
+                    <w:rPr>
+                      <w:color w:val="000000"/>
+                      <w:sz w:val="18"/>
+                      <w:szCs w:val="18"/>
+                    </w:rPr>
+                    <w:t>1 }</w:t>
+                  </w:r>
+                  <w:proofErr w:type="gramEnd"/>
+                  <w:r>
+                    <w:rPr>
+                      <w:color w:val="000000"/>
+                      <w:sz w:val="18"/>
+                      <w:szCs w:val="18"/>
+                    </w:rPr>
+                    <w:t xml:space="preserve">}, </w:t>
+                  </w:r>
+                  <w:proofErr w:type="gramStart"/>
+                  <w:r>
+                    <w:rPr>
+                      <w:color w:val="000000"/>
+                      <w:sz w:val="18"/>
+                      <w:szCs w:val="18"/>
+                    </w:rPr>
+                    <w:t>{{ Guarantor</w:t>
+                  </w:r>
+                  <w:proofErr w:type="gramEnd"/>
+                  <w:r>
+                    <w:rPr>
+                      <w:color w:val="000000"/>
+                      <w:sz w:val="18"/>
+                      <w:szCs w:val="18"/>
+                    </w:rPr>
+                    <w:t>2</w:t>
+                  </w:r>
+                  <w:proofErr w:type="gramStart"/>
+                  <w:r>
+                    <w:rPr>
+                      <w:color w:val="000000"/>
+                      <w:sz w:val="18"/>
+                      <w:szCs w:val="18"/>
+                    </w:rPr>
+                    <w:t>Suburb }</w:t>
+                  </w:r>
+                  <w:proofErr w:type="gramEnd"/>
+                  <w:r>
+                    <w:rPr>
+                      <w:color w:val="000000"/>
+                      <w:sz w:val="18"/>
+                      <w:szCs w:val="18"/>
+                    </w:rPr>
+                    <w:t xml:space="preserve">} </w:t>
+                  </w:r>
+                  <w:proofErr w:type="gramStart"/>
+                  <w:r>
+                    <w:rPr>
+                      <w:color w:val="000000"/>
+                      <w:sz w:val="18"/>
+                      <w:szCs w:val="18"/>
+                    </w:rPr>
+                    <w:t>{{ Guarantor</w:t>
+                  </w:r>
+                  <w:proofErr w:type="gramEnd"/>
+                  <w:r>
+                    <w:rPr>
+                      <w:color w:val="000000"/>
+                      <w:sz w:val="18"/>
+                      <w:szCs w:val="18"/>
+                    </w:rPr>
+                    <w:t>2</w:t>
+                  </w:r>
+                  <w:proofErr w:type="gramStart"/>
+                  <w:r>
+                    <w:rPr>
+                      <w:color w:val="000000"/>
+                      <w:sz w:val="18"/>
+                      <w:szCs w:val="18"/>
+                    </w:rPr>
+                    <w:t>State }</w:t>
+                  </w:r>
+                  <w:proofErr w:type="gramEnd"/>
+                  <w:r>
+                    <w:rPr>
+                      <w:color w:val="000000"/>
+                      <w:sz w:val="18"/>
+                      <w:szCs w:val="18"/>
+                    </w:rPr>
+                    <w:t xml:space="preserve">} </w:t>
+                  </w:r>
+                  <w:proofErr w:type="gramStart"/>
+                  <w:r>
+                    <w:rPr>
+                      <w:color w:val="000000"/>
+                      <w:sz w:val="18"/>
+                      <w:szCs w:val="18"/>
+                    </w:rPr>
+                    <w:t>{{ Guarantor</w:t>
+                  </w:r>
+                  <w:proofErr w:type="gramEnd"/>
+                  <w:r>
+                    <w:rPr>
+                      <w:color w:val="000000"/>
+                      <w:sz w:val="18"/>
+                      <w:szCs w:val="18"/>
+                    </w:rPr>
+                    <w:t>2Postcode }}</w:t>
                   </w:r>
                 </w:p>
               </w:tc>
@@ -13242,6 +14626,7 @@
                       <w:sz w:val="20"/>
                     </w:rPr>
                   </w:pPr>
+                  <w:proofErr w:type="gramStart"/>
                   <w:r>
                     <w:rPr>
                       <w:rFonts w:cs="Arial"/>
@@ -13249,7 +14634,17 @@
                       <w:color w:val="000000"/>
                       <w:sz w:val="20"/>
                     </w:rPr>
-                    <w:t>{{ guarantor_3_name }}</w:t>
+                    <w:t>{{ guarantor</w:t>
+                  </w:r>
+                  <w:proofErr w:type="gramEnd"/>
+                  <w:r>
+                    <w:rPr>
+                      <w:rFonts w:cs="Arial"/>
+                      <w:b/>
+                      <w:color w:val="000000"/>
+                      <w:sz w:val="20"/>
+                    </w:rPr>
+                    <w:t>_3_name }}</w:t>
                   </w:r>
                 </w:p>
               </w:tc>
@@ -13299,13 +14694,131 @@
                       <w:sz w:val="20"/>
                     </w:rPr>
                   </w:pPr>
+                  <w:proofErr w:type="gramStart"/>
                   <w:r>
                     <w:rPr>
                       <w:color w:val="000000"/>
                       <w:sz w:val="18"/>
                       <w:szCs w:val="18"/>
                     </w:rPr>
-                    <w:t>{{ Guarantor3Addressline1 }}, {{ Guarantor3Suburb }} {{ Guarantor3State }} {{ Guarantor3Postcode }}</w:t>
+                    <w:t>{{ Guarantor</w:t>
+                  </w:r>
+                  <w:proofErr w:type="gramEnd"/>
+                  <w:r>
+                    <w:rPr>
+                      <w:color w:val="000000"/>
+                      <w:sz w:val="18"/>
+                      <w:szCs w:val="18"/>
+                    </w:rPr>
+                    <w:t>3Addressline</w:t>
+                  </w:r>
+                  <w:proofErr w:type="gramStart"/>
+                  <w:r>
+                    <w:rPr>
+                      <w:color w:val="000000"/>
+                      <w:sz w:val="18"/>
+                      <w:szCs w:val="18"/>
+                    </w:rPr>
+                    <w:t>1 }</w:t>
+                  </w:r>
+                  <w:proofErr w:type="gramEnd"/>
+                  <w:r>
+                    <w:rPr>
+                      <w:color w:val="000000"/>
+                      <w:sz w:val="18"/>
+                      <w:szCs w:val="18"/>
+                    </w:rPr>
+                    <w:t xml:space="preserve">}, </w:t>
+                  </w:r>
+                  <w:proofErr w:type="gramStart"/>
+                  <w:r>
+                    <w:rPr>
+                      <w:color w:val="000000"/>
+                      <w:sz w:val="18"/>
+                      <w:szCs w:val="18"/>
+                    </w:rPr>
+                    <w:t>{{ Guarantor</w:t>
+                  </w:r>
+                  <w:proofErr w:type="gramEnd"/>
+                  <w:r>
+                    <w:rPr>
+                      <w:color w:val="000000"/>
+                      <w:sz w:val="18"/>
+                      <w:szCs w:val="18"/>
+                    </w:rPr>
+                    <w:t>3</w:t>
+                  </w:r>
+                  <w:proofErr w:type="gramStart"/>
+                  <w:r>
+                    <w:rPr>
+                      <w:color w:val="000000"/>
+                      <w:sz w:val="18"/>
+                      <w:szCs w:val="18"/>
+                    </w:rPr>
+                    <w:t>Suburb }</w:t>
+                  </w:r>
+                  <w:proofErr w:type="gramEnd"/>
+                  <w:r>
+                    <w:rPr>
+                      <w:color w:val="000000"/>
+                      <w:sz w:val="18"/>
+                      <w:szCs w:val="18"/>
+                    </w:rPr>
+                    <w:t xml:space="preserve">} </w:t>
+                  </w:r>
+                  <w:proofErr w:type="gramStart"/>
+                  <w:r>
+                    <w:rPr>
+                      <w:color w:val="000000"/>
+                      <w:sz w:val="18"/>
+                      <w:szCs w:val="18"/>
+                    </w:rPr>
+                    <w:t>{{ Guarantor</w:t>
+                  </w:r>
+                  <w:proofErr w:type="gramEnd"/>
+                  <w:r>
+                    <w:rPr>
+                      <w:color w:val="000000"/>
+                      <w:sz w:val="18"/>
+                      <w:szCs w:val="18"/>
+                    </w:rPr>
+                    <w:t>3</w:t>
+                  </w:r>
+                  <w:proofErr w:type="gramStart"/>
+                  <w:r>
+                    <w:rPr>
+                      <w:color w:val="000000"/>
+                      <w:sz w:val="18"/>
+                      <w:szCs w:val="18"/>
+                    </w:rPr>
+                    <w:t>State }</w:t>
+                  </w:r>
+                  <w:proofErr w:type="gramEnd"/>
+                  <w:r>
+                    <w:rPr>
+                      <w:color w:val="000000"/>
+                      <w:sz w:val="18"/>
+                      <w:szCs w:val="18"/>
+                    </w:rPr>
+                    <w:t xml:space="preserve">} </w:t>
+                  </w:r>
+                  <w:proofErr w:type="gramStart"/>
+                  <w:r>
+                    <w:rPr>
+                      <w:color w:val="000000"/>
+                      <w:sz w:val="18"/>
+                      <w:szCs w:val="18"/>
+                    </w:rPr>
+                    <w:t>{{ Guarantor</w:t>
+                  </w:r>
+                  <w:proofErr w:type="gramEnd"/>
+                  <w:r>
+                    <w:rPr>
+                      <w:color w:val="000000"/>
+                      <w:sz w:val="18"/>
+                      <w:szCs w:val="18"/>
+                    </w:rPr>
+                    <w:t>3Postcode }}</w:t>
                   </w:r>
                 </w:p>
               </w:tc>
@@ -13686,8 +15199,39 @@
           <w:sz w:val="20"/>
           <w:szCs w:val="20"/>
         </w:rPr>
-        <w:t>you make an offer to enter into the contract;</w:t>
-      </w:r>
+        <w:t xml:space="preserve">you make an offer to </w:t>
+      </w:r>
+      <w:proofErr w:type="gramStart"/>
+      <w:r>
+        <w:rPr>
+          <w:rFonts w:ascii="Calibri" w:hAnsi="Calibri" w:cstheme="minorHAnsi"/>
+          <w:color w:val="000000"/>
+          <w:sz w:val="20"/>
+          <w:szCs w:val="20"/>
+        </w:rPr>
+        <w:t>enter into</w:t>
+      </w:r>
+      <w:proofErr w:type="gramEnd"/>
+      <w:r>
+        <w:rPr>
+          <w:rFonts w:ascii="Calibri" w:hAnsi="Calibri" w:cstheme="minorHAnsi"/>
+          <w:color w:val="000000"/>
+          <w:sz w:val="20"/>
+          <w:szCs w:val="20"/>
+        </w:rPr>
+        <w:t xml:space="preserve"> the </w:t>
+      </w:r>
+      <w:proofErr w:type="gramStart"/>
+      <w:r>
+        <w:rPr>
+          <w:rFonts w:ascii="Calibri" w:hAnsi="Calibri" w:cstheme="minorHAnsi"/>
+          <w:color w:val="000000"/>
+          <w:sz w:val="20"/>
+          <w:szCs w:val="20"/>
+        </w:rPr>
+        <w:t>contract;</w:t>
+      </w:r>
+      <w:proofErr w:type="gramEnd"/>
     </w:p>
     <w:p>
       <w:pPr>
@@ -13807,7 +15351,27 @@
           <w:szCs w:val="20"/>
         </w:rPr>
         <w:tab/>
-        <w:t>If you want another copy of your contract, write to your credit provider and ask for one. Your credit provider may charge you a fee. Your credit provider has to give you a copy —</w:t>
+        <w:t xml:space="preserve">If you want another copy of your contract, write to your credit provider and ask for one. Your credit provider may charge you a fee. Your credit provider </w:t>
+      </w:r>
+      <w:proofErr w:type="gramStart"/>
+      <w:r>
+        <w:rPr>
+          <w:rFonts w:ascii="Calibri" w:hAnsi="Calibri" w:cstheme="minorHAnsi"/>
+          <w:color w:val="000000"/>
+          <w:sz w:val="20"/>
+          <w:szCs w:val="20"/>
+        </w:rPr>
+        <w:t>has to</w:t>
+      </w:r>
+      <w:proofErr w:type="gramEnd"/>
+      <w:r>
+        <w:rPr>
+          <w:rFonts w:ascii="Calibri" w:hAnsi="Calibri" w:cstheme="minorHAnsi"/>
+          <w:color w:val="000000"/>
+          <w:sz w:val="20"/>
+          <w:szCs w:val="20"/>
+        </w:rPr>
+        <w:t xml:space="preserve"> give you a copy —</w:t>
       </w:r>
     </w:p>
     <w:p>
@@ -13831,7 +15395,27 @@
           <w:sz w:val="20"/>
           <w:szCs w:val="20"/>
         </w:rPr>
-        <w:t>within 14 days of your written request if the original contract came into existence 1 year or less before your request; or</w:t>
+        <w:t xml:space="preserve">within 14 days of your written request if the original contract came into existence 1 year or less before your </w:t>
+      </w:r>
+      <w:proofErr w:type="gramStart"/>
+      <w:r>
+        <w:rPr>
+          <w:rFonts w:ascii="Calibri" w:hAnsi="Calibri" w:cstheme="minorHAnsi"/>
+          <w:color w:val="000000"/>
+          <w:sz w:val="20"/>
+          <w:szCs w:val="20"/>
+        </w:rPr>
+        <w:t>request;</w:t>
+      </w:r>
+      <w:proofErr w:type="gramEnd"/>
+      <w:r>
+        <w:rPr>
+          <w:rFonts w:ascii="Calibri" w:hAnsi="Calibri" w:cstheme="minorHAnsi"/>
+          <w:color w:val="000000"/>
+          <w:sz w:val="20"/>
+          <w:szCs w:val="20"/>
+        </w:rPr>
+        <w:t xml:space="preserve"> or</w:t>
       </w:r>
     </w:p>
     <w:p>
@@ -14087,7 +15671,27 @@
           <w:szCs w:val="20"/>
         </w:rPr>
         <w:tab/>
-        <w:t>How can I find out the pay out figure?</w:t>
+        <w:t xml:space="preserve">How can I find out the </w:t>
+      </w:r>
+      <w:proofErr w:type="spellStart"/>
+      <w:r>
+        <w:rPr>
+          <w:rFonts w:ascii="Calibri" w:hAnsi="Calibri" w:cstheme="minorHAnsi"/>
+          <w:color w:val="000000"/>
+          <w:sz w:val="20"/>
+          <w:szCs w:val="20"/>
+        </w:rPr>
+        <w:t>pay out</w:t>
+      </w:r>
+      <w:proofErr w:type="spellEnd"/>
+      <w:r>
+        <w:rPr>
+          <w:rFonts w:ascii="Calibri" w:hAnsi="Calibri" w:cstheme="minorHAnsi"/>
+          <w:color w:val="000000"/>
+          <w:sz w:val="20"/>
+          <w:szCs w:val="20"/>
+        </w:rPr>
+        <w:t xml:space="preserve"> figure?</w:t>
       </w:r>
     </w:p>
     <w:p>
@@ -14117,7 +15721,27 @@
           <w:szCs w:val="20"/>
         </w:rPr>
         <w:tab/>
-        <w:t>You can write to your credit provider at any time and ask for a statement of the pay out figure as at any date you specify. You can also ask for details of how the amount is made up.</w:t>
+        <w:t xml:space="preserve">You can write to your credit provider at any time and ask for a statement of the </w:t>
+      </w:r>
+      <w:proofErr w:type="spellStart"/>
+      <w:r>
+        <w:rPr>
+          <w:rFonts w:ascii="Calibri" w:hAnsi="Calibri" w:cstheme="minorHAnsi"/>
+          <w:color w:val="000000"/>
+          <w:sz w:val="20"/>
+          <w:szCs w:val="20"/>
+        </w:rPr>
+        <w:t>pay out</w:t>
+      </w:r>
+      <w:proofErr w:type="spellEnd"/>
+      <w:r>
+        <w:rPr>
+          <w:rFonts w:ascii="Calibri" w:hAnsi="Calibri" w:cstheme="minorHAnsi"/>
+          <w:color w:val="000000"/>
+          <w:sz w:val="20"/>
+          <w:szCs w:val="20"/>
+        </w:rPr>
+        <w:t xml:space="preserve"> figure as at any date you specify. You can also ask for details of how the amount is made up.</w:t>
       </w:r>
     </w:p>
     <w:p>
@@ -14468,8 +16092,19 @@
           <w:sz w:val="20"/>
           <w:szCs w:val="20"/>
         </w:rPr>
-        <w:t>any other changes by your credit provider;</w:t>
-      </w:r>
+        <w:t xml:space="preserve">any other changes by your credit </w:t>
+      </w:r>
+      <w:proofErr w:type="gramStart"/>
+      <w:r>
+        <w:rPr>
+          <w:rFonts w:ascii="Calibri" w:hAnsi="Calibri" w:cstheme="minorHAnsi"/>
+          <w:color w:val="000000"/>
+          <w:sz w:val="20"/>
+          <w:szCs w:val="20"/>
+        </w:rPr>
+        <w:t>provider;</w:t>
+      </w:r>
+      <w:proofErr w:type="gramEnd"/>
     </w:p>
     <w:p>
       <w:pPr>
@@ -14964,7 +16599,67 @@
           <w:szCs w:val="20"/>
         </w:rPr>
         <w:tab/>
-        <w:t>Your credit provider can insist you take out or pay the cost of types of insurance specifically allowed by law. These are compulsory third party personal injury insurance, mortgage indemnity insurance or insurance over property covered by any mortgage. Otherwise, you can decide if you want to take out insurance or not. If you take out insurance, the credit provider can not insist that you use any particular insurance company.</w:t>
+        <w:t xml:space="preserve">Your credit provider can insist you take out or pay the cost of types of insurance specifically allowed by law. These are compulsory </w:t>
+      </w:r>
+      <w:proofErr w:type="gramStart"/>
+      <w:r>
+        <w:rPr>
+          <w:rFonts w:ascii="Calibri" w:hAnsi="Calibri" w:cstheme="minorHAnsi"/>
+          <w:color w:val="000000"/>
+          <w:sz w:val="20"/>
+          <w:szCs w:val="20"/>
+        </w:rPr>
+        <w:t>third party</w:t>
+      </w:r>
+      <w:proofErr w:type="gramEnd"/>
+      <w:r>
+        <w:rPr>
+          <w:rFonts w:ascii="Calibri" w:hAnsi="Calibri" w:cstheme="minorHAnsi"/>
+          <w:color w:val="000000"/>
+          <w:sz w:val="20"/>
+          <w:szCs w:val="20"/>
+        </w:rPr>
+        <w:t xml:space="preserve"> personal injury insurance, mortgage indemnity insurance or insurance over property covered by any mortgage. Otherwise, you can decide if you want to take out insurance or not. If you take out insurance, the credit provider </w:t>
+      </w:r>
+      <w:proofErr w:type="spellStart"/>
+      <w:r>
+        <w:rPr>
+          <w:rFonts w:ascii="Calibri" w:hAnsi="Calibri" w:cstheme="minorHAnsi"/>
+          <w:color w:val="000000"/>
+          <w:sz w:val="20"/>
+          <w:szCs w:val="20"/>
+        </w:rPr>
+        <w:t>can not</w:t>
+      </w:r>
+      <w:proofErr w:type="spellEnd"/>
+      <w:r>
+        <w:rPr>
+          <w:rFonts w:ascii="Calibri" w:hAnsi="Calibri" w:cstheme="minorHAnsi"/>
+          <w:color w:val="000000"/>
+          <w:sz w:val="20"/>
+          <w:szCs w:val="20"/>
+        </w:rPr>
+        <w:t xml:space="preserve"> insist that you use any </w:t>
+      </w:r>
+      <w:proofErr w:type="gramStart"/>
+      <w:r>
+        <w:rPr>
+          <w:rFonts w:ascii="Calibri" w:hAnsi="Calibri" w:cstheme="minorHAnsi"/>
+          <w:color w:val="000000"/>
+          <w:sz w:val="20"/>
+          <w:szCs w:val="20"/>
+        </w:rPr>
+        <w:t>particular insurance</w:t>
+      </w:r>
+      <w:proofErr w:type="gramEnd"/>
+      <w:r>
+        <w:rPr>
+          <w:rFonts w:ascii="Calibri" w:hAnsi="Calibri" w:cstheme="minorHAnsi"/>
+          <w:color w:val="000000"/>
+          <w:sz w:val="20"/>
+          <w:szCs w:val="20"/>
+        </w:rPr>
+        <w:t xml:space="preserve"> company.</w:t>
       </w:r>
     </w:p>
     <w:p>
@@ -15321,7 +17016,27 @@
           <w:szCs w:val="20"/>
         </w:rPr>
         <w:tab/>
-        <w:t>If my contract says I have to give a mortgage, what does this mean?</w:t>
+        <w:t xml:space="preserve">If my contract says I </w:t>
+      </w:r>
+      <w:proofErr w:type="gramStart"/>
+      <w:r>
+        <w:rPr>
+          <w:rFonts w:ascii="Calibri" w:hAnsi="Calibri" w:cstheme="minorHAnsi"/>
+          <w:color w:val="000000"/>
+          <w:sz w:val="20"/>
+          <w:szCs w:val="20"/>
+        </w:rPr>
+        <w:t>have to</w:t>
+      </w:r>
+      <w:proofErr w:type="gramEnd"/>
+      <w:r>
+        <w:rPr>
+          <w:rFonts w:ascii="Calibri" w:hAnsi="Calibri" w:cstheme="minorHAnsi"/>
+          <w:color w:val="000000"/>
+          <w:sz w:val="20"/>
+          <w:szCs w:val="20"/>
+        </w:rPr>
+        <w:t xml:space="preserve"> give a mortgage, what does this mean?</w:t>
       </w:r>
     </w:p>
     <w:p>
@@ -15351,7 +17066,27 @@
           <w:szCs w:val="20"/>
         </w:rPr>
         <w:tab/>
-        <w:t>A mortgage means that you give your credit provider certain rights over any property you mortgage. If you default under your contract, you can lose that property and you might still owe money to the credit provider.</w:t>
+        <w:t xml:space="preserve">A mortgage means that you give your credit provider certain rights over any property you mortgage. If you default under your contract, you can lose that </w:t>
+      </w:r>
+      <w:proofErr w:type="gramStart"/>
+      <w:r>
+        <w:rPr>
+          <w:rFonts w:ascii="Calibri" w:hAnsi="Calibri" w:cstheme="minorHAnsi"/>
+          <w:color w:val="000000"/>
+          <w:sz w:val="20"/>
+          <w:szCs w:val="20"/>
+        </w:rPr>
+        <w:t>property</w:t>
+      </w:r>
+      <w:proofErr w:type="gramEnd"/>
+      <w:r>
+        <w:rPr>
+          <w:rFonts w:ascii="Calibri" w:hAnsi="Calibri" w:cstheme="minorHAnsi"/>
+          <w:color w:val="000000"/>
+          <w:sz w:val="20"/>
+          <w:szCs w:val="20"/>
+        </w:rPr>
+        <w:t xml:space="preserve"> and you might still owe money to the credit provider.</w:t>
       </w:r>
     </w:p>
     <w:p>
@@ -15413,7 +17148,27 @@
           <w:szCs w:val="20"/>
         </w:rPr>
         <w:tab/>
-        <w:t>Yes. It can be part of your credit contract or, if it is a separate document, you will be given a copy of the mortgage within 14 days after your mortgage is entered into.</w:t>
+        <w:t xml:space="preserve">Yes. It can be part of your credit contract or, if it is a separate document, you will be given a copy of the mortgage within 14 days after your mortgage is </w:t>
+      </w:r>
+      <w:proofErr w:type="gramStart"/>
+      <w:r>
+        <w:rPr>
+          <w:rFonts w:ascii="Calibri" w:hAnsi="Calibri" w:cstheme="minorHAnsi"/>
+          <w:color w:val="000000"/>
+          <w:sz w:val="20"/>
+          <w:szCs w:val="20"/>
+        </w:rPr>
+        <w:t>entered into</w:t>
+      </w:r>
+      <w:proofErr w:type="gramEnd"/>
+      <w:r>
+        <w:rPr>
+          <w:rFonts w:ascii="Calibri" w:hAnsi="Calibri" w:cstheme="minorHAnsi"/>
+          <w:color w:val="000000"/>
+          <w:sz w:val="20"/>
+          <w:szCs w:val="20"/>
+        </w:rPr>
+        <w:t>.</w:t>
       </w:r>
     </w:p>
     <w:p>
@@ -15504,7 +17259,47 @@
           <w:szCs w:val="20"/>
         </w:rPr>
         <w:tab/>
-        <w:t>The law says you can not assign or dispose of the property unless you have your credit provider’s, or the court’s, permission. You must also look after the property. Read the mortgage document as well. It will usually have other terms and conditions about what you can or can not do with the property.</w:t>
+        <w:t xml:space="preserve">The law says you </w:t>
+      </w:r>
+      <w:proofErr w:type="spellStart"/>
+      <w:r>
+        <w:rPr>
+          <w:rFonts w:ascii="Calibri" w:hAnsi="Calibri" w:cstheme="minorHAnsi"/>
+          <w:color w:val="000000"/>
+          <w:sz w:val="20"/>
+          <w:szCs w:val="20"/>
+        </w:rPr>
+        <w:t>can not</w:t>
+      </w:r>
+      <w:proofErr w:type="spellEnd"/>
+      <w:r>
+        <w:rPr>
+          <w:rFonts w:ascii="Calibri" w:hAnsi="Calibri" w:cstheme="minorHAnsi"/>
+          <w:color w:val="000000"/>
+          <w:sz w:val="20"/>
+          <w:szCs w:val="20"/>
+        </w:rPr>
+        <w:t xml:space="preserve"> assign or dispose of the property unless you have your credit provider’s, or the court’s, permission. You must also look after the property. Read the mortgage document as well. It will usually have other terms and conditions about what you can or </w:t>
+      </w:r>
+      <w:proofErr w:type="spellStart"/>
+      <w:r>
+        <w:rPr>
+          <w:rFonts w:ascii="Calibri" w:hAnsi="Calibri" w:cstheme="minorHAnsi"/>
+          <w:color w:val="000000"/>
+          <w:sz w:val="20"/>
+          <w:szCs w:val="20"/>
+        </w:rPr>
+        <w:t>can not</w:t>
+      </w:r>
+      <w:proofErr w:type="spellEnd"/>
+      <w:r>
+        <w:rPr>
+          <w:rFonts w:ascii="Calibri" w:hAnsi="Calibri" w:cstheme="minorHAnsi"/>
+          <w:color w:val="000000"/>
+          <w:sz w:val="20"/>
+          <w:szCs w:val="20"/>
+        </w:rPr>
+        <w:t xml:space="preserve"> do with the property.</w:t>
       </w:r>
     </w:p>
     <w:p>
@@ -15535,7 +17330,27 @@
           <w:szCs w:val="20"/>
         </w:rPr>
         <w:tab/>
-        <w:t>What can I do if I find that I can not afford my repayments and there is a mortgage over property?</w:t>
+        <w:t xml:space="preserve">What can I do if I find that I </w:t>
+      </w:r>
+      <w:proofErr w:type="spellStart"/>
+      <w:r>
+        <w:rPr>
+          <w:rFonts w:ascii="Calibri" w:hAnsi="Calibri" w:cstheme="minorHAnsi"/>
+          <w:color w:val="000000"/>
+          <w:sz w:val="20"/>
+          <w:szCs w:val="20"/>
+        </w:rPr>
+        <w:t>can not</w:t>
+      </w:r>
+      <w:proofErr w:type="spellEnd"/>
+      <w:r>
+        <w:rPr>
+          <w:rFonts w:ascii="Calibri" w:hAnsi="Calibri" w:cstheme="minorHAnsi"/>
+          <w:color w:val="000000"/>
+          <w:sz w:val="20"/>
+          <w:szCs w:val="20"/>
+        </w:rPr>
+        <w:t xml:space="preserve"> afford my repayments and there is a mortgage over property?</w:t>
       </w:r>
     </w:p>
     <w:p>
@@ -15595,7 +17410,26 @@
           <w:szCs w:val="20"/>
         </w:rPr>
         <w:tab/>
-        <w:t>Otherwise you may —</w:t>
+      </w:r>
+      <w:proofErr w:type="gramStart"/>
+      <w:r>
+        <w:rPr>
+          <w:rFonts w:ascii="Calibri" w:hAnsi="Calibri" w:cstheme="minorHAnsi"/>
+          <w:color w:val="000000"/>
+          <w:sz w:val="20"/>
+          <w:szCs w:val="20"/>
+        </w:rPr>
+        <w:t>Otherwise</w:t>
+      </w:r>
+      <w:proofErr w:type="gramEnd"/>
+      <w:r>
+        <w:rPr>
+          <w:rFonts w:ascii="Calibri" w:hAnsi="Calibri" w:cstheme="minorHAnsi"/>
+          <w:color w:val="000000"/>
+          <w:sz w:val="20"/>
+          <w:szCs w:val="20"/>
+        </w:rPr>
+        <w:t xml:space="preserve"> you may —</w:t>
       </w:r>
     </w:p>
     <w:p>
@@ -15619,8 +17453,19 @@
           <w:sz w:val="20"/>
           <w:szCs w:val="20"/>
         </w:rPr>
-        <w:t>if the mortgaged property is goods — give the property back to your credit provider, together with a letter saying you want the credit provider to sell the property for you;</w:t>
-      </w:r>
+        <w:t xml:space="preserve">if the mortgaged property is goods — give the property back to your credit provider, together with a letter saying you want the credit provider to sell the property for </w:t>
+      </w:r>
+      <w:proofErr w:type="gramStart"/>
+      <w:r>
+        <w:rPr>
+          <w:rFonts w:ascii="Calibri" w:hAnsi="Calibri" w:cstheme="minorHAnsi"/>
+          <w:color w:val="000000"/>
+          <w:sz w:val="20"/>
+          <w:szCs w:val="20"/>
+        </w:rPr>
+        <w:t>you;</w:t>
+      </w:r>
+      <w:proofErr w:type="gramEnd"/>
     </w:p>
     <w:p>
       <w:pPr>
@@ -15643,8 +17488,19 @@
           <w:sz w:val="20"/>
           <w:szCs w:val="20"/>
         </w:rPr>
-        <w:t>sell the property, but only if your credit provider gives permission first;</w:t>
-      </w:r>
+        <w:t xml:space="preserve">sell the property, but only if your credit provider gives permission </w:t>
+      </w:r>
+      <w:proofErr w:type="gramStart"/>
+      <w:r>
+        <w:rPr>
+          <w:rFonts w:ascii="Calibri" w:hAnsi="Calibri" w:cstheme="minorHAnsi"/>
+          <w:color w:val="000000"/>
+          <w:sz w:val="20"/>
+          <w:szCs w:val="20"/>
+        </w:rPr>
+        <w:t>first;</w:t>
+      </w:r>
+      <w:proofErr w:type="gramEnd"/>
     </w:p>
     <w:p>
       <w:pPr>
@@ -15839,7 +17695,27 @@
           <w:szCs w:val="20"/>
         </w:rPr>
         <w:tab/>
-        <w:t>Yes, if you have not carried out all of your obligations under your contract.</w:t>
+        <w:t xml:space="preserve">Yes, if you have not carried out </w:t>
+      </w:r>
+      <w:proofErr w:type="gramStart"/>
+      <w:r>
+        <w:rPr>
+          <w:rFonts w:ascii="Calibri" w:hAnsi="Calibri" w:cstheme="minorHAnsi"/>
+          <w:color w:val="000000"/>
+          <w:sz w:val="20"/>
+          <w:szCs w:val="20"/>
+        </w:rPr>
+        <w:t>all of</w:t>
+      </w:r>
+      <w:proofErr w:type="gramEnd"/>
+      <w:r>
+        <w:rPr>
+          <w:rFonts w:ascii="Calibri" w:hAnsi="Calibri" w:cstheme="minorHAnsi"/>
+          <w:color w:val="000000"/>
+          <w:sz w:val="20"/>
+          <w:szCs w:val="20"/>
+        </w:rPr>
+        <w:t xml:space="preserve"> your obligations under your contract.</w:t>
       </w:r>
     </w:p>
     <w:p>
@@ -15900,7 +17776,27 @@
           <w:szCs w:val="20"/>
         </w:rPr>
         <w:tab/>
-        <w:t>Yes. You have 7 days after receiving your credit provider’s request to tell your credit provider. If you do not have the goods you must give your credit provider all the information you have so they can be traced.</w:t>
+        <w:t xml:space="preserve">Yes. You have 7 days after receiving your credit provider’s request to tell your credit provider. If you do not have the </w:t>
+      </w:r>
+      <w:proofErr w:type="gramStart"/>
+      <w:r>
+        <w:rPr>
+          <w:rFonts w:ascii="Calibri" w:hAnsi="Calibri" w:cstheme="minorHAnsi"/>
+          <w:color w:val="000000"/>
+          <w:sz w:val="20"/>
+          <w:szCs w:val="20"/>
+        </w:rPr>
+        <w:t>goods</w:t>
+      </w:r>
+      <w:proofErr w:type="gramEnd"/>
+      <w:r>
+        <w:rPr>
+          <w:rFonts w:ascii="Calibri" w:hAnsi="Calibri" w:cstheme="minorHAnsi"/>
+          <w:color w:val="000000"/>
+          <w:sz w:val="20"/>
+          <w:szCs w:val="20"/>
+        </w:rPr>
+        <w:t xml:space="preserve"> you must give your credit provider all the information you have so they can be traced.</w:t>
       </w:r>
     </w:p>
     <w:p>
@@ -16015,7 +17911,27 @@
           <w:szCs w:val="20"/>
         </w:rPr>
         <w:tab/>
-        <w:t>What do I do if I can not make a repayment?</w:t>
+        <w:t xml:space="preserve">What do I do if I </w:t>
+      </w:r>
+      <w:proofErr w:type="spellStart"/>
+      <w:r>
+        <w:rPr>
+          <w:rFonts w:ascii="Calibri" w:hAnsi="Calibri" w:cstheme="minorHAnsi"/>
+          <w:color w:val="000000"/>
+          <w:sz w:val="20"/>
+          <w:szCs w:val="20"/>
+        </w:rPr>
+        <w:t>can not</w:t>
+      </w:r>
+      <w:proofErr w:type="spellEnd"/>
+      <w:r>
+        <w:rPr>
+          <w:rFonts w:ascii="Calibri" w:hAnsi="Calibri" w:cstheme="minorHAnsi"/>
+          <w:color w:val="000000"/>
+          <w:sz w:val="20"/>
+          <w:szCs w:val="20"/>
+        </w:rPr>
+        <w:t xml:space="preserve"> make a repayment?</w:t>
       </w:r>
     </w:p>
     <w:p>
@@ -16045,7 +17961,27 @@
           <w:szCs w:val="20"/>
         </w:rPr>
         <w:tab/>
-        <w:t>Get in touch with your credit provider immediately. Discuss the matter and see if you can come to some arrangement. You can ask your credit provider to change your contract in a number of ways —</w:t>
+        <w:t xml:space="preserve">Get in touch with your credit provider immediately. Discuss the matter and see if you can come to some arrangement. You can ask your credit provider to change your contract in </w:t>
+      </w:r>
+      <w:proofErr w:type="gramStart"/>
+      <w:r>
+        <w:rPr>
+          <w:rFonts w:ascii="Calibri" w:hAnsi="Calibri" w:cstheme="minorHAnsi"/>
+          <w:color w:val="000000"/>
+          <w:sz w:val="20"/>
+          <w:szCs w:val="20"/>
+        </w:rPr>
+        <w:t>a number of</w:t>
+      </w:r>
+      <w:proofErr w:type="gramEnd"/>
+      <w:r>
+        <w:rPr>
+          <w:rFonts w:ascii="Calibri" w:hAnsi="Calibri" w:cstheme="minorHAnsi"/>
+          <w:color w:val="000000"/>
+          <w:sz w:val="20"/>
+          <w:szCs w:val="20"/>
+        </w:rPr>
+        <w:t xml:space="preserve"> ways —</w:t>
       </w:r>
     </w:p>
     <w:p>
@@ -16148,7 +18084,27 @@
           <w:szCs w:val="20"/>
         </w:rPr>
         <w:tab/>
-        <w:t>What if my credit provider and I can not agree on a suitable arrangement?</w:t>
+        <w:t xml:space="preserve">What if my credit provider and I </w:t>
+      </w:r>
+      <w:proofErr w:type="spellStart"/>
+      <w:r>
+        <w:rPr>
+          <w:rFonts w:ascii="Calibri" w:hAnsi="Calibri" w:cstheme="minorHAnsi"/>
+          <w:color w:val="000000"/>
+          <w:sz w:val="20"/>
+          <w:szCs w:val="20"/>
+        </w:rPr>
+        <w:t>can not</w:t>
+      </w:r>
+      <w:proofErr w:type="spellEnd"/>
+      <w:r>
+        <w:rPr>
+          <w:rFonts w:ascii="Calibri" w:hAnsi="Calibri" w:cstheme="minorHAnsi"/>
+          <w:color w:val="000000"/>
+          <w:sz w:val="20"/>
+          <w:szCs w:val="20"/>
+        </w:rPr>
+        <w:t xml:space="preserve"> agree on a suitable arrangement?</w:t>
       </w:r>
     </w:p>
     <w:p>
@@ -16208,7 +18164,27 @@
           <w:szCs w:val="20"/>
         </w:rPr>
         <w:tab/>
-        <w:t>If the credit provider still refuses your request you can complain to the AFCA scheme. Further details about this scheme are set out below in question 25.</w:t>
+        <w:t xml:space="preserve">If the credit provider still refuses your </w:t>
+      </w:r>
+      <w:proofErr w:type="gramStart"/>
+      <w:r>
+        <w:rPr>
+          <w:rFonts w:ascii="Calibri" w:hAnsi="Calibri" w:cstheme="minorHAnsi"/>
+          <w:color w:val="000000"/>
+          <w:sz w:val="20"/>
+          <w:szCs w:val="20"/>
+        </w:rPr>
+        <w:t>request</w:t>
+      </w:r>
+      <w:proofErr w:type="gramEnd"/>
+      <w:r>
+        <w:rPr>
+          <w:rFonts w:ascii="Calibri" w:hAnsi="Calibri" w:cstheme="minorHAnsi"/>
+          <w:color w:val="000000"/>
+          <w:sz w:val="20"/>
+          <w:szCs w:val="20"/>
+        </w:rPr>
+        <w:t xml:space="preserve"> you can complain to the AFCA scheme. Further details about this scheme are set out below in question 25.</w:t>
       </w:r>
     </w:p>
     <w:p>
@@ -16239,7 +18215,27 @@
           <w:szCs w:val="20"/>
         </w:rPr>
         <w:tab/>
-        <w:t>Can my credit provider take action against me?</w:t>
+        <w:t xml:space="preserve">Can my credit provider </w:t>
+      </w:r>
+      <w:proofErr w:type="gramStart"/>
+      <w:r>
+        <w:rPr>
+          <w:rFonts w:ascii="Calibri" w:hAnsi="Calibri" w:cstheme="minorHAnsi"/>
+          <w:color w:val="000000"/>
+          <w:sz w:val="20"/>
+          <w:szCs w:val="20"/>
+        </w:rPr>
+        <w:t>take action</w:t>
+      </w:r>
+      <w:proofErr w:type="gramEnd"/>
+      <w:r>
+        <w:rPr>
+          <w:rFonts w:ascii="Calibri" w:hAnsi="Calibri" w:cstheme="minorHAnsi"/>
+          <w:color w:val="000000"/>
+          <w:sz w:val="20"/>
+          <w:szCs w:val="20"/>
+        </w:rPr>
+        <w:t xml:space="preserve"> against me?</w:t>
       </w:r>
     </w:p>
     <w:p>
@@ -16269,7 +18265,27 @@
           <w:szCs w:val="20"/>
         </w:rPr>
         <w:tab/>
-        <w:t>Yes, if you are in default under your contract. But the law says that you can not be unduly harassed or threatened for repayments. If you think you are being unduly harassed or threatened, contact the credit provider’s external dispute resolution scheme or ASIC, or get legal advice.</w:t>
+        <w:t xml:space="preserve">Yes, if you are in default under your contract. But the law says that you </w:t>
+      </w:r>
+      <w:proofErr w:type="spellStart"/>
+      <w:r>
+        <w:rPr>
+          <w:rFonts w:ascii="Calibri" w:hAnsi="Calibri" w:cstheme="minorHAnsi"/>
+          <w:color w:val="000000"/>
+          <w:sz w:val="20"/>
+          <w:szCs w:val="20"/>
+        </w:rPr>
+        <w:t>can not</w:t>
+      </w:r>
+      <w:proofErr w:type="spellEnd"/>
+      <w:r>
+        <w:rPr>
+          <w:rFonts w:ascii="Calibri" w:hAnsi="Calibri" w:cstheme="minorHAnsi"/>
+          <w:color w:val="000000"/>
+          <w:sz w:val="20"/>
+          <w:szCs w:val="20"/>
+        </w:rPr>
+        <w:t xml:space="preserve"> be unduly harassed or threatened for repayments. If you think you are being unduly harassed or threatened, contact the credit provider’s external dispute resolution scheme or ASIC, or get legal advice.</w:t>
       </w:r>
     </w:p>
     <w:p>

</xml_diff>

<commit_message>
Loan Agreement Execution Purchase-Source-PI
</commit_message>
<xml_diff>
--- a/SMSF/Purchase/Source/4. Loan Agreement SMSF PI.docx
+++ b/SMSF/Purchase/Source/4. Loan Agreement SMSF PI.docx
@@ -286,7 +286,6 @@
         </w:rPr>
         <w:tab/>
       </w:r>
-      <w:proofErr w:type="gramStart"/>
       <w:r>
         <w:rPr>
           <w:rFonts w:ascii="Arial" w:hAnsi="Arial" w:cs="Arial"/>
@@ -296,7 +295,6 @@
         </w:rPr>
         <w:t xml:space="preserve">{{ </w:t>
       </w:r>
-      <w:proofErr w:type="spellStart"/>
       <w:r>
         <w:rPr>
           <w:rFonts w:ascii="Arial" w:hAnsi="Arial" w:cs="Arial"/>
@@ -306,8 +304,6 @@
         </w:rPr>
         <w:t>Bordetallnames</w:t>
       </w:r>
-      <w:proofErr w:type="spellEnd"/>
-      <w:proofErr w:type="gramEnd"/>
       <w:r>
         <w:rPr>
           <w:rFonts w:ascii="Arial" w:hAnsi="Arial" w:cs="Arial"/>
@@ -326,7 +322,6 @@
         </w:rPr>
         <w:t xml:space="preserve"> ACN </w:t>
       </w:r>
-      <w:proofErr w:type="gramStart"/>
       <w:r>
         <w:rPr>
           <w:rFonts w:ascii="Arial" w:hAnsi="Arial" w:cs="Arial"/>
@@ -343,9 +338,8 @@
           <w:spacing w:val="-3"/>
           <w:sz w:val="20"/>
         </w:rPr>
-        <w:t>BORDET</w:t>
-      </w:r>
-      <w:proofErr w:type="gramEnd"/>
+        <w:t>BORDET1ACN</w:t>
+      </w:r>
       <w:r>
         <w:rPr>
           <w:rFonts w:ascii="Arial" w:hAnsi="Arial" w:cs="Arial"/>
@@ -353,9 +347,8 @@
           <w:spacing w:val="-3"/>
           <w:sz w:val="20"/>
         </w:rPr>
-        <w:t>1</w:t>
-      </w:r>
-      <w:proofErr w:type="gramStart"/>
+        <w:t xml:space="preserve"> }}</w:t>
+      </w:r>
       <w:r>
         <w:rPr>
           <w:rFonts w:ascii="Arial" w:hAnsi="Arial" w:cs="Arial"/>
@@ -363,7 +356,7 @@
           <w:spacing w:val="-3"/>
           <w:sz w:val="20"/>
         </w:rPr>
-        <w:t>ACN</w:t>
+        <w:t xml:space="preserve"> as trustee for </w:t>
       </w:r>
       <w:r>
         <w:rPr>
@@ -372,9 +365,8 @@
           <w:spacing w:val="-3"/>
           <w:sz w:val="20"/>
         </w:rPr>
-        <w:t xml:space="preserve"> }</w:t>
-      </w:r>
-      <w:proofErr w:type="gramEnd"/>
+        <w:t xml:space="preserve">{{ </w:t>
+      </w:r>
       <w:r>
         <w:rPr>
           <w:rFonts w:ascii="Arial" w:hAnsi="Arial" w:cs="Arial"/>
@@ -382,7 +374,7 @@
           <w:spacing w:val="-3"/>
           <w:sz w:val="20"/>
         </w:rPr>
-        <w:t>}</w:t>
+        <w:t>BORDET1TRUSTNAME</w:t>
       </w:r>
       <w:r>
         <w:rPr>
@@ -391,65 +383,7 @@
           <w:spacing w:val="-3"/>
           <w:sz w:val="20"/>
         </w:rPr>
-        <w:t xml:space="preserve"> as trustee for </w:t>
-      </w:r>
-      <w:proofErr w:type="gramStart"/>
-      <w:r>
-        <w:rPr>
-          <w:rFonts w:ascii="Arial" w:hAnsi="Arial" w:cs="Arial"/>
-          <w:b/>
-          <w:spacing w:val="-3"/>
-          <w:sz w:val="20"/>
-        </w:rPr>
-        <w:t xml:space="preserve">{{ </w:t>
-      </w:r>
-      <w:r>
-        <w:rPr>
-          <w:rFonts w:ascii="Arial" w:hAnsi="Arial" w:cs="Arial"/>
-          <w:b/>
-          <w:spacing w:val="-3"/>
-          <w:sz w:val="20"/>
-        </w:rPr>
-        <w:t>BORDET</w:t>
-      </w:r>
-      <w:proofErr w:type="gramEnd"/>
-      <w:r>
-        <w:rPr>
-          <w:rFonts w:ascii="Arial" w:hAnsi="Arial" w:cs="Arial"/>
-          <w:b/>
-          <w:spacing w:val="-3"/>
-          <w:sz w:val="20"/>
-        </w:rPr>
-        <w:t>1</w:t>
-      </w:r>
-      <w:proofErr w:type="gramStart"/>
-      <w:r>
-        <w:rPr>
-          <w:rFonts w:ascii="Arial" w:hAnsi="Arial" w:cs="Arial"/>
-          <w:b/>
-          <w:spacing w:val="-3"/>
-          <w:sz w:val="20"/>
-        </w:rPr>
-        <w:t>TRUSTNAME</w:t>
-      </w:r>
-      <w:r>
-        <w:rPr>
-          <w:rFonts w:ascii="Arial" w:hAnsi="Arial" w:cs="Arial"/>
-          <w:b/>
-          <w:spacing w:val="-3"/>
-          <w:sz w:val="20"/>
-        </w:rPr>
-        <w:t xml:space="preserve"> }</w:t>
-      </w:r>
-      <w:proofErr w:type="gramEnd"/>
-      <w:r>
-        <w:rPr>
-          <w:rFonts w:ascii="Arial" w:hAnsi="Arial" w:cs="Arial"/>
-          <w:b/>
-          <w:spacing w:val="-3"/>
-          <w:sz w:val="20"/>
-        </w:rPr>
-        <w:t>}</w:t>
+        <w:t xml:space="preserve"> }}</w:t>
       </w:r>
       <w:r>
         <w:rPr>
@@ -467,7 +401,6 @@
         </w:rPr>
         <w:t xml:space="preserve"> </w:t>
       </w:r>
-      <w:proofErr w:type="gramStart"/>
       <w:r>
         <w:rPr>
           <w:rFonts w:ascii="Arial" w:hAnsi="Arial" w:cs="Arial"/>
@@ -485,7 +418,6 @@
         </w:rPr>
         <w:t>BORDET</w:t>
       </w:r>
-      <w:proofErr w:type="gramEnd"/>
       <w:r>
         <w:rPr>
           <w:rFonts w:ascii="Arial" w:hAnsi="Arial" w:cs="Arial"/>
@@ -700,7 +632,6 @@
         </w:rPr>
         <w:tab/>
       </w:r>
-      <w:proofErr w:type="gramStart"/>
       <w:r>
         <w:rPr>
           <w:rFonts w:ascii="Arial" w:hAnsi="Arial" w:cs="Arial"/>
@@ -721,7 +652,6 @@
         </w:rPr>
         <w:t>LOANNUMBER</w:t>
       </w:r>
-      <w:proofErr w:type="gramEnd"/>
       <w:r>
         <w:rPr>
           <w:rFonts w:ascii="Arial" w:hAnsi="Arial" w:cs="Arial"/>
@@ -816,53 +746,21 @@
           <w:rFonts w:ascii="Arial" w:hAnsi="Arial" w:cs="Arial"/>
           <w:sz w:val="20"/>
         </w:rPr>
-        <w:t xml:space="preserve"> not contain </w:t>
-      </w:r>
-      <w:proofErr w:type="gramStart"/>
+        <w:t xml:space="preserve"> not contain all of the terms </w:t>
+      </w:r>
       <w:r>
         <w:rPr>
           <w:rFonts w:ascii="Arial" w:hAnsi="Arial" w:cs="Arial"/>
           <w:sz w:val="20"/>
         </w:rPr>
-        <w:t>all of</w:t>
-      </w:r>
-      <w:proofErr w:type="gramEnd"/>
+        <w:t xml:space="preserve">and conditions </w:t>
+      </w:r>
       <w:r>
         <w:rPr>
           <w:rFonts w:ascii="Arial" w:hAnsi="Arial" w:cs="Arial"/>
           <w:sz w:val="20"/>
         </w:rPr>
-        <w:t xml:space="preserve"> the terms </w:t>
-      </w:r>
-      <w:r>
-        <w:rPr>
-          <w:rFonts w:ascii="Arial" w:hAnsi="Arial" w:cs="Arial"/>
-          <w:sz w:val="20"/>
-        </w:rPr>
-        <w:t xml:space="preserve">and conditions </w:t>
-      </w:r>
-      <w:r>
-        <w:rPr>
-          <w:rFonts w:ascii="Arial" w:hAnsi="Arial" w:cs="Arial"/>
-          <w:sz w:val="20"/>
-        </w:rPr>
-        <w:t xml:space="preserve">of your loan or </w:t>
-      </w:r>
-      <w:proofErr w:type="gramStart"/>
-      <w:r>
-        <w:rPr>
-          <w:rFonts w:ascii="Arial" w:hAnsi="Arial" w:cs="Arial"/>
-          <w:sz w:val="20"/>
-        </w:rPr>
-        <w:t>all of</w:t>
-      </w:r>
-      <w:proofErr w:type="gramEnd"/>
-      <w:r>
-        <w:rPr>
-          <w:rFonts w:ascii="Arial" w:hAnsi="Arial" w:cs="Arial"/>
-          <w:sz w:val="20"/>
-        </w:rPr>
-        <w:t xml:space="preserve"> the information we are required by law to give you before </w:t>
+        <w:t xml:space="preserve">of your loan or all of the information we are required by law to give you before </w:t>
       </w:r>
       <w:r>
         <w:rPr>
@@ -1283,23 +1181,7 @@
           <w:rFonts w:ascii="Arial" w:hAnsi="Arial" w:cs="Arial"/>
           <w:sz w:val="20"/>
         </w:rPr>
-        <w:t xml:space="preserve">    (charges | map(attribute='</w:t>
-      </w:r>
-      <w:proofErr w:type="spellStart"/>
-      <w:r>
-        <w:rPr>
-          <w:rFonts w:ascii="Arial" w:hAnsi="Arial" w:cs="Arial"/>
-          <w:sz w:val="20"/>
-        </w:rPr>
-        <w:t>charge_amount</w:t>
-      </w:r>
-      <w:proofErr w:type="spellEnd"/>
-      <w:r>
-        <w:rPr>
-          <w:rFonts w:ascii="Arial" w:hAnsi="Arial" w:cs="Arial"/>
-          <w:sz w:val="20"/>
-        </w:rPr>
-        <w:t>') | sum)</w:t>
+        <w:t xml:space="preserve">    (charges | map(attribute='charge_amount') | sum)</w:t>
       </w:r>
     </w:p>
     <w:p>
@@ -1331,23 +1213,7 @@
           <w:rFonts w:ascii="Arial" w:hAnsi="Arial" w:cs="Arial"/>
           <w:sz w:val="20"/>
         </w:rPr>
-        <w:t xml:space="preserve">{%p if </w:t>
-      </w:r>
-      <w:proofErr w:type="spellStart"/>
-      <w:r>
-        <w:rPr>
-          <w:rFonts w:ascii="Arial" w:hAnsi="Arial" w:cs="Arial"/>
-          <w:sz w:val="20"/>
-        </w:rPr>
-        <w:t>LMI_Fee</w:t>
-      </w:r>
-      <w:proofErr w:type="spellEnd"/>
-      <w:r>
-        <w:rPr>
-          <w:rFonts w:ascii="Arial" w:hAnsi="Arial" w:cs="Arial"/>
-          <w:sz w:val="20"/>
-        </w:rPr>
-        <w:t xml:space="preserve"> %}</w:t>
+        <w:t>{%p if LMI_Fee %}</w:t>
       </w:r>
     </w:p>
     <w:p>
@@ -1363,23 +1229,7 @@
           <w:rFonts w:ascii="Arial" w:hAnsi="Arial" w:cs="Arial"/>
           <w:sz w:val="20"/>
         </w:rPr>
-        <w:t xml:space="preserve">{% set total = total + </w:t>
-      </w:r>
-      <w:proofErr w:type="spellStart"/>
-      <w:r>
-        <w:rPr>
-          <w:rFonts w:ascii="Arial" w:hAnsi="Arial" w:cs="Arial"/>
-          <w:sz w:val="20"/>
-        </w:rPr>
-        <w:t>LMI_Fee</w:t>
-      </w:r>
-      <w:proofErr w:type="spellEnd"/>
-      <w:r>
-        <w:rPr>
-          <w:rFonts w:ascii="Arial" w:hAnsi="Arial" w:cs="Arial"/>
-          <w:sz w:val="20"/>
-        </w:rPr>
-        <w:t xml:space="preserve"> %}</w:t>
+        <w:t>{% set total = total + LMI_Fee %}</w:t>
       </w:r>
     </w:p>
     <w:p>
@@ -1487,7 +1337,7 @@
           <w:noProof/>
           <w:sz w:val="20"/>
         </w:rPr>
-        <w:t>20 December 2025</w:t>
+        <w:t>12 January 2026</w:t>
       </w:r>
       <w:r>
         <w:rPr>
@@ -1800,7 +1650,6 @@
               </w:rPr>
               <w:t>$</w:t>
             </w:r>
-            <w:proofErr w:type="gramStart"/>
             <w:r>
               <w:rPr>
                 <w:rFonts w:ascii="Arial" w:hAnsi="Arial" w:cs="Arial"/>
@@ -1809,7 +1658,6 @@
               </w:rPr>
               <w:t>{{ "</w:t>
             </w:r>
-            <w:proofErr w:type="gramEnd"/>
             <w:r>
               <w:rPr>
                 <w:rFonts w:ascii="Arial" w:hAnsi="Arial" w:cs="Arial"/>
@@ -1818,7 +1666,6 @@
               </w:rPr>
               <w:t>{:,.2f}</w:t>
             </w:r>
-            <w:proofErr w:type="gramStart"/>
             <w:r>
               <w:rPr>
                 <w:rFonts w:ascii="Arial" w:hAnsi="Arial" w:cs="Arial"/>
@@ -1827,7 +1674,6 @@
               </w:rPr>
               <w:t>".format</w:t>
             </w:r>
-            <w:proofErr w:type="gramEnd"/>
             <w:r>
               <w:rPr>
                 <w:rFonts w:ascii="Arial" w:hAnsi="Arial" w:cs="Arial"/>
@@ -1845,23 +1691,13 @@
               </w:rPr>
               <w:t>ADVANCEAMOUNT</w:t>
             </w:r>
-            <w:proofErr w:type="gramStart"/>
             <w:r>
               <w:rPr>
                 <w:rFonts w:ascii="Arial" w:hAnsi="Arial" w:cs="Arial"/>
                 <w:b/>
                 <w:sz w:val="20"/>
               </w:rPr>
-              <w:t>) }</w:t>
-            </w:r>
-            <w:proofErr w:type="gramEnd"/>
-            <w:r>
-              <w:rPr>
-                <w:rFonts w:ascii="Arial" w:hAnsi="Arial" w:cs="Arial"/>
-                <w:b/>
-                <w:sz w:val="20"/>
-              </w:rPr>
-              <w:t>}</w:t>
+              <w:t>) }}</w:t>
             </w:r>
           </w:p>
           <w:p>
@@ -2078,7 +1914,6 @@
               </w:rPr>
               <w:t xml:space="preserve">Account </w:t>
             </w:r>
-            <w:proofErr w:type="gramStart"/>
             <w:r>
               <w:rPr>
                 <w:rFonts w:ascii="Arial" w:hAnsi="Arial" w:cs="Arial"/>
@@ -2093,7 +1928,6 @@
               </w:rPr>
               <w:t>LOANNUMBER</w:t>
             </w:r>
-            <w:proofErr w:type="gramEnd"/>
             <w:r>
               <w:rPr>
                 <w:rFonts w:ascii="Arial" w:hAnsi="Arial" w:cs="Arial"/>
@@ -2134,7 +1968,6 @@
               </w:rPr>
               <w:t>$</w:t>
             </w:r>
-            <w:proofErr w:type="gramStart"/>
             <w:r>
               <w:rPr>
                 <w:rFonts w:ascii="Arial" w:hAnsi="Arial" w:cs="Arial"/>
@@ -2142,7 +1975,6 @@
               </w:rPr>
               <w:t>{{ "</w:t>
             </w:r>
-            <w:proofErr w:type="gramEnd"/>
             <w:r>
               <w:rPr>
                 <w:rFonts w:ascii="Arial" w:hAnsi="Arial" w:cs="Arial"/>
@@ -2150,21 +1982,12 @@
               </w:rPr>
               <w:t>{:,.2f}</w:t>
             </w:r>
-            <w:proofErr w:type="gramStart"/>
-            <w:r>
-              <w:rPr>
-                <w:rFonts w:ascii="Arial" w:hAnsi="Arial" w:cs="Arial"/>
-                <w:sz w:val="20"/>
-              </w:rPr>
-              <w:t>".format</w:t>
-            </w:r>
-            <w:proofErr w:type="gramEnd"/>
-            <w:r>
-              <w:rPr>
-                <w:rFonts w:ascii="Arial" w:hAnsi="Arial" w:cs="Arial"/>
-                <w:sz w:val="20"/>
-              </w:rPr>
-              <w:t>(</w:t>
+            <w:r>
+              <w:rPr>
+                <w:rFonts w:ascii="Arial" w:hAnsi="Arial" w:cs="Arial"/>
+                <w:sz w:val="20"/>
+              </w:rPr>
+              <w:t>".format(</w:t>
             </w:r>
             <w:r>
               <w:rPr>
@@ -2173,21 +1996,12 @@
               </w:rPr>
               <w:t>ADVANCEAMOUNT</w:t>
             </w:r>
-            <w:proofErr w:type="gramStart"/>
-            <w:r>
-              <w:rPr>
-                <w:rFonts w:ascii="Arial" w:hAnsi="Arial" w:cs="Arial"/>
-                <w:sz w:val="20"/>
-              </w:rPr>
-              <w:t>) }</w:t>
-            </w:r>
-            <w:proofErr w:type="gramEnd"/>
-            <w:r>
-              <w:rPr>
-                <w:rFonts w:ascii="Arial" w:hAnsi="Arial" w:cs="Arial"/>
-                <w:sz w:val="20"/>
-              </w:rPr>
-              <w:t>}</w:t>
+            <w:r>
+              <w:rPr>
+                <w:rFonts w:ascii="Arial" w:hAnsi="Arial" w:cs="Arial"/>
+                <w:sz w:val="20"/>
+              </w:rPr>
+              <w:t>) }}</w:t>
             </w:r>
           </w:p>
           <w:p>
@@ -2450,7 +2264,6 @@
               </w:rPr>
               <w:t xml:space="preserve">Account </w:t>
             </w:r>
-            <w:proofErr w:type="gramStart"/>
             <w:r>
               <w:rPr>
                 <w:rFonts w:ascii="Arial" w:hAnsi="Arial" w:cs="Arial"/>
@@ -2465,7 +2278,6 @@
               </w:rPr>
               <w:t>LOANNUMBER</w:t>
             </w:r>
-            <w:proofErr w:type="gramEnd"/>
             <w:r>
               <w:rPr>
                 <w:rFonts w:ascii="Arial" w:hAnsi="Arial" w:cs="Arial"/>
@@ -2561,31 +2373,14 @@
                 <w:noProof/>
                 <w:sz w:val="20"/>
               </w:rPr>
-              <w:t xml:space="preserve"> </w:t>
-            </w:r>
-            <w:proofErr w:type="gramStart"/>
-            <w:r>
-              <w:rPr>
-                <w:rFonts w:ascii="Arial" w:hAnsi="Arial" w:cs="Arial"/>
-                <w:noProof/>
-                <w:sz w:val="20"/>
-              </w:rPr>
-              <w:t>}}</w:t>
-            </w:r>
-            <w:r>
-              <w:rPr>
-                <w:rFonts w:ascii="Arial" w:hAnsi="Arial" w:cs="Arial"/>
-                <w:sz w:val="20"/>
-              </w:rPr>
-              <w:t>%</w:t>
-            </w:r>
-            <w:proofErr w:type="gramEnd"/>
-            <w:r>
-              <w:rPr>
-                <w:rFonts w:ascii="Arial" w:hAnsi="Arial" w:cs="Arial"/>
-                <w:sz w:val="20"/>
-              </w:rPr>
-              <w:t xml:space="preserve"> </w:t>
+              <w:t xml:space="preserve"> }}</w:t>
+            </w:r>
+            <w:r>
+              <w:rPr>
+                <w:rFonts w:ascii="Arial" w:hAnsi="Arial" w:cs="Arial"/>
+                <w:sz w:val="20"/>
+              </w:rPr>
+              <w:t xml:space="preserve">% </w:t>
             </w:r>
             <w:r>
               <w:rPr>
@@ -2830,7 +2625,6 @@
               </w:rPr>
               <w:t xml:space="preserve">Account </w:t>
             </w:r>
-            <w:proofErr w:type="gramStart"/>
             <w:r>
               <w:rPr>
                 <w:rFonts w:ascii="Arial" w:hAnsi="Arial" w:cs="Arial"/>
@@ -2845,7 +2639,6 @@
               </w:rPr>
               <w:t>LOANNUMBER</w:t>
             </w:r>
-            <w:proofErr w:type="gramEnd"/>
             <w:r>
               <w:rPr>
                 <w:rFonts w:ascii="Arial" w:hAnsi="Arial" w:cs="Arial"/>
@@ -3064,7 +2857,6 @@
               </w:rPr>
               <w:t xml:space="preserve">Account </w:t>
             </w:r>
-            <w:proofErr w:type="gramStart"/>
             <w:r>
               <w:rPr>
                 <w:rFonts w:ascii="Arial" w:hAnsi="Arial" w:cs="Arial"/>
@@ -3079,7 +2871,6 @@
               </w:rPr>
               <w:t>LOANNUMBER</w:t>
             </w:r>
-            <w:proofErr w:type="gramEnd"/>
             <w:r>
               <w:rPr>
                 <w:rFonts w:ascii="Arial" w:hAnsi="Arial" w:cs="Arial"/>
@@ -3164,7 +2955,6 @@
                 <w:sz w:val="20"/>
               </w:rPr>
             </w:pPr>
-            <w:proofErr w:type="gramStart"/>
             <w:r>
               <w:rPr>
                 <w:rFonts w:ascii="Arial" w:hAnsi="Arial" w:cs="Arial"/>
@@ -3173,7 +2963,6 @@
               </w:rPr>
               <w:t xml:space="preserve">{{ </w:t>
             </w:r>
-            <w:proofErr w:type="spellStart"/>
             <w:r>
               <w:rPr>
                 <w:rFonts w:ascii="Arial" w:hAnsi="Arial" w:cs="Arial"/>
@@ -3198,8 +2987,6 @@
               </w:rPr>
               <w:t>Repayments</w:t>
             </w:r>
-            <w:proofErr w:type="spellEnd"/>
-            <w:proofErr w:type="gramEnd"/>
             <w:r>
               <w:rPr>
                 <w:rFonts w:ascii="Arial" w:hAnsi="Arial" w:cs="Arial"/>
@@ -3314,7 +3101,6 @@
               </w:rPr>
               <w:t xml:space="preserve">{% if </w:t>
             </w:r>
-            <w:proofErr w:type="spellStart"/>
             <w:r>
               <w:rPr>
                 <w:rFonts w:ascii="Arial" w:hAnsi="Arial" w:cs="Arial"/>
@@ -3322,7 +3108,6 @@
               </w:rPr>
               <w:t>RepaymentAmount</w:t>
             </w:r>
-            <w:proofErr w:type="spellEnd"/>
             <w:r>
               <w:rPr>
                 <w:rFonts w:ascii="Arial" w:hAnsi="Arial" w:cs="Arial"/>
@@ -3389,7 +3174,6 @@
               </w:rPr>
               <w:t xml:space="preserve">Account </w:t>
             </w:r>
-            <w:proofErr w:type="gramStart"/>
             <w:r>
               <w:rPr>
                 <w:rFonts w:ascii="Arial" w:hAnsi="Arial" w:cs="Arial"/>
@@ -3404,7 +3188,6 @@
               </w:rPr>
               <w:t>LOANNUMBER</w:t>
             </w:r>
-            <w:proofErr w:type="gramEnd"/>
             <w:r>
               <w:rPr>
                 <w:rFonts w:ascii="Arial" w:hAnsi="Arial" w:cs="Arial"/>
@@ -3446,7 +3229,6 @@
               </w:rPr>
               <w:t>$</w:t>
             </w:r>
-            <w:proofErr w:type="gramStart"/>
             <w:r>
               <w:rPr>
                 <w:rFonts w:ascii="Arial" w:hAnsi="Arial" w:cs="Arial"/>
@@ -3454,7 +3236,6 @@
               </w:rPr>
               <w:t>{{ "</w:t>
             </w:r>
-            <w:proofErr w:type="gramEnd"/>
             <w:r>
               <w:rPr>
                 <w:rFonts w:ascii="Arial" w:hAnsi="Arial" w:cs="Arial"/>
@@ -3462,23 +3243,13 @@
               </w:rPr>
               <w:t>{:,.2f}</w:t>
             </w:r>
-            <w:proofErr w:type="gramStart"/>
-            <w:r>
-              <w:rPr>
-                <w:rFonts w:ascii="Arial" w:hAnsi="Arial" w:cs="Arial"/>
-                <w:sz w:val="20"/>
-              </w:rPr>
-              <w:t>".format</w:t>
-            </w:r>
-            <w:proofErr w:type="gramEnd"/>
-            <w:r>
-              <w:rPr>
-                <w:rFonts w:ascii="Arial" w:hAnsi="Arial" w:cs="Arial"/>
-                <w:sz w:val="20"/>
-              </w:rPr>
-              <w:t>(</w:t>
-            </w:r>
-            <w:proofErr w:type="spellStart"/>
+            <w:r>
+              <w:rPr>
+                <w:rFonts w:ascii="Arial" w:hAnsi="Arial" w:cs="Arial"/>
+                <w:sz w:val="20"/>
+              </w:rPr>
+              <w:t>".format(</w:t>
+            </w:r>
             <w:r>
               <w:rPr>
                 <w:rFonts w:ascii="Arial" w:hAnsi="Arial" w:cs="Arial"/>
@@ -3486,22 +3257,12 @@
               </w:rPr>
               <w:t>RepaymentAmount</w:t>
             </w:r>
-            <w:proofErr w:type="spellEnd"/>
-            <w:proofErr w:type="gramStart"/>
-            <w:r>
-              <w:rPr>
-                <w:rFonts w:ascii="Arial" w:hAnsi="Arial" w:cs="Arial"/>
-                <w:sz w:val="20"/>
-              </w:rPr>
-              <w:t>) }</w:t>
-            </w:r>
-            <w:proofErr w:type="gramEnd"/>
-            <w:r>
-              <w:rPr>
-                <w:rFonts w:ascii="Arial" w:hAnsi="Arial" w:cs="Arial"/>
-                <w:sz w:val="20"/>
-              </w:rPr>
-              <w:t>}</w:t>
+            <w:r>
+              <w:rPr>
+                <w:rFonts w:ascii="Arial" w:hAnsi="Arial" w:cs="Arial"/>
+                <w:sz w:val="20"/>
+              </w:rPr>
+              <w:t>) }}</w:t>
             </w:r>
           </w:p>
           <w:p>
@@ -3567,21 +3328,12 @@
               </w:rPr>
               <w:t xml:space="preserve">{%tr if </w:t>
             </w:r>
-            <w:proofErr w:type="spellStart"/>
-            <w:r>
-              <w:rPr>
-                <w:rFonts w:ascii="Arial" w:hAnsi="Arial" w:cs="Arial"/>
-                <w:sz w:val="20"/>
-              </w:rPr>
-              <w:t>number_of_repayments</w:t>
-            </w:r>
-            <w:proofErr w:type="spellEnd"/>
-            <w:r>
-              <w:rPr>
-                <w:rFonts w:ascii="Arial" w:hAnsi="Arial" w:cs="Arial"/>
-                <w:sz w:val="20"/>
-              </w:rPr>
-              <w:t xml:space="preserve"> &lt;= 84</w:t>
+            <w:r>
+              <w:rPr>
+                <w:rFonts w:ascii="Arial" w:hAnsi="Arial" w:cs="Arial"/>
+                <w:sz w:val="20"/>
+              </w:rPr>
+              <w:t>number_of_repayments &lt;= 84</w:t>
             </w:r>
             <w:r>
               <w:rPr>
@@ -4235,42 +3987,22 @@
                 <w:u w:val="single"/>
               </w:rPr>
             </w:pPr>
-            <w:proofErr w:type="gramStart"/>
             <w:r>
               <w:rPr>
                 <w:rFonts w:ascii="Arial" w:hAnsi="Arial" w:cs="Arial"/>
                 <w:sz w:val="20"/>
                 <w:u w:val="single"/>
               </w:rPr>
-              <w:t xml:space="preserve">{{ </w:t>
-            </w:r>
-            <w:proofErr w:type="spellStart"/>
+              <w:t>{{ charge.c</w:t>
+            </w:r>
             <w:r>
               <w:rPr>
                 <w:rFonts w:ascii="Arial" w:hAnsi="Arial" w:cs="Arial"/>
                 <w:sz w:val="20"/>
                 <w:u w:val="single"/>
               </w:rPr>
-              <w:t>charge</w:t>
-            </w:r>
-            <w:proofErr w:type="gramEnd"/>
-            <w:r>
-              <w:rPr>
-                <w:rFonts w:ascii="Arial" w:hAnsi="Arial" w:cs="Arial"/>
-                <w:sz w:val="20"/>
-                <w:u w:val="single"/>
-              </w:rPr>
-              <w:t>.c</w:t>
-            </w:r>
-            <w:r>
-              <w:rPr>
-                <w:rFonts w:ascii="Arial" w:hAnsi="Arial" w:cs="Arial"/>
-                <w:sz w:val="20"/>
-                <w:u w:val="single"/>
-              </w:rPr>
               <w:t>harge_name</w:t>
             </w:r>
-            <w:proofErr w:type="spellEnd"/>
             <w:r>
               <w:rPr>
                 <w:rFonts w:ascii="Arial" w:hAnsi="Arial" w:cs="Arial"/>
@@ -4320,24 +4052,13 @@
               </w:rPr>
               <w:t xml:space="preserve"> if </w:t>
             </w:r>
-            <w:proofErr w:type="spellStart"/>
-            <w:proofErr w:type="gramStart"/>
-            <w:r>
-              <w:rPr>
-                <w:rFonts w:ascii="Arial" w:hAnsi="Arial" w:cs="Arial"/>
-                <w:sz w:val="20"/>
-              </w:rPr>
-              <w:t>charge.charge</w:t>
-            </w:r>
-            <w:proofErr w:type="gramEnd"/>
-            <w:r>
-              <w:rPr>
-                <w:rFonts w:ascii="Arial" w:hAnsi="Arial" w:cs="Arial"/>
-                <w:sz w:val="20"/>
-              </w:rPr>
-              <w:t>_amount</w:t>
-            </w:r>
-            <w:proofErr w:type="spellEnd"/>
+            <w:r>
+              <w:rPr>
+                <w:rFonts w:ascii="Arial" w:hAnsi="Arial" w:cs="Arial"/>
+                <w:sz w:val="20"/>
+              </w:rPr>
+              <w:t>charge.charge_amount</w:t>
+            </w:r>
             <w:r>
               <w:rPr>
                 <w:rFonts w:ascii="Arial" w:hAnsi="Arial" w:cs="Arial"/>
@@ -4362,21 +4083,12 @@
               <w:lastRenderedPageBreak/>
               <w:t>$</w:t>
             </w:r>
-            <w:proofErr w:type="gramStart"/>
-            <w:r>
-              <w:rPr>
-                <w:rFonts w:ascii="Arial" w:hAnsi="Arial" w:cs="Arial"/>
-                <w:sz w:val="20"/>
-              </w:rPr>
-              <w:t>{{ "</w:t>
-            </w:r>
-            <w:proofErr w:type="gramEnd"/>
-            <w:r>
-              <w:rPr>
-                <w:rFonts w:ascii="Arial" w:hAnsi="Arial" w:cs="Arial"/>
-                <w:sz w:val="20"/>
-              </w:rPr>
-              <w:t>{:</w:t>
+            <w:r>
+              <w:rPr>
+                <w:rFonts w:ascii="Arial" w:hAnsi="Arial" w:cs="Arial"/>
+                <w:sz w:val="20"/>
+              </w:rPr>
+              <w:t>{{ "{:</w:t>
             </w:r>
             <w:r>
               <w:rPr>
@@ -4390,57 +4102,21 @@
                 <w:rFonts w:ascii="Arial" w:hAnsi="Arial" w:cs="Arial"/>
                 <w:sz w:val="20"/>
               </w:rPr>
-              <w:t>.2f}</w:t>
-            </w:r>
-            <w:proofErr w:type="gramStart"/>
-            <w:r>
-              <w:rPr>
-                <w:rFonts w:ascii="Arial" w:hAnsi="Arial" w:cs="Arial"/>
-                <w:sz w:val="20"/>
-              </w:rPr>
-              <w:t>".format</w:t>
-            </w:r>
-            <w:proofErr w:type="gramEnd"/>
-            <w:r>
-              <w:rPr>
-                <w:rFonts w:ascii="Arial" w:hAnsi="Arial" w:cs="Arial"/>
-                <w:sz w:val="20"/>
-              </w:rPr>
-              <w:t>(</w:t>
-            </w:r>
-            <w:proofErr w:type="spellStart"/>
-            <w:proofErr w:type="gramStart"/>
-            <w:r>
-              <w:rPr>
-                <w:rFonts w:ascii="Arial" w:hAnsi="Arial" w:cs="Arial"/>
-                <w:sz w:val="20"/>
-              </w:rPr>
-              <w:t>charge.charge</w:t>
-            </w:r>
-            <w:proofErr w:type="gramEnd"/>
-            <w:r>
-              <w:rPr>
-                <w:rFonts w:ascii="Arial" w:hAnsi="Arial" w:cs="Arial"/>
-                <w:sz w:val="20"/>
-              </w:rPr>
-              <w:t>_amount</w:t>
-            </w:r>
-            <w:proofErr w:type="spellEnd"/>
-            <w:proofErr w:type="gramStart"/>
-            <w:r>
-              <w:rPr>
-                <w:rFonts w:ascii="Arial" w:hAnsi="Arial" w:cs="Arial"/>
-                <w:sz w:val="20"/>
-              </w:rPr>
-              <w:t>) }</w:t>
-            </w:r>
-            <w:proofErr w:type="gramEnd"/>
-            <w:r>
-              <w:rPr>
-                <w:rFonts w:ascii="Arial" w:hAnsi="Arial" w:cs="Arial"/>
-                <w:sz w:val="20"/>
-              </w:rPr>
-              <w:t>}</w:t>
+              <w:t>.2f}".format(</w:t>
+            </w:r>
+            <w:r>
+              <w:rPr>
+                <w:rFonts w:ascii="Arial" w:hAnsi="Arial" w:cs="Arial"/>
+                <w:sz w:val="20"/>
+              </w:rPr>
+              <w:t>charge.charge_amount</w:t>
+            </w:r>
+            <w:r>
+              <w:rPr>
+                <w:rFonts w:ascii="Arial" w:hAnsi="Arial" w:cs="Arial"/>
+                <w:sz w:val="20"/>
+              </w:rPr>
+              <w:t>) }}</w:t>
             </w:r>
           </w:p>
           <w:p>
@@ -4506,25 +4182,7 @@
                 <w:u w:val="single"/>
               </w:rPr>
               <w:lastRenderedPageBreak/>
-              <w:t xml:space="preserve">{%tr </w:t>
-            </w:r>
-            <w:proofErr w:type="spellStart"/>
-            <w:r>
-              <w:rPr>
-                <w:rFonts w:ascii="Arial" w:hAnsi="Arial" w:cs="Arial"/>
-                <w:sz w:val="20"/>
-                <w:u w:val="single"/>
-              </w:rPr>
-              <w:t>endfor</w:t>
-            </w:r>
-            <w:proofErr w:type="spellEnd"/>
-            <w:r>
-              <w:rPr>
-                <w:rFonts w:ascii="Arial" w:hAnsi="Arial" w:cs="Arial"/>
-                <w:sz w:val="20"/>
-                <w:u w:val="single"/>
-              </w:rPr>
-              <w:t xml:space="preserve"> %}</w:t>
+              <w:t>{%tr endfor %}</w:t>
             </w:r>
           </w:p>
         </w:tc>
@@ -4749,7 +4407,6 @@
               </w:rPr>
               <w:t xml:space="preserve">{%tr if </w:t>
             </w:r>
-            <w:proofErr w:type="spellStart"/>
             <w:r>
               <w:rPr>
                 <w:rFonts w:ascii="Arial" w:hAnsi="Arial" w:cs="Arial"/>
@@ -4757,7 +4414,6 @@
               </w:rPr>
               <w:t>security_duty</w:t>
             </w:r>
-            <w:proofErr w:type="spellEnd"/>
             <w:r>
               <w:rPr>
                 <w:rFonts w:ascii="Arial" w:hAnsi="Arial" w:cs="Arial"/>
@@ -4867,7 +4523,6 @@
               </w:rPr>
               <w:t>$</w:t>
             </w:r>
-            <w:proofErr w:type="gramStart"/>
             <w:r>
               <w:rPr>
                 <w:rFonts w:ascii="Arial" w:hAnsi="Arial" w:cs="Arial"/>
@@ -4890,7 +4545,6 @@
               </w:rPr>
               <w:t xml:space="preserve">  [</w:t>
             </w:r>
-            <w:proofErr w:type="gramEnd"/>
             <w:r>
               <w:rPr>
                 <w:rFonts w:ascii="Arial" w:hAnsi="Arial" w:cs="Arial"/>
@@ -5134,23 +4788,7 @@
                 <w:rFonts w:ascii="Arial" w:hAnsi="Arial" w:cs="Arial"/>
                 <w:sz w:val="20"/>
               </w:rPr>
-              <w:t xml:space="preserve">{%tr if </w:t>
-            </w:r>
-            <w:proofErr w:type="spellStart"/>
-            <w:r>
-              <w:rPr>
-                <w:rFonts w:ascii="Arial" w:hAnsi="Arial" w:cs="Arial"/>
-                <w:sz w:val="20"/>
-              </w:rPr>
-              <w:t>LMI_Fee</w:t>
-            </w:r>
-            <w:proofErr w:type="spellEnd"/>
-            <w:r>
-              <w:rPr>
-                <w:rFonts w:ascii="Arial" w:hAnsi="Arial" w:cs="Arial"/>
-                <w:sz w:val="20"/>
-              </w:rPr>
-              <w:t xml:space="preserve"> %}</w:t>
+              <w:t>{%tr if LMI_Fee %}</w:t>
             </w:r>
           </w:p>
         </w:tc>
@@ -5246,7 +4884,6 @@
               </w:rPr>
               <w:t xml:space="preserve"> if </w:t>
             </w:r>
-            <w:proofErr w:type="spellStart"/>
             <w:r>
               <w:rPr>
                 <w:rFonts w:ascii="Arial" w:hAnsi="Arial" w:cs="Arial"/>
@@ -5254,7 +4891,6 @@
               </w:rPr>
               <w:t>LMI_Fee</w:t>
             </w:r>
-            <w:proofErr w:type="spellEnd"/>
             <w:r>
               <w:rPr>
                 <w:rFonts w:ascii="Arial" w:hAnsi="Arial" w:cs="Arial"/>
@@ -5278,21 +4914,12 @@
               </w:rPr>
               <w:t>$</w:t>
             </w:r>
-            <w:proofErr w:type="gramStart"/>
-            <w:r>
-              <w:rPr>
-                <w:rFonts w:ascii="Arial" w:hAnsi="Arial" w:cs="Arial"/>
-                <w:sz w:val="20"/>
-              </w:rPr>
-              <w:t>{{ "</w:t>
-            </w:r>
-            <w:proofErr w:type="gramEnd"/>
-            <w:r>
-              <w:rPr>
-                <w:rFonts w:ascii="Arial" w:hAnsi="Arial" w:cs="Arial"/>
-                <w:sz w:val="20"/>
-              </w:rPr>
-              <w:t>{:</w:t>
+            <w:r>
+              <w:rPr>
+                <w:rFonts w:ascii="Arial" w:hAnsi="Arial" w:cs="Arial"/>
+                <w:sz w:val="20"/>
+              </w:rPr>
+              <w:t>{{ "{:</w:t>
             </w:r>
             <w:r>
               <w:rPr>
@@ -5306,25 +4933,8 @@
                 <w:rFonts w:ascii="Arial" w:hAnsi="Arial" w:cs="Arial"/>
                 <w:sz w:val="20"/>
               </w:rPr>
-              <w:t>.2f}</w:t>
-            </w:r>
-            <w:proofErr w:type="gramStart"/>
-            <w:r>
-              <w:rPr>
-                <w:rFonts w:ascii="Arial" w:hAnsi="Arial" w:cs="Arial"/>
-                <w:sz w:val="20"/>
-              </w:rPr>
-              <w:t>".format</w:t>
-            </w:r>
-            <w:proofErr w:type="gramEnd"/>
-            <w:r>
-              <w:rPr>
-                <w:rFonts w:ascii="Arial" w:hAnsi="Arial" w:cs="Arial"/>
-                <w:sz w:val="20"/>
-              </w:rPr>
-              <w:t>(</w:t>
-            </w:r>
-            <w:proofErr w:type="spellStart"/>
+              <w:t>.2f}".format(</w:t>
+            </w:r>
             <w:r>
               <w:rPr>
                 <w:rFonts w:ascii="Arial" w:hAnsi="Arial" w:cs="Arial"/>
@@ -5332,22 +4942,12 @@
               </w:rPr>
               <w:t>LMI_Fee</w:t>
             </w:r>
-            <w:proofErr w:type="spellEnd"/>
-            <w:proofErr w:type="gramStart"/>
-            <w:r>
-              <w:rPr>
-                <w:rFonts w:ascii="Arial" w:hAnsi="Arial" w:cs="Arial"/>
-                <w:sz w:val="20"/>
-              </w:rPr>
-              <w:t>) }</w:t>
-            </w:r>
-            <w:proofErr w:type="gramEnd"/>
-            <w:r>
-              <w:rPr>
-                <w:rFonts w:ascii="Arial" w:hAnsi="Arial" w:cs="Arial"/>
-                <w:sz w:val="20"/>
-              </w:rPr>
-              <w:t>}</w:t>
+            <w:r>
+              <w:rPr>
+                <w:rFonts w:ascii="Arial" w:hAnsi="Arial" w:cs="Arial"/>
+                <w:sz w:val="20"/>
+              </w:rPr>
+              <w:t>) }}</w:t>
             </w:r>
           </w:p>
           <w:p>
@@ -5484,25 +5084,7 @@
                 <w:b/>
                 <w:sz w:val="20"/>
               </w:rPr>
-              <w:t xml:space="preserve">Total fees and charges which are </w:t>
-            </w:r>
-            <w:proofErr w:type="gramStart"/>
-            <w:r>
-              <w:rPr>
-                <w:rFonts w:ascii="Arial" w:hAnsi="Arial" w:cs="Arial"/>
-                <w:b/>
-                <w:sz w:val="20"/>
-              </w:rPr>
-              <w:t>definitely payable</w:t>
-            </w:r>
-            <w:proofErr w:type="gramEnd"/>
-            <w:r>
-              <w:rPr>
-                <w:rFonts w:ascii="Arial" w:hAnsi="Arial" w:cs="Arial"/>
-                <w:b/>
-                <w:sz w:val="20"/>
-              </w:rPr>
-              <w:t xml:space="preserve"> (excluding contingent and unascertainable amounts)  </w:t>
+              <w:t xml:space="preserve">Total fees and charges which are definitely payable (excluding contingent and unascertainable amounts)  </w:t>
             </w:r>
           </w:p>
         </w:tc>
@@ -5531,21 +5113,12 @@
               </w:rPr>
               <w:t>$</w:t>
             </w:r>
-            <w:proofErr w:type="gramStart"/>
-            <w:r>
-              <w:rPr>
-                <w:rFonts w:ascii="Arial" w:hAnsi="Arial" w:cs="Arial"/>
-                <w:sz w:val="20"/>
-              </w:rPr>
-              <w:t>{{ "</w:t>
-            </w:r>
-            <w:proofErr w:type="gramEnd"/>
-            <w:r>
-              <w:rPr>
-                <w:rFonts w:ascii="Arial" w:hAnsi="Arial" w:cs="Arial"/>
-                <w:sz w:val="20"/>
-              </w:rPr>
-              <w:t>{:</w:t>
+            <w:r>
+              <w:rPr>
+                <w:rFonts w:ascii="Arial" w:hAnsi="Arial" w:cs="Arial"/>
+                <w:sz w:val="20"/>
+              </w:rPr>
+              <w:t>{{ "{:</w:t>
             </w:r>
             <w:r>
               <w:rPr>
@@ -5559,23 +5132,7 @@
                 <w:rFonts w:ascii="Arial" w:hAnsi="Arial" w:cs="Arial"/>
                 <w:sz w:val="20"/>
               </w:rPr>
-              <w:t>.2f}</w:t>
-            </w:r>
-            <w:proofErr w:type="gramStart"/>
-            <w:r>
-              <w:rPr>
-                <w:rFonts w:ascii="Arial" w:hAnsi="Arial" w:cs="Arial"/>
-                <w:sz w:val="20"/>
-              </w:rPr>
-              <w:t>".format</w:t>
-            </w:r>
-            <w:proofErr w:type="gramEnd"/>
-            <w:r>
-              <w:rPr>
-                <w:rFonts w:ascii="Arial" w:hAnsi="Arial" w:cs="Arial"/>
-                <w:sz w:val="20"/>
-              </w:rPr>
-              <w:t>(</w:t>
+              <w:t>.2f}".format(</w:t>
             </w:r>
             <w:r>
               <w:rPr>
@@ -6047,23 +5604,7 @@
                 <w:rFonts w:ascii="Arial" w:hAnsi="Arial" w:cs="Arial"/>
                 <w:sz w:val="20"/>
               </w:rPr>
-              <w:t xml:space="preserve">{%tr if </w:t>
-            </w:r>
-            <w:proofErr w:type="spellStart"/>
-            <w:r>
-              <w:rPr>
-                <w:rFonts w:ascii="Arial" w:hAnsi="Arial" w:cs="Arial"/>
-                <w:sz w:val="20"/>
-              </w:rPr>
-              <w:t>annual_facility_fee</w:t>
-            </w:r>
-            <w:proofErr w:type="spellEnd"/>
-            <w:r>
-              <w:rPr>
-                <w:rFonts w:ascii="Arial" w:hAnsi="Arial" w:cs="Arial"/>
-                <w:sz w:val="20"/>
-              </w:rPr>
-              <w:t xml:space="preserve"> %}</w:t>
+              <w:t>{%tr if annual_facility_fee %}</w:t>
             </w:r>
           </w:p>
         </w:tc>
@@ -6379,17 +5920,8 @@
                 <w:rFonts w:ascii="Arial" w:hAnsi="Arial" w:cs="Arial"/>
                 <w:sz w:val="20"/>
               </w:rPr>
-              <w:t xml:space="preserve">{%tr if </w:t>
-            </w:r>
-            <w:proofErr w:type="spellStart"/>
-            <w:r>
-              <w:rPr>
-                <w:rFonts w:ascii="Arial" w:hAnsi="Arial" w:cs="Arial"/>
-                <w:sz w:val="20"/>
-              </w:rPr>
-              <w:t>monthly_facility_fee</w:t>
-            </w:r>
-            <w:proofErr w:type="spellEnd"/>
+              <w:t>{%tr if monthly_facility_fee</w:t>
+            </w:r>
             <w:r>
               <w:rPr>
                 <w:rFonts w:ascii="Arial" w:hAnsi="Arial" w:cs="Arial"/>
@@ -7770,44 +7302,19 @@
               </w:rPr>
               <w:t xml:space="preserve">A manual </w:t>
             </w:r>
-            <w:proofErr w:type="gramStart"/>
-            <w:r>
-              <w:rPr>
-                <w:rFonts w:ascii="Arial" w:hAnsi="Arial" w:cs="Arial"/>
-                <w:sz w:val="20"/>
-              </w:rPr>
-              <w:t>redraw</w:t>
-            </w:r>
-            <w:proofErr w:type="gramEnd"/>
-            <w:r>
-              <w:rPr>
-                <w:rFonts w:ascii="Arial" w:hAnsi="Arial" w:cs="Arial"/>
-                <w:sz w:val="20"/>
-              </w:rPr>
-              <w:t xml:space="preserve"> request</w:t>
-            </w:r>
-            <w:r>
-              <w:rPr>
-                <w:rFonts w:ascii="Arial" w:hAnsi="Arial" w:cs="Arial"/>
-                <w:sz w:val="20"/>
-              </w:rPr>
-              <w:t xml:space="preserve"> fee (payable if you request and we agree to process a redraw request, a </w:t>
-            </w:r>
-            <w:proofErr w:type="gramStart"/>
-            <w:r>
-              <w:rPr>
-                <w:rFonts w:ascii="Arial" w:hAnsi="Arial" w:cs="Arial"/>
-                <w:sz w:val="20"/>
-              </w:rPr>
-              <w:t>one off</w:t>
-            </w:r>
-            <w:proofErr w:type="gramEnd"/>
-            <w:r>
-              <w:rPr>
-                <w:rFonts w:ascii="Arial" w:hAnsi="Arial" w:cs="Arial"/>
-                <w:sz w:val="20"/>
-              </w:rPr>
-              <w:t xml:space="preserve"> payment or a funds transfer)</w:t>
+            <w:r>
+              <w:rPr>
+                <w:rFonts w:ascii="Arial" w:hAnsi="Arial" w:cs="Arial"/>
+                <w:sz w:val="20"/>
+              </w:rPr>
+              <w:t>redraw request</w:t>
+            </w:r>
+            <w:r>
+              <w:rPr>
+                <w:rFonts w:ascii="Arial" w:hAnsi="Arial" w:cs="Arial"/>
+                <w:sz w:val="20"/>
+              </w:rPr>
+              <w:t xml:space="preserve"> fee (payable if you request and we agree to process a redraw request, a one off payment or a funds transfer)</w:t>
             </w:r>
           </w:p>
         </w:tc>
@@ -8102,23 +7609,7 @@
                 <w:rFonts w:ascii="Arial" w:hAnsi="Arial" w:cs="Arial"/>
                 <w:sz w:val="20"/>
               </w:rPr>
-              <w:t xml:space="preserve">the costs and expenses that we reasonably incur in connection with any exercise or </w:t>
-            </w:r>
-            <w:proofErr w:type="spellStart"/>
-            <w:r>
-              <w:rPr>
-                <w:rFonts w:ascii="Arial" w:hAnsi="Arial" w:cs="Arial"/>
-                <w:sz w:val="20"/>
-              </w:rPr>
-              <w:t>non exercise</w:t>
-            </w:r>
-            <w:proofErr w:type="spellEnd"/>
-            <w:r>
-              <w:rPr>
-                <w:rFonts w:ascii="Arial" w:hAnsi="Arial" w:cs="Arial"/>
-                <w:sz w:val="20"/>
-              </w:rPr>
-              <w:t xml:space="preserve"> of rights arising from any </w:t>
+              <w:t xml:space="preserve">the costs and expenses that we reasonably incur in connection with any exercise or non exercise of rights arising from any </w:t>
             </w:r>
             <w:r>
               <w:rPr>
@@ -8314,23 +7805,7 @@
                 <w:sz w:val="20"/>
               </w:rPr>
               <w:lastRenderedPageBreak/>
-              <w:t>the credit fees or charges (by adding, changing or removing fees or charges or the frequency of fees or charges</w:t>
-            </w:r>
-            <w:proofErr w:type="gramStart"/>
-            <w:r>
-              <w:rPr>
-                <w:rFonts w:ascii="Arial" w:hAnsi="Arial" w:cs="Arial"/>
-                <w:sz w:val="20"/>
-              </w:rPr>
-              <w:t>);</w:t>
-            </w:r>
-            <w:proofErr w:type="gramEnd"/>
-            <w:r>
-              <w:rPr>
-                <w:rFonts w:ascii="Arial" w:hAnsi="Arial" w:cs="Arial"/>
-                <w:sz w:val="20"/>
-              </w:rPr>
-              <w:t xml:space="preserve"> </w:t>
+              <w:t xml:space="preserve">the credit fees or charges (by adding, changing or removing fees or charges or the frequency of fees or charges); </w:t>
             </w:r>
           </w:p>
           <w:p>
@@ -8355,17 +7830,8 @@
                 <w:rFonts w:ascii="Arial" w:hAnsi="Arial" w:cs="Arial"/>
                 <w:sz w:val="20"/>
               </w:rPr>
-              <w:t>the repayments (either or both the amount and frequency of those repayments</w:t>
-            </w:r>
-            <w:proofErr w:type="gramStart"/>
-            <w:r>
-              <w:rPr>
-                <w:rFonts w:ascii="Arial" w:hAnsi="Arial" w:cs="Arial"/>
-                <w:sz w:val="20"/>
-              </w:rPr>
-              <w:t>);</w:t>
-            </w:r>
-            <w:proofErr w:type="gramEnd"/>
+              <w:t>the repayments (either or both the amount and frequency of those repayments);</w:t>
+            </w:r>
           </w:p>
           <w:p>
             <w:pPr>
@@ -8389,17 +7855,8 @@
                 <w:rFonts w:ascii="Arial" w:hAnsi="Arial" w:cs="Arial"/>
                 <w:sz w:val="20"/>
               </w:rPr>
-              <w:t xml:space="preserve">changes required to correct for errors, inconsistencies, inadvertent omissions, inaccuracies or </w:t>
-            </w:r>
-            <w:proofErr w:type="gramStart"/>
-            <w:r>
-              <w:rPr>
-                <w:rFonts w:ascii="Arial" w:hAnsi="Arial" w:cs="Arial"/>
-                <w:sz w:val="20"/>
-              </w:rPr>
-              <w:t>ambiguities;</w:t>
-            </w:r>
-            <w:proofErr w:type="gramEnd"/>
+              <w:t>changes required to correct for errors, inconsistencies, inadvertent omissions, inaccuracies or ambiguities;</w:t>
+            </w:r>
           </w:p>
           <w:p>
             <w:pPr>
@@ -8511,23 +7968,7 @@
                 <w:rFonts w:ascii="Arial" w:hAnsi="Arial" w:cs="Arial"/>
                 <w:sz w:val="20"/>
               </w:rPr>
-              <w:t xml:space="preserve">If the interest rate changes, we may change the </w:t>
-            </w:r>
-            <w:proofErr w:type="gramStart"/>
-            <w:r>
-              <w:rPr>
-                <w:rFonts w:ascii="Arial" w:hAnsi="Arial" w:cs="Arial"/>
-                <w:sz w:val="20"/>
-              </w:rPr>
-              <w:t>amount</w:t>
-            </w:r>
-            <w:proofErr w:type="gramEnd"/>
-            <w:r>
-              <w:rPr>
-                <w:rFonts w:ascii="Arial" w:hAnsi="Arial" w:cs="Arial"/>
-                <w:sz w:val="20"/>
-              </w:rPr>
-              <w:t xml:space="preserve"> of repayments.</w:t>
+              <w:t>If the interest rate changes, we may change the amount of repayments.</w:t>
             </w:r>
             <w:r>
               <w:rPr>
@@ -8740,7 +8181,6 @@
                 <w:sz w:val="20"/>
               </w:rPr>
             </w:pPr>
-            <w:proofErr w:type="gramStart"/>
             <w:r>
               <w:rPr>
                 <w:rFonts w:ascii="Arial" w:hAnsi="Arial" w:cs="Arial"/>
@@ -8748,7 +8188,6 @@
               </w:rPr>
               <w:t xml:space="preserve">{{ </w:t>
             </w:r>
-            <w:proofErr w:type="spellStart"/>
             <w:r>
               <w:rPr>
                 <w:rFonts w:ascii="Arial" w:hAnsi="Arial" w:cs="Arial"/>
@@ -8756,8 +8195,6 @@
               </w:rPr>
               <w:t>LoanPurposeDetail</w:t>
             </w:r>
-            <w:proofErr w:type="spellEnd"/>
-            <w:proofErr w:type="gramEnd"/>
             <w:r>
               <w:rPr>
                 <w:rFonts w:ascii="Arial" w:hAnsi="Arial" w:cs="Arial"/>
@@ -8980,7 +8417,6 @@
               </w:rPr>
               <w:t>(</w:t>
             </w:r>
-            <w:proofErr w:type="gramStart"/>
             <w:r>
               <w:rPr>
                 <w:rFonts w:ascii="Arial" w:hAnsi="Arial" w:cs="Arial"/>
@@ -9003,7 +8439,6 @@
               </w:rPr>
               <w:t>%</w:t>
             </w:r>
-            <w:proofErr w:type="gramEnd"/>
             <w:r>
               <w:rPr>
                 <w:rFonts w:ascii="Arial" w:hAnsi="Arial" w:cs="Arial"/>
@@ -9070,7 +8505,6 @@
               </w:rPr>
               <w:t xml:space="preserve"> </w:t>
             </w:r>
-            <w:proofErr w:type="gramStart"/>
             <w:r>
               <w:rPr>
                 <w:rFonts w:ascii="Arial" w:hAnsi="Arial" w:cs="Arial"/>
@@ -9085,7 +8519,6 @@
               </w:rPr>
               <w:t>LOANNUMBER</w:t>
             </w:r>
-            <w:proofErr w:type="gramEnd"/>
             <w:r>
               <w:rPr>
                 <w:rFonts w:ascii="Arial" w:hAnsi="Arial" w:cs="Arial"/>
@@ -9100,7 +8533,6 @@
               </w:rPr>
               <w:t xml:space="preserve">: </w:t>
             </w:r>
-            <w:proofErr w:type="gramStart"/>
             <w:r>
               <w:rPr>
                 <w:rFonts w:ascii="Arial" w:hAnsi="Arial" w:cs="Arial"/>
@@ -9109,7 +8541,6 @@
               </w:rPr>
               <w:t xml:space="preserve">{{ </w:t>
             </w:r>
-            <w:proofErr w:type="spellStart"/>
             <w:r>
               <w:rPr>
                 <w:rFonts w:ascii="Arial" w:hAnsi="Arial" w:cs="Arial"/>
@@ -9118,8 +8549,6 @@
               </w:rPr>
               <w:t>DefaultInterestRate</w:t>
             </w:r>
-            <w:proofErr w:type="spellEnd"/>
-            <w:proofErr w:type="gramEnd"/>
             <w:r>
               <w:rPr>
                 <w:rFonts w:ascii="Arial" w:hAnsi="Arial" w:cs="Arial"/>
@@ -9214,23 +8643,7 @@
                 <w:rFonts w:ascii="Arial" w:hAnsi="Arial" w:cs="Arial"/>
                 <w:sz w:val="20"/>
               </w:rPr>
-              <w:t xml:space="preserve">We may pay an introduction fee to the mortgage originator or anyone else, such as a broker, who introduced your loan to us.  The amount of commission payable is presently unascertainable.  There may be further amounts payable as a trailing commission.  If a further amount is payable as a trailing </w:t>
-            </w:r>
-            <w:proofErr w:type="gramStart"/>
-            <w:r>
-              <w:rPr>
-                <w:rFonts w:ascii="Arial" w:hAnsi="Arial" w:cs="Arial"/>
-                <w:sz w:val="20"/>
-              </w:rPr>
-              <w:t>commission</w:t>
-            </w:r>
-            <w:proofErr w:type="gramEnd"/>
-            <w:r>
-              <w:rPr>
-                <w:rFonts w:ascii="Arial" w:hAnsi="Arial" w:cs="Arial"/>
-                <w:sz w:val="20"/>
-              </w:rPr>
-              <w:t xml:space="preserve"> the amount is not currently ascertainable.  </w:t>
+              <w:t xml:space="preserve">We may pay an introduction fee to the mortgage originator or anyone else, such as a broker, who introduced your loan to us.  The amount of commission payable is presently unascertainable.  There may be further amounts payable as a trailing commission.  If a further amount is payable as a trailing commission the amount is not currently ascertainable.  </w:t>
             </w:r>
           </w:p>
         </w:tc>
@@ -9324,7 +8737,6 @@
                 <w:sz w:val="20"/>
               </w:rPr>
             </w:pPr>
-            <w:proofErr w:type="gramStart"/>
             <w:r>
               <w:rPr>
                 <w:rFonts w:ascii="Arial" w:hAnsi="Arial" w:cs="Arial"/>
@@ -9339,7 +8751,6 @@
               </w:rPr>
               <w:t>LOANSPECIALCONDITIONS</w:t>
             </w:r>
-            <w:proofErr w:type="gramEnd"/>
             <w:r>
               <w:rPr>
                 <w:rFonts w:ascii="Arial" w:hAnsi="Arial" w:cs="Arial"/>
@@ -9486,7 +8897,6 @@
               </w:rPr>
               <w:t xml:space="preserve">Mortgagor/s: </w:t>
             </w:r>
-            <w:proofErr w:type="gramStart"/>
             <w:r>
               <w:rPr>
                 <w:rFonts w:ascii="Arial" w:hAnsi="Arial" w:cs="Arial"/>
@@ -9499,15 +8909,7 @@
                 <w:rFonts w:ascii="Arial" w:hAnsi="Arial" w:cs="Arial"/>
                 <w:sz w:val="20"/>
               </w:rPr>
-              <w:t>PROPDET</w:t>
-            </w:r>
-            <w:proofErr w:type="gramEnd"/>
-            <w:r>
-              <w:rPr>
-                <w:rFonts w:ascii="Arial" w:hAnsi="Arial" w:cs="Arial"/>
-                <w:sz w:val="20"/>
-              </w:rPr>
-              <w:t>1MORTGAGORS</w:t>
+              <w:t>PROPDET1MORTGAGORS</w:t>
             </w:r>
             <w:r>
               <w:rPr>
@@ -9732,7 +9134,6 @@
               </w:rPr>
               <w:t xml:space="preserve">) over the </w:t>
             </w:r>
-            <w:proofErr w:type="gramStart"/>
             <w:r>
               <w:rPr>
                 <w:rFonts w:ascii="Arial" w:hAnsi="Arial" w:cs="Arial"/>
@@ -9740,7 +9141,6 @@
               </w:rPr>
               <w:t xml:space="preserve">{{ </w:t>
             </w:r>
-            <w:proofErr w:type="spellStart"/>
             <w:r>
               <w:rPr>
                 <w:rFonts w:ascii="Arial" w:hAnsi="Arial" w:cs="Arial"/>
@@ -9748,8 +9148,6 @@
               </w:rPr>
               <w:t>Bordetallnames</w:t>
             </w:r>
-            <w:proofErr w:type="spellEnd"/>
-            <w:proofErr w:type="gramEnd"/>
             <w:r>
               <w:rPr>
                 <w:rFonts w:ascii="Arial" w:hAnsi="Arial" w:cs="Arial"/>
@@ -9764,7 +9162,6 @@
               </w:rPr>
               <w:t xml:space="preserve"> ACN </w:t>
             </w:r>
-            <w:proofErr w:type="gramStart"/>
             <w:r>
               <w:rPr>
                 <w:rFonts w:ascii="Arial" w:hAnsi="Arial" w:cs="Arial"/>
@@ -9777,38 +9174,14 @@
                 <w:rFonts w:ascii="Arial" w:hAnsi="Arial" w:cs="Arial"/>
                 <w:sz w:val="20"/>
               </w:rPr>
-              <w:t>BORDET</w:t>
-            </w:r>
-            <w:proofErr w:type="gramEnd"/>
-            <w:r>
-              <w:rPr>
-                <w:rFonts w:ascii="Arial" w:hAnsi="Arial" w:cs="Arial"/>
-                <w:sz w:val="20"/>
-              </w:rPr>
-              <w:t>1</w:t>
-            </w:r>
-            <w:proofErr w:type="gramStart"/>
-            <w:r>
-              <w:rPr>
-                <w:rFonts w:ascii="Arial" w:hAnsi="Arial" w:cs="Arial"/>
-                <w:sz w:val="20"/>
-              </w:rPr>
-              <w:t>ACN</w:t>
-            </w:r>
-            <w:r>
-              <w:rPr>
-                <w:rFonts w:ascii="Arial" w:hAnsi="Arial" w:cs="Arial"/>
-                <w:sz w:val="20"/>
-              </w:rPr>
-              <w:t xml:space="preserve"> }</w:t>
-            </w:r>
-            <w:proofErr w:type="gramEnd"/>
-            <w:r>
-              <w:rPr>
-                <w:rFonts w:ascii="Arial" w:hAnsi="Arial" w:cs="Arial"/>
-                <w:sz w:val="20"/>
-              </w:rPr>
-              <w:t>}</w:t>
+              <w:t>BORDET1ACN</w:t>
+            </w:r>
+            <w:r>
+              <w:rPr>
+                <w:rFonts w:ascii="Arial" w:hAnsi="Arial" w:cs="Arial"/>
+                <w:sz w:val="20"/>
+              </w:rPr>
+              <w:t xml:space="preserve"> }}</w:t>
             </w:r>
             <w:r>
               <w:rPr>
@@ -9817,7 +9190,6 @@
               </w:rPr>
               <w:t xml:space="preserve"> </w:t>
             </w:r>
-            <w:proofErr w:type="spellStart"/>
             <w:r>
               <w:rPr>
                 <w:rFonts w:ascii="Arial" w:hAnsi="Arial" w:cs="Arial"/>
@@ -9825,7 +9197,6 @@
               </w:rPr>
               <w:t>atf</w:t>
             </w:r>
-            <w:proofErr w:type="spellEnd"/>
             <w:r>
               <w:rPr>
                 <w:rFonts w:ascii="Arial" w:hAnsi="Arial" w:cs="Arial"/>
@@ -9833,7 +9204,6 @@
               </w:rPr>
               <w:t xml:space="preserve"> </w:t>
             </w:r>
-            <w:proofErr w:type="gramStart"/>
             <w:r>
               <w:rPr>
                 <w:rFonts w:ascii="Arial" w:hAnsi="Arial" w:cs="Arial"/>
@@ -9846,38 +9216,14 @@
                 <w:rFonts w:ascii="Arial" w:hAnsi="Arial" w:cs="Arial"/>
                 <w:sz w:val="20"/>
               </w:rPr>
-              <w:t>BORDET</w:t>
-            </w:r>
-            <w:proofErr w:type="gramEnd"/>
-            <w:r>
-              <w:rPr>
-                <w:rFonts w:ascii="Arial" w:hAnsi="Arial" w:cs="Arial"/>
-                <w:sz w:val="20"/>
-              </w:rPr>
-              <w:t>1</w:t>
-            </w:r>
-            <w:proofErr w:type="gramStart"/>
-            <w:r>
-              <w:rPr>
-                <w:rFonts w:ascii="Arial" w:hAnsi="Arial" w:cs="Arial"/>
-                <w:sz w:val="20"/>
-              </w:rPr>
-              <w:t>TRUSTNAME</w:t>
-            </w:r>
-            <w:r>
-              <w:rPr>
-                <w:rFonts w:ascii="Arial" w:hAnsi="Arial" w:cs="Arial"/>
-                <w:sz w:val="20"/>
-              </w:rPr>
-              <w:t xml:space="preserve"> }</w:t>
-            </w:r>
-            <w:proofErr w:type="gramEnd"/>
-            <w:r>
-              <w:rPr>
-                <w:rFonts w:ascii="Arial" w:hAnsi="Arial" w:cs="Arial"/>
-                <w:sz w:val="20"/>
-              </w:rPr>
-              <w:t>}</w:t>
+              <w:t>BORDET1TRUSTNAME</w:t>
+            </w:r>
+            <w:r>
+              <w:rPr>
+                <w:rFonts w:ascii="Arial" w:hAnsi="Arial" w:cs="Arial"/>
+                <w:sz w:val="20"/>
+              </w:rPr>
+              <w:t xml:space="preserve"> }}</w:t>
             </w:r>
             <w:r>
               <w:rPr>
@@ -9900,7 +9246,6 @@
               </w:rPr>
               <w:t xml:space="preserve">mortgaged by the </w:t>
             </w:r>
-            <w:proofErr w:type="gramStart"/>
             <w:r>
               <w:rPr>
                 <w:rFonts w:ascii="Arial" w:hAnsi="Arial" w:cs="Arial"/>
@@ -9913,38 +9258,14 @@
                 <w:rFonts w:ascii="Arial" w:hAnsi="Arial" w:cs="Arial"/>
                 <w:sz w:val="20"/>
               </w:rPr>
-              <w:t>GUARANTOR</w:t>
-            </w:r>
-            <w:proofErr w:type="gramEnd"/>
-            <w:r>
-              <w:rPr>
-                <w:rFonts w:ascii="Arial" w:hAnsi="Arial" w:cs="Arial"/>
-                <w:sz w:val="20"/>
-              </w:rPr>
-              <w:t>1</w:t>
-            </w:r>
-            <w:proofErr w:type="gramStart"/>
-            <w:r>
-              <w:rPr>
-                <w:rFonts w:ascii="Arial" w:hAnsi="Arial" w:cs="Arial"/>
-                <w:sz w:val="20"/>
-              </w:rPr>
-              <w:t>FULLNAME</w:t>
-            </w:r>
-            <w:r>
-              <w:rPr>
-                <w:rFonts w:ascii="Arial" w:hAnsi="Arial" w:cs="Arial"/>
-                <w:sz w:val="20"/>
-              </w:rPr>
-              <w:t xml:space="preserve"> }</w:t>
-            </w:r>
-            <w:proofErr w:type="gramEnd"/>
-            <w:r>
-              <w:rPr>
-                <w:rFonts w:ascii="Arial" w:hAnsi="Arial" w:cs="Arial"/>
-                <w:sz w:val="20"/>
-              </w:rPr>
-              <w:t>}</w:t>
+              <w:t>GUARANTOR1FULLNAME</w:t>
+            </w:r>
+            <w:r>
+              <w:rPr>
+                <w:rFonts w:ascii="Arial" w:hAnsi="Arial" w:cs="Arial"/>
+                <w:sz w:val="20"/>
+              </w:rPr>
+              <w:t xml:space="preserve"> }}</w:t>
             </w:r>
             <w:r>
               <w:rPr>
@@ -9953,7 +9274,6 @@
               </w:rPr>
               <w:t xml:space="preserve"> ACN </w:t>
             </w:r>
-            <w:proofErr w:type="gramStart"/>
             <w:r>
               <w:rPr>
                 <w:rFonts w:ascii="Arial" w:hAnsi="Arial" w:cs="Arial"/>
@@ -9966,17 +9286,8 @@
                 <w:rFonts w:ascii="Arial" w:hAnsi="Arial" w:cs="Arial"/>
                 <w:sz w:val="20"/>
               </w:rPr>
-              <w:t>GUARANTOR</w:t>
-            </w:r>
-            <w:proofErr w:type="gramEnd"/>
-            <w:r>
-              <w:rPr>
-                <w:rFonts w:ascii="Arial" w:hAnsi="Arial" w:cs="Arial"/>
-                <w:sz w:val="20"/>
-              </w:rPr>
-              <w:t>1</w:t>
-            </w:r>
-            <w:proofErr w:type="gramStart"/>
+              <w:t>GUARANTOR1</w:t>
+            </w:r>
             <w:r>
               <w:rPr>
                 <w:rFonts w:ascii="Arial" w:hAnsi="Arial" w:cs="Arial"/>
@@ -9996,15 +9307,7 @@
                 <w:rFonts w:ascii="Arial" w:hAnsi="Arial" w:cs="Arial"/>
                 <w:sz w:val="20"/>
               </w:rPr>
-              <w:t xml:space="preserve"> }</w:t>
-            </w:r>
-            <w:proofErr w:type="gramEnd"/>
-            <w:r>
-              <w:rPr>
-                <w:rFonts w:ascii="Arial" w:hAnsi="Arial" w:cs="Arial"/>
-                <w:sz w:val="20"/>
-              </w:rPr>
-              <w:t>}</w:t>
+              <w:t xml:space="preserve"> }}</w:t>
             </w:r>
             <w:r>
               <w:rPr>
@@ -10020,7 +9323,6 @@
               </w:rPr>
               <w:t xml:space="preserve"> at </w:t>
             </w:r>
-            <w:proofErr w:type="gramStart"/>
             <w:r>
               <w:rPr>
                 <w:rFonts w:ascii="Arial" w:hAnsi="Arial" w:cs="Arial"/>
@@ -10035,7 +9337,6 @@
               </w:rPr>
               <w:t>PROPDETALLSECADD</w:t>
             </w:r>
-            <w:proofErr w:type="gramEnd"/>
             <w:r>
               <w:rPr>
                 <w:rFonts w:ascii="Arial" w:hAnsi="Arial" w:cs="Arial"/>
@@ -10258,7 +9559,6 @@
               </w:rPr>
               <w:t xml:space="preserve">(if applicable): ACN </w:t>
             </w:r>
-            <w:proofErr w:type="gramStart"/>
             <w:r>
               <w:rPr>
                 <w:rFonts w:ascii="Arial" w:hAnsi="Arial" w:cs="Arial"/>
@@ -10271,15 +9571,7 @@
                 <w:rFonts w:ascii="Arial" w:hAnsi="Arial" w:cs="Arial"/>
                 <w:sz w:val="20"/>
               </w:rPr>
-              <w:t>GUARANTOR</w:t>
-            </w:r>
-            <w:proofErr w:type="gramEnd"/>
-            <w:r>
-              <w:rPr>
-                <w:rFonts w:ascii="Arial" w:hAnsi="Arial" w:cs="Arial"/>
-                <w:sz w:val="20"/>
-              </w:rPr>
-              <w:t>1ACN</w:t>
+              <w:t>GUARANTOR1ACN</w:t>
             </w:r>
             <w:r>
               <w:rPr>
@@ -10317,15 +9609,7 @@
                 <w:rFonts w:ascii="Arial" w:hAnsi="Arial" w:cs="Arial"/>
                 <w:sz w:val="20"/>
               </w:rPr>
-              <w:t>Address of guarantor</w:t>
-            </w:r>
-            <w:proofErr w:type="gramStart"/>
-            <w:r>
-              <w:rPr>
-                <w:rFonts w:ascii="Arial" w:hAnsi="Arial" w:cs="Arial"/>
-                <w:sz w:val="20"/>
-              </w:rPr>
-              <w:t xml:space="preserve">:  </w:t>
+              <w:t xml:space="preserve">Address of guarantor:  </w:t>
             </w:r>
             <w:r>
               <w:rPr>
@@ -10333,16 +9617,15 @@
                 <w:noProof/>
                 <w:sz w:val="20"/>
               </w:rPr>
-              <w:t>{</w:t>
-            </w:r>
-            <w:proofErr w:type="gramEnd"/>
+              <w:t xml:space="preserve">{{ </w:t>
+            </w:r>
             <w:r>
               <w:rPr>
                 <w:rFonts w:ascii="Arial" w:hAnsi="Arial" w:cs="Arial"/>
                 <w:noProof/>
                 <w:sz w:val="20"/>
               </w:rPr>
-              <w:t xml:space="preserve">{ </w:t>
+              <w:t>GUARANTOR</w:t>
             </w:r>
             <w:r>
               <w:rPr>
@@ -10350,6 +9633,46 @@
                 <w:noProof/>
                 <w:sz w:val="20"/>
               </w:rPr>
+              <w:t>1</w:t>
+            </w:r>
+            <w:r>
+              <w:rPr>
+                <w:rFonts w:ascii="Arial" w:hAnsi="Arial" w:cs="Arial"/>
+                <w:noProof/>
+                <w:sz w:val="20"/>
+              </w:rPr>
+              <w:t>ADDRESSLINE1</w:t>
+            </w:r>
+            <w:r>
+              <w:rPr>
+                <w:rFonts w:ascii="Arial" w:hAnsi="Arial" w:cs="Arial"/>
+                <w:noProof/>
+                <w:sz w:val="20"/>
+              </w:rPr>
+              <w:t xml:space="preserve"> }}</w:t>
+            </w:r>
+            <w:r>
+              <w:rPr>
+                <w:rFonts w:ascii="Arial" w:hAnsi="Arial" w:cs="Arial"/>
+                <w:noProof/>
+                <w:sz w:val="20"/>
+              </w:rPr>
+              <w:t xml:space="preserve">, </w:t>
+            </w:r>
+            <w:r>
+              <w:rPr>
+                <w:rFonts w:ascii="Arial" w:hAnsi="Arial" w:cs="Arial"/>
+                <w:noProof/>
+                <w:sz w:val="20"/>
+              </w:rPr>
+              <w:t xml:space="preserve">{{ </w:t>
+            </w:r>
+            <w:r>
+              <w:rPr>
+                <w:rFonts w:ascii="Arial" w:hAnsi="Arial" w:cs="Arial"/>
+                <w:noProof/>
+                <w:sz w:val="20"/>
+              </w:rPr>
               <w:t>GUARANTOR</w:t>
             </w:r>
             <w:r>
@@ -10366,7 +9689,7 @@
                 <w:noProof/>
                 <w:sz w:val="20"/>
               </w:rPr>
-              <w:t>ADDRESSLINE1</w:t>
+              <w:t>SUBURB</w:t>
             </w:r>
             <w:r>
               <w:rPr>
@@ -10382,7 +9705,7 @@
                 <w:noProof/>
                 <w:sz w:val="20"/>
               </w:rPr>
-              <w:t xml:space="preserve">, </w:t>
+              <w:t xml:space="preserve"> </w:t>
             </w:r>
             <w:r>
               <w:rPr>
@@ -10414,7 +9737,7 @@
                 <w:noProof/>
                 <w:sz w:val="20"/>
               </w:rPr>
-              <w:t>SUBURB</w:t>
+              <w:t>STATE</w:t>
             </w:r>
             <w:r>
               <w:rPr>
@@ -10462,7 +9785,7 @@
                 <w:noProof/>
                 <w:sz w:val="20"/>
               </w:rPr>
-              <w:t>STATE</w:t>
+              <w:t>POSTCODE</w:t>
             </w:r>
             <w:r>
               <w:rPr>
@@ -10475,60 +9798,10 @@
             <w:r>
               <w:rPr>
                 <w:rFonts w:ascii="Arial" w:hAnsi="Arial" w:cs="Arial"/>
-                <w:noProof/>
-                <w:sz w:val="20"/>
-              </w:rPr>
-              <w:t xml:space="preserve"> </w:t>
-            </w:r>
-            <w:r>
-              <w:rPr>
-                <w:rFonts w:ascii="Arial" w:hAnsi="Arial" w:cs="Arial"/>
-                <w:noProof/>
-                <w:sz w:val="20"/>
-              </w:rPr>
-              <w:t xml:space="preserve">{{ </w:t>
-            </w:r>
-            <w:r>
-              <w:rPr>
-                <w:rFonts w:ascii="Arial" w:hAnsi="Arial" w:cs="Arial"/>
-                <w:noProof/>
-                <w:sz w:val="20"/>
-              </w:rPr>
-              <w:t>GUARANTOR</w:t>
-            </w:r>
-            <w:r>
-              <w:rPr>
-                <w:rFonts w:ascii="Arial" w:hAnsi="Arial" w:cs="Arial"/>
-                <w:noProof/>
-                <w:sz w:val="20"/>
-              </w:rPr>
-              <w:t>1</w:t>
-            </w:r>
-            <w:proofErr w:type="gramStart"/>
-            <w:r>
-              <w:rPr>
-                <w:rFonts w:ascii="Arial" w:hAnsi="Arial" w:cs="Arial"/>
-                <w:noProof/>
-                <w:sz w:val="20"/>
-              </w:rPr>
-              <w:t>POSTCODE</w:t>
-            </w:r>
-            <w:r>
-              <w:rPr>
-                <w:rFonts w:ascii="Arial" w:hAnsi="Arial" w:cs="Arial"/>
-                <w:noProof/>
-                <w:sz w:val="20"/>
-              </w:rPr>
-              <w:t xml:space="preserve"> }}</w:t>
-            </w:r>
-            <w:r>
-              <w:rPr>
-                <w:rFonts w:ascii="Arial" w:hAnsi="Arial" w:cs="Arial"/>
                 <w:sz w:val="20"/>
               </w:rPr>
               <w:tab/>
             </w:r>
-            <w:proofErr w:type="gramEnd"/>
             <w:r>
               <w:rPr>
                 <w:rFonts w:ascii="Arial" w:hAnsi="Arial" w:cs="Arial"/>
@@ -10622,47 +9895,7 @@
                 <w:bCs/>
                 <w:sz w:val="20"/>
               </w:rPr>
-              <w:t xml:space="preserve"> </w:t>
-            </w:r>
-            <w:proofErr w:type="gramStart"/>
-            <w:r>
-              <w:rPr>
-                <w:rFonts w:ascii="Arial" w:hAnsi="Arial" w:cs="Arial"/>
-                <w:b/>
-                <w:bCs/>
-                <w:sz w:val="20"/>
-              </w:rPr>
-              <w:t xml:space="preserve">{{ </w:t>
-            </w:r>
-            <w:proofErr w:type="spellStart"/>
-            <w:r>
-              <w:rPr>
-                <w:rFonts w:ascii="Arial" w:hAnsi="Arial" w:cs="Arial"/>
-                <w:b/>
-                <w:bCs/>
-                <w:sz w:val="20"/>
-              </w:rPr>
-              <w:t>loop</w:t>
-            </w:r>
-            <w:proofErr w:type="gramEnd"/>
-            <w:r>
-              <w:rPr>
-                <w:rFonts w:ascii="Arial" w:hAnsi="Arial" w:cs="Arial"/>
-                <w:b/>
-                <w:bCs/>
-                <w:sz w:val="20"/>
-              </w:rPr>
-              <w:t>.index</w:t>
-            </w:r>
-            <w:proofErr w:type="spellEnd"/>
-            <w:r>
-              <w:rPr>
-                <w:rFonts w:ascii="Arial" w:hAnsi="Arial" w:cs="Arial"/>
-                <w:b/>
-                <w:bCs/>
-                <w:sz w:val="20"/>
-              </w:rPr>
-              <w:t xml:space="preserve"> + 1 }}</w:t>
+              <w:t xml:space="preserve"> {{ loop.index + 1 }}</w:t>
             </w:r>
           </w:p>
         </w:tc>
@@ -10708,42 +9941,22 @@
                 <w:noProof/>
                 <w:sz w:val="20"/>
               </w:rPr>
-              <w:t xml:space="preserve">{{ </w:t>
-            </w:r>
-            <w:proofErr w:type="spellStart"/>
+              <w:t>{{ director.</w:t>
+            </w:r>
+            <w:r>
+              <w:rPr>
+                <w:rFonts w:ascii="Arial" w:hAnsi="Arial" w:cs="Arial"/>
+                <w:sz w:val="20"/>
+              </w:rPr>
+              <w:t>GUARANTORNAME</w:t>
+            </w:r>
             <w:r>
               <w:rPr>
                 <w:rFonts w:ascii="Arial" w:hAnsi="Arial" w:cs="Arial"/>
                 <w:noProof/>
                 <w:sz w:val="20"/>
               </w:rPr>
-              <w:t>director.</w:t>
-            </w:r>
-            <w:proofErr w:type="gramStart"/>
-            <w:r>
-              <w:rPr>
-                <w:rFonts w:ascii="Arial" w:hAnsi="Arial" w:cs="Arial"/>
-                <w:sz w:val="20"/>
-              </w:rPr>
-              <w:t>GUARANTORNAME</w:t>
-            </w:r>
-            <w:proofErr w:type="spellEnd"/>
-            <w:r>
-              <w:rPr>
-                <w:rFonts w:ascii="Arial" w:hAnsi="Arial" w:cs="Arial"/>
-                <w:noProof/>
-                <w:sz w:val="20"/>
-              </w:rPr>
-              <w:t xml:space="preserve"> }</w:t>
-            </w:r>
-            <w:proofErr w:type="gramEnd"/>
-            <w:r>
-              <w:rPr>
-                <w:rFonts w:ascii="Arial" w:hAnsi="Arial" w:cs="Arial"/>
-                <w:noProof/>
-                <w:sz w:val="20"/>
-              </w:rPr>
-              <w:t>}</w:t>
+              <w:t xml:space="preserve"> }}</w:t>
             </w:r>
             <w:r>
               <w:rPr>
@@ -10926,7 +10139,6 @@
               </w:rPr>
               <w:t>{{ director.</w:t>
             </w:r>
-            <w:proofErr w:type="gramStart"/>
             <w:r>
               <w:rPr>
                 <w:rFonts w:ascii="Arial" w:hAnsi="Arial" w:cs="Arial"/>
@@ -10950,7 +10162,6 @@
               </w:rPr>
               <w:tab/>
             </w:r>
-            <w:proofErr w:type="gramEnd"/>
             <w:r>
               <w:rPr>
                 <w:rFonts w:ascii="Arial" w:hAnsi="Arial" w:cs="Arial"/>
@@ -11001,23 +10212,7 @@
                 <w:rFonts w:ascii="Arial" w:hAnsi="Arial" w:cs="Arial"/>
                 <w:sz w:val="20"/>
               </w:rPr>
-              <w:t xml:space="preserve">{%tr </w:t>
-            </w:r>
-            <w:proofErr w:type="spellStart"/>
-            <w:r>
-              <w:rPr>
-                <w:rFonts w:ascii="Arial" w:hAnsi="Arial" w:cs="Arial"/>
-                <w:sz w:val="20"/>
-              </w:rPr>
-              <w:t>endfor</w:t>
-            </w:r>
-            <w:proofErr w:type="spellEnd"/>
-            <w:r>
-              <w:rPr>
-                <w:rFonts w:ascii="Arial" w:hAnsi="Arial" w:cs="Arial"/>
-                <w:sz w:val="20"/>
-              </w:rPr>
-              <w:t xml:space="preserve"> %}</w:t>
+              <w:t>{%tr endfor %}</w:t>
             </w:r>
           </w:p>
         </w:tc>
@@ -11119,23 +10314,7 @@
                 <w:rFonts w:ascii="Arial" w:hAnsi="Arial" w:cs="Arial"/>
                 <w:sz w:val="20"/>
               </w:rPr>
-              <w:t xml:space="preserve"> (</w:t>
-            </w:r>
-            <w:proofErr w:type="spellStart"/>
-            <w:r>
-              <w:rPr>
-                <w:rFonts w:ascii="Arial" w:hAnsi="Arial" w:cs="Arial"/>
-                <w:sz w:val="20"/>
-              </w:rPr>
-              <w:t>inc</w:t>
-            </w:r>
-            <w:proofErr w:type="spellEnd"/>
-            <w:r>
-              <w:rPr>
-                <w:rFonts w:ascii="Arial" w:hAnsi="Arial" w:cs="Arial"/>
-                <w:sz w:val="20"/>
-              </w:rPr>
-              <w:t xml:space="preserve"> ACN/ABN):</w:t>
+              <w:t xml:space="preserve"> (inc ACN/ABN):</w:t>
             </w:r>
             <w:r>
               <w:rPr>
@@ -11262,7 +10441,6 @@
               </w:rPr>
               <w:t xml:space="preserve">’: </w:t>
             </w:r>
-            <w:proofErr w:type="gramStart"/>
             <w:r>
               <w:rPr>
                 <w:rFonts w:ascii="Arial" w:hAnsi="Arial" w:cs="Arial"/>
@@ -11275,38 +10453,14 @@
                 <w:rFonts w:ascii="Arial" w:hAnsi="Arial" w:cs="Arial"/>
                 <w:sz w:val="20"/>
               </w:rPr>
-              <w:t>BORDET</w:t>
-            </w:r>
-            <w:proofErr w:type="gramEnd"/>
-            <w:r>
-              <w:rPr>
-                <w:rFonts w:ascii="Arial" w:hAnsi="Arial" w:cs="Arial"/>
-                <w:sz w:val="20"/>
-              </w:rPr>
-              <w:t>1</w:t>
-            </w:r>
-            <w:proofErr w:type="gramStart"/>
-            <w:r>
-              <w:rPr>
-                <w:rFonts w:ascii="Arial" w:hAnsi="Arial" w:cs="Arial"/>
-                <w:sz w:val="20"/>
-              </w:rPr>
-              <w:t>TRUSTNAME</w:t>
-            </w:r>
-            <w:r>
-              <w:rPr>
-                <w:rFonts w:ascii="Arial" w:hAnsi="Arial" w:cs="Arial"/>
-                <w:sz w:val="20"/>
-              </w:rPr>
-              <w:t xml:space="preserve"> }</w:t>
-            </w:r>
-            <w:proofErr w:type="gramEnd"/>
-            <w:r>
-              <w:rPr>
-                <w:rFonts w:ascii="Arial" w:hAnsi="Arial" w:cs="Arial"/>
-                <w:sz w:val="20"/>
-              </w:rPr>
-              <w:t>}</w:t>
+              <w:t>BORDET1TRUSTNAME</w:t>
+            </w:r>
+            <w:r>
+              <w:rPr>
+                <w:rFonts w:ascii="Arial" w:hAnsi="Arial" w:cs="Arial"/>
+                <w:sz w:val="20"/>
+              </w:rPr>
+              <w:t xml:space="preserve"> }}</w:t>
             </w:r>
           </w:p>
           <w:p>
@@ -11367,7 +10521,6 @@
               </w:rPr>
               <w:t xml:space="preserve"> </w:t>
             </w:r>
-            <w:proofErr w:type="gramStart"/>
             <w:r>
               <w:rPr>
                 <w:rFonts w:ascii="Arial" w:hAnsi="Arial" w:cs="Arial"/>
@@ -11380,38 +10533,14 @@
                 <w:rFonts w:ascii="Arial" w:hAnsi="Arial" w:cs="Arial"/>
                 <w:sz w:val="20"/>
               </w:rPr>
-              <w:t>bordet</w:t>
-            </w:r>
-            <w:proofErr w:type="gramEnd"/>
-            <w:r>
-              <w:rPr>
-                <w:rFonts w:ascii="Arial" w:hAnsi="Arial" w:cs="Arial"/>
-                <w:sz w:val="20"/>
-              </w:rPr>
-              <w:t>1</w:t>
-            </w:r>
-            <w:proofErr w:type="gramStart"/>
-            <w:r>
-              <w:rPr>
-                <w:rFonts w:ascii="Arial" w:hAnsi="Arial" w:cs="Arial"/>
-                <w:sz w:val="20"/>
-              </w:rPr>
-              <w:t>trustdate</w:t>
-            </w:r>
-            <w:r>
-              <w:rPr>
-                <w:rFonts w:ascii="Arial" w:hAnsi="Arial" w:cs="Arial"/>
-                <w:sz w:val="20"/>
-              </w:rPr>
-              <w:t xml:space="preserve"> }</w:t>
-            </w:r>
-            <w:proofErr w:type="gramEnd"/>
-            <w:r>
-              <w:rPr>
-                <w:rFonts w:ascii="Arial" w:hAnsi="Arial" w:cs="Arial"/>
-                <w:sz w:val="20"/>
-              </w:rPr>
-              <w:t>}</w:t>
+              <w:t>bordet1trustdate</w:t>
+            </w:r>
+            <w:r>
+              <w:rPr>
+                <w:rFonts w:ascii="Arial" w:hAnsi="Arial" w:cs="Arial"/>
+                <w:sz w:val="20"/>
+              </w:rPr>
+              <w:t xml:space="preserve"> }}</w:t>
             </w:r>
           </w:p>
           <w:p>
@@ -11430,7 +10559,6 @@
               </w:rPr>
               <w:t xml:space="preserve">Name of ‘Holding Trustee’ (inc. ACN/ABN): </w:t>
             </w:r>
-            <w:proofErr w:type="gramStart"/>
             <w:r>
               <w:rPr>
                 <w:rFonts w:ascii="Arial" w:hAnsi="Arial" w:cs="Arial"/>
@@ -11443,38 +10571,14 @@
                 <w:rFonts w:ascii="Arial" w:hAnsi="Arial" w:cs="Arial"/>
                 <w:sz w:val="20"/>
               </w:rPr>
-              <w:t>GUARANTOR</w:t>
-            </w:r>
-            <w:proofErr w:type="gramEnd"/>
-            <w:r>
-              <w:rPr>
-                <w:rFonts w:ascii="Arial" w:hAnsi="Arial" w:cs="Arial"/>
-                <w:sz w:val="20"/>
-              </w:rPr>
-              <w:t>1</w:t>
-            </w:r>
-            <w:proofErr w:type="gramStart"/>
-            <w:r>
-              <w:rPr>
-                <w:rFonts w:ascii="Arial" w:hAnsi="Arial" w:cs="Arial"/>
-                <w:sz w:val="20"/>
-              </w:rPr>
-              <w:t>FULLNAME</w:t>
-            </w:r>
-            <w:r>
-              <w:rPr>
-                <w:rFonts w:ascii="Arial" w:hAnsi="Arial" w:cs="Arial"/>
-                <w:sz w:val="20"/>
-              </w:rPr>
-              <w:t xml:space="preserve"> }</w:t>
-            </w:r>
-            <w:proofErr w:type="gramEnd"/>
-            <w:r>
-              <w:rPr>
-                <w:rFonts w:ascii="Arial" w:hAnsi="Arial" w:cs="Arial"/>
-                <w:sz w:val="20"/>
-              </w:rPr>
-              <w:t>}</w:t>
+              <w:t>GUARANTOR1FULLNAME</w:t>
+            </w:r>
+            <w:r>
+              <w:rPr>
+                <w:rFonts w:ascii="Arial" w:hAnsi="Arial" w:cs="Arial"/>
+                <w:sz w:val="20"/>
+              </w:rPr>
+              <w:t xml:space="preserve"> }}</w:t>
             </w:r>
             <w:r>
               <w:rPr>
@@ -11483,7 +10587,6 @@
               </w:rPr>
               <w:t xml:space="preserve"> ACN </w:t>
             </w:r>
-            <w:proofErr w:type="gramStart"/>
             <w:r>
               <w:rPr>
                 <w:rFonts w:ascii="Arial" w:hAnsi="Arial" w:cs="Arial"/>
@@ -11496,38 +10599,14 @@
                 <w:rFonts w:ascii="Arial" w:hAnsi="Arial" w:cs="Arial"/>
                 <w:sz w:val="20"/>
               </w:rPr>
-              <w:t>GUARANTOR</w:t>
-            </w:r>
-            <w:proofErr w:type="gramEnd"/>
-            <w:r>
-              <w:rPr>
-                <w:rFonts w:ascii="Arial" w:hAnsi="Arial" w:cs="Arial"/>
-                <w:sz w:val="20"/>
-              </w:rPr>
-              <w:t>1</w:t>
-            </w:r>
-            <w:proofErr w:type="gramStart"/>
-            <w:r>
-              <w:rPr>
-                <w:rFonts w:ascii="Arial" w:hAnsi="Arial" w:cs="Arial"/>
-                <w:sz w:val="20"/>
-              </w:rPr>
-              <w:t>ACN</w:t>
-            </w:r>
-            <w:r>
-              <w:rPr>
-                <w:rFonts w:ascii="Arial" w:hAnsi="Arial" w:cs="Arial"/>
-                <w:sz w:val="20"/>
-              </w:rPr>
-              <w:t xml:space="preserve"> }</w:t>
-            </w:r>
-            <w:proofErr w:type="gramEnd"/>
-            <w:r>
-              <w:rPr>
-                <w:rFonts w:ascii="Arial" w:hAnsi="Arial" w:cs="Arial"/>
-                <w:sz w:val="20"/>
-              </w:rPr>
-              <w:t>}</w:t>
+              <w:t>GUARANTOR1ACN</w:t>
+            </w:r>
+            <w:r>
+              <w:rPr>
+                <w:rFonts w:ascii="Arial" w:hAnsi="Arial" w:cs="Arial"/>
+                <w:sz w:val="20"/>
+              </w:rPr>
+              <w:t xml:space="preserve"> }}</w:t>
             </w:r>
             <w:r>
               <w:rPr>
@@ -11588,7 +10667,6 @@
               </w:rPr>
               <w:t xml:space="preserve">Trust’: </w:t>
             </w:r>
-            <w:proofErr w:type="gramStart"/>
             <w:r>
               <w:rPr>
                 <w:rFonts w:ascii="Arial" w:hAnsi="Arial" w:cs="Arial"/>
@@ -11601,38 +10679,14 @@
                 <w:rFonts w:ascii="Arial" w:hAnsi="Arial" w:cs="Arial"/>
                 <w:sz w:val="20"/>
               </w:rPr>
-              <w:t>GUARANTOR</w:t>
-            </w:r>
-            <w:proofErr w:type="gramEnd"/>
-            <w:r>
-              <w:rPr>
-                <w:rFonts w:ascii="Arial" w:hAnsi="Arial" w:cs="Arial"/>
-                <w:sz w:val="20"/>
-              </w:rPr>
-              <w:t>1</w:t>
-            </w:r>
-            <w:proofErr w:type="gramStart"/>
-            <w:r>
-              <w:rPr>
-                <w:rFonts w:ascii="Arial" w:hAnsi="Arial" w:cs="Arial"/>
-                <w:sz w:val="20"/>
-              </w:rPr>
-              <w:t>TRUSTNAME</w:t>
-            </w:r>
-            <w:r>
-              <w:rPr>
-                <w:rFonts w:ascii="Arial" w:hAnsi="Arial" w:cs="Arial"/>
-                <w:sz w:val="20"/>
-              </w:rPr>
-              <w:t xml:space="preserve"> }</w:t>
-            </w:r>
-            <w:proofErr w:type="gramEnd"/>
-            <w:r>
-              <w:rPr>
-                <w:rFonts w:ascii="Arial" w:hAnsi="Arial" w:cs="Arial"/>
-                <w:sz w:val="20"/>
-              </w:rPr>
-              <w:t>}</w:t>
+              <w:t>GUARANTOR1TRUSTNAME</w:t>
+            </w:r>
+            <w:r>
+              <w:rPr>
+                <w:rFonts w:ascii="Arial" w:hAnsi="Arial" w:cs="Arial"/>
+                <w:sz w:val="20"/>
+              </w:rPr>
+              <w:t xml:space="preserve"> }}</w:t>
             </w:r>
           </w:p>
           <w:p>
@@ -11687,7 +10741,6 @@
               </w:rPr>
               <w:t xml:space="preserve"> </w:t>
             </w:r>
-            <w:proofErr w:type="gramStart"/>
             <w:r>
               <w:rPr>
                 <w:rFonts w:ascii="Arial" w:hAnsi="Arial" w:cs="Arial"/>
@@ -11700,15 +10753,7 @@
                 <w:rFonts w:ascii="Arial" w:hAnsi="Arial" w:cs="Arial"/>
                 <w:sz w:val="20"/>
               </w:rPr>
-              <w:t>GUARANTOR</w:t>
-            </w:r>
-            <w:proofErr w:type="gramEnd"/>
-            <w:r>
-              <w:rPr>
-                <w:rFonts w:ascii="Arial" w:hAnsi="Arial" w:cs="Arial"/>
-                <w:sz w:val="20"/>
-              </w:rPr>
-              <w:t>1TRUSTDATE</w:t>
+              <w:t>GUARANTOR1TRUSTDATE</w:t>
             </w:r>
             <w:r>
               <w:rPr>
@@ -12031,16 +11076,7 @@
                 <w:i/>
                 <w:sz w:val="20"/>
               </w:rPr>
-              <w:t xml:space="preserve">disclosure </w:t>
-            </w:r>
-            <w:proofErr w:type="gramStart"/>
-            <w:r>
-              <w:rPr>
-                <w:rFonts w:ascii="Arial" w:hAnsi="Arial" w:cs="Arial"/>
-                <w:i/>
-                <w:sz w:val="20"/>
-              </w:rPr>
-              <w:t>date</w:t>
+              <w:t>disclosure date</w:t>
             </w:r>
             <w:r>
               <w:rPr>
@@ -12049,7 +11085,6 @@
               </w:rPr>
               <w:t>;</w:t>
             </w:r>
-            <w:proofErr w:type="gramEnd"/>
           </w:p>
           <w:p>
             <w:pPr>
@@ -12078,31 +11113,14 @@
                 <w:i/>
                 <w:sz w:val="20"/>
               </w:rPr>
-              <w:t xml:space="preserve">disclosure </w:t>
-            </w:r>
-            <w:proofErr w:type="gramStart"/>
-            <w:r>
-              <w:rPr>
-                <w:rFonts w:ascii="Arial" w:hAnsi="Arial" w:cs="Arial"/>
-                <w:i/>
-                <w:sz w:val="20"/>
-              </w:rPr>
-              <w:t>date</w:t>
-            </w:r>
-            <w:r>
-              <w:rPr>
-                <w:rFonts w:ascii="Arial" w:hAnsi="Arial" w:cs="Arial"/>
-                <w:sz w:val="20"/>
-              </w:rPr>
-              <w:t>;</w:t>
-            </w:r>
-            <w:proofErr w:type="gramEnd"/>
-            <w:r>
-              <w:rPr>
-                <w:rFonts w:ascii="Arial" w:hAnsi="Arial" w:cs="Arial"/>
-                <w:sz w:val="20"/>
-              </w:rPr>
-              <w:t xml:space="preserve"> </w:t>
+              <w:t>disclosure date</w:t>
+            </w:r>
+            <w:r>
+              <w:rPr>
+                <w:rFonts w:ascii="Arial" w:hAnsi="Arial" w:cs="Arial"/>
+                <w:sz w:val="20"/>
+              </w:rPr>
+              <w:t xml:space="preserve">; </w:t>
             </w:r>
           </w:p>
           <w:p>
@@ -12124,17 +11142,8 @@
                 <w:rFonts w:ascii="Arial" w:hAnsi="Arial" w:cs="Arial"/>
                 <w:sz w:val="20"/>
               </w:rPr>
-              <w:t xml:space="preserve">we have not been provided with information or documents we require or the accuracy or authenticity of any such document or information has not been verified to our </w:t>
-            </w:r>
-            <w:proofErr w:type="gramStart"/>
-            <w:r>
-              <w:rPr>
-                <w:rFonts w:ascii="Arial" w:hAnsi="Arial" w:cs="Arial"/>
-                <w:sz w:val="20"/>
-              </w:rPr>
-              <w:t>satisfaction;</w:t>
-            </w:r>
-            <w:proofErr w:type="gramEnd"/>
+              <w:t>we have not been provided with information or documents we require or the accuracy or authenticity of any such document or information has not been verified to our satisfaction;</w:t>
+            </w:r>
           </w:p>
           <w:p>
             <w:pPr>
@@ -12170,17 +11179,8 @@
                 <w:rFonts w:ascii="Arial" w:hAnsi="Arial" w:cs="Arial"/>
                 <w:sz w:val="20"/>
               </w:rPr>
-              <w:t xml:space="preserve"> is lower than our </w:t>
-            </w:r>
-            <w:proofErr w:type="gramStart"/>
-            <w:r>
-              <w:rPr>
-                <w:rFonts w:ascii="Arial" w:hAnsi="Arial" w:cs="Arial"/>
-                <w:sz w:val="20"/>
-              </w:rPr>
-              <w:t>valuation;</w:t>
-            </w:r>
-            <w:proofErr w:type="gramEnd"/>
+              <w:t xml:space="preserve"> is lower than our valuation;</w:t>
+            </w:r>
           </w:p>
           <w:p>
             <w:pPr>
@@ -12216,17 +11216,8 @@
                 <w:rFonts w:ascii="Arial" w:hAnsi="Arial" w:cs="Arial"/>
                 <w:sz w:val="20"/>
               </w:rPr>
-              <w:t xml:space="preserve"> reveal that your capacity to repay the proposed loan is not adequate in the </w:t>
-            </w:r>
-            <w:proofErr w:type="gramStart"/>
-            <w:r>
-              <w:rPr>
-                <w:rFonts w:ascii="Arial" w:hAnsi="Arial" w:cs="Arial"/>
-                <w:sz w:val="20"/>
-              </w:rPr>
-              <w:t>circumstances;</w:t>
-            </w:r>
-            <w:proofErr w:type="gramEnd"/>
+              <w:t xml:space="preserve"> reveal that your capacity to repay the proposed loan is not adequate in the circumstances;</w:t>
+            </w:r>
           </w:p>
           <w:p>
             <w:pPr>
@@ -12659,7 +11650,7 @@
                 <w:noProof/>
                 <w:sz w:val="20"/>
               </w:rPr>
-              <w:t>20 December 2025</w:t>
+              <w:t>12 January 2026</w:t>
             </w:r>
             <w:r>
               <w:rPr>
@@ -12853,16 +11844,7 @@
                 <w:i/>
                 <w:sz w:val="20"/>
               </w:rPr>
-              <w:t xml:space="preserve">offer </w:t>
-            </w:r>
-            <w:proofErr w:type="gramStart"/>
-            <w:r>
-              <w:rPr>
-                <w:rFonts w:ascii="Arial" w:hAnsi="Arial" w:cs="Arial"/>
-                <w:i/>
-                <w:sz w:val="20"/>
-              </w:rPr>
-              <w:t>details</w:t>
+              <w:t>offer details</w:t>
             </w:r>
             <w:r>
               <w:rPr>
@@ -12871,7 +11853,6 @@
               </w:rPr>
               <w:t>;</w:t>
             </w:r>
-            <w:proofErr w:type="gramEnd"/>
           </w:p>
           <w:p>
             <w:pPr>
@@ -12922,23 +11903,7 @@
                 <w:rFonts w:ascii="Arial" w:hAnsi="Arial" w:cs="Arial"/>
                 <w:sz w:val="20"/>
               </w:rPr>
-              <w:t xml:space="preserve"> and that you have read them carefully and understand </w:t>
-            </w:r>
-            <w:proofErr w:type="gramStart"/>
-            <w:r>
-              <w:rPr>
-                <w:rFonts w:ascii="Arial" w:hAnsi="Arial" w:cs="Arial"/>
-                <w:sz w:val="20"/>
-              </w:rPr>
-              <w:t>them;</w:t>
-            </w:r>
-            <w:proofErr w:type="gramEnd"/>
-            <w:r>
-              <w:rPr>
-                <w:rFonts w:ascii="Arial" w:hAnsi="Arial" w:cs="Arial"/>
-                <w:sz w:val="20"/>
-              </w:rPr>
-              <w:t xml:space="preserve">  </w:t>
+              <w:t xml:space="preserve"> and that you have read them carefully and understand them;  </w:t>
             </w:r>
           </w:p>
           <w:p>
@@ -12958,33 +11923,8 @@
                 <w:rFonts w:ascii="Arial" w:hAnsi="Arial" w:cs="Arial"/>
                 <w:sz w:val="20"/>
               </w:rPr>
-              <w:t xml:space="preserve">declare that </w:t>
-            </w:r>
-            <w:proofErr w:type="gramStart"/>
-            <w:r>
-              <w:rPr>
-                <w:rFonts w:ascii="Arial" w:hAnsi="Arial" w:cs="Arial"/>
-                <w:sz w:val="20"/>
-              </w:rPr>
-              <w:t>all of</w:t>
-            </w:r>
-            <w:proofErr w:type="gramEnd"/>
-            <w:r>
-              <w:rPr>
-                <w:rFonts w:ascii="Arial" w:hAnsi="Arial" w:cs="Arial"/>
-                <w:sz w:val="20"/>
-              </w:rPr>
-              <w:t xml:space="preserve"> the information which you have given directly or indirectly to us is accurate and not misleading and you are aware that we are relying on </w:t>
-            </w:r>
-            <w:proofErr w:type="gramStart"/>
-            <w:r>
-              <w:rPr>
-                <w:rFonts w:ascii="Arial" w:hAnsi="Arial" w:cs="Arial"/>
-                <w:sz w:val="20"/>
-              </w:rPr>
-              <w:t>it;</w:t>
-            </w:r>
-            <w:proofErr w:type="gramEnd"/>
+              <w:t>declare that all of the information which you have given directly or indirectly to us is accurate and not misleading and you are aware that we are relying on it;</w:t>
+            </w:r>
           </w:p>
           <w:p>
             <w:pPr>
@@ -13018,17 +11958,8 @@
                 <w:rFonts w:ascii="Arial" w:hAnsi="Arial" w:cs="Arial"/>
                 <w:sz w:val="20"/>
               </w:rPr>
-              <w:t xml:space="preserve">.  You have not relied on any other promise or representation made by us or anyone else on our </w:t>
-            </w:r>
-            <w:proofErr w:type="gramStart"/>
-            <w:r>
-              <w:rPr>
-                <w:rFonts w:ascii="Arial" w:hAnsi="Arial" w:cs="Arial"/>
-                <w:sz w:val="20"/>
-              </w:rPr>
-              <w:t>behalf;</w:t>
-            </w:r>
-            <w:proofErr w:type="gramEnd"/>
+              <w:t>.  You have not relied on any other promise or representation made by us or anyone else on our behalf;</w:t>
+            </w:r>
           </w:p>
           <w:p>
             <w:pPr>
@@ -13163,7 +12094,6 @@
           <w:szCs w:val="20"/>
         </w:rPr>
       </w:pPr>
-      <w:proofErr w:type="spellStart"/>
       <w:r>
         <w:rPr>
           <w:rFonts w:ascii="Arial" w:hAnsi="Arial" w:cs="Arial"/>
@@ -13172,18 +12102,7 @@
           <w:sz w:val="20"/>
           <w:szCs w:val="20"/>
         </w:rPr>
-        <w:t>subregulation</w:t>
-      </w:r>
-      <w:proofErr w:type="spellEnd"/>
-      <w:r>
-        <w:rPr>
-          <w:rFonts w:ascii="Arial" w:hAnsi="Arial" w:cs="Arial"/>
-          <w:b/>
-          <w:color w:val="000000"/>
-          <w:sz w:val="20"/>
-          <w:szCs w:val="20"/>
-        </w:rPr>
-        <w:t> 74(</w:t>
+        <w:t>subregulation 74(</w:t>
       </w:r>
       <w:r>
         <w:rPr>
@@ -13442,23 +12361,7 @@
                 <w:sz w:val="20"/>
               </w:rPr>
               <w:tab/>
-              <w:t>You should also read the information statement</w:t>
-            </w:r>
-            <w:proofErr w:type="gramStart"/>
-            <w:r>
-              <w:rPr>
-                <w:rFonts w:ascii="Arial" w:hAnsi="Arial" w:cs="Arial"/>
-                <w:sz w:val="20"/>
-              </w:rPr>
-              <w:t>:  “</w:t>
-            </w:r>
-            <w:proofErr w:type="gramEnd"/>
-            <w:r>
-              <w:rPr>
-                <w:rFonts w:ascii="Arial" w:hAnsi="Arial" w:cs="Arial"/>
-                <w:sz w:val="20"/>
-              </w:rPr>
-              <w:t>THINGS YOU SHOULD KNOW ABOUT YOUR PROPOSED CREDIT CONTRACT”.</w:t>
+              <w:t>You should also read the information statement:  “THINGS YOU SHOULD KNOW ABOUT YOUR PROPOSED CREDIT CONTRACT”.</w:t>
             </w:r>
           </w:p>
         </w:tc>
@@ -13584,39 +12487,7 @@
                 <w:rFonts w:ascii="Arial" w:hAnsi="Arial" w:cs="Arial"/>
                 <w:sz w:val="20"/>
               </w:rPr>
-              <w:t xml:space="preserve">If you take out insurance, the credit provider </w:t>
-            </w:r>
-            <w:proofErr w:type="spellStart"/>
-            <w:r>
-              <w:rPr>
-                <w:rFonts w:ascii="Arial" w:hAnsi="Arial" w:cs="Arial"/>
-                <w:sz w:val="20"/>
-              </w:rPr>
-              <w:t>can not</w:t>
-            </w:r>
-            <w:proofErr w:type="spellEnd"/>
-            <w:r>
-              <w:rPr>
-                <w:rFonts w:ascii="Arial" w:hAnsi="Arial" w:cs="Arial"/>
-                <w:sz w:val="20"/>
-              </w:rPr>
-              <w:t xml:space="preserve"> insist on any </w:t>
-            </w:r>
-            <w:proofErr w:type="gramStart"/>
-            <w:r>
-              <w:rPr>
-                <w:rFonts w:ascii="Arial" w:hAnsi="Arial" w:cs="Arial"/>
-                <w:sz w:val="20"/>
-              </w:rPr>
-              <w:t>particular insurance</w:t>
-            </w:r>
-            <w:proofErr w:type="gramEnd"/>
-            <w:r>
-              <w:rPr>
-                <w:rFonts w:ascii="Arial" w:hAnsi="Arial" w:cs="Arial"/>
-                <w:sz w:val="20"/>
-              </w:rPr>
-              <w:t xml:space="preserve"> company</w:t>
+              <w:t>If you take out insurance, the credit provider can not insist on any particular insurance company</w:t>
             </w:r>
             <w:r>
               <w:rPr>
@@ -13836,7 +12707,6 @@
               </w:rPr>
               <w:t xml:space="preserve">by </w:t>
             </w:r>
-            <w:proofErr w:type="gramStart"/>
             <w:r>
               <w:rPr>
                 <w:rFonts w:ascii="Arial" w:eastAsia="Arial" w:hAnsi="Arial" w:cs="Arial"/>
@@ -13846,9 +12716,17 @@
                 <w:sz w:val="20"/>
                 <w:lang w:eastAsia="en-US"/>
               </w:rPr>
-              <w:t xml:space="preserve">{{ </w:t>
-            </w:r>
-            <w:proofErr w:type="spellStart"/>
+              <w:t xml:space="preserve">{{ Bordetallnames }} </w:t>
+            </w:r>
+            <w:r>
+              <w:rPr>
+                <w:rFonts w:ascii="Arial" w:eastAsia="Arial" w:hAnsi="Arial" w:cs="Arial"/>
+                <w:color w:val="000000"/>
+                <w:sz w:val="20"/>
+                <w:lang w:eastAsia="en-US"/>
+              </w:rPr>
+              <w:t>ACN</w:t>
+            </w:r>
             <w:r>
               <w:rPr>
                 <w:rFonts w:ascii="Arial" w:eastAsia="Arial" w:hAnsi="Arial" w:cs="Arial"/>
@@ -13858,42 +12736,8 @@
                 <w:sz w:val="20"/>
                 <w:lang w:eastAsia="en-US"/>
               </w:rPr>
-              <w:t>Bordetallnames</w:t>
-            </w:r>
-            <w:proofErr w:type="spellEnd"/>
-            <w:proofErr w:type="gramEnd"/>
-            <w:r>
-              <w:rPr>
-                <w:rFonts w:ascii="Arial" w:eastAsia="Arial" w:hAnsi="Arial" w:cs="Arial"/>
-                <w:b/>
-                <w:bCs/>
-                <w:color w:val="000000"/>
-                <w:sz w:val="20"/>
-                <w:lang w:eastAsia="en-US"/>
-              </w:rPr>
-              <w:t xml:space="preserve"> }} </w:t>
-            </w:r>
-            <w:r>
-              <w:rPr>
-                <w:rFonts w:ascii="Arial" w:eastAsia="Arial" w:hAnsi="Arial" w:cs="Arial"/>
-                <w:color w:val="000000"/>
-                <w:sz w:val="20"/>
-                <w:lang w:eastAsia="en-US"/>
-              </w:rPr>
-              <w:t>ACN</w:t>
-            </w:r>
-            <w:r>
-              <w:rPr>
-                <w:rFonts w:ascii="Arial" w:eastAsia="Arial" w:hAnsi="Arial" w:cs="Arial"/>
-                <w:b/>
-                <w:bCs/>
-                <w:color w:val="000000"/>
-                <w:sz w:val="20"/>
-                <w:lang w:eastAsia="en-US"/>
-              </w:rPr>
               <w:t xml:space="preserve"> </w:t>
             </w:r>
-            <w:proofErr w:type="gramStart"/>
             <w:r>
               <w:rPr>
                 <w:rFonts w:ascii="Arial" w:eastAsia="Arial" w:hAnsi="Arial" w:cs="Arial"/>
@@ -13904,46 +12748,7 @@
                 <w:sz w:val="20"/>
                 <w:lang w:eastAsia="en-US"/>
               </w:rPr>
-              <w:t>{{ BORDET</w:t>
-            </w:r>
-            <w:proofErr w:type="gramEnd"/>
-            <w:r>
-              <w:rPr>
-                <w:rFonts w:ascii="Arial" w:eastAsia="Arial" w:hAnsi="Arial" w:cs="Arial"/>
-                <w:b/>
-                <w:bCs/>
-                <w:caps/>
-                <w:color w:val="000000"/>
-                <w:sz w:val="20"/>
-                <w:lang w:eastAsia="en-US"/>
-              </w:rPr>
-              <w:t>1</w:t>
-            </w:r>
-            <w:proofErr w:type="gramStart"/>
-            <w:r>
-              <w:rPr>
-                <w:rFonts w:ascii="Arial" w:eastAsia="Arial" w:hAnsi="Arial" w:cs="Arial"/>
-                <w:b/>
-                <w:bCs/>
-                <w:caps/>
-                <w:color w:val="000000"/>
-                <w:sz w:val="20"/>
-                <w:lang w:eastAsia="en-US"/>
-              </w:rPr>
-              <w:t>ACN }</w:t>
-            </w:r>
-            <w:proofErr w:type="gramEnd"/>
-            <w:r>
-              <w:rPr>
-                <w:rFonts w:ascii="Arial" w:eastAsia="Arial" w:hAnsi="Arial" w:cs="Arial"/>
-                <w:b/>
-                <w:bCs/>
-                <w:caps/>
-                <w:color w:val="000000"/>
-                <w:sz w:val="20"/>
-                <w:lang w:eastAsia="en-US"/>
-              </w:rPr>
-              <w:t xml:space="preserve">} </w:t>
+              <w:t xml:space="preserve">{{ BORDET1ACN }} </w:t>
             </w:r>
             <w:r>
               <w:rPr>
@@ -13963,9 +12768,18 @@
                 <w:sz w:val="20"/>
                 <w:lang w:eastAsia="en-US"/>
               </w:rPr>
-              <w:t xml:space="preserve"> </w:t>
-            </w:r>
-            <w:proofErr w:type="gramStart"/>
+              <w:t xml:space="preserve"> {{ </w:t>
+            </w:r>
+            <w:r>
+              <w:rPr>
+                <w:rFonts w:ascii="Arial" w:hAnsi="Arial" w:cs="Arial"/>
+                <w:b/>
+                <w:bCs/>
+                <w:sz w:val="20"/>
+                <w:lang w:eastAsia="en-US"/>
+              </w:rPr>
+              <w:t>BORDET1TRUSTNAME</w:t>
+            </w:r>
             <w:r>
               <w:rPr>
                 <w:rFonts w:ascii="Arial" w:eastAsia="Arial" w:hAnsi="Arial" w:cs="Arial"/>
@@ -13975,62 +12789,7 @@
                 <w:sz w:val="20"/>
                 <w:lang w:eastAsia="en-US"/>
               </w:rPr>
-              <w:t xml:space="preserve">{{ </w:t>
-            </w:r>
-            <w:r>
-              <w:rPr>
-                <w:rFonts w:ascii="Arial" w:hAnsi="Arial" w:cs="Arial"/>
-                <w:b/>
-                <w:bCs/>
-                <w:sz w:val="20"/>
-                <w:lang w:eastAsia="en-US"/>
-              </w:rPr>
-              <w:t>BORDET</w:t>
-            </w:r>
-            <w:proofErr w:type="gramEnd"/>
-            <w:r>
-              <w:rPr>
-                <w:rFonts w:ascii="Arial" w:hAnsi="Arial" w:cs="Arial"/>
-                <w:b/>
-                <w:bCs/>
-                <w:sz w:val="20"/>
-                <w:lang w:eastAsia="en-US"/>
-              </w:rPr>
-              <w:t>1</w:t>
-            </w:r>
-            <w:proofErr w:type="gramStart"/>
-            <w:r>
-              <w:rPr>
-                <w:rFonts w:ascii="Arial" w:hAnsi="Arial" w:cs="Arial"/>
-                <w:b/>
-                <w:bCs/>
-                <w:sz w:val="20"/>
-                <w:lang w:eastAsia="en-US"/>
-              </w:rPr>
-              <w:t>TRUSTNAME</w:t>
-            </w:r>
-            <w:r>
-              <w:rPr>
-                <w:rFonts w:ascii="Arial" w:eastAsia="Arial" w:hAnsi="Arial" w:cs="Arial"/>
-                <w:b/>
-                <w:bCs/>
-                <w:color w:val="000000"/>
-                <w:sz w:val="20"/>
-                <w:lang w:eastAsia="en-US"/>
-              </w:rPr>
-              <w:t xml:space="preserve"> }</w:t>
-            </w:r>
-            <w:proofErr w:type="gramEnd"/>
-            <w:r>
-              <w:rPr>
-                <w:rFonts w:ascii="Arial" w:eastAsia="Arial" w:hAnsi="Arial" w:cs="Arial"/>
-                <w:b/>
-                <w:bCs/>
-                <w:color w:val="000000"/>
-                <w:sz w:val="20"/>
-                <w:lang w:eastAsia="en-US"/>
-              </w:rPr>
-              <w:t>}</w:t>
+              <w:t xml:space="preserve"> }}</w:t>
             </w:r>
           </w:p>
           <w:p>
@@ -14213,6 +12972,9 @@
               <w:tc>
                 <w:tcPr>
                   <w:tcW w:w="4285" w:type="dxa"/>
+                  <w:tcBorders>
+                    <w:bottom w:val="single" w:sz="4" w:space="0" w:color="auto"/>
+                  </w:tcBorders>
                 </w:tcPr>
                 <w:p>
                   <w:pPr>
@@ -14240,6 +13002,10 @@
               <w:tc>
                 <w:tcPr>
                   <w:tcW w:w="4285" w:type="dxa"/>
+                  <w:tcBorders>
+                    <w:top w:val="single" w:sz="4" w:space="0" w:color="auto"/>
+                    <w:bottom w:val="nil"/>
+                  </w:tcBorders>
                 </w:tcPr>
                 <w:p>
                   <w:pPr>
@@ -14267,6 +13033,9 @@
               <w:tc>
                 <w:tcPr>
                   <w:tcW w:w="4285" w:type="dxa"/>
+                  <w:tcBorders>
+                    <w:top w:val="nil"/>
+                  </w:tcBorders>
                 </w:tcPr>
                 <w:p>
                   <w:pPr>
@@ -14278,7 +13047,6 @@
                       <w:sz w:val="20"/>
                     </w:rPr>
                   </w:pPr>
-                  <w:proofErr w:type="gramStart"/>
                   <w:r>
                     <w:rPr>
                       <w:rFonts w:cs="Arial"/>
@@ -14286,17 +13054,7 @@
                       <w:color w:val="000000"/>
                       <w:sz w:val="20"/>
                     </w:rPr>
-                    <w:t>{{ guarantor</w:t>
-                  </w:r>
-                  <w:proofErr w:type="gramEnd"/>
-                  <w:r>
-                    <w:rPr>
-                      <w:rFonts w:cs="Arial"/>
-                      <w:b/>
-                      <w:color w:val="000000"/>
-                      <w:sz w:val="20"/>
-                    </w:rPr>
-                    <w:t>_2_name }}</w:t>
+                    <w:t>{{ guarantor_2_name }}</w:t>
                   </w:r>
                 </w:p>
               </w:tc>
@@ -14338,161 +13096,19 @@
                     <w:spacing w:before="240" w:after="100"/>
                     <w:rPr>
                       <w:rFonts w:cs="Arial"/>
-                      <w:b/>
+                      <w:bCs/>
                       <w:color w:val="000000"/>
                       <w:sz w:val="20"/>
                     </w:rPr>
                   </w:pPr>
-                  <w:proofErr w:type="gramStart"/>
                   <w:r>
                     <w:rPr>
+                      <w:rFonts w:cs="Arial"/>
+                      <w:bCs/>
                       <w:color w:val="000000"/>
-                      <w:sz w:val="18"/>
-                      <w:szCs w:val="18"/>
+                      <w:sz w:val="20"/>
                     </w:rPr>
-                    <w:t>{{ Guarantor</w:t>
-                  </w:r>
-                  <w:proofErr w:type="gramEnd"/>
-                  <w:r>
-                    <w:rPr>
-                      <w:color w:val="000000"/>
-                      <w:sz w:val="18"/>
-                      <w:szCs w:val="18"/>
-                    </w:rPr>
-                    <w:t>2Addressline</w:t>
-                  </w:r>
-                  <w:proofErr w:type="gramStart"/>
-                  <w:r>
-                    <w:rPr>
-                      <w:color w:val="000000"/>
-                      <w:sz w:val="18"/>
-                      <w:szCs w:val="18"/>
-                    </w:rPr>
-                    <w:t>1 }</w:t>
-                  </w:r>
-                  <w:proofErr w:type="gramEnd"/>
-                  <w:r>
-                    <w:rPr>
-                      <w:color w:val="000000"/>
-                      <w:sz w:val="18"/>
-                      <w:szCs w:val="18"/>
-                    </w:rPr>
-                    <w:t xml:space="preserve">}, </w:t>
-                  </w:r>
-                  <w:proofErr w:type="gramStart"/>
-                  <w:r>
-                    <w:rPr>
-                      <w:color w:val="000000"/>
-                      <w:sz w:val="18"/>
-                      <w:szCs w:val="18"/>
-                    </w:rPr>
-                    <w:t>{{ Guarantor</w:t>
-                  </w:r>
-                  <w:proofErr w:type="gramEnd"/>
-                  <w:r>
-                    <w:rPr>
-                      <w:color w:val="000000"/>
-                      <w:sz w:val="18"/>
-                      <w:szCs w:val="18"/>
-                    </w:rPr>
-                    <w:t>2</w:t>
-                  </w:r>
-                  <w:proofErr w:type="gramStart"/>
-                  <w:r>
-                    <w:rPr>
-                      <w:color w:val="000000"/>
-                      <w:sz w:val="18"/>
-                      <w:szCs w:val="18"/>
-                    </w:rPr>
-                    <w:t>Suburb }</w:t>
-                  </w:r>
-                  <w:proofErr w:type="gramEnd"/>
-                  <w:r>
-                    <w:rPr>
-                      <w:color w:val="000000"/>
-                      <w:sz w:val="18"/>
-                      <w:szCs w:val="18"/>
-                    </w:rPr>
-                    <w:t xml:space="preserve">} </w:t>
-                  </w:r>
-                  <w:proofErr w:type="gramStart"/>
-                  <w:r>
-                    <w:rPr>
-                      <w:color w:val="000000"/>
-                      <w:sz w:val="18"/>
-                      <w:szCs w:val="18"/>
-                    </w:rPr>
-                    <w:t>{{ Guarantor</w:t>
-                  </w:r>
-                  <w:proofErr w:type="gramEnd"/>
-                  <w:r>
-                    <w:rPr>
-                      <w:color w:val="000000"/>
-                      <w:sz w:val="18"/>
-                      <w:szCs w:val="18"/>
-                    </w:rPr>
-                    <w:t>2</w:t>
-                  </w:r>
-                  <w:proofErr w:type="gramStart"/>
-                  <w:r>
-                    <w:rPr>
-                      <w:color w:val="000000"/>
-                      <w:sz w:val="18"/>
-                      <w:szCs w:val="18"/>
-                    </w:rPr>
-                    <w:t>State }</w:t>
-                  </w:r>
-                  <w:proofErr w:type="gramEnd"/>
-                  <w:r>
-                    <w:rPr>
-                      <w:color w:val="000000"/>
-                      <w:sz w:val="18"/>
-                      <w:szCs w:val="18"/>
-                    </w:rPr>
-                    <w:t xml:space="preserve">} </w:t>
-                  </w:r>
-                  <w:proofErr w:type="gramStart"/>
-                  <w:r>
-                    <w:rPr>
-                      <w:color w:val="000000"/>
-                      <w:sz w:val="18"/>
-                      <w:szCs w:val="18"/>
-                    </w:rPr>
-                    <w:t>{{ Guarantor</w:t>
-                  </w:r>
-                  <w:proofErr w:type="gramEnd"/>
-                  <w:r>
-                    <w:rPr>
-                      <w:color w:val="000000"/>
-                      <w:sz w:val="18"/>
-                      <w:szCs w:val="18"/>
-                    </w:rPr>
-                    <w:t>2Postcode }}</w:t>
-                  </w:r>
-                </w:p>
-              </w:tc>
-            </w:tr>
-            <w:tr>
-              <w:tc>
-                <w:tcPr>
-                  <w:tcW w:w="4285" w:type="dxa"/>
-                </w:tcPr>
-                <w:p>
-                  <w:pPr>
-                    <w:spacing w:before="240"/>
-                    <w:rPr>
-                      <w:color w:val="000000"/>
-                      <w:sz w:val="18"/>
-                      <w:szCs w:val="18"/>
-                    </w:rPr>
-                  </w:pPr>
-                  <w:r>
-                    <w:rPr>
-                      <w:color w:val="000000"/>
-                      <w:sz w:val="18"/>
-                      <w:szCs w:val="18"/>
-                    </w:rPr>
-                    <w:t>Address of director / company secretary</w:t>
+                    <w:t>Date</w:t>
                   </w:r>
                 </w:p>
               </w:tc>
@@ -14561,6 +13177,9 @@
               <w:tc>
                 <w:tcPr>
                   <w:tcW w:w="4299" w:type="dxa"/>
+                  <w:tcBorders>
+                    <w:bottom w:val="single" w:sz="4" w:space="0" w:color="auto"/>
+                  </w:tcBorders>
                 </w:tcPr>
                 <w:p>
                   <w:pPr>
@@ -14588,6 +13207,10 @@
               <w:tc>
                 <w:tcPr>
                   <w:tcW w:w="4299" w:type="dxa"/>
+                  <w:tcBorders>
+                    <w:top w:val="single" w:sz="4" w:space="0" w:color="auto"/>
+                    <w:bottom w:val="nil"/>
+                  </w:tcBorders>
                 </w:tcPr>
                 <w:p>
                   <w:pPr>
@@ -14615,6 +13238,10 @@
               <w:tc>
                 <w:tcPr>
                   <w:tcW w:w="4299" w:type="dxa"/>
+                  <w:tcBorders>
+                    <w:top w:val="nil"/>
+                    <w:bottom w:val="single" w:sz="4" w:space="0" w:color="auto"/>
+                  </w:tcBorders>
                 </w:tcPr>
                 <w:p>
                   <w:pPr>
@@ -14626,7 +13253,6 @@
                       <w:sz w:val="20"/>
                     </w:rPr>
                   </w:pPr>
-                  <w:proofErr w:type="gramStart"/>
                   <w:r>
                     <w:rPr>
                       <w:rFonts w:cs="Arial"/>
@@ -14634,17 +13260,7 @@
                       <w:color w:val="000000"/>
                       <w:sz w:val="20"/>
                     </w:rPr>
-                    <w:t>{{ guarantor</w:t>
-                  </w:r>
-                  <w:proofErr w:type="gramEnd"/>
-                  <w:r>
-                    <w:rPr>
-                      <w:rFonts w:cs="Arial"/>
-                      <w:b/>
-                      <w:color w:val="000000"/>
-                      <w:sz w:val="20"/>
-                    </w:rPr>
-                    <w:t>_3_name }}</w:t>
+                    <w:t>{{ guarantor_3_name }}</w:t>
                   </w:r>
                 </w:p>
               </w:tc>
@@ -14656,6 +13272,10 @@
               <w:tc>
                 <w:tcPr>
                   <w:tcW w:w="4299" w:type="dxa"/>
+                  <w:tcBorders>
+                    <w:top w:val="single" w:sz="4" w:space="0" w:color="auto"/>
+                    <w:bottom w:val="single" w:sz="4" w:space="0" w:color="auto"/>
+                  </w:tcBorders>
                 </w:tcPr>
                 <w:p>
                   <w:pPr>
@@ -14680,145 +13300,35 @@
               </w:tc>
             </w:tr>
             <w:tr>
+              <w:trPr>
+                <w:trHeight w:val="70"/>
+              </w:trPr>
               <w:tc>
                 <w:tcPr>
                   <w:tcW w:w="4299" w:type="dxa"/>
+                  <w:tcBorders>
+                    <w:top w:val="single" w:sz="4" w:space="0" w:color="auto"/>
+                    <w:bottom w:val="nil"/>
+                  </w:tcBorders>
                 </w:tcPr>
                 <w:p>
                   <w:pPr>
                     <w:spacing w:before="240" w:after="100"/>
                     <w:rPr>
                       <w:rFonts w:cs="Arial"/>
-                      <w:b/>
+                      <w:bCs/>
                       <w:color w:val="000000"/>
                       <w:sz w:val="20"/>
                     </w:rPr>
                   </w:pPr>
-                  <w:proofErr w:type="gramStart"/>
                   <w:r>
                     <w:rPr>
+                      <w:rFonts w:cs="Arial"/>
+                      <w:bCs/>
                       <w:color w:val="000000"/>
-                      <w:sz w:val="18"/>
-                      <w:szCs w:val="18"/>
+                      <w:sz w:val="20"/>
                     </w:rPr>
-                    <w:t>{{ Guarantor</w:t>
-                  </w:r>
-                  <w:proofErr w:type="gramEnd"/>
-                  <w:r>
-                    <w:rPr>
-                      <w:color w:val="000000"/>
-                      <w:sz w:val="18"/>
-                      <w:szCs w:val="18"/>
-                    </w:rPr>
-                    <w:t>3Addressline</w:t>
-                  </w:r>
-                  <w:proofErr w:type="gramStart"/>
-                  <w:r>
-                    <w:rPr>
-                      <w:color w:val="000000"/>
-                      <w:sz w:val="18"/>
-                      <w:szCs w:val="18"/>
-                    </w:rPr>
-                    <w:t>1 }</w:t>
-                  </w:r>
-                  <w:proofErr w:type="gramEnd"/>
-                  <w:r>
-                    <w:rPr>
-                      <w:color w:val="000000"/>
-                      <w:sz w:val="18"/>
-                      <w:szCs w:val="18"/>
-                    </w:rPr>
-                    <w:t xml:space="preserve">}, </w:t>
-                  </w:r>
-                  <w:proofErr w:type="gramStart"/>
-                  <w:r>
-                    <w:rPr>
-                      <w:color w:val="000000"/>
-                      <w:sz w:val="18"/>
-                      <w:szCs w:val="18"/>
-                    </w:rPr>
-                    <w:t>{{ Guarantor</w:t>
-                  </w:r>
-                  <w:proofErr w:type="gramEnd"/>
-                  <w:r>
-                    <w:rPr>
-                      <w:color w:val="000000"/>
-                      <w:sz w:val="18"/>
-                      <w:szCs w:val="18"/>
-                    </w:rPr>
-                    <w:t>3</w:t>
-                  </w:r>
-                  <w:proofErr w:type="gramStart"/>
-                  <w:r>
-                    <w:rPr>
-                      <w:color w:val="000000"/>
-                      <w:sz w:val="18"/>
-                      <w:szCs w:val="18"/>
-                    </w:rPr>
-                    <w:t>Suburb }</w:t>
-                  </w:r>
-                  <w:proofErr w:type="gramEnd"/>
-                  <w:r>
-                    <w:rPr>
-                      <w:color w:val="000000"/>
-                      <w:sz w:val="18"/>
-                      <w:szCs w:val="18"/>
-                    </w:rPr>
-                    <w:t xml:space="preserve">} </w:t>
-                  </w:r>
-                  <w:proofErr w:type="gramStart"/>
-                  <w:r>
-                    <w:rPr>
-                      <w:color w:val="000000"/>
-                      <w:sz w:val="18"/>
-                      <w:szCs w:val="18"/>
-                    </w:rPr>
-                    <w:t>{{ Guarantor</w:t>
-                  </w:r>
-                  <w:proofErr w:type="gramEnd"/>
-                  <w:r>
-                    <w:rPr>
-                      <w:color w:val="000000"/>
-                      <w:sz w:val="18"/>
-                      <w:szCs w:val="18"/>
-                    </w:rPr>
-                    <w:t>3</w:t>
-                  </w:r>
-                  <w:proofErr w:type="gramStart"/>
-                  <w:r>
-                    <w:rPr>
-                      <w:color w:val="000000"/>
-                      <w:sz w:val="18"/>
-                      <w:szCs w:val="18"/>
-                    </w:rPr>
-                    <w:t>State }</w:t>
-                  </w:r>
-                  <w:proofErr w:type="gramEnd"/>
-                  <w:r>
-                    <w:rPr>
-                      <w:color w:val="000000"/>
-                      <w:sz w:val="18"/>
-                      <w:szCs w:val="18"/>
-                    </w:rPr>
-                    <w:t xml:space="preserve">} </w:t>
-                  </w:r>
-                  <w:proofErr w:type="gramStart"/>
-                  <w:r>
-                    <w:rPr>
-                      <w:color w:val="000000"/>
-                      <w:sz w:val="18"/>
-                      <w:szCs w:val="18"/>
-                    </w:rPr>
-                    <w:t>{{ Guarantor</w:t>
-                  </w:r>
-                  <w:proofErr w:type="gramEnd"/>
-                  <w:r>
-                    <w:rPr>
-                      <w:color w:val="000000"/>
-                      <w:sz w:val="18"/>
-                      <w:szCs w:val="18"/>
-                    </w:rPr>
-                    <w:t>3Postcode }}</w:t>
+                    <w:t>Date</w:t>
                   </w:r>
                 </w:p>
               </w:tc>
@@ -14827,6 +13337,9 @@
               <w:tc>
                 <w:tcPr>
                   <w:tcW w:w="4299" w:type="dxa"/>
+                  <w:tcBorders>
+                    <w:top w:val="nil"/>
+                  </w:tcBorders>
                 </w:tcPr>
                 <w:p>
                   <w:pPr>
@@ -14843,32 +13356,6 @@
                       <w:sz w:val="18"/>
                       <w:szCs w:val="18"/>
                     </w:rPr>
-                    <w:t xml:space="preserve">Address of director </w:t>
-                  </w:r>
-                </w:p>
-              </w:tc>
-            </w:tr>
-            <w:tr>
-              <w:tc>
-                <w:tcPr>
-                  <w:tcW w:w="4299" w:type="dxa"/>
-                </w:tcPr>
-                <w:p>
-                  <w:pPr>
-                    <w:spacing w:before="240"/>
-                    <w:rPr>
-                      <w:color w:val="000000"/>
-                      <w:sz w:val="18"/>
-                      <w:szCs w:val="18"/>
-                    </w:rPr>
-                  </w:pPr>
-                  <w:r>
-                    <w:rPr>
-                      <w:color w:val="000000"/>
-                      <w:sz w:val="18"/>
-                      <w:szCs w:val="18"/>
-                    </w:rPr>
-                    <w:lastRenderedPageBreak/>
                     <w:t>{%tr endif %}</w:t>
                   </w:r>
                 </w:p>
@@ -15199,39 +13686,8 @@
           <w:sz w:val="20"/>
           <w:szCs w:val="20"/>
         </w:rPr>
-        <w:t xml:space="preserve">you make an offer to </w:t>
-      </w:r>
-      <w:proofErr w:type="gramStart"/>
-      <w:r>
-        <w:rPr>
-          <w:rFonts w:ascii="Calibri" w:hAnsi="Calibri" w:cstheme="minorHAnsi"/>
-          <w:color w:val="000000"/>
-          <w:sz w:val="20"/>
-          <w:szCs w:val="20"/>
-        </w:rPr>
-        <w:t>enter into</w:t>
-      </w:r>
-      <w:proofErr w:type="gramEnd"/>
-      <w:r>
-        <w:rPr>
-          <w:rFonts w:ascii="Calibri" w:hAnsi="Calibri" w:cstheme="minorHAnsi"/>
-          <w:color w:val="000000"/>
-          <w:sz w:val="20"/>
-          <w:szCs w:val="20"/>
-        </w:rPr>
-        <w:t xml:space="preserve"> the </w:t>
-      </w:r>
-      <w:proofErr w:type="gramStart"/>
-      <w:r>
-        <w:rPr>
-          <w:rFonts w:ascii="Calibri" w:hAnsi="Calibri" w:cstheme="minorHAnsi"/>
-          <w:color w:val="000000"/>
-          <w:sz w:val="20"/>
-          <w:szCs w:val="20"/>
-        </w:rPr>
-        <w:t>contract;</w:t>
-      </w:r>
-      <w:proofErr w:type="gramEnd"/>
+        <w:t>you make an offer to enter into the contract;</w:t>
+      </w:r>
     </w:p>
     <w:p>
       <w:pPr>
@@ -15351,27 +13807,7 @@
           <w:szCs w:val="20"/>
         </w:rPr>
         <w:tab/>
-        <w:t xml:space="preserve">If you want another copy of your contract, write to your credit provider and ask for one. Your credit provider may charge you a fee. Your credit provider </w:t>
-      </w:r>
-      <w:proofErr w:type="gramStart"/>
-      <w:r>
-        <w:rPr>
-          <w:rFonts w:ascii="Calibri" w:hAnsi="Calibri" w:cstheme="minorHAnsi"/>
-          <w:color w:val="000000"/>
-          <w:sz w:val="20"/>
-          <w:szCs w:val="20"/>
-        </w:rPr>
-        <w:t>has to</w:t>
-      </w:r>
-      <w:proofErr w:type="gramEnd"/>
-      <w:r>
-        <w:rPr>
-          <w:rFonts w:ascii="Calibri" w:hAnsi="Calibri" w:cstheme="minorHAnsi"/>
-          <w:color w:val="000000"/>
-          <w:sz w:val="20"/>
-          <w:szCs w:val="20"/>
-        </w:rPr>
-        <w:t xml:space="preserve"> give you a copy —</w:t>
+        <w:t>If you want another copy of your contract, write to your credit provider and ask for one. Your credit provider may charge you a fee. Your credit provider has to give you a copy —</w:t>
       </w:r>
     </w:p>
     <w:p>
@@ -15395,27 +13831,7 @@
           <w:sz w:val="20"/>
           <w:szCs w:val="20"/>
         </w:rPr>
-        <w:t xml:space="preserve">within 14 days of your written request if the original contract came into existence 1 year or less before your </w:t>
-      </w:r>
-      <w:proofErr w:type="gramStart"/>
-      <w:r>
-        <w:rPr>
-          <w:rFonts w:ascii="Calibri" w:hAnsi="Calibri" w:cstheme="minorHAnsi"/>
-          <w:color w:val="000000"/>
-          <w:sz w:val="20"/>
-          <w:szCs w:val="20"/>
-        </w:rPr>
-        <w:t>request;</w:t>
-      </w:r>
-      <w:proofErr w:type="gramEnd"/>
-      <w:r>
-        <w:rPr>
-          <w:rFonts w:ascii="Calibri" w:hAnsi="Calibri" w:cstheme="minorHAnsi"/>
-          <w:color w:val="000000"/>
-          <w:sz w:val="20"/>
-          <w:szCs w:val="20"/>
-        </w:rPr>
-        <w:t xml:space="preserve"> or</w:t>
+        <w:t>within 14 days of your written request if the original contract came into existence 1 year or less before your request; or</w:t>
       </w:r>
     </w:p>
     <w:p>
@@ -15548,7 +13964,6 @@
           <w:sz w:val="20"/>
           <w:szCs w:val="20"/>
         </w:rPr>
-        <w:lastRenderedPageBreak/>
         <w:t>a card or other means of obtaining credit given to you by your credit provider has not been used to acquire goods or services for which credit is to be provided under the contract.</w:t>
       </w:r>
     </w:p>
@@ -15660,6 +14075,7 @@
           <w:sz w:val="20"/>
           <w:szCs w:val="20"/>
         </w:rPr>
+        <w:lastRenderedPageBreak/>
         <w:tab/>
         <w:t>5</w:t>
       </w:r>
@@ -15671,27 +14087,7 @@
           <w:szCs w:val="20"/>
         </w:rPr>
         <w:tab/>
-        <w:t xml:space="preserve">How can I find out the </w:t>
-      </w:r>
-      <w:proofErr w:type="spellStart"/>
-      <w:r>
-        <w:rPr>
-          <w:rFonts w:ascii="Calibri" w:hAnsi="Calibri" w:cstheme="minorHAnsi"/>
-          <w:color w:val="000000"/>
-          <w:sz w:val="20"/>
-          <w:szCs w:val="20"/>
-        </w:rPr>
-        <w:t>pay out</w:t>
-      </w:r>
-      <w:proofErr w:type="spellEnd"/>
-      <w:r>
-        <w:rPr>
-          <w:rFonts w:ascii="Calibri" w:hAnsi="Calibri" w:cstheme="minorHAnsi"/>
-          <w:color w:val="000000"/>
-          <w:sz w:val="20"/>
-          <w:szCs w:val="20"/>
-        </w:rPr>
-        <w:t xml:space="preserve"> figure?</w:t>
+        <w:t>How can I find out the pay out figure?</w:t>
       </w:r>
     </w:p>
     <w:p>
@@ -15721,27 +14117,7 @@
           <w:szCs w:val="20"/>
         </w:rPr>
         <w:tab/>
-        <w:t xml:space="preserve">You can write to your credit provider at any time and ask for a statement of the </w:t>
-      </w:r>
-      <w:proofErr w:type="spellStart"/>
-      <w:r>
-        <w:rPr>
-          <w:rFonts w:ascii="Calibri" w:hAnsi="Calibri" w:cstheme="minorHAnsi"/>
-          <w:color w:val="000000"/>
-          <w:sz w:val="20"/>
-          <w:szCs w:val="20"/>
-        </w:rPr>
-        <w:t>pay out</w:t>
-      </w:r>
-      <w:proofErr w:type="spellEnd"/>
-      <w:r>
-        <w:rPr>
-          <w:rFonts w:ascii="Calibri" w:hAnsi="Calibri" w:cstheme="minorHAnsi"/>
-          <w:color w:val="000000"/>
-          <w:sz w:val="20"/>
-          <w:szCs w:val="20"/>
-        </w:rPr>
-        <w:t xml:space="preserve"> figure as at any date you specify. You can also ask for details of how the amount is made up.</w:t>
+        <w:t>You can write to your credit provider at any time and ask for a statement of the pay out figure as at any date you specify. You can also ask for details of how the amount is made up.</w:t>
       </w:r>
     </w:p>
     <w:p>
@@ -16092,19 +14468,8 @@
           <w:sz w:val="20"/>
           <w:szCs w:val="20"/>
         </w:rPr>
-        <w:t xml:space="preserve">any other changes by your credit </w:t>
-      </w:r>
-      <w:proofErr w:type="gramStart"/>
-      <w:r>
-        <w:rPr>
-          <w:rFonts w:ascii="Calibri" w:hAnsi="Calibri" w:cstheme="minorHAnsi"/>
-          <w:color w:val="000000"/>
-          <w:sz w:val="20"/>
-          <w:szCs w:val="20"/>
-        </w:rPr>
-        <w:t>provider;</w:t>
-      </w:r>
-      <w:proofErr w:type="gramEnd"/>
+        <w:t>any other changes by your credit provider;</w:t>
+      </w:r>
     </w:p>
     <w:p>
       <w:pPr>
@@ -16325,7 +14690,6 @@
           <w:sz w:val="20"/>
           <w:szCs w:val="20"/>
         </w:rPr>
-        <w:lastRenderedPageBreak/>
         <w:t>Australian Financial Complaints Authority Limited</w:t>
       </w:r>
     </w:p>
@@ -16538,6 +14902,7 @@
           <w:sz w:val="20"/>
           <w:szCs w:val="20"/>
         </w:rPr>
+        <w:lastRenderedPageBreak/>
         <w:t>Insurance</w:t>
       </w:r>
     </w:p>
@@ -16599,67 +14964,7 @@
           <w:szCs w:val="20"/>
         </w:rPr>
         <w:tab/>
-        <w:t xml:space="preserve">Your credit provider can insist you take out or pay the cost of types of insurance specifically allowed by law. These are compulsory </w:t>
-      </w:r>
-      <w:proofErr w:type="gramStart"/>
-      <w:r>
-        <w:rPr>
-          <w:rFonts w:ascii="Calibri" w:hAnsi="Calibri" w:cstheme="minorHAnsi"/>
-          <w:color w:val="000000"/>
-          <w:sz w:val="20"/>
-          <w:szCs w:val="20"/>
-        </w:rPr>
-        <w:t>third party</w:t>
-      </w:r>
-      <w:proofErr w:type="gramEnd"/>
-      <w:r>
-        <w:rPr>
-          <w:rFonts w:ascii="Calibri" w:hAnsi="Calibri" w:cstheme="minorHAnsi"/>
-          <w:color w:val="000000"/>
-          <w:sz w:val="20"/>
-          <w:szCs w:val="20"/>
-        </w:rPr>
-        <w:t xml:space="preserve"> personal injury insurance, mortgage indemnity insurance or insurance over property covered by any mortgage. Otherwise, you can decide if you want to take out insurance or not. If you take out insurance, the credit provider </w:t>
-      </w:r>
-      <w:proofErr w:type="spellStart"/>
-      <w:r>
-        <w:rPr>
-          <w:rFonts w:ascii="Calibri" w:hAnsi="Calibri" w:cstheme="minorHAnsi"/>
-          <w:color w:val="000000"/>
-          <w:sz w:val="20"/>
-          <w:szCs w:val="20"/>
-        </w:rPr>
-        <w:t>can not</w:t>
-      </w:r>
-      <w:proofErr w:type="spellEnd"/>
-      <w:r>
-        <w:rPr>
-          <w:rFonts w:ascii="Calibri" w:hAnsi="Calibri" w:cstheme="minorHAnsi"/>
-          <w:color w:val="000000"/>
-          <w:sz w:val="20"/>
-          <w:szCs w:val="20"/>
-        </w:rPr>
-        <w:t xml:space="preserve"> insist that you use any </w:t>
-      </w:r>
-      <w:proofErr w:type="gramStart"/>
-      <w:r>
-        <w:rPr>
-          <w:rFonts w:ascii="Calibri" w:hAnsi="Calibri" w:cstheme="minorHAnsi"/>
-          <w:color w:val="000000"/>
-          <w:sz w:val="20"/>
-          <w:szCs w:val="20"/>
-        </w:rPr>
-        <w:t>particular insurance</w:t>
-      </w:r>
-      <w:proofErr w:type="gramEnd"/>
-      <w:r>
-        <w:rPr>
-          <w:rFonts w:ascii="Calibri" w:hAnsi="Calibri" w:cstheme="minorHAnsi"/>
-          <w:color w:val="000000"/>
-          <w:sz w:val="20"/>
-          <w:szCs w:val="20"/>
-        </w:rPr>
-        <w:t xml:space="preserve"> company.</w:t>
+        <w:t>Your credit provider can insist you take out or pay the cost of types of insurance specifically allowed by law. These are compulsory third party personal injury insurance, mortgage indemnity insurance or insurance over property covered by any mortgage. Otherwise, you can decide if you want to take out insurance or not. If you take out insurance, the credit provider can not insist that you use any particular insurance company.</w:t>
       </w:r>
     </w:p>
     <w:p>
@@ -17016,27 +15321,7 @@
           <w:szCs w:val="20"/>
         </w:rPr>
         <w:tab/>
-        <w:t xml:space="preserve">If my contract says I </w:t>
-      </w:r>
-      <w:proofErr w:type="gramStart"/>
-      <w:r>
-        <w:rPr>
-          <w:rFonts w:ascii="Calibri" w:hAnsi="Calibri" w:cstheme="minorHAnsi"/>
-          <w:color w:val="000000"/>
-          <w:sz w:val="20"/>
-          <w:szCs w:val="20"/>
-        </w:rPr>
-        <w:t>have to</w:t>
-      </w:r>
-      <w:proofErr w:type="gramEnd"/>
-      <w:r>
-        <w:rPr>
-          <w:rFonts w:ascii="Calibri" w:hAnsi="Calibri" w:cstheme="minorHAnsi"/>
-          <w:color w:val="000000"/>
-          <w:sz w:val="20"/>
-          <w:szCs w:val="20"/>
-        </w:rPr>
-        <w:t xml:space="preserve"> give a mortgage, what does this mean?</w:t>
+        <w:t>If my contract says I have to give a mortgage, what does this mean?</w:t>
       </w:r>
     </w:p>
     <w:p>
@@ -17066,27 +15351,7 @@
           <w:szCs w:val="20"/>
         </w:rPr>
         <w:tab/>
-        <w:t xml:space="preserve">A mortgage means that you give your credit provider certain rights over any property you mortgage. If you default under your contract, you can lose that </w:t>
-      </w:r>
-      <w:proofErr w:type="gramStart"/>
-      <w:r>
-        <w:rPr>
-          <w:rFonts w:ascii="Calibri" w:hAnsi="Calibri" w:cstheme="minorHAnsi"/>
-          <w:color w:val="000000"/>
-          <w:sz w:val="20"/>
-          <w:szCs w:val="20"/>
-        </w:rPr>
-        <w:t>property</w:t>
-      </w:r>
-      <w:proofErr w:type="gramEnd"/>
-      <w:r>
-        <w:rPr>
-          <w:rFonts w:ascii="Calibri" w:hAnsi="Calibri" w:cstheme="minorHAnsi"/>
-          <w:color w:val="000000"/>
-          <w:sz w:val="20"/>
-          <w:szCs w:val="20"/>
-        </w:rPr>
-        <w:t xml:space="preserve"> and you might still owe money to the credit provider.</w:t>
+        <w:t>A mortgage means that you give your credit provider certain rights over any property you mortgage. If you default under your contract, you can lose that property and you might still owe money to the credit provider.</w:t>
       </w:r>
     </w:p>
     <w:p>
@@ -17106,9 +15371,100 @@
           <w:sz w:val="20"/>
           <w:szCs w:val="20"/>
         </w:rPr>
+        <w:tab/>
+        <w:t>16</w:t>
+      </w:r>
+      <w:r>
+        <w:rPr>
+          <w:rFonts w:ascii="Calibri" w:hAnsi="Calibri" w:cstheme="minorHAnsi"/>
+          <w:color w:val="000000"/>
+          <w:sz w:val="20"/>
+          <w:szCs w:val="20"/>
+        </w:rPr>
+        <w:tab/>
+        <w:t>Should I get a copy of my mortgage?</w:t>
+      </w:r>
+    </w:p>
+    <w:p>
+      <w:pPr>
+        <w:pStyle w:val="Schedulepara"/>
+        <w:rPr>
+          <w:rFonts w:ascii="Calibri" w:hAnsi="Calibri" w:cstheme="minorHAnsi"/>
+          <w:color w:val="000000"/>
+          <w:sz w:val="20"/>
+          <w:szCs w:val="20"/>
+        </w:rPr>
+      </w:pPr>
+      <w:r>
+        <w:rPr>
+          <w:rFonts w:ascii="Calibri" w:hAnsi="Calibri" w:cstheme="minorHAnsi"/>
+          <w:color w:val="000000"/>
+          <w:sz w:val="20"/>
+          <w:szCs w:val="20"/>
+        </w:rPr>
+        <w:tab/>
+      </w:r>
+      <w:r>
+        <w:rPr>
+          <w:rFonts w:ascii="Calibri" w:hAnsi="Calibri" w:cstheme="minorHAnsi"/>
+          <w:color w:val="000000"/>
+          <w:sz w:val="20"/>
+          <w:szCs w:val="20"/>
+        </w:rPr>
+        <w:tab/>
+        <w:t>Yes. It can be part of your credit contract or, if it is a separate document, you will be given a copy of the mortgage within 14 days after your mortgage is entered into.</w:t>
+      </w:r>
+    </w:p>
+    <w:p>
+      <w:pPr>
+        <w:pStyle w:val="Schedulepara"/>
+        <w:rPr>
+          <w:rFonts w:ascii="Calibri" w:hAnsi="Calibri" w:cstheme="minorHAnsi"/>
+          <w:color w:val="000000"/>
+          <w:sz w:val="20"/>
+          <w:szCs w:val="20"/>
+        </w:rPr>
+      </w:pPr>
+      <w:r>
+        <w:rPr>
+          <w:rFonts w:ascii="Calibri" w:hAnsi="Calibri" w:cstheme="minorHAnsi"/>
+          <w:color w:val="000000"/>
+          <w:sz w:val="20"/>
+          <w:szCs w:val="20"/>
+        </w:rPr>
+        <w:tab/>
+      </w:r>
+      <w:r>
+        <w:rPr>
+          <w:rFonts w:ascii="Calibri" w:hAnsi="Calibri" w:cstheme="minorHAnsi"/>
+          <w:color w:val="000000"/>
+          <w:sz w:val="20"/>
+          <w:szCs w:val="20"/>
+        </w:rPr>
+        <w:tab/>
+        <w:t>However, you need not be given a copy if the credit provider has previously given you a copy of the mortgage document to keep.</w:t>
+      </w:r>
+    </w:p>
+    <w:p>
+      <w:pPr>
+        <w:pStyle w:val="FormSubheading"/>
+        <w:rPr>
+          <w:rFonts w:ascii="Calibri" w:hAnsi="Calibri" w:cstheme="minorHAnsi"/>
+          <w:color w:val="000000"/>
+          <w:sz w:val="20"/>
+          <w:szCs w:val="20"/>
+        </w:rPr>
+      </w:pPr>
+      <w:r>
+        <w:rPr>
+          <w:rFonts w:ascii="Calibri" w:hAnsi="Calibri" w:cstheme="minorHAnsi"/>
+          <w:color w:val="000000"/>
+          <w:sz w:val="20"/>
+          <w:szCs w:val="20"/>
+        </w:rPr>
         <w:lastRenderedPageBreak/>
         <w:tab/>
-        <w:t>16</w:t>
+        <w:t>17</w:t>
       </w:r>
       <w:r>
         <w:rPr>
@@ -17118,7 +15474,7 @@
           <w:szCs w:val="20"/>
         </w:rPr>
         <w:tab/>
-        <w:t>Should I get a copy of my mortgage?</w:t>
+        <w:t>Is there anything that I am not allowed to do with the property I have mortgaged?</w:t>
       </w:r>
     </w:p>
     <w:p>
@@ -17148,32 +15504,12 @@
           <w:szCs w:val="20"/>
         </w:rPr>
         <w:tab/>
-        <w:t xml:space="preserve">Yes. It can be part of your credit contract or, if it is a separate document, you will be given a copy of the mortgage within 14 days after your mortgage is </w:t>
-      </w:r>
-      <w:proofErr w:type="gramStart"/>
-      <w:r>
-        <w:rPr>
-          <w:rFonts w:ascii="Calibri" w:hAnsi="Calibri" w:cstheme="minorHAnsi"/>
-          <w:color w:val="000000"/>
-          <w:sz w:val="20"/>
-          <w:szCs w:val="20"/>
-        </w:rPr>
-        <w:t>entered into</w:t>
-      </w:r>
-      <w:proofErr w:type="gramEnd"/>
-      <w:r>
-        <w:rPr>
-          <w:rFonts w:ascii="Calibri" w:hAnsi="Calibri" w:cstheme="minorHAnsi"/>
-          <w:color w:val="000000"/>
-          <w:sz w:val="20"/>
-          <w:szCs w:val="20"/>
-        </w:rPr>
-        <w:t>.</w:t>
+        <w:t>The law says you can not assign or dispose of the property unless you have your credit provider’s, or the court’s, permission. You must also look after the property. Read the mortgage document as well. It will usually have other terms and conditions about what you can or can not do with the property.</w:t>
       </w:r>
     </w:p>
     <w:p>
       <w:pPr>
-        <w:pStyle w:val="Schedulepara"/>
+        <w:pStyle w:val="FormSubheading"/>
         <w:rPr>
           <w:rFonts w:ascii="Calibri" w:hAnsi="Calibri" w:cstheme="minorHAnsi"/>
           <w:color w:val="000000"/>
@@ -17189,6 +15525,7 @@
           <w:szCs w:val="20"/>
         </w:rPr>
         <w:tab/>
+        <w:t>18</w:t>
       </w:r>
       <w:r>
         <w:rPr>
@@ -17198,12 +15535,12 @@
           <w:szCs w:val="20"/>
         </w:rPr>
         <w:tab/>
-        <w:t>However, you need not be given a copy if the credit provider has previously given you a copy of the mortgage document to keep.</w:t>
+        <w:t>What can I do if I find that I can not afford my repayments and there is a mortgage over property?</w:t>
       </w:r>
     </w:p>
     <w:p>
       <w:pPr>
-        <w:pStyle w:val="FormSubheading"/>
+        <w:pStyle w:val="Schedulepara"/>
         <w:rPr>
           <w:rFonts w:ascii="Calibri" w:hAnsi="Calibri" w:cstheme="minorHAnsi"/>
           <w:color w:val="000000"/>
@@ -17219,7 +15556,6 @@
           <w:szCs w:val="20"/>
         </w:rPr>
         <w:tab/>
-        <w:t>17</w:t>
       </w:r>
       <w:r>
         <w:rPr>
@@ -17229,7 +15565,7 @@
           <w:szCs w:val="20"/>
         </w:rPr>
         <w:tab/>
-        <w:t>Is there anything that I am not allowed to do with the property I have mortgaged?</w:t>
+        <w:t>See the answers to questions 22 and 23.</w:t>
       </w:r>
     </w:p>
     <w:p>
@@ -17259,177 +15595,7 @@
           <w:szCs w:val="20"/>
         </w:rPr>
         <w:tab/>
-        <w:t xml:space="preserve">The law says you </w:t>
-      </w:r>
-      <w:proofErr w:type="spellStart"/>
-      <w:r>
-        <w:rPr>
-          <w:rFonts w:ascii="Calibri" w:hAnsi="Calibri" w:cstheme="minorHAnsi"/>
-          <w:color w:val="000000"/>
-          <w:sz w:val="20"/>
-          <w:szCs w:val="20"/>
-        </w:rPr>
-        <w:t>can not</w:t>
-      </w:r>
-      <w:proofErr w:type="spellEnd"/>
-      <w:r>
-        <w:rPr>
-          <w:rFonts w:ascii="Calibri" w:hAnsi="Calibri" w:cstheme="minorHAnsi"/>
-          <w:color w:val="000000"/>
-          <w:sz w:val="20"/>
-          <w:szCs w:val="20"/>
-        </w:rPr>
-        <w:t xml:space="preserve"> assign or dispose of the property unless you have your credit provider’s, or the court’s, permission. You must also look after the property. Read the mortgage document as well. It will usually have other terms and conditions about what you can or </w:t>
-      </w:r>
-      <w:proofErr w:type="spellStart"/>
-      <w:r>
-        <w:rPr>
-          <w:rFonts w:ascii="Calibri" w:hAnsi="Calibri" w:cstheme="minorHAnsi"/>
-          <w:color w:val="000000"/>
-          <w:sz w:val="20"/>
-          <w:szCs w:val="20"/>
-        </w:rPr>
-        <w:t>can not</w:t>
-      </w:r>
-      <w:proofErr w:type="spellEnd"/>
-      <w:r>
-        <w:rPr>
-          <w:rFonts w:ascii="Calibri" w:hAnsi="Calibri" w:cstheme="minorHAnsi"/>
-          <w:color w:val="000000"/>
-          <w:sz w:val="20"/>
-          <w:szCs w:val="20"/>
-        </w:rPr>
-        <w:t xml:space="preserve"> do with the property.</w:t>
-      </w:r>
-    </w:p>
-    <w:p>
-      <w:pPr>
-        <w:pStyle w:val="FormSubheading"/>
-        <w:rPr>
-          <w:rFonts w:ascii="Calibri" w:hAnsi="Calibri" w:cstheme="minorHAnsi"/>
-          <w:color w:val="000000"/>
-          <w:sz w:val="20"/>
-          <w:szCs w:val="20"/>
-        </w:rPr>
-      </w:pPr>
-      <w:r>
-        <w:rPr>
-          <w:rFonts w:ascii="Calibri" w:hAnsi="Calibri" w:cstheme="minorHAnsi"/>
-          <w:color w:val="000000"/>
-          <w:sz w:val="20"/>
-          <w:szCs w:val="20"/>
-        </w:rPr>
-        <w:tab/>
-        <w:t>18</w:t>
-      </w:r>
-      <w:r>
-        <w:rPr>
-          <w:rFonts w:ascii="Calibri" w:hAnsi="Calibri" w:cstheme="minorHAnsi"/>
-          <w:color w:val="000000"/>
-          <w:sz w:val="20"/>
-          <w:szCs w:val="20"/>
-        </w:rPr>
-        <w:tab/>
-        <w:t xml:space="preserve">What can I do if I find that I </w:t>
-      </w:r>
-      <w:proofErr w:type="spellStart"/>
-      <w:r>
-        <w:rPr>
-          <w:rFonts w:ascii="Calibri" w:hAnsi="Calibri" w:cstheme="minorHAnsi"/>
-          <w:color w:val="000000"/>
-          <w:sz w:val="20"/>
-          <w:szCs w:val="20"/>
-        </w:rPr>
-        <w:t>can not</w:t>
-      </w:r>
-      <w:proofErr w:type="spellEnd"/>
-      <w:r>
-        <w:rPr>
-          <w:rFonts w:ascii="Calibri" w:hAnsi="Calibri" w:cstheme="minorHAnsi"/>
-          <w:color w:val="000000"/>
-          <w:sz w:val="20"/>
-          <w:szCs w:val="20"/>
-        </w:rPr>
-        <w:t xml:space="preserve"> afford my repayments and there is a mortgage over property?</w:t>
-      </w:r>
-    </w:p>
-    <w:p>
-      <w:pPr>
-        <w:pStyle w:val="Schedulepara"/>
-        <w:rPr>
-          <w:rFonts w:ascii="Calibri" w:hAnsi="Calibri" w:cstheme="minorHAnsi"/>
-          <w:color w:val="000000"/>
-          <w:sz w:val="20"/>
-          <w:szCs w:val="20"/>
-        </w:rPr>
-      </w:pPr>
-      <w:r>
-        <w:rPr>
-          <w:rFonts w:ascii="Calibri" w:hAnsi="Calibri" w:cstheme="minorHAnsi"/>
-          <w:color w:val="000000"/>
-          <w:sz w:val="20"/>
-          <w:szCs w:val="20"/>
-        </w:rPr>
-        <w:tab/>
-      </w:r>
-      <w:r>
-        <w:rPr>
-          <w:rFonts w:ascii="Calibri" w:hAnsi="Calibri" w:cstheme="minorHAnsi"/>
-          <w:color w:val="000000"/>
-          <w:sz w:val="20"/>
-          <w:szCs w:val="20"/>
-        </w:rPr>
-        <w:tab/>
-        <w:t>See the answers to questions 22 and 23.</w:t>
-      </w:r>
-    </w:p>
-    <w:p>
-      <w:pPr>
-        <w:pStyle w:val="Schedulepara"/>
-        <w:rPr>
-          <w:rFonts w:ascii="Calibri" w:hAnsi="Calibri" w:cstheme="minorHAnsi"/>
-          <w:color w:val="000000"/>
-          <w:sz w:val="20"/>
-          <w:szCs w:val="20"/>
-        </w:rPr>
-      </w:pPr>
-      <w:r>
-        <w:rPr>
-          <w:rFonts w:ascii="Calibri" w:hAnsi="Calibri" w:cstheme="minorHAnsi"/>
-          <w:color w:val="000000"/>
-          <w:sz w:val="20"/>
-          <w:szCs w:val="20"/>
-        </w:rPr>
-        <w:tab/>
-      </w:r>
-      <w:r>
-        <w:rPr>
-          <w:rFonts w:ascii="Calibri" w:hAnsi="Calibri" w:cstheme="minorHAnsi"/>
-          <w:color w:val="000000"/>
-          <w:sz w:val="20"/>
-          <w:szCs w:val="20"/>
-        </w:rPr>
-        <w:tab/>
-      </w:r>
-      <w:proofErr w:type="gramStart"/>
-      <w:r>
-        <w:rPr>
-          <w:rFonts w:ascii="Calibri" w:hAnsi="Calibri" w:cstheme="minorHAnsi"/>
-          <w:color w:val="000000"/>
-          <w:sz w:val="20"/>
-          <w:szCs w:val="20"/>
-        </w:rPr>
-        <w:t>Otherwise</w:t>
-      </w:r>
-      <w:proofErr w:type="gramEnd"/>
-      <w:r>
-        <w:rPr>
-          <w:rFonts w:ascii="Calibri" w:hAnsi="Calibri" w:cstheme="minorHAnsi"/>
-          <w:color w:val="000000"/>
-          <w:sz w:val="20"/>
-          <w:szCs w:val="20"/>
-        </w:rPr>
-        <w:t xml:space="preserve"> you may —</w:t>
+        <w:t>Otherwise you may —</w:t>
       </w:r>
     </w:p>
     <w:p>
@@ -17453,19 +15619,8 @@
           <w:sz w:val="20"/>
           <w:szCs w:val="20"/>
         </w:rPr>
-        <w:t xml:space="preserve">if the mortgaged property is goods — give the property back to your credit provider, together with a letter saying you want the credit provider to sell the property for </w:t>
-      </w:r>
-      <w:proofErr w:type="gramStart"/>
-      <w:r>
-        <w:rPr>
-          <w:rFonts w:ascii="Calibri" w:hAnsi="Calibri" w:cstheme="minorHAnsi"/>
-          <w:color w:val="000000"/>
-          <w:sz w:val="20"/>
-          <w:szCs w:val="20"/>
-        </w:rPr>
-        <w:t>you;</w:t>
-      </w:r>
-      <w:proofErr w:type="gramEnd"/>
+        <w:t>if the mortgaged property is goods — give the property back to your credit provider, together with a letter saying you want the credit provider to sell the property for you;</w:t>
+      </w:r>
     </w:p>
     <w:p>
       <w:pPr>
@@ -17488,19 +15643,8 @@
           <w:sz w:val="20"/>
           <w:szCs w:val="20"/>
         </w:rPr>
-        <w:t xml:space="preserve">sell the property, but only if your credit provider gives permission </w:t>
-      </w:r>
-      <w:proofErr w:type="gramStart"/>
-      <w:r>
-        <w:rPr>
-          <w:rFonts w:ascii="Calibri" w:hAnsi="Calibri" w:cstheme="minorHAnsi"/>
-          <w:color w:val="000000"/>
-          <w:sz w:val="20"/>
-          <w:szCs w:val="20"/>
-        </w:rPr>
-        <w:t>first;</w:t>
-      </w:r>
-      <w:proofErr w:type="gramEnd"/>
+        <w:t>sell the property, but only if your credit provider gives permission first;</w:t>
+      </w:r>
     </w:p>
     <w:p>
       <w:pPr>
@@ -17695,27 +15839,7 @@
           <w:szCs w:val="20"/>
         </w:rPr>
         <w:tab/>
-        <w:t xml:space="preserve">Yes, if you have not carried out </w:t>
-      </w:r>
-      <w:proofErr w:type="gramStart"/>
-      <w:r>
-        <w:rPr>
-          <w:rFonts w:ascii="Calibri" w:hAnsi="Calibri" w:cstheme="minorHAnsi"/>
-          <w:color w:val="000000"/>
-          <w:sz w:val="20"/>
-          <w:szCs w:val="20"/>
-        </w:rPr>
-        <w:t>all of</w:t>
-      </w:r>
-      <w:proofErr w:type="gramEnd"/>
-      <w:r>
-        <w:rPr>
-          <w:rFonts w:ascii="Calibri" w:hAnsi="Calibri" w:cstheme="minorHAnsi"/>
-          <w:color w:val="000000"/>
-          <w:sz w:val="20"/>
-          <w:szCs w:val="20"/>
-        </w:rPr>
-        <w:t xml:space="preserve"> your obligations under your contract.</w:t>
+        <w:t>Yes, if you have not carried out all of your obligations under your contract.</w:t>
       </w:r>
     </w:p>
     <w:p>
@@ -17776,27 +15900,7 @@
           <w:szCs w:val="20"/>
         </w:rPr>
         <w:tab/>
-        <w:t xml:space="preserve">Yes. You have 7 days after receiving your credit provider’s request to tell your credit provider. If you do not have the </w:t>
-      </w:r>
-      <w:proofErr w:type="gramStart"/>
-      <w:r>
-        <w:rPr>
-          <w:rFonts w:ascii="Calibri" w:hAnsi="Calibri" w:cstheme="minorHAnsi"/>
-          <w:color w:val="000000"/>
-          <w:sz w:val="20"/>
-          <w:szCs w:val="20"/>
-        </w:rPr>
-        <w:t>goods</w:t>
-      </w:r>
-      <w:proofErr w:type="gramEnd"/>
-      <w:r>
-        <w:rPr>
-          <w:rFonts w:ascii="Calibri" w:hAnsi="Calibri" w:cstheme="minorHAnsi"/>
-          <w:color w:val="000000"/>
-          <w:sz w:val="20"/>
-          <w:szCs w:val="20"/>
-        </w:rPr>
-        <w:t xml:space="preserve"> you must give your credit provider all the information you have so they can be traced.</w:t>
+        <w:t>Yes. You have 7 days after receiving your credit provider’s request to tell your credit provider. If you do not have the goods you must give your credit provider all the information you have so they can be traced.</w:t>
       </w:r>
     </w:p>
     <w:p>
@@ -17879,7 +15983,6 @@
           <w:sz w:val="20"/>
           <w:szCs w:val="20"/>
         </w:rPr>
-        <w:lastRenderedPageBreak/>
         <w:t>General</w:t>
       </w:r>
     </w:p>
@@ -17911,27 +16014,7 @@
           <w:szCs w:val="20"/>
         </w:rPr>
         <w:tab/>
-        <w:t xml:space="preserve">What do I do if I </w:t>
-      </w:r>
-      <w:proofErr w:type="spellStart"/>
-      <w:r>
-        <w:rPr>
-          <w:rFonts w:ascii="Calibri" w:hAnsi="Calibri" w:cstheme="minorHAnsi"/>
-          <w:color w:val="000000"/>
-          <w:sz w:val="20"/>
-          <w:szCs w:val="20"/>
-        </w:rPr>
-        <w:t>can not</w:t>
-      </w:r>
-      <w:proofErr w:type="spellEnd"/>
-      <w:r>
-        <w:rPr>
-          <w:rFonts w:ascii="Calibri" w:hAnsi="Calibri" w:cstheme="minorHAnsi"/>
-          <w:color w:val="000000"/>
-          <w:sz w:val="20"/>
-          <w:szCs w:val="20"/>
-        </w:rPr>
-        <w:t xml:space="preserve"> make a repayment?</w:t>
+        <w:t>What do I do if I can not make a repayment?</w:t>
       </w:r>
     </w:p>
     <w:p>
@@ -17961,27 +16044,7 @@
           <w:szCs w:val="20"/>
         </w:rPr>
         <w:tab/>
-        <w:t xml:space="preserve">Get in touch with your credit provider immediately. Discuss the matter and see if you can come to some arrangement. You can ask your credit provider to change your contract in </w:t>
-      </w:r>
-      <w:proofErr w:type="gramStart"/>
-      <w:r>
-        <w:rPr>
-          <w:rFonts w:ascii="Calibri" w:hAnsi="Calibri" w:cstheme="minorHAnsi"/>
-          <w:color w:val="000000"/>
-          <w:sz w:val="20"/>
-          <w:szCs w:val="20"/>
-        </w:rPr>
-        <w:t>a number of</w:t>
-      </w:r>
-      <w:proofErr w:type="gramEnd"/>
-      <w:r>
-        <w:rPr>
-          <w:rFonts w:ascii="Calibri" w:hAnsi="Calibri" w:cstheme="minorHAnsi"/>
-          <w:color w:val="000000"/>
-          <w:sz w:val="20"/>
-          <w:szCs w:val="20"/>
-        </w:rPr>
-        <w:t xml:space="preserve"> ways —</w:t>
+        <w:t>Get in touch with your credit provider immediately. Discuss the matter and see if you can come to some arrangement. You can ask your credit provider to change your contract in a number of ways —</w:t>
       </w:r>
     </w:p>
     <w:p>
@@ -18073,6 +16136,7 @@
           <w:sz w:val="20"/>
           <w:szCs w:val="20"/>
         </w:rPr>
+        <w:lastRenderedPageBreak/>
         <w:tab/>
         <w:t>23</w:t>
       </w:r>
@@ -18084,27 +16148,7 @@
           <w:szCs w:val="20"/>
         </w:rPr>
         <w:tab/>
-        <w:t xml:space="preserve">What if my credit provider and I </w:t>
-      </w:r>
-      <w:proofErr w:type="spellStart"/>
-      <w:r>
-        <w:rPr>
-          <w:rFonts w:ascii="Calibri" w:hAnsi="Calibri" w:cstheme="minorHAnsi"/>
-          <w:color w:val="000000"/>
-          <w:sz w:val="20"/>
-          <w:szCs w:val="20"/>
-        </w:rPr>
-        <w:t>can not</w:t>
-      </w:r>
-      <w:proofErr w:type="spellEnd"/>
-      <w:r>
-        <w:rPr>
-          <w:rFonts w:ascii="Calibri" w:hAnsi="Calibri" w:cstheme="minorHAnsi"/>
-          <w:color w:val="000000"/>
-          <w:sz w:val="20"/>
-          <w:szCs w:val="20"/>
-        </w:rPr>
-        <w:t xml:space="preserve"> agree on a suitable arrangement?</w:t>
+        <w:t>What if my credit provider and I can not agree on a suitable arrangement?</w:t>
       </w:r>
     </w:p>
     <w:p>
@@ -18164,27 +16208,7 @@
           <w:szCs w:val="20"/>
         </w:rPr>
         <w:tab/>
-        <w:t xml:space="preserve">If the credit provider still refuses your </w:t>
-      </w:r>
-      <w:proofErr w:type="gramStart"/>
-      <w:r>
-        <w:rPr>
-          <w:rFonts w:ascii="Calibri" w:hAnsi="Calibri" w:cstheme="minorHAnsi"/>
-          <w:color w:val="000000"/>
-          <w:sz w:val="20"/>
-          <w:szCs w:val="20"/>
-        </w:rPr>
-        <w:t>request</w:t>
-      </w:r>
-      <w:proofErr w:type="gramEnd"/>
-      <w:r>
-        <w:rPr>
-          <w:rFonts w:ascii="Calibri" w:hAnsi="Calibri" w:cstheme="minorHAnsi"/>
-          <w:color w:val="000000"/>
-          <w:sz w:val="20"/>
-          <w:szCs w:val="20"/>
-        </w:rPr>
-        <w:t xml:space="preserve"> you can complain to the AFCA scheme. Further details about this scheme are set out below in question 25.</w:t>
+        <w:t>If the credit provider still refuses your request you can complain to the AFCA scheme. Further details about this scheme are set out below in question 25.</w:t>
       </w:r>
     </w:p>
     <w:p>
@@ -18215,27 +16239,7 @@
           <w:szCs w:val="20"/>
         </w:rPr>
         <w:tab/>
-        <w:t xml:space="preserve">Can my credit provider </w:t>
-      </w:r>
-      <w:proofErr w:type="gramStart"/>
-      <w:r>
-        <w:rPr>
-          <w:rFonts w:ascii="Calibri" w:hAnsi="Calibri" w:cstheme="minorHAnsi"/>
-          <w:color w:val="000000"/>
-          <w:sz w:val="20"/>
-          <w:szCs w:val="20"/>
-        </w:rPr>
-        <w:t>take action</w:t>
-      </w:r>
-      <w:proofErr w:type="gramEnd"/>
-      <w:r>
-        <w:rPr>
-          <w:rFonts w:ascii="Calibri" w:hAnsi="Calibri" w:cstheme="minorHAnsi"/>
-          <w:color w:val="000000"/>
-          <w:sz w:val="20"/>
-          <w:szCs w:val="20"/>
-        </w:rPr>
-        <w:t xml:space="preserve"> against me?</w:t>
+        <w:t>Can my credit provider take action against me?</w:t>
       </w:r>
     </w:p>
     <w:p>
@@ -18265,27 +16269,7 @@
           <w:szCs w:val="20"/>
         </w:rPr>
         <w:tab/>
-        <w:t xml:space="preserve">Yes, if you are in default under your contract. But the law says that you </w:t>
-      </w:r>
-      <w:proofErr w:type="spellStart"/>
-      <w:r>
-        <w:rPr>
-          <w:rFonts w:ascii="Calibri" w:hAnsi="Calibri" w:cstheme="minorHAnsi"/>
-          <w:color w:val="000000"/>
-          <w:sz w:val="20"/>
-          <w:szCs w:val="20"/>
-        </w:rPr>
-        <w:t>can not</w:t>
-      </w:r>
-      <w:proofErr w:type="spellEnd"/>
-      <w:r>
-        <w:rPr>
-          <w:rFonts w:ascii="Calibri" w:hAnsi="Calibri" w:cstheme="minorHAnsi"/>
-          <w:color w:val="000000"/>
-          <w:sz w:val="20"/>
-          <w:szCs w:val="20"/>
-        </w:rPr>
-        <w:t xml:space="preserve"> be unduly harassed or threatened for repayments. If you think you are being unduly harassed or threatened, contact the credit provider’s external dispute resolution scheme or ASIC, or get legal advice.</w:t>
+        <w:t>Yes, if you are in default under your contract. But the law says that you can not be unduly harassed or threatened for repayments. If you think you are being unduly harassed or threatened, contact the credit provider’s external dispute resolution scheme or ASIC, or get legal advice.</w:t>
       </w:r>
     </w:p>
     <w:p>

</xml_diff>

<commit_message>
Update 4. Loan Agreement SMSF PI.docx
</commit_message>
<xml_diff>
--- a/SMSF/Purchase/Source/4. Loan Agreement SMSF PI.docx
+++ b/SMSF/Purchase/Source/4. Loan Agreement SMSF PI.docx
@@ -13972,7 +13972,7 @@
                 </w:tcPr>
                 <w:p>
                   <w:pPr>
-                    <w:spacing w:before="240" w:after="100"/>
+                    <w:spacing w:before="245" w:after="100"/>
                     <w:rPr>
                       <w:rFonts w:cs="Arial"/>
                       <w:bCs/>
@@ -14223,7 +14223,7 @@
                 </w:tcPr>
                 <w:p>
                   <w:pPr>
-                    <w:spacing w:before="240" w:after="100"/>
+                    <w:spacing w:before="245" w:after="100"/>
                     <w:rPr>
                       <w:rFonts w:cs="Arial"/>
                       <w:bCs/>

</xml_diff>

<commit_message>
mortgage reg fee and initials adde
</commit_message>
<xml_diff>
--- a/SMSF/Purchase/Source/4. Loan Agreement SMSF PI.docx
+++ b/SMSF/Purchase/Source/4. Loan Agreement SMSF PI.docx
@@ -1246,6 +1246,22 @@
           <w:sz w:val="20"/>
         </w:rPr>
         <w:t>{%p endif %}</w:t>
+      </w:r>
+    </w:p>
+    <w:p>
+      <w:pPr>
+        <w:spacing w:before="60" w:after="60"/>
+        <w:rPr>
+          <w:rFonts w:ascii="Arial" w:hAnsi="Arial" w:cs="Arial"/>
+          <w:sz w:val="20"/>
+        </w:rPr>
+      </w:pPr>
+      <w:r>
+        <w:rPr>
+          <w:rFonts w:ascii="Arial" w:hAnsi="Arial" w:cs="Arial"/>
+          <w:sz w:val="20"/>
+        </w:rPr>
+        <w:t>{%set total = total + mtg_reg_fee %}</w:t>
       </w:r>
     </w:p>
     <w:p>
@@ -1643,16 +1659,8 @@
                 <w:b/>
                 <w:sz w:val="20"/>
               </w:rPr>
-              <w:t>A</w:t>
-            </w:r>
-            <w:r>
-              <w:rPr>
-                <w:rFonts w:ascii="Arial" w:hAnsi="Arial" w:cs="Arial"/>
-                <w:b/>
-                <w:sz w:val="20"/>
-              </w:rPr>
               <w:lastRenderedPageBreak/>
-              <w:t>DVANCEAMOUNT</w:t>
+              <w:t>ADVANCEAMOUNT</w:t>
             </w:r>
             <w:r>
               <w:rPr>
@@ -3137,7 +3145,7 @@
                 <w:rFonts w:ascii="Arial" w:hAnsi="Arial" w:cs="Arial"/>
                 <w:sz w:val="20"/>
               </w:rPr>
-              <w:t>{:,.2</w:t>
+              <w:t>{:,.</w:t>
             </w:r>
             <w:r>
               <w:rPr>
@@ -3145,7 +3153,7 @@
                 <w:sz w:val="20"/>
               </w:rPr>
               <w:lastRenderedPageBreak/>
-              <w:t>f}</w:t>
+              <w:t>2f}</w:t>
             </w:r>
             <w:r>
               <w:rPr>
@@ -4167,7 +4175,21 @@
                 <w:rFonts w:ascii="Arial" w:hAnsi="Arial" w:cs="Arial"/>
                 <w:sz w:val="20"/>
               </w:rPr>
-              <w:t>{{ mtg_reg_fee }}</w:t>
+              <w:t>${{ "{:,.2f}".format(</w:t>
+            </w:r>
+            <w:r>
+              <w:rPr>
+                <w:rFonts w:ascii="Arial" w:hAnsi="Arial" w:cs="Arial"/>
+                <w:sz w:val="20"/>
+              </w:rPr>
+              <w:t>mtg_reg_fee</w:t>
+            </w:r>
+            <w:r>
+              <w:rPr>
+                <w:rFonts w:ascii="Arial" w:hAnsi="Arial" w:cs="Arial"/>
+                <w:sz w:val="20"/>
+              </w:rPr>
+              <w:t>) }}</w:t>
             </w:r>
           </w:p>
         </w:tc>
@@ -19462,7 +19484,6 @@
   <w:style w:type="character" w:default="1" w:styleId="DefaultParagraphFont">
     <w:name w:val="Default Paragraph Font"/>
     <w:uiPriority w:val="1"/>
-    <w:semiHidden/>
     <w:unhideWhenUsed/>
   </w:style>
   <w:style w:type="table" w:default="1" w:styleId="TableNormal">

</xml_diff>